<commit_message>
work on examinor response
</commit_message>
<xml_diff>
--- a/Thesis/Response_to_examiner_comments.docx
+++ b/Thesis/Response_to_examiner_comments.docx
@@ -5,6 +5,65 @@
     <w:p>
       <w:pPr>
         <w:rPr>
+          <w:sz w:val="18"/>
+          <w:szCs w:val="18"/>
+          <w:lang w:val="en-GB"/>
+        </w:rPr>
+      </w:pPr>
+      <w:r>
+        <w:rPr>
+          <w:sz w:val="18"/>
+          <w:szCs w:val="18"/>
+          <w:lang w:val="en-GB"/>
+        </w:rPr>
+        <w:t xml:space="preserve">Note: we should potentially change the interview type to semi-structured. Although, the majority of the interview was structured, the open question at the end of the interview </w:t>
+      </w:r>
+      <w:r>
+        <w:rPr>
+          <w:sz w:val="18"/>
+          <w:szCs w:val="18"/>
+          <w:lang w:val="en-GB"/>
+        </w:rPr>
+        <w:t>added</w:t>
+      </w:r>
+      <w:r>
+        <w:rPr>
+          <w:sz w:val="18"/>
+          <w:szCs w:val="18"/>
+          <w:lang w:val="en-GB"/>
+        </w:rPr>
+        <w:t xml:space="preserve"> an unstructured element.</w:t>
+      </w:r>
+    </w:p>
+    <w:p>
+      <w:pPr>
+        <w:rPr>
+          <w:sz w:val="18"/>
+          <w:szCs w:val="18"/>
+          <w:lang w:val="en-GB"/>
+        </w:rPr>
+      </w:pPr>
+    </w:p>
+    <w:p>
+      <w:pPr>
+        <w:rPr>
+          <w:sz w:val="18"/>
+          <w:szCs w:val="18"/>
+          <w:lang w:val="en-GB"/>
+        </w:rPr>
+      </w:pPr>
+      <w:r>
+        <w:rPr>
+          <w:sz w:val="18"/>
+          <w:szCs w:val="18"/>
+          <w:lang w:val="en-GB"/>
+        </w:rPr>
+        <w:t xml:space="preserve"> </w:t>
+      </w:r>
+    </w:p>
+    <w:p>
+      <w:pPr>
+        <w:rPr>
           <w:sz w:val="28"/>
           <w:szCs w:val="28"/>
           <w:lang w:val="en-GB"/>
@@ -30,95 +89,334 @@
     <w:p>
       <w:pPr>
         <w:rPr>
-          <w:sz w:val="28"/>
-          <w:szCs w:val="28"/>
-          <w:lang w:val="en-GB"/>
-        </w:rPr>
-      </w:pPr>
-    </w:p>
-    <w:p>
-      <w:pPr>
-        <w:ind w:firstLine="360"/>
-        <w:rPr>
-          <w:rFonts w:ascii="Helvetica" w:hAnsi="Helvetica"/>
-          <w:sz w:val="18"/>
-          <w:szCs w:val="18"/>
-          <w:lang w:val="en-GB"/>
-        </w:rPr>
-      </w:pPr>
-      <w:r>
-        <w:rPr>
-          <w:rFonts w:ascii="Helvetica" w:hAnsi="Helvetica"/>
-          <w:sz w:val="18"/>
-          <w:szCs w:val="18"/>
-          <w:lang w:val="en-GB"/>
-        </w:rPr>
-        <w:t xml:space="preserve">1. </w:t>
-      </w:r>
-      <w:r>
-        <w:rPr>
-          <w:rFonts w:ascii="Helvetica" w:hAnsi="Helvetica"/>
-          <w:sz w:val="18"/>
-          <w:szCs w:val="18"/>
-          <w:lang w:val="en-GB"/>
-        </w:rPr>
-        <w:t xml:space="preserve">The thesis did not use and follow </w:t>
+          <w:lang w:val="en-GB"/>
+        </w:rPr>
+      </w:pPr>
+    </w:p>
+    <w:p>
+      <w:pPr>
+        <w:rPr>
+          <w:sz w:val="22"/>
+          <w:szCs w:val="22"/>
+          <w:lang w:val="en-GB"/>
+        </w:rPr>
+      </w:pPr>
+      <w:r>
+        <w:rPr>
+          <w:sz w:val="22"/>
+          <w:szCs w:val="22"/>
+          <w:lang w:val="en-GB"/>
+        </w:rPr>
+        <w:t xml:space="preserve">Comment 1. </w:t>
+      </w:r>
+    </w:p>
+    <w:p>
+      <w:pPr>
+        <w:rPr>
+          <w:sz w:val="22"/>
+          <w:szCs w:val="22"/>
+          <w:lang w:val="en-GB"/>
+        </w:rPr>
+      </w:pPr>
+      <w:r>
+        <w:rPr>
+          <w:sz w:val="22"/>
+          <w:szCs w:val="22"/>
+          <w:lang w:val="en-GB"/>
+        </w:rPr>
+        <w:t>The thesis did not use and follow DSV thesis template. Follow the template.</w:t>
+      </w:r>
+    </w:p>
+    <w:p>
+      <w:pPr>
+        <w:rPr>
+          <w:sz w:val="22"/>
+          <w:szCs w:val="22"/>
+          <w:lang w:val="en-GB"/>
+        </w:rPr>
+      </w:pPr>
+    </w:p>
+    <w:p>
+      <w:pPr>
+        <w:rPr>
+          <w:sz w:val="22"/>
+          <w:szCs w:val="22"/>
+          <w:lang w:val="en-GB"/>
+        </w:rPr>
+      </w:pPr>
+      <w:proofErr w:type="gramStart"/>
+      <w:r>
+        <w:rPr>
+          <w:sz w:val="22"/>
+          <w:szCs w:val="22"/>
+          <w:lang w:val="en-GB"/>
+        </w:rPr>
+        <w:t>Response to comment 1.</w:t>
+      </w:r>
+      <w:proofErr w:type="gramEnd"/>
+      <w:r>
+        <w:rPr>
+          <w:sz w:val="22"/>
+          <w:szCs w:val="22"/>
+          <w:lang w:val="en-GB"/>
+        </w:rPr>
+        <w:t xml:space="preserve">  </w:t>
+      </w:r>
+    </w:p>
+    <w:p>
+      <w:pPr>
+        <w:rPr>
+          <w:sz w:val="22"/>
+          <w:szCs w:val="22"/>
+          <w:lang w:val="en-GB"/>
+        </w:rPr>
+      </w:pPr>
+      <w:r>
+        <w:rPr>
+          <w:sz w:val="22"/>
+          <w:szCs w:val="22"/>
+          <w:lang w:val="en-GB"/>
+        </w:rPr>
+        <w:t>This is not a formal requirement and, therefore, it is inappropriate that the examiner requires this. The guidelines specifically state:</w:t>
+      </w:r>
+    </w:p>
+    <w:p>
+      <w:pPr>
+        <w:rPr>
+          <w:sz w:val="22"/>
+          <w:szCs w:val="22"/>
+          <w:lang w:val="en-GB"/>
+        </w:rPr>
+      </w:pPr>
+    </w:p>
+    <w:p>
+      <w:pPr>
+        <w:widowControl w:val="0"/>
+        <w:autoSpaceDE w:val="0"/>
+        <w:autoSpaceDN w:val="0"/>
+        <w:adjustRightInd w:val="0"/>
+        <w:spacing w:after="240" w:line="340" w:lineRule="atLeast"/>
+        <w:rPr>
+          <w:sz w:val="22"/>
+          <w:szCs w:val="22"/>
+          <w:lang w:val="en-GB"/>
+        </w:rPr>
+      </w:pPr>
+      <w:r>
+        <w:rPr>
+          <w:sz w:val="22"/>
+          <w:szCs w:val="22"/>
+          <w:lang w:val="en-GB"/>
+        </w:rPr>
+        <w:t>“</w:t>
       </w:r>
       <w:proofErr w:type="spellStart"/>
       <w:r>
         <w:rPr>
-          <w:rFonts w:ascii="Helvetica" w:hAnsi="Helvetica"/>
-          <w:sz w:val="18"/>
-          <w:szCs w:val="18"/>
-          <w:lang w:val="en-GB"/>
-        </w:rPr>
-        <w:t>DSV</w:t>
+          <w:i/>
+          <w:sz w:val="22"/>
+          <w:szCs w:val="22"/>
+          <w:lang w:val="en-GB"/>
+        </w:rPr>
+        <w:t>Det</w:t>
       </w:r>
       <w:proofErr w:type="spellEnd"/>
       <w:r>
         <w:rPr>
-          <w:rFonts w:ascii="Helvetica" w:hAnsi="Helvetica"/>
-          <w:sz w:val="18"/>
-          <w:szCs w:val="18"/>
-          <w:lang w:val="en-GB"/>
-        </w:rPr>
-        <w:t xml:space="preserve"> thesis template. Follow the template.</w:t>
-      </w:r>
-    </w:p>
-    <w:p>
-      <w:pPr>
-        <w:ind w:left="360"/>
-        <w:rPr>
-          <w:rFonts w:ascii="Helvetica" w:eastAsia="Times New Roman" w:hAnsi="Helvetica" w:cs="Times New Roman"/>
-          <w:sz w:val="18"/>
-          <w:szCs w:val="18"/>
-          <w:lang w:val="en-GB"/>
-        </w:rPr>
-      </w:pPr>
-      <w:r>
-        <w:rPr>
-          <w:rFonts w:ascii="Helvetica" w:eastAsia="Times New Roman" w:hAnsi="Helvetica" w:cs="Times New Roman"/>
-          <w:sz w:val="18"/>
-          <w:szCs w:val="18"/>
-          <w:lang w:val="en-GB"/>
-        </w:rPr>
-        <w:br/>
-        <w:t xml:space="preserve">2. </w:t>
-      </w:r>
-      <w:r>
-        <w:rPr>
-          <w:rFonts w:ascii="Helvetica" w:eastAsia="Times New Roman" w:hAnsi="Helvetica" w:cs="Times New Roman"/>
-          <w:sz w:val="18"/>
-          <w:szCs w:val="18"/>
-          <w:lang w:val="en-GB"/>
-        </w:rPr>
-        <w:t xml:space="preserve">  </w:t>
-      </w:r>
-      <w:r>
-        <w:rPr>
-          <w:rFonts w:ascii="Helvetica" w:eastAsia="Times New Roman" w:hAnsi="Helvetica" w:cs="Times New Roman"/>
-          <w:sz w:val="18"/>
-          <w:szCs w:val="18"/>
+          <w:i/>
+          <w:sz w:val="22"/>
+          <w:szCs w:val="22"/>
+          <w:lang w:val="en-GB"/>
+        </w:rPr>
+        <w:t xml:space="preserve"> </w:t>
+      </w:r>
+      <w:proofErr w:type="spellStart"/>
+      <w:r>
+        <w:rPr>
+          <w:i/>
+          <w:sz w:val="22"/>
+          <w:szCs w:val="22"/>
+          <w:lang w:val="en-GB"/>
+        </w:rPr>
+        <w:t>är</w:t>
+      </w:r>
+      <w:proofErr w:type="spellEnd"/>
+      <w:r>
+        <w:rPr>
+          <w:i/>
+          <w:sz w:val="22"/>
+          <w:szCs w:val="22"/>
+          <w:lang w:val="en-GB"/>
+        </w:rPr>
+        <w:t xml:space="preserve"> </w:t>
+      </w:r>
+      <w:proofErr w:type="spellStart"/>
+      <w:r>
+        <w:rPr>
+          <w:i/>
+          <w:sz w:val="22"/>
+          <w:szCs w:val="22"/>
+          <w:lang w:val="en-GB"/>
+        </w:rPr>
+        <w:t>möjligt</w:t>
+      </w:r>
+      <w:proofErr w:type="spellEnd"/>
+      <w:r>
+        <w:rPr>
+          <w:i/>
+          <w:sz w:val="22"/>
+          <w:szCs w:val="22"/>
+          <w:lang w:val="en-GB"/>
+        </w:rPr>
+        <w:t xml:space="preserve"> </w:t>
+      </w:r>
+      <w:proofErr w:type="spellStart"/>
+      <w:r>
+        <w:rPr>
+          <w:i/>
+          <w:sz w:val="22"/>
+          <w:szCs w:val="22"/>
+          <w:lang w:val="en-GB"/>
+        </w:rPr>
+        <w:t>att</w:t>
+      </w:r>
+      <w:proofErr w:type="spellEnd"/>
+      <w:r>
+        <w:rPr>
+          <w:i/>
+          <w:sz w:val="22"/>
+          <w:szCs w:val="22"/>
+          <w:lang w:val="en-GB"/>
+        </w:rPr>
+        <w:t xml:space="preserve"> </w:t>
+      </w:r>
+      <w:proofErr w:type="spellStart"/>
+      <w:r>
+        <w:rPr>
+          <w:i/>
+          <w:sz w:val="22"/>
+          <w:szCs w:val="22"/>
+          <w:lang w:val="en-GB"/>
+        </w:rPr>
+        <w:t>strukturera</w:t>
+      </w:r>
+      <w:proofErr w:type="spellEnd"/>
+      <w:r>
+        <w:rPr>
+          <w:i/>
+          <w:sz w:val="22"/>
+          <w:szCs w:val="22"/>
+          <w:lang w:val="en-GB"/>
+        </w:rPr>
+        <w:t xml:space="preserve"> en </w:t>
+      </w:r>
+      <w:proofErr w:type="spellStart"/>
+      <w:r>
+        <w:rPr>
+          <w:i/>
+          <w:sz w:val="22"/>
+          <w:szCs w:val="22"/>
+          <w:lang w:val="en-GB"/>
+        </w:rPr>
+        <w:t>uppsats</w:t>
+      </w:r>
+      <w:proofErr w:type="spellEnd"/>
+      <w:r>
+        <w:rPr>
+          <w:i/>
+          <w:sz w:val="22"/>
+          <w:szCs w:val="22"/>
+          <w:lang w:val="en-GB"/>
+        </w:rPr>
+        <w:t xml:space="preserve"> </w:t>
+      </w:r>
+      <w:proofErr w:type="spellStart"/>
+      <w:r>
+        <w:rPr>
+          <w:i/>
+          <w:sz w:val="22"/>
+          <w:szCs w:val="22"/>
+          <w:lang w:val="en-GB"/>
+        </w:rPr>
+        <w:t>efter</w:t>
+      </w:r>
+      <w:proofErr w:type="spellEnd"/>
+      <w:r>
+        <w:rPr>
+          <w:i/>
+          <w:sz w:val="22"/>
+          <w:szCs w:val="22"/>
+          <w:lang w:val="en-GB"/>
+        </w:rPr>
+        <w:t xml:space="preserve"> </w:t>
+      </w:r>
+      <w:proofErr w:type="spellStart"/>
+      <w:r>
+        <w:rPr>
+          <w:i/>
+          <w:sz w:val="22"/>
+          <w:szCs w:val="22"/>
+          <w:lang w:val="en-GB"/>
+        </w:rPr>
+        <w:t>betygskriterierna</w:t>
+      </w:r>
+      <w:proofErr w:type="spellEnd"/>
+      <w:r>
+        <w:rPr>
+          <w:i/>
+          <w:sz w:val="22"/>
+          <w:szCs w:val="22"/>
+          <w:lang w:val="en-GB"/>
+        </w:rPr>
+        <w:t>.</w:t>
+      </w:r>
+      <w:r>
+        <w:rPr>
+          <w:sz w:val="22"/>
+          <w:szCs w:val="22"/>
+          <w:lang w:val="en-GB"/>
+        </w:rPr>
+        <w:t>“</w:t>
+      </w:r>
+    </w:p>
+    <w:p>
+      <w:pPr>
+        <w:rPr>
+          <w:sz w:val="22"/>
+          <w:szCs w:val="22"/>
+          <w:lang w:val="en-GB"/>
+        </w:rPr>
+      </w:pPr>
+    </w:p>
+    <w:p>
+      <w:pPr>
+        <w:rPr>
+          <w:sz w:val="22"/>
+          <w:szCs w:val="22"/>
+          <w:lang w:val="en-GB"/>
+        </w:rPr>
+      </w:pPr>
+      <w:r>
+        <w:rPr>
+          <w:sz w:val="22"/>
+          <w:szCs w:val="22"/>
+          <w:lang w:val="en-GB"/>
+        </w:rPr>
+        <w:t>Comment 2.</w:t>
+      </w:r>
+    </w:p>
+    <w:p>
+      <w:pPr>
+        <w:rPr>
+          <w:sz w:val="22"/>
+          <w:szCs w:val="22"/>
+          <w:lang w:val="en-GB"/>
+        </w:rPr>
+      </w:pPr>
+      <w:r>
+        <w:rPr>
+          <w:sz w:val="22"/>
+          <w:szCs w:val="22"/>
           <w:lang w:val="en-GB"/>
         </w:rPr>
         <w:t>The thesis must also include a filled-in synopsis form (table). Follow what is required in the Thesis instructions (January 2018) and present the synopsis correctly. The current synopsis is the Abstract in Swedish.</w:t>
@@ -126,30 +424,104 @@
     </w:p>
     <w:p>
       <w:pPr>
-        <w:ind w:left="360"/>
-        <w:rPr>
-          <w:rFonts w:ascii="Helvetica" w:eastAsia="Times New Roman" w:hAnsi="Helvetica" w:cs="Times New Roman"/>
-          <w:sz w:val="18"/>
-          <w:szCs w:val="18"/>
-          <w:lang w:val="en-GB"/>
-        </w:rPr>
-      </w:pPr>
-      <w:r>
-        <w:rPr>
-          <w:rFonts w:ascii="Helvetica" w:eastAsia="Times New Roman" w:hAnsi="Helvetica" w:cs="Times New Roman"/>
-          <w:sz w:val="18"/>
-          <w:szCs w:val="18"/>
-          <w:lang w:val="en-GB"/>
-        </w:rPr>
-        <w:br/>
-        <w:t xml:space="preserve">3. U2 introduction and U5 scientific base should be discussed and presented separately. The same text </w:t>
-      </w:r>
+        <w:rPr>
+          <w:sz w:val="22"/>
+          <w:szCs w:val="22"/>
+          <w:lang w:val="en-GB"/>
+        </w:rPr>
+      </w:pPr>
+    </w:p>
+    <w:p>
+      <w:pPr>
+        <w:rPr>
+          <w:sz w:val="22"/>
+          <w:szCs w:val="22"/>
+          <w:lang w:val="en-GB"/>
+        </w:rPr>
+      </w:pPr>
       <w:proofErr w:type="gramStart"/>
       <w:r>
         <w:rPr>
-          <w:rFonts w:ascii="Helvetica" w:eastAsia="Times New Roman" w:hAnsi="Helvetica" w:cs="Times New Roman"/>
-          <w:sz w:val="18"/>
-          <w:szCs w:val="18"/>
+          <w:sz w:val="22"/>
+          <w:szCs w:val="22"/>
+          <w:lang w:val="en-GB"/>
+        </w:rPr>
+        <w:t>Response to comment 2.</w:t>
+      </w:r>
+      <w:proofErr w:type="gramEnd"/>
+    </w:p>
+    <w:p>
+      <w:pPr>
+        <w:rPr>
+          <w:sz w:val="22"/>
+          <w:szCs w:val="22"/>
+          <w:lang w:val="en-GB"/>
+        </w:rPr>
+      </w:pPr>
+      <w:r>
+        <w:rPr>
+          <w:sz w:val="22"/>
+          <w:szCs w:val="22"/>
+          <w:lang w:val="en-GB"/>
+        </w:rPr>
+        <w:t xml:space="preserve">This has now been added to the thesis, as requested, on page </w:t>
+      </w:r>
+      <w:r>
+        <w:rPr>
+          <w:sz w:val="22"/>
+          <w:szCs w:val="22"/>
+          <w:lang w:val="en-GB"/>
+        </w:rPr>
+        <w:t>8.</w:t>
+      </w:r>
+    </w:p>
+    <w:p>
+      <w:pPr>
+        <w:rPr>
+          <w:sz w:val="22"/>
+          <w:szCs w:val="22"/>
+          <w:lang w:val="en-GB"/>
+        </w:rPr>
+      </w:pPr>
+    </w:p>
+    <w:p>
+      <w:pPr>
+        <w:rPr>
+          <w:sz w:val="22"/>
+          <w:szCs w:val="22"/>
+          <w:lang w:val="en-GB"/>
+        </w:rPr>
+      </w:pPr>
+      <w:r>
+        <w:rPr>
+          <w:sz w:val="22"/>
+          <w:szCs w:val="22"/>
+          <w:lang w:val="en-GB"/>
+        </w:rPr>
+        <w:t>Comment 3.</w:t>
+      </w:r>
+    </w:p>
+    <w:p>
+      <w:pPr>
+        <w:rPr>
+          <w:sz w:val="22"/>
+          <w:szCs w:val="22"/>
+          <w:lang w:val="en-GB"/>
+        </w:rPr>
+      </w:pPr>
+      <w:r>
+        <w:rPr>
+          <w:sz w:val="22"/>
+          <w:szCs w:val="22"/>
+          <w:lang w:val="en-GB"/>
+        </w:rPr>
+        <w:t xml:space="preserve">U2 introduction and U5 scientific base should be discussed and presented separately. The same text </w:t>
+      </w:r>
+      <w:proofErr w:type="gramStart"/>
+      <w:r>
+        <w:rPr>
+          <w:sz w:val="22"/>
+          <w:szCs w:val="22"/>
           <w:lang w:val="en-GB"/>
         </w:rPr>
         <w:t>can not</w:t>
@@ -157,9 +529,8 @@
       <w:proofErr w:type="gramEnd"/>
       <w:r>
         <w:rPr>
-          <w:rFonts w:ascii="Helvetica" w:eastAsia="Times New Roman" w:hAnsi="Helvetica" w:cs="Times New Roman"/>
-          <w:sz w:val="18"/>
-          <w:szCs w:val="18"/>
+          <w:sz w:val="22"/>
+          <w:szCs w:val="22"/>
           <w:lang w:val="en-GB"/>
         </w:rPr>
         <w:t xml:space="preserve"> be used for evaluation two criteria. U2 introduction can be simple and short that give sufficient background for the reader to understand the research area, the formulation of research problem and research question. U5 scientific base should be more concrete and intensive for presenting the knowledge that the thesis is built upon.</w:t>
@@ -167,88 +538,1333 @@
     </w:p>
     <w:p>
       <w:pPr>
-        <w:ind w:left="360"/>
-        <w:rPr>
-          <w:rFonts w:ascii="Helvetica" w:eastAsia="Times New Roman" w:hAnsi="Helvetica" w:cs="Times New Roman"/>
-          <w:sz w:val="18"/>
-          <w:szCs w:val="18"/>
-          <w:lang w:val="en-GB"/>
-        </w:rPr>
-      </w:pPr>
-    </w:p>
-    <w:p>
-      <w:pPr>
-        <w:ind w:firstLine="360"/>
-        <w:rPr>
-          <w:rFonts w:ascii="Helvetica" w:hAnsi="Helvetica"/>
-          <w:sz w:val="18"/>
-          <w:szCs w:val="18"/>
-        </w:rPr>
-      </w:pPr>
-      <w:r>
-        <w:rPr>
-          <w:rFonts w:ascii="Helvetica" w:hAnsi="Helvetica"/>
-          <w:sz w:val="18"/>
-          <w:szCs w:val="18"/>
-        </w:rPr>
-        <w:t>U2: 105-109. 155-160.</w:t>
-      </w:r>
-      <w:r>
-        <w:rPr>
-          <w:rFonts w:ascii="Helvetica" w:hAnsi="Helvetica"/>
-          <w:sz w:val="18"/>
-          <w:szCs w:val="18"/>
-        </w:rPr>
-        <w:t xml:space="preserve"> 163-172</w:t>
-      </w:r>
-    </w:p>
-    <w:p>
-      <w:pPr>
-        <w:ind w:firstLine="360"/>
-        <w:rPr>
-          <w:rFonts w:ascii="Helvetica" w:eastAsia="Times New Roman" w:hAnsi="Helvetica" w:cs="Times New Roman"/>
-          <w:sz w:val="18"/>
-          <w:szCs w:val="18"/>
-        </w:rPr>
-      </w:pPr>
-      <w:r>
-        <w:rPr>
-          <w:rFonts w:ascii="Helvetica" w:hAnsi="Helvetica"/>
-          <w:sz w:val="18"/>
-          <w:szCs w:val="18"/>
-        </w:rPr>
-        <w:t xml:space="preserve">U5: </w:t>
-      </w:r>
-      <w:r>
-        <w:rPr>
-          <w:rFonts w:ascii="Helvetica" w:hAnsi="Helvetica"/>
-          <w:sz w:val="18"/>
-          <w:szCs w:val="18"/>
-        </w:rPr>
-        <w:t xml:space="preserve">65-76. </w:t>
+        <w:rPr>
+          <w:sz w:val="22"/>
+          <w:szCs w:val="22"/>
+          <w:lang w:val="en-GB"/>
+        </w:rPr>
+      </w:pPr>
+    </w:p>
+    <w:p>
+      <w:pPr>
+        <w:rPr>
+          <w:sz w:val="22"/>
+          <w:szCs w:val="22"/>
+          <w:lang w:val="en-GB"/>
+        </w:rPr>
+      </w:pPr>
+      <w:proofErr w:type="gramStart"/>
+      <w:r>
+        <w:rPr>
+          <w:sz w:val="22"/>
+          <w:szCs w:val="22"/>
+          <w:lang w:val="en-GB"/>
+        </w:rPr>
+        <w:t>Response to comment 3.</w:t>
+      </w:r>
+      <w:proofErr w:type="gramEnd"/>
+    </w:p>
+    <w:p>
+      <w:pPr>
+        <w:rPr>
+          <w:sz w:val="22"/>
+          <w:szCs w:val="22"/>
+          <w:lang w:val="en-GB"/>
+        </w:rPr>
+      </w:pPr>
+      <w:r>
+        <w:rPr>
+          <w:sz w:val="22"/>
+          <w:szCs w:val="22"/>
+          <w:lang w:val="en-GB"/>
+        </w:rPr>
+        <w:t>U2: 105-109. 155-160. 163-172</w:t>
+      </w:r>
+    </w:p>
+    <w:p>
+      <w:pPr>
+        <w:rPr>
+          <w:sz w:val="22"/>
+          <w:szCs w:val="22"/>
+          <w:lang w:val="en-GB"/>
+        </w:rPr>
+      </w:pPr>
+      <w:r>
+        <w:rPr>
+          <w:sz w:val="22"/>
+          <w:szCs w:val="22"/>
+          <w:lang w:val="en-GB"/>
+        </w:rPr>
+        <w:t>U5: 65-76. 90-148.</w:t>
+      </w:r>
+    </w:p>
+    <w:p>
+      <w:pPr>
+        <w:rPr>
+          <w:sz w:val="22"/>
+          <w:szCs w:val="22"/>
+          <w:lang w:val="en-GB"/>
+        </w:rPr>
+      </w:pPr>
+    </w:p>
+    <w:p>
+      <w:pPr>
+        <w:rPr>
+          <w:sz w:val="22"/>
+          <w:szCs w:val="22"/>
+          <w:lang w:val="en-GB"/>
+        </w:rPr>
+      </w:pPr>
+      <w:r>
+        <w:rPr>
+          <w:sz w:val="22"/>
+          <w:szCs w:val="22"/>
+          <w:lang w:val="en-GB"/>
+        </w:rPr>
+        <w:t>Comment 4.</w:t>
+      </w:r>
+    </w:p>
+    <w:p>
+      <w:pPr>
+        <w:rPr>
+          <w:sz w:val="22"/>
+          <w:szCs w:val="22"/>
+          <w:lang w:val="en-GB"/>
+        </w:rPr>
+      </w:pPr>
+      <w:r>
+        <w:rPr>
+          <w:sz w:val="22"/>
+          <w:szCs w:val="22"/>
+          <w:lang w:val="en-GB"/>
+        </w:rPr>
+        <w:t>I am not really convinced by the choice of the research strategy, explorative strategy. The reference (book) is written for marketing research, and how much this can apply to the study context of this thesis is not well argued. If the thesis studied the Company Grade, then why not "case study" strategy? </w:t>
+      </w:r>
+    </w:p>
+    <w:p>
+      <w:pPr>
+        <w:rPr>
+          <w:sz w:val="22"/>
+          <w:szCs w:val="22"/>
+          <w:lang w:val="en-GB"/>
+        </w:rPr>
+      </w:pPr>
+    </w:p>
+    <w:p>
+      <w:pPr>
+        <w:rPr>
+          <w:sz w:val="22"/>
+          <w:szCs w:val="22"/>
+          <w:lang w:val="en-GB"/>
+        </w:rPr>
+      </w:pPr>
+      <w:proofErr w:type="gramStart"/>
+      <w:r>
+        <w:rPr>
+          <w:sz w:val="22"/>
+          <w:szCs w:val="22"/>
+          <w:lang w:val="en-GB"/>
+        </w:rPr>
+        <w:t>Response to comment 4.</w:t>
+      </w:r>
+      <w:proofErr w:type="gramEnd"/>
+    </w:p>
+    <w:p>
+      <w:pPr>
+        <w:rPr>
+          <w:sz w:val="22"/>
+          <w:szCs w:val="22"/>
+          <w:lang w:val="en-GB"/>
+        </w:rPr>
+      </w:pPr>
+    </w:p>
+    <w:p>
+      <w:pPr>
+        <w:rPr>
+          <w:sz w:val="22"/>
+          <w:szCs w:val="22"/>
+          <w:lang w:val="en-GB"/>
+        </w:rPr>
+      </w:pPr>
+      <w:proofErr w:type="gramStart"/>
+      <w:r>
+        <w:rPr>
+          <w:sz w:val="22"/>
+          <w:szCs w:val="22"/>
+          <w:lang w:val="en-GB"/>
+        </w:rPr>
+        <w:t>Case study not appropriate due to conclusive nature.</w:t>
+      </w:r>
+      <w:proofErr w:type="gramEnd"/>
+      <w:r>
+        <w:rPr>
+          <w:sz w:val="22"/>
+          <w:szCs w:val="22"/>
+          <w:lang w:val="en-GB"/>
+        </w:rPr>
+        <w:t xml:space="preserve"> Resources too limited for the study to be conclusive in nature.</w:t>
+      </w:r>
+    </w:p>
+    <w:p>
+      <w:pPr>
+        <w:rPr>
+          <w:sz w:val="22"/>
+          <w:szCs w:val="22"/>
+          <w:lang w:val="en-GB"/>
+        </w:rPr>
+      </w:pPr>
+    </w:p>
+    <w:p>
+      <w:pPr>
+        <w:widowControl w:val="0"/>
+        <w:tabs>
+          <w:tab w:val="left" w:pos="220"/>
+          <w:tab w:val="left" w:pos="720"/>
+        </w:tabs>
+        <w:autoSpaceDE w:val="0"/>
+        <w:autoSpaceDN w:val="0"/>
+        <w:adjustRightInd w:val="0"/>
+        <w:spacing w:after="240" w:line="300" w:lineRule="atLeast"/>
+        <w:rPr>
+          <w:sz w:val="18"/>
+          <w:szCs w:val="18"/>
+          <w:lang w:val="en-GB"/>
+        </w:rPr>
+      </w:pPr>
+      <w:r>
+        <w:rPr>
+          <w:sz w:val="18"/>
+          <w:szCs w:val="18"/>
+          <w:lang w:val="en-GB"/>
+        </w:rPr>
+        <w:t>“For smaller scale studies, an exploratory approach may be used. The subject and scope of the exploration can be expressed in a statement of intent. Again, this must be derived from the research problem, imply a method of approach and indicate the outcome.”</w:t>
+      </w:r>
+      <w:r>
+        <w:rPr>
+          <w:sz w:val="18"/>
+          <w:szCs w:val="18"/>
+          <w:lang w:val="en-GB"/>
+        </w:rPr>
+        <w:t xml:space="preserve"> – Research Methods the Basics, Nicholas </w:t>
+      </w:r>
+      <w:proofErr w:type="spellStart"/>
+      <w:r>
+        <w:rPr>
+          <w:sz w:val="18"/>
+          <w:szCs w:val="18"/>
+          <w:lang w:val="en-GB"/>
+        </w:rPr>
+        <w:t>Walliman</w:t>
+      </w:r>
+      <w:proofErr w:type="spellEnd"/>
+    </w:p>
+    <w:p>
+      <w:pPr>
+        <w:widowControl w:val="0"/>
+        <w:tabs>
+          <w:tab w:val="left" w:pos="220"/>
+          <w:tab w:val="left" w:pos="720"/>
+        </w:tabs>
+        <w:autoSpaceDE w:val="0"/>
+        <w:autoSpaceDN w:val="0"/>
+        <w:adjustRightInd w:val="0"/>
+        <w:spacing w:after="293" w:line="340" w:lineRule="atLeast"/>
+        <w:rPr>
+          <w:sz w:val="18"/>
+          <w:szCs w:val="18"/>
+          <w:lang w:val="en-GB"/>
+        </w:rPr>
+      </w:pPr>
+      <w:r>
+        <w:rPr>
+          <w:sz w:val="18"/>
+          <w:szCs w:val="18"/>
+          <w:lang w:val="en-GB"/>
+        </w:rPr>
+        <w:t>“</w:t>
+      </w:r>
+      <w:r>
+        <w:rPr>
+          <w:sz w:val="18"/>
+          <w:szCs w:val="18"/>
+          <w:lang w:val="en-GB"/>
+        </w:rPr>
+        <w:t xml:space="preserve">To gain familiarity with a phenomenon or to achieve new insights into it (studies with this object in view are termed as </w:t>
+      </w:r>
+      <w:r>
+        <w:rPr>
+          <w:sz w:val="18"/>
+          <w:szCs w:val="18"/>
+          <w:lang w:val="en-GB"/>
+        </w:rPr>
+        <w:lastRenderedPageBreak/>
+        <w:t xml:space="preserve">exploratory or </w:t>
+      </w:r>
+      <w:proofErr w:type="spellStart"/>
+      <w:r>
+        <w:rPr>
+          <w:sz w:val="18"/>
+          <w:szCs w:val="18"/>
+          <w:lang w:val="en-GB"/>
+        </w:rPr>
+        <w:t>formulative</w:t>
+      </w:r>
+      <w:proofErr w:type="spellEnd"/>
+      <w:r>
+        <w:rPr>
+          <w:sz w:val="18"/>
+          <w:szCs w:val="18"/>
+          <w:lang w:val="en-GB"/>
+        </w:rPr>
+        <w:t xml:space="preserve"> research studies).</w:t>
+      </w:r>
+      <w:r>
+        <w:rPr>
+          <w:sz w:val="18"/>
+          <w:szCs w:val="18"/>
+          <w:lang w:val="en-GB"/>
+        </w:rPr>
+        <w:t>” – Research Methodology</w:t>
+      </w:r>
+      <w:r>
+        <w:rPr>
+          <w:sz w:val="18"/>
+          <w:szCs w:val="18"/>
+          <w:lang w:val="en-GB"/>
+        </w:rPr>
+        <w:t>, C.R. Kothari</w:t>
+      </w:r>
+      <w:r>
+        <w:rPr>
+          <w:sz w:val="18"/>
+          <w:szCs w:val="18"/>
+          <w:lang w:val="en-GB"/>
+        </w:rPr>
+        <w:t>, p. 2</w:t>
+      </w:r>
+    </w:p>
+    <w:p>
+      <w:pPr>
+        <w:widowControl w:val="0"/>
+        <w:tabs>
+          <w:tab w:val="left" w:pos="220"/>
+          <w:tab w:val="left" w:pos="720"/>
+        </w:tabs>
+        <w:autoSpaceDE w:val="0"/>
+        <w:autoSpaceDN w:val="0"/>
+        <w:adjustRightInd w:val="0"/>
+        <w:spacing w:after="293" w:line="340" w:lineRule="atLeast"/>
+        <w:rPr>
+          <w:sz w:val="18"/>
+          <w:szCs w:val="18"/>
+          <w:lang w:val="en-GB"/>
+        </w:rPr>
+      </w:pPr>
+      <w:r>
+        <w:rPr>
+          <w:sz w:val="18"/>
+          <w:szCs w:val="18"/>
+          <w:lang w:val="en-GB"/>
+        </w:rPr>
+        <w:t>“</w:t>
+      </w:r>
+      <w:r>
+        <w:rPr>
+          <w:sz w:val="18"/>
+          <w:szCs w:val="18"/>
+          <w:lang w:val="en-GB"/>
+        </w:rPr>
+        <w:t>The objective of exploratory research is the development of hypotheses rather than their testing, whereas formalized research studies are those with substantial structure and with specific hypotheses to be tested.”</w:t>
+      </w:r>
+      <w:r>
+        <w:rPr>
+          <w:sz w:val="18"/>
+          <w:szCs w:val="18"/>
+          <w:lang w:val="en-GB"/>
+        </w:rPr>
+        <w:t xml:space="preserve"> – Research Methodology, C.R. Kothari</w:t>
+      </w:r>
+      <w:r>
+        <w:rPr>
+          <w:sz w:val="18"/>
+          <w:szCs w:val="18"/>
+          <w:lang w:val="en-GB"/>
+        </w:rPr>
+        <w:t>, p. 4</w:t>
+      </w:r>
+    </w:p>
+    <w:p>
+      <w:pPr>
+        <w:widowControl w:val="0"/>
+        <w:tabs>
+          <w:tab w:val="left" w:pos="220"/>
+          <w:tab w:val="left" w:pos="720"/>
+        </w:tabs>
+        <w:autoSpaceDE w:val="0"/>
+        <w:autoSpaceDN w:val="0"/>
+        <w:adjustRightInd w:val="0"/>
+        <w:spacing w:after="293" w:line="340" w:lineRule="atLeast"/>
+        <w:rPr>
+          <w:sz w:val="18"/>
+          <w:szCs w:val="18"/>
+          <w:lang w:val="en-GB"/>
+        </w:rPr>
+      </w:pPr>
+      <w:r>
+        <w:rPr>
+          <w:sz w:val="18"/>
+          <w:szCs w:val="18"/>
+          <w:lang w:val="en-GB"/>
+        </w:rPr>
+        <w:t>“</w:t>
+      </w:r>
+      <w:r>
+        <w:rPr>
+          <w:sz w:val="18"/>
+          <w:szCs w:val="18"/>
+          <w:lang w:val="en-GB"/>
+        </w:rPr>
+        <w:t>How does one go about developing working hypotheses? The answer is by using the following approach: Exploratory personal investigation which involves original field interviews on a limited scale with interested parties and individuals with a view to secure greater insight into the practical  +</w:t>
+      </w:r>
+      <w:r>
+        <w:rPr>
+          <w:sz w:val="18"/>
+          <w:szCs w:val="18"/>
+          <w:lang w:val="en-GB"/>
+        </w:rPr>
+        <w:t>aspects of the problem.</w:t>
+      </w:r>
+      <w:r>
+        <w:rPr>
+          <w:sz w:val="18"/>
+          <w:szCs w:val="18"/>
+          <w:lang w:val="en-GB"/>
+        </w:rPr>
+        <w:t>”</w:t>
+      </w:r>
+      <w:r>
+        <w:rPr>
+          <w:sz w:val="18"/>
+          <w:szCs w:val="18"/>
+          <w:lang w:val="en-GB"/>
+        </w:rPr>
+        <w:t xml:space="preserve"> – Research Methodology, C.R. Kothari</w:t>
+      </w:r>
+      <w:r>
+        <w:rPr>
+          <w:sz w:val="18"/>
+          <w:szCs w:val="18"/>
+          <w:lang w:val="en-GB"/>
+        </w:rPr>
+        <w:t>, p. 13</w:t>
+      </w:r>
+    </w:p>
+    <w:p>
+      <w:pPr>
+        <w:widowControl w:val="0"/>
+        <w:tabs>
+          <w:tab w:val="left" w:pos="220"/>
+          <w:tab w:val="left" w:pos="720"/>
+        </w:tabs>
+        <w:autoSpaceDE w:val="0"/>
+        <w:autoSpaceDN w:val="0"/>
+        <w:adjustRightInd w:val="0"/>
+        <w:spacing w:after="293" w:line="340" w:lineRule="atLeast"/>
+        <w:rPr>
+          <w:sz w:val="18"/>
+          <w:szCs w:val="18"/>
+          <w:lang w:val="en-GB"/>
+        </w:rPr>
+      </w:pPr>
+      <w:r>
+        <w:rPr>
+          <w:sz w:val="18"/>
+          <w:szCs w:val="18"/>
+          <w:lang w:val="en-GB"/>
+        </w:rPr>
+        <w:t>“</w:t>
+      </w:r>
+      <w:r>
+        <w:rPr>
+          <w:sz w:val="18"/>
+          <w:szCs w:val="18"/>
+          <w:lang w:val="en-GB"/>
+        </w:rPr>
+        <w:t xml:space="preserve">It is only on the basis of its primary function that a study can be </w:t>
+      </w:r>
+      <w:proofErr w:type="spellStart"/>
+      <w:r>
+        <w:rPr>
+          <w:sz w:val="18"/>
+          <w:szCs w:val="18"/>
+          <w:lang w:val="en-GB"/>
+        </w:rPr>
+        <w:t>categorised</w:t>
+      </w:r>
+      <w:proofErr w:type="spellEnd"/>
+      <w:r>
+        <w:rPr>
+          <w:sz w:val="18"/>
+          <w:szCs w:val="18"/>
+          <w:lang w:val="en-GB"/>
+        </w:rPr>
+        <w:t xml:space="preserve"> either as an exploratory or descriptive or hypothesis-testing study and accordingly the choice of a research design may be made in case of a particular study. Besides, the availability of time, money, skills of the research staff and the means of obtaining the information must be given due weightage while working out the relevant details of the research design such as experimental design, survey design, sample design and the like.</w:t>
+      </w:r>
+      <w:r>
+        <w:rPr>
+          <w:sz w:val="18"/>
+          <w:szCs w:val="18"/>
+          <w:lang w:val="en-GB"/>
+        </w:rPr>
+        <w:t>” – Research Methodology, C.R. Kothari</w:t>
+      </w:r>
+      <w:r>
+        <w:rPr>
+          <w:sz w:val="18"/>
+          <w:szCs w:val="18"/>
+          <w:lang w:val="en-GB"/>
+        </w:rPr>
+        <w:t>, p. 33</w:t>
+      </w:r>
+    </w:p>
+    <w:p>
+      <w:pPr>
+        <w:widowControl w:val="0"/>
+        <w:tabs>
+          <w:tab w:val="left" w:pos="220"/>
+          <w:tab w:val="left" w:pos="720"/>
+        </w:tabs>
+        <w:autoSpaceDE w:val="0"/>
+        <w:autoSpaceDN w:val="0"/>
+        <w:adjustRightInd w:val="0"/>
+        <w:spacing w:after="293" w:line="340" w:lineRule="atLeast"/>
+        <w:rPr>
+          <w:sz w:val="18"/>
+          <w:szCs w:val="18"/>
+          <w:lang w:val="en-GB"/>
+        </w:rPr>
+      </w:pPr>
+      <w:r>
+        <w:rPr>
+          <w:sz w:val="18"/>
+          <w:szCs w:val="18"/>
+          <w:lang w:val="en-GB"/>
+        </w:rPr>
+        <w:t xml:space="preserve">“Exploratory research studies are also termed as </w:t>
+      </w:r>
+      <w:proofErr w:type="spellStart"/>
+      <w:r>
+        <w:rPr>
+          <w:sz w:val="18"/>
+          <w:szCs w:val="18"/>
+          <w:lang w:val="en-GB"/>
+        </w:rPr>
+        <w:t>formulative</w:t>
+      </w:r>
+      <w:proofErr w:type="spellEnd"/>
+      <w:r>
+        <w:rPr>
+          <w:sz w:val="18"/>
+          <w:szCs w:val="18"/>
+          <w:lang w:val="en-GB"/>
+        </w:rPr>
+        <w:t xml:space="preserve"> research studies. The main purpose of such studies is that of formulating a problem for more precise investigation or of developing the working hypotheses from an operational point of view. The major emphasis in such studies is on the discovery of ideas and insights.”</w:t>
+      </w:r>
+      <w:r>
+        <w:rPr>
+          <w:sz w:val="18"/>
+          <w:szCs w:val="18"/>
+          <w:lang w:val="en-GB"/>
+        </w:rPr>
+        <w:t xml:space="preserve"> – Research Methodology, C.R. Kothari</w:t>
+      </w:r>
+      <w:r>
+        <w:rPr>
+          <w:sz w:val="18"/>
+          <w:szCs w:val="18"/>
+          <w:lang w:val="en-GB"/>
+        </w:rPr>
+        <w:t>, p. 35-36</w:t>
+      </w:r>
+    </w:p>
+    <w:p>
+      <w:pPr>
+        <w:widowControl w:val="0"/>
+        <w:autoSpaceDE w:val="0"/>
+        <w:autoSpaceDN w:val="0"/>
+        <w:adjustRightInd w:val="0"/>
+        <w:spacing w:after="240" w:line="340" w:lineRule="atLeast"/>
+        <w:rPr>
+          <w:sz w:val="18"/>
+          <w:szCs w:val="18"/>
+          <w:lang w:val="en-GB"/>
+        </w:rPr>
+      </w:pPr>
+      <w:r>
+        <w:rPr>
+          <w:sz w:val="18"/>
+          <w:szCs w:val="18"/>
+          <w:lang w:val="en-GB"/>
+        </w:rPr>
+        <w:t>“</w:t>
+      </w:r>
+      <w:r>
+        <w:rPr>
+          <w:sz w:val="18"/>
+          <w:szCs w:val="18"/>
+          <w:lang w:val="en-GB"/>
+        </w:rPr>
+        <w:t>Generally, the following three methods in the context of research design for such studies are talked about: (a) the survey of concerning literature; (b) the experience survey and (c) the analysis of ‘insight-stimulating’ examples.</w:t>
+      </w:r>
+      <w:r>
+        <w:rPr>
+          <w:sz w:val="18"/>
+          <w:szCs w:val="18"/>
+          <w:lang w:val="en-GB"/>
+        </w:rPr>
+        <w:t xml:space="preserve">” </w:t>
+      </w:r>
+    </w:p>
+    <w:p>
+      <w:pPr>
+        <w:widowControl w:val="0"/>
+        <w:autoSpaceDE w:val="0"/>
+        <w:autoSpaceDN w:val="0"/>
+        <w:adjustRightInd w:val="0"/>
+        <w:spacing w:after="240" w:line="340" w:lineRule="atLeast"/>
+        <w:rPr>
+          <w:sz w:val="18"/>
+          <w:szCs w:val="18"/>
+          <w:lang w:val="en-GB"/>
+        </w:rPr>
+      </w:pPr>
+      <w:r>
+        <w:rPr>
+          <w:sz w:val="18"/>
+          <w:szCs w:val="18"/>
+          <w:lang w:val="en-GB"/>
+        </w:rPr>
+        <w:t xml:space="preserve">… </w:t>
+      </w:r>
+    </w:p>
+    <w:p>
+      <w:pPr>
+        <w:widowControl w:val="0"/>
+        <w:autoSpaceDE w:val="0"/>
+        <w:autoSpaceDN w:val="0"/>
+        <w:adjustRightInd w:val="0"/>
+        <w:spacing w:after="240" w:line="340" w:lineRule="atLeast"/>
+        <w:rPr>
+          <w:sz w:val="18"/>
+          <w:szCs w:val="18"/>
+          <w:lang w:val="en-GB"/>
+        </w:rPr>
+      </w:pPr>
+      <w:r>
+        <w:rPr>
+          <w:sz w:val="18"/>
+          <w:szCs w:val="18"/>
+          <w:lang w:val="en-GB"/>
+        </w:rPr>
+        <w:t>“</w:t>
+      </w:r>
+      <w:r>
+        <w:rPr>
+          <w:sz w:val="18"/>
+          <w:szCs w:val="18"/>
+          <w:lang w:val="en-GB"/>
+        </w:rPr>
+        <w:t>Experience survey means the survey of people who have had practical experience with the problem to be studied. The object of such a survey is to obtain insight into the relationships between variables and new ideas relating to the research problem.“</w:t>
+      </w:r>
+      <w:r>
+        <w:rPr>
+          <w:sz w:val="18"/>
+          <w:szCs w:val="18"/>
+          <w:lang w:val="en-GB"/>
+        </w:rPr>
+        <w:t xml:space="preserve"> – Research Methodology, C.R. Kothari, p. 35-36</w:t>
+      </w:r>
+    </w:p>
+    <w:p>
+      <w:pPr>
+        <w:widowControl w:val="0"/>
+        <w:autoSpaceDE w:val="0"/>
+        <w:autoSpaceDN w:val="0"/>
+        <w:adjustRightInd w:val="0"/>
+        <w:spacing w:after="240" w:line="340" w:lineRule="atLeast"/>
+        <w:rPr>
+          <w:sz w:val="18"/>
+          <w:szCs w:val="18"/>
+          <w:lang w:val="en-GB"/>
+        </w:rPr>
+      </w:pPr>
+      <w:r>
+        <w:rPr>
+          <w:sz w:val="18"/>
+          <w:szCs w:val="18"/>
+          <w:lang w:val="en-GB"/>
+        </w:rPr>
+        <w:t>*“</w:t>
+      </w:r>
+      <w:r>
+        <w:rPr>
+          <w:sz w:val="18"/>
+          <w:szCs w:val="18"/>
+          <w:lang w:val="en-GB"/>
+        </w:rPr>
+        <w:t xml:space="preserve">Unstructured interview, however, happens to be the central technique of collecting information in case of exploratory or </w:t>
+      </w:r>
+      <w:proofErr w:type="spellStart"/>
+      <w:r>
+        <w:rPr>
+          <w:sz w:val="18"/>
+          <w:szCs w:val="18"/>
+          <w:lang w:val="en-GB"/>
+        </w:rPr>
+        <w:t>formulative</w:t>
+      </w:r>
+      <w:proofErr w:type="spellEnd"/>
+      <w:r>
+        <w:rPr>
+          <w:sz w:val="18"/>
+          <w:szCs w:val="18"/>
+          <w:lang w:val="en-GB"/>
+        </w:rPr>
+        <w:t xml:space="preserve"> research studies. But in case of descriptive studies, we quite often use the technique of structured interview because of its being more economical, providing a safe basis for </w:t>
+      </w:r>
+      <w:proofErr w:type="spellStart"/>
+      <w:r>
+        <w:rPr>
+          <w:sz w:val="18"/>
+          <w:szCs w:val="18"/>
+          <w:lang w:val="en-GB"/>
+        </w:rPr>
+        <w:t>generalisation</w:t>
+      </w:r>
+      <w:proofErr w:type="spellEnd"/>
+      <w:r>
+        <w:rPr>
+          <w:sz w:val="18"/>
+          <w:szCs w:val="18"/>
+          <w:lang w:val="en-GB"/>
+        </w:rPr>
+        <w:t xml:space="preserve"> and requiring relatively lesser skill on the part of the interviewer.</w:t>
+      </w:r>
+      <w:r>
+        <w:rPr>
+          <w:sz w:val="18"/>
+          <w:szCs w:val="18"/>
+          <w:lang w:val="en-GB"/>
+        </w:rPr>
+        <w:t>” – Research Methodology, C.R. Kothari, p. 98*</w:t>
+      </w:r>
+    </w:p>
+    <w:p>
+      <w:pPr>
+        <w:widowControl w:val="0"/>
+        <w:autoSpaceDE w:val="0"/>
+        <w:autoSpaceDN w:val="0"/>
+        <w:adjustRightInd w:val="0"/>
+        <w:spacing w:after="240" w:line="340" w:lineRule="atLeast"/>
+        <w:rPr>
+          <w:sz w:val="18"/>
+          <w:szCs w:val="18"/>
+          <w:lang w:val="en-GB"/>
+        </w:rPr>
+      </w:pPr>
+      <w:r>
+        <w:rPr>
+          <w:sz w:val="18"/>
+          <w:szCs w:val="18"/>
+          <w:lang w:val="en-GB"/>
+        </w:rPr>
+        <w:t>“</w:t>
+      </w:r>
+      <w:r>
+        <w:rPr>
+          <w:sz w:val="18"/>
+          <w:szCs w:val="18"/>
+          <w:lang w:val="en-GB"/>
+        </w:rPr>
+        <w:t>Exploratory research, as the name suggests, is often conducted to explore the research issue and is usually done when the alternative options have not been clearly defined or their scope is unclear.</w:t>
+      </w:r>
+      <w:r>
+        <w:rPr>
+          <w:sz w:val="18"/>
+          <w:szCs w:val="18"/>
+          <w:lang w:val="en-GB"/>
+        </w:rPr>
+        <w:t xml:space="preserve"> </w:t>
+      </w:r>
+      <w:r>
+        <w:rPr>
+          <w:sz w:val="18"/>
+          <w:szCs w:val="18"/>
+          <w:lang w:val="en-GB"/>
+        </w:rPr>
+        <w:t>Exploratory research allows researchers to explore issues in detail in order to familiarize themselves with the problem or concept to be studied. Familiarization with the concept helps researchers in formulating research hypothesis. Exploratory research is the initial research, which forms the basis of more conclusive research. It can even help in determining the research design, sampling methodology and data collection method. In some cases, exploratory research serves as the formative research to test concepts before they are put into practice. Exploratory research, as mentioned earlier, explores the issue further, hence it relies more on secondary research, that is, the review of available literature and/or da</w:t>
+      </w:r>
+      <w:r>
+        <w:rPr>
+          <w:sz w:val="18"/>
+          <w:szCs w:val="18"/>
+          <w:lang w:val="en-GB"/>
+        </w:rPr>
+        <w:t>ta, or qualitative research ap</w:t>
+      </w:r>
+      <w:r>
+        <w:rPr>
+          <w:sz w:val="18"/>
+          <w:szCs w:val="18"/>
+          <w:lang w:val="en-GB"/>
+        </w:rPr>
+        <w:t xml:space="preserve">proaches such as informal discussions with primary and secondary stakeholders, project staff, donor agencies and more formal approaches, like in-depth interviews, focus groups or case studies. </w:t>
+      </w:r>
+      <w:r>
+        <w:rPr>
+          <w:sz w:val="18"/>
+          <w:szCs w:val="18"/>
+          <w:lang w:val="en-GB"/>
+        </w:rPr>
+        <w:t>Explor</w:t>
+      </w:r>
+      <w:r>
+        <w:rPr>
+          <w:sz w:val="18"/>
+          <w:szCs w:val="18"/>
+          <w:lang w:val="en-GB"/>
+        </w:rPr>
+        <w:t>atory research thus cannot provide a conclusive answer to research problems and usually are not considered useful for decision-making, but they can provide significant insights to a given situation. However, the results thus obtained cannot be generalized and should be interpreted with caution as they may or may not be representative of the population being studied.</w:t>
+      </w:r>
+      <w:r>
+        <w:rPr>
+          <w:sz w:val="18"/>
+          <w:szCs w:val="18"/>
+          <w:lang w:val="en-GB"/>
+        </w:rPr>
+        <w:t xml:space="preserve">” – Quantitative Social Research Methods, </w:t>
+      </w:r>
+      <w:proofErr w:type="spellStart"/>
+      <w:r>
+        <w:rPr>
+          <w:sz w:val="18"/>
+          <w:szCs w:val="18"/>
+          <w:lang w:val="en-GB"/>
+        </w:rPr>
+        <w:t>Kultar</w:t>
+      </w:r>
+      <w:proofErr w:type="spellEnd"/>
+      <w:r>
+        <w:rPr>
+          <w:sz w:val="18"/>
+          <w:szCs w:val="18"/>
+          <w:lang w:val="en-GB"/>
+        </w:rPr>
+        <w:t xml:space="preserve"> Singh, p. 63-64</w:t>
+      </w:r>
+    </w:p>
+    <w:p>
+      <w:pPr>
+        <w:widowControl w:val="0"/>
+        <w:autoSpaceDE w:val="0"/>
+        <w:autoSpaceDN w:val="0"/>
+        <w:adjustRightInd w:val="0"/>
+        <w:spacing w:after="240" w:line="280" w:lineRule="atLeast"/>
+        <w:rPr>
+          <w:rFonts w:ascii="Times Roman" w:hAnsi="Times Roman" w:cs="Times Roman"/>
+          <w:color w:val="000000"/>
+          <w:lang w:val="en-US"/>
+        </w:rPr>
+      </w:pPr>
+      <w:r>
+        <w:rPr>
+          <w:sz w:val="18"/>
+          <w:szCs w:val="18"/>
+          <w:lang w:val="en-GB"/>
+        </w:rPr>
+        <w:t>“</w:t>
+      </w:r>
+      <w:r>
+        <w:rPr>
+          <w:sz w:val="18"/>
+          <w:szCs w:val="18"/>
+          <w:lang w:val="en-GB"/>
+        </w:rPr>
+        <w:t>Exploratory studies are most typically done +for three purposes: (1) to satisfy the researcher’s curiosity and desire for better understanding, (2) to test the feasibility of undertaking a more extensive study, and (3) t</w:t>
+      </w:r>
+      <w:r>
+        <w:rPr>
+          <w:sz w:val="18"/>
+          <w:szCs w:val="18"/>
+          <w:lang w:val="en-GB"/>
+        </w:rPr>
+        <w:t>o develop the methods to be employed in any subsequent study.</w:t>
+      </w:r>
+      <w:r>
+        <w:rPr>
+          <w:sz w:val="18"/>
+          <w:szCs w:val="18"/>
+          <w:lang w:val="en-GB"/>
+        </w:rPr>
+        <w:t>” –</w:t>
+      </w:r>
+      <w:r>
+        <w:rPr>
+          <w:sz w:val="18"/>
+          <w:szCs w:val="18"/>
+          <w:lang w:val="en-GB"/>
+        </w:rPr>
+        <w:t xml:space="preserve"> </w:t>
+      </w:r>
+      <w:r>
+        <w:rPr>
+          <w:sz w:val="18"/>
+          <w:szCs w:val="18"/>
+          <w:lang w:val="en-GB"/>
+        </w:rPr>
+        <w:t xml:space="preserve">The Practice of Social Research, Earl </w:t>
+      </w:r>
+      <w:proofErr w:type="spellStart"/>
+      <w:r>
+        <w:rPr>
+          <w:sz w:val="18"/>
+          <w:szCs w:val="18"/>
+          <w:lang w:val="en-GB"/>
+        </w:rPr>
+        <w:t>Babbie</w:t>
+      </w:r>
+      <w:proofErr w:type="spellEnd"/>
+      <w:r>
+        <w:rPr>
+          <w:sz w:val="18"/>
+          <w:szCs w:val="18"/>
+          <w:lang w:val="en-GB"/>
+        </w:rPr>
+        <w:t>, p. 92</w:t>
+      </w:r>
+    </w:p>
+    <w:p>
+      <w:pPr>
+        <w:widowControl w:val="0"/>
+        <w:autoSpaceDE w:val="0"/>
+        <w:autoSpaceDN w:val="0"/>
+        <w:adjustRightInd w:val="0"/>
+        <w:spacing w:after="240" w:line="280" w:lineRule="atLeast"/>
+        <w:rPr>
+          <w:sz w:val="18"/>
+          <w:szCs w:val="18"/>
+          <w:lang w:val="en-GB"/>
+        </w:rPr>
+      </w:pPr>
+      <w:r>
+        <w:rPr>
+          <w:sz w:val="18"/>
+          <w:szCs w:val="18"/>
+          <w:lang w:val="en-GB"/>
+        </w:rPr>
+        <w:t>“</w:t>
+      </w:r>
+      <w:r>
+        <w:rPr>
+          <w:sz w:val="18"/>
+          <w:szCs w:val="18"/>
+          <w:lang w:val="en-GB"/>
+        </w:rPr>
+        <w:t>Exploratory studies are quite valuable in social science research. They’re essential whenever a re- searcher is breaking new ground, and they almost always yield new insi</w:t>
+      </w:r>
+      <w:r>
+        <w:rPr>
+          <w:sz w:val="18"/>
+          <w:szCs w:val="18"/>
+          <w:lang w:val="en-GB"/>
+        </w:rPr>
+        <w:t>ghts into a topic for research.</w:t>
+      </w:r>
+      <w:r>
+        <w:rPr>
+          <w:sz w:val="18"/>
+          <w:szCs w:val="18"/>
+          <w:lang w:val="en-GB"/>
+        </w:rPr>
+        <w:t>”</w:t>
+      </w:r>
+      <w:r>
+        <w:rPr>
+          <w:sz w:val="18"/>
+          <w:szCs w:val="18"/>
+          <w:lang w:val="en-GB"/>
+        </w:rPr>
+        <w:t xml:space="preserve"> – The Practice of Social Research, Earl </w:t>
+      </w:r>
+      <w:proofErr w:type="spellStart"/>
+      <w:r>
+        <w:rPr>
+          <w:sz w:val="18"/>
+          <w:szCs w:val="18"/>
+          <w:lang w:val="en-GB"/>
+        </w:rPr>
+        <w:t>Babbie</w:t>
+      </w:r>
+      <w:proofErr w:type="spellEnd"/>
+      <w:r>
+        <w:rPr>
+          <w:sz w:val="18"/>
+          <w:szCs w:val="18"/>
+          <w:lang w:val="en-GB"/>
+        </w:rPr>
+        <w:t>, p. 9</w:t>
+      </w:r>
+      <w:r>
+        <w:rPr>
+          <w:sz w:val="18"/>
+          <w:szCs w:val="18"/>
+          <w:lang w:val="en-GB"/>
+        </w:rPr>
+        <w:t>3</w:t>
       </w:r>
       <w:bookmarkStart w:id="0" w:name="_GoBack"/>
       <w:bookmarkEnd w:id="0"/>
-      <w:r>
-        <w:rPr>
-          <w:rFonts w:ascii="Helvetica" w:hAnsi="Helvetica"/>
-          <w:sz w:val="18"/>
-          <w:szCs w:val="18"/>
-        </w:rPr>
-        <w:t>90-148</w:t>
-      </w:r>
-      <w:r>
-        <w:rPr>
-          <w:rFonts w:ascii="Helvetica" w:hAnsi="Helvetica"/>
-          <w:sz w:val="18"/>
-          <w:szCs w:val="18"/>
-        </w:rPr>
-        <w:t>.</w:t>
-      </w:r>
-    </w:p>
-    <w:p>
-      <w:pPr>
-        <w:ind w:left="360"/>
+    </w:p>
+    <w:p>
+      <w:pPr>
+        <w:widowControl w:val="0"/>
+        <w:autoSpaceDE w:val="0"/>
+        <w:autoSpaceDN w:val="0"/>
+        <w:adjustRightInd w:val="0"/>
+        <w:spacing w:after="240" w:line="280" w:lineRule="atLeast"/>
+        <w:rPr>
+          <w:sz w:val="18"/>
+          <w:szCs w:val="18"/>
+          <w:lang w:val="en-GB"/>
+        </w:rPr>
+      </w:pPr>
+      <w:r>
+        <w:rPr>
+          <w:sz w:val="18"/>
+          <w:szCs w:val="18"/>
+          <w:lang w:val="en-GB"/>
+        </w:rPr>
+        <w:t>“</w:t>
+      </w:r>
+      <w:r>
+        <w:rPr>
+          <w:sz w:val="18"/>
+          <w:szCs w:val="18"/>
+          <w:lang w:val="en-GB"/>
+        </w:rPr>
+        <w:t>The chief shortcoming of exploratory studies +is that they seldom provide satisfactory answers +to research questions, though they can hint at the answers and can suggest which research methods could provide defi</w:t>
+      </w:r>
+      <w:r>
+        <w:rPr>
+          <w:sz w:val="18"/>
+          <w:szCs w:val="18"/>
+          <w:lang w:val="en-GB"/>
+        </w:rPr>
+        <w:t>nitive ones. The reason explor</w:t>
+      </w:r>
+      <w:r>
+        <w:rPr>
+          <w:sz w:val="18"/>
+          <w:szCs w:val="18"/>
+          <w:lang w:val="en-GB"/>
+        </w:rPr>
+        <w:t xml:space="preserve">atory studies are seldom definitive in </w:t>
+      </w:r>
+      <w:proofErr w:type="gramStart"/>
+      <w:r>
+        <w:rPr>
+          <w:sz w:val="18"/>
+          <w:szCs w:val="18"/>
+          <w:lang w:val="en-GB"/>
+        </w:rPr>
+        <w:t>themselves</w:t>
+      </w:r>
+      <w:proofErr w:type="gramEnd"/>
+      <w:r>
+        <w:rPr>
+          <w:sz w:val="18"/>
+          <w:szCs w:val="18"/>
+          <w:lang w:val="en-GB"/>
+        </w:rPr>
+        <w:t xml:space="preserve"> has to do with representativeness; that is, the people you study in your exploratory research may not be typical of th</w:t>
+      </w:r>
+      <w:r>
+        <w:rPr>
+          <w:sz w:val="18"/>
+          <w:szCs w:val="18"/>
+          <w:lang w:val="en-GB"/>
+        </w:rPr>
+        <w:t>e larger population that inter</w:t>
+      </w:r>
+      <w:r>
+        <w:rPr>
+          <w:sz w:val="18"/>
+          <w:szCs w:val="18"/>
+          <w:lang w:val="en-GB"/>
+        </w:rPr>
+        <w:t>ests you. Once you understand representativeness, you’ll be able to know whether a given exploratory study actually answered its research problem or only po</w:t>
+      </w:r>
+      <w:r>
+        <w:rPr>
+          <w:sz w:val="18"/>
+          <w:szCs w:val="18"/>
+          <w:lang w:val="en-GB"/>
+        </w:rPr>
+        <w:t>inted the way toward an answer.</w:t>
+      </w:r>
+      <w:r>
+        <w:rPr>
+          <w:sz w:val="18"/>
+          <w:szCs w:val="18"/>
+          <w:lang w:val="en-GB"/>
+        </w:rPr>
+        <w:t>”</w:t>
+      </w:r>
+      <w:r>
+        <w:rPr>
+          <w:sz w:val="18"/>
+          <w:szCs w:val="18"/>
+          <w:lang w:val="en-GB"/>
+        </w:rPr>
+        <w:t xml:space="preserve"> </w:t>
+      </w:r>
+      <w:r>
+        <w:rPr>
+          <w:sz w:val="18"/>
+          <w:szCs w:val="18"/>
+          <w:lang w:val="en-GB"/>
+        </w:rPr>
+        <w:t xml:space="preserve">– The Practice of Social Research, Earl </w:t>
+      </w:r>
+      <w:proofErr w:type="spellStart"/>
+      <w:r>
+        <w:rPr>
+          <w:sz w:val="18"/>
+          <w:szCs w:val="18"/>
+          <w:lang w:val="en-GB"/>
+        </w:rPr>
+        <w:t>Babbie</w:t>
+      </w:r>
+      <w:proofErr w:type="spellEnd"/>
+      <w:r>
+        <w:rPr>
+          <w:sz w:val="18"/>
+          <w:szCs w:val="18"/>
+          <w:lang w:val="en-GB"/>
+        </w:rPr>
+        <w:t>, p. 93</w:t>
+      </w:r>
+    </w:p>
+    <w:p>
+      <w:pPr>
+        <w:widowControl w:val="0"/>
+        <w:autoSpaceDE w:val="0"/>
+        <w:autoSpaceDN w:val="0"/>
+        <w:adjustRightInd w:val="0"/>
+        <w:spacing w:after="240" w:line="280" w:lineRule="atLeast"/>
+        <w:rPr>
+          <w:sz w:val="18"/>
+          <w:szCs w:val="18"/>
+          <w:lang w:val="en-GB"/>
+        </w:rPr>
+      </w:pPr>
+      <w:r>
+        <w:rPr>
+          <w:sz w:val="18"/>
+          <w:szCs w:val="18"/>
+          <w:lang w:val="en-GB"/>
+        </w:rPr>
+        <w:t>“</w:t>
+      </w:r>
+      <w:r>
+        <w:rPr>
+          <w:sz w:val="18"/>
+          <w:szCs w:val="18"/>
+          <w:lang w:val="en-GB"/>
+        </w:rPr>
+        <w:t>An exploratory report points the way to more</w:t>
+      </w:r>
+      <w:r>
+        <w:rPr>
+          <w:sz w:val="18"/>
+          <w:szCs w:val="18"/>
+          <w:lang w:val="en-GB"/>
+        </w:rPr>
+        <w:t>-refined research on the topic.</w:t>
+      </w:r>
+      <w:r>
+        <w:rPr>
+          <w:sz w:val="18"/>
+          <w:szCs w:val="18"/>
+          <w:lang w:val="en-GB"/>
+        </w:rPr>
+        <w:t xml:space="preserve">” </w:t>
+      </w:r>
+      <w:r>
+        <w:rPr>
+          <w:sz w:val="18"/>
+          <w:szCs w:val="18"/>
+          <w:lang w:val="en-GB"/>
+        </w:rPr>
+        <w:t>– The Practice of Social Research, Ea</w:t>
+      </w:r>
+      <w:r>
+        <w:rPr>
+          <w:sz w:val="18"/>
+          <w:szCs w:val="18"/>
+          <w:lang w:val="en-GB"/>
+        </w:rPr>
+        <w:t xml:space="preserve">rl </w:t>
+      </w:r>
+      <w:proofErr w:type="spellStart"/>
+      <w:r>
+        <w:rPr>
+          <w:sz w:val="18"/>
+          <w:szCs w:val="18"/>
+          <w:lang w:val="en-GB"/>
+        </w:rPr>
+        <w:t>Babbie</w:t>
+      </w:r>
+      <w:proofErr w:type="spellEnd"/>
+      <w:r>
+        <w:rPr>
+          <w:sz w:val="18"/>
+          <w:szCs w:val="18"/>
+          <w:lang w:val="en-GB"/>
+        </w:rPr>
+        <w:t>, p. 522</w:t>
+      </w:r>
+    </w:p>
+    <w:p>
+      <w:pPr>
+        <w:widowControl w:val="0"/>
+        <w:autoSpaceDE w:val="0"/>
+        <w:autoSpaceDN w:val="0"/>
+        <w:adjustRightInd w:val="0"/>
+        <w:spacing w:after="240" w:line="280" w:lineRule="atLeast"/>
+        <w:rPr>
+          <w:sz w:val="18"/>
+          <w:szCs w:val="18"/>
+          <w:lang w:val="en-GB"/>
+        </w:rPr>
+      </w:pPr>
+    </w:p>
+    <w:p>
+      <w:pPr>
+        <w:widowControl w:val="0"/>
+        <w:autoSpaceDE w:val="0"/>
+        <w:autoSpaceDN w:val="0"/>
+        <w:adjustRightInd w:val="0"/>
+        <w:spacing w:after="240" w:line="280" w:lineRule="atLeast"/>
+        <w:rPr>
+          <w:sz w:val="18"/>
+          <w:szCs w:val="18"/>
+          <w:lang w:val="en-GB"/>
+        </w:rPr>
+      </w:pPr>
+    </w:p>
+    <w:p>
+      <w:pPr>
+        <w:widowControl w:val="0"/>
+        <w:autoSpaceDE w:val="0"/>
+        <w:autoSpaceDN w:val="0"/>
+        <w:adjustRightInd w:val="0"/>
+        <w:spacing w:after="240" w:line="340" w:lineRule="atLeast"/>
+        <w:rPr>
+          <w:rFonts w:ascii="Times Roman" w:hAnsi="Times Roman" w:cs="Times Roman"/>
+          <w:color w:val="000000"/>
+          <w:lang w:val="en-US"/>
+        </w:rPr>
+      </w:pPr>
+    </w:p>
+    <w:p>
+      <w:pPr>
+        <w:widowControl w:val="0"/>
+        <w:autoSpaceDE w:val="0"/>
+        <w:autoSpaceDN w:val="0"/>
+        <w:adjustRightInd w:val="0"/>
+        <w:spacing w:after="240" w:line="340" w:lineRule="atLeast"/>
+        <w:rPr>
+          <w:rFonts w:ascii="Times Roman" w:hAnsi="Times Roman" w:cs="Times Roman"/>
+          <w:color w:val="000000"/>
+          <w:lang w:val="en-US"/>
+        </w:rPr>
+      </w:pPr>
+    </w:p>
+    <w:p>
+      <w:pPr>
+        <w:widowControl w:val="0"/>
+        <w:autoSpaceDE w:val="0"/>
+        <w:autoSpaceDN w:val="0"/>
+        <w:adjustRightInd w:val="0"/>
+        <w:spacing w:after="240" w:line="340" w:lineRule="atLeast"/>
+        <w:rPr>
+          <w:rFonts w:ascii="Times Roman" w:hAnsi="Times Roman" w:cs="Times Roman"/>
+          <w:color w:val="000000"/>
+          <w:lang w:val="en-US"/>
+        </w:rPr>
+      </w:pPr>
+    </w:p>
+    <w:p>
+      <w:pPr>
+        <w:widowControl w:val="0"/>
+        <w:autoSpaceDE w:val="0"/>
+        <w:autoSpaceDN w:val="0"/>
+        <w:adjustRightInd w:val="0"/>
+        <w:spacing w:after="240" w:line="340" w:lineRule="atLeast"/>
+        <w:rPr>
+          <w:rFonts w:ascii="Times Roman" w:hAnsi="Times Roman" w:cs="Times Roman"/>
+          <w:color w:val="000000"/>
+          <w:lang w:val="en-US"/>
+        </w:rPr>
+      </w:pPr>
+    </w:p>
+    <w:p>
+      <w:pPr>
+        <w:widowControl w:val="0"/>
+        <w:autoSpaceDE w:val="0"/>
+        <w:autoSpaceDN w:val="0"/>
+        <w:adjustRightInd w:val="0"/>
+        <w:spacing w:after="240" w:line="340" w:lineRule="atLeast"/>
+        <w:rPr>
+          <w:rFonts w:ascii="Times Roman" w:hAnsi="Times Roman" w:cs="Times Roman"/>
+          <w:color w:val="000000"/>
+          <w:lang w:val="en-US"/>
+        </w:rPr>
+      </w:pPr>
+    </w:p>
+    <w:p>
+      <w:pPr>
+        <w:rPr>
+          <w:sz w:val="22"/>
+          <w:szCs w:val="22"/>
+          <w:lang w:val="en-GB"/>
+        </w:rPr>
+      </w:pPr>
+    </w:p>
+    <w:p>
+      <w:pPr>
+        <w:rPr>
+          <w:sz w:val="22"/>
+          <w:szCs w:val="22"/>
+          <w:lang w:val="en-GB"/>
+        </w:rPr>
+      </w:pPr>
+      <w:r>
+        <w:rPr>
+          <w:sz w:val="22"/>
+          <w:szCs w:val="22"/>
+          <w:lang w:val="en-GB"/>
+        </w:rPr>
+        <w:t>Comment 5.</w:t>
+      </w:r>
+    </w:p>
+    <w:p>
+      <w:pPr>
         <w:rPr>
           <w:rFonts w:ascii="Helvetica" w:eastAsia="Times New Roman" w:hAnsi="Helvetica" w:cs="Times New Roman"/>
           <w:sz w:val="18"/>
@@ -256,27 +1872,79 @@
           <w:lang w:val="en-GB"/>
         </w:rPr>
       </w:pPr>
-    </w:p>
-    <w:p>
-      <w:pPr>
-        <w:ind w:left="360"/>
+      <w:r>
         <w:rPr>
           <w:rFonts w:ascii="Helvetica" w:eastAsia="Times New Roman" w:hAnsi="Helvetica" w:cs="Times New Roman"/>
           <w:sz w:val="18"/>
           <w:szCs w:val="18"/>
           <w:lang w:val="en-GB"/>
         </w:rPr>
-      </w:pPr>
-      <w:r>
+        <w:t>The study result was obtained from ONLY one interview. Which I question the reliability and validity of the study. I think the magnitude of the results did not reach the level of a bachelor thesis. I suggest that the thesis should search more "secondary" documents from the company as a supplementary source for the results and if possible, to do more interviews. (U8 is not sufficient)</w:t>
+      </w:r>
+    </w:p>
+    <w:p>
+      <w:pPr>
+        <w:rPr>
+          <w:sz w:val="22"/>
+          <w:szCs w:val="22"/>
+          <w:lang w:val="en-GB"/>
+        </w:rPr>
+      </w:pPr>
+    </w:p>
+    <w:p>
+      <w:pPr>
+        <w:rPr>
+          <w:sz w:val="22"/>
+          <w:szCs w:val="22"/>
+          <w:lang w:val="en-GB"/>
+        </w:rPr>
+      </w:pPr>
+      <w:proofErr w:type="gramStart"/>
+      <w:r>
+        <w:rPr>
+          <w:sz w:val="22"/>
+          <w:szCs w:val="22"/>
+          <w:lang w:val="en-GB"/>
+        </w:rPr>
+        <w:t>Response to comment 5.</w:t>
+      </w:r>
+      <w:proofErr w:type="gramEnd"/>
+    </w:p>
+    <w:p>
+      <w:pPr>
+        <w:rPr>
+          <w:sz w:val="22"/>
+          <w:szCs w:val="22"/>
+          <w:lang w:val="en-GB"/>
+        </w:rPr>
+      </w:pPr>
+    </w:p>
+    <w:p>
+      <w:pPr>
+        <w:rPr>
+          <w:sz w:val="22"/>
+          <w:szCs w:val="22"/>
+          <w:lang w:val="en-GB"/>
+        </w:rPr>
+      </w:pPr>
+      <w:r>
+        <w:rPr>
+          <w:sz w:val="22"/>
+          <w:szCs w:val="22"/>
+          <w:lang w:val="en-GB"/>
+        </w:rPr>
+        <w:t>Comment 6.</w:t>
+      </w:r>
+    </w:p>
+    <w:p>
+      <w:pPr>
         <w:rPr>
           <w:rFonts w:ascii="Helvetica" w:eastAsia="Times New Roman" w:hAnsi="Helvetica" w:cs="Times New Roman"/>
           <w:sz w:val="18"/>
           <w:szCs w:val="18"/>
           <w:lang w:val="en-GB"/>
         </w:rPr>
-        <w:br/>
-        <w:t>4. I am not really convinced by the choice of the research strategy, explorative strategy. The reference (book) is written for marketing research, and how much this can apply to the study context of this thesis is not well argued. If the thesis studied the Company Grade, then why not "case study" strategy? </w:t>
-      </w:r>
+      </w:pPr>
       <w:r>
         <w:rPr>
           <w:rFonts w:ascii="Helvetica" w:eastAsia="Times New Roman" w:hAnsi="Helvetica" w:cs="Times New Roman"/>
@@ -284,19 +1952,19 @@
           <w:szCs w:val="18"/>
           <w:lang w:val="en-GB"/>
         </w:rPr>
-        <w:br/>
-      </w:r>
-    </w:p>
-    <w:p>
-      <w:pPr>
-        <w:ind w:left="360"/>
+        <w:t>U9 is not fully fulfilled. "...</w:t>
+      </w:r>
+      <w:proofErr w:type="gramStart"/>
+      <w:r>
         <w:rPr>
           <w:rFonts w:ascii="Helvetica" w:eastAsia="Times New Roman" w:hAnsi="Helvetica" w:cs="Times New Roman"/>
           <w:sz w:val="18"/>
           <w:szCs w:val="18"/>
           <w:lang w:val="en-GB"/>
         </w:rPr>
-      </w:pPr>
+        <w:t>ethical</w:t>
+      </w:r>
+      <w:proofErr w:type="gramEnd"/>
       <w:r>
         <w:rPr>
           <w:rFonts w:ascii="Helvetica" w:eastAsia="Times New Roman" w:hAnsi="Helvetica" w:cs="Times New Roman"/>
@@ -304,12 +1972,20 @@
           <w:szCs w:val="18"/>
           <w:lang w:val="en-GB"/>
         </w:rPr>
-        <w:t>5. The study result was obtained from ONLY one interview. Which I question the reliability and validity of the study. I think the magnitude of the results did not reach the level of a bachelor thesis. I suggest that the thesis should search more "secondary" documents from the company as a supplementary source for the results and if possible, to do more interviews. (U8 is not sufficient)</w:t>
-      </w:r>
-    </w:p>
-    <w:p>
-      <w:pPr>
-        <w:ind w:left="360"/>
+        <w:t xml:space="preserve"> and societal  consequences of the conclusions in  the thesis are discussed. " please add this discussion. </w:t>
+      </w:r>
+    </w:p>
+    <w:p>
+      <w:pPr>
+        <w:rPr>
+          <w:sz w:val="22"/>
+          <w:szCs w:val="22"/>
+          <w:lang w:val="en-GB"/>
+        </w:rPr>
+      </w:pPr>
+    </w:p>
+    <w:p>
+      <w:pPr>
         <w:rPr>
           <w:rFonts w:ascii="Helvetica" w:eastAsia="Times New Roman" w:hAnsi="Helvetica" w:cs="Times New Roman"/>
           <w:sz w:val="18"/>
@@ -317,6 +1993,16 @@
           <w:lang w:val="en-GB"/>
         </w:rPr>
       </w:pPr>
+      <w:proofErr w:type="gramStart"/>
+      <w:r>
+        <w:rPr>
+          <w:sz w:val="22"/>
+          <w:szCs w:val="22"/>
+          <w:lang w:val="en-GB"/>
+        </w:rPr>
+        <w:t>Response to comment 6.</w:t>
+      </w:r>
+      <w:proofErr w:type="gramEnd"/>
       <w:r>
         <w:rPr>
           <w:rFonts w:ascii="Helvetica" w:eastAsia="Times New Roman" w:hAnsi="Helvetica" w:cs="Times New Roman"/>
@@ -324,28 +2010,7 @@
           <w:szCs w:val="18"/>
           <w:lang w:val="en-GB"/>
         </w:rPr>
-        <w:br/>
-        <w:t>6. U9 is not fully fulfilled. "...</w:t>
-      </w:r>
-      <w:proofErr w:type="gramStart"/>
-      <w:r>
-        <w:rPr>
-          <w:rFonts w:ascii="Helvetica" w:eastAsia="Times New Roman" w:hAnsi="Helvetica" w:cs="Times New Roman"/>
-          <w:sz w:val="18"/>
-          <w:szCs w:val="18"/>
-          <w:lang w:val="en-GB"/>
-        </w:rPr>
-        <w:t>ethical</w:t>
-      </w:r>
-      <w:proofErr w:type="gramEnd"/>
-      <w:r>
-        <w:rPr>
-          <w:rFonts w:ascii="Helvetica" w:eastAsia="Times New Roman" w:hAnsi="Helvetica" w:cs="Times New Roman"/>
-          <w:sz w:val="18"/>
-          <w:szCs w:val="18"/>
-          <w:lang w:val="en-GB"/>
-        </w:rPr>
-        <w:t xml:space="preserve"> and societal  consequences of the conclusions in  the thesis are discussed. " please add this discussion. </w:t>
+        <w:t xml:space="preserve"> </w:t>
       </w:r>
     </w:p>
     <w:p>
@@ -370,6 +2035,59 @@
 <file path=word/numbering.xml><?xml version="1.0" encoding="utf-8"?>
 <w:numbering xmlns:wpc="http://schemas.microsoft.com/office/word/2010/wordprocessingCanvas" xmlns:mo="http://schemas.microsoft.com/office/mac/office/2008/main" xmlns:mc="http://schemas.openxmlformats.org/markup-compatibility/2006" xmlns:mv="urn:schemas-microsoft-com:mac:vml" xmlns:o="urn:schemas-microsoft-com:office:office" xmlns:r="http://schemas.openxmlformats.org/officeDocument/2006/relationships" xmlns:m="http://schemas.openxmlformats.org/officeDocument/2006/math" xmlns:v="urn:schemas-microsoft-com:vml" xmlns:wp14="http://schemas.microsoft.com/office/word/2010/wordprocessingDrawing" xmlns:wp="http://schemas.openxmlformats.org/drawingml/2006/wordprocessingDrawing" xmlns:w10="urn:schemas-microsoft-com:office:word" xmlns:w="http://schemas.openxmlformats.org/wordprocessingml/2006/main" xmlns:w14="http://schemas.microsoft.com/office/word/2010/wordml" xmlns:wpg="http://schemas.microsoft.com/office/word/2010/wordprocessingGroup" xmlns:wpi="http://schemas.microsoft.com/office/word/2010/wordprocessingInk" xmlns:wne="http://schemas.microsoft.com/office/word/2006/wordml" xmlns:wps="http://schemas.microsoft.com/office/word/2010/wordprocessingShape" mc:Ignorable="w14 wp14">
   <w:abstractNum w:abstractNumId="0">
+    <w:nsid w:val="00000001"/>
+    <w:multiLevelType w:val="hybridMultilevel"/>
+    <w:tmpl w:val="00000001"/>
+    <w:lvl w:ilvl="0" w:tplc="00000001">
+      <w:numFmt w:val="bullet"/>
+      <w:lvlText w:val="."/>
+      <w:lvlJc w:val="left"/>
+      <w:pPr>
+        <w:ind w:left="720" w:hanging="360"/>
+      </w:pPr>
+    </w:lvl>
+    <w:lvl w:ilvl="1" w:tplc="FFFFFFFF">
+      <w:numFmt w:val="decimal"/>
+      <w:lvlText w:val=""/>
+      <w:lvlJc w:val="left"/>
+    </w:lvl>
+    <w:lvl w:ilvl="2" w:tplc="FFFFFFFF">
+      <w:numFmt w:val="decimal"/>
+      <w:lvlText w:val=""/>
+      <w:lvlJc w:val="left"/>
+    </w:lvl>
+    <w:lvl w:ilvl="3" w:tplc="FFFFFFFF">
+      <w:numFmt w:val="decimal"/>
+      <w:lvlText w:val=""/>
+      <w:lvlJc w:val="left"/>
+    </w:lvl>
+    <w:lvl w:ilvl="4" w:tplc="FFFFFFFF">
+      <w:numFmt w:val="decimal"/>
+      <w:lvlText w:val=""/>
+      <w:lvlJc w:val="left"/>
+    </w:lvl>
+    <w:lvl w:ilvl="5" w:tplc="FFFFFFFF">
+      <w:numFmt w:val="decimal"/>
+      <w:lvlText w:val=""/>
+      <w:lvlJc w:val="left"/>
+    </w:lvl>
+    <w:lvl w:ilvl="6" w:tplc="FFFFFFFF">
+      <w:numFmt w:val="decimal"/>
+      <w:lvlText w:val=""/>
+      <w:lvlJc w:val="left"/>
+    </w:lvl>
+    <w:lvl w:ilvl="7" w:tplc="FFFFFFFF">
+      <w:numFmt w:val="decimal"/>
+      <w:lvlText w:val=""/>
+      <w:lvlJc w:val="left"/>
+    </w:lvl>
+    <w:lvl w:ilvl="8" w:tplc="FFFFFFFF">
+      <w:numFmt w:val="decimal"/>
+      <w:lvlText w:val=""/>
+      <w:lvlJc w:val="left"/>
+    </w:lvl>
+  </w:abstractNum>
+  <w:abstractNum w:abstractNumId="1">
     <w:nsid w:val="0F5A12AD"/>
     <w:multiLevelType w:val="hybridMultilevel"/>
     <w:tmpl w:val="DF4AC104"/>
@@ -458,7 +2176,7 @@
       </w:pPr>
     </w:lvl>
   </w:abstractNum>
-  <w:abstractNum w:abstractNumId="1">
+  <w:abstractNum w:abstractNumId="2">
     <w:nsid w:val="1AD06387"/>
     <w:multiLevelType w:val="hybridMultilevel"/>
     <w:tmpl w:val="3758945A"/>
@@ -547,7 +2265,7 @@
       </w:pPr>
     </w:lvl>
   </w:abstractNum>
-  <w:abstractNum w:abstractNumId="2">
+  <w:abstractNum w:abstractNumId="3">
     <w:nsid w:val="38A67FFC"/>
     <w:multiLevelType w:val="hybridMultilevel"/>
     <w:tmpl w:val="47DE6620"/>
@@ -636,14 +2354,133 @@
       </w:pPr>
     </w:lvl>
   </w:abstractNum>
+  <w:abstractNum w:abstractNumId="4">
+    <w:nsid w:val="6538611A"/>
+    <w:multiLevelType w:val="hybridMultilevel"/>
+    <w:tmpl w:val="FA0A0D1E"/>
+    <w:lvl w:ilvl="0" w:tplc="B3A09C48">
+      <w:start w:val="1"/>
+      <w:numFmt w:val="bullet"/>
+      <w:lvlText w:val=""/>
+      <w:lvlJc w:val="left"/>
+      <w:pPr>
+        <w:ind w:left="720" w:hanging="360"/>
+      </w:pPr>
+      <w:rPr>
+        <w:rFonts w:ascii="Symbol" w:eastAsiaTheme="minorEastAsia" w:hAnsi="Symbol" w:cstheme="minorBidi" w:hint="default"/>
+      </w:rPr>
+    </w:lvl>
+    <w:lvl w:ilvl="1" w:tplc="04090003" w:tentative="1">
+      <w:start w:val="1"/>
+      <w:numFmt w:val="bullet"/>
+      <w:lvlText w:val="o"/>
+      <w:lvlJc w:val="left"/>
+      <w:pPr>
+        <w:ind w:left="1440" w:hanging="360"/>
+      </w:pPr>
+      <w:rPr>
+        <w:rFonts w:ascii="Courier New" w:hAnsi="Courier New" w:hint="default"/>
+      </w:rPr>
+    </w:lvl>
+    <w:lvl w:ilvl="2" w:tplc="04090005" w:tentative="1">
+      <w:start w:val="1"/>
+      <w:numFmt w:val="bullet"/>
+      <w:lvlText w:val=""/>
+      <w:lvlJc w:val="left"/>
+      <w:pPr>
+        <w:ind w:left="2160" w:hanging="360"/>
+      </w:pPr>
+      <w:rPr>
+        <w:rFonts w:ascii="Wingdings" w:hAnsi="Wingdings" w:hint="default"/>
+      </w:rPr>
+    </w:lvl>
+    <w:lvl w:ilvl="3" w:tplc="04090001" w:tentative="1">
+      <w:start w:val="1"/>
+      <w:numFmt w:val="bullet"/>
+      <w:lvlText w:val=""/>
+      <w:lvlJc w:val="left"/>
+      <w:pPr>
+        <w:ind w:left="2880" w:hanging="360"/>
+      </w:pPr>
+      <w:rPr>
+        <w:rFonts w:ascii="Symbol" w:hAnsi="Symbol" w:hint="default"/>
+      </w:rPr>
+    </w:lvl>
+    <w:lvl w:ilvl="4" w:tplc="04090003" w:tentative="1">
+      <w:start w:val="1"/>
+      <w:numFmt w:val="bullet"/>
+      <w:lvlText w:val="o"/>
+      <w:lvlJc w:val="left"/>
+      <w:pPr>
+        <w:ind w:left="3600" w:hanging="360"/>
+      </w:pPr>
+      <w:rPr>
+        <w:rFonts w:ascii="Courier New" w:hAnsi="Courier New" w:hint="default"/>
+      </w:rPr>
+    </w:lvl>
+    <w:lvl w:ilvl="5" w:tplc="04090005" w:tentative="1">
+      <w:start w:val="1"/>
+      <w:numFmt w:val="bullet"/>
+      <w:lvlText w:val=""/>
+      <w:lvlJc w:val="left"/>
+      <w:pPr>
+        <w:ind w:left="4320" w:hanging="360"/>
+      </w:pPr>
+      <w:rPr>
+        <w:rFonts w:ascii="Wingdings" w:hAnsi="Wingdings" w:hint="default"/>
+      </w:rPr>
+    </w:lvl>
+    <w:lvl w:ilvl="6" w:tplc="04090001" w:tentative="1">
+      <w:start w:val="1"/>
+      <w:numFmt w:val="bullet"/>
+      <w:lvlText w:val=""/>
+      <w:lvlJc w:val="left"/>
+      <w:pPr>
+        <w:ind w:left="5040" w:hanging="360"/>
+      </w:pPr>
+      <w:rPr>
+        <w:rFonts w:ascii="Symbol" w:hAnsi="Symbol" w:hint="default"/>
+      </w:rPr>
+    </w:lvl>
+    <w:lvl w:ilvl="7" w:tplc="04090003" w:tentative="1">
+      <w:start w:val="1"/>
+      <w:numFmt w:val="bullet"/>
+      <w:lvlText w:val="o"/>
+      <w:lvlJc w:val="left"/>
+      <w:pPr>
+        <w:ind w:left="5760" w:hanging="360"/>
+      </w:pPr>
+      <w:rPr>
+        <w:rFonts w:ascii="Courier New" w:hAnsi="Courier New" w:hint="default"/>
+      </w:rPr>
+    </w:lvl>
+    <w:lvl w:ilvl="8" w:tplc="04090005" w:tentative="1">
+      <w:start w:val="1"/>
+      <w:numFmt w:val="bullet"/>
+      <w:lvlText w:val=""/>
+      <w:lvlJc w:val="left"/>
+      <w:pPr>
+        <w:ind w:left="6480" w:hanging="360"/>
+      </w:pPr>
+      <w:rPr>
+        <w:rFonts w:ascii="Wingdings" w:hAnsi="Wingdings" w:hint="default"/>
+      </w:rPr>
+    </w:lvl>
+  </w:abstractNum>
   <w:num w:numId="1">
+    <w:abstractNumId w:val="1"/>
+  </w:num>
+  <w:num w:numId="2">
+    <w:abstractNumId w:val="3"/>
+  </w:num>
+  <w:num w:numId="3">
+    <w:abstractNumId w:val="2"/>
+  </w:num>
+  <w:num w:numId="4">
     <w:abstractNumId w:val="0"/>
   </w:num>
-  <w:num w:numId="2">
-    <w:abstractNumId w:val="2"/>
-  </w:num>
-  <w:num w:numId="3">
-    <w:abstractNumId w:val="1"/>
+  <w:num w:numId="5">
+    <w:abstractNumId w:val="4"/>
   </w:num>
 </w:numbering>
 </file>
@@ -808,13 +2645,13 @@
       <w:rFonts w:asciiTheme="majorHAnsi" w:hAnsiTheme="majorHAnsi"/>
     </w:rPr>
   </w:style>
-  <w:style w:type="character" w:default="1" w:styleId="Standardstycketypsnitt">
+  <w:style w:type="character" w:default="1" w:styleId="DefaultParagraphFont">
     <w:name w:val="Default Paragraph Font"/>
     <w:uiPriority w:val="1"/>
     <w:semiHidden/>
     <w:unhideWhenUsed/>
   </w:style>
-  <w:style w:type="table" w:default="1" w:styleId="Normaltabell">
+  <w:style w:type="table" w:default="1" w:styleId="TableNormal">
     <w:name w:val="Normal Table"/>
     <w:uiPriority w:val="99"/>
     <w:semiHidden/>
@@ -829,7 +2666,7 @@
       </w:tblCellMar>
     </w:tblPr>
   </w:style>
-  <w:style w:type="numbering" w:default="1" w:styleId="Ingenlista">
+  <w:style w:type="numbering" w:default="1" w:styleId="NoList">
     <w:name w:val="No List"/>
     <w:uiPriority w:val="99"/>
     <w:semiHidden/>
@@ -837,10 +2674,10 @@
   </w:style>
   <w:style w:type="character" w:customStyle="1" w:styleId="apple-converted-space">
     <w:name w:val="apple-converted-space"/>
-    <w:basedOn w:val="Standardstycketypsnitt"/>
+    <w:basedOn w:val="DefaultParagraphFont"/>
     <w:rsid w:val="0081648F"/>
   </w:style>
-  <w:style w:type="paragraph" w:styleId="Liststycke">
+  <w:style w:type="paragraph" w:styleId="ListParagraph">
     <w:name w:val="List Paragraph"/>
     <w:basedOn w:val="Normal"/>
     <w:uiPriority w:val="34"/>
@@ -1014,13 +2851,13 @@
       <w:rFonts w:asciiTheme="majorHAnsi" w:hAnsiTheme="majorHAnsi"/>
     </w:rPr>
   </w:style>
-  <w:style w:type="character" w:default="1" w:styleId="Standardstycketypsnitt">
+  <w:style w:type="character" w:default="1" w:styleId="DefaultParagraphFont">
     <w:name w:val="Default Paragraph Font"/>
     <w:uiPriority w:val="1"/>
     <w:semiHidden/>
     <w:unhideWhenUsed/>
   </w:style>
-  <w:style w:type="table" w:default="1" w:styleId="Normaltabell">
+  <w:style w:type="table" w:default="1" w:styleId="TableNormal">
     <w:name w:val="Normal Table"/>
     <w:uiPriority w:val="99"/>
     <w:semiHidden/>
@@ -1035,7 +2872,7 @@
       </w:tblCellMar>
     </w:tblPr>
   </w:style>
-  <w:style w:type="numbering" w:default="1" w:styleId="Ingenlista">
+  <w:style w:type="numbering" w:default="1" w:styleId="NoList">
     <w:name w:val="No List"/>
     <w:uiPriority w:val="99"/>
     <w:semiHidden/>
@@ -1043,10 +2880,10 @@
   </w:style>
   <w:style w:type="character" w:customStyle="1" w:styleId="apple-converted-space">
     <w:name w:val="apple-converted-space"/>
-    <w:basedOn w:val="Standardstycketypsnitt"/>
+    <w:basedOn w:val="DefaultParagraphFont"/>
     <w:rsid w:val="0081648F"/>
   </w:style>
-  <w:style w:type="paragraph" w:styleId="Liststycke">
+  <w:style w:type="paragraph" w:styleId="ListParagraph">
     <w:name w:val="List Paragraph"/>
     <w:basedOn w:val="Normal"/>
     <w:uiPriority w:val="34"/>

</xml_diff>

<commit_message>
more work on examinor response
</commit_message>
<xml_diff>
--- a/Thesis/Response_to_examiner_comments.docx
+++ b/Thesis/Response_to_examiner_comments.docx
@@ -256,6 +256,7 @@
           <w:i/>
           <w:sz w:val="22"/>
           <w:szCs w:val="22"/>
+          <w:u w:val="single"/>
           <w:lang w:val="en-GB"/>
         </w:rPr>
         <w:t>möjligt</w:t>
@@ -492,6 +493,15 @@
           <w:lang w:val="en-GB"/>
         </w:rPr>
       </w:pPr>
+    </w:p>
+    <w:p>
+      <w:pPr>
+        <w:rPr>
+          <w:sz w:val="22"/>
+          <w:szCs w:val="22"/>
+          <w:lang w:val="en-GB"/>
+        </w:rPr>
+      </w:pPr>
       <w:r>
         <w:rPr>
           <w:sz w:val="22"/>
@@ -686,24 +696,776 @@
           <w:lang w:val="en-GB"/>
         </w:rPr>
       </w:pPr>
+      <w:r>
+        <w:rPr>
+          <w:sz w:val="22"/>
+          <w:szCs w:val="22"/>
+          <w:lang w:val="en-GB"/>
+        </w:rPr>
+        <w:t xml:space="preserve">Due to the fact that exploratory research is a well established and documented research design strategy, it was not </w:t>
+      </w:r>
+      <w:r>
+        <w:rPr>
+          <w:sz w:val="22"/>
+          <w:szCs w:val="22"/>
+          <w:lang w:val="en-GB"/>
+        </w:rPr>
+        <w:t>deemed necessary to add</w:t>
+      </w:r>
+      <w:r>
+        <w:rPr>
+          <w:sz w:val="22"/>
+          <w:szCs w:val="22"/>
+          <w:lang w:val="en-GB"/>
+        </w:rPr>
+        <w:t xml:space="preserve"> extensive references to the text to support the description or motivation of the usage of this research design. As it now seems apparent that not all readers are familiar with exploratory research, a</w:t>
+      </w:r>
+      <w:r>
+        <w:rPr>
+          <w:sz w:val="22"/>
+          <w:szCs w:val="22"/>
+          <w:lang w:val="en-GB"/>
+        </w:rPr>
+        <w:t xml:space="preserve">dditional text and references have been added to resolve this issue. </w:t>
+      </w:r>
+      <w:r>
+        <w:rPr>
+          <w:sz w:val="22"/>
+          <w:szCs w:val="22"/>
+          <w:lang w:val="en-GB"/>
+        </w:rPr>
+        <w:t>Text follows:</w:t>
+      </w:r>
+    </w:p>
+    <w:p>
+      <w:pPr>
+        <w:rPr>
+          <w:sz w:val="22"/>
+          <w:szCs w:val="22"/>
+          <w:lang w:val="en-GB"/>
+        </w:rPr>
+      </w:pPr>
+    </w:p>
+    <w:p>
+      <w:pPr>
+        <w:rPr>
+          <w:sz w:val="22"/>
+          <w:szCs w:val="22"/>
+          <w:lang w:val="en-GB"/>
+        </w:rPr>
+      </w:pPr>
+    </w:p>
+    <w:p>
+      <w:pPr>
+        <w:rPr>
+          <w:sz w:val="22"/>
+          <w:szCs w:val="22"/>
+          <w:lang w:val="en-GB"/>
+        </w:rPr>
+      </w:pPr>
+    </w:p>
+    <w:p>
+      <w:pPr>
+        <w:rPr>
+          <w:sz w:val="22"/>
+          <w:szCs w:val="22"/>
+          <w:lang w:val="en-GB"/>
+        </w:rPr>
+      </w:pPr>
+    </w:p>
+    <w:p>
+      <w:pPr>
+        <w:rPr>
+          <w:sz w:val="22"/>
+          <w:szCs w:val="22"/>
+          <w:lang w:val="en-GB"/>
+        </w:rPr>
+      </w:pPr>
+      <w:r>
+        <w:rPr>
+          <w:sz w:val="22"/>
+          <w:szCs w:val="22"/>
+          <w:lang w:val="en-GB"/>
+        </w:rPr>
+        <w:t>Specifically, regarding the examiners recommendation concerning a case study design, in the author’s opinion a c</w:t>
+      </w:r>
+      <w:r>
+        <w:rPr>
+          <w:sz w:val="22"/>
+          <w:szCs w:val="22"/>
+          <w:lang w:val="en-GB"/>
+        </w:rPr>
+        <w:t xml:space="preserve">ase study </w:t>
+      </w:r>
+      <w:r>
+        <w:rPr>
+          <w:sz w:val="22"/>
+          <w:szCs w:val="22"/>
+          <w:lang w:val="en-GB"/>
+        </w:rPr>
+        <w:t xml:space="preserve">is </w:t>
+      </w:r>
+      <w:r>
+        <w:rPr>
+          <w:sz w:val="22"/>
+          <w:szCs w:val="22"/>
+          <w:lang w:val="en-GB"/>
+        </w:rPr>
+        <w:t xml:space="preserve">not </w:t>
+      </w:r>
+      <w:r>
+        <w:rPr>
+          <w:sz w:val="22"/>
+          <w:szCs w:val="22"/>
+          <w:lang w:val="en-GB"/>
+        </w:rPr>
+        <w:t xml:space="preserve">an </w:t>
+      </w:r>
+      <w:r>
+        <w:rPr>
+          <w:sz w:val="22"/>
+          <w:szCs w:val="22"/>
+          <w:lang w:val="en-GB"/>
+        </w:rPr>
+        <w:t>appropriate</w:t>
+      </w:r>
+      <w:r>
+        <w:rPr>
+          <w:sz w:val="22"/>
+          <w:szCs w:val="22"/>
+          <w:lang w:val="en-GB"/>
+        </w:rPr>
+        <w:t xml:space="preserve"> fit for this study</w:t>
+      </w:r>
+      <w:r>
+        <w:rPr>
+          <w:sz w:val="22"/>
+          <w:szCs w:val="22"/>
+          <w:lang w:val="en-GB"/>
+        </w:rPr>
+        <w:t xml:space="preserve"> due to </w:t>
+      </w:r>
+      <w:r>
+        <w:rPr>
+          <w:sz w:val="22"/>
+          <w:szCs w:val="22"/>
+          <w:lang w:val="en-GB"/>
+        </w:rPr>
+        <w:t xml:space="preserve">the </w:t>
+      </w:r>
+      <w:r>
+        <w:rPr>
+          <w:sz w:val="22"/>
+          <w:szCs w:val="22"/>
+          <w:lang w:val="en-GB"/>
+        </w:rPr>
+        <w:t>conclusive nature</w:t>
+      </w:r>
+      <w:r>
+        <w:rPr>
+          <w:sz w:val="22"/>
+          <w:szCs w:val="22"/>
+          <w:lang w:val="en-GB"/>
+        </w:rPr>
+        <w:t xml:space="preserve"> of case studies</w:t>
+      </w:r>
+      <w:r>
+        <w:rPr>
+          <w:sz w:val="22"/>
+          <w:szCs w:val="22"/>
+          <w:lang w:val="en-GB"/>
+        </w:rPr>
+        <w:t xml:space="preserve">. </w:t>
+      </w:r>
+      <w:r>
+        <w:rPr>
+          <w:sz w:val="22"/>
+          <w:szCs w:val="22"/>
+          <w:lang w:val="en-GB"/>
+        </w:rPr>
+        <w:t>The available r</w:t>
+      </w:r>
+      <w:r>
+        <w:rPr>
+          <w:sz w:val="22"/>
+          <w:szCs w:val="22"/>
+          <w:lang w:val="en-GB"/>
+        </w:rPr>
+        <w:t xml:space="preserve">esources </w:t>
+      </w:r>
+      <w:r>
+        <w:rPr>
+          <w:sz w:val="22"/>
+          <w:szCs w:val="22"/>
+          <w:lang w:val="en-GB"/>
+        </w:rPr>
+        <w:t xml:space="preserve">for this study were </w:t>
+      </w:r>
+      <w:r>
+        <w:rPr>
+          <w:sz w:val="22"/>
+          <w:szCs w:val="22"/>
+          <w:lang w:val="en-GB"/>
+        </w:rPr>
+        <w:t xml:space="preserve">too limited for </w:t>
+      </w:r>
+      <w:r>
+        <w:rPr>
+          <w:sz w:val="22"/>
+          <w:szCs w:val="22"/>
+          <w:lang w:val="en-GB"/>
+        </w:rPr>
+        <w:t>it</w:t>
+      </w:r>
+      <w:r>
+        <w:rPr>
+          <w:sz w:val="22"/>
+          <w:szCs w:val="22"/>
+          <w:lang w:val="en-GB"/>
+        </w:rPr>
+        <w:t xml:space="preserve"> to be conclusive in nature</w:t>
+      </w:r>
+      <w:r>
+        <w:rPr>
+          <w:sz w:val="22"/>
+          <w:szCs w:val="22"/>
+          <w:lang w:val="en-GB"/>
+        </w:rPr>
+        <w:t xml:space="preserve"> and therefore an exploratory design was chosen</w:t>
+      </w:r>
+      <w:r>
+        <w:rPr>
+          <w:sz w:val="22"/>
+          <w:szCs w:val="22"/>
+          <w:lang w:val="en-GB"/>
+        </w:rPr>
+        <w:t>.</w:t>
+      </w:r>
+      <w:r>
+        <w:rPr>
+          <w:sz w:val="22"/>
+          <w:szCs w:val="22"/>
+          <w:lang w:val="en-GB"/>
+        </w:rPr>
+        <w:t xml:space="preserve"> This is clearly explained in the main text as follows:</w:t>
+      </w:r>
+    </w:p>
+    <w:p>
+      <w:pPr>
+        <w:rPr>
+          <w:sz w:val="22"/>
+          <w:szCs w:val="22"/>
+          <w:lang w:val="en-GB"/>
+        </w:rPr>
+      </w:pPr>
+    </w:p>
+    <w:p>
+      <w:pPr>
+        <w:rPr>
+          <w:sz w:val="22"/>
+          <w:szCs w:val="22"/>
+          <w:lang w:val="en-GB"/>
+        </w:rPr>
+      </w:pPr>
+      <w:r>
+        <w:rPr>
+          <w:sz w:val="22"/>
+          <w:szCs w:val="22"/>
+          <w:lang w:val="en-GB"/>
+        </w:rPr>
+        <w:t>“</w:t>
+      </w:r>
+      <w:r>
+        <w:rPr>
+          <w:i/>
+          <w:sz w:val="22"/>
+          <w:szCs w:val="22"/>
+          <w:lang w:val="en-GB"/>
+        </w:rPr>
+        <w:t xml:space="preserve">Studien anses vara explorativ eftersom den främst genererar resultat baserat på ett litet urval och skulle gynnas av uppföljning i en större studie </w:t>
+      </w:r>
+      <w:r>
+        <w:rPr>
+          <w:i/>
+          <w:sz w:val="22"/>
+          <w:szCs w:val="22"/>
+          <w:lang w:val="en-GB"/>
+        </w:rPr>
+        <w:fldChar w:fldCharType="begin"/>
+      </w:r>
+      <w:r>
+        <w:rPr>
+          <w:i/>
+          <w:sz w:val="22"/>
+          <w:szCs w:val="22"/>
+          <w:lang w:val="en-GB"/>
+        </w:rPr>
+        <w:instrText xml:space="preserve"> ADDIN ZOTERO_ITEM CSL_CITATION {"citationID":"QgN3Wlpb","properties":{"formattedCitation":"(Malhotra &amp; Birks, 2006)","plainCitation":"(Malhotra &amp; Birks, 2006)","noteIndex":0},"citationItems":[{"id":112,"uris":["http://zotero.org/users/local/QsygNxKM/items/YJQAMTVE"],"uri":["http://zotero.org/users/local/QsygNxKM/items/YJQAMTVE"],"itemData":{"id":112,"type":"book","title":"Marketing Research - An Applied Approach - European","publisher":"Prentice Hall, Inc., a Pearson Education company","edition":"Updated Second European Edition","abstract":"Being a marketing researcher is a very creative task. This creativity is nurtured by an environment that makes many demands on the researcher. They must be able to cope with the technical challenges to plan, gather, analyse and interpret information. They must be aware of the challenges faced by the array of decision-makers who trust sound marketing research. They must be able to empathise with the people they aim to question and observe, and to treat them with care and respect.\nTrying to develop the technical skills and to balance an appreciation of decision- makers and respondents may seem daunting. Finding the confidence to conduct research and to interpret the findings may seem difficult with so many options to consider. This is where we believe Marketing Research, An Applied Approach, 2nd European edition can help. Founded on the enormously successful US editions and the 1st European edition, this text aims to be comprehensive, authoritative and applied. This edition includes an array of European and international examples, practices and illustrations. It portrays a balance of qualitative and quantitative approaches to con- ducting research that allows the creative support of decision-makers. It will guide the reader through the challenges faced in conducting marketing research of the highest quality. This is achieved through an appropriate blend of scholarship with a highly applied and managerial orientation.","ISBN":"0 273 69530 4","note":"p. 64","author":[{"family":"Malhotra","given":"Naresh K."},{"family":"Birks","given":"David F."}],"issued":{"date-parts":[["2006"]]}}}],"schema":"https://github.com/citation-style-language/schema/raw/master/csl-citation.json"} </w:instrText>
+      </w:r>
+      <w:r>
+        <w:rPr>
+          <w:i/>
+          <w:sz w:val="22"/>
+          <w:szCs w:val="22"/>
+          <w:lang w:val="en-GB"/>
+        </w:rPr>
+        <w:fldChar w:fldCharType="separate"/>
+      </w:r>
+      <w:r>
+        <w:rPr>
+          <w:i/>
+          <w:sz w:val="22"/>
+          <w:szCs w:val="22"/>
+          <w:lang w:val="en-GB"/>
+        </w:rPr>
+        <w:t>(</w:t>
+      </w:r>
+      <w:proofErr w:type="spellStart"/>
+      <w:r>
+        <w:rPr>
+          <w:i/>
+          <w:sz w:val="22"/>
+          <w:szCs w:val="22"/>
+          <w:lang w:val="en-GB"/>
+        </w:rPr>
+        <w:t>Malhotra</w:t>
+      </w:r>
+      <w:proofErr w:type="spellEnd"/>
+      <w:r>
+        <w:rPr>
+          <w:i/>
+          <w:sz w:val="22"/>
+          <w:szCs w:val="22"/>
+          <w:lang w:val="en-GB"/>
+        </w:rPr>
+        <w:t xml:space="preserve"> &amp; Birks, 2006)</w:t>
+      </w:r>
+      <w:r>
+        <w:rPr>
+          <w:i/>
+          <w:sz w:val="22"/>
+          <w:szCs w:val="22"/>
+          <w:lang w:val="en-GB"/>
+        </w:rPr>
+        <w:fldChar w:fldCharType="end"/>
+      </w:r>
+      <w:r>
+        <w:rPr>
+          <w:i/>
+          <w:sz w:val="22"/>
+          <w:szCs w:val="22"/>
+          <w:lang w:val="en-GB"/>
+        </w:rPr>
+        <w:t xml:space="preserve">. Studien </w:t>
+      </w:r>
       <w:proofErr w:type="gramStart"/>
       <w:r>
         <w:rPr>
-          <w:sz w:val="22"/>
-          <w:szCs w:val="22"/>
-          <w:lang w:val="en-GB"/>
-        </w:rPr>
-        <w:t>Case study not appropriate due to conclusive nature.</w:t>
+          <w:i/>
+          <w:sz w:val="22"/>
+          <w:szCs w:val="22"/>
+          <w:lang w:val="en-GB"/>
+        </w:rPr>
+        <w:t>kan</w:t>
       </w:r>
       <w:proofErr w:type="gramEnd"/>
       <w:r>
         <w:rPr>
-          <w:sz w:val="22"/>
-          <w:szCs w:val="22"/>
-          <w:lang w:val="en-GB"/>
-        </w:rPr>
-        <w:t xml:space="preserve"> Resources too limited for the study to be conclusive in nature.</w:t>
-      </w:r>
+          <w:i/>
+          <w:sz w:val="22"/>
+          <w:szCs w:val="22"/>
+          <w:lang w:val="en-GB"/>
+        </w:rPr>
+        <w:t xml:space="preserve"> också anses vara explorativt eftersom den lägger grunden till metodik för att uppfylla studiens mål och ger möjligheten för vidare metodutveckling i senare studier.</w:t>
+      </w:r>
+      <w:r>
+        <w:rPr>
+          <w:sz w:val="22"/>
+          <w:szCs w:val="22"/>
+          <w:lang w:val="en-GB"/>
+        </w:rPr>
+        <w:t>”</w:t>
+      </w:r>
+    </w:p>
+    <w:p>
+      <w:pPr>
+        <w:rPr>
+          <w:sz w:val="22"/>
+          <w:szCs w:val="22"/>
+          <w:lang w:val="en-GB"/>
+        </w:rPr>
+      </w:pPr>
+    </w:p>
+    <w:p>
+      <w:pPr>
+        <w:rPr>
+          <w:sz w:val="22"/>
+          <w:szCs w:val="22"/>
+          <w:lang w:val="en-GB"/>
+        </w:rPr>
+      </w:pPr>
+      <w:r>
+        <w:rPr>
+          <w:sz w:val="22"/>
+          <w:szCs w:val="22"/>
+          <w:lang w:val="en-GB"/>
+        </w:rPr>
+        <w:t>Furthermore, the underlying rational for claiming that a study with such characteristics is well suited for an exploratory design can be supported with several references to earlier work outlined below:</w:t>
+      </w:r>
+    </w:p>
+    <w:p>
+      <w:pPr>
+        <w:rPr>
+          <w:sz w:val="22"/>
+          <w:szCs w:val="22"/>
+          <w:lang w:val="en-GB"/>
+        </w:rPr>
+      </w:pPr>
+    </w:p>
+    <w:p>
+      <w:pPr>
+        <w:pStyle w:val="ListParagraph"/>
+        <w:numPr>
+          <w:ilvl w:val="0"/>
+          <w:numId w:val="6"/>
+        </w:numPr>
+        <w:rPr>
+          <w:sz w:val="22"/>
+          <w:szCs w:val="22"/>
+          <w:lang w:val="en-GB"/>
+        </w:rPr>
+      </w:pPr>
+      <w:proofErr w:type="gramStart"/>
+      <w:r>
+        <w:rPr>
+          <w:sz w:val="22"/>
+          <w:szCs w:val="22"/>
+          <w:lang w:val="en-GB"/>
+        </w:rPr>
+        <w:t>small</w:t>
+      </w:r>
+      <w:proofErr w:type="gramEnd"/>
+      <w:r>
+        <w:rPr>
+          <w:sz w:val="22"/>
+          <w:szCs w:val="22"/>
+          <w:lang w:val="en-GB"/>
+        </w:rPr>
+        <w:t xml:space="preserve"> sample size</w:t>
+      </w:r>
+    </w:p>
+    <w:p>
+      <w:pPr>
+        <w:pStyle w:val="ListParagraph"/>
+        <w:rPr>
+          <w:sz w:val="22"/>
+          <w:szCs w:val="22"/>
+          <w:lang w:val="en-GB"/>
+        </w:rPr>
+      </w:pPr>
+      <w:r>
+        <w:rPr>
+          <w:sz w:val="18"/>
+          <w:szCs w:val="18"/>
+          <w:lang w:val="en-GB"/>
+        </w:rPr>
+        <w:t>“For smaller scale studies, an exploratory approach may be used. The subject and scope of the exploration can be expressed in a statement of intent. Again, this must be derived from the research problem, imply a method of approach and indicate the outcome.”</w:t>
+      </w:r>
+      <w:r>
+        <w:rPr>
+          <w:sz w:val="18"/>
+          <w:szCs w:val="18"/>
+          <w:lang w:val="en-GB"/>
+        </w:rPr>
+        <w:t xml:space="preserve"> – Research Methods the Basics, Nicholas </w:t>
+      </w:r>
+      <w:proofErr w:type="spellStart"/>
+      <w:r>
+        <w:rPr>
+          <w:sz w:val="18"/>
+          <w:szCs w:val="18"/>
+          <w:lang w:val="en-GB"/>
+        </w:rPr>
+        <w:t>Walliman</w:t>
+      </w:r>
+      <w:proofErr w:type="spellEnd"/>
+      <w:r>
+        <w:rPr>
+          <w:sz w:val="18"/>
+          <w:szCs w:val="18"/>
+          <w:lang w:val="en-GB"/>
+        </w:rPr>
+        <w:t>, p. 33</w:t>
+      </w:r>
+    </w:p>
+    <w:p>
+      <w:pPr>
+        <w:pStyle w:val="ListParagraph"/>
+        <w:numPr>
+          <w:ilvl w:val="0"/>
+          <w:numId w:val="6"/>
+        </w:numPr>
+        <w:rPr>
+          <w:sz w:val="22"/>
+          <w:szCs w:val="22"/>
+          <w:lang w:val="en-GB"/>
+        </w:rPr>
+      </w:pPr>
+      <w:proofErr w:type="gramStart"/>
+      <w:r>
+        <w:rPr>
+          <w:sz w:val="22"/>
+          <w:szCs w:val="22"/>
+          <w:lang w:val="en-GB"/>
+        </w:rPr>
+        <w:t>development</w:t>
+      </w:r>
+      <w:proofErr w:type="gramEnd"/>
+      <w:r>
+        <w:rPr>
+          <w:sz w:val="22"/>
+          <w:szCs w:val="22"/>
+          <w:lang w:val="en-GB"/>
+        </w:rPr>
+        <w:t xml:space="preserve"> of research method</w:t>
+      </w:r>
+    </w:p>
+    <w:p>
+      <w:pPr>
+        <w:pStyle w:val="ListParagraph"/>
+        <w:rPr>
+          <w:sz w:val="22"/>
+          <w:szCs w:val="22"/>
+          <w:lang w:val="en-GB"/>
+        </w:rPr>
+      </w:pPr>
+      <w:r>
+        <w:rPr>
+          <w:sz w:val="18"/>
+          <w:szCs w:val="18"/>
+          <w:lang w:val="en-GB"/>
+        </w:rPr>
+        <w:t>“</w:t>
+      </w:r>
+      <w:r>
+        <w:rPr>
+          <w:sz w:val="18"/>
+          <w:szCs w:val="18"/>
+          <w:lang w:val="en-GB"/>
+        </w:rPr>
+        <w:t>Exploratory research is the initial research, which forms the basis of more conclusive research. It can even help in determining the research design, sampling methodology and data collection method. In some cases, exploratory research serves as the formative research to test concepts before they are put into practice.</w:t>
+      </w:r>
+      <w:r>
+        <w:rPr>
+          <w:sz w:val="18"/>
+          <w:szCs w:val="18"/>
+          <w:lang w:val="en-GB"/>
+        </w:rPr>
+        <w:t xml:space="preserve">” – Quantitative Social Research Methods, </w:t>
+      </w:r>
+      <w:proofErr w:type="spellStart"/>
+      <w:r>
+        <w:rPr>
+          <w:sz w:val="18"/>
+          <w:szCs w:val="18"/>
+          <w:lang w:val="en-GB"/>
+        </w:rPr>
+        <w:t>Kultar</w:t>
+      </w:r>
+      <w:proofErr w:type="spellEnd"/>
+      <w:r>
+        <w:rPr>
+          <w:sz w:val="18"/>
+          <w:szCs w:val="18"/>
+          <w:lang w:val="en-GB"/>
+        </w:rPr>
+        <w:t xml:space="preserve"> Singh, p. 63-64</w:t>
+      </w:r>
+    </w:p>
+    <w:p>
+      <w:pPr>
+        <w:pStyle w:val="ListParagraph"/>
+        <w:numPr>
+          <w:ilvl w:val="0"/>
+          <w:numId w:val="6"/>
+        </w:numPr>
+        <w:rPr>
+          <w:sz w:val="22"/>
+          <w:szCs w:val="22"/>
+          <w:lang w:val="en-GB"/>
+        </w:rPr>
+      </w:pPr>
+      <w:proofErr w:type="gramStart"/>
+      <w:r>
+        <w:rPr>
+          <w:sz w:val="22"/>
+          <w:szCs w:val="22"/>
+          <w:lang w:val="en-GB"/>
+        </w:rPr>
+        <w:t>supporting</w:t>
+      </w:r>
+      <w:proofErr w:type="gramEnd"/>
+      <w:r>
+        <w:rPr>
+          <w:sz w:val="22"/>
+          <w:szCs w:val="22"/>
+          <w:lang w:val="en-GB"/>
+        </w:rPr>
+        <w:t xml:space="preserve"> future studies</w:t>
+      </w:r>
+    </w:p>
+    <w:p>
+      <w:pPr>
+        <w:pStyle w:val="ListParagraph"/>
+        <w:rPr>
+          <w:sz w:val="22"/>
+          <w:szCs w:val="22"/>
+          <w:lang w:val="en-GB"/>
+        </w:rPr>
+      </w:pPr>
+      <w:r>
+        <w:rPr>
+          <w:sz w:val="18"/>
+          <w:szCs w:val="18"/>
+          <w:lang w:val="en-GB"/>
+        </w:rPr>
+        <w:t>“</w:t>
+      </w:r>
+      <w:r>
+        <w:rPr>
+          <w:sz w:val="18"/>
+          <w:szCs w:val="18"/>
+          <w:lang w:val="en-GB"/>
+        </w:rPr>
+        <w:t xml:space="preserve">Exploratory </w:t>
+      </w:r>
+      <w:r>
+        <w:rPr>
+          <w:sz w:val="18"/>
+          <w:szCs w:val="18"/>
+          <w:lang w:val="en-GB"/>
+        </w:rPr>
+        <w:t>studies are most typically done for three purposes: (1) to satisfy the researcher’s curiosity and desire for better understanding, (2) to test the feasibility of undertaking a more extensive study, and (3) to develop the methods to be employed in any subsequent study.”</w:t>
+      </w:r>
+      <w:r>
+        <w:rPr>
+          <w:sz w:val="18"/>
+          <w:szCs w:val="18"/>
+          <w:lang w:val="en-GB"/>
+        </w:rPr>
+        <w:t xml:space="preserve"> </w:t>
+      </w:r>
+      <w:r>
+        <w:rPr>
+          <w:sz w:val="18"/>
+          <w:szCs w:val="18"/>
+          <w:lang w:val="en-GB"/>
+        </w:rPr>
+        <w:t xml:space="preserve">– The Practice of Social Research, Earl </w:t>
+      </w:r>
+      <w:proofErr w:type="spellStart"/>
+      <w:r>
+        <w:rPr>
+          <w:sz w:val="18"/>
+          <w:szCs w:val="18"/>
+          <w:lang w:val="en-GB"/>
+        </w:rPr>
+        <w:t>Babbie</w:t>
+      </w:r>
+      <w:proofErr w:type="spellEnd"/>
+      <w:r>
+        <w:rPr>
+          <w:sz w:val="18"/>
+          <w:szCs w:val="18"/>
+          <w:lang w:val="en-GB"/>
+        </w:rPr>
+        <w:t>, p. 92</w:t>
+      </w:r>
+    </w:p>
+    <w:p>
+      <w:pPr>
+        <w:pStyle w:val="ListParagraph"/>
+        <w:numPr>
+          <w:ilvl w:val="0"/>
+          <w:numId w:val="6"/>
+        </w:numPr>
+        <w:rPr>
+          <w:sz w:val="22"/>
+          <w:szCs w:val="22"/>
+          <w:lang w:val="en-GB"/>
+        </w:rPr>
+      </w:pPr>
+      <w:proofErr w:type="gramStart"/>
+      <w:r>
+        <w:rPr>
+          <w:sz w:val="22"/>
+          <w:szCs w:val="22"/>
+          <w:lang w:val="en-GB"/>
+        </w:rPr>
+        <w:t>resources</w:t>
+      </w:r>
+      <w:proofErr w:type="gramEnd"/>
+    </w:p>
+    <w:p>
+      <w:pPr>
+        <w:pStyle w:val="ListParagraph"/>
+        <w:rPr>
+          <w:sz w:val="22"/>
+          <w:szCs w:val="22"/>
+          <w:lang w:val="en-GB"/>
+        </w:rPr>
+      </w:pPr>
+      <w:r>
+        <w:rPr>
+          <w:sz w:val="18"/>
+          <w:szCs w:val="18"/>
+          <w:lang w:val="en-GB"/>
+        </w:rPr>
+        <w:t xml:space="preserve"> “</w:t>
+      </w:r>
+      <w:r>
+        <w:rPr>
+          <w:sz w:val="18"/>
+          <w:szCs w:val="18"/>
+          <w:lang w:val="en-GB"/>
+        </w:rPr>
+        <w:t>It is only on the basis of its primary function that a study can be categorised either as an exploratory or descriptive or hypothesis-testing study and accordingly the choice of a research design may be made in case of a particular study. Besides, the availability of time, money, skills of the research staff and the means of obtaining the information must be given due weightage while working out the relevant details of the research design such as experimental design, survey design, sample design and the like.</w:t>
+      </w:r>
+      <w:r>
+        <w:rPr>
+          <w:sz w:val="18"/>
+          <w:szCs w:val="18"/>
+          <w:lang w:val="en-GB"/>
+        </w:rPr>
+        <w:t>” – Research Methodology, C.R. Kothari, p. 33</w:t>
+      </w:r>
+    </w:p>
+    <w:p>
+      <w:pPr>
+        <w:rPr>
+          <w:sz w:val="22"/>
+          <w:szCs w:val="22"/>
+          <w:lang w:val="en-GB"/>
+        </w:rPr>
+      </w:pPr>
+    </w:p>
+    <w:p>
+      <w:pPr>
+        <w:rPr>
+          <w:sz w:val="22"/>
+          <w:szCs w:val="22"/>
+          <w:lang w:val="en-GB"/>
+        </w:rPr>
+      </w:pPr>
+    </w:p>
+    <w:p>
+      <w:pPr>
+        <w:rPr>
+          <w:sz w:val="22"/>
+          <w:szCs w:val="22"/>
+          <w:lang w:val="en-GB"/>
+        </w:rPr>
+      </w:pPr>
     </w:p>
     <w:p>
       <w:pPr>
@@ -789,16 +1551,7 @@
           <w:szCs w:val="18"/>
           <w:lang w:val="en-GB"/>
         </w:rPr>
-        <w:t xml:space="preserve">To gain familiarity with a phenomenon or to achieve new insights into it (studies with this object in view are termed as </w:t>
-      </w:r>
-      <w:r>
-        <w:rPr>
-          <w:sz w:val="18"/>
-          <w:szCs w:val="18"/>
-          <w:lang w:val="en-GB"/>
-        </w:rPr>
-        <w:lastRenderedPageBreak/>
-        <w:t xml:space="preserve">exploratory or </w:t>
+        <w:t xml:space="preserve">To gain familiarity with a phenomenon or to achieve new insights into it (studies with this object in view are termed as exploratory or </w:t>
       </w:r>
       <w:proofErr w:type="spellStart"/>
       <w:r>
@@ -991,25 +1744,7 @@
           <w:szCs w:val="18"/>
           <w:lang w:val="en-GB"/>
         </w:rPr>
-        <w:t xml:space="preserve">It is only on the basis of its primary function that a study can be </w:t>
-      </w:r>
-      <w:proofErr w:type="spellStart"/>
-      <w:r>
-        <w:rPr>
-          <w:sz w:val="18"/>
-          <w:szCs w:val="18"/>
-          <w:lang w:val="en-GB"/>
-        </w:rPr>
-        <w:t>categorised</w:t>
-      </w:r>
-      <w:proofErr w:type="spellEnd"/>
-      <w:r>
-        <w:rPr>
-          <w:sz w:val="18"/>
-          <w:szCs w:val="18"/>
-          <w:lang w:val="en-GB"/>
-        </w:rPr>
-        <w:t xml:space="preserve"> either as an exploratory or descriptive or hypothesis-testing study and accordingly the choice of a research design may be made in case of a particular study. Besides, the availability of time, money, skills of the research staff and the means of obtaining the information must be given due weightage while working out the relevant details of the research design such as experimental design, survey design, sample design and the like.</w:t>
+        <w:t>It is only on the basis of its primary function that a study can be categorised either as an exploratory or descriptive or hypothesis-testing study and accordingly the choice of a research design may be made in case of a particular study. Besides, the availability of time, money, skills of the research staff and the means of obtaining the information must be given due weightage while working out the relevant details of the research design such as experimental design, survey design, sample design and the like.</w:t>
       </w:r>
       <w:r>
         <w:rPr>
@@ -1231,25 +1966,7 @@
           <w:szCs w:val="18"/>
           <w:lang w:val="en-GB"/>
         </w:rPr>
-        <w:t xml:space="preserve"> research studies. But in case of descriptive studies, we quite often use the technique of structured interview because of its being more economical, providing a safe basis for </w:t>
-      </w:r>
-      <w:proofErr w:type="spellStart"/>
-      <w:r>
-        <w:rPr>
-          <w:sz w:val="18"/>
-          <w:szCs w:val="18"/>
-          <w:lang w:val="en-GB"/>
-        </w:rPr>
-        <w:t>generalisation</w:t>
-      </w:r>
-      <w:proofErr w:type="spellEnd"/>
-      <w:r>
-        <w:rPr>
-          <w:sz w:val="18"/>
-          <w:szCs w:val="18"/>
-          <w:lang w:val="en-GB"/>
-        </w:rPr>
-        <w:t xml:space="preserve"> and requiring relatively lesser skill on the part of the interviewer.</w:t>
+        <w:t xml:space="preserve"> research studies. But in case of descriptive studies, we quite often use the technique of structured interview because of its being more economical, providing a safe basis for generalisation and requiring relatively lesser skill on the part of the interviewer.</w:t>
       </w:r>
       <w:r>
         <w:rPr>
@@ -1392,15 +2109,7 @@
           <w:lang w:val="en-GB"/>
         </w:rPr>
         <w:t>Exploratory studies are most typically done -for three purposes: (1) to satisfy the researcher’s curiosity and desire for better understanding, (2) to test the feasibility of undertaking a more extensive study, and (3) t</w:t>
-      </w:r>
-      <w:r>
-        <w:rPr>
-          <w:sz w:val="18"/>
-          <w:szCs w:val="18"/>
-          <w:lang w:val="en-GB"/>
-        </w:rPr>
-        <w:t>o develop the methods to be employed in any subsequent study.</w:t>
+for three purposes: (1) to satisfy the researcher’s curiosity and desire for better understanding, (2) to test the feasibility of undertaking a more extensive study, and (3) to develop the methods to be employed in any subsequent study.</w:t>
       </w:r>
       <w:r>
         <w:rPr>
@@ -1472,31 +2181,15 @@
           <w:szCs w:val="18"/>
           <w:lang w:val="en-GB"/>
         </w:rPr>
-        <w:t>Exploratory studies are quite valuable in social science research. They’re essential whenever a re- searcher is breaking new ground, and they almost always yield new insi</w:t>
-      </w:r>
-      <w:r>
-        <w:rPr>
-          <w:sz w:val="18"/>
-          <w:szCs w:val="18"/>
-          <w:lang w:val="en-GB"/>
-        </w:rPr>
-        <w:t>ghts into a topic for research.</w:t>
-      </w:r>
-      <w:r>
-        <w:rPr>
-          <w:sz w:val="18"/>
-          <w:szCs w:val="18"/>
-          <w:lang w:val="en-GB"/>
-        </w:rPr>
-        <w:t>”</w:t>
-      </w:r>
-      <w:r>
-        <w:rPr>
-          <w:sz w:val="18"/>
-          <w:szCs w:val="18"/>
-          <w:lang w:val="en-GB"/>
-        </w:rPr>
-        <w:t xml:space="preserve"> – The Practice of Social Research, Earl </w:t>
+        <w:t>Exploratory studies are quite valuable in social science research. They’re essential whenever a re- searcher is breaking new ground, and they almost always yield new insights into a topic for research.</w:t>
+      </w:r>
+      <w:r>
+        <w:rPr>
+          <w:sz w:val="18"/>
+          <w:szCs w:val="18"/>
+          <w:lang w:val="en-GB"/>
+        </w:rPr>
+        <w:t xml:space="preserve">” – The Practice of Social Research, Earl </w:t>
       </w:r>
       <w:proofErr w:type="spellStart"/>
       <w:r>
@@ -1514,18 +2207,8 @@
           <w:szCs w:val="18"/>
           <w:lang w:val="en-GB"/>
         </w:rPr>
-        <w:t>, p. 9</w:t>
-      </w:r>
-      <w:r>
-        <w:rPr>
-          <w:sz w:val="18"/>
-          <w:szCs w:val="18"/>
-          <w:lang w:val="en-GB"/>
-        </w:rPr>
-        <w:t>3</w:t>
-      </w:r>
-      <w:bookmarkStart w:id="0" w:name="_GoBack"/>
-      <w:bookmarkEnd w:id="0"/>
+        <w:t>, p. 93</w:t>
+      </w:r>
     </w:p>
     <w:p>
       <w:pPr>
@@ -1554,25 +2237,9 @@
           <w:szCs w:val="18"/>
           <w:lang w:val="en-GB"/>
         </w:rPr>
-        <w:t>The chief shortcoming of exploratory studies +        <w:t xml:space="preserve">The chief shortcoming of exploratory studies  is that they seldom provide satisfactory answers -to research questions, though they can hint at the answers and can suggest which research methods could provide defi</w:t>
-      </w:r>
-      <w:r>
-        <w:rPr>
-          <w:sz w:val="18"/>
-          <w:szCs w:val="18"/>
-          <w:lang w:val="en-GB"/>
-        </w:rPr>
-        <w:t>nitive ones. The reason explor</w:t>
-      </w:r>
-      <w:r>
-        <w:rPr>
-          <w:sz w:val="18"/>
-          <w:szCs w:val="18"/>
-          <w:lang w:val="en-GB"/>
-        </w:rPr>
-        <w:t xml:space="preserve">atory studies are seldom definitive in </w:t>
+to research questions, though they can hint at the answers and can suggest which research methods could provide definitive ones. The reason exploratory studies are seldom definitive in </w:t>
       </w:r>
       <w:proofErr w:type="gramStart"/>
       <w:r>
@@ -1590,31 +2257,7 @@
           <w:szCs w:val="18"/>
           <w:lang w:val="en-GB"/>
         </w:rPr>
-        <w:t xml:space="preserve"> has to do with representativeness; that is, the people you study in your exploratory research may not be typical of th</w:t>
-      </w:r>
-      <w:r>
-        <w:rPr>
-          <w:sz w:val="18"/>
-          <w:szCs w:val="18"/>
-          <w:lang w:val="en-GB"/>
-        </w:rPr>
-        <w:t>e larger population that inter</w:t>
-      </w:r>
-      <w:r>
-        <w:rPr>
-          <w:sz w:val="18"/>
-          <w:szCs w:val="18"/>
-          <w:lang w:val="en-GB"/>
-        </w:rPr>
-        <w:t>ests you. Once you understand representativeness, you’ll be able to know whether a given exploratory study actually answered its research problem or only po</w:t>
-      </w:r>
-      <w:r>
-        <w:rPr>
-          <w:sz w:val="18"/>
-          <w:szCs w:val="18"/>
-          <w:lang w:val="en-GB"/>
-        </w:rPr>
-        <w:t>inted the way toward an answer.</w:t>
+        <w:t xml:space="preserve"> has to do with representativeness; that is, the people you study in your exploratory research may not be typical of the larger population that interests you. Once you understand representativeness, you’ll be able to know whether a given exploratory study actually answered its research problem or only pointed the way toward an answer.</w:t>
       </w:r>
       <w:r>
         <w:rPr>
@@ -1686,39 +2329,15 @@
           <w:szCs w:val="18"/>
           <w:lang w:val="en-GB"/>
         </w:rPr>
-        <w:t>An exploratory report points the way to more</w:t>
-      </w:r>
-      <w:r>
-        <w:rPr>
-          <w:sz w:val="18"/>
-          <w:szCs w:val="18"/>
-          <w:lang w:val="en-GB"/>
-        </w:rPr>
-        <w:t>-refined research on the topic.</w:t>
-      </w:r>
-      <w:r>
-        <w:rPr>
-          <w:sz w:val="18"/>
-          <w:szCs w:val="18"/>
-          <w:lang w:val="en-GB"/>
-        </w:rPr>
-        <w:t xml:space="preserve">” </w:t>
-      </w:r>
-      <w:r>
-        <w:rPr>
-          <w:sz w:val="18"/>
-          <w:szCs w:val="18"/>
-          <w:lang w:val="en-GB"/>
-        </w:rPr>
-        <w:t>– The Practice of Social Research, Ea</w:t>
-      </w:r>
-      <w:r>
-        <w:rPr>
-          <w:sz w:val="18"/>
-          <w:szCs w:val="18"/>
-          <w:lang w:val="en-GB"/>
-        </w:rPr>
-        <w:t xml:space="preserve">rl </w:t>
+        <w:t>An exploratory report points the way to more-refined research on the topic.</w:t>
+      </w:r>
+      <w:r>
+        <w:rPr>
+          <w:sz w:val="18"/>
+          <w:szCs w:val="18"/>
+          <w:lang w:val="en-GB"/>
+        </w:rPr>
+        <w:t xml:space="preserve">” – The Practice of Social Research, Earl </w:t>
       </w:r>
       <w:proofErr w:type="spellStart"/>
       <w:r>
@@ -1738,34 +2357,6 @@
         </w:rPr>
         <w:t>, p. 522</w:t>
       </w:r>
-    </w:p>
-    <w:p>
-      <w:pPr>
-        <w:widowControl w:val="0"/>
-        <w:autoSpaceDE w:val="0"/>
-        <w:autoSpaceDN w:val="0"/>
-        <w:adjustRightInd w:val="0"/>
-        <w:spacing w:after="240" w:line="280" w:lineRule="atLeast"/>
-        <w:rPr>
-          <w:sz w:val="18"/>
-          <w:szCs w:val="18"/>
-          <w:lang w:val="en-GB"/>
-        </w:rPr>
-      </w:pPr>
-    </w:p>
-    <w:p>
-      <w:pPr>
-        <w:widowControl w:val="0"/>
-        <w:autoSpaceDE w:val="0"/>
-        <w:autoSpaceDN w:val="0"/>
-        <w:adjustRightInd w:val="0"/>
-        <w:spacing w:after="240" w:line="280" w:lineRule="atLeast"/>
-        <w:rPr>
-          <w:sz w:val="18"/>
-          <w:szCs w:val="18"/>
-          <w:lang w:val="en-GB"/>
-        </w:rPr>
-      </w:pPr>
     </w:p>
     <w:p>
       <w:pPr>
@@ -1783,17 +2374,553 @@
     </w:p>
     <w:p>
       <w:pPr>
+        <w:rPr>
+          <w:sz w:val="22"/>
+          <w:szCs w:val="22"/>
+          <w:lang w:val="en-GB"/>
+        </w:rPr>
+      </w:pPr>
+    </w:p>
+    <w:p>
+      <w:pPr>
+        <w:rPr>
+          <w:sz w:val="22"/>
+          <w:szCs w:val="22"/>
+          <w:lang w:val="en-GB"/>
+        </w:rPr>
+      </w:pPr>
+      <w:r>
+        <w:rPr>
+          <w:sz w:val="22"/>
+          <w:szCs w:val="22"/>
+          <w:lang w:val="en-GB"/>
+        </w:rPr>
+        <w:t>Comment 5.</w:t>
+      </w:r>
+    </w:p>
+    <w:p>
+      <w:pPr>
+        <w:rPr>
+          <w:sz w:val="22"/>
+          <w:szCs w:val="22"/>
+          <w:lang w:val="en-GB"/>
+        </w:rPr>
+      </w:pPr>
+      <w:r>
+        <w:rPr>
+          <w:sz w:val="22"/>
+          <w:szCs w:val="22"/>
+          <w:lang w:val="en-GB"/>
+        </w:rPr>
+        <w:t>The study result was obtained from ONLY one interview. Which I question the reliability and validity of the study. I think the magnitude of the results did not reach the level of a bachelor thesis. I suggest that the thesis should search more "secondary" documents from the company as a supplementary source for the results and if possible, to do more interviews. (U8 is not sufficient)</w:t>
+      </w:r>
+    </w:p>
+    <w:p>
+      <w:pPr>
+        <w:rPr>
+          <w:sz w:val="22"/>
+          <w:szCs w:val="22"/>
+          <w:lang w:val="en-GB"/>
+        </w:rPr>
+      </w:pPr>
+    </w:p>
+    <w:p>
+      <w:pPr>
+        <w:rPr>
+          <w:sz w:val="22"/>
+          <w:szCs w:val="22"/>
+          <w:lang w:val="en-GB"/>
+        </w:rPr>
+      </w:pPr>
+      <w:proofErr w:type="gramStart"/>
+      <w:r>
+        <w:rPr>
+          <w:sz w:val="22"/>
+          <w:szCs w:val="22"/>
+          <w:lang w:val="en-GB"/>
+        </w:rPr>
+        <w:t>Response to comment 5.</w:t>
+      </w:r>
+      <w:proofErr w:type="gramEnd"/>
+    </w:p>
+    <w:p>
+      <w:pPr>
+        <w:rPr>
+          <w:sz w:val="22"/>
+          <w:szCs w:val="22"/>
+          <w:lang w:val="en-GB"/>
+        </w:rPr>
+      </w:pPr>
+    </w:p>
+    <w:p>
+      <w:pPr>
+        <w:rPr>
+          <w:sz w:val="22"/>
+          <w:szCs w:val="22"/>
+          <w:lang w:val="en-GB"/>
+        </w:rPr>
+      </w:pPr>
+      <w:r>
+        <w:rPr>
+          <w:sz w:val="22"/>
+          <w:szCs w:val="22"/>
+          <w:lang w:val="en-GB"/>
+        </w:rPr>
+        <w:t>Requirements concerning t</w:t>
+      </w:r>
+      <w:r>
+        <w:rPr>
+          <w:sz w:val="22"/>
+          <w:szCs w:val="22"/>
+          <w:lang w:val="en-GB"/>
+        </w:rPr>
+        <w:t xml:space="preserve">he “magnitude of the results” </w:t>
+      </w:r>
+      <w:r>
+        <w:rPr>
+          <w:sz w:val="22"/>
+          <w:szCs w:val="22"/>
+          <w:lang w:val="en-GB"/>
+        </w:rPr>
+        <w:t>are not forthcoming</w:t>
+      </w:r>
+      <w:r>
+        <w:rPr>
+          <w:sz w:val="22"/>
+          <w:szCs w:val="22"/>
+          <w:lang w:val="en-GB"/>
+        </w:rPr>
+        <w:t xml:space="preserve"> in the formal learning outcomes or the grading criteria for the </w:t>
+      </w:r>
+      <w:r>
+        <w:rPr>
+          <w:sz w:val="22"/>
+          <w:szCs w:val="22"/>
+          <w:lang w:val="en-GB"/>
+        </w:rPr>
+        <w:t xml:space="preserve">bachelor’s thesis and, therefore, that is evaluated as insufficient by the examiner is inappropriate. </w:t>
+      </w:r>
+      <w:r>
+        <w:rPr>
+          <w:sz w:val="22"/>
+          <w:szCs w:val="22"/>
+          <w:lang w:val="en-GB"/>
+        </w:rPr>
+        <w:t>The formal requirement indicated by the examiner to is not be fulfilled states the following:</w:t>
+      </w:r>
+    </w:p>
+    <w:p>
+      <w:pPr>
+        <w:rPr>
+          <w:sz w:val="22"/>
+          <w:szCs w:val="22"/>
+          <w:lang w:val="en-GB"/>
+        </w:rPr>
+      </w:pPr>
+    </w:p>
+    <w:p>
+      <w:pPr>
         <w:widowControl w:val="0"/>
         <w:autoSpaceDE w:val="0"/>
         <w:autoSpaceDN w:val="0"/>
         <w:adjustRightInd w:val="0"/>
         <w:spacing w:after="240" w:line="340" w:lineRule="atLeast"/>
         <w:rPr>
-          <w:rFonts w:ascii="Times Roman" w:hAnsi="Times Roman" w:cs="Times Roman"/>
-          <w:color w:val="000000"/>
-          <w:lang w:val="en-US"/>
-        </w:rPr>
-      </w:pPr>
+          <w:i/>
+          <w:sz w:val="22"/>
+          <w:szCs w:val="22"/>
+          <w:lang w:val="en-GB"/>
+        </w:rPr>
+      </w:pPr>
+      <w:r>
+        <w:rPr>
+          <w:i/>
+          <w:sz w:val="22"/>
+          <w:szCs w:val="22"/>
+          <w:lang w:val="en-GB"/>
+        </w:rPr>
+        <w:t>“</w:t>
+      </w:r>
+      <w:proofErr w:type="spellStart"/>
+      <w:r>
+        <w:rPr>
+          <w:i/>
+          <w:sz w:val="22"/>
+          <w:szCs w:val="22"/>
+          <w:lang w:val="en-GB"/>
+        </w:rPr>
+        <w:t>Att</w:t>
+      </w:r>
+      <w:proofErr w:type="spellEnd"/>
+      <w:r>
+        <w:rPr>
+          <w:i/>
+          <w:sz w:val="22"/>
+          <w:szCs w:val="22"/>
+          <w:lang w:val="en-GB"/>
+        </w:rPr>
+        <w:t xml:space="preserve"> </w:t>
+      </w:r>
+      <w:proofErr w:type="spellStart"/>
+      <w:r>
+        <w:rPr>
+          <w:i/>
+          <w:sz w:val="22"/>
+          <w:szCs w:val="22"/>
+          <w:lang w:val="en-GB"/>
+        </w:rPr>
+        <w:t>resultaten</w:t>
+      </w:r>
+      <w:proofErr w:type="spellEnd"/>
+      <w:r>
+        <w:rPr>
+          <w:i/>
+          <w:sz w:val="22"/>
+          <w:szCs w:val="22"/>
+          <w:lang w:val="en-GB"/>
+        </w:rPr>
+        <w:t xml:space="preserve"> </w:t>
+      </w:r>
+      <w:proofErr w:type="spellStart"/>
+      <w:r>
+        <w:rPr>
+          <w:i/>
+          <w:sz w:val="22"/>
+          <w:szCs w:val="22"/>
+          <w:lang w:val="en-GB"/>
+        </w:rPr>
+        <w:t>är</w:t>
+      </w:r>
+      <w:proofErr w:type="spellEnd"/>
+      <w:r>
+        <w:rPr>
+          <w:i/>
+          <w:sz w:val="22"/>
+          <w:szCs w:val="22"/>
+          <w:lang w:val="en-GB"/>
+        </w:rPr>
+        <w:t xml:space="preserve"> </w:t>
+      </w:r>
+      <w:proofErr w:type="spellStart"/>
+      <w:r>
+        <w:rPr>
+          <w:i/>
+          <w:sz w:val="22"/>
+          <w:szCs w:val="22"/>
+          <w:lang w:val="en-GB"/>
+        </w:rPr>
+        <w:t>av</w:t>
+      </w:r>
+      <w:proofErr w:type="spellEnd"/>
+      <w:r>
+        <w:rPr>
+          <w:i/>
+          <w:sz w:val="22"/>
+          <w:szCs w:val="22"/>
+          <w:lang w:val="en-GB"/>
+        </w:rPr>
+        <w:t xml:space="preserve"> </w:t>
+      </w:r>
+      <w:proofErr w:type="spellStart"/>
+      <w:r>
+        <w:rPr>
+          <w:i/>
+          <w:sz w:val="22"/>
+          <w:szCs w:val="22"/>
+          <w:lang w:val="en-GB"/>
+        </w:rPr>
+        <w:t>sådan</w:t>
+      </w:r>
+      <w:proofErr w:type="spellEnd"/>
+      <w:r>
+        <w:rPr>
+          <w:i/>
+          <w:sz w:val="22"/>
+          <w:szCs w:val="22"/>
+          <w:lang w:val="en-GB"/>
+        </w:rPr>
+        <w:t xml:space="preserve"> </w:t>
+      </w:r>
+      <w:proofErr w:type="spellStart"/>
+      <w:r>
+        <w:rPr>
+          <w:i/>
+          <w:sz w:val="22"/>
+          <w:szCs w:val="22"/>
+          <w:lang w:val="en-GB"/>
+        </w:rPr>
+        <w:t>omfattning</w:t>
+      </w:r>
+      <w:proofErr w:type="spellEnd"/>
+      <w:r>
+        <w:rPr>
+          <w:i/>
+          <w:sz w:val="22"/>
+          <w:szCs w:val="22"/>
+          <w:lang w:val="en-GB"/>
+        </w:rPr>
+        <w:t xml:space="preserve"> </w:t>
+      </w:r>
+      <w:proofErr w:type="spellStart"/>
+      <w:r>
+        <w:rPr>
+          <w:i/>
+          <w:sz w:val="22"/>
+          <w:szCs w:val="22"/>
+          <w:lang w:val="en-GB"/>
+        </w:rPr>
+        <w:t>och</w:t>
+      </w:r>
+      <w:proofErr w:type="spellEnd"/>
+      <w:r>
+        <w:rPr>
+          <w:i/>
+          <w:sz w:val="22"/>
+          <w:szCs w:val="22"/>
+          <w:lang w:val="en-GB"/>
+        </w:rPr>
+        <w:t xml:space="preserve"> </w:t>
+      </w:r>
+      <w:proofErr w:type="spellStart"/>
+      <w:r>
+        <w:rPr>
+          <w:i/>
+          <w:sz w:val="22"/>
+          <w:szCs w:val="22"/>
+          <w:lang w:val="en-GB"/>
+        </w:rPr>
+        <w:t>kvalitet</w:t>
+      </w:r>
+      <w:proofErr w:type="spellEnd"/>
+      <w:r>
+        <w:rPr>
+          <w:i/>
+          <w:sz w:val="22"/>
+          <w:szCs w:val="22"/>
+          <w:lang w:val="en-GB"/>
+        </w:rPr>
+        <w:t xml:space="preserve"> </w:t>
+      </w:r>
+      <w:proofErr w:type="spellStart"/>
+      <w:r>
+        <w:rPr>
+          <w:i/>
+          <w:sz w:val="22"/>
+          <w:szCs w:val="22"/>
+          <w:lang w:val="en-GB"/>
+        </w:rPr>
+        <w:t>och</w:t>
+      </w:r>
+      <w:proofErr w:type="spellEnd"/>
+      <w:r>
+        <w:rPr>
+          <w:i/>
+          <w:sz w:val="22"/>
+          <w:szCs w:val="22"/>
+          <w:lang w:val="en-GB"/>
+        </w:rPr>
+        <w:t xml:space="preserve"> </w:t>
+      </w:r>
+      <w:proofErr w:type="spellStart"/>
+      <w:r>
+        <w:rPr>
+          <w:i/>
+          <w:sz w:val="22"/>
+          <w:szCs w:val="22"/>
+          <w:lang w:val="en-GB"/>
+        </w:rPr>
+        <w:t>presenteras</w:t>
+      </w:r>
+      <w:proofErr w:type="spellEnd"/>
+      <w:r>
+        <w:rPr>
+          <w:i/>
+          <w:sz w:val="22"/>
+          <w:szCs w:val="22"/>
+          <w:lang w:val="en-GB"/>
+        </w:rPr>
+        <w:t xml:space="preserve"> </w:t>
+      </w:r>
+      <w:proofErr w:type="spellStart"/>
+      <w:r>
+        <w:rPr>
+          <w:i/>
+          <w:sz w:val="22"/>
+          <w:szCs w:val="22"/>
+          <w:lang w:val="en-GB"/>
+        </w:rPr>
+        <w:t>på</w:t>
+      </w:r>
+      <w:proofErr w:type="spellEnd"/>
+      <w:r>
+        <w:rPr>
+          <w:i/>
+          <w:sz w:val="22"/>
+          <w:szCs w:val="22"/>
+          <w:lang w:val="en-GB"/>
+        </w:rPr>
+        <w:t xml:space="preserve"> </w:t>
+      </w:r>
+      <w:proofErr w:type="spellStart"/>
+      <w:r>
+        <w:rPr>
+          <w:i/>
+          <w:sz w:val="22"/>
+          <w:szCs w:val="22"/>
+          <w:lang w:val="en-GB"/>
+        </w:rPr>
+        <w:t>ett</w:t>
+      </w:r>
+      <w:proofErr w:type="spellEnd"/>
+      <w:r>
+        <w:rPr>
+          <w:i/>
+          <w:sz w:val="22"/>
+          <w:szCs w:val="22"/>
+          <w:lang w:val="en-GB"/>
+        </w:rPr>
+        <w:t xml:space="preserve"> </w:t>
+      </w:r>
+      <w:proofErr w:type="spellStart"/>
+      <w:r>
+        <w:rPr>
+          <w:i/>
+          <w:sz w:val="22"/>
+          <w:szCs w:val="22"/>
+          <w:lang w:val="en-GB"/>
+        </w:rPr>
+        <w:t>sådant</w:t>
+      </w:r>
+      <w:proofErr w:type="spellEnd"/>
+      <w:r>
+        <w:rPr>
+          <w:i/>
+          <w:sz w:val="22"/>
+          <w:szCs w:val="22"/>
+          <w:lang w:val="en-GB"/>
+        </w:rPr>
+        <w:t xml:space="preserve"> </w:t>
+      </w:r>
+      <w:proofErr w:type="spellStart"/>
+      <w:r>
+        <w:rPr>
+          <w:i/>
+          <w:sz w:val="22"/>
+          <w:szCs w:val="22"/>
+          <w:lang w:val="en-GB"/>
+        </w:rPr>
+        <w:t>sätt</w:t>
+      </w:r>
+      <w:proofErr w:type="spellEnd"/>
+      <w:r>
+        <w:rPr>
+          <w:i/>
+          <w:sz w:val="22"/>
+          <w:szCs w:val="22"/>
+          <w:lang w:val="en-GB"/>
+        </w:rPr>
+        <w:t xml:space="preserve"> </w:t>
+      </w:r>
+      <w:proofErr w:type="spellStart"/>
+      <w:r>
+        <w:rPr>
+          <w:i/>
+          <w:sz w:val="22"/>
+          <w:szCs w:val="22"/>
+          <w:lang w:val="en-GB"/>
+        </w:rPr>
+        <w:t>att</w:t>
+      </w:r>
+      <w:proofErr w:type="spellEnd"/>
+      <w:r>
+        <w:rPr>
+          <w:i/>
+          <w:sz w:val="22"/>
+          <w:szCs w:val="22"/>
+          <w:lang w:val="en-GB"/>
+        </w:rPr>
+        <w:t xml:space="preserve"> </w:t>
+      </w:r>
+      <w:proofErr w:type="spellStart"/>
+      <w:r>
+        <w:rPr>
+          <w:i/>
+          <w:sz w:val="22"/>
+          <w:szCs w:val="22"/>
+          <w:lang w:val="en-GB"/>
+        </w:rPr>
+        <w:t>frågeställningen</w:t>
+      </w:r>
+      <w:proofErr w:type="spellEnd"/>
+      <w:r>
+        <w:rPr>
+          <w:i/>
+          <w:sz w:val="22"/>
+          <w:szCs w:val="22"/>
+          <w:lang w:val="en-GB"/>
+        </w:rPr>
+        <w:t xml:space="preserve"> till </w:t>
+      </w:r>
+      <w:proofErr w:type="spellStart"/>
+      <w:r>
+        <w:rPr>
+          <w:i/>
+          <w:sz w:val="22"/>
+          <w:szCs w:val="22"/>
+          <w:lang w:val="en-GB"/>
+        </w:rPr>
+        <w:t>viss</w:t>
+      </w:r>
+      <w:proofErr w:type="spellEnd"/>
+      <w:r>
+        <w:rPr>
+          <w:i/>
+          <w:sz w:val="22"/>
+          <w:szCs w:val="22"/>
+          <w:lang w:val="en-GB"/>
+        </w:rPr>
+        <w:t xml:space="preserve"> del </w:t>
+      </w:r>
+      <w:proofErr w:type="spellStart"/>
+      <w:r>
+        <w:rPr>
+          <w:i/>
+          <w:sz w:val="22"/>
+          <w:szCs w:val="22"/>
+          <w:lang w:val="en-GB"/>
+        </w:rPr>
+        <w:t>kan</w:t>
+      </w:r>
+      <w:proofErr w:type="spellEnd"/>
+      <w:r>
+        <w:rPr>
+          <w:i/>
+          <w:sz w:val="22"/>
+          <w:szCs w:val="22"/>
+          <w:lang w:val="en-GB"/>
+        </w:rPr>
+        <w:t xml:space="preserve"> </w:t>
+      </w:r>
+      <w:proofErr w:type="spellStart"/>
+      <w:r>
+        <w:rPr>
+          <w:i/>
+          <w:sz w:val="22"/>
+          <w:szCs w:val="22"/>
+          <w:lang w:val="en-GB"/>
+        </w:rPr>
+        <w:t>besvaras</w:t>
+      </w:r>
+      <w:proofErr w:type="spellEnd"/>
+      <w:r>
+        <w:rPr>
+          <w:i/>
+          <w:sz w:val="22"/>
+          <w:szCs w:val="22"/>
+          <w:lang w:val="en-GB"/>
+        </w:rPr>
+        <w:t>.”</w:t>
+      </w:r>
     </w:p>
     <w:p>
       <w:pPr>
@@ -1803,11 +2930,77 @@
         <w:adjustRightInd w:val="0"/>
         <w:spacing w:after="240" w:line="340" w:lineRule="atLeast"/>
         <w:rPr>
-          <w:rFonts w:ascii="Times Roman" w:hAnsi="Times Roman" w:cs="Times Roman"/>
-          <w:color w:val="000000"/>
-          <w:lang w:val="en-US"/>
-        </w:rPr>
-      </w:pPr>
+          <w:sz w:val="22"/>
+          <w:szCs w:val="22"/>
+          <w:lang w:val="en-GB"/>
+        </w:rPr>
+      </w:pPr>
+      <w:r>
+        <w:rPr>
+          <w:sz w:val="22"/>
+          <w:szCs w:val="22"/>
+          <w:lang w:val="en-GB"/>
+        </w:rPr>
+        <w:t>Due to the exploratory nature of the study, in this case the result must refer to the expected result of such a study specifically “greater insight into the practical aspects of the problem”.</w:t>
+      </w:r>
+    </w:p>
+    <w:p>
+      <w:pPr>
+        <w:widowControl w:val="0"/>
+        <w:tabs>
+          <w:tab w:val="left" w:pos="220"/>
+          <w:tab w:val="left" w:pos="720"/>
+        </w:tabs>
+        <w:autoSpaceDE w:val="0"/>
+        <w:autoSpaceDN w:val="0"/>
+        <w:adjustRightInd w:val="0"/>
+        <w:spacing w:after="293" w:line="340" w:lineRule="atLeast"/>
+        <w:rPr>
+          <w:sz w:val="18"/>
+          <w:szCs w:val="18"/>
+          <w:lang w:val="en-GB"/>
+        </w:rPr>
+      </w:pPr>
+      <w:r>
+        <w:rPr>
+          <w:sz w:val="18"/>
+          <w:szCs w:val="18"/>
+          <w:lang w:val="en-GB"/>
+        </w:rPr>
+        <w:t>“</w:t>
+      </w:r>
+      <w:r>
+        <w:rPr>
+          <w:sz w:val="18"/>
+          <w:szCs w:val="18"/>
+          <w:lang w:val="en-GB"/>
+        </w:rPr>
+        <w:t>How does one go about developing working hypotheses? The answer is by using the following approach: Exploratory investigation which involves original field interviews on a limited scale with interested parties and individuals with a view to secure grea</w:t>
+      </w:r>
+      <w:r>
+        <w:rPr>
+          <w:sz w:val="18"/>
+          <w:szCs w:val="18"/>
+          <w:lang w:val="en-GB"/>
+        </w:rPr>
+        <w:t>ter insight into the practical aspects of the problem.</w:t>
+      </w:r>
+      <w:r>
+        <w:rPr>
+          <w:sz w:val="18"/>
+          <w:szCs w:val="18"/>
+          <w:lang w:val="en-GB"/>
+        </w:rPr>
+        <w:t>”</w:t>
+      </w:r>
+      <w:r>
+        <w:rPr>
+          <w:sz w:val="18"/>
+          <w:szCs w:val="18"/>
+          <w:lang w:val="en-GB"/>
+        </w:rPr>
+        <w:t xml:space="preserve"> – Research Methodology, C.R. Kothari, p. 13</w:t>
+      </w:r>
     </w:p>
     <w:p>
       <w:pPr>
@@ -1817,11 +3010,69 @@
         <w:adjustRightInd w:val="0"/>
         <w:spacing w:after="240" w:line="340" w:lineRule="atLeast"/>
         <w:rPr>
-          <w:rFonts w:ascii="Times Roman" w:hAnsi="Times Roman" w:cs="Times Roman"/>
-          <w:color w:val="000000"/>
-          <w:lang w:val="en-US"/>
-        </w:rPr>
-      </w:pPr>
+          <w:sz w:val="22"/>
+          <w:szCs w:val="22"/>
+          <w:lang w:val="en-GB"/>
+        </w:rPr>
+      </w:pPr>
+      <w:r>
+        <w:rPr>
+          <w:sz w:val="22"/>
+          <w:szCs w:val="22"/>
+          <w:lang w:val="en-GB"/>
+        </w:rPr>
+        <w:t xml:space="preserve">This is achieved in an exploratory setting via multiple methods typically limited in their scope and sample size. </w:t>
+      </w:r>
+      <w:r>
+        <w:rPr>
+          <w:sz w:val="22"/>
+          <w:szCs w:val="22"/>
+          <w:lang w:val="en-GB"/>
+        </w:rPr>
+        <w:t>Furthermore, interviews with “</w:t>
+      </w:r>
+      <w:r>
+        <w:rPr>
+          <w:sz w:val="18"/>
+          <w:szCs w:val="18"/>
+          <w:lang w:val="en-GB"/>
+        </w:rPr>
+        <w:t>people who have had practical experience with the problem to be studied</w:t>
+      </w:r>
+      <w:r>
+        <w:rPr>
+          <w:sz w:val="22"/>
+          <w:szCs w:val="22"/>
+          <w:lang w:val="en-GB"/>
+        </w:rPr>
+        <w:t xml:space="preserve">” </w:t>
+      </w:r>
+      <w:proofErr w:type="gramStart"/>
+      <w:r>
+        <w:rPr>
+          <w:sz w:val="22"/>
+          <w:szCs w:val="22"/>
+          <w:lang w:val="en-GB"/>
+        </w:rPr>
+        <w:t>is</w:t>
+      </w:r>
+      <w:proofErr w:type="gramEnd"/>
+      <w:r>
+        <w:rPr>
+          <w:sz w:val="22"/>
+          <w:szCs w:val="22"/>
+          <w:lang w:val="en-GB"/>
+        </w:rPr>
+        <w:t xml:space="preserve"> a common method employed in studies utilizing an exploratory design. </w:t>
+      </w:r>
+      <w:r>
+        <w:rPr>
+          <w:sz w:val="22"/>
+          <w:szCs w:val="22"/>
+          <w:lang w:val="en-GB"/>
+        </w:rPr>
+        <w:t>In addition to the references below, multiple references in response to Comment 4 also give credence to this statement.</w:t>
+      </w:r>
     </w:p>
     <w:p>
       <w:pPr>
@@ -1831,74 +3082,201 @@
         <w:adjustRightInd w:val="0"/>
         <w:spacing w:after="240" w:line="340" w:lineRule="atLeast"/>
         <w:rPr>
-          <w:rFonts w:ascii="Times Roman" w:hAnsi="Times Roman" w:cs="Times Roman"/>
-          <w:color w:val="000000"/>
-          <w:lang w:val="en-US"/>
-        </w:rPr>
-      </w:pPr>
-    </w:p>
-    <w:p>
-      <w:pPr>
-        <w:rPr>
-          <w:sz w:val="22"/>
-          <w:szCs w:val="22"/>
-          <w:lang w:val="en-GB"/>
-        </w:rPr>
-      </w:pPr>
-    </w:p>
-    <w:p>
-      <w:pPr>
-        <w:rPr>
-          <w:sz w:val="22"/>
-          <w:szCs w:val="22"/>
-          <w:lang w:val="en-GB"/>
-        </w:rPr>
-      </w:pPr>
-      <w:r>
-        <w:rPr>
-          <w:sz w:val="22"/>
-          <w:szCs w:val="22"/>
-          <w:lang w:val="en-GB"/>
-        </w:rPr>
-        <w:t>Comment 5.</w:t>
-      </w:r>
-    </w:p>
-    <w:p>
-      <w:pPr>
-        <w:rPr>
-          <w:rFonts w:ascii="Helvetica" w:eastAsia="Times New Roman" w:hAnsi="Helvetica" w:cs="Times New Roman"/>
-          <w:sz w:val="18"/>
-          <w:szCs w:val="18"/>
-          <w:lang w:val="en-GB"/>
-        </w:rPr>
-      </w:pPr>
-      <w:r>
-        <w:rPr>
-          <w:rFonts w:ascii="Helvetica" w:eastAsia="Times New Roman" w:hAnsi="Helvetica" w:cs="Times New Roman"/>
-          <w:sz w:val="18"/>
-          <w:szCs w:val="18"/>
-          <w:lang w:val="en-GB"/>
-        </w:rPr>
-        <w:t>The study result was obtained from ONLY one interview. Which I question the reliability and validity of the study. I think the magnitude of the results did not reach the level of a bachelor thesis. I suggest that the thesis should search more "secondary" documents from the company as a supplementary source for the results and if possible, to do more interviews. (U8 is not sufficient)</w:t>
-      </w:r>
-    </w:p>
-    <w:p>
-      <w:pPr>
-        <w:rPr>
-          <w:sz w:val="22"/>
-          <w:szCs w:val="22"/>
-          <w:lang w:val="en-GB"/>
-        </w:rPr>
-      </w:pPr>
-    </w:p>
-    <w:p>
-      <w:pPr>
-        <w:rPr>
-          <w:sz w:val="22"/>
-          <w:szCs w:val="22"/>
-          <w:lang w:val="en-GB"/>
-        </w:rPr>
-      </w:pPr>
+          <w:sz w:val="18"/>
+          <w:szCs w:val="18"/>
+          <w:lang w:val="en-GB"/>
+        </w:rPr>
+      </w:pPr>
+      <w:r>
+        <w:rPr>
+          <w:sz w:val="18"/>
+          <w:szCs w:val="18"/>
+          <w:lang w:val="en-GB"/>
+        </w:rPr>
+        <w:t>“</w:t>
+      </w:r>
+      <w:r>
+        <w:rPr>
+          <w:sz w:val="18"/>
+          <w:szCs w:val="18"/>
+          <w:lang w:val="en-GB"/>
+        </w:rPr>
+        <w:t>Generally, the following three methods in the context of research design</w:t>
+      </w:r>
+      <w:r>
+        <w:rPr>
+          <w:sz w:val="18"/>
+          <w:szCs w:val="18"/>
+          <w:lang w:val="en-GB"/>
+        </w:rPr>
+        <w:t xml:space="preserve"> </w:t>
+      </w:r>
+      <w:r>
+        <w:rPr>
+          <w:sz w:val="18"/>
+          <w:szCs w:val="18"/>
+          <w:lang w:val="en-GB"/>
+        </w:rPr>
+        <w:t xml:space="preserve">for such studies </w:t>
+      </w:r>
+      <w:r>
+        <w:rPr>
+          <w:sz w:val="18"/>
+          <w:szCs w:val="18"/>
+          <w:lang w:val="en-GB"/>
+        </w:rPr>
+        <w:t>(exploratory)</w:t>
+      </w:r>
+      <w:r>
+        <w:rPr>
+          <w:sz w:val="18"/>
+          <w:szCs w:val="18"/>
+          <w:lang w:val="en-GB"/>
+        </w:rPr>
+        <w:t xml:space="preserve"> are talked about: (a) the survey of concerning literature; (b) the experience survey and (c) the analysis of ‘insight-stimulating’ examples.</w:t>
+      </w:r>
+      <w:r>
+        <w:rPr>
+          <w:sz w:val="18"/>
+          <w:szCs w:val="18"/>
+          <w:lang w:val="en-GB"/>
+        </w:rPr>
+        <w:t xml:space="preserve"> … </w:t>
+      </w:r>
+      <w:r>
+        <w:rPr>
+          <w:sz w:val="18"/>
+          <w:szCs w:val="18"/>
+          <w:lang w:val="en-GB"/>
+        </w:rPr>
+        <w:t>Experience survey means the survey of people who have had practical experience with the problem to be studied. The object of such a survey is to obtain insight into the relationships between variables and new ideas relating to the research problem.“</w:t>
+      </w:r>
+      <w:r>
+        <w:rPr>
+          <w:sz w:val="18"/>
+          <w:szCs w:val="18"/>
+          <w:lang w:val="en-GB"/>
+        </w:rPr>
+        <w:t xml:space="preserve"> – Research Methodology, C.R. Kothari, p. 35-36</w:t>
+      </w:r>
+    </w:p>
+    <w:p>
+      <w:pPr>
+        <w:widowControl w:val="0"/>
+        <w:autoSpaceDE w:val="0"/>
+        <w:autoSpaceDN w:val="0"/>
+        <w:adjustRightInd w:val="0"/>
+        <w:spacing w:after="240" w:line="340" w:lineRule="atLeast"/>
+        <w:rPr>
+          <w:sz w:val="18"/>
+          <w:szCs w:val="18"/>
+          <w:lang w:val="en-GB"/>
+        </w:rPr>
+      </w:pPr>
+      <w:r>
+        <w:rPr>
+          <w:sz w:val="18"/>
+          <w:szCs w:val="18"/>
+          <w:lang w:val="en-GB"/>
+        </w:rPr>
+        <w:t>“</w:t>
+      </w:r>
+      <w:r>
+        <w:rPr>
+          <w:sz w:val="18"/>
+          <w:szCs w:val="18"/>
+          <w:lang w:val="en-GB"/>
+        </w:rPr>
+        <w:t>Exploratory research, as mentioned earlier, explores the issue further, hence it relies more on secondary research, that is, the review of available literature and/or da</w:t>
+      </w:r>
+      <w:r>
+        <w:rPr>
+          <w:sz w:val="18"/>
+          <w:szCs w:val="18"/>
+          <w:lang w:val="en-GB"/>
+        </w:rPr>
+        <w:t>ta, or qualitative research ap</w:t>
+      </w:r>
+      <w:r>
+        <w:rPr>
+          <w:sz w:val="18"/>
+          <w:szCs w:val="18"/>
+          <w:lang w:val="en-GB"/>
+        </w:rPr>
+        <w:t xml:space="preserve">proaches such as informal discussions with primary and secondary stakeholders, project staff, donor agencies and more formal approaches, like in-depth interviews, focus groups or case studies. </w:t>
+      </w:r>
+      <w:r>
+        <w:rPr>
+          <w:sz w:val="18"/>
+          <w:szCs w:val="18"/>
+          <w:lang w:val="en-GB"/>
+        </w:rPr>
+        <w:t>Explor</w:t>
+      </w:r>
+      <w:r>
+        <w:rPr>
+          <w:sz w:val="18"/>
+          <w:szCs w:val="18"/>
+          <w:lang w:val="en-GB"/>
+        </w:rPr>
+        <w:t>atory research thus cannot provide a conclusive answer to research problems and usually are not considered useful for decision-making, but they can provide significant insights to a given situation. However, the results thus obtained cannot be generalized and should be interpreted with caution as they may or may not be representative of the population being studied.</w:t>
+      </w:r>
+      <w:r>
+        <w:rPr>
+          <w:sz w:val="18"/>
+          <w:szCs w:val="18"/>
+          <w:lang w:val="en-GB"/>
+        </w:rPr>
+        <w:t xml:space="preserve">” – Quantitative Social Research Methods, </w:t>
+      </w:r>
+      <w:proofErr w:type="spellStart"/>
+      <w:r>
+        <w:rPr>
+          <w:sz w:val="18"/>
+          <w:szCs w:val="18"/>
+          <w:lang w:val="en-GB"/>
+        </w:rPr>
+        <w:t>Kultar</w:t>
+      </w:r>
+      <w:proofErr w:type="spellEnd"/>
+      <w:r>
+        <w:rPr>
+          <w:sz w:val="18"/>
+          <w:szCs w:val="18"/>
+          <w:lang w:val="en-GB"/>
+        </w:rPr>
+        <w:t xml:space="preserve"> Singh, p. 63-64</w:t>
+      </w:r>
+    </w:p>
+    <w:p>
+      <w:pPr>
+        <w:widowControl w:val="0"/>
+        <w:autoSpaceDE w:val="0"/>
+        <w:autoSpaceDN w:val="0"/>
+        <w:adjustRightInd w:val="0"/>
+        <w:spacing w:after="240" w:line="340" w:lineRule="atLeast"/>
+        <w:rPr>
+          <w:sz w:val="18"/>
+          <w:szCs w:val="18"/>
+          <w:lang w:val="en-GB"/>
+        </w:rPr>
+      </w:pPr>
+      <w:r>
+        <w:rPr>
+          <w:sz w:val="22"/>
+          <w:szCs w:val="22"/>
+          <w:lang w:val="en-GB"/>
+        </w:rPr>
+        <w:t>Furthermore, examiner doesn’t understand the goals of exploratory study and has expectations of conclusive research.</w:t>
+      </w:r>
+      <w:r>
+        <w:rPr>
+          <w:sz w:val="22"/>
+          <w:szCs w:val="22"/>
+          <w:lang w:val="en-GB"/>
+        </w:rPr>
+        <w:t xml:space="preserve"> </w:t>
+      </w:r>
       <w:proofErr w:type="gramStart"/>
       <w:r>
         <w:rPr>
@@ -1906,9 +3284,425 @@
           <w:szCs w:val="22"/>
           <w:lang w:val="en-GB"/>
         </w:rPr>
-        <w:t>Response to comment 5.</w:t>
+        <w:t>i</w:t>
       </w:r>
       <w:proofErr w:type="gramEnd"/>
+      <w:r>
+        <w:rPr>
+          <w:sz w:val="22"/>
+          <w:szCs w:val="22"/>
+          <w:lang w:val="en-GB"/>
+        </w:rPr>
+        <w:t xml:space="preserve">.e. reliability not prioritized, validity </w:t>
+      </w:r>
+      <w:proofErr w:type="spellStart"/>
+      <w:r>
+        <w:rPr>
+          <w:sz w:val="22"/>
+          <w:szCs w:val="22"/>
+          <w:lang w:val="en-GB"/>
+        </w:rPr>
+        <w:t>shortcommings</w:t>
+      </w:r>
+      <w:proofErr w:type="spellEnd"/>
+      <w:r>
+        <w:rPr>
+          <w:sz w:val="22"/>
+          <w:szCs w:val="22"/>
+          <w:lang w:val="en-GB"/>
+        </w:rPr>
+        <w:t xml:space="preserve"> discussed in discussion as specified in U9 as: </w:t>
+      </w:r>
+      <w:r>
+        <w:rPr>
+          <w:sz w:val="18"/>
+          <w:szCs w:val="18"/>
+          <w:lang w:val="en-GB"/>
+        </w:rPr>
+        <w:t>“</w:t>
+      </w:r>
+      <w:proofErr w:type="spellStart"/>
+      <w:r>
+        <w:rPr>
+          <w:sz w:val="18"/>
+          <w:szCs w:val="18"/>
+          <w:lang w:val="en-GB"/>
+        </w:rPr>
+        <w:t>Begränsningar</w:t>
+      </w:r>
+      <w:proofErr w:type="spellEnd"/>
+      <w:r>
+        <w:rPr>
+          <w:sz w:val="18"/>
+          <w:szCs w:val="18"/>
+          <w:lang w:val="en-GB"/>
+        </w:rPr>
+        <w:t xml:space="preserve"> </w:t>
+      </w:r>
+      <w:proofErr w:type="spellStart"/>
+      <w:r>
+        <w:rPr>
+          <w:sz w:val="18"/>
+          <w:szCs w:val="18"/>
+          <w:lang w:val="en-GB"/>
+        </w:rPr>
+        <w:t>skall</w:t>
+      </w:r>
+      <w:proofErr w:type="spellEnd"/>
+      <w:r>
+        <w:rPr>
+          <w:sz w:val="18"/>
+          <w:szCs w:val="18"/>
+          <w:lang w:val="en-GB"/>
+        </w:rPr>
+        <w:t xml:space="preserve"> </w:t>
+      </w:r>
+      <w:proofErr w:type="spellStart"/>
+      <w:r>
+        <w:rPr>
+          <w:sz w:val="18"/>
+          <w:szCs w:val="18"/>
+          <w:lang w:val="en-GB"/>
+        </w:rPr>
+        <w:t>diskuteras</w:t>
+      </w:r>
+      <w:proofErr w:type="spellEnd"/>
+      <w:r>
+        <w:rPr>
+          <w:sz w:val="18"/>
+          <w:szCs w:val="18"/>
+          <w:lang w:val="en-GB"/>
+        </w:rPr>
+        <w:t xml:space="preserve"> </w:t>
+      </w:r>
+      <w:proofErr w:type="spellStart"/>
+      <w:r>
+        <w:rPr>
+          <w:sz w:val="18"/>
+          <w:szCs w:val="18"/>
+          <w:lang w:val="en-GB"/>
+        </w:rPr>
+        <w:t>i</w:t>
+      </w:r>
+      <w:proofErr w:type="spellEnd"/>
+      <w:r>
+        <w:rPr>
+          <w:sz w:val="18"/>
+          <w:szCs w:val="18"/>
+          <w:lang w:val="en-GB"/>
+        </w:rPr>
+        <w:t xml:space="preserve"> termer </w:t>
+      </w:r>
+      <w:proofErr w:type="spellStart"/>
+      <w:r>
+        <w:rPr>
+          <w:sz w:val="18"/>
+          <w:szCs w:val="18"/>
+          <w:lang w:val="en-GB"/>
+        </w:rPr>
+        <w:t>av</w:t>
+      </w:r>
+      <w:proofErr w:type="spellEnd"/>
+      <w:r>
+        <w:rPr>
+          <w:sz w:val="18"/>
+          <w:szCs w:val="18"/>
+          <w:lang w:val="en-GB"/>
+        </w:rPr>
+        <w:t xml:space="preserve"> </w:t>
+      </w:r>
+      <w:proofErr w:type="spellStart"/>
+      <w:r>
+        <w:rPr>
+          <w:sz w:val="18"/>
+          <w:szCs w:val="18"/>
+          <w:lang w:val="en-GB"/>
+        </w:rPr>
+        <w:t>reproducerbarhet</w:t>
+      </w:r>
+      <w:proofErr w:type="spellEnd"/>
+      <w:r>
+        <w:rPr>
+          <w:sz w:val="18"/>
+          <w:szCs w:val="18"/>
+          <w:lang w:val="en-GB"/>
+        </w:rPr>
+        <w:t xml:space="preserve">, </w:t>
+      </w:r>
+      <w:proofErr w:type="spellStart"/>
+      <w:r>
+        <w:rPr>
+          <w:sz w:val="18"/>
+          <w:szCs w:val="18"/>
+          <w:lang w:val="en-GB"/>
+        </w:rPr>
+        <w:t>validitet</w:t>
+      </w:r>
+      <w:proofErr w:type="spellEnd"/>
+      <w:r>
+        <w:rPr>
+          <w:sz w:val="18"/>
+          <w:szCs w:val="18"/>
+          <w:lang w:val="en-GB"/>
+        </w:rPr>
+        <w:t xml:space="preserve">, </w:t>
+      </w:r>
+      <w:proofErr w:type="spellStart"/>
+      <w:r>
+        <w:rPr>
+          <w:sz w:val="18"/>
+          <w:szCs w:val="18"/>
+          <w:lang w:val="en-GB"/>
+        </w:rPr>
+        <w:t>reliabilitet</w:t>
+      </w:r>
+      <w:proofErr w:type="spellEnd"/>
+      <w:r>
+        <w:rPr>
+          <w:sz w:val="18"/>
+          <w:szCs w:val="18"/>
+          <w:lang w:val="en-GB"/>
+        </w:rPr>
+        <w:t xml:space="preserve">, </w:t>
+      </w:r>
+      <w:proofErr w:type="spellStart"/>
+      <w:r>
+        <w:rPr>
+          <w:sz w:val="18"/>
+          <w:szCs w:val="18"/>
+          <w:lang w:val="en-GB"/>
+        </w:rPr>
+        <w:t>generaliserbarhet</w:t>
+      </w:r>
+      <w:proofErr w:type="spellEnd"/>
+      <w:r>
+        <w:rPr>
+          <w:sz w:val="18"/>
+          <w:szCs w:val="18"/>
+          <w:lang w:val="en-GB"/>
+        </w:rPr>
+        <w:t xml:space="preserve">, </w:t>
+      </w:r>
+      <w:proofErr w:type="spellStart"/>
+      <w:r>
+        <w:rPr>
+          <w:sz w:val="18"/>
+          <w:szCs w:val="18"/>
+          <w:lang w:val="en-GB"/>
+        </w:rPr>
+        <w:t>vidareförbarhet</w:t>
+      </w:r>
+      <w:proofErr w:type="spellEnd"/>
+      <w:r>
+        <w:rPr>
+          <w:sz w:val="18"/>
+          <w:szCs w:val="18"/>
+          <w:lang w:val="en-GB"/>
+        </w:rPr>
+        <w:t xml:space="preserve">, </w:t>
+      </w:r>
+      <w:proofErr w:type="spellStart"/>
+      <w:r>
+        <w:rPr>
+          <w:sz w:val="18"/>
+          <w:szCs w:val="18"/>
+          <w:lang w:val="en-GB"/>
+        </w:rPr>
+        <w:t>trovärdighet</w:t>
+      </w:r>
+      <w:proofErr w:type="spellEnd"/>
+      <w:r>
+        <w:rPr>
+          <w:sz w:val="18"/>
+          <w:szCs w:val="18"/>
+          <w:lang w:val="en-GB"/>
+        </w:rPr>
+        <w:t xml:space="preserve">, etc., </w:t>
+      </w:r>
+      <w:proofErr w:type="spellStart"/>
+      <w:r>
+        <w:rPr>
+          <w:sz w:val="18"/>
+          <w:szCs w:val="18"/>
+          <w:lang w:val="en-GB"/>
+        </w:rPr>
+        <w:t>beroende</w:t>
+      </w:r>
+      <w:proofErr w:type="spellEnd"/>
+      <w:r>
+        <w:rPr>
+          <w:sz w:val="18"/>
+          <w:szCs w:val="18"/>
+          <w:lang w:val="en-GB"/>
+        </w:rPr>
+        <w:t xml:space="preserve"> </w:t>
+      </w:r>
+      <w:proofErr w:type="spellStart"/>
+      <w:r>
+        <w:rPr>
+          <w:sz w:val="18"/>
+          <w:szCs w:val="18"/>
+          <w:lang w:val="en-GB"/>
+        </w:rPr>
+        <w:t>på</w:t>
+      </w:r>
+      <w:proofErr w:type="spellEnd"/>
+      <w:r>
+        <w:rPr>
+          <w:sz w:val="18"/>
+          <w:szCs w:val="18"/>
+          <w:lang w:val="en-GB"/>
+        </w:rPr>
+        <w:t xml:space="preserve"> </w:t>
+      </w:r>
+      <w:proofErr w:type="spellStart"/>
+      <w:r>
+        <w:rPr>
+          <w:sz w:val="18"/>
+          <w:szCs w:val="18"/>
+          <w:lang w:val="en-GB"/>
+        </w:rPr>
+        <w:t>metodval</w:t>
+      </w:r>
+      <w:proofErr w:type="spellEnd"/>
+      <w:r>
+        <w:rPr>
+          <w:sz w:val="18"/>
+          <w:szCs w:val="18"/>
+          <w:lang w:val="en-GB"/>
+        </w:rPr>
+        <w:t xml:space="preserve"> </w:t>
+      </w:r>
+      <w:proofErr w:type="spellStart"/>
+      <w:r>
+        <w:rPr>
+          <w:sz w:val="18"/>
+          <w:szCs w:val="18"/>
+          <w:lang w:val="en-GB"/>
+        </w:rPr>
+        <w:t>och</w:t>
+      </w:r>
+      <w:proofErr w:type="spellEnd"/>
+      <w:r>
+        <w:rPr>
+          <w:sz w:val="18"/>
+          <w:szCs w:val="18"/>
+          <w:lang w:val="en-GB"/>
+        </w:rPr>
+        <w:t xml:space="preserve"> </w:t>
+      </w:r>
+      <w:proofErr w:type="spellStart"/>
+      <w:r>
+        <w:rPr>
+          <w:sz w:val="18"/>
+          <w:szCs w:val="18"/>
+          <w:lang w:val="en-GB"/>
+        </w:rPr>
+        <w:t>metodtillämpning</w:t>
+      </w:r>
+      <w:proofErr w:type="spellEnd"/>
+      <w:r>
+        <w:rPr>
+          <w:sz w:val="18"/>
+          <w:szCs w:val="18"/>
+          <w:lang w:val="en-GB"/>
+        </w:rPr>
+        <w:t>.”</w:t>
+      </w:r>
+      <w:bookmarkStart w:id="0" w:name="_GoBack"/>
+      <w:bookmarkEnd w:id="0"/>
+    </w:p>
+    <w:p>
+      <w:pPr>
+        <w:widowControl w:val="0"/>
+        <w:autoSpaceDE w:val="0"/>
+        <w:autoSpaceDN w:val="0"/>
+        <w:adjustRightInd w:val="0"/>
+        <w:spacing w:after="240" w:line="340" w:lineRule="atLeast"/>
+        <w:rPr>
+          <w:sz w:val="18"/>
+          <w:szCs w:val="18"/>
+          <w:lang w:val="en-GB"/>
+        </w:rPr>
+      </w:pPr>
+      <w:r>
+        <w:rPr>
+          <w:sz w:val="18"/>
+          <w:szCs w:val="18"/>
+          <w:lang w:val="en-GB"/>
+        </w:rPr>
+        <w:t>“</w:t>
+      </w:r>
+      <w:r>
+        <w:rPr>
+          <w:sz w:val="18"/>
+          <w:szCs w:val="18"/>
+          <w:lang w:val="en-GB"/>
+        </w:rPr>
+        <w:t xml:space="preserve">The chief shortcoming of exploratory studies +is that they seldom provide satisfactory answers +to research questions, though they can hint at the answers and can suggest which research methods could provide definitive ones. The reason exploratory studies are seldom definitive in </w:t>
+      </w:r>
+      <w:proofErr w:type="gramStart"/>
+      <w:r>
+        <w:rPr>
+          <w:sz w:val="18"/>
+          <w:szCs w:val="18"/>
+          <w:lang w:val="en-GB"/>
+        </w:rPr>
+        <w:t>themselves</w:t>
+      </w:r>
+      <w:proofErr w:type="gramEnd"/>
+      <w:r>
+        <w:rPr>
+          <w:sz w:val="18"/>
+          <w:szCs w:val="18"/>
+          <w:lang w:val="en-GB"/>
+        </w:rPr>
+        <w:t xml:space="preserve"> has to do with representativeness; that is, the people you study in your exploratory research may not be typical of the larger population that interests you. Once you understand representativeness, you’ll be able to know whether a given exploratory study actually answered its research problem or only pointed the way toward an answer.</w:t>
+      </w:r>
+      <w:r>
+        <w:rPr>
+          <w:sz w:val="18"/>
+          <w:szCs w:val="18"/>
+          <w:lang w:val="en-GB"/>
+        </w:rPr>
+        <w:t>”</w:t>
+      </w:r>
+      <w:r>
+        <w:rPr>
+          <w:sz w:val="18"/>
+          <w:szCs w:val="18"/>
+          <w:lang w:val="en-GB"/>
+        </w:rPr>
+        <w:t xml:space="preserve"> </w:t>
+      </w:r>
+      <w:r>
+        <w:rPr>
+          <w:sz w:val="18"/>
+          <w:szCs w:val="18"/>
+          <w:lang w:val="en-GB"/>
+        </w:rPr>
+        <w:t xml:space="preserve">– The Practice of Social Research, Earl </w:t>
+      </w:r>
+      <w:proofErr w:type="spellStart"/>
+      <w:r>
+        <w:rPr>
+          <w:sz w:val="18"/>
+          <w:szCs w:val="18"/>
+          <w:lang w:val="en-GB"/>
+        </w:rPr>
+        <w:t>Babbie</w:t>
+      </w:r>
+      <w:proofErr w:type="spellEnd"/>
+      <w:r>
+        <w:rPr>
+          <w:sz w:val="18"/>
+          <w:szCs w:val="18"/>
+          <w:lang w:val="en-GB"/>
+        </w:rPr>
+        <w:t>, p. 93</w:t>
+      </w:r>
     </w:p>
     <w:p>
       <w:pPr>
@@ -2266,6 +4060,95 @@
     </w:lvl>
   </w:abstractNum>
   <w:abstractNum w:abstractNumId="3">
+    <w:nsid w:val="2C5A3216"/>
+    <w:multiLevelType w:val="hybridMultilevel"/>
+    <w:tmpl w:val="9208E368"/>
+    <w:lvl w:ilvl="0" w:tplc="04090011">
+      <w:start w:val="1"/>
+      <w:numFmt w:val="decimal"/>
+      <w:lvlText w:val="%1)"/>
+      <w:lvlJc w:val="left"/>
+      <w:pPr>
+        <w:ind w:left="720" w:hanging="360"/>
+      </w:pPr>
+      <w:rPr>
+        <w:rFonts w:hint="default"/>
+      </w:rPr>
+    </w:lvl>
+    <w:lvl w:ilvl="1" w:tplc="04090019" w:tentative="1">
+      <w:start w:val="1"/>
+      <w:numFmt w:val="lowerLetter"/>
+      <w:lvlText w:val="%2."/>
+      <w:lvlJc w:val="left"/>
+      <w:pPr>
+        <w:ind w:left="1440" w:hanging="360"/>
+      </w:pPr>
+    </w:lvl>
+    <w:lvl w:ilvl="2" w:tplc="0409001B" w:tentative="1">
+      <w:start w:val="1"/>
+      <w:numFmt w:val="lowerRoman"/>
+      <w:lvlText w:val="%3."/>
+      <w:lvlJc w:val="right"/>
+      <w:pPr>
+        <w:ind w:left="2160" w:hanging="180"/>
+      </w:pPr>
+    </w:lvl>
+    <w:lvl w:ilvl="3" w:tplc="0409000F" w:tentative="1">
+      <w:start w:val="1"/>
+      <w:numFmt w:val="decimal"/>
+      <w:lvlText w:val="%4."/>
+      <w:lvlJc w:val="left"/>
+      <w:pPr>
+        <w:ind w:left="2880" w:hanging="360"/>
+      </w:pPr>
+    </w:lvl>
+    <w:lvl w:ilvl="4" w:tplc="04090019" w:tentative="1">
+      <w:start w:val="1"/>
+      <w:numFmt w:val="lowerLetter"/>
+      <w:lvlText w:val="%5."/>
+      <w:lvlJc w:val="left"/>
+      <w:pPr>
+        <w:ind w:left="3600" w:hanging="360"/>
+      </w:pPr>
+    </w:lvl>
+    <w:lvl w:ilvl="5" w:tplc="0409001B" w:tentative="1">
+      <w:start w:val="1"/>
+      <w:numFmt w:val="lowerRoman"/>
+      <w:lvlText w:val="%6."/>
+      <w:lvlJc w:val="right"/>
+      <w:pPr>
+        <w:ind w:left="4320" w:hanging="180"/>
+      </w:pPr>
+    </w:lvl>
+    <w:lvl w:ilvl="6" w:tplc="0409000F" w:tentative="1">
+      <w:start w:val="1"/>
+      <w:numFmt w:val="decimal"/>
+      <w:lvlText w:val="%7."/>
+      <w:lvlJc w:val="left"/>
+      <w:pPr>
+        <w:ind w:left="5040" w:hanging="360"/>
+      </w:pPr>
+    </w:lvl>
+    <w:lvl w:ilvl="7" w:tplc="04090019" w:tentative="1">
+      <w:start w:val="1"/>
+      <w:numFmt w:val="lowerLetter"/>
+      <w:lvlText w:val="%8."/>
+      <w:lvlJc w:val="left"/>
+      <w:pPr>
+        <w:ind w:left="5760" w:hanging="360"/>
+      </w:pPr>
+    </w:lvl>
+    <w:lvl w:ilvl="8" w:tplc="0409001B" w:tentative="1">
+      <w:start w:val="1"/>
+      <w:numFmt w:val="lowerRoman"/>
+      <w:lvlText w:val="%9."/>
+      <w:lvlJc w:val="right"/>
+      <w:pPr>
+        <w:ind w:left="6480" w:hanging="180"/>
+      </w:pPr>
+    </w:lvl>
+  </w:abstractNum>
+  <w:abstractNum w:abstractNumId="4">
     <w:nsid w:val="38A67FFC"/>
     <w:multiLevelType w:val="hybridMultilevel"/>
     <w:tmpl w:val="47DE6620"/>
@@ -2354,7 +4237,7 @@
       </w:pPr>
     </w:lvl>
   </w:abstractNum>
-  <w:abstractNum w:abstractNumId="4">
+  <w:abstractNum w:abstractNumId="5">
     <w:nsid w:val="6538611A"/>
     <w:multiLevelType w:val="hybridMultilevel"/>
     <w:tmpl w:val="FA0A0D1E"/>
@@ -2471,7 +4354,7 @@
     <w:abstractNumId w:val="1"/>
   </w:num>
   <w:num w:numId="2">
-    <w:abstractNumId w:val="3"/>
+    <w:abstractNumId w:val="4"/>
   </w:num>
   <w:num w:numId="3">
     <w:abstractNumId w:val="2"/>
@@ -2480,7 +4363,10 @@
     <w:abstractNumId w:val="0"/>
   </w:num>
   <w:num w:numId="5">
-    <w:abstractNumId w:val="4"/>
+    <w:abstractNumId w:val="5"/>
+  </w:num>
+  <w:num w:numId="6">
+    <w:abstractNumId w:val="3"/>
   </w:num>
 </w:numbering>
 </file>

</xml_diff>

<commit_message>
more work on examinor response2
</commit_message>
<xml_diff>
--- a/Thesis/Response_to_examiner_comments.docx
+++ b/Thesis/Response_to_examiner_comments.docx
@@ -1018,27 +1018,7 @@
           <w:szCs w:val="22"/>
           <w:lang w:val="en-GB"/>
         </w:rPr>
-        <w:t>(</w:t>
-      </w:r>
-      <w:proofErr w:type="spellStart"/>
-      <w:r>
-        <w:rPr>
-          <w:i/>
-          <w:sz w:val="22"/>
-          <w:szCs w:val="22"/>
-          <w:lang w:val="en-GB"/>
-        </w:rPr>
-        <w:t>Malhotra</w:t>
-      </w:r>
-      <w:proofErr w:type="spellEnd"/>
-      <w:r>
-        <w:rPr>
-          <w:i/>
-          <w:sz w:val="22"/>
-          <w:szCs w:val="22"/>
-          <w:lang w:val="en-GB"/>
-        </w:rPr>
-        <w:t xml:space="preserve"> &amp; Birks, 2006)</w:t>
+        <w:t>(Malhotra &amp; Birks, 2006)</w:t>
       </w:r>
       <w:r>
         <w:rPr>
@@ -3598,19 +3578,66 @@
           <w:szCs w:val="18"/>
           <w:lang w:val="en-GB"/>
         </w:rPr>
-        <w:t>metodtillämpning</w:t>
-      </w:r>
-      <w:proofErr w:type="spellEnd"/>
-      <w:r>
-        <w:rPr>
-          <w:sz w:val="18"/>
-          <w:szCs w:val="18"/>
-          <w:lang w:val="en-GB"/>
-        </w:rPr>
-        <w:t>.”</w:t>
+        <w:t>meto</w:t>
       </w:r>
       <w:bookmarkStart w:id="0" w:name="_GoBack"/>
       <w:bookmarkEnd w:id="0"/>
+      <w:r>
+        <w:rPr>
+          <w:sz w:val="18"/>
+          <w:szCs w:val="18"/>
+          <w:lang w:val="en-GB"/>
+        </w:rPr>
+        <w:t>dtillämpning</w:t>
+      </w:r>
+      <w:proofErr w:type="spellEnd"/>
+      <w:r>
+        <w:rPr>
+          <w:sz w:val="18"/>
+          <w:szCs w:val="18"/>
+          <w:lang w:val="en-GB"/>
+        </w:rPr>
+        <w:t>.”</w:t>
+      </w:r>
+    </w:p>
+    <w:p>
+      <w:pPr>
+        <w:widowControl w:val="0"/>
+        <w:autoSpaceDE w:val="0"/>
+        <w:autoSpaceDN w:val="0"/>
+        <w:adjustRightInd w:val="0"/>
+        <w:spacing w:after="240" w:line="340" w:lineRule="atLeast"/>
+        <w:rPr>
+          <w:sz w:val="18"/>
+          <w:szCs w:val="18"/>
+          <w:lang w:val="en-GB"/>
+        </w:rPr>
+      </w:pPr>
+      <w:hyperlink r:id="rId6" w:history="1">
+        <w:r>
+          <w:rPr>
+            <w:rStyle w:val="Hyperlink"/>
+            <w:sz w:val="18"/>
+            <w:szCs w:val="18"/>
+            <w:lang w:val="en-GB"/>
+          </w:rPr>
+          <w:t>https://www.su.se/utbildning/studie-och-språkverkstaden/våra-bästa-tips/så-skriver-du-uppsats-1.343157</w:t>
+        </w:r>
+      </w:hyperlink>
+    </w:p>
+    <w:p>
+      <w:pPr>
+        <w:widowControl w:val="0"/>
+        <w:autoSpaceDE w:val="0"/>
+        <w:autoSpaceDN w:val="0"/>
+        <w:adjustRightInd w:val="0"/>
+        <w:spacing w:after="240" w:line="340" w:lineRule="atLeast"/>
+        <w:rPr>
+          <w:sz w:val="18"/>
+          <w:szCs w:val="18"/>
+          <w:lang w:val="en-GB"/>
+        </w:rPr>
+      </w:pPr>
     </w:p>
     <w:p>
       <w:pPr>
@@ -4574,6 +4601,17 @@
       <w:contextualSpacing/>
     </w:pPr>
   </w:style>
+  <w:style w:type="character" w:styleId="Hyperlink">
+    <w:name w:val="Hyperlink"/>
+    <w:basedOn w:val="DefaultParagraphFont"/>
+    <w:uiPriority w:val="99"/>
+    <w:unhideWhenUsed/>
+    <w:rsid w:val="00647D4C"/>
+    <w:rPr>
+      <w:color w:val="0000FF" w:themeColor="hyperlink"/>
+      <w:u w:val="single"/>
+    </w:rPr>
+  </w:style>
 </w:styles>
 </file>
 
@@ -4779,6 +4817,17 @@
       <w:ind w:left="720"/>
       <w:contextualSpacing/>
     </w:pPr>
+  </w:style>
+  <w:style w:type="character" w:styleId="Hyperlink">
+    <w:name w:val="Hyperlink"/>
+    <w:basedOn w:val="DefaultParagraphFont"/>
+    <w:uiPriority w:val="99"/>
+    <w:unhideWhenUsed/>
+    <w:rsid w:val="00647D4C"/>
+    <w:rPr>
+      <w:color w:val="0000FF" w:themeColor="hyperlink"/>
+      <w:u w:val="single"/>
+    </w:rPr>
   </w:style>
 </w:styles>
 </file>

</xml_diff>

<commit_message>
response to examiner again
</commit_message>
<xml_diff>
--- a/Thesis/Response_to_examiner_comments.docx
+++ b/Thesis/Response_to_examiner_comments.docx
@@ -2,48 +2,6 @@
 <file path=word/document.xml><?xml version="1.0" encoding="utf-8"?>
 <w:document xmlns:wpc="http://schemas.microsoft.com/office/word/2010/wordprocessingCanvas" xmlns:mo="http://schemas.microsoft.com/office/mac/office/2008/main" xmlns:mc="http://schemas.openxmlformats.org/markup-compatibility/2006" xmlns:mv="urn:schemas-microsoft-com:mac:vml" xmlns:o="urn:schemas-microsoft-com:office:office" xmlns:r="http://schemas.openxmlformats.org/officeDocument/2006/relationships" xmlns:m="http://schemas.openxmlformats.org/officeDocument/2006/math" xmlns:v="urn:schemas-microsoft-com:vml" xmlns:wp14="http://schemas.microsoft.com/office/word/2010/wordprocessingDrawing" xmlns:wp="http://schemas.openxmlformats.org/drawingml/2006/wordprocessingDrawing" xmlns:w10="urn:schemas-microsoft-com:office:word" xmlns:w="http://schemas.openxmlformats.org/wordprocessingml/2006/main" xmlns:w14="http://schemas.microsoft.com/office/word/2010/wordml" xmlns:wpg="http://schemas.microsoft.com/office/word/2010/wordprocessingGroup" xmlns:wpi="http://schemas.microsoft.com/office/word/2010/wordprocessingInk" xmlns:wne="http://schemas.microsoft.com/office/word/2006/wordml" xmlns:wps="http://schemas.microsoft.com/office/word/2010/wordprocessingShape" mc:Ignorable="w14 wp14">
   <w:body>
-    <w:p>
-      <w:pPr>
-        <w:rPr>
-          <w:sz w:val="18"/>
-          <w:szCs w:val="18"/>
-          <w:lang w:val="en-GB"/>
-        </w:rPr>
-      </w:pPr>
-      <w:r>
-        <w:rPr>
-          <w:sz w:val="18"/>
-          <w:szCs w:val="18"/>
-          <w:lang w:val="en-GB"/>
-        </w:rPr>
-        <w:t xml:space="preserve">Note: we should potentially change the interview type to semi-structured. Although, the majority of the interview was structured, the open question at the end of the interview </w:t>
-      </w:r>
-      <w:r>
-        <w:rPr>
-          <w:sz w:val="18"/>
-          <w:szCs w:val="18"/>
-          <w:lang w:val="en-GB"/>
-        </w:rPr>
-        <w:t>added</w:t>
-      </w:r>
-      <w:r>
-        <w:rPr>
-          <w:sz w:val="18"/>
-          <w:szCs w:val="18"/>
-          <w:lang w:val="en-GB"/>
-        </w:rPr>
-        <w:t xml:space="preserve"> an unstructured element.</w:t>
-      </w:r>
-    </w:p>
-    <w:p>
-      <w:pPr>
-        <w:rPr>
-          <w:sz w:val="18"/>
-          <w:szCs w:val="18"/>
-          <w:lang w:val="en-GB"/>
-        </w:rPr>
-      </w:pPr>
-    </w:p>
     <w:p>
       <w:pPr>
         <w:rPr>
@@ -812,16 +770,7 @@
           <w:szCs w:val="18"/>
           <w:lang w:val="en-GB"/>
         </w:rPr>
-        <w:t xml:space="preserve">“I denna studie är utgångspunkten att övergångsprocessen från Grades nuvarande pedagogiska riktlinjer till en modellbaserad strategi skulle stödjas genom att förstå ”Hur passar Grades befintliga pedagogiska riktlinjer in i de pedagogiska perspektiven (Associativ, Kognitivt och Sociokulturellt)?” För att besvara denna fråga jämfördes Grades nuvarande pedagogiska riktlinjer med en representativ modell (DIM, KLM, ATM) från vart och ett av de tre pedagogiska perspektiven. Resultatet visade att det Associativa perspektivet är lämpligast för att representera Grades aktuella pedagogiska riktlinjer. Resultaten tyder på att DIM-modellen skulle kunna representera en bra utgångspunkt för att </w:t>
-      </w:r>
-      <w:r>
-        <w:rPr>
-          <w:sz w:val="18"/>
-          <w:szCs w:val="18"/>
-          <w:lang w:val="en-GB"/>
-        </w:rPr>
-        <w:lastRenderedPageBreak/>
-        <w:t>fortsätta undersöka vilka modeller som skulle kunna implementeras i framtiden på Grade. Studien syftade också på att förstå vilka för och- nackdelar som finns med Grades nuvarande pedagogiska riktlinjer och därför, utvärderades fyra av Grades tidigare kurser enligt DIM’s riktlinjer.”</w:t>
+        <w:t>“I denna studie är utgångspunkten att övergångsprocessen från Grades nuvarande pedagogiska riktlinjer till en modellbaserad strategi skulle stödjas genom att förstå ”Hur passar Grades befintliga pedagogiska riktlinjer in i de pedagogiska perspektiven (Associativ, Kognitivt och Sociokulturellt)?” För att besvara denna fråga jämfördes Grades nuvarande pedagogiska riktlinjer med en representativ modell (DIM, KLM, ATM) från vart och ett av de tre pedagogiska perspektiven. Resultatet visade att det Associativa perspektivet är lämpligast för att representera Grades aktuella pedagogiska riktlinjer. Resultaten tyder på att DIM-modellen skulle kunna representera en bra utgångspunkt för att fortsätta undersöka vilka modeller som skulle kunna implementeras i framtiden på Grade. Studien syftade också på att förstå vilka för och- nackdelar som finns med Grades nuvarande pedagogiska riktlinjer och därför, utvärderades fyra av Grades tidigare kurser enligt DIM’s riktlinjer.”</w:t>
       </w:r>
     </w:p>
     <w:p>
@@ -2713,10 +2662,8 @@
           <w:szCs w:val="22"/>
           <w:lang w:val="en-GB"/>
         </w:rPr>
-        <w:t>are</w:t>
-      </w:r>
-      <w:bookmarkStart w:id="2" w:name="_GoBack"/>
-      <w:bookmarkEnd w:id="2"/>
+        <w:t>is</w:t>
+      </w:r>
       <w:r>
         <w:rPr>
           <w:sz w:val="22"/>
@@ -3145,164 +3092,932 @@
     <w:p>
       <w:pPr>
         <w:rPr>
-          <w:color w:val="FF0000"/>
-          <w:sz w:val="22"/>
-          <w:szCs w:val="22"/>
-          <w:lang w:val="en-GB"/>
-        </w:rPr>
-      </w:pPr>
-      <w:r>
-        <w:rPr>
-          <w:color w:val="FF0000"/>
-          <w:sz w:val="22"/>
-          <w:szCs w:val="22"/>
-          <w:lang w:val="en-GB"/>
-        </w:rPr>
-        <w:t xml:space="preserve">Comment only one </w:t>
-      </w:r>
-      <w:proofErr w:type="spellStart"/>
-      <w:r>
-        <w:rPr>
-          <w:color w:val="FF0000"/>
-          <w:sz w:val="22"/>
-          <w:szCs w:val="22"/>
-          <w:lang w:val="en-GB"/>
-        </w:rPr>
-        <w:t>ped</w:t>
-      </w:r>
-      <w:proofErr w:type="spellEnd"/>
-      <w:r>
-        <w:rPr>
-          <w:color w:val="FF0000"/>
-          <w:sz w:val="22"/>
-          <w:szCs w:val="22"/>
-          <w:lang w:val="en-GB"/>
-        </w:rPr>
-        <w:t xml:space="preserve">. </w:t>
-      </w:r>
-      <w:proofErr w:type="spellStart"/>
+          <w:sz w:val="22"/>
+          <w:szCs w:val="22"/>
+          <w:lang w:val="en-GB"/>
+        </w:rPr>
+      </w:pPr>
+      <w:r>
+        <w:rPr>
+          <w:sz w:val="22"/>
+          <w:szCs w:val="22"/>
+          <w:lang w:val="en-GB"/>
+        </w:rPr>
+        <w:t xml:space="preserve">Importantly, there is only one individual who works with pedagogic at Grade and, therefore, it is not possible to interview additional persons regarding the pedagogic guidelines used at Grade. </w:t>
+      </w:r>
+      <w:r>
+        <w:rPr>
+          <w:sz w:val="22"/>
+          <w:szCs w:val="22"/>
+          <w:lang w:val="en-GB"/>
+        </w:rPr>
+        <w:t>Although</w:t>
+      </w:r>
+      <w:r>
+        <w:rPr>
+          <w:sz w:val="22"/>
+          <w:szCs w:val="22"/>
+          <w:lang w:val="en-GB"/>
+        </w:rPr>
+        <w:t xml:space="preserve"> the </w:t>
+      </w:r>
+      <w:r>
+        <w:rPr>
+          <w:sz w:val="22"/>
+          <w:szCs w:val="22"/>
+          <w:lang w:val="en-GB"/>
+        </w:rPr>
+        <w:t xml:space="preserve">study’s </w:t>
+      </w:r>
+      <w:r>
+        <w:rPr>
+          <w:sz w:val="22"/>
+          <w:szCs w:val="22"/>
+          <w:lang w:val="en-GB"/>
+        </w:rPr>
+        <w:t>sample size is small, this is typical of studies with exp</w:t>
+      </w:r>
+      <w:r>
+        <w:rPr>
+          <w:sz w:val="22"/>
+          <w:szCs w:val="22"/>
+          <w:lang w:val="en-GB"/>
+        </w:rPr>
+        <w:t>loratory research designs as outlined below:</w:t>
+      </w:r>
+    </w:p>
+    <w:p>
+      <w:pPr>
+        <w:rPr>
+          <w:sz w:val="22"/>
+          <w:szCs w:val="22"/>
+          <w:lang w:val="en-GB"/>
+        </w:rPr>
+      </w:pPr>
+    </w:p>
+    <w:p>
+      <w:pPr>
+        <w:rPr>
+          <w:sz w:val="18"/>
+          <w:szCs w:val="18"/>
+          <w:lang w:val="en-GB"/>
+        </w:rPr>
+      </w:pPr>
+      <w:r>
+        <w:rPr>
+          <w:sz w:val="18"/>
+          <w:szCs w:val="18"/>
+          <w:lang w:val="en-GB"/>
+        </w:rPr>
+        <w:t>“…</w:t>
+      </w:r>
+      <w:r>
+        <w:rPr>
+          <w:sz w:val="18"/>
+          <w:szCs w:val="18"/>
+          <w:lang w:val="en-GB"/>
+        </w:rPr>
+        <w:t>Exploratory investigation which involves original field interviews on a limited scale with interested parties and individuals with a view to secure grea</w:t>
+      </w:r>
+      <w:r>
+        <w:rPr>
+          <w:sz w:val="18"/>
+          <w:szCs w:val="18"/>
+          <w:lang w:val="en-GB"/>
+        </w:rPr>
+        <w:t>ter insight into the practical aspects of the problem.</w:t>
+      </w:r>
+      <w:r>
+        <w:rPr>
+          <w:sz w:val="18"/>
+          <w:szCs w:val="18"/>
+          <w:lang w:val="en-GB"/>
+        </w:rPr>
+        <w:t>”</w:t>
+      </w:r>
+      <w:r>
+        <w:rPr>
+          <w:sz w:val="18"/>
+          <w:szCs w:val="18"/>
+          <w:lang w:val="en-GB"/>
+        </w:rPr>
+        <w:t xml:space="preserve"> – Research Methodology, C.R. Kothari, p. 13</w:t>
+      </w:r>
+    </w:p>
+    <w:p>
+      <w:pPr>
+        <w:rPr>
+          <w:sz w:val="22"/>
+          <w:szCs w:val="22"/>
+          <w:lang w:val="en-GB"/>
+        </w:rPr>
+      </w:pPr>
+    </w:p>
+    <w:p>
+      <w:pPr>
+        <w:rPr>
+          <w:sz w:val="22"/>
+          <w:szCs w:val="22"/>
+          <w:lang w:val="en-GB"/>
+        </w:rPr>
+      </w:pPr>
+      <w:r>
+        <w:rPr>
+          <w:sz w:val="22"/>
+          <w:szCs w:val="22"/>
+          <w:lang w:val="en-GB"/>
+        </w:rPr>
+        <w:t xml:space="preserve">In addition, the small sample size is discussed in detail in the discussion as a weak point in the studies ability to draw conclusive results </w:t>
+      </w:r>
+      <w:r>
+        <w:rPr>
+          <w:sz w:val="22"/>
+          <w:szCs w:val="22"/>
+          <w:lang w:val="en-GB"/>
+        </w:rPr>
+        <w:t xml:space="preserve">(In accordance with U9: </w:t>
+      </w:r>
+      <w:r>
+        <w:rPr>
+          <w:sz w:val="18"/>
+          <w:szCs w:val="18"/>
+          <w:lang w:val="en-GB"/>
+        </w:rPr>
+        <w:t>“</w:t>
+      </w:r>
+      <w:proofErr w:type="spellStart"/>
+      <w:r>
+        <w:rPr>
+          <w:sz w:val="18"/>
+          <w:szCs w:val="18"/>
+          <w:lang w:val="en-GB"/>
+        </w:rPr>
+        <w:t>Begränsningar</w:t>
+      </w:r>
+      <w:proofErr w:type="spellEnd"/>
+      <w:r>
+        <w:rPr>
+          <w:sz w:val="18"/>
+          <w:szCs w:val="18"/>
+          <w:lang w:val="en-GB"/>
+        </w:rPr>
+        <w:t xml:space="preserve"> </w:t>
+      </w:r>
+      <w:proofErr w:type="spellStart"/>
+      <w:r>
+        <w:rPr>
+          <w:sz w:val="18"/>
+          <w:szCs w:val="18"/>
+          <w:lang w:val="en-GB"/>
+        </w:rPr>
+        <w:t>skall</w:t>
+      </w:r>
+      <w:proofErr w:type="spellEnd"/>
+      <w:r>
+        <w:rPr>
+          <w:sz w:val="18"/>
+          <w:szCs w:val="18"/>
+          <w:lang w:val="en-GB"/>
+        </w:rPr>
+        <w:t xml:space="preserve"> </w:t>
+      </w:r>
+      <w:proofErr w:type="spellStart"/>
+      <w:r>
+        <w:rPr>
+          <w:sz w:val="18"/>
+          <w:szCs w:val="18"/>
+          <w:lang w:val="en-GB"/>
+        </w:rPr>
+        <w:t>diskuteras</w:t>
+      </w:r>
+      <w:proofErr w:type="spellEnd"/>
+      <w:r>
+        <w:rPr>
+          <w:sz w:val="18"/>
+          <w:szCs w:val="18"/>
+          <w:lang w:val="en-GB"/>
+        </w:rPr>
+        <w:t xml:space="preserve"> </w:t>
+      </w:r>
+      <w:proofErr w:type="spellStart"/>
+      <w:r>
+        <w:rPr>
+          <w:sz w:val="18"/>
+          <w:szCs w:val="18"/>
+          <w:lang w:val="en-GB"/>
+        </w:rPr>
+        <w:t>i</w:t>
+      </w:r>
+      <w:proofErr w:type="spellEnd"/>
+      <w:r>
+        <w:rPr>
+          <w:sz w:val="18"/>
+          <w:szCs w:val="18"/>
+          <w:lang w:val="en-GB"/>
+        </w:rPr>
+        <w:t xml:space="preserve"> termer </w:t>
+      </w:r>
+      <w:proofErr w:type="spellStart"/>
+      <w:r>
+        <w:rPr>
+          <w:sz w:val="18"/>
+          <w:szCs w:val="18"/>
+          <w:lang w:val="en-GB"/>
+        </w:rPr>
+        <w:t>av</w:t>
+      </w:r>
+      <w:proofErr w:type="spellEnd"/>
+      <w:r>
+        <w:rPr>
+          <w:sz w:val="18"/>
+          <w:szCs w:val="18"/>
+          <w:lang w:val="en-GB"/>
+        </w:rPr>
+        <w:t xml:space="preserve"> </w:t>
+      </w:r>
+      <w:proofErr w:type="spellStart"/>
+      <w:r>
+        <w:rPr>
+          <w:sz w:val="18"/>
+          <w:szCs w:val="18"/>
+          <w:lang w:val="en-GB"/>
+        </w:rPr>
+        <w:t>reproducerbarhet</w:t>
+      </w:r>
+      <w:proofErr w:type="spellEnd"/>
+      <w:r>
+        <w:rPr>
+          <w:sz w:val="18"/>
+          <w:szCs w:val="18"/>
+          <w:lang w:val="en-GB"/>
+        </w:rPr>
+        <w:t xml:space="preserve">, </w:t>
+      </w:r>
+      <w:proofErr w:type="spellStart"/>
+      <w:r>
+        <w:rPr>
+          <w:sz w:val="18"/>
+          <w:szCs w:val="18"/>
+          <w:lang w:val="en-GB"/>
+        </w:rPr>
+        <w:t>validitet</w:t>
+      </w:r>
+      <w:proofErr w:type="spellEnd"/>
+      <w:r>
+        <w:rPr>
+          <w:sz w:val="18"/>
+          <w:szCs w:val="18"/>
+          <w:lang w:val="en-GB"/>
+        </w:rPr>
+        <w:t xml:space="preserve">, </w:t>
+      </w:r>
+      <w:proofErr w:type="spellStart"/>
+      <w:r>
+        <w:rPr>
+          <w:sz w:val="18"/>
+          <w:szCs w:val="18"/>
+          <w:lang w:val="en-GB"/>
+        </w:rPr>
+        <w:t>reliabilitet</w:t>
+      </w:r>
+      <w:proofErr w:type="spellEnd"/>
+      <w:r>
+        <w:rPr>
+          <w:sz w:val="18"/>
+          <w:szCs w:val="18"/>
+          <w:lang w:val="en-GB"/>
+        </w:rPr>
+        <w:t xml:space="preserve">, </w:t>
+      </w:r>
+      <w:proofErr w:type="spellStart"/>
+      <w:r>
+        <w:rPr>
+          <w:sz w:val="18"/>
+          <w:szCs w:val="18"/>
+          <w:lang w:val="en-GB"/>
+        </w:rPr>
+        <w:t>generaliserbarhet</w:t>
+      </w:r>
+      <w:proofErr w:type="spellEnd"/>
+      <w:r>
+        <w:rPr>
+          <w:sz w:val="18"/>
+          <w:szCs w:val="18"/>
+          <w:lang w:val="en-GB"/>
+        </w:rPr>
+        <w:t xml:space="preserve">, </w:t>
+      </w:r>
+      <w:proofErr w:type="spellStart"/>
+      <w:r>
+        <w:rPr>
+          <w:sz w:val="18"/>
+          <w:szCs w:val="18"/>
+          <w:lang w:val="en-GB"/>
+        </w:rPr>
+        <w:t>vidareförbarhet</w:t>
+      </w:r>
+      <w:proofErr w:type="spellEnd"/>
+      <w:r>
+        <w:rPr>
+          <w:sz w:val="18"/>
+          <w:szCs w:val="18"/>
+          <w:lang w:val="en-GB"/>
+        </w:rPr>
+        <w:t xml:space="preserve">, </w:t>
+      </w:r>
+      <w:proofErr w:type="spellStart"/>
+      <w:r>
+        <w:rPr>
+          <w:sz w:val="18"/>
+          <w:szCs w:val="18"/>
+          <w:lang w:val="en-GB"/>
+        </w:rPr>
+        <w:t>trovärdighet</w:t>
+      </w:r>
+      <w:proofErr w:type="spellEnd"/>
+      <w:r>
+        <w:rPr>
+          <w:sz w:val="18"/>
+          <w:szCs w:val="18"/>
+          <w:lang w:val="en-GB"/>
+        </w:rPr>
+        <w:t xml:space="preserve">, etc., </w:t>
+      </w:r>
+      <w:proofErr w:type="spellStart"/>
+      <w:r>
+        <w:rPr>
+          <w:sz w:val="18"/>
+          <w:szCs w:val="18"/>
+          <w:lang w:val="en-GB"/>
+        </w:rPr>
+        <w:t>beroende</w:t>
+      </w:r>
+      <w:proofErr w:type="spellEnd"/>
+      <w:r>
+        <w:rPr>
+          <w:sz w:val="18"/>
+          <w:szCs w:val="18"/>
+          <w:lang w:val="en-GB"/>
+        </w:rPr>
+        <w:t xml:space="preserve"> </w:t>
+      </w:r>
+      <w:proofErr w:type="spellStart"/>
+      <w:r>
+        <w:rPr>
+          <w:sz w:val="18"/>
+          <w:szCs w:val="18"/>
+          <w:lang w:val="en-GB"/>
+        </w:rPr>
+        <w:t>på</w:t>
+      </w:r>
+      <w:proofErr w:type="spellEnd"/>
+      <w:r>
+        <w:rPr>
+          <w:sz w:val="18"/>
+          <w:szCs w:val="18"/>
+          <w:lang w:val="en-GB"/>
+        </w:rPr>
+        <w:t xml:space="preserve"> </w:t>
+      </w:r>
+      <w:proofErr w:type="spellStart"/>
+      <w:r>
+        <w:rPr>
+          <w:sz w:val="18"/>
+          <w:szCs w:val="18"/>
+          <w:lang w:val="en-GB"/>
+        </w:rPr>
+        <w:t>metodval</w:t>
+      </w:r>
+      <w:proofErr w:type="spellEnd"/>
+      <w:r>
+        <w:rPr>
+          <w:sz w:val="18"/>
+          <w:szCs w:val="18"/>
+          <w:lang w:val="en-GB"/>
+        </w:rPr>
+        <w:t xml:space="preserve"> </w:t>
+      </w:r>
+      <w:proofErr w:type="spellStart"/>
+      <w:r>
+        <w:rPr>
+          <w:sz w:val="18"/>
+          <w:szCs w:val="18"/>
+          <w:lang w:val="en-GB"/>
+        </w:rPr>
+        <w:t>och</w:t>
+      </w:r>
+      <w:proofErr w:type="spellEnd"/>
+      <w:r>
+        <w:rPr>
+          <w:sz w:val="18"/>
+          <w:szCs w:val="18"/>
+          <w:lang w:val="en-GB"/>
+        </w:rPr>
+        <w:t xml:space="preserve"> </w:t>
+      </w:r>
+      <w:proofErr w:type="spellStart"/>
+      <w:r>
+        <w:rPr>
+          <w:sz w:val="18"/>
+          <w:szCs w:val="18"/>
+          <w:lang w:val="en-GB"/>
+        </w:rPr>
+        <w:t>metodtillämpning</w:t>
+      </w:r>
+      <w:proofErr w:type="spellEnd"/>
+      <w:r>
+        <w:rPr>
+          <w:sz w:val="18"/>
+          <w:szCs w:val="18"/>
+          <w:lang w:val="en-GB"/>
+        </w:rPr>
+        <w:t>.”</w:t>
+      </w:r>
+      <w:r>
+        <w:rPr>
+          <w:sz w:val="22"/>
+          <w:szCs w:val="22"/>
+          <w:lang w:val="en-GB"/>
+        </w:rPr>
+        <w:t xml:space="preserve">) </w:t>
+      </w:r>
+      <w:r>
+        <w:rPr>
+          <w:sz w:val="22"/>
+          <w:szCs w:val="22"/>
+          <w:lang w:val="en-GB"/>
+        </w:rPr>
+        <w:t xml:space="preserve">and potential methods to avoid this in future studies (with additional resources at their disposal) are reviewed. </w:t>
+      </w:r>
+    </w:p>
+    <w:p>
+      <w:pPr>
+        <w:rPr>
+          <w:sz w:val="22"/>
+          <w:szCs w:val="22"/>
+          <w:lang w:val="en-GB"/>
+        </w:rPr>
+      </w:pPr>
+    </w:p>
+    <w:p>
+      <w:pPr>
+        <w:rPr>
+          <w:sz w:val="22"/>
+          <w:szCs w:val="22"/>
+          <w:lang w:val="en-GB"/>
+        </w:rPr>
+      </w:pPr>
+      <w:r>
+        <w:rPr>
+          <w:sz w:val="22"/>
+          <w:szCs w:val="22"/>
+          <w:lang w:val="en-GB"/>
+        </w:rPr>
+        <w:t xml:space="preserve">In addition, the small sample size is discussed in detail in the discussion as a weak point in the study in accordance with U9: </w:t>
+      </w:r>
+      <w:r>
+        <w:rPr>
+          <w:sz w:val="18"/>
+          <w:szCs w:val="18"/>
+          <w:lang w:val="en-GB"/>
+        </w:rPr>
+        <w:t>“</w:t>
+      </w:r>
+      <w:proofErr w:type="spellStart"/>
+      <w:r>
+        <w:rPr>
+          <w:sz w:val="18"/>
+          <w:szCs w:val="18"/>
+          <w:lang w:val="en-GB"/>
+        </w:rPr>
+        <w:t>Begränsningar</w:t>
+      </w:r>
+      <w:proofErr w:type="spellEnd"/>
+      <w:r>
+        <w:rPr>
+          <w:sz w:val="18"/>
+          <w:szCs w:val="18"/>
+          <w:lang w:val="en-GB"/>
+        </w:rPr>
+        <w:t xml:space="preserve"> </w:t>
+      </w:r>
+      <w:proofErr w:type="spellStart"/>
+      <w:r>
+        <w:rPr>
+          <w:sz w:val="18"/>
+          <w:szCs w:val="18"/>
+          <w:lang w:val="en-GB"/>
+        </w:rPr>
+        <w:t>skall</w:t>
+      </w:r>
+      <w:proofErr w:type="spellEnd"/>
+      <w:r>
+        <w:rPr>
+          <w:sz w:val="18"/>
+          <w:szCs w:val="18"/>
+          <w:lang w:val="en-GB"/>
+        </w:rPr>
+        <w:t xml:space="preserve"> </w:t>
+      </w:r>
+      <w:proofErr w:type="spellStart"/>
+      <w:r>
+        <w:rPr>
+          <w:sz w:val="18"/>
+          <w:szCs w:val="18"/>
+          <w:lang w:val="en-GB"/>
+        </w:rPr>
+        <w:t>diskuteras</w:t>
+      </w:r>
+      <w:proofErr w:type="spellEnd"/>
+      <w:r>
+        <w:rPr>
+          <w:sz w:val="18"/>
+          <w:szCs w:val="18"/>
+          <w:lang w:val="en-GB"/>
+        </w:rPr>
+        <w:t xml:space="preserve"> </w:t>
+      </w:r>
+      <w:proofErr w:type="spellStart"/>
+      <w:r>
+        <w:rPr>
+          <w:sz w:val="18"/>
+          <w:szCs w:val="18"/>
+          <w:lang w:val="en-GB"/>
+        </w:rPr>
+        <w:t>i</w:t>
+      </w:r>
+      <w:proofErr w:type="spellEnd"/>
+      <w:r>
+        <w:rPr>
+          <w:sz w:val="18"/>
+          <w:szCs w:val="18"/>
+          <w:lang w:val="en-GB"/>
+        </w:rPr>
+        <w:t xml:space="preserve"> termer </w:t>
+      </w:r>
+      <w:proofErr w:type="spellStart"/>
+      <w:r>
+        <w:rPr>
+          <w:sz w:val="18"/>
+          <w:szCs w:val="18"/>
+          <w:lang w:val="en-GB"/>
+        </w:rPr>
+        <w:t>av</w:t>
+      </w:r>
+      <w:proofErr w:type="spellEnd"/>
+      <w:r>
+        <w:rPr>
+          <w:sz w:val="18"/>
+          <w:szCs w:val="18"/>
+          <w:lang w:val="en-GB"/>
+        </w:rPr>
+        <w:t xml:space="preserve"> </w:t>
+      </w:r>
+      <w:proofErr w:type="spellStart"/>
+      <w:r>
+        <w:rPr>
+          <w:sz w:val="18"/>
+          <w:szCs w:val="18"/>
+          <w:lang w:val="en-GB"/>
+        </w:rPr>
+        <w:t>reproducerbarhet</w:t>
+      </w:r>
+      <w:proofErr w:type="spellEnd"/>
+      <w:r>
+        <w:rPr>
+          <w:sz w:val="18"/>
+          <w:szCs w:val="18"/>
+          <w:lang w:val="en-GB"/>
+        </w:rPr>
+        <w:t xml:space="preserve">, </w:t>
+      </w:r>
+      <w:proofErr w:type="spellStart"/>
+      <w:r>
+        <w:rPr>
+          <w:sz w:val="18"/>
+          <w:szCs w:val="18"/>
+          <w:lang w:val="en-GB"/>
+        </w:rPr>
+        <w:t>validitet</w:t>
+      </w:r>
+      <w:proofErr w:type="spellEnd"/>
+      <w:r>
+        <w:rPr>
+          <w:sz w:val="18"/>
+          <w:szCs w:val="18"/>
+          <w:lang w:val="en-GB"/>
+        </w:rPr>
+        <w:t xml:space="preserve">, </w:t>
+      </w:r>
+      <w:proofErr w:type="spellStart"/>
+      <w:r>
+        <w:rPr>
+          <w:sz w:val="18"/>
+          <w:szCs w:val="18"/>
+          <w:lang w:val="en-GB"/>
+        </w:rPr>
+        <w:t>reliabilitet</w:t>
+      </w:r>
+      <w:proofErr w:type="spellEnd"/>
+      <w:r>
+        <w:rPr>
+          <w:sz w:val="18"/>
+          <w:szCs w:val="18"/>
+          <w:lang w:val="en-GB"/>
+        </w:rPr>
+        <w:t xml:space="preserve">, </w:t>
+      </w:r>
+      <w:proofErr w:type="spellStart"/>
+      <w:r>
+        <w:rPr>
+          <w:sz w:val="18"/>
+          <w:szCs w:val="18"/>
+          <w:lang w:val="en-GB"/>
+        </w:rPr>
+        <w:t>generaliserbarhet</w:t>
+      </w:r>
+      <w:proofErr w:type="spellEnd"/>
+      <w:r>
+        <w:rPr>
+          <w:sz w:val="18"/>
+          <w:szCs w:val="18"/>
+          <w:lang w:val="en-GB"/>
+        </w:rPr>
+        <w:t xml:space="preserve">, </w:t>
+      </w:r>
+      <w:proofErr w:type="spellStart"/>
+      <w:r>
+        <w:rPr>
+          <w:sz w:val="18"/>
+          <w:szCs w:val="18"/>
+          <w:lang w:val="en-GB"/>
+        </w:rPr>
+        <w:t>vidareförbarhet</w:t>
+      </w:r>
+      <w:proofErr w:type="spellEnd"/>
+      <w:r>
+        <w:rPr>
+          <w:sz w:val="18"/>
+          <w:szCs w:val="18"/>
+          <w:lang w:val="en-GB"/>
+        </w:rPr>
+        <w:t xml:space="preserve">, </w:t>
+      </w:r>
+      <w:proofErr w:type="spellStart"/>
+      <w:r>
+        <w:rPr>
+          <w:sz w:val="18"/>
+          <w:szCs w:val="18"/>
+          <w:lang w:val="en-GB"/>
+        </w:rPr>
+        <w:t>trovärdighet</w:t>
+      </w:r>
+      <w:proofErr w:type="spellEnd"/>
+      <w:r>
+        <w:rPr>
+          <w:sz w:val="18"/>
+          <w:szCs w:val="18"/>
+          <w:lang w:val="en-GB"/>
+        </w:rPr>
+        <w:t xml:space="preserve">, etc., </w:t>
+      </w:r>
+      <w:proofErr w:type="spellStart"/>
+      <w:r>
+        <w:rPr>
+          <w:sz w:val="18"/>
+          <w:szCs w:val="18"/>
+          <w:lang w:val="en-GB"/>
+        </w:rPr>
+        <w:t>beroende</w:t>
+      </w:r>
+      <w:proofErr w:type="spellEnd"/>
+      <w:r>
+        <w:rPr>
+          <w:sz w:val="18"/>
+          <w:szCs w:val="18"/>
+          <w:lang w:val="en-GB"/>
+        </w:rPr>
+        <w:t xml:space="preserve"> </w:t>
+      </w:r>
+      <w:proofErr w:type="spellStart"/>
+      <w:r>
+        <w:rPr>
+          <w:sz w:val="18"/>
+          <w:szCs w:val="18"/>
+          <w:lang w:val="en-GB"/>
+        </w:rPr>
+        <w:t>på</w:t>
+      </w:r>
+      <w:proofErr w:type="spellEnd"/>
+      <w:r>
+        <w:rPr>
+          <w:sz w:val="18"/>
+          <w:szCs w:val="18"/>
+          <w:lang w:val="en-GB"/>
+        </w:rPr>
+        <w:t xml:space="preserve"> </w:t>
+      </w:r>
+      <w:proofErr w:type="spellStart"/>
+      <w:r>
+        <w:rPr>
+          <w:sz w:val="18"/>
+          <w:szCs w:val="18"/>
+          <w:lang w:val="en-GB"/>
+        </w:rPr>
+        <w:t>metodval</w:t>
+      </w:r>
+      <w:proofErr w:type="spellEnd"/>
+      <w:r>
+        <w:rPr>
+          <w:sz w:val="18"/>
+          <w:szCs w:val="18"/>
+          <w:lang w:val="en-GB"/>
+        </w:rPr>
+        <w:t xml:space="preserve"> </w:t>
+      </w:r>
+      <w:proofErr w:type="spellStart"/>
+      <w:r>
+        <w:rPr>
+          <w:sz w:val="18"/>
+          <w:szCs w:val="18"/>
+          <w:lang w:val="en-GB"/>
+        </w:rPr>
+        <w:t>och</w:t>
+      </w:r>
+      <w:proofErr w:type="spellEnd"/>
+      <w:r>
+        <w:rPr>
+          <w:sz w:val="18"/>
+          <w:szCs w:val="18"/>
+          <w:lang w:val="en-GB"/>
+        </w:rPr>
+        <w:t xml:space="preserve"> </w:t>
+      </w:r>
+      <w:proofErr w:type="spellStart"/>
+      <w:r>
+        <w:rPr>
+          <w:sz w:val="18"/>
+          <w:szCs w:val="18"/>
+          <w:lang w:val="en-GB"/>
+        </w:rPr>
+        <w:t>metodtillämpning</w:t>
+      </w:r>
+      <w:proofErr w:type="spellEnd"/>
+      <w:r>
+        <w:rPr>
+          <w:sz w:val="18"/>
+          <w:szCs w:val="18"/>
+          <w:lang w:val="en-GB"/>
+        </w:rPr>
+        <w:t>.</w:t>
+      </w:r>
       <w:proofErr w:type="gramStart"/>
       <w:r>
         <w:rPr>
-          <w:color w:val="FF0000"/>
-          <w:sz w:val="22"/>
-          <w:szCs w:val="22"/>
-          <w:lang w:val="en-GB"/>
-        </w:rPr>
-        <w:t>ansv</w:t>
-      </w:r>
-      <w:proofErr w:type="spellEnd"/>
+          <w:sz w:val="18"/>
+          <w:szCs w:val="18"/>
+          <w:lang w:val="en-GB"/>
+        </w:rPr>
+        <w:t>”</w:t>
+      </w:r>
+      <w:r>
+        <w:rPr>
+          <w:sz w:val="22"/>
+          <w:szCs w:val="22"/>
+          <w:lang w:val="en-GB"/>
+        </w:rPr>
+        <w:t>,</w:t>
+      </w:r>
       <w:proofErr w:type="gramEnd"/>
       <w:r>
         <w:rPr>
-          <w:color w:val="FF0000"/>
-          <w:sz w:val="22"/>
-          <w:szCs w:val="22"/>
-          <w:lang w:val="en-GB"/>
-        </w:rPr>
-        <w:t xml:space="preserve">. </w:t>
-      </w:r>
-      <w:proofErr w:type="gramStart"/>
-      <w:r>
-        <w:rPr>
-          <w:color w:val="FF0000"/>
-          <w:sz w:val="22"/>
-          <w:szCs w:val="22"/>
-          <w:lang w:val="en-GB"/>
-        </w:rPr>
-        <w:t>at</w:t>
-      </w:r>
-      <w:proofErr w:type="gramEnd"/>
-      <w:r>
-        <w:rPr>
-          <w:color w:val="FF0000"/>
-          <w:sz w:val="22"/>
-          <w:szCs w:val="22"/>
-          <w:lang w:val="en-GB"/>
-        </w:rPr>
-        <w:t xml:space="preserve"> Grade.</w:t>
-      </w:r>
-    </w:p>
-    <w:p>
-      <w:pPr>
-        <w:rPr>
-          <w:sz w:val="22"/>
-          <w:szCs w:val="22"/>
-          <w:lang w:val="en-GB"/>
-        </w:rPr>
-      </w:pPr>
-    </w:p>
-    <w:p>
-      <w:pPr>
-        <w:rPr>
-          <w:color w:val="FF0000"/>
-          <w:sz w:val="22"/>
-          <w:szCs w:val="22"/>
-          <w:lang w:val="en-GB"/>
-        </w:rPr>
-      </w:pPr>
-      <w:r>
-        <w:rPr>
-          <w:color w:val="FF0000"/>
-          <w:sz w:val="22"/>
-          <w:szCs w:val="22"/>
-          <w:lang w:val="en-GB"/>
-        </w:rPr>
-        <w:t xml:space="preserve">Potentially, you want to outline the connection between the research design and research method (semi-structured interview). The research method used was chosen based on the research design (ref), although, since no information was forthcoming from the unstructured element of the interview, the interview became totally structured. </w:t>
-      </w:r>
-    </w:p>
-    <w:p>
-      <w:pPr>
-        <w:rPr>
-          <w:color w:val="FF0000"/>
-          <w:sz w:val="22"/>
-          <w:szCs w:val="22"/>
-          <w:lang w:val="en-GB"/>
-        </w:rPr>
-      </w:pPr>
-    </w:p>
-    <w:p>
-      <w:pPr>
-        <w:rPr>
-          <w:color w:val="FF0000"/>
-          <w:sz w:val="22"/>
-          <w:szCs w:val="22"/>
-          <w:lang w:val="en-GB"/>
-        </w:rPr>
-      </w:pPr>
-      <w:r>
-        <w:rPr>
-          <w:color w:val="FF0000"/>
-          <w:sz w:val="22"/>
-          <w:szCs w:val="22"/>
-          <w:lang w:val="en-GB"/>
-        </w:rPr>
-        <w:t>Note that in the reference in the discussion to the (</w:t>
-      </w:r>
-      <w:proofErr w:type="spellStart"/>
-      <w:r>
-        <w:rPr>
-          <w:color w:val="FF0000"/>
-          <w:sz w:val="22"/>
-          <w:szCs w:val="22"/>
-          <w:lang w:val="en-GB"/>
-        </w:rPr>
-        <w:t>Mayes</w:t>
-      </w:r>
-      <w:proofErr w:type="spellEnd"/>
-      <w:r>
-        <w:rPr>
-          <w:color w:val="FF0000"/>
-          <w:sz w:val="22"/>
-          <w:szCs w:val="22"/>
-          <w:lang w:val="en-GB"/>
-        </w:rPr>
-        <w:t xml:space="preserve"> &amp; de </w:t>
-      </w:r>
-      <w:proofErr w:type="spellStart"/>
-      <w:r>
-        <w:rPr>
-          <w:color w:val="FF0000"/>
+          <w:sz w:val="22"/>
+          <w:szCs w:val="22"/>
+          <w:lang w:val="en-GB"/>
+        </w:rPr>
+        <w:t xml:space="preserve"> as outlined below.</w:t>
+      </w:r>
+    </w:p>
+    <w:p>
+      <w:pPr>
+        <w:rPr>
+          <w:sz w:val="22"/>
+          <w:szCs w:val="22"/>
+          <w:lang w:val="en-GB"/>
+        </w:rPr>
+      </w:pPr>
+    </w:p>
+    <w:p>
+      <w:pPr>
+        <w:rPr>
+          <w:sz w:val="18"/>
+          <w:szCs w:val="18"/>
+          <w:lang w:val="en-GB"/>
+        </w:rPr>
+      </w:pPr>
+      <w:r>
+        <w:rPr>
+          <w:sz w:val="18"/>
+          <w:szCs w:val="18"/>
+          <w:lang w:val="en-GB"/>
+        </w:rPr>
+        <w:t xml:space="preserve">“Intervjun bestod endast av en respondent och följden kan bli att resultaten skulle vara mer reliabla om flera personer kunde </w:t>
+      </w:r>
+      <w:proofErr w:type="spellStart"/>
+      <w:r>
+        <w:rPr>
+          <w:sz w:val="18"/>
+          <w:szCs w:val="18"/>
+          <w:lang w:val="en-GB"/>
+        </w:rPr>
+        <w:t>intervjuas</w:t>
+      </w:r>
+      <w:proofErr w:type="spellEnd"/>
+      <w:r>
+        <w:rPr>
+          <w:sz w:val="18"/>
+          <w:szCs w:val="18"/>
+          <w:lang w:val="en-GB"/>
+        </w:rPr>
+        <w:t>.”</w:t>
+      </w:r>
+    </w:p>
+    <w:p>
+      <w:pPr>
+        <w:rPr>
+          <w:sz w:val="22"/>
+          <w:szCs w:val="22"/>
+          <w:lang w:val="en-GB"/>
+        </w:rPr>
+      </w:pPr>
+    </w:p>
+    <w:p>
+      <w:pPr>
+        <w:rPr>
+          <w:sz w:val="22"/>
+          <w:szCs w:val="22"/>
+          <w:lang w:val="en-GB"/>
+        </w:rPr>
+      </w:pPr>
+      <w:r>
+        <w:rPr>
+          <w:sz w:val="22"/>
+          <w:szCs w:val="22"/>
+          <w:lang w:val="en-GB"/>
+        </w:rPr>
+        <w:t xml:space="preserve">When comparing this work with </w:t>
+      </w:r>
+      <w:r>
+        <w:rPr>
+          <w:sz w:val="22"/>
+          <w:szCs w:val="22"/>
+          <w:lang w:val="en-GB"/>
+        </w:rPr>
+        <w:t>another</w:t>
+      </w:r>
+      <w:r>
+        <w:rPr>
+          <w:sz w:val="22"/>
+          <w:szCs w:val="22"/>
+          <w:lang w:val="en-GB"/>
+        </w:rPr>
+        <w:t xml:space="preserve"> within the field</w:t>
+      </w:r>
+      <w:r>
+        <w:rPr>
+          <w:sz w:val="22"/>
+          <w:szCs w:val="22"/>
+          <w:lang w:val="en-GB"/>
+        </w:rPr>
+        <w:t xml:space="preserve"> with similar goals</w:t>
+      </w:r>
+      <w:r>
+        <w:rPr>
+          <w:sz w:val="22"/>
+          <w:szCs w:val="22"/>
+          <w:lang w:val="en-GB"/>
+        </w:rPr>
+        <w:t xml:space="preserve">, we can see that </w:t>
+      </w:r>
+      <w:r>
+        <w:rPr>
+          <w:sz w:val="22"/>
+          <w:szCs w:val="22"/>
+          <w:lang w:val="en-GB"/>
+        </w:rPr>
+        <w:t xml:space="preserve">in the seminal work on the topic of e-learning pedagogy by authors </w:t>
+      </w:r>
+      <w:r>
+        <w:rPr>
+          <w:sz w:val="22"/>
+          <w:szCs w:val="22"/>
+          <w:lang w:val="en-GB"/>
+        </w:rPr>
+        <w:t xml:space="preserve">Mayes &amp; de </w:t>
+      </w:r>
+      <w:proofErr w:type="spellStart"/>
+      <w:r>
+        <w:rPr>
           <w:sz w:val="22"/>
           <w:szCs w:val="22"/>
           <w:lang w:val="en-GB"/>
@@ -3312,47 +4027,64 @@
       <w:proofErr w:type="spellEnd"/>
       <w:r>
         <w:rPr>
-          <w:color w:val="FF0000"/>
-          <w:sz w:val="22"/>
-          <w:szCs w:val="22"/>
-          <w:lang w:val="en-GB"/>
-        </w:rPr>
-        <w:t xml:space="preserve">) paper, NO interview was done. Instead the researchers were totally responsible for the </w:t>
-      </w:r>
-      <w:proofErr w:type="spellStart"/>
-      <w:r>
-        <w:rPr>
-          <w:color w:val="FF0000"/>
-          <w:sz w:val="22"/>
-          <w:szCs w:val="22"/>
-          <w:lang w:val="en-GB"/>
-        </w:rPr>
-        <w:t>kärtläggning</w:t>
-      </w:r>
-      <w:proofErr w:type="spellEnd"/>
-      <w:r>
-        <w:rPr>
-          <w:color w:val="FF0000"/>
-          <w:sz w:val="22"/>
-          <w:szCs w:val="22"/>
-          <w:lang w:val="en-GB"/>
-        </w:rPr>
-        <w:t xml:space="preserve"> of modeller till </w:t>
-      </w:r>
-      <w:proofErr w:type="spellStart"/>
-      <w:r>
-        <w:rPr>
-          <w:color w:val="FF0000"/>
-          <w:sz w:val="22"/>
-          <w:szCs w:val="22"/>
-          <w:lang w:val="en-GB"/>
-        </w:rPr>
-        <w:t>perspektiv</w:t>
-      </w:r>
-      <w:proofErr w:type="spellEnd"/>
-      <w:r>
-        <w:rPr>
-          <w:color w:val="FF0000"/>
+          <w:sz w:val="22"/>
+          <w:szCs w:val="22"/>
+          <w:lang w:val="en-GB"/>
+        </w:rPr>
+        <w:t xml:space="preserve"> (2014)</w:t>
+      </w:r>
+      <w:r>
+        <w:rPr>
+          <w:sz w:val="22"/>
+          <w:szCs w:val="22"/>
+          <w:lang w:val="en-GB"/>
+        </w:rPr>
+        <w:t xml:space="preserve">, </w:t>
+      </w:r>
+      <w:r>
+        <w:rPr>
+          <w:sz w:val="22"/>
+          <w:szCs w:val="22"/>
+          <w:lang w:val="en-GB"/>
+        </w:rPr>
+        <w:t xml:space="preserve">when mapping pedagogical models to perspectives, no outside information was obtained and the mapping was done completely by the authors of the study. The following text has been added to the discussion indicating that, in comparison to this benchmark study by </w:t>
+      </w:r>
+      <w:r>
+        <w:rPr>
+          <w:sz w:val="22"/>
+          <w:szCs w:val="22"/>
+          <w:lang w:val="en-GB"/>
+        </w:rPr>
+        <w:t xml:space="preserve">Mayes &amp; de </w:t>
+      </w:r>
+      <w:proofErr w:type="spellStart"/>
+      <w:r>
+        <w:rPr>
+          <w:sz w:val="22"/>
+          <w:szCs w:val="22"/>
+          <w:lang w:val="en-GB"/>
+        </w:rPr>
+        <w:t>Freitas</w:t>
+      </w:r>
+      <w:proofErr w:type="spellEnd"/>
+      <w:r>
+        <w:rPr>
+          <w:sz w:val="22"/>
+          <w:szCs w:val="22"/>
+          <w:lang w:val="en-GB"/>
+        </w:rPr>
+        <w:t>, the bar is raised further in our study by including an interview to gain outside and professional insight</w:t>
+      </w:r>
+      <w:r>
+        <w:rPr>
+          <w:sz w:val="22"/>
+          <w:szCs w:val="22"/>
+          <w:lang w:val="en-GB"/>
+        </w:rPr>
+        <w:t xml:space="preserve"> and eliminating potential bias from the authors of the study</w:t>
+      </w:r>
+      <w:r>
+        <w:rPr>
           <w:sz w:val="22"/>
           <w:szCs w:val="22"/>
           <w:lang w:val="en-GB"/>
@@ -3372,172 +4104,156 @@
     <w:p>
       <w:pPr>
         <w:rPr>
-          <w:color w:val="FF0000"/>
-          <w:sz w:val="22"/>
-          <w:szCs w:val="22"/>
-          <w:lang w:val="en-GB"/>
-        </w:rPr>
-      </w:pPr>
-      <w:r>
-        <w:rPr>
-          <w:color w:val="FF0000"/>
-          <w:sz w:val="22"/>
-          <w:szCs w:val="22"/>
-          <w:lang w:val="en-GB"/>
-        </w:rPr>
-        <w:t>Importantly, in the context of non-conclusive/exploratory results, the result from the interview is reported as “</w:t>
-      </w:r>
-      <w:r>
-        <w:t>modell som skulle kunna implementeras i företaget</w:t>
-      </w:r>
-      <w:r>
-        <w:rPr>
-          <w:color w:val="FF0000"/>
-          <w:sz w:val="22"/>
-          <w:szCs w:val="22"/>
-          <w:lang w:val="en-GB"/>
-        </w:rPr>
-        <w:t>” and “</w:t>
-      </w:r>
-      <w:r>
-        <w:t xml:space="preserve">representerar en rimlig utgångspunkt för evaluering av modeller som skulle kunna utnyttjas av </w:t>
-      </w:r>
-      <w:proofErr w:type="spellStart"/>
-      <w:r>
-        <w:t>Grade</w:t>
-      </w:r>
-      <w:proofErr w:type="spellEnd"/>
-      <w:r>
-        <w:t xml:space="preserve"> i framtiden</w:t>
-      </w:r>
-      <w:r>
-        <w:rPr>
-          <w:color w:val="FF0000"/>
-          <w:sz w:val="22"/>
-          <w:szCs w:val="22"/>
-          <w:lang w:val="en-GB"/>
-        </w:rPr>
-        <w:t xml:space="preserve">”. </w:t>
-      </w:r>
-      <w:proofErr w:type="gramStart"/>
-      <w:r>
-        <w:rPr>
-          <w:color w:val="FF0000"/>
-          <w:sz w:val="22"/>
-          <w:szCs w:val="22"/>
-          <w:lang w:val="en-GB"/>
-        </w:rPr>
-        <w:t>Although, some text changes may need to be made, specifically in the first paragraph of the discussion.</w:t>
-      </w:r>
-      <w:proofErr w:type="gramEnd"/>
-    </w:p>
-    <w:p>
-      <w:pPr>
-        <w:rPr>
-          <w:sz w:val="22"/>
-          <w:szCs w:val="22"/>
-          <w:lang w:val="en-GB"/>
-        </w:rPr>
-      </w:pPr>
-    </w:p>
-    <w:p>
-      <w:pPr>
-        <w:rPr>
-          <w:sz w:val="22"/>
-          <w:szCs w:val="22"/>
-          <w:lang w:val="en-GB"/>
-        </w:rPr>
-      </w:pPr>
-      <w:r>
-        <w:rPr>
-          <w:sz w:val="22"/>
-          <w:szCs w:val="22"/>
-          <w:lang w:val="en-GB"/>
-        </w:rPr>
-        <w:t xml:space="preserve">“Secondary documents from the company” or “more interviews” are not available or possible nor are </w:t>
-      </w:r>
-      <w:proofErr w:type="gramStart"/>
-      <w:r>
-        <w:rPr>
-          <w:sz w:val="22"/>
-          <w:szCs w:val="22"/>
-          <w:lang w:val="en-GB"/>
-        </w:rPr>
-        <w:t>they</w:t>
-      </w:r>
-      <w:proofErr w:type="gramEnd"/>
-      <w:r>
-        <w:rPr>
-          <w:sz w:val="22"/>
-          <w:szCs w:val="22"/>
-          <w:lang w:val="en-GB"/>
-        </w:rPr>
-        <w:t xml:space="preserve"> deemed necessary by the author to meet the stated goals of the study. </w:t>
-      </w:r>
-      <w:r>
-        <w:rPr>
-          <w:sz w:val="22"/>
-          <w:szCs w:val="22"/>
-          <w:lang w:val="en-GB"/>
-        </w:rPr>
-        <w:t>Requirements concerning t</w:t>
-      </w:r>
-      <w:r>
-        <w:rPr>
-          <w:sz w:val="22"/>
-          <w:szCs w:val="22"/>
-          <w:lang w:val="en-GB"/>
-        </w:rPr>
-        <w:t xml:space="preserve">he “magnitude of the results” </w:t>
-      </w:r>
-      <w:r>
-        <w:rPr>
-          <w:sz w:val="22"/>
-          <w:szCs w:val="22"/>
-          <w:lang w:val="en-GB"/>
-        </w:rPr>
-        <w:t>are not forthcoming</w:t>
-      </w:r>
-      <w:r>
-        <w:rPr>
-          <w:sz w:val="22"/>
-          <w:szCs w:val="22"/>
-          <w:lang w:val="en-GB"/>
-        </w:rPr>
-        <w:t xml:space="preserve"> in the formal learning outcomes or the grading criteria for the </w:t>
-      </w:r>
-      <w:r>
-        <w:rPr>
-          <w:sz w:val="22"/>
-          <w:szCs w:val="22"/>
-          <w:lang w:val="en-GB"/>
-        </w:rPr>
-        <w:t xml:space="preserve">bachelor’s thesis and, therefore, that is evaluated as insufficient by the examiner is inappropriate. </w:t>
-      </w:r>
-      <w:r>
-        <w:rPr>
-          <w:sz w:val="22"/>
-          <w:szCs w:val="22"/>
-          <w:lang w:val="en-GB"/>
-        </w:rPr>
-        <w:t>The formal requirement</w:t>
-      </w:r>
-      <w:r>
-        <w:rPr>
-          <w:sz w:val="22"/>
-          <w:szCs w:val="22"/>
-          <w:lang w:val="en-GB"/>
-        </w:rPr>
-        <w:t xml:space="preserve"> indicated by the examiner to</w:t>
-      </w:r>
-      <w:r>
-        <w:rPr>
-          <w:sz w:val="22"/>
-          <w:szCs w:val="22"/>
-          <w:lang w:val="en-GB"/>
-        </w:rPr>
-        <w:t xml:space="preserve"> not be fulfilled states the following:</w:t>
-      </w:r>
+          <w:sz w:val="22"/>
+          <w:szCs w:val="22"/>
+          <w:lang w:val="en-GB"/>
+        </w:rPr>
+      </w:pPr>
+      <w:r>
+        <w:rPr>
+          <w:sz w:val="22"/>
+          <w:szCs w:val="22"/>
+          <w:lang w:val="en-GB"/>
+        </w:rPr>
+        <w:t>“”</w:t>
+      </w:r>
+    </w:p>
+    <w:p>
+      <w:pPr>
+        <w:rPr>
+          <w:sz w:val="22"/>
+          <w:szCs w:val="22"/>
+          <w:lang w:val="en-GB"/>
+        </w:rPr>
+      </w:pPr>
+    </w:p>
+    <w:p>
+      <w:pPr>
+        <w:rPr>
+          <w:sz w:val="22"/>
+          <w:szCs w:val="22"/>
+          <w:lang w:val="en-GB"/>
+        </w:rPr>
+      </w:pPr>
+      <w:r>
+        <w:rPr>
+          <w:sz w:val="22"/>
+          <w:szCs w:val="22"/>
+          <w:lang w:val="en-GB"/>
+        </w:rPr>
+        <w:t>In addition, it should be noted that the studies goals, which are specific to a single company, together with the research design strategy, severely limit the scope of the results and the level of generalizability that can be obtained. This is a known and expected phenomena in exploratory studies as</w:t>
+      </w:r>
+      <w:r>
+        <w:rPr>
+          <w:sz w:val="22"/>
+          <w:szCs w:val="22"/>
+          <w:lang w:val="en-GB"/>
+        </w:rPr>
+        <w:t xml:space="preserve"> outlined in the text below:</w:t>
+      </w:r>
+    </w:p>
+    <w:p>
+      <w:pPr>
+        <w:rPr>
+          <w:sz w:val="22"/>
+          <w:szCs w:val="22"/>
+          <w:lang w:val="en-GB"/>
+        </w:rPr>
+      </w:pPr>
+    </w:p>
+    <w:p>
+      <w:pPr>
+        <w:rPr>
+          <w:sz w:val="22"/>
+          <w:szCs w:val="22"/>
+          <w:lang w:val="en-GB"/>
+        </w:rPr>
+      </w:pPr>
+      <w:r>
+        <w:rPr>
+          <w:sz w:val="22"/>
+          <w:szCs w:val="22"/>
+          <w:lang w:val="en-GB"/>
+        </w:rPr>
+        <w:t>“</w:t>
+      </w:r>
+      <w:r>
+        <w:rPr>
+          <w:sz w:val="18"/>
+          <w:szCs w:val="18"/>
+          <w:lang w:val="en-GB"/>
+        </w:rPr>
+        <w:t>The reason exploratory studies are seldom definitive in themselves has to do with representativeness; that is, the people you study in your exploratory research may not be typical of the larger population that interests you.</w:t>
+      </w:r>
+      <w:r>
+        <w:rPr>
+          <w:sz w:val="18"/>
+          <w:szCs w:val="18"/>
+          <w:lang w:val="en-GB"/>
+        </w:rPr>
+        <w:t xml:space="preserve"> – The Practice of Social Research, Earl </w:t>
+      </w:r>
+      <w:proofErr w:type="spellStart"/>
+      <w:r>
+        <w:rPr>
+          <w:sz w:val="18"/>
+          <w:szCs w:val="18"/>
+          <w:lang w:val="en-GB"/>
+        </w:rPr>
+        <w:t>Babbie</w:t>
+      </w:r>
+      <w:proofErr w:type="spellEnd"/>
+      <w:r>
+        <w:rPr>
+          <w:sz w:val="18"/>
+          <w:szCs w:val="18"/>
+          <w:lang w:val="en-GB"/>
+        </w:rPr>
+        <w:t>, p. 93</w:t>
+      </w:r>
+      <w:r>
+        <w:rPr>
+          <w:sz w:val="22"/>
+          <w:szCs w:val="22"/>
+          <w:lang w:val="en-GB"/>
+        </w:rPr>
+        <w:t>”</w:t>
+      </w:r>
+    </w:p>
+    <w:p>
+      <w:pPr>
+        <w:rPr>
+          <w:sz w:val="22"/>
+          <w:szCs w:val="22"/>
+          <w:lang w:val="en-GB"/>
+        </w:rPr>
+      </w:pPr>
+    </w:p>
+    <w:p>
+      <w:pPr>
+        <w:rPr>
+          <w:sz w:val="22"/>
+          <w:szCs w:val="22"/>
+          <w:lang w:val="en-GB"/>
+        </w:rPr>
+      </w:pPr>
+      <w:r>
+        <w:rPr>
+          <w:sz w:val="22"/>
+          <w:szCs w:val="22"/>
+          <w:lang w:val="en-GB"/>
+        </w:rPr>
+        <w:t>Finally, requirements concerning the “magnitude of the results” are not forthcoming in the formal learning outcomes or the grading criteria for the bachelor’s thesis and, therefore, it is highly questionable that the examiner evaluates this.</w:t>
+      </w:r>
+    </w:p>
+    <w:p>
+      <w:pPr>
+        <w:rPr>
+          <w:sz w:val="22"/>
+          <w:szCs w:val="22"/>
+          <w:lang w:val="en-GB"/>
+        </w:rPr>
+      </w:pPr>
     </w:p>
     <w:p>
       <w:pPr>
@@ -3567,6 +4283,14 @@
           <w:szCs w:val="18"/>
           <w:lang w:val="en-GB"/>
         </w:rPr>
+        <w:t xml:space="preserve"> </w:t>
+      </w:r>
+      <w:r>
+        <w:rPr>
+          <w:sz w:val="18"/>
+          <w:szCs w:val="18"/>
+          <w:lang w:val="en-GB"/>
+        </w:rPr>
         <w:t>“</w:t>
       </w:r>
       <w:proofErr w:type="spellStart"/>
@@ -3920,849 +4644,13 @@
         <w:adjustRightInd w:val="0"/>
         <w:spacing w:after="240" w:line="340" w:lineRule="atLeast"/>
         <w:rPr>
-          <w:sz w:val="22"/>
-          <w:szCs w:val="22"/>
-          <w:lang w:val="en-GB"/>
-        </w:rPr>
-      </w:pPr>
-      <w:r>
-        <w:rPr>
-          <w:sz w:val="22"/>
-          <w:szCs w:val="22"/>
-          <w:lang w:val="en-GB"/>
-        </w:rPr>
-        <w:t>Due to the exploratory nature of the study, in this case the result must refer to the expected result of such a study specifically “greater insight into the practical aspects of the problem”.</w:t>
-      </w:r>
-    </w:p>
-    <w:p>
-      <w:pPr>
-        <w:widowControl w:val="0"/>
-        <w:tabs>
-          <w:tab w:val="left" w:pos="220"/>
-          <w:tab w:val="left" w:pos="720"/>
-        </w:tabs>
-        <w:autoSpaceDE w:val="0"/>
-        <w:autoSpaceDN w:val="0"/>
-        <w:adjustRightInd w:val="0"/>
-        <w:spacing w:after="293" w:line="340" w:lineRule="atLeast"/>
-        <w:rPr>
-          <w:sz w:val="18"/>
-          <w:szCs w:val="18"/>
-          <w:lang w:val="en-GB"/>
-        </w:rPr>
-      </w:pPr>
-      <w:r>
-        <w:rPr>
-          <w:sz w:val="18"/>
-          <w:szCs w:val="18"/>
-          <w:lang w:val="en-GB"/>
-        </w:rPr>
-        <w:t>“</w:t>
-      </w:r>
-      <w:r>
-        <w:rPr>
-          <w:sz w:val="18"/>
-          <w:szCs w:val="18"/>
-          <w:lang w:val="en-GB"/>
-        </w:rPr>
-        <w:t>…</w:t>
-      </w:r>
-      <w:r>
-        <w:rPr>
-          <w:sz w:val="18"/>
-          <w:szCs w:val="18"/>
-          <w:lang w:val="en-GB"/>
-        </w:rPr>
-        <w:t>Exploratory investigation which involves original field interviews on a limited scale with interested parties and individuals with a view to secure grea</w:t>
-      </w:r>
-      <w:r>
-        <w:rPr>
-          <w:sz w:val="18"/>
-          <w:szCs w:val="18"/>
-          <w:lang w:val="en-GB"/>
-        </w:rPr>
-        <w:t>ter insight into the practical aspects of the problem.</w:t>
-      </w:r>
-      <w:r>
-        <w:rPr>
-          <w:sz w:val="18"/>
-          <w:szCs w:val="18"/>
-          <w:lang w:val="en-GB"/>
-        </w:rPr>
-        <w:t>”</w:t>
-      </w:r>
-      <w:r>
-        <w:rPr>
-          <w:sz w:val="18"/>
-          <w:szCs w:val="18"/>
-          <w:lang w:val="en-GB"/>
-        </w:rPr>
-        <w:t xml:space="preserve"> – Research Methodology, C.R. Kothari, p. 13</w:t>
-      </w:r>
-    </w:p>
-    <w:p>
-      <w:pPr>
-        <w:widowControl w:val="0"/>
-        <w:autoSpaceDE w:val="0"/>
-        <w:autoSpaceDN w:val="0"/>
-        <w:adjustRightInd w:val="0"/>
-        <w:spacing w:after="240" w:line="340" w:lineRule="atLeast"/>
-        <w:rPr>
-          <w:sz w:val="22"/>
-          <w:szCs w:val="22"/>
-          <w:lang w:val="en-GB"/>
-        </w:rPr>
-      </w:pPr>
-      <w:r>
-        <w:rPr>
-          <w:sz w:val="22"/>
-          <w:szCs w:val="22"/>
-          <w:lang w:val="en-GB"/>
-        </w:rPr>
-        <w:t xml:space="preserve">This is achieved in an exploratory setting via multiple methods </w:t>
-      </w:r>
-      <w:r>
-        <w:rPr>
-          <w:sz w:val="22"/>
-          <w:szCs w:val="22"/>
-          <w:lang w:val="en-GB"/>
-        </w:rPr>
-        <w:t xml:space="preserve">all of which are </w:t>
-      </w:r>
-      <w:r>
-        <w:rPr>
-          <w:sz w:val="22"/>
-          <w:szCs w:val="22"/>
-          <w:lang w:val="en-GB"/>
-        </w:rPr>
-        <w:t xml:space="preserve">typically limited in their scope and sample size. </w:t>
-      </w:r>
-      <w:r>
-        <w:rPr>
-          <w:sz w:val="22"/>
-          <w:szCs w:val="22"/>
-          <w:lang w:val="en-GB"/>
-        </w:rPr>
-        <w:t>Furthermore, interviews with “</w:t>
-      </w:r>
-      <w:r>
-        <w:rPr>
-          <w:sz w:val="22"/>
-          <w:szCs w:val="22"/>
-          <w:lang w:val="en-GB"/>
-        </w:rPr>
-        <w:t>people who have had practical experience with the problem to be studied</w:t>
-      </w:r>
-      <w:r>
-        <w:rPr>
-          <w:sz w:val="22"/>
-          <w:szCs w:val="22"/>
-          <w:lang w:val="en-GB"/>
-        </w:rPr>
-        <w:t xml:space="preserve">” </w:t>
-      </w:r>
-      <w:proofErr w:type="gramStart"/>
-      <w:r>
-        <w:rPr>
-          <w:sz w:val="22"/>
-          <w:szCs w:val="22"/>
-          <w:lang w:val="en-GB"/>
-        </w:rPr>
-        <w:t>is</w:t>
-      </w:r>
-      <w:proofErr w:type="gramEnd"/>
-      <w:r>
-        <w:rPr>
-          <w:sz w:val="22"/>
-          <w:szCs w:val="22"/>
-          <w:lang w:val="en-GB"/>
-        </w:rPr>
-        <w:t xml:space="preserve"> a common method employed in studies utilizing an exploratory design. </w:t>
-      </w:r>
-      <w:r>
-        <w:rPr>
-          <w:sz w:val="22"/>
-          <w:szCs w:val="22"/>
-          <w:lang w:val="en-GB"/>
-        </w:rPr>
-        <w:t>In addition to the references below, multiple references in response to Comment 4 also give credence to this statement.</w:t>
-      </w:r>
-    </w:p>
-    <w:p>
-      <w:pPr>
-        <w:widowControl w:val="0"/>
-        <w:autoSpaceDE w:val="0"/>
-        <w:autoSpaceDN w:val="0"/>
-        <w:adjustRightInd w:val="0"/>
-        <w:spacing w:after="240" w:line="340" w:lineRule="atLeast"/>
-        <w:rPr>
-          <w:sz w:val="18"/>
-          <w:szCs w:val="18"/>
-          <w:lang w:val="en-GB"/>
-        </w:rPr>
-      </w:pPr>
-      <w:r>
-        <w:rPr>
-          <w:sz w:val="18"/>
-          <w:szCs w:val="18"/>
-          <w:lang w:val="en-GB"/>
-        </w:rPr>
-        <w:t>“</w:t>
-      </w:r>
-      <w:r>
-        <w:rPr>
-          <w:sz w:val="18"/>
-          <w:szCs w:val="18"/>
-          <w:lang w:val="en-GB"/>
-        </w:rPr>
-        <w:t>Generally, the following three methods in the context of research design</w:t>
-      </w:r>
-      <w:r>
-        <w:rPr>
-          <w:sz w:val="18"/>
-          <w:szCs w:val="18"/>
-          <w:lang w:val="en-GB"/>
-        </w:rPr>
-        <w:t xml:space="preserve"> </w:t>
-      </w:r>
-      <w:r>
-        <w:rPr>
-          <w:sz w:val="18"/>
-          <w:szCs w:val="18"/>
-          <w:lang w:val="en-GB"/>
-        </w:rPr>
-        <w:t xml:space="preserve">for such studies </w:t>
-      </w:r>
-      <w:r>
-        <w:rPr>
-          <w:sz w:val="18"/>
-          <w:szCs w:val="18"/>
-          <w:lang w:val="en-GB"/>
-        </w:rPr>
-        <w:t>(exploratory)</w:t>
-      </w:r>
-      <w:r>
-        <w:rPr>
-          <w:sz w:val="18"/>
-          <w:szCs w:val="18"/>
-          <w:lang w:val="en-GB"/>
-        </w:rPr>
-        <w:t xml:space="preserve"> are talked about: (a) the survey of concerning literature; (b) the experience survey and (c) the analysis of ‘insight-stimulating’ examples.</w:t>
-      </w:r>
-      <w:r>
-        <w:rPr>
-          <w:sz w:val="18"/>
-          <w:szCs w:val="18"/>
-          <w:lang w:val="en-GB"/>
-        </w:rPr>
-        <w:t xml:space="preserve"> … </w:t>
-      </w:r>
-      <w:r>
-        <w:rPr>
-          <w:sz w:val="18"/>
-          <w:szCs w:val="18"/>
-          <w:lang w:val="en-GB"/>
-        </w:rPr>
-        <w:t>Experience survey means the survey of people who have had practical experience with the problem to be studied. The object of such a survey is to obtain insight into the relationships between variables and new ideas relating to the research problem.“</w:t>
-      </w:r>
-      <w:r>
-        <w:rPr>
-          <w:sz w:val="18"/>
-          <w:szCs w:val="18"/>
-          <w:lang w:val="en-GB"/>
-        </w:rPr>
-        <w:t xml:space="preserve"> – Research Methodology, C.R. Kothari, p. 35-36</w:t>
-      </w:r>
-    </w:p>
-    <w:p>
-      <w:pPr>
-        <w:widowControl w:val="0"/>
-        <w:autoSpaceDE w:val="0"/>
-        <w:autoSpaceDN w:val="0"/>
-        <w:adjustRightInd w:val="0"/>
-        <w:spacing w:after="240" w:line="340" w:lineRule="atLeast"/>
-        <w:rPr>
-          <w:sz w:val="18"/>
-          <w:szCs w:val="18"/>
-          <w:lang w:val="en-GB"/>
-        </w:rPr>
-      </w:pPr>
-      <w:r>
-        <w:rPr>
-          <w:sz w:val="18"/>
-          <w:szCs w:val="18"/>
-          <w:lang w:val="en-GB"/>
-        </w:rPr>
-        <w:t>“</w:t>
-      </w:r>
-      <w:r>
-        <w:rPr>
-          <w:sz w:val="18"/>
-          <w:szCs w:val="18"/>
-          <w:lang w:val="en-GB"/>
-        </w:rPr>
-        <w:t>Exploratory research, as mentioned earlier, explores the issue further, hence it relies more on secondary research, that is, the review of available literature and/or da</w:t>
-      </w:r>
-      <w:r>
-        <w:rPr>
-          <w:sz w:val="18"/>
-          <w:szCs w:val="18"/>
-          <w:lang w:val="en-GB"/>
-        </w:rPr>
-        <w:t>ta, or qualitative research ap</w:t>
-      </w:r>
-      <w:r>
-        <w:rPr>
-          <w:sz w:val="18"/>
-          <w:szCs w:val="18"/>
-          <w:lang w:val="en-GB"/>
-        </w:rPr>
-        <w:t xml:space="preserve">proaches such as informal discussions with primary and secondary stakeholders, project staff, donor agencies and more formal approaches, like in-depth interviews, focus groups or case studies. </w:t>
-      </w:r>
-      <w:r>
-        <w:rPr>
-          <w:sz w:val="18"/>
-          <w:szCs w:val="18"/>
-          <w:lang w:val="en-GB"/>
-        </w:rPr>
-        <w:t>Explor</w:t>
-      </w:r>
-      <w:r>
-        <w:rPr>
-          <w:sz w:val="18"/>
-          <w:szCs w:val="18"/>
-          <w:lang w:val="en-GB"/>
-        </w:rPr>
-        <w:t>atory research thus cannot provide a conclusive answer to research problems and usually are not considered useful for decision-making, but they can provide significant insights to a given situation. However, the results thus obtained cannot be generalized and should be interpreted with caution as they may or may not be representative of the population being studied.</w:t>
-      </w:r>
-      <w:r>
-        <w:rPr>
-          <w:sz w:val="18"/>
-          <w:szCs w:val="18"/>
-          <w:lang w:val="en-GB"/>
-        </w:rPr>
-        <w:t xml:space="preserve">” – Quantitative Social Research Methods, </w:t>
-      </w:r>
-      <w:proofErr w:type="spellStart"/>
-      <w:r>
-        <w:rPr>
-          <w:sz w:val="18"/>
-          <w:szCs w:val="18"/>
-          <w:lang w:val="en-GB"/>
-        </w:rPr>
-        <w:t>Kultar</w:t>
-      </w:r>
-      <w:proofErr w:type="spellEnd"/>
-      <w:r>
-        <w:rPr>
-          <w:sz w:val="18"/>
-          <w:szCs w:val="18"/>
-          <w:lang w:val="en-GB"/>
-        </w:rPr>
-        <w:t xml:space="preserve"> Singh, p. 63-64</w:t>
-      </w:r>
-    </w:p>
-    <w:p>
-      <w:pPr>
-        <w:widowControl w:val="0"/>
-        <w:autoSpaceDE w:val="0"/>
-        <w:autoSpaceDN w:val="0"/>
-        <w:adjustRightInd w:val="0"/>
-        <w:spacing w:after="240" w:line="340" w:lineRule="atLeast"/>
-        <w:rPr>
-          <w:sz w:val="18"/>
-          <w:szCs w:val="18"/>
-          <w:lang w:val="en-GB"/>
-        </w:rPr>
-      </w:pPr>
-      <w:r>
-        <w:rPr>
-          <w:sz w:val="22"/>
-          <w:szCs w:val="22"/>
-          <w:lang w:val="en-GB"/>
-        </w:rPr>
-        <w:t>Furthermore, examiner doesn’t understand the goals of exploratory study and has expectations of conclusive research.</w:t>
-      </w:r>
-      <w:r>
-        <w:rPr>
-          <w:sz w:val="22"/>
-          <w:szCs w:val="22"/>
-          <w:lang w:val="en-GB"/>
-        </w:rPr>
-        <w:t xml:space="preserve"> </w:t>
-      </w:r>
-      <w:proofErr w:type="gramStart"/>
-      <w:r>
-        <w:rPr>
-          <w:sz w:val="22"/>
-          <w:szCs w:val="22"/>
-          <w:lang w:val="en-GB"/>
-        </w:rPr>
-        <w:t>i</w:t>
-      </w:r>
-      <w:proofErr w:type="gramEnd"/>
-      <w:r>
-        <w:rPr>
-          <w:sz w:val="22"/>
-          <w:szCs w:val="22"/>
-          <w:lang w:val="en-GB"/>
-        </w:rPr>
-        <w:t xml:space="preserve">.e. reliability not prioritized, validity </w:t>
-      </w:r>
-      <w:proofErr w:type="spellStart"/>
-      <w:r>
-        <w:rPr>
-          <w:sz w:val="22"/>
-          <w:szCs w:val="22"/>
-          <w:lang w:val="en-GB"/>
-        </w:rPr>
-        <w:t>shortcommings</w:t>
-      </w:r>
-      <w:proofErr w:type="spellEnd"/>
-      <w:r>
-        <w:rPr>
-          <w:sz w:val="22"/>
-          <w:szCs w:val="22"/>
-          <w:lang w:val="en-GB"/>
-        </w:rPr>
-        <w:t xml:space="preserve"> discussed in discussion as specified in U9 as: </w:t>
-      </w:r>
-      <w:r>
-        <w:rPr>
-          <w:sz w:val="18"/>
-          <w:szCs w:val="18"/>
-          <w:lang w:val="en-GB"/>
-        </w:rPr>
-        <w:t>“</w:t>
-      </w:r>
-      <w:proofErr w:type="spellStart"/>
-      <w:r>
-        <w:rPr>
-          <w:sz w:val="18"/>
-          <w:szCs w:val="18"/>
-          <w:lang w:val="en-GB"/>
-        </w:rPr>
-        <w:t>Begränsningar</w:t>
-      </w:r>
-      <w:proofErr w:type="spellEnd"/>
-      <w:r>
-        <w:rPr>
-          <w:sz w:val="18"/>
-          <w:szCs w:val="18"/>
-          <w:lang w:val="en-GB"/>
-        </w:rPr>
-        <w:t xml:space="preserve"> </w:t>
-      </w:r>
-      <w:proofErr w:type="spellStart"/>
-      <w:r>
-        <w:rPr>
-          <w:sz w:val="18"/>
-          <w:szCs w:val="18"/>
-          <w:lang w:val="en-GB"/>
-        </w:rPr>
-        <w:t>skall</w:t>
-      </w:r>
-      <w:proofErr w:type="spellEnd"/>
-      <w:r>
-        <w:rPr>
-          <w:sz w:val="18"/>
-          <w:szCs w:val="18"/>
-          <w:lang w:val="en-GB"/>
-        </w:rPr>
-        <w:t xml:space="preserve"> </w:t>
-      </w:r>
-      <w:proofErr w:type="spellStart"/>
-      <w:r>
-        <w:rPr>
-          <w:sz w:val="18"/>
-          <w:szCs w:val="18"/>
-          <w:lang w:val="en-GB"/>
-        </w:rPr>
-        <w:t>diskuteras</w:t>
-      </w:r>
-      <w:proofErr w:type="spellEnd"/>
-      <w:r>
-        <w:rPr>
-          <w:sz w:val="18"/>
-          <w:szCs w:val="18"/>
-          <w:lang w:val="en-GB"/>
-        </w:rPr>
-        <w:t xml:space="preserve"> </w:t>
-      </w:r>
-      <w:proofErr w:type="spellStart"/>
-      <w:r>
-        <w:rPr>
-          <w:sz w:val="18"/>
-          <w:szCs w:val="18"/>
-          <w:lang w:val="en-GB"/>
-        </w:rPr>
-        <w:t>i</w:t>
-      </w:r>
-      <w:proofErr w:type="spellEnd"/>
-      <w:r>
-        <w:rPr>
-          <w:sz w:val="18"/>
-          <w:szCs w:val="18"/>
-          <w:lang w:val="en-GB"/>
-        </w:rPr>
-        <w:t xml:space="preserve"> termer </w:t>
-      </w:r>
-      <w:proofErr w:type="spellStart"/>
-      <w:r>
-        <w:rPr>
-          <w:sz w:val="18"/>
-          <w:szCs w:val="18"/>
-          <w:lang w:val="en-GB"/>
-        </w:rPr>
-        <w:t>av</w:t>
-      </w:r>
-      <w:proofErr w:type="spellEnd"/>
-      <w:r>
-        <w:rPr>
-          <w:sz w:val="18"/>
-          <w:szCs w:val="18"/>
-          <w:lang w:val="en-GB"/>
-        </w:rPr>
-        <w:t xml:space="preserve"> </w:t>
-      </w:r>
-      <w:proofErr w:type="spellStart"/>
-      <w:r>
-        <w:rPr>
-          <w:sz w:val="18"/>
-          <w:szCs w:val="18"/>
-          <w:lang w:val="en-GB"/>
-        </w:rPr>
-        <w:t>reproducerbarhet</w:t>
-      </w:r>
-      <w:proofErr w:type="spellEnd"/>
-      <w:r>
-        <w:rPr>
-          <w:sz w:val="18"/>
-          <w:szCs w:val="18"/>
-          <w:lang w:val="en-GB"/>
-        </w:rPr>
-        <w:t xml:space="preserve">, </w:t>
-      </w:r>
-      <w:proofErr w:type="spellStart"/>
-      <w:r>
-        <w:rPr>
-          <w:sz w:val="18"/>
-          <w:szCs w:val="18"/>
-          <w:lang w:val="en-GB"/>
-        </w:rPr>
-        <w:t>validitet</w:t>
-      </w:r>
-      <w:proofErr w:type="spellEnd"/>
-      <w:r>
-        <w:rPr>
-          <w:sz w:val="18"/>
-          <w:szCs w:val="18"/>
-          <w:lang w:val="en-GB"/>
-        </w:rPr>
-        <w:t xml:space="preserve">, </w:t>
-      </w:r>
-      <w:proofErr w:type="spellStart"/>
-      <w:r>
-        <w:rPr>
-          <w:sz w:val="18"/>
-          <w:szCs w:val="18"/>
-          <w:lang w:val="en-GB"/>
-        </w:rPr>
-        <w:t>reliabilitet</w:t>
-      </w:r>
-      <w:proofErr w:type="spellEnd"/>
-      <w:r>
-        <w:rPr>
-          <w:sz w:val="18"/>
-          <w:szCs w:val="18"/>
-          <w:lang w:val="en-GB"/>
-        </w:rPr>
-        <w:t xml:space="preserve">, </w:t>
-      </w:r>
-      <w:proofErr w:type="spellStart"/>
-      <w:r>
-        <w:rPr>
-          <w:sz w:val="18"/>
-          <w:szCs w:val="18"/>
-          <w:lang w:val="en-GB"/>
-        </w:rPr>
-        <w:t>generaliserbarhet</w:t>
-      </w:r>
-      <w:proofErr w:type="spellEnd"/>
-      <w:r>
-        <w:rPr>
-          <w:sz w:val="18"/>
-          <w:szCs w:val="18"/>
-          <w:lang w:val="en-GB"/>
-        </w:rPr>
-        <w:t xml:space="preserve">, </w:t>
-      </w:r>
-      <w:proofErr w:type="spellStart"/>
-      <w:r>
-        <w:rPr>
-          <w:sz w:val="18"/>
-          <w:szCs w:val="18"/>
-          <w:lang w:val="en-GB"/>
-        </w:rPr>
-        <w:t>vidareförbarhet</w:t>
-      </w:r>
-      <w:proofErr w:type="spellEnd"/>
-      <w:r>
-        <w:rPr>
-          <w:sz w:val="18"/>
-          <w:szCs w:val="18"/>
-          <w:lang w:val="en-GB"/>
-        </w:rPr>
-        <w:t xml:space="preserve">, </w:t>
-      </w:r>
-      <w:proofErr w:type="spellStart"/>
-      <w:r>
-        <w:rPr>
-          <w:sz w:val="18"/>
-          <w:szCs w:val="18"/>
-          <w:lang w:val="en-GB"/>
-        </w:rPr>
-        <w:t>trovärdighet</w:t>
-      </w:r>
-      <w:proofErr w:type="spellEnd"/>
-      <w:r>
-        <w:rPr>
-          <w:sz w:val="18"/>
-          <w:szCs w:val="18"/>
-          <w:lang w:val="en-GB"/>
-        </w:rPr>
-        <w:t xml:space="preserve">, etc., </w:t>
-      </w:r>
-      <w:proofErr w:type="spellStart"/>
-      <w:r>
-        <w:rPr>
-          <w:sz w:val="18"/>
-          <w:szCs w:val="18"/>
-          <w:lang w:val="en-GB"/>
-        </w:rPr>
-        <w:t>beroende</w:t>
-      </w:r>
-      <w:proofErr w:type="spellEnd"/>
-      <w:r>
-        <w:rPr>
-          <w:sz w:val="18"/>
-          <w:szCs w:val="18"/>
-          <w:lang w:val="en-GB"/>
-        </w:rPr>
-        <w:t xml:space="preserve"> </w:t>
-      </w:r>
-      <w:proofErr w:type="spellStart"/>
-      <w:r>
-        <w:rPr>
-          <w:sz w:val="18"/>
-          <w:szCs w:val="18"/>
-          <w:lang w:val="en-GB"/>
-        </w:rPr>
-        <w:t>på</w:t>
-      </w:r>
-      <w:proofErr w:type="spellEnd"/>
-      <w:r>
-        <w:rPr>
-          <w:sz w:val="18"/>
-          <w:szCs w:val="18"/>
-          <w:lang w:val="en-GB"/>
-        </w:rPr>
-        <w:t xml:space="preserve"> </w:t>
-      </w:r>
-      <w:proofErr w:type="spellStart"/>
-      <w:r>
-        <w:rPr>
-          <w:sz w:val="18"/>
-          <w:szCs w:val="18"/>
-          <w:lang w:val="en-GB"/>
-        </w:rPr>
-        <w:t>metodval</w:t>
-      </w:r>
-      <w:proofErr w:type="spellEnd"/>
-      <w:r>
-        <w:rPr>
-          <w:sz w:val="18"/>
-          <w:szCs w:val="18"/>
-          <w:lang w:val="en-GB"/>
-        </w:rPr>
-        <w:t xml:space="preserve"> </w:t>
-      </w:r>
-      <w:proofErr w:type="spellStart"/>
-      <w:r>
-        <w:rPr>
-          <w:sz w:val="18"/>
-          <w:szCs w:val="18"/>
-          <w:lang w:val="en-GB"/>
-        </w:rPr>
-        <w:t>och</w:t>
-      </w:r>
-      <w:proofErr w:type="spellEnd"/>
-      <w:r>
-        <w:rPr>
-          <w:sz w:val="18"/>
-          <w:szCs w:val="18"/>
-          <w:lang w:val="en-GB"/>
-        </w:rPr>
-        <w:t xml:space="preserve"> </w:t>
-      </w:r>
-      <w:proofErr w:type="spellStart"/>
-      <w:r>
-        <w:rPr>
-          <w:sz w:val="18"/>
-          <w:szCs w:val="18"/>
-          <w:lang w:val="en-GB"/>
-        </w:rPr>
-        <w:t>metodtillämpning</w:t>
-      </w:r>
-      <w:proofErr w:type="spellEnd"/>
-      <w:r>
-        <w:rPr>
-          <w:sz w:val="18"/>
-          <w:szCs w:val="18"/>
-          <w:lang w:val="en-GB"/>
-        </w:rPr>
-        <w:t>.”</w:t>
-      </w:r>
-    </w:p>
-    <w:p>
-      <w:pPr>
-        <w:widowControl w:val="0"/>
-        <w:autoSpaceDE w:val="0"/>
-        <w:autoSpaceDN w:val="0"/>
-        <w:adjustRightInd w:val="0"/>
-        <w:spacing w:after="240" w:line="340" w:lineRule="atLeast"/>
-        <w:rPr>
-          <w:sz w:val="18"/>
-          <w:szCs w:val="18"/>
-          <w:lang w:val="en-GB"/>
-        </w:rPr>
-      </w:pPr>
-      <w:hyperlink r:id="rId7" w:history="1">
-        <w:r>
-          <w:rPr>
-            <w:rStyle w:val="Hyperlink"/>
-            <w:sz w:val="18"/>
-            <w:szCs w:val="18"/>
-            <w:lang w:val="en-GB"/>
-          </w:rPr>
-          <w:t>https://www.su.se/utbildning/studie-och-språkverkstaden/våra-bästa-tips/så-skriver-du-uppsats-1.343157</w:t>
-        </w:r>
-      </w:hyperlink>
-    </w:p>
-    <w:p>
-      <w:pPr>
-        <w:widowControl w:val="0"/>
-        <w:autoSpaceDE w:val="0"/>
-        <w:autoSpaceDN w:val="0"/>
-        <w:adjustRightInd w:val="0"/>
-        <w:spacing w:after="240" w:line="340" w:lineRule="atLeast"/>
-        <w:rPr>
-          <w:sz w:val="18"/>
-          <w:szCs w:val="18"/>
-          <w:lang w:val="en-GB"/>
-        </w:rPr>
-      </w:pPr>
-    </w:p>
-    <w:p>
-      <w:pPr>
-        <w:widowControl w:val="0"/>
-        <w:autoSpaceDE w:val="0"/>
-        <w:autoSpaceDN w:val="0"/>
-        <w:adjustRightInd w:val="0"/>
-        <w:spacing w:after="240" w:line="340" w:lineRule="atLeast"/>
-        <w:rPr>
-          <w:sz w:val="18"/>
-          <w:szCs w:val="18"/>
-          <w:lang w:val="en-GB"/>
-        </w:rPr>
-      </w:pPr>
-      <w:r>
-        <w:rPr>
-          <w:sz w:val="18"/>
-          <w:szCs w:val="18"/>
-          <w:lang w:val="en-GB"/>
-        </w:rPr>
-        <w:t>“</w:t>
-      </w:r>
-      <w:r>
-        <w:rPr>
-          <w:sz w:val="18"/>
-          <w:szCs w:val="18"/>
-          <w:lang w:val="en-GB"/>
-        </w:rPr>
-        <w:t xml:space="preserve">The chief shortcoming of exploratory studies -is that they seldom provide satisfactory answers -to research questions, though they can hint at the answers and can suggest which research methods could provide definitive ones. The reason exploratory studies are seldom definitive in </w:t>
-      </w:r>
-      <w:proofErr w:type="gramStart"/>
-      <w:r>
-        <w:rPr>
-          <w:sz w:val="18"/>
-          <w:szCs w:val="18"/>
-          <w:lang w:val="en-GB"/>
-        </w:rPr>
-        <w:t>themselves</w:t>
-      </w:r>
-      <w:proofErr w:type="gramEnd"/>
-      <w:r>
-        <w:rPr>
-          <w:sz w:val="18"/>
-          <w:szCs w:val="18"/>
-          <w:lang w:val="en-GB"/>
-        </w:rPr>
-        <w:t xml:space="preserve"> has to do with representativeness; that is, the people you study in your exploratory research may not be typical of the larger population that interests you. Once you understand representativeness, you’ll be able to know whether a given exploratory study actually answered its research problem or only pointed the way toward an answer.</w:t>
-      </w:r>
-      <w:r>
-        <w:rPr>
-          <w:sz w:val="18"/>
-          <w:szCs w:val="18"/>
-          <w:lang w:val="en-GB"/>
-        </w:rPr>
-        <w:t>”</w:t>
-      </w:r>
-      <w:r>
-        <w:rPr>
-          <w:sz w:val="18"/>
-          <w:szCs w:val="18"/>
-          <w:lang w:val="en-GB"/>
-        </w:rPr>
-        <w:t xml:space="preserve"> </w:t>
-      </w:r>
-      <w:r>
-        <w:rPr>
-          <w:sz w:val="18"/>
-          <w:szCs w:val="18"/>
-          <w:lang w:val="en-GB"/>
-        </w:rPr>
-        <w:t xml:space="preserve">– The Practice of Social Research, Earl </w:t>
-      </w:r>
-      <w:proofErr w:type="spellStart"/>
-      <w:r>
-        <w:rPr>
-          <w:sz w:val="18"/>
-          <w:szCs w:val="18"/>
-          <w:lang w:val="en-GB"/>
-        </w:rPr>
-        <w:t>Babbie</w:t>
-      </w:r>
-      <w:proofErr w:type="spellEnd"/>
-      <w:r>
-        <w:rPr>
-          <w:sz w:val="18"/>
-          <w:szCs w:val="18"/>
-          <w:lang w:val="en-GB"/>
-        </w:rPr>
-        <w:t>, p. 93</w:t>
-      </w:r>
-    </w:p>
-    <w:p>
-      <w:pPr>
-        <w:rPr>
-          <w:sz w:val="22"/>
-          <w:szCs w:val="22"/>
-          <w:lang w:val="en-GB"/>
-        </w:rPr>
-      </w:pPr>
+          <w:sz w:val="18"/>
+          <w:szCs w:val="18"/>
+          <w:lang w:val="en-GB"/>
+        </w:rPr>
+      </w:pPr>
+      <w:bookmarkStart w:id="2" w:name="_GoBack"/>
+      <w:bookmarkEnd w:id="2"/>
     </w:p>
     <w:p>
       <w:pPr>

</xml_diff>

<commit_message>
final examinor response from Jason?
</commit_message>
<xml_diff>
--- a/Thesis/Response_to_examiner_comments.docx
+++ b/Thesis/Response_to_examiner_comments.docx
@@ -2955,7 +2955,7 @@
           <w:szCs w:val="22"/>
           <w:lang w:val="en-GB"/>
         </w:rPr>
-        <w:t>R</w:t>
+        <w:t>Limited r</w:t>
       </w:r>
       <w:r>
         <w:rPr>
@@ -3216,13 +3216,15 @@
     <w:p>
       <w:pPr>
         <w:rPr>
-          <w:sz w:val="22"/>
-          <w:szCs w:val="22"/>
-          <w:lang w:val="en-GB"/>
-        </w:rPr>
-      </w:pPr>
-      <w:r>
-        <w:rPr>
+          <w:strike/>
+          <w:sz w:val="22"/>
+          <w:szCs w:val="22"/>
+          <w:lang w:val="en-GB"/>
+        </w:rPr>
+      </w:pPr>
+      <w:r>
+        <w:rPr>
+          <w:strike/>
           <w:sz w:val="22"/>
           <w:szCs w:val="22"/>
           <w:lang w:val="en-GB"/>
@@ -3231,6 +3233,7 @@
       </w:r>
       <w:r>
         <w:rPr>
+          <w:strike/>
           <w:sz w:val="22"/>
           <w:szCs w:val="22"/>
           <w:lang w:val="en-GB"/>
@@ -3239,6 +3242,7 @@
       </w:r>
       <w:r>
         <w:rPr>
+          <w:strike/>
           <w:sz w:val="18"/>
           <w:szCs w:val="18"/>
           <w:lang w:val="en-GB"/>
@@ -3248,6 +3252,7 @@
       <w:proofErr w:type="spellStart"/>
       <w:r>
         <w:rPr>
+          <w:strike/>
           <w:sz w:val="18"/>
           <w:szCs w:val="18"/>
           <w:lang w:val="en-GB"/>
@@ -3257,6 +3262,7 @@
       <w:proofErr w:type="spellEnd"/>
       <w:r>
         <w:rPr>
+          <w:strike/>
           <w:sz w:val="18"/>
           <w:szCs w:val="18"/>
           <w:lang w:val="en-GB"/>
@@ -3266,6 +3272,7 @@
       <w:proofErr w:type="spellStart"/>
       <w:r>
         <w:rPr>
+          <w:strike/>
           <w:sz w:val="18"/>
           <w:szCs w:val="18"/>
           <w:lang w:val="en-GB"/>
@@ -3275,6 +3282,7 @@
       <w:proofErr w:type="spellEnd"/>
       <w:r>
         <w:rPr>
+          <w:strike/>
           <w:sz w:val="18"/>
           <w:szCs w:val="18"/>
           <w:lang w:val="en-GB"/>
@@ -3284,6 +3292,7 @@
       <w:proofErr w:type="spellStart"/>
       <w:r>
         <w:rPr>
+          <w:strike/>
           <w:sz w:val="18"/>
           <w:szCs w:val="18"/>
           <w:lang w:val="en-GB"/>
@@ -3293,6 +3302,7 @@
       <w:proofErr w:type="spellEnd"/>
       <w:r>
         <w:rPr>
+          <w:strike/>
           <w:sz w:val="18"/>
           <w:szCs w:val="18"/>
           <w:lang w:val="en-GB"/>
@@ -3302,6 +3312,7 @@
       <w:proofErr w:type="spellStart"/>
       <w:r>
         <w:rPr>
+          <w:strike/>
           <w:sz w:val="18"/>
           <w:szCs w:val="18"/>
           <w:lang w:val="en-GB"/>
@@ -3311,6 +3322,7 @@
       <w:proofErr w:type="spellEnd"/>
       <w:r>
         <w:rPr>
+          <w:strike/>
           <w:sz w:val="18"/>
           <w:szCs w:val="18"/>
           <w:lang w:val="en-GB"/>
@@ -3320,6 +3332,7 @@
       <w:proofErr w:type="spellStart"/>
       <w:r>
         <w:rPr>
+          <w:strike/>
           <w:sz w:val="18"/>
           <w:szCs w:val="18"/>
           <w:lang w:val="en-GB"/>
@@ -3329,6 +3342,7 @@
       <w:proofErr w:type="spellEnd"/>
       <w:r>
         <w:rPr>
+          <w:strike/>
           <w:sz w:val="18"/>
           <w:szCs w:val="18"/>
           <w:lang w:val="en-GB"/>
@@ -3338,6 +3352,7 @@
       <w:proofErr w:type="spellStart"/>
       <w:r>
         <w:rPr>
+          <w:strike/>
           <w:sz w:val="18"/>
           <w:szCs w:val="18"/>
           <w:lang w:val="en-GB"/>
@@ -3347,6 +3362,7 @@
       <w:proofErr w:type="spellEnd"/>
       <w:r>
         <w:rPr>
+          <w:strike/>
           <w:sz w:val="18"/>
           <w:szCs w:val="18"/>
           <w:lang w:val="en-GB"/>
@@ -3356,6 +3372,7 @@
       <w:proofErr w:type="spellStart"/>
       <w:r>
         <w:rPr>
+          <w:strike/>
           <w:sz w:val="18"/>
           <w:szCs w:val="18"/>
           <w:lang w:val="en-GB"/>
@@ -3365,6 +3382,7 @@
       <w:proofErr w:type="spellEnd"/>
       <w:r>
         <w:rPr>
+          <w:strike/>
           <w:sz w:val="18"/>
           <w:szCs w:val="18"/>
           <w:lang w:val="en-GB"/>
@@ -3374,6 +3392,7 @@
       <w:proofErr w:type="spellStart"/>
       <w:r>
         <w:rPr>
+          <w:strike/>
           <w:sz w:val="18"/>
           <w:szCs w:val="18"/>
           <w:lang w:val="en-GB"/>
@@ -3383,6 +3402,7 @@
       <w:proofErr w:type="spellEnd"/>
       <w:r>
         <w:rPr>
+          <w:strike/>
           <w:sz w:val="18"/>
           <w:szCs w:val="18"/>
           <w:lang w:val="en-GB"/>
@@ -3392,6 +3412,7 @@
       <w:proofErr w:type="spellStart"/>
       <w:r>
         <w:rPr>
+          <w:strike/>
           <w:sz w:val="18"/>
           <w:szCs w:val="18"/>
           <w:lang w:val="en-GB"/>
@@ -3401,6 +3422,7 @@
       <w:proofErr w:type="spellEnd"/>
       <w:r>
         <w:rPr>
+          <w:strike/>
           <w:sz w:val="18"/>
           <w:szCs w:val="18"/>
           <w:lang w:val="en-GB"/>
@@ -3410,6 +3432,7 @@
       <w:proofErr w:type="spellStart"/>
       <w:r>
         <w:rPr>
+          <w:strike/>
           <w:sz w:val="18"/>
           <w:szCs w:val="18"/>
           <w:lang w:val="en-GB"/>
@@ -3419,6 +3442,7 @@
       <w:proofErr w:type="spellEnd"/>
       <w:r>
         <w:rPr>
+          <w:strike/>
           <w:sz w:val="18"/>
           <w:szCs w:val="18"/>
           <w:lang w:val="en-GB"/>
@@ -3428,6 +3452,7 @@
       <w:proofErr w:type="spellStart"/>
       <w:r>
         <w:rPr>
+          <w:strike/>
           <w:sz w:val="18"/>
           <w:szCs w:val="18"/>
           <w:lang w:val="en-GB"/>
@@ -3437,6 +3462,7 @@
       <w:proofErr w:type="spellEnd"/>
       <w:r>
         <w:rPr>
+          <w:strike/>
           <w:sz w:val="18"/>
           <w:szCs w:val="18"/>
           <w:lang w:val="en-GB"/>
@@ -3446,6 +3472,7 @@
       <w:proofErr w:type="spellStart"/>
       <w:r>
         <w:rPr>
+          <w:strike/>
           <w:sz w:val="18"/>
           <w:szCs w:val="18"/>
           <w:lang w:val="en-GB"/>
@@ -3455,6 +3482,7 @@
       <w:proofErr w:type="spellEnd"/>
       <w:r>
         <w:rPr>
+          <w:strike/>
           <w:sz w:val="18"/>
           <w:szCs w:val="18"/>
           <w:lang w:val="en-GB"/>
@@ -3464,6 +3492,7 @@
       <w:proofErr w:type="spellStart"/>
       <w:r>
         <w:rPr>
+          <w:strike/>
           <w:sz w:val="18"/>
           <w:szCs w:val="18"/>
           <w:lang w:val="en-GB"/>
@@ -3473,6 +3502,7 @@
       <w:proofErr w:type="spellEnd"/>
       <w:r>
         <w:rPr>
+          <w:strike/>
           <w:sz w:val="18"/>
           <w:szCs w:val="18"/>
           <w:lang w:val="en-GB"/>
@@ -3482,6 +3512,7 @@
       <w:proofErr w:type="spellStart"/>
       <w:r>
         <w:rPr>
+          <w:strike/>
           <w:sz w:val="18"/>
           <w:szCs w:val="18"/>
           <w:lang w:val="en-GB"/>
@@ -3491,6 +3522,7 @@
       <w:proofErr w:type="spellEnd"/>
       <w:r>
         <w:rPr>
+          <w:strike/>
           <w:sz w:val="18"/>
           <w:szCs w:val="18"/>
           <w:lang w:val="en-GB"/>
@@ -3500,6 +3532,7 @@
       <w:proofErr w:type="spellStart"/>
       <w:r>
         <w:rPr>
+          <w:strike/>
           <w:sz w:val="18"/>
           <w:szCs w:val="18"/>
           <w:lang w:val="en-GB"/>
@@ -3509,6 +3542,7 @@
       <w:proofErr w:type="spellEnd"/>
       <w:r>
         <w:rPr>
+          <w:strike/>
           <w:sz w:val="18"/>
           <w:szCs w:val="18"/>
           <w:lang w:val="en-GB"/>
@@ -3518,6 +3552,7 @@
       <w:proofErr w:type="spellStart"/>
       <w:r>
         <w:rPr>
+          <w:strike/>
           <w:sz w:val="18"/>
           <w:szCs w:val="18"/>
           <w:lang w:val="en-GB"/>
@@ -3527,6 +3562,7 @@
       <w:proofErr w:type="spellEnd"/>
       <w:r>
         <w:rPr>
+          <w:strike/>
           <w:sz w:val="18"/>
           <w:szCs w:val="18"/>
           <w:lang w:val="en-GB"/>
@@ -3535,6 +3571,7 @@
       </w:r>
       <w:r>
         <w:rPr>
+          <w:strike/>
           <w:sz w:val="22"/>
           <w:szCs w:val="22"/>
           <w:lang w:val="en-GB"/>
@@ -3543,6 +3580,7 @@
       </w:r>
       <w:r>
         <w:rPr>
+          <w:strike/>
           <w:sz w:val="22"/>
           <w:szCs w:val="22"/>
           <w:lang w:val="en-GB"/>
@@ -4031,15 +4069,7 @@
           <w:szCs w:val="22"/>
           <w:lang w:val="en-GB"/>
         </w:rPr>
-        <w:t xml:space="preserve"> (2014)</w:t>
-      </w:r>
-      <w:r>
-        <w:rPr>
-          <w:sz w:val="22"/>
-          <w:szCs w:val="22"/>
-          <w:lang w:val="en-GB"/>
-        </w:rPr>
-        <w:t xml:space="preserve">, </w:t>
+        <w:t xml:space="preserve"> (2014), </w:t>
       </w:r>
       <w:r>
         <w:rPr>
@@ -4141,7 +4171,7 @@
           <w:szCs w:val="22"/>
           <w:lang w:val="en-GB"/>
         </w:rPr>
-        <w:t>In addition, it should be noted that the studies goals, which are specific to a single company, together with the research design strategy, severely limit the scope of the results and the level of generalizability that can be obtained. This is a known and expected phenomena in exploratory studies as</w:t>
+        <w:t>In addition, it should be noted that the studies goals, which are specific to a single company, together with the research design strategy, limit the scope of the results and the level of generalizability that can be obtained. This is a known and expected phenomena in exploratory studies as</w:t>
       </w:r>
       <w:r>
         <w:rPr>
@@ -4245,15 +4275,14 @@
         </w:rPr>
         <w:t>Finally, requirements concerning the “magnitude of the results” are not forthcoming in the formal learning outcomes or the grading criteria for the bachelor’s thesis and, therefore, it is highly questionable that the examiner evaluates this.</w:t>
       </w:r>
-    </w:p>
-    <w:p>
-      <w:pPr>
-        <w:rPr>
-          <w:sz w:val="22"/>
-          <w:szCs w:val="22"/>
-          <w:lang w:val="en-GB"/>
-        </w:rPr>
-      </w:pPr>
+      <w:r>
+        <w:rPr>
+          <w:sz w:val="22"/>
+          <w:szCs w:val="22"/>
+          <w:lang w:val="en-GB"/>
+        </w:rPr>
+        <w:t xml:space="preserve"> Specifically, the criteria mentioned by the examiner states:</w:t>
+      </w:r>
     </w:p>
     <w:p>
       <w:pPr>
@@ -4283,14 +4312,6 @@
           <w:szCs w:val="18"/>
           <w:lang w:val="en-GB"/>
         </w:rPr>
-        <w:t xml:space="preserve"> </w:t>
-      </w:r>
-      <w:r>
-        <w:rPr>
-          <w:sz w:val="18"/>
-          <w:szCs w:val="18"/>
-          <w:lang w:val="en-GB"/>
-        </w:rPr>
         <w:t>“</w:t>
       </w:r>
       <w:proofErr w:type="spellStart"/>
@@ -4644,6 +4665,28 @@
         <w:adjustRightInd w:val="0"/>
         <w:spacing w:after="240" w:line="340" w:lineRule="atLeast"/>
         <w:rPr>
+          <w:sz w:val="22"/>
+          <w:szCs w:val="22"/>
+          <w:lang w:val="en-GB"/>
+        </w:rPr>
+      </w:pPr>
+      <w:r>
+        <w:rPr>
+          <w:sz w:val="22"/>
+          <w:szCs w:val="22"/>
+          <w:lang w:val="en-GB"/>
+        </w:rPr>
+        <w:t>Taken together and when, in addition, considering the research strategy, and the expected outcome from such study designs, together with the stated goals of the study, it is unquestionable in the authors opinion that this criteria has been sufficiently met with only one interview respondent.</w:t>
+      </w:r>
+    </w:p>
+    <w:p>
+      <w:pPr>
+        <w:widowControl w:val="0"/>
+        <w:autoSpaceDE w:val="0"/>
+        <w:autoSpaceDN w:val="0"/>
+        <w:adjustRightInd w:val="0"/>
+        <w:spacing w:after="240" w:line="340" w:lineRule="atLeast"/>
+        <w:rPr>
           <w:sz w:val="18"/>
           <w:szCs w:val="18"/>
           <w:lang w:val="en-GB"/>
@@ -4651,15 +4694,6 @@
       </w:pPr>
       <w:bookmarkStart w:id="2" w:name="_GoBack"/>
       <w:bookmarkEnd w:id="2"/>
-    </w:p>
-    <w:p>
-      <w:pPr>
-        <w:rPr>
-          <w:sz w:val="22"/>
-          <w:szCs w:val="22"/>
-          <w:lang w:val="en-GB"/>
-        </w:rPr>
-      </w:pPr>
       <w:r>
         <w:rPr>
           <w:sz w:val="22"/>

</xml_diff>

<commit_message>
small response changes /Jason
</commit_message>
<xml_diff>
--- a/Thesis/Response_to_examiner_comments.docx
+++ b/Thesis/Response_to_examiner_comments.docx
@@ -102,13 +102,23 @@
           <w:lang w:val="en-GB"/>
         </w:rPr>
       </w:pPr>
-      <w:r>
-        <w:rPr>
-          <w:sz w:val="22"/>
-          <w:szCs w:val="22"/>
-          <w:lang w:val="en-GB"/>
-        </w:rPr>
-        <w:t xml:space="preserve">Response to comment 1.  </w:t>
+      <w:proofErr w:type="gramStart"/>
+      <w:r>
+        <w:rPr>
+          <w:sz w:val="22"/>
+          <w:szCs w:val="22"/>
+          <w:lang w:val="en-GB"/>
+        </w:rPr>
+        <w:t>Response to comment 1.</w:t>
+      </w:r>
+      <w:proofErr w:type="gramEnd"/>
+      <w:r>
+        <w:rPr>
+          <w:sz w:val="22"/>
+          <w:szCs w:val="22"/>
+          <w:lang w:val="en-GB"/>
+        </w:rPr>
+        <w:t xml:space="preserve">  </w:t>
       </w:r>
     </w:p>
     <w:p>
@@ -215,26 +225,45 @@
           <w:szCs w:val="22"/>
           <w:lang w:val="en-GB"/>
         </w:rPr>
-        <w:t>The thesis must also include a filled-in synopsis form (table). Follow what is required in the Thesis instructions (January 2018) and present the synopsis correctly. The current synopsis is the Abstract in Swedish.</w:t>
-      </w:r>
-    </w:p>
-    <w:p>
-      <w:pPr>
-        <w:rPr>
-          <w:sz w:val="22"/>
-          <w:szCs w:val="22"/>
-          <w:lang w:val="en-GB"/>
-        </w:rPr>
-      </w:pPr>
-    </w:p>
-    <w:p>
-      <w:pPr>
-        <w:rPr>
-          <w:sz w:val="22"/>
-          <w:szCs w:val="22"/>
-          <w:lang w:val="en-GB"/>
-        </w:rPr>
-      </w:pPr>
+        <w:t xml:space="preserve">The thesis must also include a filled-in synopsis form (table). Follow what is required in the Thesis </w:t>
+      </w:r>
+      <w:proofErr w:type="gramStart"/>
+      <w:r>
+        <w:rPr>
+          <w:sz w:val="22"/>
+          <w:szCs w:val="22"/>
+          <w:lang w:val="en-GB"/>
+        </w:rPr>
+        <w:t>instructions</w:t>
+      </w:r>
+      <w:proofErr w:type="gramEnd"/>
+      <w:r>
+        <w:rPr>
+          <w:sz w:val="22"/>
+          <w:szCs w:val="22"/>
+          <w:lang w:val="en-GB"/>
+        </w:rPr>
+        <w:t xml:space="preserve"> (January 2018) and present the synopsis correctly. The current synopsis is the Abstract in Swedish.</w:t>
+      </w:r>
+    </w:p>
+    <w:p>
+      <w:pPr>
+        <w:rPr>
+          <w:sz w:val="22"/>
+          <w:szCs w:val="22"/>
+          <w:lang w:val="en-GB"/>
+        </w:rPr>
+      </w:pPr>
+    </w:p>
+    <w:p>
+      <w:pPr>
+        <w:rPr>
+          <w:sz w:val="22"/>
+          <w:szCs w:val="22"/>
+          <w:lang w:val="en-GB"/>
+        </w:rPr>
+      </w:pPr>
+      <w:proofErr w:type="gramStart"/>
       <w:r>
         <w:rPr>
           <w:sz w:val="22"/>
@@ -243,6 +272,7 @@
         </w:rPr>
         <w:t>Response to comment 2.</w:t>
       </w:r>
+      <w:proofErr w:type="gramEnd"/>
     </w:p>
     <w:p>
       <w:pPr>
@@ -318,26 +348,45 @@
           <w:szCs w:val="22"/>
           <w:lang w:val="en-GB"/>
         </w:rPr>
-        <w:t>U2 introduction and U5 scientific base should be discussed and presented separately. The same text can not be used for evaluation two criteria. U2 introduction can be simple and short that give sufficient background for the reader to understand the research area, the formulation of research problem and research question. U5 scientific base should be more concrete and intensive for presenting the knowledge that the thesis is built upon.</w:t>
-      </w:r>
-    </w:p>
-    <w:p>
-      <w:pPr>
-        <w:rPr>
-          <w:sz w:val="22"/>
-          <w:szCs w:val="22"/>
-          <w:lang w:val="en-GB"/>
-        </w:rPr>
-      </w:pPr>
-    </w:p>
-    <w:p>
-      <w:pPr>
-        <w:rPr>
-          <w:sz w:val="22"/>
-          <w:szCs w:val="22"/>
-          <w:lang w:val="en-GB"/>
-        </w:rPr>
-      </w:pPr>
+        <w:t xml:space="preserve">U2 introduction and U5 scientific base should be discussed and presented separately. The same text </w:t>
+      </w:r>
+      <w:proofErr w:type="gramStart"/>
+      <w:r>
+        <w:rPr>
+          <w:sz w:val="22"/>
+          <w:szCs w:val="22"/>
+          <w:lang w:val="en-GB"/>
+        </w:rPr>
+        <w:t>can not</w:t>
+      </w:r>
+      <w:proofErr w:type="gramEnd"/>
+      <w:r>
+        <w:rPr>
+          <w:sz w:val="22"/>
+          <w:szCs w:val="22"/>
+          <w:lang w:val="en-GB"/>
+        </w:rPr>
+        <w:t xml:space="preserve"> be used for evaluation two criteria. U2 introduction can be simple and short that give sufficient background for the reader to understand the research area, the formulation of research problem and research question. U5 scientific base should be more concrete and intensive for presenting the knowledge that the thesis is built upon.</w:t>
+      </w:r>
+    </w:p>
+    <w:p>
+      <w:pPr>
+        <w:rPr>
+          <w:sz w:val="22"/>
+          <w:szCs w:val="22"/>
+          <w:lang w:val="en-GB"/>
+        </w:rPr>
+      </w:pPr>
+    </w:p>
+    <w:p>
+      <w:pPr>
+        <w:rPr>
+          <w:sz w:val="22"/>
+          <w:szCs w:val="22"/>
+          <w:lang w:val="en-GB"/>
+        </w:rPr>
+      </w:pPr>
+      <w:proofErr w:type="gramStart"/>
       <w:r>
         <w:rPr>
           <w:sz w:val="22"/>
@@ -346,6 +395,7 @@
         </w:rPr>
         <w:t>Response to comment 3.</w:t>
       </w:r>
+      <w:proofErr w:type="gramEnd"/>
     </w:p>
     <w:p>
       <w:pPr>
@@ -475,7 +525,25 @@
           <w:szCs w:val="18"/>
           <w:lang w:val="en-GB"/>
         </w:rPr>
-        <w:t>. I och med detta kan implementeringen av en pedagogisk modell i ett ELF ge en stark utveckling och förbättrad kvalitet av ELF’s framtida e-kurser.”</w:t>
+        <w:t xml:space="preserve">. I och med detta </w:t>
+      </w:r>
+      <w:proofErr w:type="gramStart"/>
+      <w:r>
+        <w:rPr>
+          <w:sz w:val="18"/>
+          <w:szCs w:val="18"/>
+          <w:lang w:val="en-GB"/>
+        </w:rPr>
+        <w:t>kan</w:t>
+      </w:r>
+      <w:proofErr w:type="gramEnd"/>
+      <w:r>
+        <w:rPr>
+          <w:sz w:val="18"/>
+          <w:szCs w:val="18"/>
+          <w:lang w:val="en-GB"/>
+        </w:rPr>
+        <w:t xml:space="preserve"> implementeringen av en pedagogisk modell i ett ELF ge en stark utveckling och förbättrad kvalitet av ELF’s framtida e-kurser.”</w:t>
       </w:r>
     </w:p>
     <w:p>
@@ -497,7 +565,43 @@
           <w:szCs w:val="18"/>
           <w:lang w:val="en-GB"/>
         </w:rPr>
-        <w:t>“För nuvarande anpassar Grade sina e-kurser efter vad EIF kräver och arbetar genom att använda ett antal pedagogiska riktlinjer. De nuvarande riktlinjerna har ingen koppling till en vetenskapligt utvecklad pedagogisk modell. Företagets kurser utvecklats genom att använda visa tekniker, som till exempel Storyline som utspelar sig som en form av Powerpoint presentation. Eftersom Grade inte utgår från någon specifik pedagogisk modell i dagsläget, kan det vara fördelaktigt för dem att implementera en sådan modell för att förbättra deras e-kurser.”</w:t>
+        <w:t xml:space="preserve">“För nuvarande anpassar Grade sina e-kurser efter vad EIF kräver och arbetar genom att använda ett antal pedagogiska riktlinjer. </w:t>
+      </w:r>
+      <w:proofErr w:type="gramStart"/>
+      <w:r>
+        <w:rPr>
+          <w:sz w:val="18"/>
+          <w:szCs w:val="18"/>
+          <w:lang w:val="en-GB"/>
+        </w:rPr>
+        <w:t>De nuvarande riktlinjerna har ingen koppling till en vetenskapligt utvecklad pedagogisk modell.</w:t>
+      </w:r>
+      <w:proofErr w:type="gramEnd"/>
+      <w:r>
+        <w:rPr>
+          <w:sz w:val="18"/>
+          <w:szCs w:val="18"/>
+          <w:lang w:val="en-GB"/>
+        </w:rPr>
+        <w:t xml:space="preserve"> Företagets kurser utvecklats genom att använda visa tekniker, som till exempel Storyline som utspelar sig som en form av Powerpoint presentation. Eftersom Grade inte utgår från någon specifik pedagogisk modell i dagsläget, </w:t>
+      </w:r>
+      <w:proofErr w:type="gramStart"/>
+      <w:r>
+        <w:rPr>
+          <w:sz w:val="18"/>
+          <w:szCs w:val="18"/>
+          <w:lang w:val="en-GB"/>
+        </w:rPr>
+        <w:t>kan</w:t>
+      </w:r>
+      <w:proofErr w:type="gramEnd"/>
+      <w:r>
+        <w:rPr>
+          <w:sz w:val="18"/>
+          <w:szCs w:val="18"/>
+          <w:lang w:val="en-GB"/>
+        </w:rPr>
+        <w:t xml:space="preserve"> det vara fördelaktigt för dem att implementera en sådan modell för att förbättra deras e-kurser.”</w:t>
       </w:r>
     </w:p>
     <w:p>
@@ -520,7 +624,79 @@
           <w:szCs w:val="18"/>
           <w:lang w:val="en-GB"/>
         </w:rPr>
-        <w:t>“I denna studie är utgångspunkten att övergångsprocessen från Grades nuvarande pedagogiska riktlinjer till en modellbaserad strategi skulle stödjas genom att förstå ”Hur passar Grades befintliga pedagogiska riktlinjer in i de pedagogiska perspektiven (Associativ, Kognitivt och Sociokulturellt)?” För att besvara denna fråga jämfördes Grades nuvarande pedagogiska riktlinjer med en representativ modell (DIM, KLM, ATM) från vart och ett av de tre pedagogiska perspektiven. Resultatet visade att det Associativa perspektivet är lämpligast för att representera Grades aktuella pedagogiska riktlinjer. Resultaten tyder på att DIM-modellen skulle kunna representera en bra utgångspunkt för att fortsätta undersöka vilka modeller som skulle kunna implementeras i framtiden på Grade. Studien syftade också på att förstå vilka för och- nackdelar som finns med Grades nuvarande pedagogiska riktlinjer och därför, utvärderades fyra av Grades tidigare kurser enligt DIM’s riktlinjer.”</w:t>
+        <w:t xml:space="preserve">“I denna studie är utgångspunkten att övergångsprocessen från Grades nuvarande pedagogiska riktlinjer till en modellbaserad strategi skulle stödjas genom att förstå ”Hur passar Grades befintliga pedagogiska riktlinjer in i de pedagogiska perspektiven (Associativ, Kognitivt och Sociokulturellt)?” </w:t>
+      </w:r>
+      <w:proofErr w:type="gramStart"/>
+      <w:r>
+        <w:rPr>
+          <w:sz w:val="18"/>
+          <w:szCs w:val="18"/>
+          <w:lang w:val="en-GB"/>
+        </w:rPr>
+        <w:t>För att besvara denna fråga jämfördes Grades nuvarande pedagogiska riktlinjer med en representativ modell (DIM, KLM, ATM) från vart och ett av de tre pedagogiska perspektiven.</w:t>
+      </w:r>
+      <w:proofErr w:type="gramEnd"/>
+      <w:r>
+        <w:rPr>
+          <w:sz w:val="18"/>
+          <w:szCs w:val="18"/>
+          <w:lang w:val="en-GB"/>
+        </w:rPr>
+        <w:t xml:space="preserve"> </w:t>
+      </w:r>
+      <w:proofErr w:type="gramStart"/>
+      <w:r>
+        <w:rPr>
+          <w:sz w:val="18"/>
+          <w:szCs w:val="18"/>
+          <w:lang w:val="en-GB"/>
+        </w:rPr>
+        <w:t>Resultatet visade att det Associativa perspektivet är lämpligast för att representera Grades aktuella pedagogiska riktlinjer.</w:t>
+      </w:r>
+      <w:proofErr w:type="gramEnd"/>
+      <w:r>
+        <w:rPr>
+          <w:sz w:val="18"/>
+          <w:szCs w:val="18"/>
+          <w:lang w:val="en-GB"/>
+        </w:rPr>
+        <w:t xml:space="preserve"> </w:t>
+      </w:r>
+      <w:proofErr w:type="gramStart"/>
+      <w:r>
+        <w:rPr>
+          <w:sz w:val="18"/>
+          <w:szCs w:val="18"/>
+          <w:lang w:val="en-GB"/>
+        </w:rPr>
+        <w:t>Resultaten tyder på att DIM-modellen skulle kunna representera en bra utgångspunkt för att fortsätta undersöka vilka modeller som skulle kunna implementeras i framtiden på Grade.</w:t>
+      </w:r>
+      <w:proofErr w:type="gramEnd"/>
+      <w:r>
+        <w:rPr>
+          <w:sz w:val="18"/>
+          <w:szCs w:val="18"/>
+          <w:lang w:val="en-GB"/>
+        </w:rPr>
+        <w:t xml:space="preserve"> Studien syftade också på att förstå vilka för och- nackdelar som </w:t>
+      </w:r>
+      <w:proofErr w:type="gramStart"/>
+      <w:r>
+        <w:rPr>
+          <w:sz w:val="18"/>
+          <w:szCs w:val="18"/>
+          <w:lang w:val="en-GB"/>
+        </w:rPr>
+        <w:t>finns</w:t>
+      </w:r>
+      <w:proofErr w:type="gramEnd"/>
+      <w:r>
+        <w:rPr>
+          <w:sz w:val="18"/>
+          <w:szCs w:val="18"/>
+          <w:lang w:val="en-GB"/>
+        </w:rPr>
+        <w:t xml:space="preserve"> med Grades nuvarande pedagogiska riktlinjer och därför, utvärderades fyra av Grades tidigare kurser enligt DIM’s riktlinjer.”</w:t>
       </w:r>
     </w:p>
     <w:p>
@@ -704,7 +880,43 @@
           <w:szCs w:val="18"/>
           <w:lang w:val="en-GB"/>
         </w:rPr>
-        <w:t>. E-kurser är vanligtvis designade av specialiserade e-lärande företag (ELF), vilka anställs av e-lärande inköpsföretag (EIF) som har ett intresse av att vidareutbilda sin personal med hjälp av e-lärande som metod. Dagens teknik, i form av Learning Management System och dylikt, har gjort att e-lärandet är lättare att hantera. Parallellt läggs mycket fokus hos ELF på hur pedagogiken och innehållet tillsammans kan resultera i ett mer effektivt lärande.”</w:t>
+        <w:t xml:space="preserve">. </w:t>
+      </w:r>
+      <w:proofErr w:type="gramStart"/>
+      <w:r>
+        <w:rPr>
+          <w:sz w:val="18"/>
+          <w:szCs w:val="18"/>
+          <w:lang w:val="en-GB"/>
+        </w:rPr>
+        <w:t>E-kurser är vanligtvis designade av specialiserade e-lärande företag (ELF), vilka anställs av e-lärande inköpsföretag (EIF) som har ett intresse av att vidareutbilda sin personal med hjälp av e-lärande som metod.</w:t>
+      </w:r>
+      <w:proofErr w:type="gramEnd"/>
+      <w:r>
+        <w:rPr>
+          <w:sz w:val="18"/>
+          <w:szCs w:val="18"/>
+          <w:lang w:val="en-GB"/>
+        </w:rPr>
+        <w:t xml:space="preserve"> Dagens teknik, i form av Learning Management System och dylikt, har gjort att e-lärandet är lättare att hantera. Parallellt läggs mycket fokus hos ELF på hur pedagogiken och innehållet tillsammans </w:t>
+      </w:r>
+      <w:proofErr w:type="gramStart"/>
+      <w:r>
+        <w:rPr>
+          <w:sz w:val="18"/>
+          <w:szCs w:val="18"/>
+          <w:lang w:val="en-GB"/>
+        </w:rPr>
+        <w:t>kan</w:t>
+      </w:r>
+      <w:proofErr w:type="gramEnd"/>
+      <w:r>
+        <w:rPr>
+          <w:sz w:val="18"/>
+          <w:szCs w:val="18"/>
+          <w:lang w:val="en-GB"/>
+        </w:rPr>
+        <w:t xml:space="preserve"> resultera i ett mer effektivt lärande.”</w:t>
       </w:r>
     </w:p>
     <w:p>
@@ -731,7 +943,25 @@
           <w:szCs w:val="18"/>
           <w:lang w:val="en-GB"/>
         </w:rPr>
-        <w:t xml:space="preserve">”En viktig aspekt av e-kursens konceptdesign är användning av pedagogik och lärometoder för att försäkra ett effektivt och långvarigt lärande för studenterna. Pedagogiska modeller kan beskrivas som kognitiva modeller eller teoretiska strukturer. De härleder från inlärningsteorier och möjliggör genomförandet av specifika instruktioner- och inlärningsstrategier </w:t>
+        <w:t xml:space="preserve">”En viktig aspekt av e-kursens konceptdesign är användning av pedagogik och lärometoder för att försäkra ett effektivt och långvarigt lärande för studenterna. Pedagogiska modeller </w:t>
+      </w:r>
+      <w:proofErr w:type="gramStart"/>
+      <w:r>
+        <w:rPr>
+          <w:sz w:val="18"/>
+          <w:szCs w:val="18"/>
+          <w:lang w:val="en-GB"/>
+        </w:rPr>
+        <w:t>kan</w:t>
+      </w:r>
+      <w:proofErr w:type="gramEnd"/>
+      <w:r>
+        <w:rPr>
+          <w:sz w:val="18"/>
+          <w:szCs w:val="18"/>
+          <w:lang w:val="en-GB"/>
+        </w:rPr>
+        <w:t xml:space="preserve"> beskrivas som kognitiva modeller eller teoretiska strukturer. De härleder från inlärningsteorier och möjliggör genomförandet av specifika instruktioner- och inlärningsstrategier </w:t>
       </w:r>
       <w:r>
         <w:rPr>
@@ -827,7 +1057,25 @@
           <w:szCs w:val="18"/>
           <w:lang w:val="en-GB"/>
         </w:rPr>
-        <w:t xml:space="preserve">. Nya lärometoder utvärderas genom att jämföra inlärningen hos studenter som exponerats för lärometoden mot en kontrollgrupp. Ett exempel på en lärometod som har visat sig förbättra minnesåterkallelsen för studenterna är scenariobaserad e-lärande, vilket försätter studenten i olika situationer eller händelser för att göra lärandet mer realistiskt </w:t>
+        <w:t xml:space="preserve">. </w:t>
+      </w:r>
+      <w:proofErr w:type="gramStart"/>
+      <w:r>
+        <w:rPr>
+          <w:sz w:val="18"/>
+          <w:szCs w:val="18"/>
+          <w:lang w:val="en-GB"/>
+        </w:rPr>
+        <w:t>Nya lärometoder utvärderas genom att jämföra inlärningen hos studenter som exponerats för lärometoden mot en kontrollgrupp.</w:t>
+      </w:r>
+      <w:proofErr w:type="gramEnd"/>
+      <w:r>
+        <w:rPr>
+          <w:sz w:val="18"/>
+          <w:szCs w:val="18"/>
+          <w:lang w:val="en-GB"/>
+        </w:rPr>
+        <w:t xml:space="preserve"> Ett exempel på en lärometod som har visat sig förbättra minnesåterkallelsen för studenterna är scenariobaserad e-lärande, vilket försätter studenten i olika situationer eller händelser för att göra lärandet mer realistiskt </w:t>
       </w:r>
       <w:r>
         <w:rPr>
@@ -971,7 +1219,25 @@
           <w:szCs w:val="18"/>
           <w:lang w:val="en-GB"/>
         </w:rPr>
-        <w:t xml:space="preserve">. I ELF är pedagogiska modeller användbara eftersom de både strukturerar kursinnehållet och bidrar till att studenten utbildar sig efter sin kognitiva förmåga. Det har uppvisats att majoriteten av e-kurser inte bygger på en antagen pedagogik och därmed har orsakat grova brister i lärandestrategier, kursinnehållet, delkursens tid och takt, gränssnittdesign, och uppnåendet av tillfredsställande studentfokus i kursen </w:t>
+        <w:t xml:space="preserve">. </w:t>
+      </w:r>
+      <w:proofErr w:type="gramStart"/>
+      <w:r>
+        <w:rPr>
+          <w:sz w:val="18"/>
+          <w:szCs w:val="18"/>
+          <w:lang w:val="en-GB"/>
+        </w:rPr>
+        <w:t>I ELF är pedagogiska modeller användbara eftersom de både strukturerar kursinnehållet och bidrar till att studenten utbildar sig efter sin kognitiva förmåga.</w:t>
+      </w:r>
+      <w:proofErr w:type="gramEnd"/>
+      <w:r>
+        <w:rPr>
+          <w:sz w:val="18"/>
+          <w:szCs w:val="18"/>
+          <w:lang w:val="en-GB"/>
+        </w:rPr>
+        <w:t xml:space="preserve"> Det har uppvisats att majoriteten av e-kurser inte bygger på en antagen pedagogik och därmed har orsakat grova brister i lärandestrategier, kursinnehållet, delkursens tid och takt, gränssnittdesign, och uppnåendet av tillfredsställande studentfokus i kursen </w:t>
       </w:r>
       <w:r>
         <w:rPr>
@@ -1019,33 +1285,61 @@
           <w:szCs w:val="18"/>
           <w:lang w:val="en-GB"/>
         </w:rPr>
-        <w:t>. I och med detta kan implementeringen av en pedagogisk modell i ett ELF ge en stark utveckling och förbättrad kvalitet av ELF’s framtida e-kurser.</w:t>
-      </w:r>
-    </w:p>
-    <w:p>
-      <w:pPr>
-        <w:rPr>
-          <w:sz w:val="18"/>
-          <w:szCs w:val="18"/>
-          <w:lang w:val="en-GB"/>
-        </w:rPr>
-      </w:pPr>
-    </w:p>
-    <w:p>
-      <w:pPr>
-        <w:rPr>
-          <w:sz w:val="18"/>
-          <w:szCs w:val="18"/>
-          <w:lang w:val="en-GB"/>
-        </w:rPr>
-      </w:pPr>
-      <w:r>
-        <w:rPr>
-          <w:sz w:val="18"/>
-          <w:szCs w:val="18"/>
-          <w:lang w:val="en-GB"/>
-        </w:rPr>
-        <w:t xml:space="preserve">Enligt vissa ramverk, delas pedagogik upp i ett flertal olika perspektiv där varje perspektiv inkluderar flera pedagogiska modeller. De pedagogiska perspektiven: Associativ (Associative), Kognitiv (Cognitive) och Sociokulturellt (Situative), är alla former av tillvägagångssätt inom lärande </w:t>
+        <w:t xml:space="preserve">. I och med detta </w:t>
+      </w:r>
+      <w:proofErr w:type="gramStart"/>
+      <w:r>
+        <w:rPr>
+          <w:sz w:val="18"/>
+          <w:szCs w:val="18"/>
+          <w:lang w:val="en-GB"/>
+        </w:rPr>
+        <w:t>kan</w:t>
+      </w:r>
+      <w:proofErr w:type="gramEnd"/>
+      <w:r>
+        <w:rPr>
+          <w:sz w:val="18"/>
+          <w:szCs w:val="18"/>
+          <w:lang w:val="en-GB"/>
+        </w:rPr>
+        <w:t xml:space="preserve"> implementeringen av en pedagogisk modell i ett ELF ge en stark utveckling och förbättrad kvalitet av ELF’s framtida e-kurser.</w:t>
+      </w:r>
+    </w:p>
+    <w:p>
+      <w:pPr>
+        <w:rPr>
+          <w:sz w:val="18"/>
+          <w:szCs w:val="18"/>
+          <w:lang w:val="en-GB"/>
+        </w:rPr>
+      </w:pPr>
+    </w:p>
+    <w:p>
+      <w:pPr>
+        <w:rPr>
+          <w:sz w:val="18"/>
+          <w:szCs w:val="18"/>
+          <w:lang w:val="en-GB"/>
+        </w:rPr>
+      </w:pPr>
+      <w:proofErr w:type="gramStart"/>
+      <w:r>
+        <w:rPr>
+          <w:sz w:val="18"/>
+          <w:szCs w:val="18"/>
+          <w:lang w:val="en-GB"/>
+        </w:rPr>
+        <w:t>Enligt vissa ramverk, delas pedagogik upp i ett flertal olika perspektiv där varje perspektiv inkluderar flera pedagogiska modeller.</w:t>
+      </w:r>
+      <w:proofErr w:type="gramEnd"/>
+      <w:r>
+        <w:rPr>
+          <w:sz w:val="18"/>
+          <w:szCs w:val="18"/>
+          <w:lang w:val="en-GB"/>
+        </w:rPr>
+        <w:t xml:space="preserve"> De pedagogiska perspektiven: Associativ (Associative), Kognitiv (Cognitive) och Sociokulturellt (Situative), är alla former av tillvägagångssätt inom lärande </w:t>
       </w:r>
       <w:r>
         <w:rPr>
@@ -1263,7 +1557,25 @@
           <w:szCs w:val="18"/>
           <w:lang w:val="en-GB"/>
         </w:rPr>
-        <w:t xml:space="preserve">. En av de pedagogiska modellerna som används inom det Associativa perspektivet är Direkt Instruktion Modellen (DIM). I DIM utgår undervisningen från koncept och färdigheter genom kombination av praktik och återkoppling till studenten </w:t>
+        <w:t xml:space="preserve">. </w:t>
+      </w:r>
+      <w:proofErr w:type="gramStart"/>
+      <w:r>
+        <w:rPr>
+          <w:sz w:val="18"/>
+          <w:szCs w:val="18"/>
+          <w:lang w:val="en-GB"/>
+        </w:rPr>
+        <w:t>En av de pedagogiska modellerna som används inom det Associativa perspektivet är Direkt Instruktion Modellen (DIM).</w:t>
+      </w:r>
+      <w:proofErr w:type="gramEnd"/>
+      <w:r>
+        <w:rPr>
+          <w:sz w:val="18"/>
+          <w:szCs w:val="18"/>
+          <w:lang w:val="en-GB"/>
+        </w:rPr>
+        <w:t xml:space="preserve"> I DIM utgår undervisningen från koncept och färdigheter genom kombination av praktik och återkoppling till studenten </w:t>
       </w:r>
       <w:r>
         <w:rPr>
@@ -1385,7 +1697,43 @@
           <w:szCs w:val="18"/>
           <w:lang w:val="en-GB"/>
         </w:rPr>
-        <w:t xml:space="preserve">. Studenten lär sig bl.a. genom omvandling av erfarenhet till kunskap och kompetens, ofta genom självstyrda aktiviteter och lösning av specifika problem (Conole, 2010; Brodie, 2005). En modell inom det Kognitiva perspektivet kallas Konstruktivistisk Läromiljö (KLM), och baserar sig på att studenten bygger sina egna mentala strukturer när de interagerar med en miljö </w:t>
+        <w:t xml:space="preserve">. </w:t>
+      </w:r>
+      <w:proofErr w:type="gramStart"/>
+      <w:r>
+        <w:rPr>
+          <w:sz w:val="18"/>
+          <w:szCs w:val="18"/>
+          <w:lang w:val="en-GB"/>
+        </w:rPr>
+        <w:t>Studenten lär sig bl.a.</w:t>
+      </w:r>
+      <w:proofErr w:type="gramEnd"/>
+      <w:r>
+        <w:rPr>
+          <w:sz w:val="18"/>
+          <w:szCs w:val="18"/>
+          <w:lang w:val="en-GB"/>
+        </w:rPr>
+        <w:t xml:space="preserve"> </w:t>
+      </w:r>
+      <w:proofErr w:type="gramStart"/>
+      <w:r>
+        <w:rPr>
+          <w:sz w:val="18"/>
+          <w:szCs w:val="18"/>
+          <w:lang w:val="en-GB"/>
+        </w:rPr>
+        <w:t>genom</w:t>
+      </w:r>
+      <w:proofErr w:type="gramEnd"/>
+      <w:r>
+        <w:rPr>
+          <w:sz w:val="18"/>
+          <w:szCs w:val="18"/>
+          <w:lang w:val="en-GB"/>
+        </w:rPr>
+        <w:t xml:space="preserve"> omvandling av erfarenhet till kunskap och kompetens, ofta genom självstyrda aktiviteter och lösning av specifika problem (Conole, 2010; Brodie, 2005). En modell inom det Kognitiva perspektivet kallas Konstruktivistisk Läromiljö (KLM), och baserar sig på att studenten bygger sina egna mentala strukturer när de interagerar med en miljö </w:t>
       </w:r>
       <w:r>
         <w:rPr>
@@ -1556,7 +1904,61 @@
           <w:szCs w:val="18"/>
           <w:lang w:val="en-GB"/>
         </w:rPr>
-        <w:t xml:space="preserve">. Ett exempel på dessa former av sammanhang är användningen av små studentgrupper där studenterna kan skaffa sig kunskaper tillsammans. I de små studentgrupperna, motiveras studenten till lärande genom bl.a. sin motivation att etablera sig i gruppen genom att bidra med sin egen insats och tidigare kunskaper.  Samtidigt, stödjer gruppen läroprocessen genom utveckling av praxis som delas inom gruppen och inkluderar, till exempel värderingar och specifik kunskap </w:t>
+        <w:t xml:space="preserve">. Ett exempel på dessa former av sammanhang är användningen av små studentgrupper där studenterna </w:t>
+      </w:r>
+      <w:proofErr w:type="gramStart"/>
+      <w:r>
+        <w:rPr>
+          <w:sz w:val="18"/>
+          <w:szCs w:val="18"/>
+          <w:lang w:val="en-GB"/>
+        </w:rPr>
+        <w:t>kan</w:t>
+      </w:r>
+      <w:proofErr w:type="gramEnd"/>
+      <w:r>
+        <w:rPr>
+          <w:sz w:val="18"/>
+          <w:szCs w:val="18"/>
+          <w:lang w:val="en-GB"/>
+        </w:rPr>
+        <w:t xml:space="preserve"> skaffa sig kunskaper tillsammans. </w:t>
+      </w:r>
+      <w:proofErr w:type="gramStart"/>
+      <w:r>
+        <w:rPr>
+          <w:sz w:val="18"/>
+          <w:szCs w:val="18"/>
+          <w:lang w:val="en-GB"/>
+        </w:rPr>
+        <w:t>I de små studentgrupperna, motiveras studenten till lärande genom bl.a.</w:t>
+      </w:r>
+      <w:proofErr w:type="gramEnd"/>
+      <w:r>
+        <w:rPr>
+          <w:sz w:val="18"/>
+          <w:szCs w:val="18"/>
+          <w:lang w:val="en-GB"/>
+        </w:rPr>
+        <w:t xml:space="preserve"> </w:t>
+      </w:r>
+      <w:proofErr w:type="gramStart"/>
+      <w:r>
+        <w:rPr>
+          <w:sz w:val="18"/>
+          <w:szCs w:val="18"/>
+          <w:lang w:val="en-GB"/>
+        </w:rPr>
+        <w:t>sin</w:t>
+      </w:r>
+      <w:proofErr w:type="gramEnd"/>
+      <w:r>
+        <w:rPr>
+          <w:sz w:val="18"/>
+          <w:szCs w:val="18"/>
+          <w:lang w:val="en-GB"/>
+        </w:rPr>
+        <w:t xml:space="preserve"> motivation att etablera sig i gruppen genom att bidra med sin egen insats och tidigare kunskaper.  Samtidigt, stödjer gruppen läroprocessen genom utveckling av praxis som delas inom gruppen och inkluderar, till exempel värderingar och specifik kunskap </w:t>
       </w:r>
       <w:r>
         <w:rPr>
@@ -1700,7 +2102,43 @@
           <w:szCs w:val="18"/>
           <w:lang w:val="en-GB"/>
         </w:rPr>
-        <w:t>. ATM förutsätter att deltagare jobbar tillsammans mot ett gemensamt ändamål (gemenskap). Detta sker med hjälp av specifika verktyg för att nå ett inlärningsresultat och som är styrd av regler och sociala organisationsmodeller. ATM-baserad inlärning gör att förståelse uppstår både individuellt och gemensamt när det arbetas praktiskt i ett socialt sammanhang.”</w:t>
+        <w:t xml:space="preserve">. </w:t>
+      </w:r>
+      <w:proofErr w:type="gramStart"/>
+      <w:r>
+        <w:rPr>
+          <w:sz w:val="18"/>
+          <w:szCs w:val="18"/>
+          <w:lang w:val="en-GB"/>
+        </w:rPr>
+        <w:t>ATM förutsätter att deltagare jobbar tillsammans mot ett gemensamt ändamål (gemenskap).</w:t>
+      </w:r>
+      <w:proofErr w:type="gramEnd"/>
+      <w:r>
+        <w:rPr>
+          <w:sz w:val="18"/>
+          <w:szCs w:val="18"/>
+          <w:lang w:val="en-GB"/>
+        </w:rPr>
+        <w:t xml:space="preserve"> </w:t>
+      </w:r>
+      <w:proofErr w:type="gramStart"/>
+      <w:r>
+        <w:rPr>
+          <w:sz w:val="18"/>
+          <w:szCs w:val="18"/>
+          <w:lang w:val="en-GB"/>
+        </w:rPr>
+        <w:t>Detta sker med hjälp av specifika verktyg för att nå ett inlärningsresultat och som är styrd av regler och sociala organisationsmodeller.</w:t>
+      </w:r>
+      <w:proofErr w:type="gramEnd"/>
+      <w:r>
+        <w:rPr>
+          <w:sz w:val="18"/>
+          <w:szCs w:val="18"/>
+          <w:lang w:val="en-GB"/>
+        </w:rPr>
+        <w:t xml:space="preserve"> ATM-baserad inlärning gör att förståelse uppstår både individuellt och gemensamt när det arbetas praktiskt i ett socialt sammanhang.”</w:t>
       </w:r>
     </w:p>
     <w:p>
@@ -1773,6 +2211,7 @@
           <w:lang w:val="en-GB"/>
         </w:rPr>
       </w:pPr>
+      <w:proofErr w:type="gramStart"/>
       <w:r>
         <w:rPr>
           <w:sz w:val="22"/>
@@ -1781,6 +2220,7 @@
         </w:rPr>
         <w:t>Response to comment 4.</w:t>
       </w:r>
+      <w:proofErr w:type="gramEnd"/>
     </w:p>
     <w:p>
       <w:pPr>
@@ -1831,361 +2271,16 @@
         </w:rPr>
         <w:t>.</w:t>
       </w:r>
-    </w:p>
-    <w:p>
-      <w:pPr>
-        <w:rPr>
-          <w:color w:val="FF0000"/>
-          <w:sz w:val="22"/>
-          <w:szCs w:val="22"/>
-          <w:lang w:val="en-GB"/>
-        </w:rPr>
-      </w:pPr>
-    </w:p>
-    <w:p>
-      <w:pPr>
-        <w:rPr>
-          <w:strike/>
-          <w:sz w:val="22"/>
-          <w:szCs w:val="22"/>
-          <w:lang w:val="en-GB"/>
-        </w:rPr>
-      </w:pPr>
-      <w:r>
-        <w:rPr>
-          <w:strike/>
-          <w:sz w:val="22"/>
-          <w:szCs w:val="22"/>
-          <w:lang w:val="en-GB"/>
-        </w:rPr>
-        <w:t>Specifically, regarding the examiners recommendation concerning a case study design, in the author’s opinion a c</w:t>
-      </w:r>
-      <w:r>
-        <w:rPr>
-          <w:strike/>
-          <w:sz w:val="22"/>
-          <w:szCs w:val="22"/>
-          <w:lang w:val="en-GB"/>
-        </w:rPr>
-        <w:t xml:space="preserve">ase study </w:t>
-      </w:r>
-      <w:r>
-        <w:rPr>
-          <w:strike/>
-          <w:sz w:val="22"/>
-          <w:szCs w:val="22"/>
-          <w:lang w:val="en-GB"/>
-        </w:rPr>
-        <w:t xml:space="preserve">is </w:t>
-      </w:r>
-      <w:r>
-        <w:rPr>
-          <w:strike/>
-          <w:sz w:val="22"/>
-          <w:szCs w:val="22"/>
-          <w:lang w:val="en-GB"/>
-        </w:rPr>
-        <w:t xml:space="preserve">not </w:t>
-      </w:r>
-      <w:r>
-        <w:rPr>
-          <w:strike/>
-          <w:sz w:val="22"/>
-          <w:szCs w:val="22"/>
-          <w:lang w:val="en-GB"/>
-        </w:rPr>
-        <w:t xml:space="preserve">an </w:t>
-      </w:r>
-      <w:r>
-        <w:rPr>
-          <w:strike/>
-          <w:sz w:val="22"/>
-          <w:szCs w:val="22"/>
-          <w:lang w:val="en-GB"/>
-        </w:rPr>
-        <w:t>appropriate</w:t>
-      </w:r>
-      <w:r>
-        <w:rPr>
-          <w:strike/>
-          <w:sz w:val="22"/>
-          <w:szCs w:val="22"/>
-          <w:lang w:val="en-GB"/>
-        </w:rPr>
-        <w:t xml:space="preserve"> fit for this study</w:t>
-      </w:r>
-      <w:r>
-        <w:rPr>
-          <w:strike/>
-          <w:sz w:val="22"/>
-          <w:szCs w:val="22"/>
-          <w:lang w:val="en-GB"/>
-        </w:rPr>
-        <w:t xml:space="preserve"> due to </w:t>
-      </w:r>
-      <w:r>
-        <w:rPr>
-          <w:strike/>
-          <w:sz w:val="22"/>
-          <w:szCs w:val="22"/>
-          <w:lang w:val="en-GB"/>
-        </w:rPr>
-        <w:t xml:space="preserve">the </w:t>
-      </w:r>
-      <w:r>
-        <w:rPr>
-          <w:strike/>
-          <w:sz w:val="22"/>
-          <w:szCs w:val="22"/>
-          <w:lang w:val="en-GB"/>
-        </w:rPr>
-        <w:t>conclusive nature</w:t>
-      </w:r>
-      <w:r>
-        <w:rPr>
-          <w:strike/>
-          <w:sz w:val="22"/>
-          <w:szCs w:val="22"/>
-          <w:lang w:val="en-GB"/>
-        </w:rPr>
-        <w:t xml:space="preserve"> of case studies</w:t>
-      </w:r>
-      <w:r>
-        <w:rPr>
-          <w:strike/>
-          <w:sz w:val="22"/>
-          <w:szCs w:val="22"/>
-          <w:lang w:val="en-GB"/>
-        </w:rPr>
-        <w:t xml:space="preserve">. </w:t>
-      </w:r>
-      <w:r>
-        <w:rPr>
-          <w:strike/>
-          <w:sz w:val="22"/>
-          <w:szCs w:val="22"/>
-          <w:lang w:val="en-GB"/>
-        </w:rPr>
-        <w:t>The available r</w:t>
-      </w:r>
-      <w:r>
-        <w:rPr>
-          <w:strike/>
-          <w:sz w:val="22"/>
-          <w:szCs w:val="22"/>
-          <w:lang w:val="en-GB"/>
-        </w:rPr>
-        <w:t xml:space="preserve">esources </w:t>
-      </w:r>
-      <w:r>
-        <w:rPr>
-          <w:strike/>
-          <w:sz w:val="22"/>
-          <w:szCs w:val="22"/>
-          <w:lang w:val="en-GB"/>
-        </w:rPr>
-        <w:t xml:space="preserve">for this study were </w:t>
-      </w:r>
-      <w:r>
-        <w:rPr>
-          <w:strike/>
-          <w:sz w:val="22"/>
-          <w:szCs w:val="22"/>
-          <w:lang w:val="en-GB"/>
-        </w:rPr>
-        <w:t xml:space="preserve">too limited for </w:t>
-      </w:r>
-      <w:r>
-        <w:rPr>
-          <w:strike/>
-          <w:sz w:val="22"/>
-          <w:szCs w:val="22"/>
-          <w:lang w:val="en-GB"/>
-        </w:rPr>
-        <w:t>it</w:t>
-      </w:r>
-      <w:r>
-        <w:rPr>
-          <w:strike/>
-          <w:sz w:val="22"/>
-          <w:szCs w:val="22"/>
-          <w:lang w:val="en-GB"/>
-        </w:rPr>
-        <w:t xml:space="preserve"> to be conclusive in nature</w:t>
-      </w:r>
-      <w:r>
-        <w:rPr>
-          <w:strike/>
-          <w:sz w:val="22"/>
-          <w:szCs w:val="22"/>
-          <w:lang w:val="en-GB"/>
-        </w:rPr>
-        <w:t xml:space="preserve"> and therefore an exploratory design was chosen</w:t>
-      </w:r>
-      <w:r>
-        <w:rPr>
-          <w:strike/>
-          <w:sz w:val="22"/>
-          <w:szCs w:val="22"/>
-          <w:lang w:val="en-GB"/>
-        </w:rPr>
-        <w:t>.</w:t>
-      </w:r>
-      <w:r>
-        <w:rPr>
-          <w:strike/>
-          <w:sz w:val="22"/>
-          <w:szCs w:val="22"/>
-          <w:lang w:val="en-GB"/>
-        </w:rPr>
-        <w:t xml:space="preserve"> This is clearly explained in the main text as follows:</w:t>
-      </w:r>
-    </w:p>
-    <w:p>
-      <w:pPr>
-        <w:rPr>
-          <w:strike/>
-          <w:sz w:val="22"/>
-          <w:szCs w:val="22"/>
-          <w:lang w:val="en-GB"/>
-        </w:rPr>
-      </w:pPr>
-    </w:p>
-    <w:p>
-      <w:pPr>
-        <w:rPr>
-          <w:strike/>
-          <w:sz w:val="18"/>
-          <w:szCs w:val="18"/>
-          <w:lang w:val="en-GB"/>
-        </w:rPr>
-      </w:pPr>
-      <w:r>
-        <w:rPr>
-          <w:strike/>
-          <w:sz w:val="18"/>
-          <w:szCs w:val="18"/>
-          <w:lang w:val="en-GB"/>
-        </w:rPr>
-        <w:t xml:space="preserve">“Studien anses vara explorativ eftersom den främst genererar resultat baserat på ett litet urval och skulle gynnas av uppföljning i en större studie </w:t>
-      </w:r>
-      <w:commentRangeStart w:id="0"/>
-      <w:r>
-        <w:rPr>
-          <w:strike/>
-          <w:sz w:val="18"/>
-          <w:szCs w:val="18"/>
-          <w:lang w:val="en-GB"/>
-        </w:rPr>
-        <w:fldChar w:fldCharType="begin"/>
-      </w:r>
-      <w:r>
-        <w:rPr>
-          <w:strike/>
-          <w:sz w:val="18"/>
-          <w:szCs w:val="18"/>
-          <w:lang w:val="en-GB"/>
-        </w:rPr>
-        <w:instrText xml:space="preserve"> ADDIN ZOTERO_ITEM CSL_CITATION {"citationID":"QgN3Wlpb","properties":{"formattedCitation":"(Malhotra &amp; Birks, 2006)","plainCitation":"(Malhotra &amp; Birks, 2006)","noteIndex":0},"citationItems":[{"id":112,"uris":["http://zotero.org/users/local/QsygNxKM/items/YJQAMTVE"],"uri":["http://zotero.org/users/local/QsygNxKM/items/YJQAMTVE"],"itemData":{"id":112,"type":"book","title":"Marketing Research - An Applied Approach - European","publisher":"Prentice Hall, Inc., a Pearson Education company","edition":"Updated Second European Edition","abstract":"Being a marketing researcher is a very creative task. This creativity is nurtured by an environment that makes many demands on the researcher. They must be able to cope with the technical challenges to plan, gather, analyse and interpret information. They must be aware of the challenges faced by the array of decision-makers who trust sound marketing research. They must be able to empathise with the people they aim to question and observe, and to treat them with care and respect.\nTrying to develop the technical skills and to balance an appreciation of decision- makers and respondents may seem daunting. Finding the confidence to conduct research and to interpret the findings may seem difficult with so many options to consider. This is where we believe Marketing Research, An Applied Approach, 2nd European edition can help. Founded on the enormously successful US editions and the 1st European edition, this text aims to be comprehensive, authoritative and applied. This edition includes an array of European and international examples, practices and illustrations. It portrays a balance of qualitative and quantitative approaches to con- ducting research that allows the creative support of decision-makers. It will guide the reader through the challenges faced in conducting marketing research of the highest quality. This is achieved through an appropriate blend of scholarship with a highly applied and managerial orientation.","ISBN":"0 273 69530 4","note":"p. 64","author":[{"family":"Malhotra","given":"Naresh K."},{"family":"Birks","given":"David F."}],"issued":{"date-parts":[["2006"]]}}}],"schema":"https://github.com/citation-style-language/schema/raw/master/csl-citation.json"} </w:instrText>
-      </w:r>
-      <w:r>
-        <w:rPr>
-          <w:strike/>
-          <w:sz w:val="18"/>
-          <w:szCs w:val="18"/>
-          <w:lang w:val="en-GB"/>
-        </w:rPr>
-        <w:fldChar w:fldCharType="separate"/>
-      </w:r>
-      <w:r>
-        <w:rPr>
-          <w:strike/>
-          <w:sz w:val="18"/>
-          <w:szCs w:val="18"/>
-          <w:lang w:val="en-GB"/>
-        </w:rPr>
-        <w:t>(Malhotra &amp; Birks, 2006)</w:t>
-      </w:r>
-      <w:r>
-        <w:rPr>
-          <w:strike/>
-          <w:sz w:val="18"/>
-          <w:szCs w:val="18"/>
-          <w:lang w:val="en-GB"/>
-        </w:rPr>
-        <w:fldChar w:fldCharType="end"/>
-      </w:r>
-      <w:r>
-        <w:rPr>
-          <w:strike/>
-          <w:sz w:val="18"/>
-          <w:szCs w:val="18"/>
-          <w:lang w:val="en-GB"/>
-        </w:rPr>
-        <w:t>.</w:t>
-      </w:r>
-      <w:commentRangeEnd w:id="0"/>
-      <w:r>
-        <w:rPr>
-          <w:rStyle w:val="CommentReference"/>
-          <w:strike/>
-        </w:rPr>
-        <w:commentReference w:id="0"/>
-      </w:r>
-      <w:r>
-        <w:rPr>
-          <w:strike/>
-          <w:sz w:val="18"/>
-          <w:szCs w:val="18"/>
-          <w:lang w:val="en-GB"/>
-        </w:rPr>
-        <w:t xml:space="preserve"> Studien kan också anses vara explorativt eftersom den lägger grunden till metodik för att uppfylla studiens mål och ger möjligheten för vidare metodutveckling i senare studier</w:t>
-      </w:r>
-      <w:commentRangeStart w:id="1"/>
-      <w:r>
-        <w:rPr>
-          <w:strike/>
-          <w:sz w:val="18"/>
-          <w:szCs w:val="18"/>
-          <w:lang w:val="en-GB"/>
-        </w:rPr>
-        <w:t>.</w:t>
-      </w:r>
-      <w:commentRangeEnd w:id="1"/>
-      <w:r>
-        <w:rPr>
-          <w:rStyle w:val="CommentReference"/>
-          <w:strike/>
-        </w:rPr>
-        <w:commentReference w:id="1"/>
-      </w:r>
-      <w:r>
-        <w:rPr>
-          <w:strike/>
-          <w:sz w:val="18"/>
-          <w:szCs w:val="18"/>
-          <w:lang w:val="en-GB"/>
-        </w:rPr>
-        <w:t>”</w:t>
-      </w:r>
-    </w:p>
-    <w:p>
-      <w:pPr>
-        <w:rPr>
-          <w:sz w:val="22"/>
-          <w:szCs w:val="22"/>
-          <w:lang w:val="en-GB"/>
-        </w:rPr>
-      </w:pPr>
-    </w:p>
-    <w:p>
-      <w:pPr>
-        <w:rPr>
-          <w:sz w:val="22"/>
-          <w:szCs w:val="22"/>
-          <w:lang w:val="en-GB"/>
-        </w:rPr>
-      </w:pPr>
+      <w:r>
+        <w:rPr>
+          <w:sz w:val="22"/>
+          <w:szCs w:val="22"/>
+          <w:lang w:val="en-GB"/>
+        </w:rPr>
+        <w:t xml:space="preserve"> </w:t>
+      </w:r>
+      <w:bookmarkStart w:id="0" w:name="_GoBack"/>
+      <w:bookmarkEnd w:id="0"/>
       <w:r>
         <w:rPr>
           <w:sz w:val="22"/>
@@ -2286,7 +2381,7 @@
     </w:p>
     <w:p>
       <w:pPr>
-        <w:pStyle w:val="ListParagraph"/>
+        <w:pStyle w:val="Liststycke"/>
         <w:numPr>
           <w:ilvl w:val="0"/>
           <w:numId w:val="6"/>
@@ -2316,7 +2411,7 @@
     </w:p>
     <w:p>
       <w:pPr>
-        <w:pStyle w:val="ListParagraph"/>
+        <w:pStyle w:val="Liststycke"/>
         <w:rPr>
           <w:sz w:val="22"/>
           <w:szCs w:val="22"/>
@@ -2350,7 +2445,7 @@
     </w:p>
     <w:p>
       <w:pPr>
-        <w:pStyle w:val="ListParagraph"/>
+        <w:pStyle w:val="Liststycke"/>
         <w:numPr>
           <w:ilvl w:val="0"/>
           <w:numId w:val="6"/>
@@ -2380,7 +2475,7 @@
     </w:p>
     <w:p>
       <w:pPr>
-        <w:pStyle w:val="ListParagraph"/>
+        <w:pStyle w:val="Liststycke"/>
         <w:rPr>
           <w:sz w:val="22"/>
           <w:szCs w:val="22"/>
@@ -2414,7 +2509,7 @@
     </w:p>
     <w:p>
       <w:pPr>
-        <w:pStyle w:val="ListParagraph"/>
+        <w:pStyle w:val="Liststycke"/>
         <w:numPr>
           <w:ilvl w:val="0"/>
           <w:numId w:val="6"/>
@@ -2444,7 +2539,7 @@
     </w:p>
     <w:p>
       <w:pPr>
-        <w:pStyle w:val="ListParagraph"/>
+        <w:pStyle w:val="Liststycke"/>
         <w:rPr>
           <w:sz w:val="22"/>
           <w:szCs w:val="22"/>
@@ -2494,7 +2589,7 @@
     </w:p>
     <w:p>
       <w:pPr>
-        <w:pStyle w:val="ListParagraph"/>
+        <w:pStyle w:val="Liststycke"/>
         <w:numPr>
           <w:ilvl w:val="0"/>
           <w:numId w:val="6"/>
@@ -2524,7 +2619,7 @@
     </w:p>
     <w:p>
       <w:pPr>
-        <w:pStyle w:val="ListParagraph"/>
+        <w:pStyle w:val="Liststycke"/>
         <w:rPr>
           <w:sz w:val="22"/>
           <w:szCs w:val="22"/>
@@ -2625,6 +2720,7 @@
           <w:lang w:val="en-GB"/>
         </w:rPr>
       </w:pPr>
+      <w:proofErr w:type="gramStart"/>
       <w:r>
         <w:rPr>
           <w:sz w:val="22"/>
@@ -2633,6 +2729,7 @@
         </w:rPr>
         <w:t>Response to comment 5.</w:t>
       </w:r>
+      <w:proofErr w:type="gramEnd"/>
     </w:p>
     <w:p>
       <w:pPr>
@@ -2770,90 +2867,51 @@
     <w:p>
       <w:pPr>
         <w:rPr>
-          <w:strike/>
-          <w:sz w:val="22"/>
-          <w:szCs w:val="22"/>
-          <w:lang w:val="en-GB"/>
-        </w:rPr>
-      </w:pPr>
-      <w:r>
-        <w:rPr>
-          <w:strike/>
-          <w:sz w:val="22"/>
-          <w:szCs w:val="22"/>
-          <w:lang w:val="en-GB"/>
-        </w:rPr>
-        <w:t xml:space="preserve">In addition, the small sample size is discussed in detail in the discussion as a weak point in the studies ability to draw conclusive results </w:t>
-      </w:r>
-      <w:r>
-        <w:rPr>
-          <w:strike/>
-          <w:sz w:val="22"/>
-          <w:szCs w:val="22"/>
-          <w:lang w:val="en-GB"/>
-        </w:rPr>
-        <w:t xml:space="preserve">(In accordance with U9: </w:t>
-      </w:r>
-      <w:r>
-        <w:rPr>
-          <w:strike/>
-          <w:sz w:val="18"/>
-          <w:szCs w:val="18"/>
-          <w:lang w:val="en-GB"/>
-        </w:rPr>
-        <w:t>“Begränsningar skall diskuteras i termer av reproducerbarhet, validitet, reliabilitet, generaliserbarhet, vidareförbarhet, trovärdighet, etc., beroende på metodval och metodtillämpning.”</w:t>
-      </w:r>
-      <w:r>
-        <w:rPr>
-          <w:strike/>
-          <w:sz w:val="22"/>
-          <w:szCs w:val="22"/>
-          <w:lang w:val="en-GB"/>
-        </w:rPr>
-        <w:t xml:space="preserve">) </w:t>
-      </w:r>
-      <w:r>
-        <w:rPr>
-          <w:strike/>
-          <w:sz w:val="22"/>
-          <w:szCs w:val="22"/>
-          <w:lang w:val="en-GB"/>
-        </w:rPr>
-        <w:t xml:space="preserve">and potential methods to avoid this in future studies (with additional resources at their disposal) are reviewed. </w:t>
-      </w:r>
-    </w:p>
-    <w:p>
-      <w:pPr>
-        <w:rPr>
-          <w:sz w:val="22"/>
-          <w:szCs w:val="22"/>
-          <w:lang w:val="en-GB"/>
-        </w:rPr>
-      </w:pPr>
-    </w:p>
-    <w:p>
-      <w:pPr>
-        <w:rPr>
-          <w:sz w:val="22"/>
-          <w:szCs w:val="22"/>
-          <w:lang w:val="en-GB"/>
-        </w:rPr>
-      </w:pPr>
-      <w:r>
-        <w:rPr>
-          <w:sz w:val="22"/>
-          <w:szCs w:val="22"/>
-          <w:lang w:val="en-GB"/>
-        </w:rPr>
-        <w:t xml:space="preserve">In addition, the small sample size is discussed in detail in the discussion as a weak point in the study in accordance with U9: </w:t>
-      </w:r>
-      <w:r>
-        <w:rPr>
-          <w:sz w:val="18"/>
-          <w:szCs w:val="18"/>
-          <w:lang w:val="en-GB"/>
-        </w:rPr>
-        <w:t>“Begränsningar skall diskuteras i termer av reproducerbarhet, validitet, reliabilitet, generaliserbarhet, vidareförbarhet, trovärdighet, etc., beroende på metodval och metodtillämpning.”</w:t>
+          <w:sz w:val="22"/>
+          <w:szCs w:val="22"/>
+          <w:lang w:val="en-GB"/>
+        </w:rPr>
+      </w:pPr>
+      <w:r>
+        <w:rPr>
+          <w:sz w:val="22"/>
+          <w:szCs w:val="22"/>
+          <w:lang w:val="en-GB"/>
+        </w:rPr>
+        <w:t xml:space="preserve">In addition, the small sample size is discussed in detail in the discussion as a </w:t>
+      </w:r>
+      <w:r>
+        <w:rPr>
+          <w:sz w:val="22"/>
+          <w:szCs w:val="22"/>
+          <w:lang w:val="en-GB"/>
+        </w:rPr>
+        <w:t xml:space="preserve">limitation </w:t>
+      </w:r>
+      <w:r>
+        <w:rPr>
+          <w:sz w:val="22"/>
+          <w:szCs w:val="22"/>
+          <w:lang w:val="en-GB"/>
+        </w:rPr>
+        <w:t xml:space="preserve">in accordance with U9: </w:t>
+      </w:r>
+      <w:r>
+        <w:rPr>
+          <w:sz w:val="18"/>
+          <w:szCs w:val="18"/>
+          <w:lang w:val="en-GB"/>
+        </w:rPr>
+        <w:t>“Begränsningar skall diskuteras i termer av reproducerbarhet, validitet, reliabilitet, generaliserbarhet, vidareförbarhet, trovärdighet, etc., beroende på metodval och metodtillämpning.</w:t>
+      </w:r>
+      <w:proofErr w:type="gramStart"/>
+      <w:r>
+        <w:rPr>
+          <w:sz w:val="18"/>
+          <w:szCs w:val="18"/>
+          <w:lang w:val="en-GB"/>
+        </w:rPr>
+        <w:t>”</w:t>
       </w:r>
       <w:r>
         <w:rPr>
@@ -2863,6 +2921,7 @@
         </w:rPr>
         <w:t>,</w:t>
       </w:r>
+      <w:proofErr w:type="gramEnd"/>
       <w:r>
         <w:rPr>
           <w:sz w:val="22"/>
@@ -3037,6 +3096,7 @@
           <w:lang w:val="en-GB"/>
         </w:rPr>
       </w:pPr>
+      <w:commentRangeStart w:id="1"/>
       <w:r>
         <w:rPr>
           <w:sz w:val="22"/>
@@ -3045,6 +3105,13 @@
         </w:rPr>
         <w:t>“”</w:t>
       </w:r>
+      <w:commentRangeEnd w:id="1"/>
+      <w:r>
+        <w:rPr>
+          <w:rStyle w:val="Kommentarsreferens"/>
+        </w:rPr>
+        <w:commentReference w:id="1"/>
+      </w:r>
     </w:p>
     <w:p>
       <w:pPr>
@@ -3153,15 +3220,31 @@
           <w:szCs w:val="22"/>
           <w:lang w:val="en-GB"/>
         </w:rPr>
-        <w:t>Finally, requirements concerning the “magnitude of the results” are not forthcoming in the formal learning outcomes or the grading criteria for the bachelor’s thesis and, therefore, it is highly questionable that the examiner evaluates this.</w:t>
-      </w:r>
-      <w:r>
-        <w:rPr>
-          <w:sz w:val="22"/>
-          <w:szCs w:val="22"/>
-          <w:lang w:val="en-GB"/>
-        </w:rPr>
-        <w:t xml:space="preserve"> Specifically, the criteria mentioned by the examiner states:</w:t>
+        <w:t>Finally, requirements concerning the “magnitude of the results” are not forthcoming in the formal learning outcomes or the grading criteria for the bachelor’s thesis and, therefore, it is questionable that the examiner evaluates this.</w:t>
+      </w:r>
+      <w:r>
+        <w:rPr>
+          <w:sz w:val="22"/>
+          <w:szCs w:val="22"/>
+          <w:lang w:val="en-GB"/>
+        </w:rPr>
+        <w:t xml:space="preserve"> Specifically, the </w:t>
+      </w:r>
+      <w:r>
+        <w:rPr>
+          <w:sz w:val="22"/>
+          <w:szCs w:val="22"/>
+          <w:lang w:val="en-GB"/>
+        </w:rPr>
+        <w:t xml:space="preserve">formal </w:t>
+      </w:r>
+      <w:r>
+        <w:rPr>
+          <w:sz w:val="22"/>
+          <w:szCs w:val="22"/>
+          <w:lang w:val="en-GB"/>
+        </w:rPr>
+        <w:t>criteria mentioned by the examiner states:</w:t>
       </w:r>
     </w:p>
     <w:p>
@@ -3270,15 +3353,15 @@
           <w:szCs w:val="22"/>
           <w:lang w:val="en-GB"/>
         </w:rPr>
-        <w:t xml:space="preserve"> the authors opinion</w:t>
-      </w:r>
-      <w:r>
-        <w:rPr>
-          <w:sz w:val="22"/>
-          <w:szCs w:val="22"/>
-          <w:lang w:val="en-GB"/>
-        </w:rPr>
-        <w:t xml:space="preserve">, </w:t>
+        <w:t xml:space="preserve"> the authors opinion that this criteria has been sufficiently met with only one interview respondent.</w:t>
+      </w:r>
+      <w:r>
+        <w:rPr>
+          <w:sz w:val="22"/>
+          <w:szCs w:val="22"/>
+          <w:lang w:val="en-GB"/>
+        </w:rPr>
+        <w:t xml:space="preserve"> </w:t>
       </w:r>
       <w:commentRangeStart w:id="2"/>
       <w:r>
@@ -3287,30 +3370,32 @@
           <w:szCs w:val="22"/>
           <w:lang w:val="en-GB"/>
         </w:rPr>
-        <w:t>together with the opinion of the thesis supervisor and two independent opponents</w:t>
+        <w:t xml:space="preserve">It should furthermore be noted that </w:t>
+      </w:r>
+      <w:proofErr w:type="gramStart"/>
+      <w:r>
+        <w:rPr>
+          <w:sz w:val="22"/>
+          <w:szCs w:val="22"/>
+          <w:lang w:val="en-GB"/>
+        </w:rPr>
+        <w:t>this opinion is shared by the thesis supervisor and the two independent opponents that have reviewed the work</w:t>
+      </w:r>
+      <w:proofErr w:type="gramEnd"/>
+      <w:r>
+        <w:rPr>
+          <w:sz w:val="22"/>
+          <w:szCs w:val="22"/>
+          <w:lang w:val="en-GB"/>
+        </w:rPr>
+        <w:t>.</w:t>
       </w:r>
       <w:commentRangeEnd w:id="2"/>
       <w:r>
         <w:rPr>
-          <w:rStyle w:val="CommentReference"/>
+          <w:rStyle w:val="Kommentarsreferens"/>
         </w:rPr>
         <w:commentReference w:id="2"/>
-      </w:r>
-      <w:r>
-        <w:rPr>
-          <w:sz w:val="22"/>
-          <w:szCs w:val="22"/>
-          <w:lang w:val="en-GB"/>
-        </w:rPr>
-        <w:t>,</w:t>
-      </w:r>
-      <w:r>
-        <w:rPr>
-          <w:sz w:val="22"/>
-          <w:szCs w:val="22"/>
-          <w:lang w:val="en-GB"/>
-        </w:rPr>
-        <w:t xml:space="preserve"> that this criteria has been sufficiently met with only one interview respondent.</w:t>
       </w:r>
     </w:p>
     <w:p>
@@ -3351,27 +3436,48 @@
           <w:szCs w:val="18"/>
           <w:lang w:val="en-GB"/>
         </w:rPr>
-        <w:t>U9 is not fully fulfilled. "...ethical and societal  consequences of the conclusions in  the thesis are discussed. " please add this discussion. </w:t>
-      </w:r>
-    </w:p>
-    <w:p>
-      <w:pPr>
-        <w:rPr>
-          <w:sz w:val="22"/>
-          <w:szCs w:val="22"/>
-          <w:lang w:val="en-GB"/>
-        </w:rPr>
-      </w:pPr>
-    </w:p>
-    <w:p>
-      <w:pPr>
+        <w:t>U9 is not fully fulfilled. "...</w:t>
+      </w:r>
+      <w:proofErr w:type="gramStart"/>
+      <w:r>
         <w:rPr>
           <w:rFonts w:ascii="Helvetica" w:eastAsia="Times New Roman" w:hAnsi="Helvetica" w:cs="Times New Roman"/>
           <w:sz w:val="18"/>
           <w:szCs w:val="18"/>
           <w:lang w:val="en-GB"/>
         </w:rPr>
-      </w:pPr>
+        <w:t>ethical</w:t>
+      </w:r>
+      <w:proofErr w:type="gramEnd"/>
+      <w:r>
+        <w:rPr>
+          <w:rFonts w:ascii="Helvetica" w:eastAsia="Times New Roman" w:hAnsi="Helvetica" w:cs="Times New Roman"/>
+          <w:sz w:val="18"/>
+          <w:szCs w:val="18"/>
+          <w:lang w:val="en-GB"/>
+        </w:rPr>
+        <w:t xml:space="preserve"> and societal  consequences of the conclusions in  the thesis are discussed. " please add this discussion. </w:t>
+      </w:r>
+    </w:p>
+    <w:p>
+      <w:pPr>
+        <w:rPr>
+          <w:sz w:val="22"/>
+          <w:szCs w:val="22"/>
+          <w:lang w:val="en-GB"/>
+        </w:rPr>
+      </w:pPr>
+    </w:p>
+    <w:p>
+      <w:pPr>
+        <w:rPr>
+          <w:rFonts w:ascii="Helvetica" w:eastAsia="Times New Roman" w:hAnsi="Helvetica" w:cs="Times New Roman"/>
+          <w:sz w:val="18"/>
+          <w:szCs w:val="18"/>
+          <w:lang w:val="en-GB"/>
+        </w:rPr>
+      </w:pPr>
+      <w:proofErr w:type="gramStart"/>
       <w:r>
         <w:rPr>
           <w:sz w:val="22"/>
@@ -3380,6 +3486,7 @@
         </w:rPr>
         <w:t>Response to comment 6.</w:t>
       </w:r>
+      <w:proofErr w:type="gramEnd"/>
       <w:r>
         <w:rPr>
           <w:rFonts w:ascii="Helvetica" w:eastAsia="Times New Roman" w:hAnsi="Helvetica" w:cs="Times New Roman"/>
@@ -3530,7 +3637,7 @@
           <w:lang w:val="en-GB"/>
         </w:rPr>
       </w:pPr>
-      <w:commentRangeStart w:id="4"/>
+      <w:commentRangeStart w:id="3"/>
       <w:r>
         <w:rPr>
           <w:sz w:val="18"/>
@@ -3587,12 +3694,12 @@
         </w:rPr>
         <w:t>”</w:t>
       </w:r>
-      <w:commentRangeEnd w:id="4"/>
-      <w:r>
-        <w:rPr>
-          <w:rStyle w:val="CommentReference"/>
-        </w:rPr>
-        <w:commentReference w:id="4"/>
+      <w:commentRangeEnd w:id="3"/>
+      <w:r>
+        <w:rPr>
+          <w:rStyle w:val="Kommentarsreferens"/>
+        </w:rPr>
+        <w:commentReference w:id="3"/>
       </w:r>
     </w:p>
     <w:sectPr>
@@ -3607,75 +3714,46 @@
 
 <file path=word/comments.xml><?xml version="1.0" encoding="utf-8"?>
 <w:comments xmlns:wpc="http://schemas.microsoft.com/office/word/2010/wordprocessingCanvas" xmlns:mo="http://schemas.microsoft.com/office/mac/office/2008/main" xmlns:mc="http://schemas.openxmlformats.org/markup-compatibility/2006" xmlns:mv="urn:schemas-microsoft-com:mac:vml" xmlns:o="urn:schemas-microsoft-com:office:office" xmlns:r="http://schemas.openxmlformats.org/officeDocument/2006/relationships" xmlns:m="http://schemas.openxmlformats.org/officeDocument/2006/math" xmlns:v="urn:schemas-microsoft-com:vml" xmlns:wp14="http://schemas.microsoft.com/office/word/2010/wordprocessingDrawing" xmlns:wp="http://schemas.openxmlformats.org/drawingml/2006/wordprocessingDrawing" xmlns:w10="urn:schemas-microsoft-com:office:word" xmlns:w="http://schemas.openxmlformats.org/wordprocessingml/2006/main" xmlns:w14="http://schemas.microsoft.com/office/word/2010/wordml" xmlns:wpg="http://schemas.microsoft.com/office/word/2010/wordprocessingGroup" xmlns:wpi="http://schemas.microsoft.com/office/word/2010/wordprocessingInk" xmlns:wne="http://schemas.microsoft.com/office/word/2006/wordml" xmlns:wps="http://schemas.microsoft.com/office/word/2010/wordprocessingShape" mc:Ignorable="w14 wp14">
-  <w:comment w:id="0" w:author="Jason Serviss" w:date="2019-04-16T08:27:00Z" w:initials="JS">
-    <w:p>
-      <w:pPr>
-        <w:pStyle w:val="CommentText"/>
-      </w:pPr>
-      <w:r>
-        <w:rPr>
-          <w:rStyle w:val="CommentReference"/>
+  <w:comment w:id="1" w:author="Olivia Imner" w:date="2019-04-30T07:53:00Z" w:initials="OI">
+    <w:p>
+      <w:pPr>
+        <w:pStyle w:val="Kommentarer"/>
+      </w:pPr>
+      <w:r>
+        <w:rPr>
+          <w:rStyle w:val="Kommentarsreferens"/>
         </w:rPr>
         <w:annotationRef/>
       </w:r>
       <w:r>
-        <w:t>Add additional reference from text</w:t>
+        <w:t>Add this</w:t>
       </w:r>
     </w:p>
   </w:comment>
-  <w:comment w:id="1" w:author="Jason Serviss" w:date="2019-04-16T08:27:00Z" w:initials="JS">
-    <w:p>
-      <w:pPr>
-        <w:pStyle w:val="CommentText"/>
-      </w:pPr>
-      <w:r>
-        <w:rPr>
-          <w:rStyle w:val="CommentReference"/>
+  <w:comment w:id="2" w:author="Olivia Imner" w:date="2019-04-30T07:56:00Z" w:initials="OI">
+    <w:p>
+      <w:pPr>
+        <w:pStyle w:val="Kommentarer"/>
+      </w:pPr>
+      <w:r>
+        <w:rPr>
+          <w:rStyle w:val="Kommentarsreferens"/>
         </w:rPr>
         <w:annotationRef/>
       </w:r>
       <w:r>
-        <w:rPr>
-          <w:rStyle w:val="CommentReference"/>
-        </w:rPr>
-        <w:annotationRef/>
-      </w:r>
-      <w:r>
-        <w:t>Add reference from text</w:t>
-      </w:r>
-    </w:p>
-    <w:p>
-      <w:pPr>
-        <w:pStyle w:val="CommentText"/>
-      </w:pPr>
+        <w:t>?</w:t>
+      </w:r>
     </w:p>
   </w:comment>
-  <w:comment w:id="2" w:author="Jason Serviss" w:date="2019-04-25T08:41:00Z" w:initials="JS">
-    <w:p>
-      <w:pPr>
-        <w:pStyle w:val="CommentText"/>
-      </w:pPr>
-      <w:r>
-        <w:rPr>
-          <w:rStyle w:val="CommentReference"/>
-        </w:rPr>
-        <w:annotationRef/>
-      </w:r>
-      <w:r>
-        <w:t>?</w:t>
-      </w:r>
-      <w:bookmarkStart w:id="3" w:name="_GoBack"/>
-      <w:bookmarkEnd w:id="3"/>
-    </w:p>
-  </w:comment>
-  <w:comment w:id="4" w:author="Jason Serviss" w:date="2019-04-10T08:34:00Z" w:initials="JS">
-    <w:p>
-      <w:pPr>
-        <w:pStyle w:val="CommentText"/>
-      </w:pPr>
-      <w:r>
-        <w:rPr>
-          <w:rStyle w:val="CommentReference"/>
+  <w:comment w:id="3" w:author="Jason Serviss" w:date="2019-04-10T08:34:00Z" w:initials="JS">
+    <w:p>
+      <w:pPr>
+        <w:pStyle w:val="Kommentarer"/>
+      </w:pPr>
+      <w:r>
+        <w:rPr>
+          <w:rStyle w:val="Kommentarsreferens"/>
         </w:rPr>
         <w:annotationRef/>
       </w:r>
@@ -4392,13 +4470,13 @@
       <w:rFonts w:asciiTheme="majorHAnsi" w:hAnsiTheme="majorHAnsi"/>
     </w:rPr>
   </w:style>
-  <w:style w:type="character" w:default="1" w:styleId="DefaultParagraphFont">
+  <w:style w:type="character" w:default="1" w:styleId="Standardstycketypsnitt">
     <w:name w:val="Default Paragraph Font"/>
     <w:uiPriority w:val="1"/>
     <w:semiHidden/>
     <w:unhideWhenUsed/>
   </w:style>
-  <w:style w:type="table" w:default="1" w:styleId="TableNormal">
+  <w:style w:type="table" w:default="1" w:styleId="Normaltabell">
     <w:name w:val="Normal Table"/>
     <w:uiPriority w:val="99"/>
     <w:semiHidden/>
@@ -4413,7 +4491,7 @@
       </w:tblCellMar>
     </w:tblPr>
   </w:style>
-  <w:style w:type="numbering" w:default="1" w:styleId="NoList">
+  <w:style w:type="numbering" w:default="1" w:styleId="Ingenlista">
     <w:name w:val="No List"/>
     <w:uiPriority w:val="99"/>
     <w:semiHidden/>
@@ -4421,10 +4499,10 @@
   </w:style>
   <w:style w:type="character" w:customStyle="1" w:styleId="apple-converted-space">
     <w:name w:val="apple-converted-space"/>
-    <w:basedOn w:val="DefaultParagraphFont"/>
+    <w:basedOn w:val="Standardstycketypsnitt"/>
     <w:rsid w:val="0081648F"/>
   </w:style>
-  <w:style w:type="paragraph" w:styleId="ListParagraph">
+  <w:style w:type="paragraph" w:styleId="Liststycke">
     <w:name w:val="List Paragraph"/>
     <w:basedOn w:val="Normal"/>
     <w:uiPriority w:val="34"/>
@@ -4435,9 +4513,9 @@
       <w:contextualSpacing/>
     </w:pPr>
   </w:style>
-  <w:style w:type="character" w:styleId="Hyperlink">
+  <w:style w:type="character" w:styleId="Hyperlnk">
     <w:name w:val="Hyperlink"/>
-    <w:basedOn w:val="DefaultParagraphFont"/>
+    <w:basedOn w:val="Standardstycketypsnitt"/>
     <w:uiPriority w:val="99"/>
     <w:unhideWhenUsed/>
     <w:rsid w:val="00647D4C"/>
@@ -4446,9 +4524,9 @@
       <w:u w:val="single"/>
     </w:rPr>
   </w:style>
-  <w:style w:type="character" w:styleId="CommentReference">
+  <w:style w:type="character" w:styleId="Kommentarsreferens">
     <w:name w:val="annotation reference"/>
-    <w:basedOn w:val="DefaultParagraphFont"/>
+    <w:basedOn w:val="Standardstycketypsnitt"/>
     <w:uiPriority w:val="99"/>
     <w:semiHidden/>
     <w:unhideWhenUsed/>
@@ -4458,19 +4536,19 @@
       <w:szCs w:val="18"/>
     </w:rPr>
   </w:style>
-  <w:style w:type="paragraph" w:styleId="CommentText">
+  <w:style w:type="paragraph" w:styleId="Kommentarer">
     <w:name w:val="annotation text"/>
     <w:basedOn w:val="Normal"/>
-    <w:link w:val="CommentTextChar"/>
+    <w:link w:val="KommentarerChar"/>
     <w:uiPriority w:val="99"/>
     <w:semiHidden/>
     <w:unhideWhenUsed/>
     <w:rsid w:val="00D22AB7"/>
   </w:style>
-  <w:style w:type="character" w:customStyle="1" w:styleId="CommentTextChar">
-    <w:name w:val="Comment Text Char"/>
-    <w:basedOn w:val="DefaultParagraphFont"/>
-    <w:link w:val="CommentText"/>
+  <w:style w:type="character" w:customStyle="1" w:styleId="KommentarerChar">
+    <w:name w:val="Kommentarer Char"/>
+    <w:basedOn w:val="Standardstycketypsnitt"/>
+    <w:link w:val="Kommentarer"/>
     <w:uiPriority w:val="99"/>
     <w:semiHidden/>
     <w:rsid w:val="00D22AB7"/>
@@ -4478,11 +4556,11 @@
       <w:rFonts w:asciiTheme="majorHAnsi" w:hAnsiTheme="majorHAnsi"/>
     </w:rPr>
   </w:style>
-  <w:style w:type="paragraph" w:styleId="CommentSubject">
+  <w:style w:type="paragraph" w:styleId="Kommentarsmne">
     <w:name w:val="annotation subject"/>
-    <w:basedOn w:val="CommentText"/>
-    <w:next w:val="CommentText"/>
-    <w:link w:val="CommentSubjectChar"/>
+    <w:basedOn w:val="Kommentarer"/>
+    <w:next w:val="Kommentarer"/>
+    <w:link w:val="KommentarsmneChar"/>
     <w:uiPriority w:val="99"/>
     <w:semiHidden/>
     <w:unhideWhenUsed/>
@@ -4494,10 +4572,10 @@
       <w:szCs w:val="20"/>
     </w:rPr>
   </w:style>
-  <w:style w:type="character" w:customStyle="1" w:styleId="CommentSubjectChar">
-    <w:name w:val="Comment Subject Char"/>
-    <w:basedOn w:val="CommentTextChar"/>
-    <w:link w:val="CommentSubject"/>
+  <w:style w:type="character" w:customStyle="1" w:styleId="KommentarsmneChar">
+    <w:name w:val="Kommentarsämne Char"/>
+    <w:basedOn w:val="KommentarerChar"/>
+    <w:link w:val="Kommentarsmne"/>
     <w:uiPriority w:val="99"/>
     <w:semiHidden/>
     <w:rsid w:val="00D22AB7"/>
@@ -4509,10 +4587,10 @@
       <w:szCs w:val="20"/>
     </w:rPr>
   </w:style>
-  <w:style w:type="paragraph" w:styleId="BalloonText">
+  <w:style w:type="paragraph" w:styleId="Bubbeltext">
     <w:name w:val="Balloon Text"/>
     <w:basedOn w:val="Normal"/>
-    <w:link w:val="BalloonTextChar"/>
+    <w:link w:val="BubbeltextChar"/>
     <w:uiPriority w:val="99"/>
     <w:semiHidden/>
     <w:unhideWhenUsed/>
@@ -4523,10 +4601,10 @@
       <w:szCs w:val="18"/>
     </w:rPr>
   </w:style>
-  <w:style w:type="character" w:customStyle="1" w:styleId="BalloonTextChar">
-    <w:name w:val="Balloon Text Char"/>
-    <w:basedOn w:val="DefaultParagraphFont"/>
-    <w:link w:val="BalloonText"/>
+  <w:style w:type="character" w:customStyle="1" w:styleId="BubbeltextChar">
+    <w:name w:val="Bubbeltext Char"/>
+    <w:basedOn w:val="Standardstycketypsnitt"/>
+    <w:link w:val="Bubbeltext"/>
     <w:uiPriority w:val="99"/>
     <w:semiHidden/>
     <w:rsid w:val="00D22AB7"/>
@@ -4699,13 +4777,13 @@
       <w:rFonts w:asciiTheme="majorHAnsi" w:hAnsiTheme="majorHAnsi"/>
     </w:rPr>
   </w:style>
-  <w:style w:type="character" w:default="1" w:styleId="DefaultParagraphFont">
+  <w:style w:type="character" w:default="1" w:styleId="Standardstycketypsnitt">
     <w:name w:val="Default Paragraph Font"/>
     <w:uiPriority w:val="1"/>
     <w:semiHidden/>
     <w:unhideWhenUsed/>
   </w:style>
-  <w:style w:type="table" w:default="1" w:styleId="TableNormal">
+  <w:style w:type="table" w:default="1" w:styleId="Normaltabell">
     <w:name w:val="Normal Table"/>
     <w:uiPriority w:val="99"/>
     <w:semiHidden/>
@@ -4720,7 +4798,7 @@
       </w:tblCellMar>
     </w:tblPr>
   </w:style>
-  <w:style w:type="numbering" w:default="1" w:styleId="NoList">
+  <w:style w:type="numbering" w:default="1" w:styleId="Ingenlista">
     <w:name w:val="No List"/>
     <w:uiPriority w:val="99"/>
     <w:semiHidden/>
@@ -4728,10 +4806,10 @@
   </w:style>
   <w:style w:type="character" w:customStyle="1" w:styleId="apple-converted-space">
     <w:name w:val="apple-converted-space"/>
-    <w:basedOn w:val="DefaultParagraphFont"/>
+    <w:basedOn w:val="Standardstycketypsnitt"/>
     <w:rsid w:val="0081648F"/>
   </w:style>
-  <w:style w:type="paragraph" w:styleId="ListParagraph">
+  <w:style w:type="paragraph" w:styleId="Liststycke">
     <w:name w:val="List Paragraph"/>
     <w:basedOn w:val="Normal"/>
     <w:uiPriority w:val="34"/>
@@ -4742,9 +4820,9 @@
       <w:contextualSpacing/>
     </w:pPr>
   </w:style>
-  <w:style w:type="character" w:styleId="Hyperlink">
+  <w:style w:type="character" w:styleId="Hyperlnk">
     <w:name w:val="Hyperlink"/>
-    <w:basedOn w:val="DefaultParagraphFont"/>
+    <w:basedOn w:val="Standardstycketypsnitt"/>
     <w:uiPriority w:val="99"/>
     <w:unhideWhenUsed/>
     <w:rsid w:val="00647D4C"/>
@@ -4753,9 +4831,9 @@
       <w:u w:val="single"/>
     </w:rPr>
   </w:style>
-  <w:style w:type="character" w:styleId="CommentReference">
+  <w:style w:type="character" w:styleId="Kommentarsreferens">
     <w:name w:val="annotation reference"/>
-    <w:basedOn w:val="DefaultParagraphFont"/>
+    <w:basedOn w:val="Standardstycketypsnitt"/>
     <w:uiPriority w:val="99"/>
     <w:semiHidden/>
     <w:unhideWhenUsed/>
@@ -4765,19 +4843,19 @@
       <w:szCs w:val="18"/>
     </w:rPr>
   </w:style>
-  <w:style w:type="paragraph" w:styleId="CommentText">
+  <w:style w:type="paragraph" w:styleId="Kommentarer">
     <w:name w:val="annotation text"/>
     <w:basedOn w:val="Normal"/>
-    <w:link w:val="CommentTextChar"/>
+    <w:link w:val="KommentarerChar"/>
     <w:uiPriority w:val="99"/>
     <w:semiHidden/>
     <w:unhideWhenUsed/>
     <w:rsid w:val="00D22AB7"/>
   </w:style>
-  <w:style w:type="character" w:customStyle="1" w:styleId="CommentTextChar">
-    <w:name w:val="Comment Text Char"/>
-    <w:basedOn w:val="DefaultParagraphFont"/>
-    <w:link w:val="CommentText"/>
+  <w:style w:type="character" w:customStyle="1" w:styleId="KommentarerChar">
+    <w:name w:val="Kommentarer Char"/>
+    <w:basedOn w:val="Standardstycketypsnitt"/>
+    <w:link w:val="Kommentarer"/>
     <w:uiPriority w:val="99"/>
     <w:semiHidden/>
     <w:rsid w:val="00D22AB7"/>
@@ -4785,11 +4863,11 @@
       <w:rFonts w:asciiTheme="majorHAnsi" w:hAnsiTheme="majorHAnsi"/>
     </w:rPr>
   </w:style>
-  <w:style w:type="paragraph" w:styleId="CommentSubject">
+  <w:style w:type="paragraph" w:styleId="Kommentarsmne">
     <w:name w:val="annotation subject"/>
-    <w:basedOn w:val="CommentText"/>
-    <w:next w:val="CommentText"/>
-    <w:link w:val="CommentSubjectChar"/>
+    <w:basedOn w:val="Kommentarer"/>
+    <w:next w:val="Kommentarer"/>
+    <w:link w:val="KommentarsmneChar"/>
     <w:uiPriority w:val="99"/>
     <w:semiHidden/>
     <w:unhideWhenUsed/>
@@ -4801,10 +4879,10 @@
       <w:szCs w:val="20"/>
     </w:rPr>
   </w:style>
-  <w:style w:type="character" w:customStyle="1" w:styleId="CommentSubjectChar">
-    <w:name w:val="Comment Subject Char"/>
-    <w:basedOn w:val="CommentTextChar"/>
-    <w:link w:val="CommentSubject"/>
+  <w:style w:type="character" w:customStyle="1" w:styleId="KommentarsmneChar">
+    <w:name w:val="Kommentarsämne Char"/>
+    <w:basedOn w:val="KommentarerChar"/>
+    <w:link w:val="Kommentarsmne"/>
     <w:uiPriority w:val="99"/>
     <w:semiHidden/>
     <w:rsid w:val="00D22AB7"/>
@@ -4816,10 +4894,10 @@
       <w:szCs w:val="20"/>
     </w:rPr>
   </w:style>
-  <w:style w:type="paragraph" w:styleId="BalloonText">
+  <w:style w:type="paragraph" w:styleId="Bubbeltext">
     <w:name w:val="Balloon Text"/>
     <w:basedOn w:val="Normal"/>
-    <w:link w:val="BalloonTextChar"/>
+    <w:link w:val="BubbeltextChar"/>
     <w:uiPriority w:val="99"/>
     <w:semiHidden/>
     <w:unhideWhenUsed/>
@@ -4830,10 +4908,10 @@
       <w:szCs w:val="18"/>
     </w:rPr>
   </w:style>
-  <w:style w:type="character" w:customStyle="1" w:styleId="BalloonTextChar">
-    <w:name w:val="Balloon Text Char"/>
-    <w:basedOn w:val="DefaultParagraphFont"/>
-    <w:link w:val="BalloonText"/>
+  <w:style w:type="character" w:customStyle="1" w:styleId="BubbeltextChar">
+    <w:name w:val="Bubbeltext Char"/>
+    <w:basedOn w:val="Standardstycketypsnitt"/>
+    <w:link w:val="Bubbeltext"/>
     <w:uiPriority w:val="99"/>
     <w:semiHidden/>
     <w:rsid w:val="00D22AB7"/>

</xml_diff>

<commit_message>
4 changes in response doc, new doc sparade kommentarer
</commit_message>
<xml_diff>
--- a/Thesis/Response_to_examiner_comments.docx
+++ b/Thesis/Response_to_examiner_comments.docx
@@ -2279,8 +2279,6 @@
         </w:rPr>
         <w:t xml:space="preserve"> </w:t>
       </w:r>
-      <w:bookmarkStart w:id="0" w:name="_GoBack"/>
-      <w:bookmarkEnd w:id="0"/>
       <w:r>
         <w:rPr>
           <w:sz w:val="22"/>
@@ -3096,21 +3094,71 @@
           <w:lang w:val="en-GB"/>
         </w:rPr>
       </w:pPr>
+      <w:commentRangeStart w:id="0"/>
+      <w:r>
+        <w:rPr>
+          <w:sz w:val="22"/>
+          <w:szCs w:val="22"/>
+          <w:lang w:val="en-GB"/>
+        </w:rPr>
+        <w:t>“</w:t>
+      </w:r>
       <w:commentRangeStart w:id="1"/>
       <w:r>
         <w:rPr>
           <w:sz w:val="22"/>
           <w:szCs w:val="22"/>
-          <w:lang w:val="en-GB"/>
-        </w:rPr>
-        <w:t>“”</w:t>
+        </w:rPr>
+        <w:t xml:space="preserve">Jämfört med Mayes &amp; de Freitas (2004) studie, använder denna studie en strukturerad intervju som grund för kartläggningen av pedagogiska riktlinjer till pedagogiska modeller. Denna studie medför att forskarens fördomar begränsas, bidra till professionell och </w:t>
+      </w:r>
+      <w:r>
+        <w:rPr>
+          <w:sz w:val="22"/>
+          <w:szCs w:val="22"/>
+        </w:rPr>
+        <w:t>erfaren</w:t>
+      </w:r>
+      <w:r>
+        <w:rPr>
+          <w:sz w:val="22"/>
+          <w:szCs w:val="22"/>
+        </w:rPr>
+        <w:t xml:space="preserve"> exter</w:t>
+      </w:r>
+      <w:bookmarkStart w:id="2" w:name="_GoBack"/>
+      <w:bookmarkEnd w:id="2"/>
+      <w:r>
+        <w:rPr>
+          <w:sz w:val="22"/>
+          <w:szCs w:val="22"/>
+        </w:rPr>
+        <w:t>n information, och öka trovärdigheten av resultatet.</w:t>
       </w:r>
       <w:commentRangeEnd w:id="1"/>
       <w:r>
         <w:rPr>
           <w:rStyle w:val="Kommentarsreferens"/>
+          <w:sz w:val="22"/>
+          <w:szCs w:val="22"/>
         </w:rPr>
         <w:commentReference w:id="1"/>
+      </w:r>
+      <w:r>
+        <w:rPr>
+          <w:sz w:val="22"/>
+          <w:szCs w:val="22"/>
+          <w:lang w:val="en-GB"/>
+        </w:rPr>
+        <w:t>”</w:t>
+      </w:r>
+      <w:commentRangeEnd w:id="0"/>
+      <w:r>
+        <w:rPr>
+          <w:rStyle w:val="Kommentarsreferens"/>
+          <w:sz w:val="22"/>
+          <w:szCs w:val="22"/>
+        </w:rPr>
+        <w:commentReference w:id="0"/>
       </w:r>
     </w:p>
     <w:p>
@@ -3363,7 +3411,7 @@
         </w:rPr>
         <w:t xml:space="preserve"> </w:t>
       </w:r>
-      <w:commentRangeStart w:id="2"/>
+      <w:commentRangeStart w:id="3"/>
       <w:r>
         <w:rPr>
           <w:sz w:val="22"/>
@@ -3390,12 +3438,12 @@
         </w:rPr>
         <w:t>.</w:t>
       </w:r>
-      <w:commentRangeEnd w:id="2"/>
+      <w:commentRangeEnd w:id="3"/>
       <w:r>
         <w:rPr>
           <w:rStyle w:val="Kommentarsreferens"/>
         </w:rPr>
-        <w:commentReference w:id="2"/>
+        <w:commentReference w:id="3"/>
       </w:r>
     </w:p>
     <w:p>
@@ -3626,6 +3674,48 @@
     </w:p>
     <w:p>
       <w:pPr>
+        <w:jc w:val="both"/>
+        <w:rPr>
+          <w:sz w:val="22"/>
+          <w:szCs w:val="22"/>
+        </w:rPr>
+      </w:pPr>
+      <w:r>
+        <w:rPr>
+          <w:sz w:val="22"/>
+          <w:szCs w:val="22"/>
+          <w:lang w:val="en-GB"/>
+        </w:rPr>
+        <w:t>“</w:t>
+      </w:r>
+      <w:commentRangeStart w:id="4"/>
+      <w:r>
+        <w:rPr>
+          <w:sz w:val="22"/>
+          <w:szCs w:val="22"/>
+        </w:rPr>
+        <w:t>På grund av studieutformningen och faktumet att denna studie fokuserar på ett enskilt företag, Grade, är de etniska och samhälleliga konsekvenserna baserade på studiens slutsatser och därmed inte befintliga. Trots detta kan framtida studier med liknande mål och en alternativ studieutformning möjliggöra en bredare generalisering av resultaten och ska därmed ta hänsyn till.</w:t>
+      </w:r>
+      <w:commentRangeEnd w:id="4"/>
+      <w:r>
+        <w:rPr>
+          <w:rStyle w:val="Kommentarsreferens"/>
+          <w:sz w:val="22"/>
+          <w:szCs w:val="22"/>
+        </w:rPr>
+        <w:commentReference w:id="4"/>
+      </w:r>
+      <w:r>
+        <w:rPr>
+          <w:sz w:val="22"/>
+          <w:szCs w:val="22"/>
+          <w:lang w:val="en-GB"/>
+        </w:rPr>
+        <w:t>”</w:t>
+      </w:r>
+    </w:p>
+    <w:p>
+      <w:pPr>
         <w:widowControl w:val="0"/>
         <w:autoSpaceDE w:val="0"/>
         <w:autoSpaceDN w:val="0"/>
@@ -3637,7 +3727,7 @@
           <w:lang w:val="en-GB"/>
         </w:rPr>
       </w:pPr>
-      <w:commentRangeStart w:id="3"/>
+      <w:commentRangeStart w:id="5"/>
       <w:r>
         <w:rPr>
           <w:sz w:val="18"/>
@@ -3694,12 +3784,12 @@
         </w:rPr>
         <w:t>”</w:t>
       </w:r>
-      <w:commentRangeEnd w:id="3"/>
+      <w:commentRangeEnd w:id="5"/>
       <w:r>
         <w:rPr>
           <w:rStyle w:val="Kommentarsreferens"/>
         </w:rPr>
-        <w:commentReference w:id="3"/>
+        <w:commentReference w:id="5"/>
       </w:r>
     </w:p>
     <w:sectPr>
@@ -3714,7 +3804,7 @@
 
 <file path=word/comments.xml><?xml version="1.0" encoding="utf-8"?>
 <w:comments xmlns:wpc="http://schemas.microsoft.com/office/word/2010/wordprocessingCanvas" xmlns:mo="http://schemas.microsoft.com/office/mac/office/2008/main" xmlns:mc="http://schemas.openxmlformats.org/markup-compatibility/2006" xmlns:mv="urn:schemas-microsoft-com:mac:vml" xmlns:o="urn:schemas-microsoft-com:office:office" xmlns:r="http://schemas.openxmlformats.org/officeDocument/2006/relationships" xmlns:m="http://schemas.openxmlformats.org/officeDocument/2006/math" xmlns:v="urn:schemas-microsoft-com:vml" xmlns:wp14="http://schemas.microsoft.com/office/word/2010/wordprocessingDrawing" xmlns:wp="http://schemas.openxmlformats.org/drawingml/2006/wordprocessingDrawing" xmlns:w10="urn:schemas-microsoft-com:office:word" xmlns:w="http://schemas.openxmlformats.org/wordprocessingml/2006/main" xmlns:w14="http://schemas.microsoft.com/office/word/2010/wordml" xmlns:wpg="http://schemas.microsoft.com/office/word/2010/wordprocessingGroup" xmlns:wpi="http://schemas.microsoft.com/office/word/2010/wordprocessingInk" xmlns:wne="http://schemas.microsoft.com/office/word/2006/wordml" xmlns:wps="http://schemas.microsoft.com/office/word/2010/wordprocessingShape" mc:Ignorable="w14 wp14">
-  <w:comment w:id="1" w:author="Olivia Imner" w:date="2019-04-30T07:53:00Z" w:initials="OI">
+  <w:comment w:id="1" w:author="Olivia Imner" w:date="2019-04-30T12:00:00Z" w:initials="OI">
     <w:p>
       <w:pPr>
         <w:pStyle w:val="Kommentarer"/>
@@ -3726,11 +3816,27 @@
         <w:annotationRef/>
       </w:r>
       <w:r>
+        <w:t>nytt</w:t>
+      </w:r>
+    </w:p>
+  </w:comment>
+  <w:comment w:id="0" w:author="Olivia Imner" w:date="2019-04-30T07:53:00Z" w:initials="OI">
+    <w:p>
+      <w:pPr>
+        <w:pStyle w:val="Kommentarer"/>
+      </w:pPr>
+      <w:r>
+        <w:rPr>
+          <w:rStyle w:val="Kommentarsreferens"/>
+        </w:rPr>
+        <w:annotationRef/>
+      </w:r>
+      <w:r>
         <w:t>Add this</w:t>
       </w:r>
     </w:p>
   </w:comment>
-  <w:comment w:id="2" w:author="Olivia Imner" w:date="2019-04-30T07:56:00Z" w:initials="OI">
+  <w:comment w:id="3" w:author="Olivia Imner" w:date="2019-04-30T07:56:00Z" w:initials="OI">
     <w:p>
       <w:pPr>
         <w:pStyle w:val="Kommentarer"/>
@@ -3746,7 +3852,23 @@
       </w:r>
     </w:p>
   </w:comment>
-  <w:comment w:id="3" w:author="Jason Serviss" w:date="2019-04-10T08:34:00Z" w:initials="JS">
+  <w:comment w:id="4" w:author="Olivia Imner" w:date="2019-04-30T12:01:00Z" w:initials="OI">
+    <w:p>
+      <w:pPr>
+        <w:pStyle w:val="Kommentarer"/>
+      </w:pPr>
+      <w:r>
+        <w:rPr>
+          <w:rStyle w:val="Kommentarsreferens"/>
+        </w:rPr>
+        <w:annotationRef/>
+      </w:r>
+      <w:r>
+        <w:t>Nytt</w:t>
+      </w:r>
+    </w:p>
+  </w:comment>
+  <w:comment w:id="5" w:author="Jason Serviss" w:date="2019-04-10T08:34:00Z" w:initials="JS">
     <w:p>
       <w:pPr>
         <w:pStyle w:val="Kommentarer"/>
@@ -4343,7 +4465,9 @@
     <w:lsdException w:name="toc 7" w:uiPriority="39"/>
     <w:lsdException w:name="toc 8" w:uiPriority="39"/>
     <w:lsdException w:name="toc 9" w:uiPriority="39"/>
+    <w:lsdException w:name="annotation text" w:qFormat="1"/>
     <w:lsdException w:name="caption" w:uiPriority="35" w:qFormat="1"/>
+    <w:lsdException w:name="annotation reference" w:qFormat="1"/>
     <w:lsdException w:name="Title" w:semiHidden="0" w:uiPriority="10" w:unhideWhenUsed="0" w:qFormat="1"/>
     <w:lsdException w:name="Default Paragraph Font" w:uiPriority="1"/>
     <w:lsdException w:name="Subtitle" w:semiHidden="0" w:uiPriority="11" w:unhideWhenUsed="0" w:qFormat="1"/>
@@ -4530,6 +4654,7 @@
     <w:uiPriority w:val="99"/>
     <w:semiHidden/>
     <w:unhideWhenUsed/>
+    <w:qFormat/>
     <w:rsid w:val="00D22AB7"/>
     <w:rPr>
       <w:sz w:val="18"/>
@@ -4541,8 +4666,8 @@
     <w:basedOn w:val="Normal"/>
     <w:link w:val="KommentarerChar"/>
     <w:uiPriority w:val="99"/>
-    <w:semiHidden/>
     <w:unhideWhenUsed/>
+    <w:qFormat/>
     <w:rsid w:val="00D22AB7"/>
   </w:style>
   <w:style w:type="character" w:customStyle="1" w:styleId="KommentarerChar">
@@ -4550,7 +4675,7 @@
     <w:basedOn w:val="Standardstycketypsnitt"/>
     <w:link w:val="Kommentarer"/>
     <w:uiPriority w:val="99"/>
-    <w:semiHidden/>
+    <w:qFormat/>
     <w:rsid w:val="00D22AB7"/>
     <w:rPr>
       <w:rFonts w:asciiTheme="majorHAnsi" w:hAnsiTheme="majorHAnsi"/>
@@ -4650,7 +4775,9 @@
     <w:lsdException w:name="toc 7" w:uiPriority="39"/>
     <w:lsdException w:name="toc 8" w:uiPriority="39"/>
     <w:lsdException w:name="toc 9" w:uiPriority="39"/>
+    <w:lsdException w:name="annotation text" w:qFormat="1"/>
     <w:lsdException w:name="caption" w:uiPriority="35" w:qFormat="1"/>
+    <w:lsdException w:name="annotation reference" w:qFormat="1"/>
     <w:lsdException w:name="Title" w:semiHidden="0" w:uiPriority="10" w:unhideWhenUsed="0" w:qFormat="1"/>
     <w:lsdException w:name="Default Paragraph Font" w:uiPriority="1"/>
     <w:lsdException w:name="Subtitle" w:semiHidden="0" w:uiPriority="11" w:unhideWhenUsed="0" w:qFormat="1"/>
@@ -4837,6 +4964,7 @@
     <w:uiPriority w:val="99"/>
     <w:semiHidden/>
     <w:unhideWhenUsed/>
+    <w:qFormat/>
     <w:rsid w:val="00D22AB7"/>
     <w:rPr>
       <w:sz w:val="18"/>
@@ -4848,8 +4976,8 @@
     <w:basedOn w:val="Normal"/>
     <w:link w:val="KommentarerChar"/>
     <w:uiPriority w:val="99"/>
-    <w:semiHidden/>
     <w:unhideWhenUsed/>
+    <w:qFormat/>
     <w:rsid w:val="00D22AB7"/>
   </w:style>
   <w:style w:type="character" w:customStyle="1" w:styleId="KommentarerChar">
@@ -4857,7 +4985,7 @@
     <w:basedOn w:val="Standardstycketypsnitt"/>
     <w:link w:val="Kommentarer"/>
     <w:uiPriority w:val="99"/>
-    <w:semiHidden/>
+    <w:qFormat/>
     <w:rsid w:val="00D22AB7"/>
     <w:rPr>
       <w:rFonts w:asciiTheme="majorHAnsi" w:hAnsiTheme="majorHAnsi"/>

</xml_diff>

<commit_message>
changed the last J comments
</commit_message>
<xml_diff>
--- a/Thesis/Response_to_examiner_comments.docx
+++ b/Thesis/Response_to_examiner_comments.docx
@@ -3103,45 +3103,12 @@
         </w:rPr>
         <w:t>“</w:t>
       </w:r>
-      <w:commentRangeStart w:id="1"/>
-      <w:r>
-        <w:rPr>
-          <w:sz w:val="22"/>
-          <w:szCs w:val="22"/>
-        </w:rPr>
-        <w:t xml:space="preserve">Jämfört med Mayes &amp; de Freitas (2004) studie, använder denna studie en strukturerad intervju som grund för kartläggningen av pedagogiska riktlinjer till pedagogiska modeller. Denna studie medför att forskarens fördomar begränsas, bidra till professionell och </w:t>
-      </w:r>
-      <w:r>
-        <w:rPr>
-          <w:sz w:val="22"/>
-          <w:szCs w:val="22"/>
-        </w:rPr>
-        <w:t>erfaren</w:t>
-      </w:r>
-      <w:r>
-        <w:rPr>
-          <w:sz w:val="22"/>
-          <w:szCs w:val="22"/>
-        </w:rPr>
-        <w:t xml:space="preserve"> exter</w:t>
-      </w:r>
-      <w:bookmarkStart w:id="2" w:name="_GoBack"/>
-      <w:bookmarkEnd w:id="2"/>
-      <w:r>
-        <w:rPr>
-          <w:sz w:val="22"/>
-          <w:szCs w:val="22"/>
-        </w:rPr>
-        <w:t>n information, och öka trovärdigheten av resultatet.</w:t>
-      </w:r>
-      <w:commentRangeEnd w:id="1"/>
-      <w:r>
-        <w:rPr>
-          <w:rStyle w:val="Kommentarsreferens"/>
-          <w:sz w:val="22"/>
-          <w:szCs w:val="22"/>
-        </w:rPr>
-        <w:commentReference w:id="1"/>
+      <w:r>
+        <w:rPr>
+          <w:sz w:val="22"/>
+          <w:szCs w:val="22"/>
+        </w:rPr>
+        <w:t>Jämfört med Mayes &amp; de Freitas (2004) studie, använder sig denna studie av en strukturerad intervju som grundar sig i kartläggningen av pedagogiska riktlinjer till pedagogiska modeller. Studien har till följd att forskarens förutfattade meningar begränsas, bidra till professionell och erfaren yttre information, och öka trovärdigheten av resultatet.</w:t>
       </w:r>
       <w:r>
         <w:rPr>
@@ -3411,7 +3378,7 @@
         </w:rPr>
         <w:t xml:space="preserve"> </w:t>
       </w:r>
-      <w:commentRangeStart w:id="3"/>
+      <w:commentRangeStart w:id="1"/>
       <w:r>
         <w:rPr>
           <w:sz w:val="22"/>
@@ -3438,12 +3405,12 @@
         </w:rPr>
         <w:t>.</w:t>
       </w:r>
-      <w:commentRangeEnd w:id="3"/>
+      <w:commentRangeEnd w:id="1"/>
       <w:r>
         <w:rPr>
           <w:rStyle w:val="Kommentarsreferens"/>
         </w:rPr>
-        <w:commentReference w:id="3"/>
+        <w:commentReference w:id="1"/>
       </w:r>
     </w:p>
     <w:p>
@@ -3674,60 +3641,184 @@
     </w:p>
     <w:p>
       <w:pPr>
-        <w:jc w:val="both"/>
-        <w:rPr>
-          <w:sz w:val="22"/>
-          <w:szCs w:val="22"/>
-        </w:rPr>
-      </w:pPr>
-      <w:r>
-        <w:rPr>
-          <w:sz w:val="22"/>
-          <w:szCs w:val="22"/>
-          <w:lang w:val="en-GB"/>
-        </w:rPr>
-        <w:t>“</w:t>
-      </w:r>
-      <w:commentRangeStart w:id="4"/>
-      <w:r>
-        <w:rPr>
-          <w:sz w:val="22"/>
-          <w:szCs w:val="22"/>
-        </w:rPr>
-        <w:t>På grund av studieutformningen och faktumet att denna studie fokuserar på ett enskilt företag, Grade, är de etniska och samhälleliga konsekvenserna baserade på studiens slutsatser och därmed inte befintliga. Trots detta kan framtida studier med liknande mål och en alternativ studieutformning möjliggöra en bredare generalisering av resultaten och ska därmed ta hänsyn till.</w:t>
-      </w:r>
-      <w:commentRangeEnd w:id="4"/>
-      <w:r>
-        <w:rPr>
-          <w:rStyle w:val="Kommentarsreferens"/>
-          <w:sz w:val="22"/>
-          <w:szCs w:val="22"/>
-        </w:rPr>
-        <w:commentReference w:id="4"/>
-      </w:r>
-      <w:r>
-        <w:rPr>
-          <w:sz w:val="22"/>
-          <w:szCs w:val="22"/>
-          <w:lang w:val="en-GB"/>
-        </w:rPr>
-        <w:t>”</w:t>
-      </w:r>
-    </w:p>
-    <w:p>
-      <w:pPr>
         <w:widowControl w:val="0"/>
         <w:autoSpaceDE w:val="0"/>
         <w:autoSpaceDN w:val="0"/>
         <w:adjustRightInd w:val="0"/>
         <w:spacing w:after="240" w:line="340" w:lineRule="atLeast"/>
         <w:rPr>
-          <w:sz w:val="18"/>
-          <w:szCs w:val="18"/>
-          <w:lang w:val="en-GB"/>
-        </w:rPr>
-      </w:pPr>
-      <w:commentRangeStart w:id="5"/>
+          <w:sz w:val="22"/>
+          <w:szCs w:val="22"/>
+          <w:lang w:val="en-GB"/>
+        </w:rPr>
+      </w:pPr>
+    </w:p>
+    <w:p>
+      <w:pPr>
+        <w:jc w:val="both"/>
+        <w:rPr>
+          <w:sz w:val="22"/>
+          <w:szCs w:val="22"/>
+        </w:rPr>
+      </w:pPr>
+      <w:commentRangeStart w:id="2"/>
+      <w:r>
+        <w:rPr>
+          <w:sz w:val="22"/>
+          <w:szCs w:val="22"/>
+          <w:lang w:val="en-GB"/>
+        </w:rPr>
+        <w:t>“</w:t>
+      </w:r>
+      <w:r>
+        <w:rPr>
+          <w:sz w:val="22"/>
+          <w:szCs w:val="22"/>
+        </w:rPr>
+        <w:t>På grund av studie</w:t>
+      </w:r>
+      <w:r>
+        <w:rPr>
+          <w:sz w:val="22"/>
+          <w:szCs w:val="22"/>
+        </w:rPr>
+        <w:t xml:space="preserve">ns </w:t>
+      </w:r>
+      <w:r>
+        <w:rPr>
+          <w:sz w:val="22"/>
+          <w:szCs w:val="22"/>
+        </w:rPr>
+        <w:t>utfor</w:t>
+      </w:r>
+      <w:r>
+        <w:rPr>
+          <w:sz w:val="22"/>
+          <w:szCs w:val="22"/>
+        </w:rPr>
+        <w:t>mning</w:t>
+      </w:r>
+      <w:r>
+        <w:rPr>
+          <w:sz w:val="22"/>
+          <w:szCs w:val="22"/>
+        </w:rPr>
+        <w:t xml:space="preserve"> och faktumet att denna studie fokuserar på et</w:t>
+      </w:r>
+      <w:r>
+        <w:rPr>
+          <w:sz w:val="22"/>
+          <w:szCs w:val="22"/>
+        </w:rPr>
+        <w:t>t enski</w:t>
+      </w:r>
+      <w:r>
+        <w:rPr>
+          <w:sz w:val="22"/>
+          <w:szCs w:val="22"/>
+        </w:rPr>
+        <w:t xml:space="preserve">lt företag, Grade, uppstår det inte några </w:t>
+      </w:r>
+      <w:r>
+        <w:rPr>
+          <w:sz w:val="22"/>
+          <w:szCs w:val="22"/>
+        </w:rPr>
+        <w:t xml:space="preserve">etniska och samhälleliga konsekvenserna </w:t>
+      </w:r>
+      <w:r>
+        <w:rPr>
+          <w:sz w:val="22"/>
+          <w:szCs w:val="22"/>
+        </w:rPr>
+        <w:t xml:space="preserve">baserat på studiens slutsatser. </w:t>
+      </w:r>
+      <w:r>
+        <w:rPr>
+          <w:sz w:val="22"/>
+          <w:szCs w:val="22"/>
+        </w:rPr>
+        <w:t>Trots detta kan framtida studier med liknande mål och</w:t>
+      </w:r>
+      <w:r>
+        <w:rPr>
+          <w:sz w:val="22"/>
+          <w:szCs w:val="22"/>
+        </w:rPr>
+        <w:t xml:space="preserve"> en alternativ studieutformning, </w:t>
+      </w:r>
+      <w:r>
+        <w:rPr>
+          <w:sz w:val="22"/>
+          <w:szCs w:val="22"/>
+        </w:rPr>
+        <w:t>möjliggöra en bredare generalisering av resultat</w:t>
+      </w:r>
+      <w:r>
+        <w:rPr>
+          <w:sz w:val="22"/>
+          <w:szCs w:val="22"/>
+        </w:rPr>
+        <w:t>en</w:t>
+      </w:r>
+      <w:r>
+        <w:rPr>
+          <w:sz w:val="22"/>
+          <w:szCs w:val="22"/>
+        </w:rPr>
+        <w:t>.</w:t>
+      </w:r>
+      <w:r>
+        <w:rPr>
+          <w:sz w:val="22"/>
+          <w:szCs w:val="22"/>
+          <w:lang w:val="en-GB"/>
+        </w:rPr>
+        <w:t>”</w:t>
+      </w:r>
+      <w:commentRangeEnd w:id="2"/>
+      <w:r>
+        <w:rPr>
+          <w:rStyle w:val="Kommentarsreferens"/>
+        </w:rPr>
+        <w:commentReference w:id="2"/>
+      </w:r>
+    </w:p>
+    <w:p>
+      <w:pPr>
+        <w:jc w:val="both"/>
+        <w:rPr>
+          <w:sz w:val="22"/>
+          <w:szCs w:val="22"/>
+          <w:lang w:val="en-GB"/>
+        </w:rPr>
+      </w:pPr>
+    </w:p>
+    <w:p>
+      <w:pPr>
+        <w:jc w:val="both"/>
+        <w:rPr>
+          <w:sz w:val="22"/>
+          <w:szCs w:val="22"/>
+        </w:rPr>
+      </w:pPr>
+      <w:bookmarkStart w:id="3" w:name="_GoBack"/>
+      <w:bookmarkEnd w:id="3"/>
+    </w:p>
+    <w:p>
+      <w:pPr>
+        <w:widowControl w:val="0"/>
+        <w:autoSpaceDE w:val="0"/>
+        <w:autoSpaceDN w:val="0"/>
+        <w:adjustRightInd w:val="0"/>
+        <w:spacing w:after="240" w:line="340" w:lineRule="atLeast"/>
+        <w:rPr>
+          <w:sz w:val="18"/>
+          <w:szCs w:val="18"/>
+          <w:lang w:val="en-GB"/>
+        </w:rPr>
+      </w:pPr>
+      <w:commentRangeStart w:id="4"/>
       <w:r>
         <w:rPr>
           <w:sz w:val="18"/>
@@ -3784,13 +3875,41 @@
         </w:rPr>
         <w:t>”</w:t>
       </w:r>
-      <w:commentRangeEnd w:id="5"/>
+      <w:commentRangeEnd w:id="4"/>
       <w:r>
         <w:rPr>
           <w:rStyle w:val="Kommentarsreferens"/>
         </w:rPr>
-        <w:commentReference w:id="5"/>
-      </w:r>
+        <w:commentReference w:id="4"/>
+      </w:r>
+    </w:p>
+    <w:p>
+      <w:pPr>
+        <w:widowControl w:val="0"/>
+        <w:autoSpaceDE w:val="0"/>
+        <w:autoSpaceDN w:val="0"/>
+        <w:adjustRightInd w:val="0"/>
+        <w:spacing w:after="240" w:line="340" w:lineRule="atLeast"/>
+        <w:rPr>
+          <w:sz w:val="18"/>
+          <w:szCs w:val="18"/>
+          <w:lang w:val="en-GB"/>
+        </w:rPr>
+      </w:pPr>
+    </w:p>
+    <w:p>
+      <w:pPr>
+        <w:widowControl w:val="0"/>
+        <w:autoSpaceDE w:val="0"/>
+        <w:autoSpaceDN w:val="0"/>
+        <w:adjustRightInd w:val="0"/>
+        <w:spacing w:after="240" w:line="340" w:lineRule="atLeast"/>
+        <w:rPr>
+          <w:sz w:val="18"/>
+          <w:szCs w:val="18"/>
+          <w:lang w:val="en-GB"/>
+        </w:rPr>
+      </w:pPr>
     </w:p>
     <w:sectPr>
       <w:pgSz w:w="11900" w:h="16840"/>
@@ -3804,7 +3923,7 @@
 
 <file path=word/comments.xml><?xml version="1.0" encoding="utf-8"?>
 <w:comments xmlns:wpc="http://schemas.microsoft.com/office/word/2010/wordprocessingCanvas" xmlns:mo="http://schemas.microsoft.com/office/mac/office/2008/main" xmlns:mc="http://schemas.openxmlformats.org/markup-compatibility/2006" xmlns:mv="urn:schemas-microsoft-com:mac:vml" xmlns:o="urn:schemas-microsoft-com:office:office" xmlns:r="http://schemas.openxmlformats.org/officeDocument/2006/relationships" xmlns:m="http://schemas.openxmlformats.org/officeDocument/2006/math" xmlns:v="urn:schemas-microsoft-com:vml" xmlns:wp14="http://schemas.microsoft.com/office/word/2010/wordprocessingDrawing" xmlns:wp="http://schemas.openxmlformats.org/drawingml/2006/wordprocessingDrawing" xmlns:w10="urn:schemas-microsoft-com:office:word" xmlns:w="http://schemas.openxmlformats.org/wordprocessingml/2006/main" xmlns:w14="http://schemas.microsoft.com/office/word/2010/wordml" xmlns:wpg="http://schemas.microsoft.com/office/word/2010/wordprocessingGroup" xmlns:wpi="http://schemas.microsoft.com/office/word/2010/wordprocessingInk" xmlns:wne="http://schemas.microsoft.com/office/word/2006/wordml" xmlns:wps="http://schemas.microsoft.com/office/word/2010/wordprocessingShape" mc:Ignorable="w14 wp14">
-  <w:comment w:id="1" w:author="Olivia Imner" w:date="2019-04-30T12:00:00Z" w:initials="OI">
+  <w:comment w:id="0" w:author="Olivia Imner" w:date="2019-04-30T07:53:00Z" w:initials="OI">
     <w:p>
       <w:pPr>
         <w:pStyle w:val="Kommentarer"/>
@@ -3816,11 +3935,11 @@
         <w:annotationRef/>
       </w:r>
       <w:r>
-        <w:t>nytt</w:t>
+        <w:t>Add this</w:t>
       </w:r>
     </w:p>
   </w:comment>
-  <w:comment w:id="0" w:author="Olivia Imner" w:date="2019-04-30T07:53:00Z" w:initials="OI">
+  <w:comment w:id="1" w:author="Olivia Imner" w:date="2019-04-30T07:56:00Z" w:initials="OI">
     <w:p>
       <w:pPr>
         <w:pStyle w:val="Kommentarer"/>
@@ -3832,11 +3951,11 @@
         <w:annotationRef/>
       </w:r>
       <w:r>
-        <w:t>Add this</w:t>
+        <w:t>?</w:t>
       </w:r>
     </w:p>
   </w:comment>
-  <w:comment w:id="3" w:author="Olivia Imner" w:date="2019-04-30T07:56:00Z" w:initials="OI">
+  <w:comment w:id="2" w:author="Olivia Imner" w:date="2019-05-13T07:31:00Z" w:initials="OI">
     <w:p>
       <w:pPr>
         <w:pStyle w:val="Kommentarer"/>
@@ -3848,27 +3967,11 @@
         <w:annotationRef/>
       </w:r>
       <w:r>
-        <w:t>?</w:t>
+        <w:t>Nytt</w:t>
       </w:r>
     </w:p>
   </w:comment>
-  <w:comment w:id="4" w:author="Olivia Imner" w:date="2019-04-30T12:01:00Z" w:initials="OI">
-    <w:p>
-      <w:pPr>
-        <w:pStyle w:val="Kommentarer"/>
-      </w:pPr>
-      <w:r>
-        <w:rPr>
-          <w:rStyle w:val="Kommentarsreferens"/>
-        </w:rPr>
-        <w:annotationRef/>
-      </w:r>
-      <w:r>
-        <w:t>Nytt</w:t>
-      </w:r>
-    </w:p>
-  </w:comment>
-  <w:comment w:id="5" w:author="Jason Serviss" w:date="2019-04-10T08:34:00Z" w:initials="JS">
+  <w:comment w:id="4" w:author="Jason Serviss" w:date="2019-04-10T08:34:00Z" w:initials="JS">
     <w:p>
       <w:pPr>
         <w:pStyle w:val="Kommentarer"/>

</xml_diff>

<commit_message>
read it and change first two sentences
</commit_message>
<xml_diff>
--- a/Thesis/Response_to_examiner_comments.docx
+++ b/Thesis/Response_to_examiner_comments.docx
@@ -444,8 +444,6 @@
           <w:lang w:val="en-GB"/>
         </w:rPr>
       </w:pPr>
-      <w:bookmarkStart w:id="0" w:name="_GoBack"/>
-      <w:bookmarkEnd w:id="0"/>
     </w:p>
     <w:p>
       <w:pPr>
@@ -14305,25 +14303,7 @@
           <w:szCs w:val="18"/>
           <w:lang w:val="en-GB"/>
         </w:rPr>
-        <w:t xml:space="preserve"> problem (</w:t>
-      </w:r>
-      <w:proofErr w:type="spellStart"/>
-      <w:r>
-        <w:rPr>
-          <w:sz w:val="18"/>
-          <w:szCs w:val="18"/>
-          <w:lang w:val="en-GB"/>
-        </w:rPr>
-        <w:t>Conole</w:t>
-      </w:r>
-      <w:proofErr w:type="spellEnd"/>
-      <w:r>
-        <w:rPr>
-          <w:sz w:val="18"/>
-          <w:szCs w:val="18"/>
-          <w:lang w:val="en-GB"/>
-        </w:rPr>
-        <w:t xml:space="preserve">, 2010; </w:t>
+        <w:t xml:space="preserve"> problem (Conole, 2010; </w:t>
       </w:r>
       <w:proofErr w:type="spellStart"/>
       <w:r>
@@ -18411,7 +18391,7 @@
     </w:p>
     <w:p>
       <w:pPr>
-        <w:pStyle w:val="ListParagraph"/>
+        <w:pStyle w:val="Liststycke"/>
         <w:numPr>
           <w:ilvl w:val="0"/>
           <w:numId w:val="6"/>
@@ -18441,7 +18421,7 @@
     </w:p>
     <w:p>
       <w:pPr>
-        <w:pStyle w:val="ListParagraph"/>
+        <w:pStyle w:val="Liststycke"/>
         <w:rPr>
           <w:sz w:val="22"/>
           <w:szCs w:val="22"/>
@@ -18485,7 +18465,7 @@
     </w:p>
     <w:p>
       <w:pPr>
-        <w:pStyle w:val="ListParagraph"/>
+        <w:pStyle w:val="Liststycke"/>
         <w:numPr>
           <w:ilvl w:val="0"/>
           <w:numId w:val="6"/>
@@ -18515,7 +18495,7 @@
     </w:p>
     <w:p>
       <w:pPr>
-        <w:pStyle w:val="ListParagraph"/>
+        <w:pStyle w:val="Liststycke"/>
         <w:rPr>
           <w:sz w:val="22"/>
           <w:szCs w:val="22"/>
@@ -18567,7 +18547,7 @@
     </w:p>
     <w:p>
       <w:pPr>
-        <w:pStyle w:val="ListParagraph"/>
+        <w:pStyle w:val="Liststycke"/>
         <w:numPr>
           <w:ilvl w:val="0"/>
           <w:numId w:val="6"/>
@@ -18597,7 +18577,7 @@
     </w:p>
     <w:p>
       <w:pPr>
-        <w:pStyle w:val="ListParagraph"/>
+        <w:pStyle w:val="Liststycke"/>
         <w:rPr>
           <w:sz w:val="22"/>
           <w:szCs w:val="22"/>
@@ -18665,7 +18645,7 @@
     </w:p>
     <w:p>
       <w:pPr>
-        <w:pStyle w:val="ListParagraph"/>
+        <w:pStyle w:val="Liststycke"/>
         <w:numPr>
           <w:ilvl w:val="0"/>
           <w:numId w:val="6"/>
@@ -18695,7 +18675,7 @@
     </w:p>
     <w:p>
       <w:pPr>
-        <w:pStyle w:val="ListParagraph"/>
+        <w:pStyle w:val="Liststycke"/>
         <w:rPr>
           <w:sz w:val="22"/>
           <w:szCs w:val="22"/>
@@ -19734,25 +19714,23 @@
           <w:szCs w:val="22"/>
           <w:lang w:val="en-GB"/>
         </w:rPr>
-        <w:t xml:space="preserve">Mayes &amp; de </w:t>
-      </w:r>
-      <w:proofErr w:type="spellStart"/>
+        <w:t>Mayes &amp; de Freitas</w:t>
+      </w:r>
       <w:r>
         <w:rPr>
           <w:sz w:val="22"/>
           <w:szCs w:val="22"/>
           <w:lang w:val="en-GB"/>
         </w:rPr>
-        <w:t>Freitas</w:t>
-      </w:r>
-      <w:proofErr w:type="spellEnd"/>
+        <w:t xml:space="preserve"> (2014), </w:t>
+      </w:r>
       <w:r>
         <w:rPr>
           <w:sz w:val="22"/>
           <w:szCs w:val="22"/>
           <w:lang w:val="en-GB"/>
         </w:rPr>
-        <w:t xml:space="preserve"> (2014), </w:t>
+        <w:t xml:space="preserve">when mapping pedagogical models to perspectives, no outside information was obtained and the mapping was done completely by the authors of the study. The following text has been added to the discussion indicating that, in comparison to this benchmark study by </w:t>
       </w:r>
       <w:r>
         <w:rPr>
@@ -19760,26 +19738,8 @@
           <w:szCs w:val="22"/>
           <w:lang w:val="en-GB"/>
         </w:rPr>
-        <w:t xml:space="preserve">when mapping pedagogical models to perspectives, no outside information was obtained and the mapping was done completely by the authors of the study. The following text has been added to the discussion indicating that, in comparison to this benchmark study by </w:t>
-      </w:r>
-      <w:r>
-        <w:rPr>
-          <w:sz w:val="22"/>
-          <w:szCs w:val="22"/>
-          <w:lang w:val="en-GB"/>
-        </w:rPr>
-        <w:t xml:space="preserve">Mayes &amp; de </w:t>
-      </w:r>
-      <w:proofErr w:type="spellStart"/>
-      <w:r>
-        <w:rPr>
-          <w:sz w:val="22"/>
-          <w:szCs w:val="22"/>
-          <w:lang w:val="en-GB"/>
-        </w:rPr>
-        <w:t>Freitas</w:t>
-      </w:r>
-      <w:proofErr w:type="spellEnd"/>
+        <w:t>Mayes &amp; de Freitas</w:t>
+      </w:r>
       <w:r>
         <w:rPr>
           <w:sz w:val="22"/>
@@ -19842,45 +19802,16 @@
         <w:rPr>
           <w:sz w:val="18"/>
           <w:szCs w:val="18"/>
-          <w:lang w:val="en-GB"/>
-        </w:rPr>
-        <w:t xml:space="preserve">Jämfört med </w:t>
-      </w:r>
-      <w:proofErr w:type="spellStart"/>
-      <w:r>
-        <w:rPr>
-          <w:sz w:val="18"/>
-          <w:szCs w:val="18"/>
-          <w:lang w:val="en-GB"/>
-        </w:rPr>
-        <w:t>Mayes</w:t>
-      </w:r>
-      <w:proofErr w:type="spellEnd"/>
-      <w:r>
-        <w:rPr>
-          <w:sz w:val="18"/>
-          <w:szCs w:val="18"/>
-          <w:lang w:val="en-GB"/>
-        </w:rPr>
-        <w:t xml:space="preserve"> &amp; de </w:t>
-      </w:r>
-      <w:proofErr w:type="spellStart"/>
-      <w:r>
-        <w:rPr>
-          <w:sz w:val="18"/>
-          <w:szCs w:val="18"/>
-          <w:lang w:val="en-GB"/>
-        </w:rPr>
-        <w:t>Freitas</w:t>
-      </w:r>
-      <w:proofErr w:type="spellEnd"/>
-      <w:r>
-        <w:rPr>
-          <w:sz w:val="18"/>
-          <w:szCs w:val="18"/>
-          <w:lang w:val="en-GB"/>
-        </w:rPr>
-        <w:t xml:space="preserve"> (2004), hade strategin som användes i denna studie fördelen att använda en strukturerad intervju för att bidrag professionell och erfaren information utifrån till kartläggningsprocessen. Detta har till följd att forskarens förutfattade meningar begränsas och att trovärdigheten av resultatet ökas.</w:t>
+        </w:rPr>
+        <w:t>Jämfört med Mayes &amp; de Freitas (2004), hade strategin som användes i denna studie fördelen att använda en strukturerad intervju som ett bidrag till professionell och erfaren information med hänsyn till kartläggningsprocessen</w:t>
+      </w:r>
+      <w:r>
+        <w:rPr>
+          <w:sz w:val="18"/>
+          <w:szCs w:val="18"/>
+          <w:lang w:val="en-GB"/>
+        </w:rPr>
+        <w:t>.</w:t>
       </w:r>
       <w:r>
         <w:rPr>
@@ -21252,7 +21183,6 @@
         <w:rPr>
           <w:sz w:val="18"/>
           <w:szCs w:val="18"/>
-          <w:lang w:val="en-GB"/>
         </w:rPr>
       </w:pPr>
       <w:r>
@@ -21263,59 +21193,12 @@
         </w:rPr>
         <w:t>“</w:t>
       </w:r>
-      <w:proofErr w:type="spellStart"/>
-      <w:r>
-        <w:rPr>
-          <w:sz w:val="18"/>
-          <w:szCs w:val="18"/>
-          <w:lang w:val="en-GB"/>
-        </w:rPr>
-        <w:t>På</w:t>
-      </w:r>
-      <w:proofErr w:type="spellEnd"/>
-      <w:r>
-        <w:rPr>
-          <w:sz w:val="18"/>
-          <w:szCs w:val="18"/>
-          <w:lang w:val="en-GB"/>
-        </w:rPr>
-        <w:t xml:space="preserve"> grund av studiens utformning och faktumet att denna studie fokuserar på ett enskilt företag, </w:t>
-      </w:r>
-      <w:proofErr w:type="spellStart"/>
-      <w:r>
-        <w:rPr>
-          <w:sz w:val="18"/>
-          <w:szCs w:val="18"/>
-          <w:lang w:val="en-GB"/>
-        </w:rPr>
-        <w:t>Grade</w:t>
-      </w:r>
-      <w:proofErr w:type="spellEnd"/>
-      <w:r>
-        <w:rPr>
-          <w:sz w:val="18"/>
-          <w:szCs w:val="18"/>
-          <w:lang w:val="en-GB"/>
-        </w:rPr>
-        <w:t xml:space="preserve">, uppstår det inte några etniska och samhälleliga konsekvenserna baserat på studiens slutsatser. Trots detta kan framtida studier med liknande mål och en alternativ studieutformning, möjliggöra en bredare generalisering av resultaten där sådana konsekvenser kan </w:t>
-      </w:r>
-      <w:proofErr w:type="spellStart"/>
-      <w:r>
-        <w:rPr>
-          <w:sz w:val="18"/>
-          <w:szCs w:val="18"/>
-          <w:lang w:val="en-GB"/>
-        </w:rPr>
-        <w:t>förväntas</w:t>
-      </w:r>
-      <w:proofErr w:type="spellEnd"/>
-      <w:r>
-        <w:rPr>
-          <w:sz w:val="18"/>
-          <w:szCs w:val="18"/>
-          <w:lang w:val="en-GB"/>
-        </w:rPr>
-        <w:t>.</w:t>
+      <w:r>
+        <w:rPr>
+          <w:sz w:val="18"/>
+          <w:szCs w:val="18"/>
+        </w:rPr>
+        <w:t>På grund av studiens utformning och faktumet att denna studie fokuserar på ett enskilt företag, Grade, uppstår det inte några etniska och samhälleliga konsekvenserna baserat på studiens slutsatser. Trots detta kan framtida studier med liknande mål och en alternativ studieutformning, möjliggöra en bredare generalisering av resultaten där sådana konsekvenser kan förväntas.</w:t>
       </w:r>
       <w:r>
         <w:rPr>
@@ -21339,6 +21222,8 @@
           <w:lang w:val="en-GB"/>
         </w:rPr>
       </w:pPr>
+      <w:bookmarkStart w:id="0" w:name="_GoBack"/>
+      <w:bookmarkEnd w:id="0"/>
     </w:p>
     <w:sectPr>
       <w:pgSz w:w="11900" w:h="16840"/>
@@ -22057,13 +21942,13 @@
       <w:rFonts w:asciiTheme="majorHAnsi" w:hAnsiTheme="majorHAnsi"/>
     </w:rPr>
   </w:style>
-  <w:style w:type="character" w:default="1" w:styleId="DefaultParagraphFont">
+  <w:style w:type="character" w:default="1" w:styleId="Standardstycketypsnitt">
     <w:name w:val="Default Paragraph Font"/>
     <w:uiPriority w:val="1"/>
     <w:semiHidden/>
     <w:unhideWhenUsed/>
   </w:style>
-  <w:style w:type="table" w:default="1" w:styleId="TableNormal">
+  <w:style w:type="table" w:default="1" w:styleId="Normaltabell">
     <w:name w:val="Normal Table"/>
     <w:uiPriority w:val="99"/>
     <w:semiHidden/>
@@ -22078,7 +21963,7 @@
       </w:tblCellMar>
     </w:tblPr>
   </w:style>
-  <w:style w:type="numbering" w:default="1" w:styleId="NoList">
+  <w:style w:type="numbering" w:default="1" w:styleId="Ingenlista">
     <w:name w:val="No List"/>
     <w:uiPriority w:val="99"/>
     <w:semiHidden/>
@@ -22086,10 +21971,10 @@
   </w:style>
   <w:style w:type="character" w:customStyle="1" w:styleId="apple-converted-space">
     <w:name w:val="apple-converted-space"/>
-    <w:basedOn w:val="DefaultParagraphFont"/>
+    <w:basedOn w:val="Standardstycketypsnitt"/>
     <w:rsid w:val="0081648F"/>
   </w:style>
-  <w:style w:type="paragraph" w:styleId="ListParagraph">
+  <w:style w:type="paragraph" w:styleId="Liststycke">
     <w:name w:val="List Paragraph"/>
     <w:basedOn w:val="Normal"/>
     <w:uiPriority w:val="34"/>
@@ -22100,9 +21985,9 @@
       <w:contextualSpacing/>
     </w:pPr>
   </w:style>
-  <w:style w:type="character" w:styleId="Hyperlink">
+  <w:style w:type="character" w:styleId="Hyperlnk">
     <w:name w:val="Hyperlink"/>
-    <w:basedOn w:val="DefaultParagraphFont"/>
+    <w:basedOn w:val="Standardstycketypsnitt"/>
     <w:uiPriority w:val="99"/>
     <w:unhideWhenUsed/>
     <w:rsid w:val="00647D4C"/>
@@ -22111,9 +21996,9 @@
       <w:u w:val="single"/>
     </w:rPr>
   </w:style>
-  <w:style w:type="character" w:styleId="CommentReference">
+  <w:style w:type="character" w:styleId="Kommentarsreferens">
     <w:name w:val="annotation reference"/>
-    <w:basedOn w:val="DefaultParagraphFont"/>
+    <w:basedOn w:val="Standardstycketypsnitt"/>
     <w:uiPriority w:val="99"/>
     <w:semiHidden/>
     <w:unhideWhenUsed/>
@@ -22124,19 +22009,19 @@
       <w:szCs w:val="18"/>
     </w:rPr>
   </w:style>
-  <w:style w:type="paragraph" w:styleId="CommentText">
+  <w:style w:type="paragraph" w:styleId="Kommentarer">
     <w:name w:val="annotation text"/>
     <w:basedOn w:val="Normal"/>
-    <w:link w:val="CommentTextChar"/>
+    <w:link w:val="KommentarerChar"/>
     <w:uiPriority w:val="99"/>
     <w:unhideWhenUsed/>
     <w:qFormat/>
     <w:rsid w:val="00D22AB7"/>
   </w:style>
-  <w:style w:type="character" w:customStyle="1" w:styleId="CommentTextChar">
-    <w:name w:val="Comment Text Char"/>
-    <w:basedOn w:val="DefaultParagraphFont"/>
-    <w:link w:val="CommentText"/>
+  <w:style w:type="character" w:customStyle="1" w:styleId="KommentarerChar">
+    <w:name w:val="Kommentarer Char"/>
+    <w:basedOn w:val="Standardstycketypsnitt"/>
+    <w:link w:val="Kommentarer"/>
     <w:uiPriority w:val="99"/>
     <w:qFormat/>
     <w:rsid w:val="00D22AB7"/>
@@ -22144,11 +22029,11 @@
       <w:rFonts w:asciiTheme="majorHAnsi" w:hAnsiTheme="majorHAnsi"/>
     </w:rPr>
   </w:style>
-  <w:style w:type="paragraph" w:styleId="CommentSubject">
+  <w:style w:type="paragraph" w:styleId="Kommentarsmne">
     <w:name w:val="annotation subject"/>
-    <w:basedOn w:val="CommentText"/>
-    <w:next w:val="CommentText"/>
-    <w:link w:val="CommentSubjectChar"/>
+    <w:basedOn w:val="Kommentarer"/>
+    <w:next w:val="Kommentarer"/>
+    <w:link w:val="KommentarsmneChar"/>
     <w:uiPriority w:val="99"/>
     <w:semiHidden/>
     <w:unhideWhenUsed/>
@@ -22160,10 +22045,10 @@
       <w:szCs w:val="20"/>
     </w:rPr>
   </w:style>
-  <w:style w:type="character" w:customStyle="1" w:styleId="CommentSubjectChar">
-    <w:name w:val="Comment Subject Char"/>
-    <w:basedOn w:val="CommentTextChar"/>
-    <w:link w:val="CommentSubject"/>
+  <w:style w:type="character" w:customStyle="1" w:styleId="KommentarsmneChar">
+    <w:name w:val="Kommentarsämne Char"/>
+    <w:basedOn w:val="KommentarerChar"/>
+    <w:link w:val="Kommentarsmne"/>
     <w:uiPriority w:val="99"/>
     <w:semiHidden/>
     <w:rsid w:val="00D22AB7"/>
@@ -22175,10 +22060,10 @@
       <w:szCs w:val="20"/>
     </w:rPr>
   </w:style>
-  <w:style w:type="paragraph" w:styleId="BalloonText">
+  <w:style w:type="paragraph" w:styleId="Bubbeltext">
     <w:name w:val="Balloon Text"/>
     <w:basedOn w:val="Normal"/>
-    <w:link w:val="BalloonTextChar"/>
+    <w:link w:val="BubbeltextChar"/>
     <w:uiPriority w:val="99"/>
     <w:semiHidden/>
     <w:unhideWhenUsed/>
@@ -22189,10 +22074,10 @@
       <w:szCs w:val="18"/>
     </w:rPr>
   </w:style>
-  <w:style w:type="character" w:customStyle="1" w:styleId="BalloonTextChar">
-    <w:name w:val="Balloon Text Char"/>
-    <w:basedOn w:val="DefaultParagraphFont"/>
-    <w:link w:val="BalloonText"/>
+  <w:style w:type="character" w:customStyle="1" w:styleId="BubbeltextChar">
+    <w:name w:val="Bubbeltext Char"/>
+    <w:basedOn w:val="Standardstycketypsnitt"/>
+    <w:link w:val="Bubbeltext"/>
     <w:uiPriority w:val="99"/>
     <w:semiHidden/>
     <w:rsid w:val="00D22AB7"/>
@@ -22367,13 +22252,13 @@
       <w:rFonts w:asciiTheme="majorHAnsi" w:hAnsiTheme="majorHAnsi"/>
     </w:rPr>
   </w:style>
-  <w:style w:type="character" w:default="1" w:styleId="DefaultParagraphFont">
+  <w:style w:type="character" w:default="1" w:styleId="Standardstycketypsnitt">
     <w:name w:val="Default Paragraph Font"/>
     <w:uiPriority w:val="1"/>
     <w:semiHidden/>
     <w:unhideWhenUsed/>
   </w:style>
-  <w:style w:type="table" w:default="1" w:styleId="TableNormal">
+  <w:style w:type="table" w:default="1" w:styleId="Normaltabell">
     <w:name w:val="Normal Table"/>
     <w:uiPriority w:val="99"/>
     <w:semiHidden/>
@@ -22388,7 +22273,7 @@
       </w:tblCellMar>
     </w:tblPr>
   </w:style>
-  <w:style w:type="numbering" w:default="1" w:styleId="NoList">
+  <w:style w:type="numbering" w:default="1" w:styleId="Ingenlista">
     <w:name w:val="No List"/>
     <w:uiPriority w:val="99"/>
     <w:semiHidden/>
@@ -22396,10 +22281,10 @@
   </w:style>
   <w:style w:type="character" w:customStyle="1" w:styleId="apple-converted-space">
     <w:name w:val="apple-converted-space"/>
-    <w:basedOn w:val="DefaultParagraphFont"/>
+    <w:basedOn w:val="Standardstycketypsnitt"/>
     <w:rsid w:val="0081648F"/>
   </w:style>
-  <w:style w:type="paragraph" w:styleId="ListParagraph">
+  <w:style w:type="paragraph" w:styleId="Liststycke">
     <w:name w:val="List Paragraph"/>
     <w:basedOn w:val="Normal"/>
     <w:uiPriority w:val="34"/>
@@ -22410,9 +22295,9 @@
       <w:contextualSpacing/>
     </w:pPr>
   </w:style>
-  <w:style w:type="character" w:styleId="Hyperlink">
+  <w:style w:type="character" w:styleId="Hyperlnk">
     <w:name w:val="Hyperlink"/>
-    <w:basedOn w:val="DefaultParagraphFont"/>
+    <w:basedOn w:val="Standardstycketypsnitt"/>
     <w:uiPriority w:val="99"/>
     <w:unhideWhenUsed/>
     <w:rsid w:val="00647D4C"/>
@@ -22421,9 +22306,9 @@
       <w:u w:val="single"/>
     </w:rPr>
   </w:style>
-  <w:style w:type="character" w:styleId="CommentReference">
+  <w:style w:type="character" w:styleId="Kommentarsreferens">
     <w:name w:val="annotation reference"/>
-    <w:basedOn w:val="DefaultParagraphFont"/>
+    <w:basedOn w:val="Standardstycketypsnitt"/>
     <w:uiPriority w:val="99"/>
     <w:semiHidden/>
     <w:unhideWhenUsed/>
@@ -22434,19 +22319,19 @@
       <w:szCs w:val="18"/>
     </w:rPr>
   </w:style>
-  <w:style w:type="paragraph" w:styleId="CommentText">
+  <w:style w:type="paragraph" w:styleId="Kommentarer">
     <w:name w:val="annotation text"/>
     <w:basedOn w:val="Normal"/>
-    <w:link w:val="CommentTextChar"/>
+    <w:link w:val="KommentarerChar"/>
     <w:uiPriority w:val="99"/>
     <w:unhideWhenUsed/>
     <w:qFormat/>
     <w:rsid w:val="00D22AB7"/>
   </w:style>
-  <w:style w:type="character" w:customStyle="1" w:styleId="CommentTextChar">
-    <w:name w:val="Comment Text Char"/>
-    <w:basedOn w:val="DefaultParagraphFont"/>
-    <w:link w:val="CommentText"/>
+  <w:style w:type="character" w:customStyle="1" w:styleId="KommentarerChar">
+    <w:name w:val="Kommentarer Char"/>
+    <w:basedOn w:val="Standardstycketypsnitt"/>
+    <w:link w:val="Kommentarer"/>
     <w:uiPriority w:val="99"/>
     <w:qFormat/>
     <w:rsid w:val="00D22AB7"/>
@@ -22454,11 +22339,11 @@
       <w:rFonts w:asciiTheme="majorHAnsi" w:hAnsiTheme="majorHAnsi"/>
     </w:rPr>
   </w:style>
-  <w:style w:type="paragraph" w:styleId="CommentSubject">
+  <w:style w:type="paragraph" w:styleId="Kommentarsmne">
     <w:name w:val="annotation subject"/>
-    <w:basedOn w:val="CommentText"/>
-    <w:next w:val="CommentText"/>
-    <w:link w:val="CommentSubjectChar"/>
+    <w:basedOn w:val="Kommentarer"/>
+    <w:next w:val="Kommentarer"/>
+    <w:link w:val="KommentarsmneChar"/>
     <w:uiPriority w:val="99"/>
     <w:semiHidden/>
     <w:unhideWhenUsed/>
@@ -22470,10 +22355,10 @@
       <w:szCs w:val="20"/>
     </w:rPr>
   </w:style>
-  <w:style w:type="character" w:customStyle="1" w:styleId="CommentSubjectChar">
-    <w:name w:val="Comment Subject Char"/>
-    <w:basedOn w:val="CommentTextChar"/>
-    <w:link w:val="CommentSubject"/>
+  <w:style w:type="character" w:customStyle="1" w:styleId="KommentarsmneChar">
+    <w:name w:val="Kommentarsämne Char"/>
+    <w:basedOn w:val="KommentarerChar"/>
+    <w:link w:val="Kommentarsmne"/>
     <w:uiPriority w:val="99"/>
     <w:semiHidden/>
     <w:rsid w:val="00D22AB7"/>
@@ -22485,10 +22370,10 @@
       <w:szCs w:val="20"/>
     </w:rPr>
   </w:style>
-  <w:style w:type="paragraph" w:styleId="BalloonText">
+  <w:style w:type="paragraph" w:styleId="Bubbeltext">
     <w:name w:val="Balloon Text"/>
     <w:basedOn w:val="Normal"/>
-    <w:link w:val="BalloonTextChar"/>
+    <w:link w:val="BubbeltextChar"/>
     <w:uiPriority w:val="99"/>
     <w:semiHidden/>
     <w:unhideWhenUsed/>
@@ -22499,10 +22384,10 @@
       <w:szCs w:val="18"/>
     </w:rPr>
   </w:style>
-  <w:style w:type="character" w:customStyle="1" w:styleId="BalloonTextChar">
-    <w:name w:val="Balloon Text Char"/>
-    <w:basedOn w:val="DefaultParagraphFont"/>
-    <w:link w:val="BalloonText"/>
+  <w:style w:type="character" w:customStyle="1" w:styleId="BubbeltextChar">
+    <w:name w:val="Bubbeltext Char"/>
+    <w:basedOn w:val="Standardstycketypsnitt"/>
+    <w:link w:val="Bubbeltext"/>
     <w:uiPriority w:val="99"/>
     <w:semiHidden/>
     <w:rsid w:val="00D22AB7"/>

</xml_diff>

<commit_message>
pasted more text for more  understanding in the response doc
</commit_message>
<xml_diff>
--- a/Thesis/Response_to_examiner_comments.docx
+++ b/Thesis/Response_to_examiner_comments.docx
@@ -3129,6 +3129,55 @@
           <w:sz w:val="18"/>
           <w:szCs w:val="18"/>
         </w:rPr>
+        <w:t>Denna strategi speglar strategin från tidigare studier som syftat till att kartlägga individuella pedagogiska modeller enligt de olika pedagogiska perspektiven (</w:t>
+      </w:r>
+      <w:r>
+        <w:rPr>
+          <w:sz w:val="18"/>
+          <w:szCs w:val="18"/>
+        </w:rPr>
+        <w:fldChar w:fldCharType="begin"/>
+      </w:r>
+      <w:r>
+        <w:rPr>
+          <w:sz w:val="18"/>
+          <w:szCs w:val="18"/>
+        </w:rPr>
+        <w:instrText xml:space="preserve"> ADDIN ZOTERO_ITEM CSL_CITATION {"citationID":"NGmTcghj","properties":{"formattedCitation":"\\uldash{(Mayes &amp; de Freitas, 2004)}","plainCitation":"(Mayes &amp; de Freitas, 2004)","dontUpdate":true,"noteIndex":0},"citationItems":[{"id":34,"uris":["http://zotero.org/users/local/QsygNxKM/items/FADQLDDZ"],"uri":["http://zotero.org/users/local/QsygNxKM/items/FADQLDDZ"],"itemData":{"id":34,"type":"article-journal","title":"Review of e-learning theories, frameworks and models","container-title":"JISC e-Learning Models Desk Study","issue":"1","source":"Zotero","language":"English","author":[{"family":"Mayes","given":"Terry"},{"family":"Freitas","given":"Sara","non-dropping-particle":"de"}],"issued":{"date-parts":[["2004"]]}}}],"schema":"https://github.com/citation-style-language/schema/raw/master/csl-citation.json"} </w:instrText>
+      </w:r>
+      <w:r>
+        <w:rPr>
+          <w:sz w:val="18"/>
+          <w:szCs w:val="18"/>
+        </w:rPr>
+        <w:fldChar w:fldCharType="separate"/>
+      </w:r>
+      <w:r>
+        <w:rPr>
+          <w:sz w:val="18"/>
+          <w:szCs w:val="18"/>
+        </w:rPr>
+        <w:t>Mayes &amp; de Freitas, 2004)</w:t>
+      </w:r>
+      <w:r>
+        <w:rPr>
+          <w:sz w:val="18"/>
+          <w:szCs w:val="18"/>
+        </w:rPr>
+        <w:fldChar w:fldCharType="end"/>
+      </w:r>
+      <w:r>
+        <w:rPr>
+          <w:sz w:val="18"/>
+          <w:szCs w:val="18"/>
+        </w:rPr>
+        <w:t xml:space="preserve">. I Mayes &amp; de Freitas (2004) studie är varje perspektiv representerat av en fråga. Genom att analysera vilken fråga som bäst karaktäriserar en specifik modell kunde de förstå vilket perspektiv modellen korresponderar bäst med. </w:t>
+      </w:r>
+      <w:r>
+        <w:rPr>
+          <w:sz w:val="18"/>
+          <w:szCs w:val="18"/>
+        </w:rPr>
         <w:t xml:space="preserve">Denna studie använder också representativa frågor i kartläggningsprocessen men </w:t>
       </w:r>
       <w:proofErr w:type="gramStart"/>
@@ -3145,33 +3194,26 @@
           <w:sz w:val="18"/>
           <w:szCs w:val="18"/>
         </w:rPr>
-        <w:t xml:space="preserve"> sig av ett flertal frågor per perspektiv, vilket ger ett mer nyanserat resultat. I och med att denna studie representerar varje pedagogiskt perspektiv med en modell från perspektivet, har studien också möjlighet att direkt identifiera en potentiell modell som skulle kunna implementeras i företaget. (Till skillnad) Jämfört med Mayes &amp; de Freitas (2004), hade strategin som användes i denna studie fördelen att använda en strukturerad inter</w:t>
-      </w:r>
+        <w:t xml:space="preserve"> sig av ett flertal frågor per perspektiv, vilket ger ett mer nyanserat resultat. I och med att denna studie representerar varje pedagogiskt perspektiv med en modell från perspektivet, har studien också möjlighet att direkt identifiera en potentiell modell som skulle kunna implementeras i företaget. (Till skillnad) Jämfört med Mayes &amp; de Freitas (2004), hade strategin som användes i denna studie fördelen att använda en strukturerad intervju. Det bidrog till att erfarna personer inom området kunna bidra med extern information för att förbättra kartläggningsprocessen jämfört med Mayes &amp; de Freitas studie. Detta har till följd att forskarens förutfattade meningar begränsas och att trovärdigheten av resultatet ökas. </w:t>
+      </w:r>
+      <w:r>
+        <w:rPr>
+          <w:sz w:val="18"/>
+          <w:szCs w:val="18"/>
+        </w:rPr>
+        <w:t>”</w:t>
+      </w:r>
+    </w:p>
+    <w:p>
+      <w:pPr>
+        <w:rPr>
+          <w:sz w:val="22"/>
+          <w:szCs w:val="22"/>
+          <w:lang w:val="en-GB"/>
+        </w:rPr>
+      </w:pPr>
       <w:bookmarkStart w:id="0" w:name="_GoBack"/>
       <w:bookmarkEnd w:id="0"/>
-      <w:r>
-        <w:rPr>
-          <w:sz w:val="18"/>
-          <w:szCs w:val="18"/>
-        </w:rPr>
-        <w:t xml:space="preserve">vju. Det bidrog till att erfarna personer inom området kunna bidra med extern information för att förbättra kartläggningsprocessen jämfört med Mayes &amp; de Freitas studie. Detta har till följd att forskarens förutfattade meningar begränsas och att trovärdigheten av resultatet ökas. </w:t>
-      </w:r>
-      <w:r>
-        <w:rPr>
-          <w:sz w:val="18"/>
-          <w:szCs w:val="18"/>
-        </w:rPr>
-        <w:t>”</w:t>
-      </w:r>
-    </w:p>
-    <w:p>
-      <w:pPr>
-        <w:rPr>
-          <w:sz w:val="22"/>
-          <w:szCs w:val="22"/>
-          <w:lang w:val="en-GB"/>
-        </w:rPr>
-      </w:pPr>
     </w:p>
     <w:p>
       <w:pPr>

</xml_diff>

<commit_message>
updated mistakes I made
</commit_message>
<xml_diff>
--- a/Thesis/Response_to_examiner_comments.docx
+++ b/Thesis/Response_to_examiner_comments.docx
@@ -157,14 +157,12 @@
         <w:rPr>
           <w:sz w:val="18"/>
           <w:szCs w:val="18"/>
-          <w:lang w:val="en-GB"/>
-        </w:rPr>
-      </w:pPr>
-      <w:r>
-        <w:rPr>
-          <w:sz w:val="18"/>
-          <w:szCs w:val="18"/>
-          <w:lang w:val="en-GB"/>
+        </w:rPr>
+      </w:pPr>
+      <w:r>
+        <w:rPr>
+          <w:sz w:val="18"/>
+          <w:szCs w:val="18"/>
         </w:rPr>
         <w:t>“</w:t>
       </w:r>
@@ -172,7 +170,6 @@
         <w:rPr>
           <w:sz w:val="18"/>
           <w:szCs w:val="18"/>
-          <w:lang w:val="en-GB"/>
         </w:rPr>
         <w:t xml:space="preserve">Uppsatsstruktur: </w:t>
       </w:r>
@@ -180,7 +177,6 @@
         <w:rPr>
           <w:sz w:val="18"/>
           <w:szCs w:val="18"/>
-          <w:lang w:val="en-GB"/>
         </w:rPr>
         <w:t>Det är möjligt att strukturera en uppsats efter betygskriterierna.“</w:t>
       </w:r>
@@ -450,14 +446,12 @@
         <w:rPr>
           <w:sz w:val="18"/>
           <w:szCs w:val="18"/>
-          <w:lang w:val="en-GB"/>
-        </w:rPr>
-      </w:pPr>
-      <w:r>
-        <w:rPr>
-          <w:sz w:val="18"/>
-          <w:szCs w:val="18"/>
-          <w:lang w:val="en-GB"/>
+        </w:rPr>
+      </w:pPr>
+      <w:r>
+        <w:rPr>
+          <w:sz w:val="18"/>
+          <w:szCs w:val="18"/>
         </w:rPr>
         <w:t xml:space="preserve">“Det har uppvisats att majoriteten av e-kurser inte bygger på en antagen pedagogik och därmed har orsakat grova brister i lärandestrategier, kursinnehållet, delkursens tid och takt, gränssnittdesign, och uppnåendet av tillfredsställande studentfokus i kursen </w:t>
       </w:r>
@@ -465,7 +459,6 @@
         <w:rPr>
           <w:sz w:val="18"/>
           <w:szCs w:val="18"/>
-          <w:lang w:val="en-GB"/>
         </w:rPr>
         <w:fldChar w:fldCharType="begin"/>
       </w:r>
@@ -473,7 +466,6 @@
         <w:rPr>
           <w:sz w:val="18"/>
           <w:szCs w:val="18"/>
-          <w:lang w:val="en-GB"/>
         </w:rPr>
         <w:instrText xml:space="preserve"> ADDIN ZOTERO_ITEM CSL_CITATION {"citationID":"rnbmTRuE","properties":{"formattedCitation":"(Pange &amp; Pange, 2011)","plainCitation":"(Pange &amp; Pange, 2011)","noteIndex":0},"citationItems":[{"id":18,"uris":["http://zotero.org/users/local/QsygNxKM/items/7KQ7BZYR"],"uri":["http://zotero.org/users/local/QsygNxKM/items/7KQ7BZYR"],"itemData":{"id":18,"type":"article-journal","title":"Is E-learning Based On Learning Theories? A Literature Review","container-title":"World Academy of Science, Engineering &amp; Technology","volume":"5","issue":"8","source":"Zotero","abstract":"E-learning aims to build knowledge and skills in order to enhance the quality of learning. Research has shown that the majority of the e-learning solutions lack in pedagogical background and present some serious deficiencies regarding teaching strategies and content delivery, time and pace management, interface design and preservation of learners’ focus. The aim of this review is to approach the design of e-learning solutions with a pedagogical perspective and to present some good practices of e-learning design grounded on the core principles of Learning Theories (LTs).","language":"en","author":[{"family":"Pange","given":"Apostolia"},{"family":"Pange","given":"Jenny"}],"issued":{"date-parts":[["2011"]]}}}],"schema":"https://github.com/citation-style-language/schema/raw/master/csl-citation.json"} </w:instrText>
       </w:r>
@@ -481,7 +473,6 @@
         <w:rPr>
           <w:sz w:val="18"/>
           <w:szCs w:val="18"/>
-          <w:lang w:val="en-GB"/>
         </w:rPr>
         <w:fldChar w:fldCharType="separate"/>
       </w:r>
@@ -489,7 +480,6 @@
         <w:rPr>
           <w:sz w:val="18"/>
           <w:szCs w:val="18"/>
-          <w:lang w:val="en-GB"/>
         </w:rPr>
         <w:t>(Pange &amp; Pange, 2011)</w:t>
       </w:r>
@@ -497,7 +487,6 @@
         <w:rPr>
           <w:sz w:val="18"/>
           <w:szCs w:val="18"/>
-          <w:lang w:val="en-GB"/>
         </w:rPr>
         <w:fldChar w:fldCharType="end"/>
       </w:r>
@@ -505,27 +494,8 @@
         <w:rPr>
           <w:sz w:val="18"/>
           <w:szCs w:val="18"/>
-          <w:lang w:val="en-GB"/>
-        </w:rPr>
-        <w:t xml:space="preserve">. I och med detta </w:t>
-      </w:r>
-      <w:proofErr w:type="gramStart"/>
-      <w:r>
-        <w:rPr>
-          <w:sz w:val="18"/>
-          <w:szCs w:val="18"/>
-          <w:lang w:val="en-GB"/>
-        </w:rPr>
-        <w:t>kan</w:t>
-      </w:r>
-      <w:proofErr w:type="gramEnd"/>
-      <w:r>
-        <w:rPr>
-          <w:sz w:val="18"/>
-          <w:szCs w:val="18"/>
-          <w:lang w:val="en-GB"/>
-        </w:rPr>
-        <w:t xml:space="preserve"> implementeringen av en pedagogisk modell i ett ELF ge en stark utveckling och förbättrad kvalitet av ELF’s framtida e-kurser.”</w:t>
+        </w:rPr>
+        <w:t>. I och med detta kan implementeringen av en pedagogisk modell i ett ELF ge en stark utveckling och förbättrad kvalitet av ELF’s framtida e-kurser.”</w:t>
       </w:r>
     </w:p>
     <w:p>
@@ -538,52 +508,14 @@
         <w:rPr>
           <w:sz w:val="18"/>
           <w:szCs w:val="18"/>
-          <w:lang w:val="en-GB"/>
-        </w:rPr>
-      </w:pPr>
-      <w:r>
-        <w:rPr>
-          <w:sz w:val="18"/>
-          <w:szCs w:val="18"/>
-          <w:lang w:val="en-GB"/>
-        </w:rPr>
-        <w:t xml:space="preserve">“För nuvarande anpassar Grade sina e-kurser efter vad EIF kräver och arbetar genom att använda ett antal pedagogiska riktlinjer. </w:t>
-      </w:r>
-      <w:proofErr w:type="gramStart"/>
-      <w:r>
-        <w:rPr>
-          <w:sz w:val="18"/>
-          <w:szCs w:val="18"/>
-          <w:lang w:val="en-GB"/>
-        </w:rPr>
-        <w:t>De nuvarande riktlinjerna har ingen koppling till en vetenskapligt utvecklad pedagogisk modell.</w:t>
-      </w:r>
-      <w:proofErr w:type="gramEnd"/>
-      <w:r>
-        <w:rPr>
-          <w:sz w:val="18"/>
-          <w:szCs w:val="18"/>
-          <w:lang w:val="en-GB"/>
-        </w:rPr>
-        <w:t xml:space="preserve"> Företagets kurser utvecklats genom att använda visa tekniker, som till exempel Storyline som utspelar sig som en form av Powerpoint presentation. Eftersom Grade inte utgår från någon specifik pedagogisk modell i dagsläget, </w:t>
-      </w:r>
-      <w:proofErr w:type="gramStart"/>
-      <w:r>
-        <w:rPr>
-          <w:sz w:val="18"/>
-          <w:szCs w:val="18"/>
-          <w:lang w:val="en-GB"/>
-        </w:rPr>
-        <w:t>kan</w:t>
-      </w:r>
-      <w:proofErr w:type="gramEnd"/>
-      <w:r>
-        <w:rPr>
-          <w:sz w:val="18"/>
-          <w:szCs w:val="18"/>
-          <w:lang w:val="en-GB"/>
-        </w:rPr>
-        <w:t xml:space="preserve"> det vara fördelaktigt för dem att implementera en sådan modell för att förbättra deras e-kurser.”</w:t>
+        </w:rPr>
+      </w:pPr>
+      <w:r>
+        <w:rPr>
+          <w:sz w:val="18"/>
+          <w:szCs w:val="18"/>
+        </w:rPr>
+        <w:t>“För nuvarande anpassar Grade sina e-kurser efter vad EIF kräver och arbetar genom att använda ett antal pedagogiska riktlinjer. De nuvarande riktlinjerna har ingen koppling till en vetenskapligt utvecklad pedagogisk modell. Företagets kurser utvecklats genom att använda visa tekniker, som till exempel Storyline som utspelar sig som en form av Powerpoint presentation. Eftersom Grade inte utgår från någon specifik pedagogisk modell i dagsläget, kan det vara fördelaktigt för dem att implementera en sådan modell för att förbättra deras e-kurser.”</w:t>
       </w:r>
     </w:p>
     <w:p>
@@ -597,96 +529,21 @@
           <w:i/>
           <w:sz w:val="22"/>
           <w:szCs w:val="22"/>
-          <w:lang w:val="en-GB"/>
-        </w:rPr>
-      </w:pPr>
-      <w:r>
-        <w:rPr>
-          <w:sz w:val="18"/>
-          <w:szCs w:val="18"/>
-          <w:lang w:val="en-GB"/>
-        </w:rPr>
-        <w:t xml:space="preserve">“I denna studie är utgångspunkten att övergångsprocessen från Grades nuvarande pedagogiska riktlinjer till en modellbaserad strategi skulle stödjas genom att förstå ”Hur passar Grades befintliga pedagogiska riktlinjer in i de pedagogiska perspektiven (Associativ, Kognitivt och Sociokulturellt)?” </w:t>
-      </w:r>
-      <w:proofErr w:type="gramStart"/>
-      <w:r>
-        <w:rPr>
-          <w:sz w:val="18"/>
-          <w:szCs w:val="18"/>
-          <w:lang w:val="en-GB"/>
-        </w:rPr>
-        <w:t>För att besvara denna fråga jämfördes Grades nuvarande pedagogiska riktlinjer med en representativ modell (DIM, KLM, ATM) från vart och ett av de tre pedagogiska perspektiven.</w:t>
-      </w:r>
-      <w:proofErr w:type="gramEnd"/>
-      <w:r>
-        <w:rPr>
-          <w:sz w:val="18"/>
-          <w:szCs w:val="18"/>
-          <w:lang w:val="en-GB"/>
-        </w:rPr>
-        <w:t xml:space="preserve"> </w:t>
-      </w:r>
-      <w:proofErr w:type="gramStart"/>
-      <w:r>
-        <w:rPr>
-          <w:sz w:val="18"/>
-          <w:szCs w:val="18"/>
-          <w:lang w:val="en-GB"/>
-        </w:rPr>
-        <w:t>Resultatet visade att det Associativa perspektivet är lämpligast för att representera Grades aktuella pedagogiska riktlinjer.</w:t>
-      </w:r>
-      <w:proofErr w:type="gramEnd"/>
-      <w:r>
-        <w:rPr>
-          <w:sz w:val="18"/>
-          <w:szCs w:val="18"/>
-          <w:lang w:val="en-GB"/>
-        </w:rPr>
-        <w:t xml:space="preserve"> </w:t>
-      </w:r>
-      <w:proofErr w:type="gramStart"/>
-      <w:r>
-        <w:rPr>
-          <w:sz w:val="18"/>
-          <w:szCs w:val="18"/>
-          <w:lang w:val="en-GB"/>
-        </w:rPr>
-        <w:t>Resultaten tyder på att DIM-modellen skulle kunna representera en bra utgångspunkt för att fortsätta undersöka vilka modeller som skulle kunna implementeras i framtiden på Grade.</w:t>
-      </w:r>
-      <w:proofErr w:type="gramEnd"/>
-      <w:r>
-        <w:rPr>
-          <w:sz w:val="18"/>
-          <w:szCs w:val="18"/>
-          <w:lang w:val="en-GB"/>
-        </w:rPr>
-        <w:t xml:space="preserve"> Studien syftade också på att förstå vilka för och- nackdelar som </w:t>
-      </w:r>
-      <w:proofErr w:type="gramStart"/>
-      <w:r>
-        <w:rPr>
-          <w:sz w:val="18"/>
-          <w:szCs w:val="18"/>
-          <w:lang w:val="en-GB"/>
-        </w:rPr>
-        <w:t>finns</w:t>
-      </w:r>
-      <w:proofErr w:type="gramEnd"/>
-      <w:r>
-        <w:rPr>
-          <w:sz w:val="18"/>
-          <w:szCs w:val="18"/>
-          <w:lang w:val="en-GB"/>
-        </w:rPr>
-        <w:t xml:space="preserve"> med Grades nuvarande pedagogiska riktlinjer och därför, utvärderades fyra av Grades tidigare kurser enligt DIM’s riktlinjer.”</w:t>
-      </w:r>
-    </w:p>
-    <w:p>
-      <w:pPr>
-        <w:rPr>
-          <w:sz w:val="22"/>
-          <w:szCs w:val="22"/>
-          <w:lang w:val="en-GB"/>
+        </w:rPr>
+      </w:pPr>
+      <w:r>
+        <w:rPr>
+          <w:sz w:val="18"/>
+          <w:szCs w:val="18"/>
+        </w:rPr>
+        <w:t>“I denna studie är utgångspunkten att övergångsprocessen från Grades nuvarande pedagogiska riktlinjer till en modellbaserad strategi skulle stödjas genom att förstå ”Hur passar Grades befintliga pedagogiska riktlinjer in i de pedagogiska perspektiven (Associativ, Kognitivt och Sociokulturellt)?” För att besvara denna fråga jämfördes Grades nuvarande pedagogiska riktlinjer med en representativ modell (DIM, KLM, ATM) från vart och ett av de tre pedagogiska perspektiven. Resultatet visade att det Associativa perspektivet är lämpligast för att representera Grades aktuella pedagogiska riktlinjer. Resultaten tyder på att DIM-modellen skulle kunna representera en bra utgångspunkt för att fortsätta undersöka vilka modeller som skulle kunna implementeras i framtiden på Grade. Studien syftade också på att förstå vilka för och- nackdelar som finns med Grades nuvarande pedagogiska riktlinjer och därför, utvärderades fyra av Grades tidigare kurser enligt DIM’s riktlinjer.”</w:t>
+      </w:r>
+    </w:p>
+    <w:p>
+      <w:pPr>
+        <w:rPr>
+          <w:sz w:val="22"/>
+          <w:szCs w:val="22"/>
         </w:rPr>
       </w:pPr>
     </w:p>
@@ -709,14 +566,12 @@
           <w:i/>
           <w:sz w:val="22"/>
           <w:szCs w:val="22"/>
-          <w:lang w:val="en-GB"/>
-        </w:rPr>
-      </w:pPr>
-      <w:r>
-        <w:rPr>
-          <w:sz w:val="18"/>
-          <w:szCs w:val="18"/>
-          <w:lang w:val="en-GB"/>
+        </w:rPr>
+      </w:pPr>
+      <w:r>
+        <w:rPr>
+          <w:sz w:val="18"/>
+          <w:szCs w:val="18"/>
         </w:rPr>
         <w:t xml:space="preserve">”E-lärande är en typ av distanslärande som sker med hjälp av datorer och onlinekommunikation. Fördelarna med e-lärande jämfört med traditionell undervisning, är att studenten kan studera i sin egen takt, har möjlighet till obegränsad repetition, och att e-lärandet sparar tid för studenten med upp till 60 % </w:t>
       </w:r>
@@ -724,7 +579,6 @@
         <w:rPr>
           <w:sz w:val="18"/>
           <w:szCs w:val="18"/>
-          <w:lang w:val="en-GB"/>
         </w:rPr>
         <w:fldChar w:fldCharType="begin"/>
       </w:r>
@@ -732,7 +586,6 @@
         <w:rPr>
           <w:sz w:val="18"/>
           <w:szCs w:val="18"/>
-          <w:lang w:val="en-GB"/>
         </w:rPr>
         <w:instrText xml:space="preserve"> ADDIN ZOTERO_ITEM CSL_CITATION {"citationID":"nYS1j82c","properties":{"formattedCitation":"(Businessreflex, 2016)","plainCitation":"(Businessreflex, 2016)","noteIndex":0},"citationItems":[{"id":47,"uris":["http://zotero.org/users/local/QsygNxKM/items/MUYUGFCW"],"uri":["http://zotero.org/users/local/QsygNxKM/items/MUYUGFCW"],"itemData":{"id":47,"type":"post-weblog","title":"E-learning – mer lärande på effektivare sätt?","container-title":"Teknisk Kvalitet","abstract":"E-learning ger bättre kunskapsutveckling, mer motiverad personal och i många fall sänkta kostnader. Vi reder ut möjligheter och fallgropar med e-learning.","URL":"goo.gl/SbUuNe","language":"sv-SE","author":[{"literal":"Businessreflex"}],"issued":{"date-parts":[["2016",12,2]]},"accessed":{"date-parts":[["2018",8,31]]}}}],"schema":"https://github.com/citation-style-language/schema/raw/master/csl-citation.json"} </w:instrText>
       </w:r>
@@ -740,7 +593,6 @@
         <w:rPr>
           <w:sz w:val="18"/>
           <w:szCs w:val="18"/>
-          <w:lang w:val="en-GB"/>
         </w:rPr>
         <w:fldChar w:fldCharType="separate"/>
       </w:r>
@@ -748,7 +600,6 @@
         <w:rPr>
           <w:sz w:val="18"/>
           <w:szCs w:val="18"/>
-          <w:lang w:val="en-GB"/>
         </w:rPr>
         <w:t>(Businessreflex, 2016)</w:t>
       </w:r>
@@ -756,7 +607,6 @@
         <w:rPr>
           <w:sz w:val="18"/>
           <w:szCs w:val="18"/>
-          <w:lang w:val="en-GB"/>
         </w:rPr>
         <w:fldChar w:fldCharType="end"/>
       </w:r>
@@ -764,7 +614,6 @@
         <w:rPr>
           <w:sz w:val="18"/>
           <w:szCs w:val="18"/>
-          <w:lang w:val="en-GB"/>
         </w:rPr>
         <w:t xml:space="preserve">. Marknadstillväxten för e-lärandet i Sverige under 2015 resulterade i en ökning på 6 % jämfört med omsättningen 2014 </w:t>
       </w:r>
@@ -772,7 +621,6 @@
         <w:rPr>
           <w:sz w:val="18"/>
           <w:szCs w:val="18"/>
-          <w:lang w:val="en-GB"/>
         </w:rPr>
         <w:fldChar w:fldCharType="begin"/>
       </w:r>
@@ -780,7 +628,6 @@
         <w:rPr>
           <w:sz w:val="18"/>
           <w:szCs w:val="18"/>
-          <w:lang w:val="en-GB"/>
         </w:rPr>
         <w:instrText xml:space="preserve"> ADDIN ZOTERO_ITEM CSL_CITATION {"citationID":"P7hWHkSm","properties":{"formattedCitation":"(Carlberg, 2017)","plainCitation":"(Carlberg, 2017)","noteIndex":0},"citationItems":[{"id":58,"uris":["http://zotero.org/users/local/QsygNxKM/items/PDU8DV4J"],"uri":["http://zotero.org/users/local/QsygNxKM/items/PDU8DV4J"],"itemData":{"id":58,"type":"post-weblog","title":"Branschanalys e-learning Sverige 2015","container-title":"Triglyf","abstract":"Hur stor är omsättningen? Hur många sysselsätts? Tillväxten? Läs mer i branschanalysen!","URL":"goo.gl/ZU9VLM","language":"sv-SE","author":[{"family":"Carlberg","given":"Nils"}],"issued":{"date-parts":[["2017",3,5]]},"accessed":{"date-parts":[["2018",10,7]]}}}],"schema":"https://github.com/citation-style-language/schema/raw/master/csl-citation.json"} </w:instrText>
       </w:r>
@@ -788,7 +635,6 @@
         <w:rPr>
           <w:sz w:val="18"/>
           <w:szCs w:val="18"/>
-          <w:lang w:val="en-GB"/>
         </w:rPr>
         <w:fldChar w:fldCharType="separate"/>
       </w:r>
@@ -796,7 +642,6 @@
         <w:rPr>
           <w:sz w:val="18"/>
           <w:szCs w:val="18"/>
-          <w:lang w:val="en-GB"/>
         </w:rPr>
         <w:t>(Carlberg, 2017)</w:t>
       </w:r>
@@ -804,7 +649,6 @@
         <w:rPr>
           <w:sz w:val="18"/>
           <w:szCs w:val="18"/>
-          <w:lang w:val="en-GB"/>
         </w:rPr>
         <w:fldChar w:fldCharType="end"/>
       </w:r>
@@ -812,7 +656,6 @@
         <w:rPr>
           <w:sz w:val="18"/>
           <w:szCs w:val="18"/>
-          <w:lang w:val="en-GB"/>
         </w:rPr>
         <w:t xml:space="preserve"> och förväntas att öka ytterligare i samband med Europeiska Unionens initiativ ”The eLearning Action Plan” </w:t>
       </w:r>
@@ -820,7 +663,6 @@
         <w:rPr>
           <w:sz w:val="18"/>
           <w:szCs w:val="18"/>
-          <w:lang w:val="en-GB"/>
         </w:rPr>
         <w:fldChar w:fldCharType="begin"/>
       </w:r>
@@ -828,7 +670,6 @@
         <w:rPr>
           <w:sz w:val="18"/>
           <w:szCs w:val="18"/>
-          <w:lang w:val="en-GB"/>
         </w:rPr>
         <w:instrText xml:space="preserve"> ADDIN ZOTERO_ITEM CSL_CITATION {"citationID":"E0XGuKx0","properties":{"formattedCitation":"(European Union Reference Laboratories, 2001)","plainCitation":"(European Union Reference Laboratories, 2001)","noteIndex":0},"citationItems":[{"id":71,"uris":["http://zotero.org/users/local/QsygNxKM/items/M2C43X9Q"],"uri":["http://zotero.org/users/local/QsygNxKM/items/M2C43X9Q"],"itemData":{"id":71,"type":"report","title":"eLearning : Designing Tomorrow’s Education An Interim Report","publisher":"Commission Of The European Communities","publisher-place":"International Co-operation Europe Ltd","event-place":"International Co-operation Europe Ltd","URL":"goo.gl/nhn8QH","language":"English","author":[{"family":"European Union Reference Laboratories","given":""}],"issued":{"date-parts":[["2001"]]},"accessed":{"date-parts":[["2018",10,8]]}}}],"schema":"https://github.com/citation-style-language/schema/raw/master/csl-citation.json"} </w:instrText>
       </w:r>
@@ -836,7 +677,6 @@
         <w:rPr>
           <w:sz w:val="18"/>
           <w:szCs w:val="18"/>
-          <w:lang w:val="en-GB"/>
         </w:rPr>
         <w:fldChar w:fldCharType="separate"/>
       </w:r>
@@ -844,7 +684,6 @@
         <w:rPr>
           <w:sz w:val="18"/>
           <w:szCs w:val="18"/>
-          <w:lang w:val="en-GB"/>
         </w:rPr>
         <w:t>(European Union Reference Laboratories, 2001)</w:t>
       </w:r>
@@ -852,7 +691,6 @@
         <w:rPr>
           <w:sz w:val="18"/>
           <w:szCs w:val="18"/>
-          <w:lang w:val="en-GB"/>
         </w:rPr>
         <w:fldChar w:fldCharType="end"/>
       </w:r>
@@ -860,46 +698,698 @@
         <w:rPr>
           <w:sz w:val="18"/>
           <w:szCs w:val="18"/>
-          <w:lang w:val="en-GB"/>
+        </w:rPr>
+        <w:t>. E-kurser är vanligtvis designade av specialiserade e-lärande företag (ELF), vilka anställs av e-lärande inköpsföretag (EIF) som har ett intresse av att vidareutbilda sin personal med hjälp av e-lärande som metod. Dagens teknik, i form av Learning Management System och dylikt, har gjort att e-lärandet är lättare att hantera. Parallellt läggs mycket fokus hos ELF på hur pedagogiken och innehållet tillsammans kan resultera i ett mer effektivt lärande.”</w:t>
+      </w:r>
+    </w:p>
+    <w:p>
+      <w:pPr>
+        <w:rPr>
+          <w:i/>
+          <w:sz w:val="22"/>
+          <w:szCs w:val="22"/>
+        </w:rPr>
+      </w:pPr>
+    </w:p>
+    <w:p>
+      <w:pPr>
+        <w:rPr>
+          <w:sz w:val="18"/>
+          <w:szCs w:val="18"/>
+        </w:rPr>
+      </w:pPr>
+      <w:r>
+        <w:rPr>
+          <w:sz w:val="18"/>
+          <w:szCs w:val="18"/>
+        </w:rPr>
+        <w:t xml:space="preserve">”En viktig aspekt av e-kursens konceptdesign är användning av pedagogik och lärometoder för att försäkra ett effektivt och långvarigt lärande för studenterna. Pedagogiska modeller kan beskrivas som kognitiva modeller eller teoretiska strukturer. De härleder från inlärningsteorier och möjliggör genomförandet av specifika instruktioner- och inlärningsstrategier </w:t>
+      </w:r>
+      <w:r>
+        <w:rPr>
+          <w:sz w:val="18"/>
+          <w:szCs w:val="18"/>
+        </w:rPr>
+        <w:fldChar w:fldCharType="begin"/>
+      </w:r>
+      <w:r>
+        <w:rPr>
+          <w:sz w:val="18"/>
+          <w:szCs w:val="18"/>
+        </w:rPr>
+        <w:instrText xml:space="preserve"> ADDIN ZOTERO_ITEM CSL_CITATION {"citationID":"lne63j6q","properties":{"formattedCitation":"(Gr\\uc0\\u225{}inne Conole, 2010)","plainCitation":"(Gráinne Conole, 2010)","dontUpdate":true,"noteIndex":0},"citationItems":[{"id":61,"uris":["http://zotero.org/users/local/QsygNxKM/items/T93CEQ5S"],"uri":["http://zotero.org/users/local/QsygNxKM/items/T93CEQ5S"],"itemData":{"id":61,"type":"report","title":"Review of Pedagogical Models and their use in e-learning","publisher":"Milton Keynes: Open University","URL":"goo.gl/AfBK7R","language":"English","author":[{"family":"Conole","given":"Gráinne"}],"issued":{"date-parts":[["2010"]]},"accessed":{"date-parts":[["2018",10,7]]}}}],"schema":"https://github.com/citation-style-language/schema/raw/master/csl-citation.json"} </w:instrText>
+      </w:r>
+      <w:r>
+        <w:rPr>
+          <w:sz w:val="18"/>
+          <w:szCs w:val="18"/>
+        </w:rPr>
+        <w:fldChar w:fldCharType="separate"/>
+      </w:r>
+      <w:r>
+        <w:rPr>
+          <w:sz w:val="18"/>
+          <w:szCs w:val="18"/>
+        </w:rPr>
+        <w:t>(Conole, 2010)</w:t>
+      </w:r>
+      <w:r>
+        <w:rPr>
+          <w:sz w:val="18"/>
+          <w:szCs w:val="18"/>
+        </w:rPr>
+        <w:fldChar w:fldCharType="end"/>
+      </w:r>
+      <w:r>
+        <w:rPr>
+          <w:sz w:val="18"/>
+          <w:szCs w:val="18"/>
+        </w:rPr>
+        <w:t xml:space="preserve">. Lärometoderna grundar sig ofta i pedagogiska modeller och etableras i många fall igenom testning och validering med stöd i undervisning av studenter </w:t>
+      </w:r>
+      <w:r>
+        <w:rPr>
+          <w:sz w:val="18"/>
+          <w:szCs w:val="18"/>
+        </w:rPr>
+        <w:fldChar w:fldCharType="begin"/>
+      </w:r>
+      <w:r>
+        <w:rPr>
+          <w:sz w:val="18"/>
+          <w:szCs w:val="18"/>
+        </w:rPr>
+        <w:instrText xml:space="preserve"> ADDIN ZOTERO_ITEM CSL_CITATION {"citationID":"7qQSqxPJ","properties":{"formattedCitation":"\\uldash{(de Jong, Verstegen, Tan, &amp; O\\uc0\\u8217{}Connor, 2013; Khalil &amp; Elkhider, 2016; Moraros, Islam, Yu, Banow, &amp; Schindelka, 2015)}","plainCitation":"(de Jong, Verstegen, Tan, &amp; O’Connor, 2013; Khalil &amp; Elkhider, 2016; Moraros, Islam, Yu, Banow, &amp; Schindelka, 2015)","dontUpdate":true,"noteIndex":0},"citationItems":[{"id":102,"uris":["http://zotero.org/users/local/QsygNxKM/items/GTZH7WZH"],"uri":["http://zotero.org/users/local/QsygNxKM/items/GTZH7WZH"],"itemData":{"id":102,"type":"article-journal","title":"A comparison of classroom and online asynchronous problem-based learning for students undertaking statistics training as part of a Public Health Masters degree","container-title":"Advances in Health Sciences Education: Theory and Practice","page":"245-264","volume":"18","issue":"2","source":"PubMed","abstract":"This case-study compared traditional, face-to-face classroom-based teaching with asynchronous online learning and teaching methods in two sets of students undertaking a problem-based learning module in the multilevel and exploratory factor analysis of longitudinal data as part of a Masters degree in Public Health at Maastricht University. Students were allocated to one of the two study variants on the basis of their enrolment status as full-time or part-time students. Full-time students (n = 11) followed the classroom-based variant and part-time students (n = 12) followed the online asynchronous variant which included video recorded lectures and a series of asynchronous online group or individual SPSS activities with synchronous tutor feedback. A validated student motivation questionnaire was administered to both groups of students at the start of the study and a second questionnaire was administered at the end of the module. This elicited data about student satisfaction with the module content, teaching and learning methods, and tutor feedback. The module coordinator and problem-based learning tutor were also interviewed about their experience of delivering the experimental online variant and asked to evaluate its success in relation to student attainment of the module's learning outcomes. Student examination results were also compared between the two groups. Asynchronous online teaching and learning methods proved to be an acceptable alternative to classroom-based teaching for both students and staff. Educational outcomes were similar for both groups, but importantly, there was no evidence that the asynchronous online delivery of module content disadvantaged part-time students in comparison to their full-time counterparts.","DOI":"10.1007/s10459-012-9368-x","ISSN":"1573-1677","note":"PMID: 22477027\nPMCID: PMC3622737","journalAbbreviation":"Adv Health Sci Educ Theory Pract","language":"eng","author":[{"family":"Jong","given":"N.","non-dropping-particle":"de"},{"family":"Verstegen","given":"D. M. L."},{"family":"Tan","given":"F. E. S."},{"family":"O'Connor","given":"S. J."}],"issued":{"date-parts":[["2013",5]]}}},{"id":105,"uris":["http://zotero.org/users/local/QsygNxKM/items/ZNKI8357"],"uri":["http://zotero.org/users/local/QsygNxKM/items/ZNKI8357"],"itemData":{"id":105,"type":"article-journal","title":"Applying learning theories and instructional design models for effective instruction | Advances in Physiology Education","URL":"https://www.physiology.org/doi/full/10.1152/advan.00138.2015?fbclid=IwAR2VUc3Gv25kiYfwDlXq6b567ZN4VFci6CP6cE5Y5EQw2yzmy5U5T-zGffU&amp;","author":[{"family":"Khalil","given":"Mohammed K."},{"family":"Elkhider","given":"Ihsan A."}],"issued":{"date-parts":[["2016",1,25]]},"accessed":{"date-parts":[["2018",11,22]]}}},{"id":99,"uris":["http://zotero.org/users/local/QsygNxKM/items/XJV8RAJ8"],"uri":["http://zotero.org/users/local/QsygNxKM/items/XJV8RAJ8"],"itemData":{"id":99,"type":"article-journal","title":"Flipping for success: evaluating the effectiveness of a novel teaching approach in a graduate level setting","container-title":"BMC Medical Education","volume":"15","source":"PubMed Central","abstract":"Background\nFlipped Classroom is a model that’s quickly gaining recognition as a novel teaching approach among health science curricula. The purpose of this study was four-fold and aimed to compare Flipped Classroom effectiveness ratings with: 1) student socio-demographic characteristics, 2) student final grades, 3) student overall course satisfaction, and 4) course pre-Flipped Classroom effectiveness ratings.\n\nMethods\nThe participants in the study consisted of 67 Masters-level graduate students in an introductory epidemiology class. Data was collected from students who completed surveys during three time points (beginning, middle and end) in each term. The Flipped Classroom was employed for the academic year 2012–2013 (two terms) using both pre-class activities and in-class activities.\n\nResults\nAmong the 67 Masters-level graduate students, 80% found the Flipped Classroom model to be either somewhat effective or very effective (M = 4.1/5.0). International students rated the Flipped Classroom to be significantly more effective when compared to North American students (X2 = 11.35, p &lt; 0.05). Students’ perceived effectiveness of the Flipped Classroom had no significant association to their academic performance in the course as measured by their final grades (rs = 0.70). However, students who found the Flipped Classroom to be effective were also more likely to be satisfied with their course experience. Additionally, it was found that the SEEQ variable scores for students enrolled in the Flipped Classroom were significantly higher than the ones for students enrolled prior to the implementation of the Flipped Classroom (p = 0.003).\n\nConclusions\nOverall, the format of the Flipped Classroom provided more opportunities for students to engage in critical thinking, independently facilitate their own learning, and more effectively interact with and learn from their peers. Additionally, the instructor was given more flexibility to cover a wider range and depth of material, provide in-class applied learning opportunities based on problem-solving activities and offer timely feedback/guidance to students. Yet in our study, this teaching style had its fair share of challenges, which were largely dependent on the use and management of technology. Despite these challenges, the Flipped Classroom proved to be a novel and effective teaching approach at the graduate level setting.","URL":"https://www.ncbi.nlm.nih.gov/pmc/articles/PMC4363198/","DOI":"10.1186/s12909-015-0317-2","ISSN":"1472-6920","note":"PMID: 25884508\nPMCID: PMC4363198","shortTitle":"Flipping for success","journalAbbreviation":"BMC Med Educ","author":[{"family":"Moraros","given":"John"},{"family":"Islam","given":"Adiba"},{"family":"Yu","given":"Stan"},{"family":"Banow","given":"Ryan"},{"family":"Schindelka","given":"Barbara"}],"issued":{"date-parts":[["2015",2,28]]},"accessed":{"date-parts":[["2018",11,22]]}}}],"schema":"https://github.com/citation-style-language/schema/raw/master/csl-citation.json"} </w:instrText>
+      </w:r>
+      <w:r>
+        <w:rPr>
+          <w:sz w:val="18"/>
+          <w:szCs w:val="18"/>
+        </w:rPr>
+        <w:fldChar w:fldCharType="separate"/>
+      </w:r>
+      <w:r>
+        <w:rPr>
+          <w:sz w:val="18"/>
+          <w:szCs w:val="18"/>
+        </w:rPr>
+        <w:t>(de Jong, et.al., 2013; Khalil &amp; Elkhider, 2016; Moraros, et.al., 2015)</w:t>
+      </w:r>
+      <w:r>
+        <w:rPr>
+          <w:sz w:val="18"/>
+          <w:szCs w:val="18"/>
+        </w:rPr>
+        <w:fldChar w:fldCharType="end"/>
+      </w:r>
+      <w:r>
+        <w:rPr>
+          <w:sz w:val="18"/>
+          <w:szCs w:val="18"/>
+        </w:rPr>
+        <w:t xml:space="preserve">. Nya lärometoder utvärderas genom att jämföra inlärningen hos studenter som exponerats för lärometoden mot en kontrollgrupp. Ett exempel på en lärometod som har visat sig förbättra minnesåterkallelsen för studenterna är scenariobaserad e-lärande, vilket försätter studenten i olika situationer eller händelser för att göra lärandet mer realistiskt </w:t>
+      </w:r>
+      <w:r>
+        <w:rPr>
+          <w:sz w:val="18"/>
+          <w:szCs w:val="18"/>
+        </w:rPr>
+        <w:fldChar w:fldCharType="begin"/>
+      </w:r>
+      <w:r>
+        <w:rPr>
+          <w:sz w:val="18"/>
+          <w:szCs w:val="18"/>
+        </w:rPr>
+        <w:instrText xml:space="preserve"> ADDIN ZOTERO_ITEM CSL_CITATION {"citationID":"29FQFgon","properties":{"formattedCitation":"(Clark &amp; Mayer, 2012)","plainCitation":"(Clark &amp; Mayer, 2012)","noteIndex":0},"citationItems":[{"id":78,"uris":["http://zotero.org/users/local/QsygNxKM/items/UVRRSJ4U"],"uri":["http://zotero.org/users/local/QsygNxKM/items/UVRRSJ4U"],"itemData":{"id":78,"type":"book","title":"Scenario-based e-Learning: Evidence-Based Guidelines for Online Workforce Learning","publisher":"John Wiley &amp; Sons","number-of-pages":"285","source":"Google Books","abstract":"Scenario-Based e-Learning Scenario-Based e-Learning offers a new instructional design approach that can accelerate expertise, build critical thinking skills, and promote transfer of learning. This book focuses on the what, when, and how of scenario-based e-learning for workforce learning. Throughout the book, Clark defines and demystifies scenario-based e-learning by offering a practical design model illustrated with examples from veterinary science, automotive troubleshooting, sales and loan analysis among other industries. Filled with helpful guidelines and a wealth of illustrative screen shots, this book offers you the information needed to:  Identify the benefits of a SBeL design for learners and learning outcomes Determine when SBeL might be appropriate for your needs Identify specific outcomes of SBeL relevant to common organizational goals Classify specific instructional goals into one or more learning domains Apply a design model to present content in a task-centered context Evaluate outcomes from SBeL lessons Identify tacit expert knowledge using cognitive task analysis techniques Make a business case for SBeL in your organization  Praise for Scenario-Based e-Learning \"Clark has done it again—with her uncanny ability to make complex ideas accessible to practitioners, the guidelines in this book provide an important resource for you to build your own online, problem-centered instructional strategies.\" —M. David Merrill, professor emeritus at Utah State University; author, First Principles of Instruction \"Clark's wonderful book provides a solid explanation of the how, what, and why of scenario-based e-learning. The tools, techniques, and resources in this book provide a roadmap for creating engaging, informative scenarios that lead to tangible, measurable learning outcomes. If you want to design more engaging e-learning, you need to read this book.\" —Karl M. Kapp, Professor of Instructional Technology, Bloomsburg University; author, The Gamification of Learning and Instruction","ISBN":"978-1-118-41645-7","note":"Google-Books-ID: oFm1jmhbgAIC","shortTitle":"Scenario-based e-Learning","language":"en","author":[{"family":"Clark","given":"Ruth C."},{"family":"Mayer","given":"Richard E."}],"issued":{"date-parts":[["2012",12,5]]}}}],"schema":"https://github.com/citation-style-language/schema/raw/master/csl-citation.json"} </w:instrText>
+      </w:r>
+      <w:r>
+        <w:rPr>
+          <w:sz w:val="18"/>
+          <w:szCs w:val="18"/>
+        </w:rPr>
+        <w:fldChar w:fldCharType="separate"/>
+      </w:r>
+      <w:r>
+        <w:rPr>
+          <w:sz w:val="18"/>
+          <w:szCs w:val="18"/>
+        </w:rPr>
+        <w:t>(Clark &amp; Mayer, 2012)</w:t>
+      </w:r>
+      <w:r>
+        <w:rPr>
+          <w:sz w:val="18"/>
+          <w:szCs w:val="18"/>
+        </w:rPr>
+        <w:fldChar w:fldCharType="end"/>
+      </w:r>
+      <w:r>
+        <w:rPr>
+          <w:sz w:val="18"/>
+          <w:szCs w:val="18"/>
+        </w:rPr>
+        <w:t xml:space="preserve">. Ett annat exempel är hur spel har börjat användas som en del av e-lärande och lyckats motivera studenten att fortsätta lära sig, genom att skapa en sammanhållning inom organisationen </w:t>
+      </w:r>
+      <w:r>
+        <w:rPr>
+          <w:sz w:val="18"/>
+          <w:szCs w:val="18"/>
+        </w:rPr>
+        <w:fldChar w:fldCharType="begin"/>
+      </w:r>
+      <w:r>
+        <w:rPr>
+          <w:sz w:val="18"/>
+          <w:szCs w:val="18"/>
+        </w:rPr>
+        <w:instrText xml:space="preserve"> ADDIN ZOTERO_ITEM CSL_CITATION {"citationID":"pRSXXApH","properties":{"formattedCitation":"(Clark &amp; Mayer, 2012)","plainCitation":"(Clark &amp; Mayer, 2012)","noteIndex":0},"citationItems":[{"id":78,"uris":["http://zotero.org/users/local/QsygNxKM/items/UVRRSJ4U"],"uri":["http://zotero.org/users/local/QsygNxKM/items/UVRRSJ4U"],"itemData":{"id":78,"type":"book","title":"Scenario-based e-Learning: Evidence-Based Guidelines for Online Workforce Learning","publisher":"John Wiley &amp; Sons","number-of-pages":"285","source":"Google Books","abstract":"Scenario-Based e-Learning Scenario-Based e-Learning offers a new instructional design approach that can accelerate expertise, build critical thinking skills, and promote transfer of learning. This book focuses on the what, when, and how of scenario-based e-learning for workforce learning. Throughout the book, Clark defines and demystifies scenario-based e-learning by offering a practical design model illustrated with examples from veterinary science, automotive troubleshooting, sales and loan analysis among other industries. Filled with helpful guidelines and a wealth of illustrative screen shots, this book offers you the information needed to:  Identify the benefits of a SBeL design for learners and learning outcomes Determine when SBeL might be appropriate for your needs Identify specific outcomes of SBeL relevant to common organizational goals Classify specific instructional goals into one or more learning domains Apply a design model to present content in a task-centered context Evaluate outcomes from SBeL lessons Identify tacit expert knowledge using cognitive task analysis techniques Make a business case for SBeL in your organization  Praise for Scenario-Based e-Learning \"Clark has done it again—with her uncanny ability to make complex ideas accessible to practitioners, the guidelines in this book provide an important resource for you to build your own online, problem-centered instructional strategies.\" —M. David Merrill, professor emeritus at Utah State University; author, First Principles of Instruction \"Clark's wonderful book provides a solid explanation of the how, what, and why of scenario-based e-learning. The tools, techniques, and resources in this book provide a roadmap for creating engaging, informative scenarios that lead to tangible, measurable learning outcomes. If you want to design more engaging e-learning, you need to read this book.\" —Karl M. Kapp, Professor of Instructional Technology, Bloomsburg University; author, The Gamification of Learning and Instruction","ISBN":"978-1-118-41645-7","note":"Google-Books-ID: oFm1jmhbgAIC","shortTitle":"Scenario-based e-Learning","language":"en","author":[{"family":"Clark","given":"Ruth C."},{"family":"Mayer","given":"Richard E."}],"issued":{"date-parts":[["2012",12,5]]}}}],"schema":"https://github.com/citation-style-language/schema/raw/master/csl-citation.json"} </w:instrText>
+      </w:r>
+      <w:r>
+        <w:rPr>
+          <w:sz w:val="18"/>
+          <w:szCs w:val="18"/>
+        </w:rPr>
+        <w:fldChar w:fldCharType="separate"/>
+      </w:r>
+      <w:r>
+        <w:rPr>
+          <w:sz w:val="18"/>
+          <w:szCs w:val="18"/>
+        </w:rPr>
+        <w:t>(Clark &amp; Mayer, 2012)</w:t>
+      </w:r>
+      <w:r>
+        <w:rPr>
+          <w:sz w:val="18"/>
+          <w:szCs w:val="18"/>
+        </w:rPr>
+        <w:fldChar w:fldCharType="end"/>
+      </w:r>
+      <w:r>
+        <w:rPr>
+          <w:sz w:val="18"/>
+          <w:szCs w:val="18"/>
+        </w:rPr>
+        <w:t xml:space="preserve">. Det finns ett flertal pedagogiska modeller som används inom e-lärandet och hjälper ELF att utnyttja sina kunskaper och redskap i syfte att främja ett meningsfullt kunskapsförvärv </w:t>
+      </w:r>
+      <w:r>
+        <w:rPr>
+          <w:sz w:val="18"/>
+          <w:szCs w:val="18"/>
+        </w:rPr>
+        <w:fldChar w:fldCharType="begin"/>
+      </w:r>
+      <w:r>
+        <w:rPr>
+          <w:sz w:val="18"/>
+          <w:szCs w:val="18"/>
+        </w:rPr>
+        <w:instrText xml:space="preserve"> ADDIN ZOTERO_ITEM CSL_CITATION {"citationID":"NJQheQ4c","properties":{"formattedCitation":"(Dabbagh, 2005)","plainCitation":"(Dabbagh, 2005)","noteIndex":0},"citationItems":[{"id":14,"uris":["http://zotero.org/users/local/QsygNxKM/items/CL7QAYP8"],"uri":["http://zotero.org/users/local/QsygNxKM/items/CL7QAYP8"],"itemData":{"id":14,"type":"paper-conference","title":"Pedagogical models for E-Learning: A theory-based design framework","container-title":"In International Journal of Technology in Teaching and Learning","page":"25–44","source":"CiteSeer","abstract":"This paper presents a theory-based design framework for E-Learning that emphasizes the transformative interaction between pedagogical models, instructional strategies, and learning technologies. I argue that situated or distributed cognition is an appropriate foundational knowledge perspective from which to derive pedagogical models and constructs for E-Learning and offers a theory-into-practice framework that characterizes the instructional implications of situated cognition and guides the design of E-Learning. Specific examples of how to apply this framework in E-Learning contexts are provided.","shortTitle":"Pedagogical models for E-Learning","author":[{"family":"Dabbagh","given":"Nada"}],"issued":{"date-parts":[["2005"]]}}}],"schema":"https://github.com/citation-style-language/schema/raw/master/csl-citation.json"} </w:instrText>
+      </w:r>
+      <w:r>
+        <w:rPr>
+          <w:sz w:val="18"/>
+          <w:szCs w:val="18"/>
+        </w:rPr>
+        <w:fldChar w:fldCharType="separate"/>
+      </w:r>
+      <w:r>
+        <w:rPr>
+          <w:sz w:val="18"/>
+          <w:szCs w:val="18"/>
+        </w:rPr>
+        <w:t>(Dabbagh, 2005)</w:t>
+      </w:r>
+      <w:r>
+        <w:rPr>
+          <w:sz w:val="18"/>
+          <w:szCs w:val="18"/>
+        </w:rPr>
+        <w:fldChar w:fldCharType="end"/>
+      </w:r>
+      <w:r>
+        <w:rPr>
+          <w:sz w:val="18"/>
+          <w:szCs w:val="18"/>
+        </w:rPr>
+        <w:t xml:space="preserve">. I ELF är pedagogiska modeller användbara eftersom de både strukturerar kursinnehållet och bidrar till att studenten utbildar sig efter sin kognitiva förmåga. Det har uppvisats att majoriteten av e-kurser inte bygger på en antagen pedagogik och därmed har orsakat grova brister i lärandestrategier, kursinnehållet, delkursens tid och takt, gränssnittdesign, och uppnåendet av tillfredsställande studentfokus i kursen </w:t>
+      </w:r>
+      <w:r>
+        <w:rPr>
+          <w:sz w:val="18"/>
+          <w:szCs w:val="18"/>
+        </w:rPr>
+        <w:fldChar w:fldCharType="begin"/>
+      </w:r>
+      <w:r>
+        <w:rPr>
+          <w:sz w:val="18"/>
+          <w:szCs w:val="18"/>
+        </w:rPr>
+        <w:instrText xml:space="preserve"> ADDIN ZOTERO_ITEM CSL_CITATION {"citationID":"rnbmTRuE","properties":{"formattedCitation":"(Pange &amp; Pange, 2011)","plainCitation":"(Pange &amp; Pange, 2011)","noteIndex":0},"citationItems":[{"id":18,"uris":["http://zotero.org/users/local/QsygNxKM/items/7KQ7BZYR"],"uri":["http://zotero.org/users/local/QsygNxKM/items/7KQ7BZYR"],"itemData":{"id":18,"type":"article-journal","title":"Is E-learning Based On Learning Theories? A Literature Review","container-title":"World Academy of Science, Engineering &amp; Technology","volume":"5","issue":"8","source":"Zotero","abstract":"E-learning aims to build knowledge and skills in order to enhance the quality of learning. Research has shown that the majority of the e-learning solutions lack in pedagogical background and present some serious deficiencies regarding teaching strategies and content delivery, time and pace management, interface design and preservation of learners’ focus. The aim of this review is to approach the design of e-learning solutions with a pedagogical perspective and to present some good practices of e-learning design grounded on the core principles of Learning Theories (LTs).","language":"en","author":[{"family":"Pange","given":"Apostolia"},{"family":"Pange","given":"Jenny"}],"issued":{"date-parts":[["2011"]]}}}],"schema":"https://github.com/citation-style-language/schema/raw/master/csl-citation.json"} </w:instrText>
+      </w:r>
+      <w:r>
+        <w:rPr>
+          <w:sz w:val="18"/>
+          <w:szCs w:val="18"/>
+        </w:rPr>
+        <w:fldChar w:fldCharType="separate"/>
+      </w:r>
+      <w:r>
+        <w:rPr>
+          <w:sz w:val="18"/>
+          <w:szCs w:val="18"/>
+        </w:rPr>
+        <w:t>(Pange &amp; Pange, 2011)</w:t>
+      </w:r>
+      <w:r>
+        <w:rPr>
+          <w:sz w:val="18"/>
+          <w:szCs w:val="18"/>
+        </w:rPr>
+        <w:fldChar w:fldCharType="end"/>
+      </w:r>
+      <w:r>
+        <w:rPr>
+          <w:sz w:val="18"/>
+          <w:szCs w:val="18"/>
+        </w:rPr>
+        <w:t>. I och med detta kan implementeringen av en pedagogisk modell i ett ELF ge en stark utveckling och förbättrad kvalitet av ELF’s framtida e-kurser.</w:t>
+      </w:r>
+    </w:p>
+    <w:p>
+      <w:pPr>
+        <w:rPr>
+          <w:sz w:val="18"/>
+          <w:szCs w:val="18"/>
+        </w:rPr>
+      </w:pPr>
+    </w:p>
+    <w:p>
+      <w:pPr>
+        <w:rPr>
+          <w:sz w:val="18"/>
+          <w:szCs w:val="18"/>
+        </w:rPr>
+      </w:pPr>
+      <w:r>
+        <w:rPr>
+          <w:sz w:val="18"/>
+          <w:szCs w:val="18"/>
+        </w:rPr>
+        <w:t xml:space="preserve">Enligt vissa ramverk, delas pedagogik upp i ett flertal olika perspektiv där varje perspektiv inkluderar flera pedagogiska modeller. De pedagogiska perspektiven: Associativ (Associative), Kognitiv (Cognitive) och Sociokulturellt (Situative), är alla former av tillvägagångssätt inom lärande </w:t>
+      </w:r>
+      <w:r>
+        <w:rPr>
+          <w:sz w:val="18"/>
+          <w:szCs w:val="18"/>
+        </w:rPr>
+        <w:fldChar w:fldCharType="begin"/>
+      </w:r>
+      <w:r>
+        <w:rPr>
+          <w:sz w:val="18"/>
+          <w:szCs w:val="18"/>
+        </w:rPr>
+        <w:instrText xml:space="preserve"> ADDIN ZOTERO_ITEM CSL_CITATION {"citationID":"R7nxKu1w","properties":{"formattedCitation":"(Gr\\uc0\\u225{}inne Conole, 2010; Mayes &amp; de Freitas, 2004)","plainCitation":"(Gráinne Conole, 2010; Mayes &amp; de Freitas, 2004)","dontUpdate":true,"noteIndex":0},"citationItems":[{"id":61,"uris":["http://zotero.org/users/local/QsygNxKM/items/T93CEQ5S"],"uri":["http://zotero.org/users/local/QsygNxKM/items/T93CEQ5S"],"itemData":{"id":61,"type":"report","title":"Review of Pedagogical Models and their use in e-learning","publisher":"Milton Keynes: Open University","URL":"goo.gl/AfBK7R","language":"English","author":[{"family":"Conole","given":"Gráinne"}],"issued":{"date-parts":[["2010"]]},"accessed":{"date-parts":[["2018",10,7]]}}},{"id":34,"uris":["http://zotero.org/users/local/QsygNxKM/items/FADQLDDZ"],"uri":["http://zotero.org/users/local/QsygNxKM/items/FADQLDDZ"],"itemData":{"id":34,"type":"article-journal","title":"Review of e-learning theories, frameworks and models","container-title":"JISC e-Learning Models Desk Study","issue":"1","source":"Zotero","language":"English","author":[{"family":"Mayes","given":"Terry"},{"family":"Freitas","given":"Sara","non-dropping-particle":"de"}],"issued":{"date-parts":[["2004"]]}}}],"schema":"https://github.com/citation-style-language/schema/raw/master/csl-citation.json"} </w:instrText>
+      </w:r>
+      <w:r>
+        <w:rPr>
+          <w:sz w:val="18"/>
+          <w:szCs w:val="18"/>
+        </w:rPr>
+        <w:fldChar w:fldCharType="separate"/>
+      </w:r>
+      <w:r>
+        <w:rPr>
+          <w:sz w:val="18"/>
+          <w:szCs w:val="18"/>
+        </w:rPr>
+        <w:t>(Conole, 2010; Mayes &amp; de Freitas, 2004)</w:t>
+      </w:r>
+      <w:r>
+        <w:rPr>
+          <w:sz w:val="18"/>
+          <w:szCs w:val="18"/>
+        </w:rPr>
+        <w:fldChar w:fldCharType="end"/>
+      </w:r>
+      <w:r>
+        <w:rPr>
+          <w:sz w:val="18"/>
+          <w:szCs w:val="18"/>
+        </w:rPr>
+        <w:t xml:space="preserve">. Deras lämplighet beror huvudsakligen på vilken slags inlärning som ska tilldelas i undervisningen </w:t>
+      </w:r>
+      <w:r>
+        <w:rPr>
+          <w:sz w:val="18"/>
+          <w:szCs w:val="18"/>
+        </w:rPr>
+        <w:fldChar w:fldCharType="begin"/>
+      </w:r>
+      <w:r>
+        <w:rPr>
+          <w:sz w:val="18"/>
+          <w:szCs w:val="18"/>
+        </w:rPr>
+        <w:instrText xml:space="preserve"> ADDIN ZOTERO_ITEM CSL_CITATION {"citationID":"h9FXIF96","properties":{"formattedCitation":"(Mayes &amp; de Freitas, 2004)","plainCitation":"(Mayes &amp; de Freitas, 2004)","noteIndex":0},"citationItems":[{"id":34,"uris":["http://zotero.org/users/local/QsygNxKM/items/FADQLDDZ"],"uri":["http://zotero.org/users/local/QsygNxKM/items/FADQLDDZ"],"itemData":{"id":34,"type":"article-journal","title":"Review of e-learning theories, frameworks and models","container-title":"JISC e-Learning Models Desk Study","issue":"1","source":"Zotero","language":"English","author":[{"family":"Mayes","given":"Terry"},{"family":"Freitas","given":"Sara","non-dropping-particle":"de"}],"issued":{"date-parts":[["2004"]]}}}],"schema":"https://github.com/citation-style-language/schema/raw/master/csl-citation.json"} </w:instrText>
+      </w:r>
+      <w:r>
+        <w:rPr>
+          <w:sz w:val="18"/>
+          <w:szCs w:val="18"/>
+        </w:rPr>
+        <w:fldChar w:fldCharType="separate"/>
+      </w:r>
+      <w:r>
+        <w:rPr>
+          <w:sz w:val="18"/>
+          <w:szCs w:val="18"/>
+        </w:rPr>
+        <w:t>(Mayes &amp; de Freitas, 2004)</w:t>
+      </w:r>
+      <w:r>
+        <w:rPr>
+          <w:sz w:val="18"/>
+          <w:szCs w:val="18"/>
+        </w:rPr>
+        <w:fldChar w:fldCharType="end"/>
+      </w:r>
+      <w:r>
+        <w:rPr>
+          <w:sz w:val="18"/>
+          <w:szCs w:val="18"/>
         </w:rPr>
         <w:t xml:space="preserve">. </w:t>
       </w:r>
-      <w:proofErr w:type="gramStart"/>
-      <w:r>
-        <w:rPr>
-          <w:sz w:val="18"/>
-          <w:szCs w:val="18"/>
-          <w:lang w:val="en-GB"/>
-        </w:rPr>
-        <w:t>E-kurser är vanligtvis designade av specialiserade e-lärande företag (ELF), vilka anställs av e-lärande inköpsföretag (EIF) som har ett intresse av att vidareutbilda sin personal med hjälp av e-lärande som metod.</w:t>
-      </w:r>
-      <w:proofErr w:type="gramEnd"/>
-      <w:r>
-        <w:rPr>
-          <w:sz w:val="18"/>
-          <w:szCs w:val="18"/>
-          <w:lang w:val="en-GB"/>
-        </w:rPr>
-        <w:t xml:space="preserve"> Dagens teknik, i form av Learning Management System och dylikt, har gjort att e-lärandet är lättare att hantera. Parallellt läggs mycket fokus hos ELF på hur pedagogiken och innehållet tillsammans </w:t>
-      </w:r>
-      <w:proofErr w:type="gramStart"/>
-      <w:r>
-        <w:rPr>
-          <w:sz w:val="18"/>
-          <w:szCs w:val="18"/>
-          <w:lang w:val="en-GB"/>
-        </w:rPr>
-        <w:t>kan</w:t>
-      </w:r>
-      <w:proofErr w:type="gramEnd"/>
-      <w:r>
-        <w:rPr>
-          <w:sz w:val="18"/>
-          <w:szCs w:val="18"/>
-          <w:lang w:val="en-GB"/>
-        </w:rPr>
-        <w:t xml:space="preserve"> resultera i ett mer effektivt lärande.”</w:t>
-      </w:r>
+    </w:p>
+    <w:p>
+      <w:pPr>
+        <w:rPr>
+          <w:sz w:val="18"/>
+          <w:szCs w:val="18"/>
+        </w:rPr>
+      </w:pPr>
+    </w:p>
+    <w:p>
+      <w:pPr>
+        <w:rPr>
+          <w:sz w:val="18"/>
+          <w:szCs w:val="18"/>
+        </w:rPr>
+      </w:pPr>
+      <w:r>
+        <w:rPr>
+          <w:sz w:val="18"/>
+          <w:szCs w:val="18"/>
+        </w:rPr>
+        <w:t xml:space="preserve">Det Associativa perspektivet är oftast beskriven som ”lärande genom utförande av strukturerade uppgifter” och karakteriseras av, till exempel, beteendemodifiering och lärande genom association och förstärkning </w:t>
+      </w:r>
+      <w:r>
+        <w:rPr>
+          <w:sz w:val="18"/>
+          <w:szCs w:val="18"/>
+        </w:rPr>
+        <w:fldChar w:fldCharType="begin"/>
+      </w:r>
+      <w:r>
+        <w:rPr>
+          <w:sz w:val="18"/>
+          <w:szCs w:val="18"/>
+        </w:rPr>
+        <w:instrText xml:space="preserve"> ADDIN ZOTERO_ITEM CSL_CITATION {"citationID":"89aVO9u9","properties":{"formattedCitation":"(Gr\\uc0\\u225{}inne Conole, 2010)","plainCitation":"(Gráinne Conole, 2010)","dontUpdate":true,"noteIndex":0},"citationItems":[{"id":61,"uris":["http://zotero.org/users/local/QsygNxKM/items/T93CEQ5S"],"uri":["http://zotero.org/users/local/QsygNxKM/items/T93CEQ5S"],"itemData":{"id":61,"type":"report","title":"Review of Pedagogical Models and their use in e-learning","publisher":"Milton Keynes: Open University","URL":"goo.gl/AfBK7R","language":"English","author":[{"family":"Conole","given":"Gráinne"}],"issued":{"date-parts":[["2010"]]},"accessed":{"date-parts":[["2018",10,7]]}}}],"schema":"https://github.com/citation-style-language/schema/raw/master/csl-citation.json"} </w:instrText>
+      </w:r>
+      <w:r>
+        <w:rPr>
+          <w:sz w:val="18"/>
+          <w:szCs w:val="18"/>
+        </w:rPr>
+        <w:fldChar w:fldCharType="separate"/>
+      </w:r>
+      <w:r>
+        <w:rPr>
+          <w:sz w:val="18"/>
+          <w:szCs w:val="18"/>
+        </w:rPr>
+        <w:t>(Conole, 2010)</w:t>
+      </w:r>
+      <w:r>
+        <w:rPr>
+          <w:sz w:val="18"/>
+          <w:szCs w:val="18"/>
+        </w:rPr>
+        <w:fldChar w:fldCharType="end"/>
+      </w:r>
+      <w:r>
+        <w:rPr>
+          <w:sz w:val="18"/>
+          <w:szCs w:val="18"/>
+        </w:rPr>
+        <w:t xml:space="preserve">. Aktiviteterna handlar om att förändra beteende genom att ge direkt återkoppling efter själva utförandet </w:t>
+      </w:r>
+      <w:r>
+        <w:rPr>
+          <w:sz w:val="18"/>
+          <w:szCs w:val="18"/>
+        </w:rPr>
+        <w:fldChar w:fldCharType="begin"/>
+      </w:r>
+      <w:r>
+        <w:rPr>
+          <w:sz w:val="18"/>
+          <w:szCs w:val="18"/>
+        </w:rPr>
+        <w:instrText xml:space="preserve"> ADDIN ZOTERO_ITEM CSL_CITATION {"citationID":"cDMcnSK2","properties":{"formattedCitation":"(G. Conole, Dyke, Oliver, &amp; Seale, 2004)","plainCitation":"(G. Conole, Dyke, Oliver, &amp; Seale, 2004)","dontUpdate":true,"noteIndex":0},"citationItems":[{"id":83,"uris":["http://zotero.org/users/local/QsygNxKM/items/UMT29TND"],"uri":["http://zotero.org/users/local/QsygNxKM/items/UMT29TND"],"itemData":{"id":83,"type":"article-journal","title":"Mapping pedagogy and tools for effective learning design","container-title":"Computers &amp; Education","page":"17-33","volume":"43","issue":"1-2","source":"Crossref","abstract":"A number of pedagogies and approaches are often quoted in the e-learning literature – constructivism, communities of practice, collaboration – but we suggest that much of what is described could more easily be explained in terms of didactic and behaviourist approaches to learning. In this paper we propose a model that supports the development of pedagogically driven approaches to e-learning. The paper begins by explaining how models can be used to represent theoretical approaches and to support practitioners’ engagement with these. After outlining the method through which this can be achieved, a model of pedagogies is developed. This process begins with a review of learning theories, from which key components of learning are distilled. This abstraction is used as an analytical tool, allowing components of learning scenarios to be described and related to appropriate theoretical approaches through the use of speciﬁc tools and resources. Our assertion is that a better articulation and mapping of diﬀerent pedagogical processes, tools and techniques will provide a pedagogic approach that is more reﬂexive and consistent with practitioners’ theoretical perspective on learning and teaching.","URL":"http://linkinghub.elsevier.com/retrieve/pii/S0360131503001404","DOI":"10.1016/j.compedu.2003.12.018","ISSN":"03601315","language":"en","author":[{"family":"Conole","given":"G."},{"family":"Dyke","given":"M."},{"family":"Oliver","given":"M."},{"family":"Seale","given":"J."}],"issued":{"date-parts":[["2004",8]]},"accessed":{"date-parts":[["2018",10,8]]}}}],"schema":"https://github.com/citation-style-language/schema/raw/master/csl-citation.json"} </w:instrText>
+      </w:r>
+      <w:r>
+        <w:rPr>
+          <w:sz w:val="18"/>
+          <w:szCs w:val="18"/>
+        </w:rPr>
+        <w:fldChar w:fldCharType="separate"/>
+      </w:r>
+      <w:r>
+        <w:rPr>
+          <w:sz w:val="18"/>
+          <w:szCs w:val="18"/>
+        </w:rPr>
+        <w:t>(Conole, et.al., 2004)</w:t>
+      </w:r>
+      <w:r>
+        <w:rPr>
+          <w:sz w:val="18"/>
+          <w:szCs w:val="18"/>
+        </w:rPr>
+        <w:fldChar w:fldCharType="end"/>
+      </w:r>
+      <w:r>
+        <w:rPr>
+          <w:sz w:val="18"/>
+          <w:szCs w:val="18"/>
+        </w:rPr>
+        <w:t xml:space="preserve">. En av de pedagogiska modellerna som används inom det Associativa perspektivet är Direkt Instruktion Modellen (DIM). I DIM utgår undervisningen från koncept och färdigheter genom kombination av praktik och återkoppling till studenten </w:t>
+      </w:r>
+      <w:r>
+        <w:rPr>
+          <w:sz w:val="18"/>
+          <w:szCs w:val="18"/>
+        </w:rPr>
+        <w:fldChar w:fldCharType="begin"/>
+      </w:r>
+      <w:r>
+        <w:rPr>
+          <w:sz w:val="18"/>
+          <w:szCs w:val="18"/>
+        </w:rPr>
+        <w:instrText xml:space="preserve"> ADDIN ZOTERO_ITEM CSL_CITATION {"citationID":"WpAQ08eS","properties":{"formattedCitation":"(Kauchak &amp; Eggen, 2011; Yeh, 2009)","plainCitation":"(Kauchak &amp; Eggen, 2011; Yeh, 2009)","noteIndex":0},"citationItems":[{"id":63,"uris":["http://zotero.org/users/local/QsygNxKM/items/THNG2LRQ"],"uri":["http://zotero.org/users/local/QsygNxKM/items/THNG2LRQ"],"itemData":{"id":63,"type":"book","title":"Learning and teaching: research-based methods","publisher":"Pearson","publisher-place":"Boston","number-of-pages":"480","event-place":"Boston","ISBN":"978-0-13-217934-8","shortTitle":"Learning and teaching","language":"English","author":[{"family":"Kauchak","given":"Donald P."},{"family":"Eggen","given":"Paul D."}],"issued":{"date-parts":[["2011"]]}}},{"id":72,"uris":["http://zotero.org/users/local/QsygNxKM/items/YZU8SXCY"],"uri":["http://zotero.org/users/local/QsygNxKM/items/YZU8SXCY"],"itemData":{"id":72,"type":"article-journal","title":"Integrating e-learning into the Direct-instruction Model to enhance the effectiveness of critical-thinking instruction","container-title":"Instructional Science","page":"185-203","volume":"37","issue":"2","source":"JSTOR","abstract":"[The Direct-instruction Model favors the use of teacher explanations and modeling combined with student practice and feedback to teach thinking skills. Using this paradigm, this study incorporates e-learning during an 18-week experimental instruction period that includes 48 preservice teachers. The instructional design in this study emphasizes scaffolding, observational learning, mastery of critical-thinking skills, guided practices, cooperative learning, providing feedback, self-reflection, online discussions, and active participation in an online learning community. This study employs 2 critical-thinking tests, 2 inventories, and 1 open-ended reflection questionnaire; and students' scores on the pretest and posttest are compared via the Repeated Measure Analysis of Variance. The primary findings are as follows: (a) all participants preferred the instructional design in this study; (b) the experimental instruction effectively improved the preservice teachers' critical-thinking ability as well as their professional knowledge and personal teaching efficacy concerning critical-thinking instruction; (c) the mechanisms contributing to the effectiveness of the experimental instruction mainly included discussing and sharing, observational learning, self-reflection, guided practice, and the learning community.]","URL":"goo.gl/Lo4tFB","ISSN":"0020-4277","author":[{"family":"Yeh","given":"Yu-Chu"}],"issued":{"date-parts":[["2009"]]},"accessed":{"date-parts":[["2018",10,8]]}}}],"schema":"https://github.com/citation-style-language/schema/raw/master/csl-citation.json"} </w:instrText>
+      </w:r>
+      <w:r>
+        <w:rPr>
+          <w:sz w:val="18"/>
+          <w:szCs w:val="18"/>
+        </w:rPr>
+        <w:fldChar w:fldCharType="separate"/>
+      </w:r>
+      <w:r>
+        <w:rPr>
+          <w:sz w:val="18"/>
+          <w:szCs w:val="18"/>
+        </w:rPr>
+        <w:t>(Kauchak &amp; Eggen, 2011; Yeh, 2009)</w:t>
+      </w:r>
+      <w:r>
+        <w:rPr>
+          <w:sz w:val="18"/>
+          <w:szCs w:val="18"/>
+        </w:rPr>
+        <w:fldChar w:fldCharType="end"/>
+      </w:r>
+      <w:r>
+        <w:rPr>
+          <w:sz w:val="18"/>
+          <w:szCs w:val="18"/>
+        </w:rPr>
+        <w:t>.</w:t>
+      </w:r>
+    </w:p>
+    <w:p>
+      <w:pPr>
+        <w:rPr>
+          <w:sz w:val="18"/>
+          <w:szCs w:val="18"/>
+        </w:rPr>
+      </w:pPr>
+    </w:p>
+    <w:p>
+      <w:pPr>
+        <w:rPr>
+          <w:sz w:val="18"/>
+          <w:szCs w:val="18"/>
+        </w:rPr>
+      </w:pPr>
+      <w:r>
+        <w:rPr>
+          <w:sz w:val="18"/>
+          <w:szCs w:val="18"/>
+        </w:rPr>
+        <w:t xml:space="preserve">Det Kognitiva perspektivet är istället baserat på ”lärande genom förståelse” och utnyttjar relationen mellan kognitiva processer och beteende för att strukturera kursinnehåll och ge upphov till transformationer i kognitiva strukturer </w:t>
+      </w:r>
+      <w:r>
+        <w:rPr>
+          <w:sz w:val="18"/>
+          <w:szCs w:val="18"/>
+        </w:rPr>
+        <w:fldChar w:fldCharType="begin"/>
+      </w:r>
+      <w:r>
+        <w:rPr>
+          <w:sz w:val="18"/>
+          <w:szCs w:val="18"/>
+        </w:rPr>
+        <w:instrText xml:space="preserve"> ADDIN ZOTERO_ITEM CSL_CITATION {"citationID":"n5M8bytL","properties":{"formattedCitation":"(Gr\\uc0\\u225{}inne Conole, 2010; Dalsgaard, 2005)","plainCitation":"(Gráinne Conole, 2010; Dalsgaard, 2005)","dontUpdate":true,"noteIndex":0},"citationItems":[{"id":61,"uris":["http://zotero.org/users/local/QsygNxKM/items/T93CEQ5S"],"uri":["http://zotero.org/users/local/QsygNxKM/items/T93CEQ5S"],"itemData":{"id":61,"type":"report","title":"Review of Pedagogical Models and their use in e-learning","publisher":"Milton Keynes: Open University","URL":"goo.gl/AfBK7R","language":"English","author":[{"family":"Conole","given":"Gráinne"}],"issued":{"date-parts":[["2010"]]},"accessed":{"date-parts":[["2018",10,7]]}}},{"id":94,"uris":["http://zotero.org/users/local/QsygNxKM/items/RUE2LLJQ"],"uri":["http://zotero.org/users/local/QsygNxKM/items/RUE2LLJQ"],"itemData":{"id":94,"type":"article-journal","title":"Pedagogical quality in e-learning","container-title":"eleed","volume":"1","issue":"1","source":"eleed.campussource.de","abstract":"eleed, Iss. 1 - The article is concerned with design and use of e-learning technology to develop education qualitatively. The purpose is to develop a framework for a pedagogical evaluation of e-learning technology. The approach is that evaluation and design must be grounded in a learning theoretical approach, and it is argued that it is necessary to make a reflection of technology in relation to activities, learning principles, and a learning theory in order to qualitatively develop education. The article presents three frameworks developed on the basis of cognitivism, radical constructivism and activity theory. Finally, on the basis of the frameworks, the article discusses e-learning technology and, more specifically, design of virtual learning environments and learning objects. It is argued that e-learning technology is not pedagogically neutral, and that it is therefore necessary to focus on design of technology that explicitly supports a certain pedagogical approach. Further, it is argued that design should direct its focus away from organisation of content and towards design of activities.","URL":"https://eleed.campussource.de/archive/1/78/index_html","language":"en","author":[{"family":"Dalsgaard","given":"Christian"}],"issued":{"date-parts":[["2005",3,15]]},"accessed":{"date-parts":[["2018",11,4]]}}}],"schema":"https://github.com/citation-style-language/schema/raw/master/csl-citation.json"} </w:instrText>
+      </w:r>
+      <w:r>
+        <w:rPr>
+          <w:sz w:val="18"/>
+          <w:szCs w:val="18"/>
+        </w:rPr>
+        <w:fldChar w:fldCharType="separate"/>
+      </w:r>
+      <w:r>
+        <w:rPr>
+          <w:sz w:val="18"/>
+          <w:szCs w:val="18"/>
+        </w:rPr>
+        <w:t>(Conole, 2010; Dalsgaard, 2005)</w:t>
+      </w:r>
+      <w:r>
+        <w:rPr>
+          <w:sz w:val="18"/>
+          <w:szCs w:val="18"/>
+        </w:rPr>
+        <w:fldChar w:fldCharType="end"/>
+      </w:r>
+      <w:r>
+        <w:rPr>
+          <w:sz w:val="18"/>
+          <w:szCs w:val="18"/>
+        </w:rPr>
+        <w:t xml:space="preserve">. Studenten lär sig bl.a. genom omvandling av erfarenhet till kunskap och kompetens, ofta genom självstyrda aktiviteter och lösning av specifika problem (Conole, 2010; Brodie, 2005). En modell inom det Kognitiva perspektivet kallas Konstruktivistisk Läromiljö (KLM), och baserar sig på att studenten bygger sina egna mentala strukturer när de interagerar med en miljö </w:t>
+      </w:r>
+      <w:r>
+        <w:rPr>
+          <w:sz w:val="18"/>
+          <w:szCs w:val="18"/>
+        </w:rPr>
+        <w:fldChar w:fldCharType="begin"/>
+      </w:r>
+      <w:r>
+        <w:rPr>
+          <w:sz w:val="18"/>
+          <w:szCs w:val="18"/>
+        </w:rPr>
+        <w:instrText xml:space="preserve"> ADDIN ZOTERO_ITEM CSL_CITATION {"citationID":"RGetAkjq","properties":{"formattedCitation":"(Yeh, 2009)","plainCitation":"(Yeh, 2009)","noteIndex":0},"citationItems":[{"id":72,"uris":["http://zotero.org/users/local/QsygNxKM/items/YZU8SXCY"],"uri":["http://zotero.org/users/local/QsygNxKM/items/YZU8SXCY"],"itemData":{"id":72,"type":"article-journal","title":"Integrating e-learning into the Direct-instruction Model to enhance the effectiveness of critical-thinking instruction","container-title":"Instructional Science","page":"185-203","volume":"37","issue":"2","source":"JSTOR","abstract":"[The Direct-instruction Model favors the use of teacher explanations and modeling combined with student practice and feedback to teach thinking skills. Using this paradigm, this study incorporates e-learning during an 18-week experimental instruction period that includes 48 preservice teachers. The instructional design in this study emphasizes scaffolding, observational learning, mastery of critical-thinking skills, guided practices, cooperative learning, providing feedback, self-reflection, online discussions, and active participation in an online learning community. This study employs 2 critical-thinking tests, 2 inventories, and 1 open-ended reflection questionnaire; and students' scores on the pretest and posttest are compared via the Repeated Measure Analysis of Variance. The primary findings are as follows: (a) all participants preferred the instructional design in this study; (b) the experimental instruction effectively improved the preservice teachers' critical-thinking ability as well as their professional knowledge and personal teaching efficacy concerning critical-thinking instruction; (c) the mechanisms contributing to the effectiveness of the experimental instruction mainly included discussing and sharing, observational learning, self-reflection, guided practice, and the learning community.]","URL":"goo.gl/Lo4tFB","ISSN":"0020-4277","author":[{"family":"Yeh","given":"Yu-Chu"}],"issued":{"date-parts":[["2009"]]},"accessed":{"date-parts":[["2018",10,8]]}}}],"schema":"https://github.com/citation-style-language/schema/raw/master/csl-citation.json"} </w:instrText>
+      </w:r>
+      <w:r>
+        <w:rPr>
+          <w:sz w:val="18"/>
+          <w:szCs w:val="18"/>
+        </w:rPr>
+        <w:fldChar w:fldCharType="separate"/>
+      </w:r>
+      <w:r>
+        <w:rPr>
+          <w:sz w:val="18"/>
+          <w:szCs w:val="18"/>
+        </w:rPr>
+        <w:t>(Yeh, 2009)</w:t>
+      </w:r>
+      <w:r>
+        <w:rPr>
+          <w:sz w:val="18"/>
+          <w:szCs w:val="18"/>
+        </w:rPr>
+        <w:fldChar w:fldCharType="end"/>
+      </w:r>
+      <w:r>
+        <w:rPr>
+          <w:sz w:val="18"/>
+          <w:szCs w:val="18"/>
+        </w:rPr>
+        <w:t xml:space="preserve">. Modellen fokuserar på att studenten ställs inför ett problem som självständigt ska lösas med hjälp av en tydlig design som ska uppmuntra studenten att frivilligt vilja upptäcka lärandet </w:t>
+      </w:r>
+      <w:r>
+        <w:rPr>
+          <w:sz w:val="18"/>
+          <w:szCs w:val="18"/>
+        </w:rPr>
+        <w:fldChar w:fldCharType="begin"/>
+      </w:r>
+      <w:r>
+        <w:rPr>
+          <w:sz w:val="18"/>
+          <w:szCs w:val="18"/>
+        </w:rPr>
+        <w:instrText xml:space="preserve"> ADDIN ZOTERO_ITEM CSL_CITATION {"citationID":"I26GU7f7","properties":{"formattedCitation":"(Yeh, 2009)","plainCitation":"(Yeh, 2009)","noteIndex":0},"citationItems":[{"id":72,"uris":["http://zotero.org/users/local/QsygNxKM/items/YZU8SXCY"],"uri":["http://zotero.org/users/local/QsygNxKM/items/YZU8SXCY"],"itemData":{"id":72,"type":"article-journal","title":"Integrating e-learning into the Direct-instruction Model to enhance the effectiveness of critical-thinking instruction","container-title":"Instructional Science","page":"185-203","volume":"37","issue":"2","source":"JSTOR","abstract":"[The Direct-instruction Model favors the use of teacher explanations and modeling combined with student practice and feedback to teach thinking skills. Using this paradigm, this study incorporates e-learning during an 18-week experimental instruction period that includes 48 preservice teachers. The instructional design in this study emphasizes scaffolding, observational learning, mastery of critical-thinking skills, guided practices, cooperative learning, providing feedback, self-reflection, online discussions, and active participation in an online learning community. This study employs 2 critical-thinking tests, 2 inventories, and 1 open-ended reflection questionnaire; and students' scores on the pretest and posttest are compared via the Repeated Measure Analysis of Variance. The primary findings are as follows: (a) all participants preferred the instructional design in this study; (b) the experimental instruction effectively improved the preservice teachers' critical-thinking ability as well as their professional knowledge and personal teaching efficacy concerning critical-thinking instruction; (c) the mechanisms contributing to the effectiveness of the experimental instruction mainly included discussing and sharing, observational learning, self-reflection, guided practice, and the learning community.]","URL":"goo.gl/Lo4tFB","ISSN":"0020-4277","author":[{"family":"Yeh","given":"Yu-Chu"}],"issued":{"date-parts":[["2009"]]},"accessed":{"date-parts":[["2018",10,8]]}}}],"schema":"https://github.com/citation-style-language/schema/raw/master/csl-citation.json"} </w:instrText>
+      </w:r>
+      <w:r>
+        <w:rPr>
+          <w:sz w:val="18"/>
+          <w:szCs w:val="18"/>
+        </w:rPr>
+        <w:fldChar w:fldCharType="separate"/>
+      </w:r>
+      <w:r>
+        <w:rPr>
+          <w:sz w:val="18"/>
+          <w:szCs w:val="18"/>
+        </w:rPr>
+        <w:t>(Yeh, 2009)</w:t>
+      </w:r>
+      <w:r>
+        <w:rPr>
+          <w:sz w:val="18"/>
+          <w:szCs w:val="18"/>
+        </w:rPr>
+        <w:fldChar w:fldCharType="end"/>
+      </w:r>
+      <w:r>
+        <w:rPr>
+          <w:sz w:val="18"/>
+          <w:szCs w:val="18"/>
+        </w:rPr>
+        <w:t xml:space="preserve">. </w:t>
+      </w:r>
+    </w:p>
+    <w:p>
+      <w:pPr>
+        <w:rPr>
+          <w:sz w:val="18"/>
+          <w:szCs w:val="18"/>
+        </w:rPr>
+      </w:pPr>
     </w:p>
     <w:p>
       <w:pPr>
@@ -907,49 +1397,19 @@
           <w:i/>
           <w:sz w:val="22"/>
           <w:szCs w:val="22"/>
-          <w:lang w:val="en-GB"/>
-        </w:rPr>
-      </w:pPr>
-    </w:p>
-    <w:p>
-      <w:pPr>
-        <w:rPr>
-          <w:sz w:val="18"/>
-          <w:szCs w:val="18"/>
-          <w:lang w:val="en-GB"/>
-        </w:rPr>
-      </w:pPr>
-      <w:r>
-        <w:rPr>
-          <w:sz w:val="18"/>
-          <w:szCs w:val="18"/>
-          <w:lang w:val="en-GB"/>
-        </w:rPr>
-        <w:t xml:space="preserve">”En viktig aspekt av e-kursens konceptdesign är användning av pedagogik och lärometoder för att försäkra ett effektivt och långvarigt lärande för studenterna. Pedagogiska modeller </w:t>
-      </w:r>
-      <w:proofErr w:type="gramStart"/>
-      <w:r>
-        <w:rPr>
-          <w:sz w:val="18"/>
-          <w:szCs w:val="18"/>
-          <w:lang w:val="en-GB"/>
-        </w:rPr>
-        <w:t>kan</w:t>
-      </w:r>
-      <w:proofErr w:type="gramEnd"/>
-      <w:r>
-        <w:rPr>
-          <w:sz w:val="18"/>
-          <w:szCs w:val="18"/>
-          <w:lang w:val="en-GB"/>
-        </w:rPr>
-        <w:t xml:space="preserve"> beskrivas som kognitiva modeller eller teoretiska strukturer. De härleder från inlärningsteorier och möjliggör genomförandet av specifika instruktioner- och inlärningsstrategier </w:t>
-      </w:r>
-      <w:r>
-        <w:rPr>
-          <w:sz w:val="18"/>
-          <w:szCs w:val="18"/>
-          <w:lang w:val="en-GB"/>
+        </w:rPr>
+      </w:pPr>
+      <w:r>
+        <w:rPr>
+          <w:sz w:val="18"/>
+          <w:szCs w:val="18"/>
+        </w:rPr>
+        <w:t xml:space="preserve">Slutligen, handlar det Sociokulturella perspektivet om ”lärande genom social interaktion”, det vill säga, att delta i sociala sammanhang för att studenten ska lära sig </w:t>
+      </w:r>
+      <w:r>
+        <w:rPr>
+          <w:sz w:val="18"/>
+          <w:szCs w:val="18"/>
         </w:rPr>
         <w:fldChar w:fldCharType="begin"/>
       </w:r>
@@ -957,15 +1417,13 @@
         <w:rPr>
           <w:sz w:val="18"/>
           <w:szCs w:val="18"/>
-          <w:lang w:val="en-GB"/>
-        </w:rPr>
-        <w:instrText xml:space="preserve"> ADDIN ZOTERO_ITEM CSL_CITATION {"citationID":"lne63j6q","properties":{"formattedCitation":"(Gr\\uc0\\u225{}inne Conole, 2010)","plainCitation":"(Gráinne Conole, 2010)","dontUpdate":true,"noteIndex":0},"citationItems":[{"id":61,"uris":["http://zotero.org/users/local/QsygNxKM/items/T93CEQ5S"],"uri":["http://zotero.org/users/local/QsygNxKM/items/T93CEQ5S"],"itemData":{"id":61,"type":"report","title":"Review of Pedagogical Models and their use in e-learning","publisher":"Milton Keynes: Open University","URL":"goo.gl/AfBK7R","language":"English","author":[{"family":"Conole","given":"Gráinne"}],"issued":{"date-parts":[["2010"]]},"accessed":{"date-parts":[["2018",10,7]]}}}],"schema":"https://github.com/citation-style-language/schema/raw/master/csl-citation.json"} </w:instrText>
-      </w:r>
-      <w:r>
-        <w:rPr>
-          <w:sz w:val="18"/>
-          <w:szCs w:val="18"/>
-          <w:lang w:val="en-GB"/>
+        </w:rPr>
+        <w:instrText xml:space="preserve"> ADDIN ZOTERO_ITEM CSL_CITATION {"citationID":"6dBYzKaD","properties":{"formattedCitation":"(Gr\\uc0\\u225{}inne Conole, 2010)","plainCitation":"(Gráinne Conole, 2010)","dontUpdate":true,"noteIndex":0},"citationItems":[{"id":61,"uris":["http://zotero.org/users/local/QsygNxKM/items/T93CEQ5S"],"uri":["http://zotero.org/users/local/QsygNxKM/items/T93CEQ5S"],"itemData":{"id":61,"type":"report","title":"Review of Pedagogical Models and their use in e-learning","publisher":"Milton Keynes: Open University","URL":"goo.gl/AfBK7R","language":"English","author":[{"family":"Conole","given":"Gráinne"}],"issued":{"date-parts":[["2010"]]},"accessed":{"date-parts":[["2018",10,7]]}}}],"schema":"https://github.com/citation-style-language/schema/raw/master/csl-citation.json"} </w:instrText>
+      </w:r>
+      <w:r>
+        <w:rPr>
+          <w:sz w:val="18"/>
+          <w:szCs w:val="18"/>
         </w:rPr>
         <w:fldChar w:fldCharType="separate"/>
       </w:r>
@@ -973,7 +1431,6 @@
         <w:rPr>
           <w:sz w:val="18"/>
           <w:szCs w:val="18"/>
-          <w:lang w:val="en-GB"/>
         </w:rPr>
         <w:t>(Conole, 2010)</w:t>
       </w:r>
@@ -981,7 +1438,6 @@
         <w:rPr>
           <w:sz w:val="18"/>
           <w:szCs w:val="18"/>
-          <w:lang w:val="en-GB"/>
         </w:rPr>
         <w:fldChar w:fldCharType="end"/>
       </w:r>
@@ -989,15 +1445,13 @@
         <w:rPr>
           <w:sz w:val="18"/>
           <w:szCs w:val="18"/>
-          <w:lang w:val="en-GB"/>
-        </w:rPr>
-        <w:t xml:space="preserve">. Lärometoderna grundar sig ofta i pedagogiska modeller och etableras i många fall igenom testning och validering med stöd i undervisning av studenter </w:t>
-      </w:r>
-      <w:r>
-        <w:rPr>
-          <w:sz w:val="18"/>
-          <w:szCs w:val="18"/>
-          <w:lang w:val="en-GB"/>
+        </w:rPr>
+        <w:t xml:space="preserve">. Ett exempel på dessa former av sammanhang är användningen av små studentgrupper där studenterna kan skaffa sig kunskaper tillsammans. I de små studentgrupperna, motiveras studenten till lärande genom bl.a. sin motivation att etablera sig i gruppen genom att bidra med sin egen insats och tidigare kunskaper.  Samtidigt, stödjer gruppen läroprocessen genom utveckling av praxis som delas inom gruppen och inkluderar, till exempel värderingar och specifik kunskap </w:t>
+      </w:r>
+      <w:r>
+        <w:rPr>
+          <w:sz w:val="18"/>
+          <w:szCs w:val="18"/>
         </w:rPr>
         <w:fldChar w:fldCharType="begin"/>
       </w:r>
@@ -1005,15 +1459,13 @@
         <w:rPr>
           <w:sz w:val="18"/>
           <w:szCs w:val="18"/>
-          <w:lang w:val="en-GB"/>
-        </w:rPr>
-        <w:instrText xml:space="preserve"> ADDIN ZOTERO_ITEM CSL_CITATION {"citationID":"7qQSqxPJ","properties":{"formattedCitation":"\\uldash{(de Jong, Verstegen, Tan, &amp; O\\uc0\\u8217{}Connor, 2013; Khalil &amp; Elkhider, 2016; Moraros, Islam, Yu, Banow, &amp; Schindelka, 2015)}","plainCitation":"(de Jong, Verstegen, Tan, &amp; O’Connor, 2013; Khalil &amp; Elkhider, 2016; Moraros, Islam, Yu, Banow, &amp; Schindelka, 2015)","dontUpdate":true,"noteIndex":0},"citationItems":[{"id":102,"uris":["http://zotero.org/users/local/QsygNxKM/items/GTZH7WZH"],"uri":["http://zotero.org/users/local/QsygNxKM/items/GTZH7WZH"],"itemData":{"id":102,"type":"article-journal","title":"A comparison of classroom and online asynchronous problem-based learning for students undertaking statistics training as part of a Public Health Masters degree","container-title":"Advances in Health Sciences Education: Theory and Practice","page":"245-264","volume":"18","issue":"2","source":"PubMed","abstract":"This case-study compared traditional, face-to-face classroom-based teaching with asynchronous online learning and teaching methods in two sets of students undertaking a problem-based learning module in the multilevel and exploratory factor analysis of longitudinal data as part of a Masters degree in Public Health at Maastricht University. Students were allocated to one of the two study variants on the basis of their enrolment status as full-time or part-time students. Full-time students (n = 11) followed the classroom-based variant and part-time students (n = 12) followed the online asynchronous variant which included video recorded lectures and a series of asynchronous online group or individual SPSS activities with synchronous tutor feedback. A validated student motivation questionnaire was administered to both groups of students at the start of the study and a second questionnaire was administered at the end of the module. This elicited data about student satisfaction with the module content, teaching and learning methods, and tutor feedback. The module coordinator and problem-based learning tutor were also interviewed about their experience of delivering the experimental online variant and asked to evaluate its success in relation to student attainment of the module's learning outcomes. Student examination results were also compared between the two groups. Asynchronous online teaching and learning methods proved to be an acceptable alternative to classroom-based teaching for both students and staff. Educational outcomes were similar for both groups, but importantly, there was no evidence that the asynchronous online delivery of module content disadvantaged part-time students in comparison to their full-time counterparts.","DOI":"10.1007/s10459-012-9368-x","ISSN":"1573-1677","note":"PMID: 22477027\nPMCID: PMC3622737","journalAbbreviation":"Adv Health Sci Educ Theory Pract","language":"eng","author":[{"family":"Jong","given":"N.","non-dropping-particle":"de"},{"family":"Verstegen","given":"D. M. L."},{"family":"Tan","given":"F. E. S."},{"family":"O'Connor","given":"S. J."}],"issued":{"date-parts":[["2013",5]]}}},{"id":105,"uris":["http://zotero.org/users/local/QsygNxKM/items/ZNKI8357"],"uri":["http://zotero.org/users/local/QsygNxKM/items/ZNKI8357"],"itemData":{"id":105,"type":"article-journal","title":"Applying learning theories and instructional design models for effective instruction | Advances in Physiology Education","URL":"https://www.physiology.org/doi/full/10.1152/advan.00138.2015?fbclid=IwAR2VUc3Gv25kiYfwDlXq6b567ZN4VFci6CP6cE5Y5EQw2yzmy5U5T-zGffU&amp;","author":[{"family":"Khalil","given":"Mohammed K."},{"family":"Elkhider","given":"Ihsan A."}],"issued":{"date-parts":[["2016",1,25]]},"accessed":{"date-parts":[["2018",11,22]]}}},{"id":99,"uris":["http://zotero.org/users/local/QsygNxKM/items/XJV8RAJ8"],"uri":["http://zotero.org/users/local/QsygNxKM/items/XJV8RAJ8"],"itemData":{"id":99,"type":"article-journal","title":"Flipping for success: evaluating the effectiveness of a novel teaching approach in a graduate level setting","container-title":"BMC Medical Education","volume":"15","source":"PubMed Central","abstract":"Background\nFlipped Classroom is a model that’s quickly gaining recognition as a novel teaching approach among health science curricula. The purpose of this study was four-fold and aimed to compare Flipped Classroom effectiveness ratings with: 1) student socio-demographic characteristics, 2) student final grades, 3) student overall course satisfaction, and 4) course pre-Flipped Classroom effectiveness ratings.\n\nMethods\nThe participants in the study consisted of 67 Masters-level graduate students in an introductory epidemiology class. Data was collected from students who completed surveys during three time points (beginning, middle and end) in each term. The Flipped Classroom was employed for the academic year 2012–2013 (two terms) using both pre-class activities and in-class activities.\n\nResults\nAmong the 67 Masters-level graduate students, 80% found the Flipped Classroom model to be either somewhat effective or very effective (M = 4.1/5.0). International students rated the Flipped Classroom to be significantly more effective when compared to North American students (X2 = 11.35, p &lt; 0.05). Students’ perceived effectiveness of the Flipped Classroom had no significant association to their academic performance in the course as measured by their final grades (rs = 0.70). However, students who found the Flipped Classroom to be effective were also more likely to be satisfied with their course experience. Additionally, it was found that the SEEQ variable scores for students enrolled in the Flipped Classroom were significantly higher than the ones for students enrolled prior to the implementation of the Flipped Classroom (p = 0.003).\n\nConclusions\nOverall, the format of the Flipped Classroom provided more opportunities for students to engage in critical thinking, independently facilitate their own learning, and more effectively interact with and learn from their peers. Additionally, the instructor was given more flexibility to cover a wider range and depth of material, provide in-class applied learning opportunities based on problem-solving activities and offer timely feedback/guidance to students. Yet in our study, this teaching style had its fair share of challenges, which were largely dependent on the use and management of technology. Despite these challenges, the Flipped Classroom proved to be a novel and effective teaching approach at the graduate level setting.","URL":"https://www.ncbi.nlm.nih.gov/pmc/articles/PMC4363198/","DOI":"10.1186/s12909-015-0317-2","ISSN":"1472-6920","note":"PMID: 25884508\nPMCID: PMC4363198","shortTitle":"Flipping for success","journalAbbreviation":"BMC Med Educ","author":[{"family":"Moraros","given":"John"},{"family":"Islam","given":"Adiba"},{"family":"Yu","given":"Stan"},{"family":"Banow","given":"Ryan"},{"family":"Schindelka","given":"Barbara"}],"issued":{"date-parts":[["2015",2,28]]},"accessed":{"date-parts":[["2018",11,22]]}}}],"schema":"https://github.com/citation-style-language/schema/raw/master/csl-citation.json"} </w:instrText>
-      </w:r>
-      <w:r>
-        <w:rPr>
-          <w:sz w:val="18"/>
-          <w:szCs w:val="18"/>
-          <w:lang w:val="en-GB"/>
+        </w:rPr>
+        <w:instrText xml:space="preserve"> ADDIN ZOTERO_ITEM CSL_CITATION {"citationID":"KHBxQuqW","properties":{"formattedCitation":"(Mayes &amp; de Freitas, 2004)","plainCitation":"(Mayes &amp; de Freitas, 2004)","noteIndex":0},"citationItems":[{"id":34,"uris":["http://zotero.org/users/local/QsygNxKM/items/FADQLDDZ"],"uri":["http://zotero.org/users/local/QsygNxKM/items/FADQLDDZ"],"itemData":{"id":34,"type":"article-journal","title":"Review of e-learning theories, frameworks and models","container-title":"JISC e-Learning Models Desk Study","issue":"1","source":"Zotero","language":"English","author":[{"family":"Mayes","given":"Terry"},{"family":"Freitas","given":"Sara","non-dropping-particle":"de"}],"issued":{"date-parts":[["2004"]]}}}],"schema":"https://github.com/citation-style-language/schema/raw/master/csl-citation.json"} </w:instrText>
+      </w:r>
+      <w:r>
+        <w:rPr>
+          <w:sz w:val="18"/>
+          <w:szCs w:val="18"/>
         </w:rPr>
         <w:fldChar w:fldCharType="separate"/>
       </w:r>
@@ -1021,15 +1473,13 @@
         <w:rPr>
           <w:sz w:val="18"/>
           <w:szCs w:val="18"/>
-          <w:lang w:val="en-GB"/>
-        </w:rPr>
-        <w:t>(de Jong, et.al., 2013; Khalil &amp; Elkhider, 2016; Moraros, et.al., 2015)</w:t>
-      </w:r>
-      <w:r>
-        <w:rPr>
-          <w:sz w:val="18"/>
-          <w:szCs w:val="18"/>
-          <w:lang w:val="en-GB"/>
+        </w:rPr>
+        <w:t>(Mayes &amp; de Freitas, 2004)</w:t>
+      </w:r>
+      <w:r>
+        <w:rPr>
+          <w:sz w:val="18"/>
+          <w:szCs w:val="18"/>
         </w:rPr>
         <w:fldChar w:fldCharType="end"/>
       </w:r>
@@ -1037,33 +1487,13 @@
         <w:rPr>
           <w:sz w:val="18"/>
           <w:szCs w:val="18"/>
-          <w:lang w:val="en-GB"/>
-        </w:rPr>
-        <w:t xml:space="preserve">. </w:t>
-      </w:r>
-      <w:proofErr w:type="gramStart"/>
-      <w:r>
-        <w:rPr>
-          <w:sz w:val="18"/>
-          <w:szCs w:val="18"/>
-          <w:lang w:val="en-GB"/>
-        </w:rPr>
-        <w:t>Nya lärometoder utvärderas genom att jämföra inlärningen hos studenter som exponerats för lärometoden mot en kontrollgrupp.</w:t>
-      </w:r>
-      <w:proofErr w:type="gramEnd"/>
-      <w:r>
-        <w:rPr>
-          <w:sz w:val="18"/>
-          <w:szCs w:val="18"/>
-          <w:lang w:val="en-GB"/>
-        </w:rPr>
-        <w:t xml:space="preserve"> Ett exempel på en lärometod som har visat sig förbättra minnesåterkallelsen för studenterna är scenariobaserad e-lärande, vilket försätter studenten i olika situationer eller händelser för att göra lärandet mer realistiskt </w:t>
-      </w:r>
-      <w:r>
-        <w:rPr>
-          <w:sz w:val="18"/>
-          <w:szCs w:val="18"/>
-          <w:lang w:val="en-GB"/>
+        </w:rPr>
+        <w:t xml:space="preserve">. Sociokulturellt perspektiv inkluderar modellen Aktivitets Teori (ATM) </w:t>
+      </w:r>
+      <w:r>
+        <w:rPr>
+          <w:sz w:val="18"/>
+          <w:szCs w:val="18"/>
         </w:rPr>
         <w:fldChar w:fldCharType="begin"/>
       </w:r>
@@ -1071,15 +1501,13 @@
         <w:rPr>
           <w:sz w:val="18"/>
           <w:szCs w:val="18"/>
-          <w:lang w:val="en-GB"/>
-        </w:rPr>
-        <w:instrText xml:space="preserve"> ADDIN ZOTERO_ITEM CSL_CITATION {"citationID":"29FQFgon","properties":{"formattedCitation":"(Clark &amp; Mayer, 2012)","plainCitation":"(Clark &amp; Mayer, 2012)","noteIndex":0},"citationItems":[{"id":78,"uris":["http://zotero.org/users/local/QsygNxKM/items/UVRRSJ4U"],"uri":["http://zotero.org/users/local/QsygNxKM/items/UVRRSJ4U"],"itemData":{"id":78,"type":"book","title":"Scenario-based e-Learning: Evidence-Based Guidelines for Online Workforce Learning","publisher":"John Wiley &amp; Sons","number-of-pages":"285","source":"Google Books","abstract":"Scenario-Based e-Learning Scenario-Based e-Learning offers a new instructional design approach that can accelerate expertise, build critical thinking skills, and promote transfer of learning. This book focuses on the what, when, and how of scenario-based e-learning for workforce learning. Throughout the book, Clark defines and demystifies scenario-based e-learning by offering a practical design model illustrated with examples from veterinary science, automotive troubleshooting, sales and loan analysis among other industries. Filled with helpful guidelines and a wealth of illustrative screen shots, this book offers you the information needed to:  Identify the benefits of a SBeL design for learners and learning outcomes Determine when SBeL might be appropriate for your needs Identify specific outcomes of SBeL relevant to common organizational goals Classify specific instructional goals into one or more learning domains Apply a design model to present content in a task-centered context Evaluate outcomes from SBeL lessons Identify tacit expert knowledge using cognitive task analysis techniques Make a business case for SBeL in your organization  Praise for Scenario-Based e-Learning \"Clark has done it again—with her uncanny ability to make complex ideas accessible to practitioners, the guidelines in this book provide an important resource for you to build your own online, problem-centered instructional strategies.\" —M. David Merrill, professor emeritus at Utah State University; author, First Principles of Instruction \"Clark's wonderful book provides a solid explanation of the how, what, and why of scenario-based e-learning. The tools, techniques, and resources in this book provide a roadmap for creating engaging, informative scenarios that lead to tangible, measurable learning outcomes. If you want to design more engaging e-learning, you need to read this book.\" —Karl M. Kapp, Professor of Instructional Technology, Bloomsburg University; author, The Gamification of Learning and Instruction","ISBN":"978-1-118-41645-7","note":"Google-Books-ID: oFm1jmhbgAIC","shortTitle":"Scenario-based e-Learning","language":"en","author":[{"family":"Clark","given":"Ruth C."},{"family":"Mayer","given":"Richard E."}],"issued":{"date-parts":[["2012",12,5]]}}}],"schema":"https://github.com/citation-style-language/schema/raw/master/csl-citation.json"} </w:instrText>
-      </w:r>
-      <w:r>
-        <w:rPr>
-          <w:sz w:val="18"/>
-          <w:szCs w:val="18"/>
-          <w:lang w:val="en-GB"/>
+        </w:rPr>
+        <w:instrText xml:space="preserve"> ADDIN ZOTERO_ITEM CSL_CITATION {"citationID":"3bWyt5gi","properties":{"formattedCitation":"(Gr\\uc0\\u225{}inne Conole, 2010)","plainCitation":"(Gráinne Conole, 2010)","dontUpdate":true,"noteIndex":0},"citationItems":[{"id":61,"uris":["http://zotero.org/users/local/QsygNxKM/items/T93CEQ5S"],"uri":["http://zotero.org/users/local/QsygNxKM/items/T93CEQ5S"],"itemData":{"id":61,"type":"report","title":"Review of Pedagogical Models and their use in e-learning","publisher":"Milton Keynes: Open University","URL":"goo.gl/AfBK7R","language":"English","author":[{"family":"Conole","given":"Gráinne"}],"issued":{"date-parts":[["2010"]]},"accessed":{"date-parts":[["2018",10,7]]}}}],"schema":"https://github.com/citation-style-language/schema/raw/master/csl-citation.json"} </w:instrText>
+      </w:r>
+      <w:r>
+        <w:rPr>
+          <w:sz w:val="18"/>
+          <w:szCs w:val="18"/>
         </w:rPr>
         <w:fldChar w:fldCharType="separate"/>
       </w:r>
@@ -1087,15 +1515,13 @@
         <w:rPr>
           <w:sz w:val="18"/>
           <w:szCs w:val="18"/>
-          <w:lang w:val="en-GB"/>
-        </w:rPr>
-        <w:t>(Clark &amp; Mayer, 2012)</w:t>
-      </w:r>
-      <w:r>
-        <w:rPr>
-          <w:sz w:val="18"/>
-          <w:szCs w:val="18"/>
-          <w:lang w:val="en-GB"/>
+        </w:rPr>
+        <w:t>(Conole, 2010)</w:t>
+      </w:r>
+      <w:r>
+        <w:rPr>
+          <w:sz w:val="18"/>
+          <w:szCs w:val="18"/>
         </w:rPr>
         <w:fldChar w:fldCharType="end"/>
       </w:r>
@@ -1103,15 +1529,13 @@
         <w:rPr>
           <w:sz w:val="18"/>
           <w:szCs w:val="18"/>
-          <w:lang w:val="en-GB"/>
-        </w:rPr>
-        <w:t xml:space="preserve">. Ett annat exempel är hur spel har börjat användas som en del av e-lärande och lyckats motivera studenten att fortsätta lära sig, genom att skapa en sammanhållning inom organisationen </w:t>
-      </w:r>
-      <w:r>
-        <w:rPr>
-          <w:sz w:val="18"/>
-          <w:szCs w:val="18"/>
-          <w:lang w:val="en-GB"/>
+        </w:rPr>
+        <w:t xml:space="preserve">. ATM är baserad på sex hörnstenar som utnyttjas för att åstadkomma ett inlärningsresultat: verktyg, deltagare, ändamål, regler, gemenskap, och sociala organisationsmodeller </w:t>
+      </w:r>
+      <w:r>
+        <w:rPr>
+          <w:sz w:val="18"/>
+          <w:szCs w:val="18"/>
         </w:rPr>
         <w:fldChar w:fldCharType="begin"/>
       </w:r>
@@ -1119,15 +1543,13 @@
         <w:rPr>
           <w:sz w:val="18"/>
           <w:szCs w:val="18"/>
-          <w:lang w:val="en-GB"/>
-        </w:rPr>
-        <w:instrText xml:space="preserve"> ADDIN ZOTERO_ITEM CSL_CITATION {"citationID":"pRSXXApH","properties":{"formattedCitation":"(Clark &amp; Mayer, 2012)","plainCitation":"(Clark &amp; Mayer, 2012)","noteIndex":0},"citationItems":[{"id":78,"uris":["http://zotero.org/users/local/QsygNxKM/items/UVRRSJ4U"],"uri":["http://zotero.org/users/local/QsygNxKM/items/UVRRSJ4U"],"itemData":{"id":78,"type":"book","title":"Scenario-based e-Learning: Evidence-Based Guidelines for Online Workforce Learning","publisher":"John Wiley &amp; Sons","number-of-pages":"285","source":"Google Books","abstract":"Scenario-Based e-Learning Scenario-Based e-Learning offers a new instructional design approach that can accelerate expertise, build critical thinking skills, and promote transfer of learning. This book focuses on the what, when, and how of scenario-based e-learning for workforce learning. Throughout the book, Clark defines and demystifies scenario-based e-learning by offering a practical design model illustrated with examples from veterinary science, automotive troubleshooting, sales and loan analysis among other industries. Filled with helpful guidelines and a wealth of illustrative screen shots, this book offers you the information needed to:  Identify the benefits of a SBeL design for learners and learning outcomes Determine when SBeL might be appropriate for your needs Identify specific outcomes of SBeL relevant to common organizational goals Classify specific instructional goals into one or more learning domains Apply a design model to present content in a task-centered context Evaluate outcomes from SBeL lessons Identify tacit expert knowledge using cognitive task analysis techniques Make a business case for SBeL in your organization  Praise for Scenario-Based e-Learning \"Clark has done it again—with her uncanny ability to make complex ideas accessible to practitioners, the guidelines in this book provide an important resource for you to build your own online, problem-centered instructional strategies.\" —M. David Merrill, professor emeritus at Utah State University; author, First Principles of Instruction \"Clark's wonderful book provides a solid explanation of the how, what, and why of scenario-based e-learning. The tools, techniques, and resources in this book provide a roadmap for creating engaging, informative scenarios that lead to tangible, measurable learning outcomes. If you want to design more engaging e-learning, you need to read this book.\" —Karl M. Kapp, Professor of Instructional Technology, Bloomsburg University; author, The Gamification of Learning and Instruction","ISBN":"978-1-118-41645-7","note":"Google-Books-ID: oFm1jmhbgAIC","shortTitle":"Scenario-based e-Learning","language":"en","author":[{"family":"Clark","given":"Ruth C."},{"family":"Mayer","given":"Richard E."}],"issued":{"date-parts":[["2012",12,5]]}}}],"schema":"https://github.com/citation-style-language/schema/raw/master/csl-citation.json"} </w:instrText>
-      </w:r>
-      <w:r>
-        <w:rPr>
-          <w:sz w:val="18"/>
-          <w:szCs w:val="18"/>
-          <w:lang w:val="en-GB"/>
+        </w:rPr>
+        <w:instrText xml:space="preserve"> ADDIN ZOTERO_ITEM CSL_CITATION {"citationID":"t4lmXnmt","properties":{"formattedCitation":"(Engestr\\uc0\\u246{}m, 1987)","plainCitation":"(Engeström, 1987)","noteIndex":0},"citationItems":[{"id":97,"uris":["http://zotero.org/users/local/QsygNxKM/items/VX5N58DQ"],"uri":["http://zotero.org/users/local/QsygNxKM/items/VX5N58DQ"],"itemData":{"id":97,"type":"book","title":"Learning by expanding: An activity-theoretical approach to developmental research","publisher-place":"p. 78","event-place":"p. 78","author":[{"family":"Engeström","given":"Yrjö"}],"issued":{"date-parts":[["1987"]]}}}],"schema":"https://github.com/citation-style-language/schema/raw/master/csl-citation.json"} </w:instrText>
+      </w:r>
+      <w:r>
+        <w:rPr>
+          <w:sz w:val="18"/>
+          <w:szCs w:val="18"/>
         </w:rPr>
         <w:fldChar w:fldCharType="separate"/>
       </w:r>
@@ -1135,15 +1557,13 @@
         <w:rPr>
           <w:sz w:val="18"/>
           <w:szCs w:val="18"/>
-          <w:lang w:val="en-GB"/>
-        </w:rPr>
-        <w:t>(Clark &amp; Mayer, 2012)</w:t>
-      </w:r>
-      <w:r>
-        <w:rPr>
-          <w:sz w:val="18"/>
-          <w:szCs w:val="18"/>
-          <w:lang w:val="en-GB"/>
+        </w:rPr>
+        <w:t>(Engeström, 1987)</w:t>
+      </w:r>
+      <w:r>
+        <w:rPr>
+          <w:sz w:val="18"/>
+          <w:szCs w:val="18"/>
         </w:rPr>
         <w:fldChar w:fldCharType="end"/>
       </w:r>
@@ -1151,677 +1571,9 @@
         <w:rPr>
           <w:sz w:val="18"/>
           <w:szCs w:val="18"/>
-          <w:lang w:val="en-GB"/>
-        </w:rPr>
-        <w:t xml:space="preserve">. Det finns ett flertal pedagogiska modeller som används inom e-lärandet och hjälper ELF att utnyttja sina kunskaper och redskap i syfte att främja ett meningsfullt kunskapsförvärv </w:t>
-      </w:r>
-      <w:r>
-        <w:rPr>
-          <w:sz w:val="18"/>
-          <w:szCs w:val="18"/>
-          <w:lang w:val="en-GB"/>
-        </w:rPr>
-        <w:fldChar w:fldCharType="begin"/>
-      </w:r>
-      <w:r>
-        <w:rPr>
-          <w:sz w:val="18"/>
-          <w:szCs w:val="18"/>
-          <w:lang w:val="en-GB"/>
-        </w:rPr>
-        <w:instrText xml:space="preserve"> ADDIN ZOTERO_ITEM CSL_CITATION {"citationID":"NJQheQ4c","properties":{"formattedCitation":"(Dabbagh, 2005)","plainCitation":"(Dabbagh, 2005)","noteIndex":0},"citationItems":[{"id":14,"uris":["http://zotero.org/users/local/QsygNxKM/items/CL7QAYP8"],"uri":["http://zotero.org/users/local/QsygNxKM/items/CL7QAYP8"],"itemData":{"id":14,"type":"paper-conference","title":"Pedagogical models for E-Learning: A theory-based design framework","container-title":"In International Journal of Technology in Teaching and Learning","page":"25–44","source":"CiteSeer","abstract":"This paper presents a theory-based design framework for E-Learning that emphasizes the transformative interaction between pedagogical models, instructional strategies, and learning technologies. I argue that situated or distributed cognition is an appropriate foundational knowledge perspective from which to derive pedagogical models and constructs for E-Learning and offers a theory-into-practice framework that characterizes the instructional implications of situated cognition and guides the design of E-Learning. Specific examples of how to apply this framework in E-Learning contexts are provided.","shortTitle":"Pedagogical models for E-Learning","author":[{"family":"Dabbagh","given":"Nada"}],"issued":{"date-parts":[["2005"]]}}}],"schema":"https://github.com/citation-style-language/schema/raw/master/csl-citation.json"} </w:instrText>
-      </w:r>
-      <w:r>
-        <w:rPr>
-          <w:sz w:val="18"/>
-          <w:szCs w:val="18"/>
-          <w:lang w:val="en-GB"/>
-        </w:rPr>
-        <w:fldChar w:fldCharType="separate"/>
-      </w:r>
-      <w:r>
-        <w:rPr>
-          <w:sz w:val="18"/>
-          <w:szCs w:val="18"/>
-          <w:lang w:val="en-GB"/>
-        </w:rPr>
-        <w:t>(Dabbagh, 2005)</w:t>
-      </w:r>
-      <w:r>
-        <w:rPr>
-          <w:sz w:val="18"/>
-          <w:szCs w:val="18"/>
-          <w:lang w:val="en-GB"/>
-        </w:rPr>
-        <w:fldChar w:fldCharType="end"/>
-      </w:r>
-      <w:r>
-        <w:rPr>
-          <w:sz w:val="18"/>
-          <w:szCs w:val="18"/>
-          <w:lang w:val="en-GB"/>
-        </w:rPr>
-        <w:t xml:space="preserve">. </w:t>
-      </w:r>
-      <w:proofErr w:type="gramStart"/>
-      <w:r>
-        <w:rPr>
-          <w:sz w:val="18"/>
-          <w:szCs w:val="18"/>
-          <w:lang w:val="en-GB"/>
-        </w:rPr>
-        <w:t>I ELF är pedagogiska modeller användbara eftersom de både strukturerar kursinnehållet och bidrar till att studenten utbildar sig efter sin kognitiva förmåga.</w:t>
-      </w:r>
-      <w:proofErr w:type="gramEnd"/>
-      <w:r>
-        <w:rPr>
-          <w:sz w:val="18"/>
-          <w:szCs w:val="18"/>
-          <w:lang w:val="en-GB"/>
-        </w:rPr>
-        <w:t xml:space="preserve"> Det har uppvisats att majoriteten av e-kurser inte bygger på en antagen pedagogik och därmed har orsakat grova brister i lärandestrategier, kursinnehållet, delkursens tid och takt, gränssnittdesign, och uppnåendet av tillfredsställande studentfokus i kursen </w:t>
-      </w:r>
-      <w:r>
-        <w:rPr>
-          <w:sz w:val="18"/>
-          <w:szCs w:val="18"/>
-          <w:lang w:val="en-GB"/>
-        </w:rPr>
-        <w:fldChar w:fldCharType="begin"/>
-      </w:r>
-      <w:r>
-        <w:rPr>
-          <w:sz w:val="18"/>
-          <w:szCs w:val="18"/>
-          <w:lang w:val="en-GB"/>
-        </w:rPr>
-        <w:instrText xml:space="preserve"> ADDIN ZOTERO_ITEM CSL_CITATION {"citationID":"rnbmTRuE","properties":{"formattedCitation":"(Pange &amp; Pange, 2011)","plainCitation":"(Pange &amp; Pange, 2011)","noteIndex":0},"citationItems":[{"id":18,"uris":["http://zotero.org/users/local/QsygNxKM/items/7KQ7BZYR"],"uri":["http://zotero.org/users/local/QsygNxKM/items/7KQ7BZYR"],"itemData":{"id":18,"type":"article-journal","title":"Is E-learning Based On Learning Theories? A Literature Review","container-title":"World Academy of Science, Engineering &amp; Technology","volume":"5","issue":"8","source":"Zotero","abstract":"E-learning aims to build knowledge and skills in order to enhance the quality of learning. Research has shown that the majority of the e-learning solutions lack in pedagogical background and present some serious deficiencies regarding teaching strategies and content delivery, time and pace management, interface design and preservation of learners’ focus. The aim of this review is to approach the design of e-learning solutions with a pedagogical perspective and to present some good practices of e-learning design grounded on the core principles of Learning Theories (LTs).","language":"en","author":[{"family":"Pange","given":"Apostolia"},{"family":"Pange","given":"Jenny"}],"issued":{"date-parts":[["2011"]]}}}],"schema":"https://github.com/citation-style-language/schema/raw/master/csl-citation.json"} </w:instrText>
-      </w:r>
-      <w:r>
-        <w:rPr>
-          <w:sz w:val="18"/>
-          <w:szCs w:val="18"/>
-          <w:lang w:val="en-GB"/>
-        </w:rPr>
-        <w:fldChar w:fldCharType="separate"/>
-      </w:r>
-      <w:r>
-        <w:rPr>
-          <w:sz w:val="18"/>
-          <w:szCs w:val="18"/>
-          <w:lang w:val="en-GB"/>
-        </w:rPr>
-        <w:t>(Pange &amp; Pange, 2011)</w:t>
-      </w:r>
-      <w:r>
-        <w:rPr>
-          <w:sz w:val="18"/>
-          <w:szCs w:val="18"/>
-          <w:lang w:val="en-GB"/>
-        </w:rPr>
-        <w:fldChar w:fldCharType="end"/>
-      </w:r>
-      <w:r>
-        <w:rPr>
-          <w:sz w:val="18"/>
-          <w:szCs w:val="18"/>
-          <w:lang w:val="en-GB"/>
-        </w:rPr>
-        <w:t xml:space="preserve">. I och med detta </w:t>
-      </w:r>
-      <w:proofErr w:type="gramStart"/>
-      <w:r>
-        <w:rPr>
-          <w:sz w:val="18"/>
-          <w:szCs w:val="18"/>
-          <w:lang w:val="en-GB"/>
-        </w:rPr>
-        <w:t>kan</w:t>
-      </w:r>
-      <w:proofErr w:type="gramEnd"/>
-      <w:r>
-        <w:rPr>
-          <w:sz w:val="18"/>
-          <w:szCs w:val="18"/>
-          <w:lang w:val="en-GB"/>
-        </w:rPr>
-        <w:t xml:space="preserve"> implementeringen av en pedagogisk modell i ett ELF ge en stark utveckling och förbättrad kvalitet av ELF’s framtida e-kurser.</w:t>
-      </w:r>
-    </w:p>
-    <w:p>
-      <w:pPr>
-        <w:rPr>
-          <w:sz w:val="18"/>
-          <w:szCs w:val="18"/>
-          <w:lang w:val="en-GB"/>
-        </w:rPr>
-      </w:pPr>
-    </w:p>
-    <w:p>
-      <w:pPr>
-        <w:rPr>
-          <w:sz w:val="18"/>
-          <w:szCs w:val="18"/>
-          <w:lang w:val="en-GB"/>
-        </w:rPr>
-      </w:pPr>
-      <w:proofErr w:type="gramStart"/>
-      <w:r>
-        <w:rPr>
-          <w:sz w:val="18"/>
-          <w:szCs w:val="18"/>
-          <w:lang w:val="en-GB"/>
-        </w:rPr>
-        <w:t>Enligt vissa ramverk, delas pedagogik upp i ett flertal olika perspektiv där varje perspektiv inkluderar flera pedagogiska modeller.</w:t>
-      </w:r>
-      <w:proofErr w:type="gramEnd"/>
-      <w:r>
-        <w:rPr>
-          <w:sz w:val="18"/>
-          <w:szCs w:val="18"/>
-          <w:lang w:val="en-GB"/>
-        </w:rPr>
-        <w:t xml:space="preserve"> De pedagogiska perspektiven: Associativ (Associative), Kognitiv (Cognitive) och Sociokulturellt (Situative), är alla former av tillvägagångssätt inom lärande </w:t>
-      </w:r>
-      <w:r>
-        <w:rPr>
-          <w:sz w:val="18"/>
-          <w:szCs w:val="18"/>
-          <w:lang w:val="en-GB"/>
-        </w:rPr>
-        <w:fldChar w:fldCharType="begin"/>
-      </w:r>
-      <w:r>
-        <w:rPr>
-          <w:sz w:val="18"/>
-          <w:szCs w:val="18"/>
-          <w:lang w:val="en-GB"/>
-        </w:rPr>
-        <w:instrText xml:space="preserve"> ADDIN ZOTERO_ITEM CSL_CITATION {"citationID":"R7nxKu1w","properties":{"formattedCitation":"(Gr\\uc0\\u225{}inne Conole, 2010; Mayes &amp; de Freitas, 2004)","plainCitation":"(Gráinne Conole, 2010; Mayes &amp; de Freitas, 2004)","dontUpdate":true,"noteIndex":0},"citationItems":[{"id":61,"uris":["http://zotero.org/users/local/QsygNxKM/items/T93CEQ5S"],"uri":["http://zotero.org/users/local/QsygNxKM/items/T93CEQ5S"],"itemData":{"id":61,"type":"report","title":"Review of Pedagogical Models and their use in e-learning","publisher":"Milton Keynes: Open University","URL":"goo.gl/AfBK7R","language":"English","author":[{"family":"Conole","given":"Gráinne"}],"issued":{"date-parts":[["2010"]]},"accessed":{"date-parts":[["2018",10,7]]}}},{"id":34,"uris":["http://zotero.org/users/local/QsygNxKM/items/FADQLDDZ"],"uri":["http://zotero.org/users/local/QsygNxKM/items/FADQLDDZ"],"itemData":{"id":34,"type":"article-journal","title":"Review of e-learning theories, frameworks and models","container-title":"JISC e-Learning Models Desk Study","issue":"1","source":"Zotero","language":"English","author":[{"family":"Mayes","given":"Terry"},{"family":"Freitas","given":"Sara","non-dropping-particle":"de"}],"issued":{"date-parts":[["2004"]]}}}],"schema":"https://github.com/citation-style-language/schema/raw/master/csl-citation.json"} </w:instrText>
-      </w:r>
-      <w:r>
-        <w:rPr>
-          <w:sz w:val="18"/>
-          <w:szCs w:val="18"/>
-          <w:lang w:val="en-GB"/>
-        </w:rPr>
-        <w:fldChar w:fldCharType="separate"/>
-      </w:r>
-      <w:r>
-        <w:rPr>
-          <w:sz w:val="18"/>
-          <w:szCs w:val="18"/>
-          <w:lang w:val="en-GB"/>
-        </w:rPr>
-        <w:t>(Conole, 2010; Mayes &amp; de Freitas, 2004)</w:t>
-      </w:r>
-      <w:r>
-        <w:rPr>
-          <w:sz w:val="18"/>
-          <w:szCs w:val="18"/>
-          <w:lang w:val="en-GB"/>
-        </w:rPr>
-        <w:fldChar w:fldCharType="end"/>
-      </w:r>
-      <w:r>
-        <w:rPr>
-          <w:sz w:val="18"/>
-          <w:szCs w:val="18"/>
-          <w:lang w:val="en-GB"/>
-        </w:rPr>
-        <w:t xml:space="preserve">. Deras lämplighet beror huvudsakligen på vilken slags inlärning som ska tilldelas i undervisningen </w:t>
-      </w:r>
-      <w:r>
-        <w:rPr>
-          <w:sz w:val="18"/>
-          <w:szCs w:val="18"/>
-          <w:lang w:val="en-GB"/>
-        </w:rPr>
-        <w:fldChar w:fldCharType="begin"/>
-      </w:r>
-      <w:r>
-        <w:rPr>
-          <w:sz w:val="18"/>
-          <w:szCs w:val="18"/>
-          <w:lang w:val="en-GB"/>
-        </w:rPr>
-        <w:instrText xml:space="preserve"> ADDIN ZOTERO_ITEM CSL_CITATION {"citationID":"h9FXIF96","properties":{"formattedCitation":"(Mayes &amp; de Freitas, 2004)","plainCitation":"(Mayes &amp; de Freitas, 2004)","noteIndex":0},"citationItems":[{"id":34,"uris":["http://zotero.org/users/local/QsygNxKM/items/FADQLDDZ"],"uri":["http://zotero.org/users/local/QsygNxKM/items/FADQLDDZ"],"itemData":{"id":34,"type":"article-journal","title":"Review of e-learning theories, frameworks and models","container-title":"JISC e-Learning Models Desk Study","issue":"1","source":"Zotero","language":"English","author":[{"family":"Mayes","given":"Terry"},{"family":"Freitas","given":"Sara","non-dropping-particle":"de"}],"issued":{"date-parts":[["2004"]]}}}],"schema":"https://github.com/citation-style-language/schema/raw/master/csl-citation.json"} </w:instrText>
-      </w:r>
-      <w:r>
-        <w:rPr>
-          <w:sz w:val="18"/>
-          <w:szCs w:val="18"/>
-          <w:lang w:val="en-GB"/>
-        </w:rPr>
-        <w:fldChar w:fldCharType="separate"/>
-      </w:r>
-      <w:r>
-        <w:rPr>
-          <w:sz w:val="18"/>
-          <w:szCs w:val="18"/>
-          <w:lang w:val="en-GB"/>
-        </w:rPr>
-        <w:t>(Mayes &amp; de Freitas, 2004)</w:t>
-      </w:r>
-      <w:r>
-        <w:rPr>
-          <w:sz w:val="18"/>
-          <w:szCs w:val="18"/>
-          <w:lang w:val="en-GB"/>
-        </w:rPr>
-        <w:fldChar w:fldCharType="end"/>
-      </w:r>
-      <w:r>
-        <w:rPr>
-          <w:sz w:val="18"/>
-          <w:szCs w:val="18"/>
-          <w:lang w:val="en-GB"/>
-        </w:rPr>
-        <w:t xml:space="preserve">. </w:t>
-      </w:r>
-    </w:p>
-    <w:p>
-      <w:pPr>
-        <w:rPr>
-          <w:sz w:val="18"/>
-          <w:szCs w:val="18"/>
-          <w:lang w:val="en-GB"/>
-        </w:rPr>
-      </w:pPr>
-    </w:p>
-    <w:p>
-      <w:pPr>
-        <w:rPr>
-          <w:sz w:val="18"/>
-          <w:szCs w:val="18"/>
-          <w:lang w:val="en-GB"/>
-        </w:rPr>
-      </w:pPr>
-      <w:r>
-        <w:rPr>
-          <w:sz w:val="18"/>
-          <w:szCs w:val="18"/>
-          <w:lang w:val="en-GB"/>
-        </w:rPr>
-        <w:t xml:space="preserve">Det Associativa perspektivet är oftast beskriven som ”lärande genom utförande av strukturerade uppgifter” och karakteriseras av, till exempel, beteendemodifiering och lärande genom association och förstärkning </w:t>
-      </w:r>
-      <w:r>
-        <w:rPr>
-          <w:sz w:val="18"/>
-          <w:szCs w:val="18"/>
-          <w:lang w:val="en-GB"/>
-        </w:rPr>
-        <w:fldChar w:fldCharType="begin"/>
-      </w:r>
-      <w:r>
-        <w:rPr>
-          <w:sz w:val="18"/>
-          <w:szCs w:val="18"/>
-          <w:lang w:val="en-GB"/>
-        </w:rPr>
-        <w:instrText xml:space="preserve"> ADDIN ZOTERO_ITEM CSL_CITATION {"citationID":"89aVO9u9","properties":{"formattedCitation":"(Gr\\uc0\\u225{}inne Conole, 2010)","plainCitation":"(Gráinne Conole, 2010)","dontUpdate":true,"noteIndex":0},"citationItems":[{"id":61,"uris":["http://zotero.org/users/local/QsygNxKM/items/T93CEQ5S"],"uri":["http://zotero.org/users/local/QsygNxKM/items/T93CEQ5S"],"itemData":{"id":61,"type":"report","title":"Review of Pedagogical Models and their use in e-learning","publisher":"Milton Keynes: Open University","URL":"goo.gl/AfBK7R","language":"English","author":[{"family":"Conole","given":"Gráinne"}],"issued":{"date-parts":[["2010"]]},"accessed":{"date-parts":[["2018",10,7]]}}}],"schema":"https://github.com/citation-style-language/schema/raw/master/csl-citation.json"} </w:instrText>
-      </w:r>
-      <w:r>
-        <w:rPr>
-          <w:sz w:val="18"/>
-          <w:szCs w:val="18"/>
-          <w:lang w:val="en-GB"/>
-        </w:rPr>
-        <w:fldChar w:fldCharType="separate"/>
-      </w:r>
-      <w:r>
-        <w:rPr>
-          <w:sz w:val="18"/>
-          <w:szCs w:val="18"/>
-          <w:lang w:val="en-GB"/>
-        </w:rPr>
-        <w:t>(Conole, 2010)</w:t>
-      </w:r>
-      <w:r>
-        <w:rPr>
-          <w:sz w:val="18"/>
-          <w:szCs w:val="18"/>
-          <w:lang w:val="en-GB"/>
-        </w:rPr>
-        <w:fldChar w:fldCharType="end"/>
-      </w:r>
-      <w:r>
-        <w:rPr>
-          <w:sz w:val="18"/>
-          <w:szCs w:val="18"/>
-          <w:lang w:val="en-GB"/>
-        </w:rPr>
-        <w:t xml:space="preserve">. Aktiviteterna handlar om att förändra beteende genom att ge direkt återkoppling efter själva utförandet </w:t>
-      </w:r>
-      <w:r>
-        <w:rPr>
-          <w:sz w:val="18"/>
-          <w:szCs w:val="18"/>
-          <w:lang w:val="en-GB"/>
-        </w:rPr>
-        <w:fldChar w:fldCharType="begin"/>
-      </w:r>
-      <w:r>
-        <w:rPr>
-          <w:sz w:val="18"/>
-          <w:szCs w:val="18"/>
-          <w:lang w:val="en-GB"/>
-        </w:rPr>
-        <w:instrText xml:space="preserve"> ADDIN ZOTERO_ITEM CSL_CITATION {"citationID":"cDMcnSK2","properties":{"formattedCitation":"(G. Conole, Dyke, Oliver, &amp; Seale, 2004)","plainCitation":"(G. Conole, Dyke, Oliver, &amp; Seale, 2004)","dontUpdate":true,"noteIndex":0},"citationItems":[{"id":83,"uris":["http://zotero.org/users/local/QsygNxKM/items/UMT29TND"],"uri":["http://zotero.org/users/local/QsygNxKM/items/UMT29TND"],"itemData":{"id":83,"type":"article-journal","title":"Mapping pedagogy and tools for effective learning design","container-title":"Computers &amp; Education","page":"17-33","volume":"43","issue":"1-2","source":"Crossref","abstract":"A number of pedagogies and approaches are often quoted in the e-learning literature – constructivism, communities of practice, collaboration – but we suggest that much of what is described could more easily be explained in terms of didactic and behaviourist approaches to learning. In this paper we propose a model that supports the development of pedagogically driven approaches to e-learning. The paper begins by explaining how models can be used to represent theoretical approaches and to support practitioners’ engagement with these. After outlining the method through which this can be achieved, a model of pedagogies is developed. This process begins with a review of learning theories, from which key components of learning are distilled. This abstraction is used as an analytical tool, allowing components of learning scenarios to be described and related to appropriate theoretical approaches through the use of speciﬁc tools and resources. Our assertion is that a better articulation and mapping of diﬀerent pedagogical processes, tools and techniques will provide a pedagogic approach that is more reﬂexive and consistent with practitioners’ theoretical perspective on learning and teaching.","URL":"http://linkinghub.elsevier.com/retrieve/pii/S0360131503001404","DOI":"10.1016/j.compedu.2003.12.018","ISSN":"03601315","language":"en","author":[{"family":"Conole","given":"G."},{"family":"Dyke","given":"M."},{"family":"Oliver","given":"M."},{"family":"Seale","given":"J."}],"issued":{"date-parts":[["2004",8]]},"accessed":{"date-parts":[["2018",10,8]]}}}],"schema":"https://github.com/citation-style-language/schema/raw/master/csl-citation.json"} </w:instrText>
-      </w:r>
-      <w:r>
-        <w:rPr>
-          <w:sz w:val="18"/>
-          <w:szCs w:val="18"/>
-          <w:lang w:val="en-GB"/>
-        </w:rPr>
-        <w:fldChar w:fldCharType="separate"/>
-      </w:r>
-      <w:r>
-        <w:rPr>
-          <w:sz w:val="18"/>
-          <w:szCs w:val="18"/>
-          <w:lang w:val="en-GB"/>
-        </w:rPr>
-        <w:t>(Conole, et.al., 2004)</w:t>
-      </w:r>
-      <w:r>
-        <w:rPr>
-          <w:sz w:val="18"/>
-          <w:szCs w:val="18"/>
-          <w:lang w:val="en-GB"/>
-        </w:rPr>
-        <w:fldChar w:fldCharType="end"/>
-      </w:r>
-      <w:r>
-        <w:rPr>
-          <w:sz w:val="18"/>
-          <w:szCs w:val="18"/>
-          <w:lang w:val="en-GB"/>
-        </w:rPr>
-        <w:t xml:space="preserve">. </w:t>
-      </w:r>
-      <w:proofErr w:type="gramStart"/>
-      <w:r>
-        <w:rPr>
-          <w:sz w:val="18"/>
-          <w:szCs w:val="18"/>
-          <w:lang w:val="en-GB"/>
-        </w:rPr>
-        <w:t>En av de pedagogiska modellerna som används inom det Associativa perspektivet är Direkt Instruktion Modellen (DIM).</w:t>
-      </w:r>
-      <w:proofErr w:type="gramEnd"/>
-      <w:r>
-        <w:rPr>
-          <w:sz w:val="18"/>
-          <w:szCs w:val="18"/>
-          <w:lang w:val="en-GB"/>
-        </w:rPr>
-        <w:t xml:space="preserve"> I DIM utgår undervisningen från koncept och färdigheter genom kombination av praktik och återkoppling till studenten </w:t>
-      </w:r>
-      <w:r>
-        <w:rPr>
-          <w:sz w:val="18"/>
-          <w:szCs w:val="18"/>
-          <w:lang w:val="en-GB"/>
-        </w:rPr>
-        <w:fldChar w:fldCharType="begin"/>
-      </w:r>
-      <w:r>
-        <w:rPr>
-          <w:sz w:val="18"/>
-          <w:szCs w:val="18"/>
-          <w:lang w:val="en-GB"/>
-        </w:rPr>
-        <w:instrText xml:space="preserve"> ADDIN ZOTERO_ITEM CSL_CITATION {"citationID":"WpAQ08eS","properties":{"formattedCitation":"(Kauchak &amp; Eggen, 2011; Yeh, 2009)","plainCitation":"(Kauchak &amp; Eggen, 2011; Yeh, 2009)","noteIndex":0},"citationItems":[{"id":63,"uris":["http://zotero.org/users/local/QsygNxKM/items/THNG2LRQ"],"uri":["http://zotero.org/users/local/QsygNxKM/items/THNG2LRQ"],"itemData":{"id":63,"type":"book","title":"Learning and teaching: research-based methods","publisher":"Pearson","publisher-place":"Boston","number-of-pages":"480","event-place":"Boston","ISBN":"978-0-13-217934-8","shortTitle":"Learning and teaching","language":"English","author":[{"family":"Kauchak","given":"Donald P."},{"family":"Eggen","given":"Paul D."}],"issued":{"date-parts":[["2011"]]}}},{"id":72,"uris":["http://zotero.org/users/local/QsygNxKM/items/YZU8SXCY"],"uri":["http://zotero.org/users/local/QsygNxKM/items/YZU8SXCY"],"itemData":{"id":72,"type":"article-journal","title":"Integrating e-learning into the Direct-instruction Model to enhance the effectiveness of critical-thinking instruction","container-title":"Instructional Science","page":"185-203","volume":"37","issue":"2","source":"JSTOR","abstract":"[The Direct-instruction Model favors the use of teacher explanations and modeling combined with student practice and feedback to teach thinking skills. Using this paradigm, this study incorporates e-learning during an 18-week experimental instruction period that includes 48 preservice teachers. The instructional design in this study emphasizes scaffolding, observational learning, mastery of critical-thinking skills, guided practices, cooperative learning, providing feedback, self-reflection, online discussions, and active participation in an online learning community. This study employs 2 critical-thinking tests, 2 inventories, and 1 open-ended reflection questionnaire; and students' scores on the pretest and posttest are compared via the Repeated Measure Analysis of Variance. The primary findings are as follows: (a) all participants preferred the instructional design in this study; (b) the experimental instruction effectively improved the preservice teachers' critical-thinking ability as well as their professional knowledge and personal teaching efficacy concerning critical-thinking instruction; (c) the mechanisms contributing to the effectiveness of the experimental instruction mainly included discussing and sharing, observational learning, self-reflection, guided practice, and the learning community.]","URL":"goo.gl/Lo4tFB","ISSN":"0020-4277","author":[{"family":"Yeh","given":"Yu-Chu"}],"issued":{"date-parts":[["2009"]]},"accessed":{"date-parts":[["2018",10,8]]}}}],"schema":"https://github.com/citation-style-language/schema/raw/master/csl-citation.json"} </w:instrText>
-      </w:r>
-      <w:r>
-        <w:rPr>
-          <w:sz w:val="18"/>
-          <w:szCs w:val="18"/>
-          <w:lang w:val="en-GB"/>
-        </w:rPr>
-        <w:fldChar w:fldCharType="separate"/>
-      </w:r>
-      <w:r>
-        <w:rPr>
-          <w:sz w:val="18"/>
-          <w:szCs w:val="18"/>
-          <w:lang w:val="en-GB"/>
-        </w:rPr>
-        <w:t>(Kauchak &amp; Eggen, 2011; Yeh, 2009)</w:t>
-      </w:r>
-      <w:r>
-        <w:rPr>
-          <w:sz w:val="18"/>
-          <w:szCs w:val="18"/>
-          <w:lang w:val="en-GB"/>
-        </w:rPr>
-        <w:fldChar w:fldCharType="end"/>
-      </w:r>
-      <w:r>
-        <w:rPr>
-          <w:sz w:val="18"/>
-          <w:szCs w:val="18"/>
-          <w:lang w:val="en-GB"/>
-        </w:rPr>
-        <w:t>.</w:t>
-      </w:r>
-    </w:p>
-    <w:p>
-      <w:pPr>
-        <w:rPr>
-          <w:sz w:val="18"/>
-          <w:szCs w:val="18"/>
-          <w:lang w:val="en-GB"/>
-        </w:rPr>
-      </w:pPr>
-    </w:p>
-    <w:p>
-      <w:pPr>
-        <w:rPr>
-          <w:sz w:val="18"/>
-          <w:szCs w:val="18"/>
-          <w:lang w:val="en-GB"/>
-        </w:rPr>
-      </w:pPr>
-      <w:r>
-        <w:rPr>
-          <w:sz w:val="18"/>
-          <w:szCs w:val="18"/>
-          <w:lang w:val="en-GB"/>
-        </w:rPr>
-        <w:t xml:space="preserve">Det Kognitiva perspektivet är istället baserat på ”lärande genom förståelse” och utnyttjar relationen mellan kognitiva processer och beteende för att strukturera kursinnehåll och ge upphov till transformationer i kognitiva strukturer </w:t>
-      </w:r>
-      <w:r>
-        <w:rPr>
-          <w:sz w:val="18"/>
-          <w:szCs w:val="18"/>
-          <w:lang w:val="en-GB"/>
-        </w:rPr>
-        <w:fldChar w:fldCharType="begin"/>
-      </w:r>
-      <w:r>
-        <w:rPr>
-          <w:sz w:val="18"/>
-          <w:szCs w:val="18"/>
-          <w:lang w:val="en-GB"/>
-        </w:rPr>
-        <w:instrText xml:space="preserve"> ADDIN ZOTERO_ITEM CSL_CITATION {"citationID":"n5M8bytL","properties":{"formattedCitation":"(Gr\\uc0\\u225{}inne Conole, 2010; Dalsgaard, 2005)","plainCitation":"(Gráinne Conole, 2010; Dalsgaard, 2005)","dontUpdate":true,"noteIndex":0},"citationItems":[{"id":61,"uris":["http://zotero.org/users/local/QsygNxKM/items/T93CEQ5S"],"uri":["http://zotero.org/users/local/QsygNxKM/items/T93CEQ5S"],"itemData":{"id":61,"type":"report","title":"Review of Pedagogical Models and their use in e-learning","publisher":"Milton Keynes: Open University","URL":"goo.gl/AfBK7R","language":"English","author":[{"family":"Conole","given":"Gráinne"}],"issued":{"date-parts":[["2010"]]},"accessed":{"date-parts":[["2018",10,7]]}}},{"id":94,"uris":["http://zotero.org/users/local/QsygNxKM/items/RUE2LLJQ"],"uri":["http://zotero.org/users/local/QsygNxKM/items/RUE2LLJQ"],"itemData":{"id":94,"type":"article-journal","title":"Pedagogical quality in e-learning","container-title":"eleed","volume":"1","issue":"1","source":"eleed.campussource.de","abstract":"eleed, Iss. 1 - The article is concerned with design and use of e-learning technology to develop education qualitatively. The purpose is to develop a framework for a pedagogical evaluation of e-learning technology. The approach is that evaluation and design must be grounded in a learning theoretical approach, and it is argued that it is necessary to make a reflection of technology in relation to activities, learning principles, and a learning theory in order to qualitatively develop education. The article presents three frameworks developed on the basis of cognitivism, radical constructivism and activity theory. Finally, on the basis of the frameworks, the article discusses e-learning technology and, more specifically, design of virtual learning environments and learning objects. It is argued that e-learning technology is not pedagogically neutral, and that it is therefore necessary to focus on design of technology that explicitly supports a certain pedagogical approach. Further, it is argued that design should direct its focus away from organisation of content and towards design of activities.","URL":"https://eleed.campussource.de/archive/1/78/index_html","language":"en","author":[{"family":"Dalsgaard","given":"Christian"}],"issued":{"date-parts":[["2005",3,15]]},"accessed":{"date-parts":[["2018",11,4]]}}}],"schema":"https://github.com/citation-style-language/schema/raw/master/csl-citation.json"} </w:instrText>
-      </w:r>
-      <w:r>
-        <w:rPr>
-          <w:sz w:val="18"/>
-          <w:szCs w:val="18"/>
-          <w:lang w:val="en-GB"/>
-        </w:rPr>
-        <w:fldChar w:fldCharType="separate"/>
-      </w:r>
-      <w:r>
-        <w:rPr>
-          <w:sz w:val="18"/>
-          <w:szCs w:val="18"/>
-          <w:lang w:val="en-GB"/>
-        </w:rPr>
-        <w:t>(Conole, 2010; Dalsgaard, 2005)</w:t>
-      </w:r>
-      <w:r>
-        <w:rPr>
-          <w:sz w:val="18"/>
-          <w:szCs w:val="18"/>
-          <w:lang w:val="en-GB"/>
-        </w:rPr>
-        <w:fldChar w:fldCharType="end"/>
-      </w:r>
-      <w:r>
-        <w:rPr>
-          <w:sz w:val="18"/>
-          <w:szCs w:val="18"/>
-          <w:lang w:val="en-GB"/>
-        </w:rPr>
-        <w:t xml:space="preserve">. </w:t>
-      </w:r>
-      <w:proofErr w:type="gramStart"/>
-      <w:r>
-        <w:rPr>
-          <w:sz w:val="18"/>
-          <w:szCs w:val="18"/>
-          <w:lang w:val="en-GB"/>
-        </w:rPr>
-        <w:t>Studenten lär sig bl.a.</w:t>
-      </w:r>
-      <w:proofErr w:type="gramEnd"/>
-      <w:r>
-        <w:rPr>
-          <w:sz w:val="18"/>
-          <w:szCs w:val="18"/>
-          <w:lang w:val="en-GB"/>
-        </w:rPr>
-        <w:t xml:space="preserve"> </w:t>
-      </w:r>
-      <w:proofErr w:type="gramStart"/>
-      <w:r>
-        <w:rPr>
-          <w:sz w:val="18"/>
-          <w:szCs w:val="18"/>
-          <w:lang w:val="en-GB"/>
-        </w:rPr>
-        <w:t>genom</w:t>
-      </w:r>
-      <w:proofErr w:type="gramEnd"/>
-      <w:r>
-        <w:rPr>
-          <w:sz w:val="18"/>
-          <w:szCs w:val="18"/>
-          <w:lang w:val="en-GB"/>
-        </w:rPr>
-        <w:t xml:space="preserve"> omvandling av erfarenhet till kunskap och kompetens, ofta genom självstyrda aktiviteter och lösning av specifika problem (Conole, 2010; Brodie, 2005). En modell inom det Kognitiva perspektivet kallas Konstruktivistisk Läromiljö (KLM), och baserar sig på att studenten bygger sina egna mentala strukturer när de interagerar med en miljö </w:t>
-      </w:r>
-      <w:r>
-        <w:rPr>
-          <w:sz w:val="18"/>
-          <w:szCs w:val="18"/>
-          <w:lang w:val="en-GB"/>
-        </w:rPr>
-        <w:fldChar w:fldCharType="begin"/>
-      </w:r>
-      <w:r>
-        <w:rPr>
-          <w:sz w:val="18"/>
-          <w:szCs w:val="18"/>
-          <w:lang w:val="en-GB"/>
-        </w:rPr>
-        <w:instrText xml:space="preserve"> ADDIN ZOTERO_ITEM CSL_CITATION {"citationID":"RGetAkjq","properties":{"formattedCitation":"(Yeh, 2009)","plainCitation":"(Yeh, 2009)","noteIndex":0},"citationItems":[{"id":72,"uris":["http://zotero.org/users/local/QsygNxKM/items/YZU8SXCY"],"uri":["http://zotero.org/users/local/QsygNxKM/items/YZU8SXCY"],"itemData":{"id":72,"type":"article-journal","title":"Integrating e-learning into the Direct-instruction Model to enhance the effectiveness of critical-thinking instruction","container-title":"Instructional Science","page":"185-203","volume":"37","issue":"2","source":"JSTOR","abstract":"[The Direct-instruction Model favors the use of teacher explanations and modeling combined with student practice and feedback to teach thinking skills. Using this paradigm, this study incorporates e-learning during an 18-week experimental instruction period that includes 48 preservice teachers. The instructional design in this study emphasizes scaffolding, observational learning, mastery of critical-thinking skills, guided practices, cooperative learning, providing feedback, self-reflection, online discussions, and active participation in an online learning community. This study employs 2 critical-thinking tests, 2 inventories, and 1 open-ended reflection questionnaire; and students' scores on the pretest and posttest are compared via the Repeated Measure Analysis of Variance. The primary findings are as follows: (a) all participants preferred the instructional design in this study; (b) the experimental instruction effectively improved the preservice teachers' critical-thinking ability as well as their professional knowledge and personal teaching efficacy concerning critical-thinking instruction; (c) the mechanisms contributing to the effectiveness of the experimental instruction mainly included discussing and sharing, observational learning, self-reflection, guided practice, and the learning community.]","URL":"goo.gl/Lo4tFB","ISSN":"0020-4277","author":[{"family":"Yeh","given":"Yu-Chu"}],"issued":{"date-parts":[["2009"]]},"accessed":{"date-parts":[["2018",10,8]]}}}],"schema":"https://github.com/citation-style-language/schema/raw/master/csl-citation.json"} </w:instrText>
-      </w:r>
-      <w:r>
-        <w:rPr>
-          <w:sz w:val="18"/>
-          <w:szCs w:val="18"/>
-          <w:lang w:val="en-GB"/>
-        </w:rPr>
-        <w:fldChar w:fldCharType="separate"/>
-      </w:r>
-      <w:r>
-        <w:rPr>
-          <w:sz w:val="18"/>
-          <w:szCs w:val="18"/>
-          <w:lang w:val="en-GB"/>
-        </w:rPr>
-        <w:t>(Yeh, 2009)</w:t>
-      </w:r>
-      <w:r>
-        <w:rPr>
-          <w:sz w:val="18"/>
-          <w:szCs w:val="18"/>
-          <w:lang w:val="en-GB"/>
-        </w:rPr>
-        <w:fldChar w:fldCharType="end"/>
-      </w:r>
-      <w:r>
-        <w:rPr>
-          <w:sz w:val="18"/>
-          <w:szCs w:val="18"/>
-          <w:lang w:val="en-GB"/>
-        </w:rPr>
-        <w:t xml:space="preserve">. Modellen fokuserar på att studenten ställs inför ett problem som självständigt ska lösas med hjälp av en tydlig design som ska uppmuntra studenten att frivilligt vilja upptäcka lärandet </w:t>
-      </w:r>
-      <w:r>
-        <w:rPr>
-          <w:sz w:val="18"/>
-          <w:szCs w:val="18"/>
-          <w:lang w:val="en-GB"/>
-        </w:rPr>
-        <w:fldChar w:fldCharType="begin"/>
-      </w:r>
-      <w:r>
-        <w:rPr>
-          <w:sz w:val="18"/>
-          <w:szCs w:val="18"/>
-          <w:lang w:val="en-GB"/>
-        </w:rPr>
-        <w:instrText xml:space="preserve"> ADDIN ZOTERO_ITEM CSL_CITATION {"citationID":"I26GU7f7","properties":{"formattedCitation":"(Yeh, 2009)","plainCitation":"(Yeh, 2009)","noteIndex":0},"citationItems":[{"id":72,"uris":["http://zotero.org/users/local/QsygNxKM/items/YZU8SXCY"],"uri":["http://zotero.org/users/local/QsygNxKM/items/YZU8SXCY"],"itemData":{"id":72,"type":"article-journal","title":"Integrating e-learning into the Direct-instruction Model to enhance the effectiveness of critical-thinking instruction","container-title":"Instructional Science","page":"185-203","volume":"37","issue":"2","source":"JSTOR","abstract":"[The Direct-instruction Model favors the use of teacher explanations and modeling combined with student practice and feedback to teach thinking skills. Using this paradigm, this study incorporates e-learning during an 18-week experimental instruction period that includes 48 preservice teachers. The instructional design in this study emphasizes scaffolding, observational learning, mastery of critical-thinking skills, guided practices, cooperative learning, providing feedback, self-reflection, online discussions, and active participation in an online learning community. This study employs 2 critical-thinking tests, 2 inventories, and 1 open-ended reflection questionnaire; and students' scores on the pretest and posttest are compared via the Repeated Measure Analysis of Variance. The primary findings are as follows: (a) all participants preferred the instructional design in this study; (b) the experimental instruction effectively improved the preservice teachers' critical-thinking ability as well as their professional knowledge and personal teaching efficacy concerning critical-thinking instruction; (c) the mechanisms contributing to the effectiveness of the experimental instruction mainly included discussing and sharing, observational learning, self-reflection, guided practice, and the learning community.]","URL":"goo.gl/Lo4tFB","ISSN":"0020-4277","author":[{"family":"Yeh","given":"Yu-Chu"}],"issued":{"date-parts":[["2009"]]},"accessed":{"date-parts":[["2018",10,8]]}}}],"schema":"https://github.com/citation-style-language/schema/raw/master/csl-citation.json"} </w:instrText>
-      </w:r>
-      <w:r>
-        <w:rPr>
-          <w:sz w:val="18"/>
-          <w:szCs w:val="18"/>
-          <w:lang w:val="en-GB"/>
-        </w:rPr>
-        <w:fldChar w:fldCharType="separate"/>
-      </w:r>
-      <w:r>
-        <w:rPr>
-          <w:sz w:val="18"/>
-          <w:szCs w:val="18"/>
-          <w:lang w:val="en-GB"/>
-        </w:rPr>
-        <w:t>(Yeh, 2009)</w:t>
-      </w:r>
-      <w:r>
-        <w:rPr>
-          <w:sz w:val="18"/>
-          <w:szCs w:val="18"/>
-          <w:lang w:val="en-GB"/>
-        </w:rPr>
-        <w:fldChar w:fldCharType="end"/>
-      </w:r>
-      <w:r>
-        <w:rPr>
-          <w:sz w:val="18"/>
-          <w:szCs w:val="18"/>
-          <w:lang w:val="en-GB"/>
-        </w:rPr>
-        <w:t xml:space="preserve">. </w:t>
-      </w:r>
-    </w:p>
-    <w:p>
-      <w:pPr>
-        <w:rPr>
-          <w:sz w:val="18"/>
-          <w:szCs w:val="18"/>
-          <w:lang w:val="en-GB"/>
-        </w:rPr>
-      </w:pPr>
+        </w:rPr>
+        <w:t>. ATM förutsätter att deltagare jobbar tillsammans mot ett gemensamt ändamål (gemenskap). Detta sker med hjälp av specifika verktyg för att nå ett inlärningsresultat och som är styrd av regler och sociala organisationsmodeller. ATM-baserad inlärning gör att förståelse uppstår både individuellt och gemensamt när det arbetas praktiskt i ett socialt sammanhang.”</w:t>
+      </w:r>
     </w:p>
     <w:p>
       <w:pPr>
@@ -1829,307 +1581,6 @@
           <w:i/>
           <w:sz w:val="22"/>
           <w:szCs w:val="22"/>
-          <w:lang w:val="en-GB"/>
-        </w:rPr>
-      </w:pPr>
-      <w:r>
-        <w:rPr>
-          <w:sz w:val="18"/>
-          <w:szCs w:val="18"/>
-          <w:lang w:val="en-GB"/>
-        </w:rPr>
-        <w:t xml:space="preserve">Slutligen, handlar det Sociokulturella perspektivet om ”lärande genom social interaktion”, det vill säga, att delta i sociala sammanhang för att studenten ska lära sig </w:t>
-      </w:r>
-      <w:r>
-        <w:rPr>
-          <w:sz w:val="18"/>
-          <w:szCs w:val="18"/>
-          <w:lang w:val="en-GB"/>
-        </w:rPr>
-        <w:fldChar w:fldCharType="begin"/>
-      </w:r>
-      <w:r>
-        <w:rPr>
-          <w:sz w:val="18"/>
-          <w:szCs w:val="18"/>
-          <w:lang w:val="en-GB"/>
-        </w:rPr>
-        <w:instrText xml:space="preserve"> ADDIN ZOTERO_ITEM CSL_CITATION {"citationID":"6dBYzKaD","properties":{"formattedCitation":"(Gr\\uc0\\u225{}inne Conole, 2010)","plainCitation":"(Gráinne Conole, 2010)","dontUpdate":true,"noteIndex":0},"citationItems":[{"id":61,"uris":["http://zotero.org/users/local/QsygNxKM/items/T93CEQ5S"],"uri":["http://zotero.org/users/local/QsygNxKM/items/T93CEQ5S"],"itemData":{"id":61,"type":"report","title":"Review of Pedagogical Models and their use in e-learning","publisher":"Milton Keynes: Open University","URL":"goo.gl/AfBK7R","language":"English","author":[{"family":"Conole","given":"Gráinne"}],"issued":{"date-parts":[["2010"]]},"accessed":{"date-parts":[["2018",10,7]]}}}],"schema":"https://github.com/citation-style-language/schema/raw/master/csl-citation.json"} </w:instrText>
-      </w:r>
-      <w:r>
-        <w:rPr>
-          <w:sz w:val="18"/>
-          <w:szCs w:val="18"/>
-          <w:lang w:val="en-GB"/>
-        </w:rPr>
-        <w:fldChar w:fldCharType="separate"/>
-      </w:r>
-      <w:r>
-        <w:rPr>
-          <w:sz w:val="18"/>
-          <w:szCs w:val="18"/>
-          <w:lang w:val="en-GB"/>
-        </w:rPr>
-        <w:t>(Conole, 2010)</w:t>
-      </w:r>
-      <w:r>
-        <w:rPr>
-          <w:sz w:val="18"/>
-          <w:szCs w:val="18"/>
-          <w:lang w:val="en-GB"/>
-        </w:rPr>
-        <w:fldChar w:fldCharType="end"/>
-      </w:r>
-      <w:r>
-        <w:rPr>
-          <w:sz w:val="18"/>
-          <w:szCs w:val="18"/>
-          <w:lang w:val="en-GB"/>
-        </w:rPr>
-        <w:t xml:space="preserve">. Ett exempel på dessa former av sammanhang är användningen av små studentgrupper där studenterna </w:t>
-      </w:r>
-      <w:proofErr w:type="gramStart"/>
-      <w:r>
-        <w:rPr>
-          <w:sz w:val="18"/>
-          <w:szCs w:val="18"/>
-          <w:lang w:val="en-GB"/>
-        </w:rPr>
-        <w:t>kan</w:t>
-      </w:r>
-      <w:proofErr w:type="gramEnd"/>
-      <w:r>
-        <w:rPr>
-          <w:sz w:val="18"/>
-          <w:szCs w:val="18"/>
-          <w:lang w:val="en-GB"/>
-        </w:rPr>
-        <w:t xml:space="preserve"> skaffa sig kunskaper tillsammans. </w:t>
-      </w:r>
-      <w:proofErr w:type="gramStart"/>
-      <w:r>
-        <w:rPr>
-          <w:sz w:val="18"/>
-          <w:szCs w:val="18"/>
-          <w:lang w:val="en-GB"/>
-        </w:rPr>
-        <w:t>I de små studentgrupperna, motiveras studenten till lärande genom bl.a.</w:t>
-      </w:r>
-      <w:proofErr w:type="gramEnd"/>
-      <w:r>
-        <w:rPr>
-          <w:sz w:val="18"/>
-          <w:szCs w:val="18"/>
-          <w:lang w:val="en-GB"/>
-        </w:rPr>
-        <w:t xml:space="preserve"> </w:t>
-      </w:r>
-      <w:proofErr w:type="gramStart"/>
-      <w:r>
-        <w:rPr>
-          <w:sz w:val="18"/>
-          <w:szCs w:val="18"/>
-          <w:lang w:val="en-GB"/>
-        </w:rPr>
-        <w:t>sin</w:t>
-      </w:r>
-      <w:proofErr w:type="gramEnd"/>
-      <w:r>
-        <w:rPr>
-          <w:sz w:val="18"/>
-          <w:szCs w:val="18"/>
-          <w:lang w:val="en-GB"/>
-        </w:rPr>
-        <w:t xml:space="preserve"> motivation att etablera sig i gruppen genom att bidra med sin egen insats och tidigare kunskaper.  Samtidigt, stödjer gruppen läroprocessen genom utveckling av praxis som delas inom gruppen och inkluderar, till exempel värderingar och specifik kunskap </w:t>
-      </w:r>
-      <w:r>
-        <w:rPr>
-          <w:sz w:val="18"/>
-          <w:szCs w:val="18"/>
-          <w:lang w:val="en-GB"/>
-        </w:rPr>
-        <w:fldChar w:fldCharType="begin"/>
-      </w:r>
-      <w:r>
-        <w:rPr>
-          <w:sz w:val="18"/>
-          <w:szCs w:val="18"/>
-          <w:lang w:val="en-GB"/>
-        </w:rPr>
-        <w:instrText xml:space="preserve"> ADDIN ZOTERO_ITEM CSL_CITATION {"citationID":"KHBxQuqW","properties":{"formattedCitation":"(Mayes &amp; de Freitas, 2004)","plainCitation":"(Mayes &amp; de Freitas, 2004)","noteIndex":0},"citationItems":[{"id":34,"uris":["http://zotero.org/users/local/QsygNxKM/items/FADQLDDZ"],"uri":["http://zotero.org/users/local/QsygNxKM/items/FADQLDDZ"],"itemData":{"id":34,"type":"article-journal","title":"Review of e-learning theories, frameworks and models","container-title":"JISC e-Learning Models Desk Study","issue":"1","source":"Zotero","language":"English","author":[{"family":"Mayes","given":"Terry"},{"family":"Freitas","given":"Sara","non-dropping-particle":"de"}],"issued":{"date-parts":[["2004"]]}}}],"schema":"https://github.com/citation-style-language/schema/raw/master/csl-citation.json"} </w:instrText>
-      </w:r>
-      <w:r>
-        <w:rPr>
-          <w:sz w:val="18"/>
-          <w:szCs w:val="18"/>
-          <w:lang w:val="en-GB"/>
-        </w:rPr>
-        <w:fldChar w:fldCharType="separate"/>
-      </w:r>
-      <w:r>
-        <w:rPr>
-          <w:sz w:val="18"/>
-          <w:szCs w:val="18"/>
-          <w:lang w:val="en-GB"/>
-        </w:rPr>
-        <w:t>(Mayes &amp; de Freitas, 2004)</w:t>
-      </w:r>
-      <w:r>
-        <w:rPr>
-          <w:sz w:val="18"/>
-          <w:szCs w:val="18"/>
-          <w:lang w:val="en-GB"/>
-        </w:rPr>
-        <w:fldChar w:fldCharType="end"/>
-      </w:r>
-      <w:r>
-        <w:rPr>
-          <w:sz w:val="18"/>
-          <w:szCs w:val="18"/>
-          <w:lang w:val="en-GB"/>
-        </w:rPr>
-        <w:t xml:space="preserve">. Sociokulturellt perspektiv inkluderar modellen Aktivitets Teori (ATM) </w:t>
-      </w:r>
-      <w:r>
-        <w:rPr>
-          <w:sz w:val="18"/>
-          <w:szCs w:val="18"/>
-          <w:lang w:val="en-GB"/>
-        </w:rPr>
-        <w:fldChar w:fldCharType="begin"/>
-      </w:r>
-      <w:r>
-        <w:rPr>
-          <w:sz w:val="18"/>
-          <w:szCs w:val="18"/>
-          <w:lang w:val="en-GB"/>
-        </w:rPr>
-        <w:instrText xml:space="preserve"> ADDIN ZOTERO_ITEM CSL_CITATION {"citationID":"3bWyt5gi","properties":{"formattedCitation":"(Gr\\uc0\\u225{}inne Conole, 2010)","plainCitation":"(Gráinne Conole, 2010)","dontUpdate":true,"noteIndex":0},"citationItems":[{"id":61,"uris":["http://zotero.org/users/local/QsygNxKM/items/T93CEQ5S"],"uri":["http://zotero.org/users/local/QsygNxKM/items/T93CEQ5S"],"itemData":{"id":61,"type":"report","title":"Review of Pedagogical Models and their use in e-learning","publisher":"Milton Keynes: Open University","URL":"goo.gl/AfBK7R","language":"English","author":[{"family":"Conole","given":"Gráinne"}],"issued":{"date-parts":[["2010"]]},"accessed":{"date-parts":[["2018",10,7]]}}}],"schema":"https://github.com/citation-style-language/schema/raw/master/csl-citation.json"} </w:instrText>
-      </w:r>
-      <w:r>
-        <w:rPr>
-          <w:sz w:val="18"/>
-          <w:szCs w:val="18"/>
-          <w:lang w:val="en-GB"/>
-        </w:rPr>
-        <w:fldChar w:fldCharType="separate"/>
-      </w:r>
-      <w:r>
-        <w:rPr>
-          <w:sz w:val="18"/>
-          <w:szCs w:val="18"/>
-          <w:lang w:val="en-GB"/>
-        </w:rPr>
-        <w:t>(Conole, 2010)</w:t>
-      </w:r>
-      <w:r>
-        <w:rPr>
-          <w:sz w:val="18"/>
-          <w:szCs w:val="18"/>
-          <w:lang w:val="en-GB"/>
-        </w:rPr>
-        <w:fldChar w:fldCharType="end"/>
-      </w:r>
-      <w:r>
-        <w:rPr>
-          <w:sz w:val="18"/>
-          <w:szCs w:val="18"/>
-          <w:lang w:val="en-GB"/>
-        </w:rPr>
-        <w:t xml:space="preserve">. ATM är baserad på sex hörnstenar som utnyttjas för att åstadkomma ett inlärningsresultat: verktyg, deltagare, ändamål, regler, gemenskap, och sociala organisationsmodeller </w:t>
-      </w:r>
-      <w:r>
-        <w:rPr>
-          <w:sz w:val="18"/>
-          <w:szCs w:val="18"/>
-          <w:lang w:val="en-GB"/>
-        </w:rPr>
-        <w:fldChar w:fldCharType="begin"/>
-      </w:r>
-      <w:r>
-        <w:rPr>
-          <w:sz w:val="18"/>
-          <w:szCs w:val="18"/>
-          <w:lang w:val="en-GB"/>
-        </w:rPr>
-        <w:instrText xml:space="preserve"> ADDIN ZOTERO_ITEM CSL_CITATION {"citationID":"t4lmXnmt","properties":{"formattedCitation":"(Engestr\\uc0\\u246{}m, 1987)","plainCitation":"(Engeström, 1987)","noteIndex":0},"citationItems":[{"id":97,"uris":["http://zotero.org/users/local/QsygNxKM/items/VX5N58DQ"],"uri":["http://zotero.org/users/local/QsygNxKM/items/VX5N58DQ"],"itemData":{"id":97,"type":"book","title":"Learning by expanding: An activity-theoretical approach to developmental research","publisher-place":"p. 78","event-place":"p. 78","author":[{"family":"Engeström","given":"Yrjö"}],"issued":{"date-parts":[["1987"]]}}}],"schema":"https://github.com/citation-style-language/schema/raw/master/csl-citation.json"} </w:instrText>
-      </w:r>
-      <w:r>
-        <w:rPr>
-          <w:sz w:val="18"/>
-          <w:szCs w:val="18"/>
-          <w:lang w:val="en-GB"/>
-        </w:rPr>
-        <w:fldChar w:fldCharType="separate"/>
-      </w:r>
-      <w:r>
-        <w:rPr>
-          <w:sz w:val="18"/>
-          <w:szCs w:val="18"/>
-          <w:lang w:val="en-GB"/>
-        </w:rPr>
-        <w:t>(Engeström, 1987)</w:t>
-      </w:r>
-      <w:r>
-        <w:rPr>
-          <w:sz w:val="18"/>
-          <w:szCs w:val="18"/>
-          <w:lang w:val="en-GB"/>
-        </w:rPr>
-        <w:fldChar w:fldCharType="end"/>
-      </w:r>
-      <w:r>
-        <w:rPr>
-          <w:sz w:val="18"/>
-          <w:szCs w:val="18"/>
-          <w:lang w:val="en-GB"/>
-        </w:rPr>
-        <w:t xml:space="preserve">. </w:t>
-      </w:r>
-      <w:proofErr w:type="gramStart"/>
-      <w:r>
-        <w:rPr>
-          <w:sz w:val="18"/>
-          <w:szCs w:val="18"/>
-          <w:lang w:val="en-GB"/>
-        </w:rPr>
-        <w:t>ATM förutsätter att deltagare jobbar tillsammans mot ett gemensamt ändamål (gemenskap).</w:t>
-      </w:r>
-      <w:proofErr w:type="gramEnd"/>
-      <w:r>
-        <w:rPr>
-          <w:sz w:val="18"/>
-          <w:szCs w:val="18"/>
-          <w:lang w:val="en-GB"/>
-        </w:rPr>
-        <w:t xml:space="preserve"> </w:t>
-      </w:r>
-      <w:proofErr w:type="gramStart"/>
-      <w:r>
-        <w:rPr>
-          <w:sz w:val="18"/>
-          <w:szCs w:val="18"/>
-          <w:lang w:val="en-GB"/>
-        </w:rPr>
-        <w:t>Detta sker med hjälp av specifika verktyg för att nå ett inlärningsresultat och som är styrd av regler och sociala organisationsmodeller.</w:t>
-      </w:r>
-      <w:proofErr w:type="gramEnd"/>
-      <w:r>
-        <w:rPr>
-          <w:sz w:val="18"/>
-          <w:szCs w:val="18"/>
-          <w:lang w:val="en-GB"/>
-        </w:rPr>
-        <w:t xml:space="preserve"> ATM-baserad inlärning gör att förståelse uppstår både individuellt och gemensamt när det arbetas praktiskt i ett socialt sammanhang.”</w:t>
-      </w:r>
-    </w:p>
-    <w:p>
-      <w:pPr>
-        <w:rPr>
-          <w:i/>
-          <w:sz w:val="22"/>
-          <w:szCs w:val="22"/>
-          <w:lang w:val="en-GB"/>
         </w:rPr>
       </w:pPr>
     </w:p>
@@ -2914,7 +2365,6 @@
         <w:rPr>
           <w:sz w:val="18"/>
           <w:szCs w:val="18"/>
-          <w:lang w:val="en-GB"/>
         </w:rPr>
         <w:t>“Begränsningar skall diskuteras i termer av reproducerbarhet, validitet, reliabilitet, generaliserbarhet, vidareförbarhet, trovärdighet, etc., beroende på metodval och metodtillämpning.</w:t>
       </w:r>
@@ -2923,7 +2373,6 @@
         <w:rPr>
           <w:sz w:val="18"/>
           <w:szCs w:val="18"/>
-          <w:lang w:val="en-GB"/>
         </w:rPr>
         <w:t>”</w:t>
       </w:r>
@@ -2959,14 +2408,12 @@
         <w:rPr>
           <w:sz w:val="18"/>
           <w:szCs w:val="18"/>
-          <w:lang w:val="en-GB"/>
-        </w:rPr>
-      </w:pPr>
-      <w:r>
-        <w:rPr>
-          <w:sz w:val="18"/>
-          <w:szCs w:val="18"/>
-          <w:lang w:val="en-GB"/>
+        </w:rPr>
+      </w:pPr>
+      <w:r>
+        <w:rPr>
+          <w:sz w:val="18"/>
+          <w:szCs w:val="18"/>
         </w:rPr>
         <w:t>“Intervjun bestod endast av en respondent och följden kan bli att resultaten skulle vara mer reliabla om flera personer kunde intervjuas.”</w:t>
       </w:r>
@@ -3171,30 +2618,7 @@
           <w:sz w:val="18"/>
           <w:szCs w:val="18"/>
         </w:rPr>
-        <w:t xml:space="preserve">. I Mayes &amp; de Freitas (2004) studie är varje perspektiv representerat av en fråga. Genom att analysera vilken fråga som bäst karaktäriserar en specifik modell kunde de förstå vilket perspektiv modellen korresponderar bäst med. </w:t>
-      </w:r>
-      <w:r>
-        <w:rPr>
-          <w:sz w:val="18"/>
-          <w:szCs w:val="18"/>
-        </w:rPr>
-        <w:t xml:space="preserve">Denna studie använder också representativa frågor i kartläggningsprocessen men </w:t>
-      </w:r>
-      <w:proofErr w:type="gramStart"/>
-      <w:r>
-        <w:rPr>
-          <w:sz w:val="18"/>
-          <w:szCs w:val="18"/>
-        </w:rPr>
-        <w:t>nyttjar</w:t>
-      </w:r>
-      <w:proofErr w:type="gramEnd"/>
-      <w:r>
-        <w:rPr>
-          <w:sz w:val="18"/>
-          <w:szCs w:val="18"/>
-        </w:rPr>
-        <w:t xml:space="preserve"> sig av ett flertal frågor per perspektiv, vilket ger ett mer nyanserat resultat. I och med att denna studie representerar varje pedagogiskt perspektiv med en modell från perspektivet, har studien också möjlighet att direkt identifiera en potentiell modell som skulle kunna implementeras i företaget. (Till skillnad) Jämfört med Mayes &amp; de Freitas (2004), hade strategin som användes i denna studie fördelen att använda en strukturerad intervju. Det bidrog till att erfarna personer inom området kunna bidra med extern information för att förbättra kartläggningsprocessen jämfört med Mayes &amp; de Freitas studie. Detta har till följd att forskarens förutfattade meningar begränsas och att trovärdigheten av resultatet ökas. </w:t>
+        <w:t>. I Mayes &amp; de Freitas (2004) studie är varje perspektiv representerat av en fråga. Genom att analysera vilken fråga som bäst karaktäriserar en specifik modell kunde de förstå vilket perspektiv modellen korresponderar bäst med. Denna studie använder också representativa frågor i kartläggningsprocessen, men använder sig av ett flertal frågor per perspektiv, vilket ger ett mer nyanserat resultat. I och med att denna studie representerar varje pedagogiskt perspektiv med en modell från perspektivet, har studien också tillfälle att direkt identifiera en möjlig modell som skulle kunna implementeras i företaget. Till skillnad från Mayes &amp; de Freitas (2004), hade strategin som användes i denna studie fördelen att använda en strukturerad intervju. Det bidrog till att erfarna personer inom området kunna bidra med extern information för att förbättra kartläggningsprocessen jämfört med Mayes &amp; de Freitas studie. Detta har till följd att forskarens förutfattade meningar begränsas och att trovärdigheten av resultatet ökas.</w:t>
       </w:r>
       <w:r>
         <w:rPr>
@@ -3212,8 +2636,6 @@
           <w:lang w:val="en-GB"/>
         </w:rPr>
       </w:pPr>
-      <w:bookmarkStart w:id="0" w:name="_GoBack"/>
-      <w:bookmarkEnd w:id="0"/>
     </w:p>
     <w:p>
       <w:pPr>
@@ -3359,14 +2781,12 @@
         <w:rPr>
           <w:sz w:val="18"/>
           <w:szCs w:val="18"/>
-          <w:lang w:val="en-GB"/>
-        </w:rPr>
-      </w:pPr>
-      <w:r>
-        <w:rPr>
-          <w:sz w:val="18"/>
-          <w:szCs w:val="18"/>
-          <w:lang w:val="en-GB"/>
+        </w:rPr>
+      </w:pPr>
+      <w:r>
+        <w:rPr>
+          <w:sz w:val="18"/>
+          <w:szCs w:val="18"/>
         </w:rPr>
         <w:t>“Att resultaten är av sådan omfattning och kvalitet och presenteras på ett sådant sätt att frågeställningen till viss del kan besvaras.”</w:t>
       </w:r>
@@ -3604,6 +3024,8 @@
           <w:lang w:val="en-GB"/>
         </w:rPr>
       </w:pPr>
+      <w:bookmarkStart w:id="0" w:name="_GoBack"/>
+      <w:bookmarkEnd w:id="0"/>
     </w:p>
     <w:p>
       <w:pPr>
@@ -3615,14 +3037,12 @@
         <w:rPr>
           <w:sz w:val="18"/>
           <w:szCs w:val="18"/>
-          <w:lang w:val="en-GB"/>
-        </w:rPr>
-      </w:pPr>
-      <w:r>
-        <w:rPr>
-          <w:sz w:val="18"/>
-          <w:szCs w:val="18"/>
-          <w:lang w:val="en-GB"/>
+        </w:rPr>
+      </w:pPr>
+      <w:r>
+        <w:rPr>
+          <w:sz w:val="18"/>
+          <w:szCs w:val="18"/>
         </w:rPr>
         <w:t>“För vissa uppsatser finns knappast några etiska eller samhälleliga konsekvenser. Diskussionen kan då vara kortfattad, men den skall motivera varför författarna anser att det inte finns etiska eller samhälleliga konsekvenser.”</w:t>
       </w:r>
@@ -3718,29 +3138,21 @@
           <w:sz w:val="18"/>
           <w:szCs w:val="18"/>
         </w:rPr>
-        <w:t xml:space="preserve">På grund av studiens utformning och faktumet att denna studie fokuserar på ett enskilt företag, Grade, uppstår det inte några </w:t>
-      </w:r>
-      <w:commentRangeStart w:id="1"/>
-      <w:r>
-        <w:rPr>
-          <w:sz w:val="18"/>
-          <w:szCs w:val="18"/>
-        </w:rPr>
-        <w:t xml:space="preserve">etniska </w:t>
-      </w:r>
-      <w:commentRangeEnd w:id="1"/>
-      <w:r>
-        <w:rPr>
-          <w:rStyle w:val="Kommentarsreferens"/>
-        </w:rPr>
-        <w:commentReference w:id="1"/>
-      </w:r>
-      <w:r>
-        <w:rPr>
-          <w:sz w:val="18"/>
-          <w:szCs w:val="18"/>
-        </w:rPr>
-        <w:t>och samhälleliga konsekvenserna baserat på studiens slutsatser. Trots detta kan framtida studier med liknande mål och en alternativ studieutformning, möjliggöra en bredare generalisering av resultaten där sådana konsekvenser kan förväntas.</w:t>
+        <w:t>På grund av studiens utformning och faktumet att denna studie fokuserar på ett enskilt företag, Grade, uppstår det in</w:t>
+      </w:r>
+      <w:r>
+        <w:rPr>
+          <w:sz w:val="18"/>
+          <w:szCs w:val="18"/>
+        </w:rPr>
+        <w:t>te några etiska</w:t>
+      </w:r>
+      <w:r>
+        <w:rPr>
+          <w:sz w:val="18"/>
+          <w:szCs w:val="18"/>
+        </w:rPr>
+        <w:t xml:space="preserve"> och samhälleliga konsekvenserna baserat på studiens slutsatser. Trots detta kan framtida studier med liknande mål och en alternativ studieutformning, möjliggöra en bredare generalisering av resultaten där sådana konsekvenser kan förväntas.</w:t>
       </w:r>
       <w:r>
         <w:rPr>
@@ -3773,27 +3185,6 @@
     </w:sectPr>
   </w:body>
 </w:document>
-</file>
-
-<file path=word/comments.xml><?xml version="1.0" encoding="utf-8"?>
-<w:comments xmlns:wpc="http://schemas.microsoft.com/office/word/2010/wordprocessingCanvas" xmlns:mo="http://schemas.microsoft.com/office/mac/office/2008/main" xmlns:mc="http://schemas.openxmlformats.org/markup-compatibility/2006" xmlns:mv="urn:schemas-microsoft-com:mac:vml" xmlns:o="urn:schemas-microsoft-com:office:office" xmlns:r="http://schemas.openxmlformats.org/officeDocument/2006/relationships" xmlns:m="http://schemas.openxmlformats.org/officeDocument/2006/math" xmlns:v="urn:schemas-microsoft-com:vml" xmlns:wp14="http://schemas.microsoft.com/office/word/2010/wordprocessingDrawing" xmlns:wp="http://schemas.openxmlformats.org/drawingml/2006/wordprocessingDrawing" xmlns:w10="urn:schemas-microsoft-com:office:word" xmlns:w="http://schemas.openxmlformats.org/wordprocessingml/2006/main" xmlns:w14="http://schemas.microsoft.com/office/word/2010/wordml" xmlns:wpg="http://schemas.microsoft.com/office/word/2010/wordprocessingGroup" xmlns:wpi="http://schemas.microsoft.com/office/word/2010/wordprocessingInk" xmlns:wne="http://schemas.microsoft.com/office/word/2006/wordml" xmlns:wps="http://schemas.microsoft.com/office/word/2010/wordprocessingShape" mc:Ignorable="w14 wp14">
-  <w:comment w:id="1" w:author="Jason Serviss" w:date="2019-05-26T16:34:00Z" w:initials="JS">
-    <w:p>
-      <w:pPr>
-        <w:pStyle w:val="Kommentarer"/>
-      </w:pPr>
-      <w:r>
-        <w:rPr>
-          <w:rStyle w:val="Kommentarsreferens"/>
-        </w:rPr>
-        <w:annotationRef/>
-      </w:r>
-      <w:r>
-        <w:t>!</w:t>
-      </w:r>
-    </w:p>
-  </w:comment>
-</w:comments>
 </file>
 
 <file path=word/numbering.xml><?xml version="1.0" encoding="utf-8"?>

</xml_diff>

<commit_message>
jason examination comments again
</commit_message>
<xml_diff>
--- a/Thesis/Response_to_examiner_comments.docx
+++ b/Thesis/Response_to_examiner_comments.docx
@@ -233,10 +233,8 @@
       <w:pPr>
         <w:pStyle w:val="NormalWeb"/>
         <w:rPr>
-          <w:rFonts w:asciiTheme="majorHAnsi" w:eastAsiaTheme="minorEastAsia" w:hAnsiTheme="majorHAnsi" w:cstheme="minorBidi"/>
-          <w:sz w:val="18"/>
-          <w:szCs w:val="18"/>
-          <w:lang w:eastAsia="sv-SE"/>
+          <w:sz w:val="18"/>
+          <w:szCs w:val="18"/>
           <w:rPrChange w:id="7" w:author="Microsoft Office User" w:date="2019-05-28T09:04:00Z">
             <w:rPr>
               <w:sz w:val="22"/>
@@ -368,6 +366,8 @@
             <w:lang w:val="en-GB"/>
             <w:rPrChange w:id="12" w:author="Microsoft Office User" w:date="2019-05-28T09:07:00Z">
               <w:rPr>
+                <w:b w:val="0"/>
+                <w:bCs w:val="0"/>
                 <w:sz w:val="22"/>
                 <w:szCs w:val="22"/>
                 <w:lang w:val="en-GB"/>
@@ -378,16 +378,12 @@
         </w:r>
         <w:r>
           <w:rPr>
-            <w:b w:val="0"/>
-            <w:bCs w:val="0"/>
             <w:sz w:val="22"/>
             <w:szCs w:val="22"/>
             <w:lang w:val="en-GB"/>
             <w:rPrChange w:id="13" w:author="Microsoft Office User" w:date="2019-05-28T09:07:00Z">
               <w:rPr>
                 <w:rFonts w:ascii="Georgia" w:hAnsi="Georgia"/>
-                <w:b w:val="0"/>
-                <w:bCs w:val="0"/>
                 <w:color w:val="000000"/>
                 <w:sz w:val="43"/>
                 <w:szCs w:val="43"/>
@@ -395,8 +391,20 @@
               </w:rPr>
             </w:rPrChange>
           </w:rPr>
-          <w:t>able of contents</w:t>
-        </w:r>
+          <w:t>able of contents.</w:t>
+        </w:r>
+        <w:r>
+          <w:rPr>
+            <w:rFonts w:ascii="Georgia" w:hAnsi="Georgia"/>
+            <w:color w:val="000000"/>
+            <w:sz w:val="43"/>
+            <w:szCs w:val="43"/>
+            <w:lang w:val="en"/>
+          </w:rPr>
+          <w:t xml:space="preserve"> </w:t>
+        </w:r>
+      </w:ins>
+      <w:ins w:id="14" w:author="Microsoft Office User" w:date="2019-05-28T09:04:00Z">
         <w:r>
           <w:rPr>
             <w:b w:val="0"/>
@@ -404,45 +412,20 @@
             <w:sz w:val="22"/>
             <w:szCs w:val="22"/>
             <w:lang w:val="en-GB"/>
-            <w:rPrChange w:id="14" w:author="Microsoft Office User" w:date="2019-05-28T09:07:00Z">
+            <w:rPrChange w:id="15" w:author="Microsoft Office User" w:date="2019-05-28T09:07:00Z">
               <w:rPr>
-                <w:rFonts w:ascii="Georgia" w:hAnsi="Georgia"/>
                 <w:b w:val="0"/>
                 <w:bCs w:val="0"/>
-                <w:color w:val="000000"/>
-                <w:sz w:val="43"/>
-                <w:szCs w:val="43"/>
-                <w:lang w:val="en"/>
+                <w:sz w:val="22"/>
+                <w:szCs w:val="22"/>
+                <w:lang w:val="en-GB"/>
               </w:rPr>
             </w:rPrChange>
           </w:rPr>
-          <w:t>.</w:t>
-        </w:r>
-        <w:r>
-          <w:rPr>
-            <w:rFonts w:ascii="Georgia" w:hAnsi="Georgia"/>
-            <w:b w:val="0"/>
-            <w:bCs w:val="0"/>
-            <w:color w:val="000000"/>
-            <w:sz w:val="43"/>
-            <w:szCs w:val="43"/>
-            <w:lang w:val="en"/>
-            <w:rPrChange w:id="15" w:author="Microsoft Office User" w:date="2019-05-28T09:07:00Z">
-              <w:rPr>
-                <w:rFonts w:ascii="Georgia" w:hAnsi="Georgia"/>
-                <w:b w:val="0"/>
-                <w:bCs w:val="0"/>
-                <w:color w:val="000000"/>
-                <w:sz w:val="43"/>
-                <w:szCs w:val="43"/>
-                <w:lang w:val="en"/>
-              </w:rPr>
-            </w:rPrChange>
-          </w:rPr>
-          <w:t xml:space="preserve"> </w:t>
+          <w:t>Furthermore,</w:t>
         </w:r>
       </w:ins>
-      <w:ins w:id="16" w:author="Microsoft Office User" w:date="2019-05-28T09:04:00Z">
+      <w:del w:id="16" w:author="Microsoft Office User" w:date="2019-05-28T09:04:00Z">
         <w:r>
           <w:rPr>
             <w:b w:val="0"/>
@@ -452,16 +435,37 @@
             <w:lang w:val="en-GB"/>
             <w:rPrChange w:id="17" w:author="Microsoft Office User" w:date="2019-05-28T09:07:00Z">
               <w:rPr>
+                <w:b w:val="0"/>
+                <w:bCs w:val="0"/>
                 <w:sz w:val="22"/>
                 <w:szCs w:val="22"/>
                 <w:lang w:val="en-GB"/>
               </w:rPr>
             </w:rPrChange>
           </w:rPr>
-          <w:t>Furthermore,</w:t>
-        </w:r>
-      </w:ins>
-      <w:del w:id="18" w:author="Microsoft Office User" w:date="2019-05-28T09:04:00Z">
+          <w:delText>This</w:delText>
+        </w:r>
+      </w:del>
+      <w:r>
+        <w:rPr>
+          <w:b w:val="0"/>
+          <w:bCs w:val="0"/>
+          <w:sz w:val="22"/>
+          <w:szCs w:val="22"/>
+          <w:lang w:val="en-GB"/>
+          <w:rPrChange w:id="18" w:author="Microsoft Office User" w:date="2019-05-28T09:07:00Z">
+            <w:rPr>
+              <w:b w:val="0"/>
+              <w:bCs w:val="0"/>
+              <w:sz w:val="22"/>
+              <w:szCs w:val="22"/>
+              <w:lang w:val="en-GB"/>
+            </w:rPr>
+          </w:rPrChange>
+        </w:rPr>
+        <w:t xml:space="preserve"> </w:t>
+      </w:r>
+      <w:del w:id="19" w:author="Microsoft Office User" w:date="2019-05-28T09:04:00Z">
         <w:r>
           <w:rPr>
             <w:b w:val="0"/>
@@ -469,15 +473,17 @@
             <w:sz w:val="22"/>
             <w:szCs w:val="22"/>
             <w:lang w:val="en-GB"/>
-            <w:rPrChange w:id="19" w:author="Microsoft Office User" w:date="2019-05-28T09:07:00Z">
+            <w:rPrChange w:id="20" w:author="Microsoft Office User" w:date="2019-05-28T09:07:00Z">
               <w:rPr>
+                <w:b w:val="0"/>
+                <w:bCs w:val="0"/>
                 <w:sz w:val="22"/>
                 <w:szCs w:val="22"/>
                 <w:lang w:val="en-GB"/>
               </w:rPr>
             </w:rPrChange>
           </w:rPr>
-          <w:delText>This</w:delText>
+          <w:delText xml:space="preserve">is not a </w:delText>
         </w:r>
       </w:del>
       <w:r>
@@ -487,17 +493,19 @@
           <w:sz w:val="22"/>
           <w:szCs w:val="22"/>
           <w:lang w:val="en-GB"/>
-          <w:rPrChange w:id="20" w:author="Microsoft Office User" w:date="2019-05-28T09:07:00Z">
+          <w:rPrChange w:id="21" w:author="Microsoft Office User" w:date="2019-05-28T09:07:00Z">
             <w:rPr>
+              <w:b w:val="0"/>
+              <w:bCs w:val="0"/>
               <w:sz w:val="22"/>
               <w:szCs w:val="22"/>
               <w:lang w:val="en-GB"/>
             </w:rPr>
           </w:rPrChange>
         </w:rPr>
-        <w:t xml:space="preserve"> </w:t>
-      </w:r>
-      <w:del w:id="21" w:author="Microsoft Office User" w:date="2019-05-28T09:04:00Z">
+        <w:t>formal requirement</w:t>
+      </w:r>
+      <w:ins w:id="22" w:author="Microsoft Office User" w:date="2019-05-28T09:04:00Z">
         <w:r>
           <w:rPr>
             <w:b w:val="0"/>
@@ -505,35 +513,20 @@
             <w:sz w:val="22"/>
             <w:szCs w:val="22"/>
             <w:lang w:val="en-GB"/>
-            <w:rPrChange w:id="22" w:author="Microsoft Office User" w:date="2019-05-28T09:07:00Z">
+            <w:rPrChange w:id="23" w:author="Microsoft Office User" w:date="2019-05-28T09:07:00Z">
               <w:rPr>
+                <w:b w:val="0"/>
+                <w:bCs w:val="0"/>
                 <w:sz w:val="22"/>
                 <w:szCs w:val="22"/>
                 <w:lang w:val="en-GB"/>
               </w:rPr>
             </w:rPrChange>
           </w:rPr>
-          <w:delText xml:space="preserve">is not a </w:delText>
-        </w:r>
-      </w:del>
-      <w:r>
-        <w:rPr>
-          <w:b w:val="0"/>
-          <w:bCs w:val="0"/>
-          <w:sz w:val="22"/>
-          <w:szCs w:val="22"/>
-          <w:lang w:val="en-GB"/>
-          <w:rPrChange w:id="23" w:author="Microsoft Office User" w:date="2019-05-28T09:07:00Z">
-            <w:rPr>
-              <w:sz w:val="22"/>
-              <w:szCs w:val="22"/>
-              <w:lang w:val="en-GB"/>
-            </w:rPr>
-          </w:rPrChange>
-        </w:rPr>
-        <w:t>formal requirement</w:t>
-      </w:r>
-      <w:ins w:id="24" w:author="Microsoft Office User" w:date="2019-05-28T09:04:00Z">
+          <w:t xml:space="preserve">s </w:t>
+        </w:r>
+      </w:ins>
+      <w:ins w:id="24" w:author="Microsoft Office User" w:date="2019-05-28T09:05:00Z">
         <w:r>
           <w:rPr>
             <w:b w:val="0"/>
@@ -543,16 +536,18 @@
             <w:lang w:val="en-GB"/>
             <w:rPrChange w:id="25" w:author="Microsoft Office User" w:date="2019-05-28T09:07:00Z">
               <w:rPr>
+                <w:b w:val="0"/>
+                <w:bCs w:val="0"/>
                 <w:sz w:val="22"/>
                 <w:szCs w:val="22"/>
                 <w:lang w:val="en-GB"/>
               </w:rPr>
             </w:rPrChange>
           </w:rPr>
-          <w:t xml:space="preserve">s </w:t>
+          <w:t xml:space="preserve">from the thesis guidelines </w:t>
         </w:r>
       </w:ins>
-      <w:ins w:id="26" w:author="Microsoft Office User" w:date="2019-05-28T09:05:00Z">
+      <w:ins w:id="26" w:author="Microsoft Office User" w:date="2019-05-28T09:04:00Z">
         <w:r>
           <w:rPr>
             <w:b w:val="0"/>
@@ -562,16 +557,18 @@
             <w:lang w:val="en-GB"/>
             <w:rPrChange w:id="27" w:author="Microsoft Office User" w:date="2019-05-28T09:07:00Z">
               <w:rPr>
+                <w:b w:val="0"/>
+                <w:bCs w:val="0"/>
                 <w:sz w:val="22"/>
                 <w:szCs w:val="22"/>
                 <w:lang w:val="en-GB"/>
               </w:rPr>
             </w:rPrChange>
           </w:rPr>
-          <w:t xml:space="preserve">from the thesis guidelines </w:t>
+          <w:t xml:space="preserve">regarding </w:t>
         </w:r>
       </w:ins>
-      <w:ins w:id="28" w:author="Microsoft Office User" w:date="2019-05-28T09:04:00Z">
+      <w:ins w:id="28" w:author="Microsoft Office User" w:date="2019-05-28T09:05:00Z">
         <w:r>
           <w:rPr>
             <w:b w:val="0"/>
@@ -581,16 +578,37 @@
             <w:lang w:val="en-GB"/>
             <w:rPrChange w:id="29" w:author="Microsoft Office User" w:date="2019-05-28T09:07:00Z">
               <w:rPr>
+                <w:b w:val="0"/>
+                <w:bCs w:val="0"/>
                 <w:sz w:val="22"/>
                 <w:szCs w:val="22"/>
                 <w:lang w:val="en-GB"/>
               </w:rPr>
             </w:rPrChange>
           </w:rPr>
-          <w:t xml:space="preserve">regarding </w:t>
+          <w:t>use of a template are not forthcoming</w:t>
         </w:r>
       </w:ins>
-      <w:ins w:id="30" w:author="Microsoft Office User" w:date="2019-05-28T09:05:00Z">
+      <w:r>
+        <w:rPr>
+          <w:b w:val="0"/>
+          <w:bCs w:val="0"/>
+          <w:sz w:val="22"/>
+          <w:szCs w:val="22"/>
+          <w:lang w:val="en-GB"/>
+          <w:rPrChange w:id="30" w:author="Microsoft Office User" w:date="2019-05-28T09:07:00Z">
+            <w:rPr>
+              <w:b w:val="0"/>
+              <w:bCs w:val="0"/>
+              <w:sz w:val="22"/>
+              <w:szCs w:val="22"/>
+              <w:lang w:val="en-GB"/>
+            </w:rPr>
+          </w:rPrChange>
+        </w:rPr>
+        <w:t xml:space="preserve"> and, therefore, it is inappropriate that the examiner requires this.</w:t>
+      </w:r>
+      <w:del w:id="31" w:author="Microsoft Office User" w:date="2019-05-28T09:09:00Z">
         <w:r>
           <w:rPr>
             <w:b w:val="0"/>
@@ -598,60 +616,29 @@
             <w:sz w:val="22"/>
             <w:szCs w:val="22"/>
             <w:lang w:val="en-GB"/>
-            <w:rPrChange w:id="31" w:author="Microsoft Office User" w:date="2019-05-28T09:07:00Z">
+            <w:rPrChange w:id="32" w:author="Microsoft Office User" w:date="2019-05-28T09:07:00Z">
               <w:rPr>
+                <w:b w:val="0"/>
+                <w:bCs w:val="0"/>
                 <w:sz w:val="22"/>
                 <w:szCs w:val="22"/>
                 <w:lang w:val="en-GB"/>
               </w:rPr>
             </w:rPrChange>
           </w:rPr>
-          <w:t>use of a template are not forthcoming</w:t>
-        </w:r>
-      </w:ins>
-      <w:r>
-        <w:rPr>
-          <w:b w:val="0"/>
-          <w:bCs w:val="0"/>
-          <w:sz w:val="22"/>
-          <w:szCs w:val="22"/>
-          <w:lang w:val="en-GB"/>
-          <w:rPrChange w:id="32" w:author="Microsoft Office User" w:date="2019-05-28T09:07:00Z">
-            <w:rPr>
-              <w:sz w:val="22"/>
-              <w:szCs w:val="22"/>
-              <w:lang w:val="en-GB"/>
-            </w:rPr>
-          </w:rPrChange>
-        </w:rPr>
-        <w:t xml:space="preserve"> and, therefore, it is inappropriate that the examiner requires this.</w:t>
-      </w:r>
-      <w:del w:id="33" w:author="Microsoft Office User" w:date="2019-05-28T09:09:00Z">
+          <w:delText xml:space="preserve"> </w:delText>
+        </w:r>
         <w:r>
           <w:rPr>
             <w:b w:val="0"/>
             <w:bCs w:val="0"/>
             <w:sz w:val="22"/>
             <w:szCs w:val="22"/>
-            <w:lang w:val="en-GB"/>
-            <w:rPrChange w:id="34" w:author="Microsoft Office User" w:date="2019-05-28T09:07:00Z">
+            <w:lang w:val="en-US"/>
+            <w:rPrChange w:id="33" w:author="Microsoft Office User" w:date="2019-05-28T09:49:00Z">
               <w:rPr>
-                <w:sz w:val="22"/>
-                <w:szCs w:val="22"/>
-                <w:lang w:val="en-GB"/>
-              </w:rPr>
-            </w:rPrChange>
-          </w:rPr>
-          <w:delText xml:space="preserve"> </w:delText>
-        </w:r>
-        <w:r>
-          <w:rPr>
-            <w:b w:val="0"/>
-            <w:bCs w:val="0"/>
-            <w:sz w:val="22"/>
-            <w:szCs w:val="22"/>
-            <w:rPrChange w:id="35" w:author="Microsoft Office User" w:date="2019-05-28T09:07:00Z">
-              <w:rPr>
+                <w:b w:val="0"/>
+                <w:bCs w:val="0"/>
                 <w:sz w:val="22"/>
                 <w:szCs w:val="22"/>
               </w:rPr>
@@ -670,23 +657,21 @@
         <w:shd w:val="clear" w:color="auto" w:fill="FFFFFF"/>
         <w:spacing w:before="0" w:beforeAutospacing="0" w:after="60" w:afterAutospacing="0"/>
         <w:rPr>
-          <w:ins w:id="36" w:author="Microsoft Office User" w:date="2019-05-28T09:09:00Z"/>
+          <w:ins w:id="34" w:author="Microsoft Office User" w:date="2019-05-28T09:09:00Z"/>
           <w:rFonts w:ascii="Georgia" w:hAnsi="Georgia"/>
-          <w:b w:val="0"/>
-          <w:bCs w:val="0"/>
           <w:color w:val="000000"/>
           <w:sz w:val="43"/>
           <w:szCs w:val="43"/>
           <w:lang w:val="en"/>
-          <w:rPrChange w:id="37" w:author="Microsoft Office User" w:date="2019-05-28T09:07:00Z">
+          <w:rPrChange w:id="35" w:author="Microsoft Office User" w:date="2019-05-28T09:07:00Z">
             <w:rPr>
-              <w:ins w:id="38" w:author="Microsoft Office User" w:date="2019-05-28T09:09:00Z"/>
+              <w:ins w:id="36" w:author="Microsoft Office User" w:date="2019-05-28T09:09:00Z"/>
               <w:sz w:val="22"/>
               <w:szCs w:val="22"/>
             </w:rPr>
           </w:rPrChange>
         </w:rPr>
-        <w:pPrChange w:id="39" w:author="Microsoft Office User" w:date="2019-05-28T09:09:00Z">
+        <w:pPrChange w:id="37" w:author="Microsoft Office User" w:date="2019-05-28T09:09:00Z">
           <w:pPr/>
         </w:pPrChange>
       </w:pPr>
@@ -700,9 +685,17 @@
         <w:shd w:val="clear" w:color="auto" w:fill="FFFFFF"/>
         <w:spacing w:before="0" w:beforeAutospacing="0" w:after="60" w:afterAutospacing="0"/>
         <w:rPr>
-          <w:del w:id="40" w:author="Microsoft Office User" w:date="2019-05-28T09:09:00Z"/>
-          <w:sz w:val="22"/>
-          <w:szCs w:val="22"/>
+          <w:del w:id="38" w:author="Microsoft Office User" w:date="2019-05-28T09:09:00Z"/>
+          <w:sz w:val="22"/>
+          <w:szCs w:val="22"/>
+          <w:lang w:val="en-US"/>
+          <w:rPrChange w:id="39" w:author="Microsoft Office User" w:date="2019-05-28T09:49:00Z">
+            <w:rPr>
+              <w:del w:id="40" w:author="Microsoft Office User" w:date="2019-05-28T09:09:00Z"/>
+              <w:sz w:val="22"/>
+              <w:szCs w:val="22"/>
+            </w:rPr>
+          </w:rPrChange>
         </w:rPr>
       </w:pPr>
     </w:p>
@@ -718,13 +711,19 @@
           <w:ins w:id="41" w:author="Microsoft Office User" w:date="2019-05-28T09:45:00Z"/>
           <w:sz w:val="22"/>
           <w:szCs w:val="22"/>
-        </w:rPr>
-        <w:pPrChange w:id="42" w:author="Microsoft Office User" w:date="2019-05-28T09:09:00Z">
+          <w:lang w:val="en-US"/>
+          <w:rPrChange w:id="42" w:author="Microsoft Office User" w:date="2019-05-28T09:49:00Z">
+            <w:rPr>
+              <w:ins w:id="43" w:author="Microsoft Office User" w:date="2019-05-28T09:45:00Z"/>
+              <w:sz w:val="22"/>
+              <w:szCs w:val="22"/>
+            </w:rPr>
+          </w:rPrChange>
+        </w:rPr>
+        <w:pPrChange w:id="44" w:author="Microsoft Office User" w:date="2019-05-28T09:09:00Z">
           <w:pPr/>
         </w:pPrChange>
       </w:pPr>
-      <w:bookmarkStart w:id="43" w:name="_GoBack"/>
-      <w:bookmarkEnd w:id="43"/>
     </w:p>
     <w:p>
       <w:pPr>
@@ -735,11 +734,19 @@
         <w:shd w:val="clear" w:color="auto" w:fill="FFFFFF"/>
         <w:spacing w:before="0" w:beforeAutospacing="0" w:after="60" w:afterAutospacing="0"/>
         <w:rPr>
-          <w:del w:id="44" w:author="Microsoft Office User" w:date="2019-05-28T09:04:00Z"/>
-          <w:sz w:val="18"/>
-          <w:szCs w:val="18"/>
-        </w:rPr>
-        <w:pPrChange w:id="45" w:author="Microsoft Office User" w:date="2019-05-28T09:09:00Z">
+          <w:del w:id="45" w:author="Microsoft Office User" w:date="2019-05-28T09:04:00Z"/>
+          <w:sz w:val="18"/>
+          <w:szCs w:val="18"/>
+          <w:lang w:val="en-US"/>
+          <w:rPrChange w:id="46" w:author="Microsoft Office User" w:date="2019-05-28T09:49:00Z">
+            <w:rPr>
+              <w:del w:id="47" w:author="Microsoft Office User" w:date="2019-05-28T09:04:00Z"/>
+              <w:sz w:val="18"/>
+              <w:szCs w:val="18"/>
+            </w:rPr>
+          </w:rPrChange>
+        </w:rPr>
+        <w:pPrChange w:id="48" w:author="Microsoft Office User" w:date="2019-05-28T09:09:00Z">
           <w:pPr>
             <w:widowControl w:val="0"/>
             <w:autoSpaceDE w:val="0"/>
@@ -749,29 +756,50 @@
           </w:pPr>
         </w:pPrChange>
       </w:pPr>
-      <w:del w:id="46" w:author="Microsoft Office User" w:date="2019-05-28T09:09:00Z">
+      <w:del w:id="49" w:author="Microsoft Office User" w:date="2019-05-28T09:09:00Z">
         <w:r>
           <w:rPr>
             <w:sz w:val="18"/>
             <w:szCs w:val="18"/>
+            <w:lang w:val="en-US"/>
+            <w:rPrChange w:id="50" w:author="Microsoft Office User" w:date="2019-05-28T09:49:00Z">
+              <w:rPr>
+                <w:sz w:val="18"/>
+                <w:szCs w:val="18"/>
+              </w:rPr>
+            </w:rPrChange>
           </w:rPr>
           <w:delText>“</w:delText>
         </w:r>
       </w:del>
-      <w:del w:id="47" w:author="Microsoft Office User" w:date="2019-05-28T09:06:00Z">
+      <w:del w:id="51" w:author="Microsoft Office User" w:date="2019-05-28T09:06:00Z">
         <w:r>
           <w:rPr>
             <w:sz w:val="18"/>
             <w:szCs w:val="18"/>
+            <w:lang w:val="en-US"/>
+            <w:rPrChange w:id="52" w:author="Microsoft Office User" w:date="2019-05-28T09:49:00Z">
+              <w:rPr>
+                <w:sz w:val="18"/>
+                <w:szCs w:val="18"/>
+              </w:rPr>
+            </w:rPrChange>
           </w:rPr>
           <w:delText xml:space="preserve">Uppsatsstruktur: </w:delText>
         </w:r>
       </w:del>
-      <w:del w:id="48" w:author="Microsoft Office User" w:date="2019-05-28T09:09:00Z">
+      <w:del w:id="53" w:author="Microsoft Office User" w:date="2019-05-28T09:09:00Z">
         <w:r>
           <w:rPr>
             <w:sz w:val="18"/>
             <w:szCs w:val="18"/>
+            <w:lang w:val="en-US"/>
+            <w:rPrChange w:id="54" w:author="Microsoft Office User" w:date="2019-05-28T09:49:00Z">
+              <w:rPr>
+                <w:sz w:val="18"/>
+                <w:szCs w:val="18"/>
+              </w:rPr>
+            </w:rPrChange>
           </w:rPr>
           <w:delText>Det är möjligt att strukturera en uppsats efter betygskriterierna.“</w:delText>
         </w:r>
@@ -788,8 +816,15 @@
         <w:rPr>
           <w:sz w:val="22"/>
           <w:szCs w:val="22"/>
-        </w:rPr>
-        <w:pPrChange w:id="49" w:author="Microsoft Office User" w:date="2019-05-28T09:09:00Z">
+          <w:lang w:val="en-US"/>
+          <w:rPrChange w:id="55" w:author="Microsoft Office User" w:date="2019-05-28T09:49:00Z">
+            <w:rPr>
+              <w:sz w:val="22"/>
+              <w:szCs w:val="22"/>
+            </w:rPr>
+          </w:rPrChange>
+        </w:rPr>
+        <w:pPrChange w:id="56" w:author="Microsoft Office User" w:date="2019-05-28T09:09:00Z">
           <w:pPr/>
         </w:pPrChange>
       </w:pPr>
@@ -3205,28 +3240,28 @@
     <w:p>
       <w:pPr>
         <w:rPr>
-          <w:ins w:id="50" w:author="Microsoft Office User" w:date="2019-05-28T09:26:00Z"/>
-          <w:sz w:val="22"/>
-          <w:szCs w:val="22"/>
-        </w:rPr>
-      </w:pPr>
-    </w:p>
-    <w:p>
-      <w:pPr>
-        <w:rPr>
-          <w:ins w:id="51" w:author="Microsoft Office User" w:date="2019-05-28T09:41:00Z"/>
+          <w:ins w:id="57" w:author="Microsoft Office User" w:date="2019-05-28T09:26:00Z"/>
+          <w:sz w:val="22"/>
+          <w:szCs w:val="22"/>
+        </w:rPr>
+      </w:pPr>
+    </w:p>
+    <w:p>
+      <w:pPr>
+        <w:rPr>
+          <w:ins w:id="58" w:author="Microsoft Office User" w:date="2019-05-28T09:41:00Z"/>
           <w:sz w:val="22"/>
           <w:szCs w:val="22"/>
           <w:lang w:val="en-US"/>
         </w:rPr>
       </w:pPr>
-      <w:ins w:id="52" w:author="Microsoft Office User" w:date="2019-05-28T09:26:00Z">
+      <w:ins w:id="59" w:author="Microsoft Office User" w:date="2019-05-28T09:26:00Z">
         <w:r>
           <w:rPr>
             <w:sz w:val="22"/>
             <w:szCs w:val="22"/>
             <w:lang w:val="en-US"/>
-            <w:rPrChange w:id="53" w:author="Microsoft Office User" w:date="2019-05-28T09:26:00Z">
+            <w:rPrChange w:id="60" w:author="Microsoft Office User" w:date="2019-05-28T09:26:00Z">
               <w:rPr>
                 <w:sz w:val="22"/>
                 <w:szCs w:val="22"/>
@@ -3244,7 +3279,7 @@
           <w:t>ze was already known to be small when designing the study, the authors attempted to cou</w:t>
         </w:r>
       </w:ins>
-      <w:ins w:id="54" w:author="Microsoft Office User" w:date="2019-05-28T09:27:00Z">
+      <w:ins w:id="61" w:author="Microsoft Office User" w:date="2019-05-28T09:27:00Z">
         <w:r>
           <w:rPr>
             <w:sz w:val="22"/>
@@ -3254,7 +3289,7 @@
           <w:t xml:space="preserve">nter effects on the studies reliability and validity by increasing the number of questions </w:t>
         </w:r>
       </w:ins>
-      <w:ins w:id="55" w:author="Microsoft Office User" w:date="2019-05-28T09:39:00Z">
+      <w:ins w:id="62" w:author="Microsoft Office User" w:date="2019-05-28T09:39:00Z">
         <w:r>
           <w:rPr>
             <w:sz w:val="22"/>
@@ -3264,7 +3299,7 @@
           <w:t xml:space="preserve">per model </w:t>
         </w:r>
       </w:ins>
-      <w:ins w:id="56" w:author="Microsoft Office User" w:date="2019-05-28T09:27:00Z">
+      <w:ins w:id="63" w:author="Microsoft Office User" w:date="2019-05-28T09:27:00Z">
         <w:r>
           <w:rPr>
             <w:sz w:val="22"/>
@@ -3274,7 +3309,7 @@
           <w:t>in the interview</w:t>
         </w:r>
       </w:ins>
-      <w:ins w:id="57" w:author="Microsoft Office User" w:date="2019-05-28T09:31:00Z">
+      <w:ins w:id="64" w:author="Microsoft Office User" w:date="2019-05-28T09:31:00Z">
         <w:r>
           <w:rPr>
             <w:sz w:val="22"/>
@@ -3284,42 +3319,42 @@
           <w:t xml:space="preserve">. </w:t>
         </w:r>
       </w:ins>
-      <w:ins w:id="58" w:author="Microsoft Office User" w:date="2019-05-28T09:41:00Z">
+      <w:ins w:id="65" w:author="Microsoft Office User" w:date="2019-05-28T09:41:00Z">
         <w:r>
           <w:rPr>
             <w:sz w:val="22"/>
             <w:szCs w:val="22"/>
             <w:lang w:val="en-GB"/>
           </w:rPr>
-          <w:t>W</w:t>
-        </w:r>
+          <w:t xml:space="preserve">When comparing this work with another within the field with similar goals, we can see that in the </w:t>
+        </w:r>
+      </w:ins>
+      <w:ins w:id="66" w:author="Microsoft Office User" w:date="2019-05-28T09:42:00Z">
         <w:r>
           <w:rPr>
             <w:sz w:val="22"/>
             <w:szCs w:val="22"/>
             <w:lang w:val="en-GB"/>
           </w:rPr>
-          <w:t xml:space="preserve">hen comparing this work with another within the field with similar goals, we can see that in the </w:t>
+          <w:t xml:space="preserve">study performed by </w:t>
         </w:r>
       </w:ins>
-      <w:ins w:id="59" w:author="Microsoft Office User" w:date="2019-05-28T09:42:00Z">
+      <w:ins w:id="67" w:author="Microsoft Office User" w:date="2019-05-28T09:41:00Z">
         <w:r>
           <w:rPr>
             <w:sz w:val="22"/>
             <w:szCs w:val="22"/>
             <w:lang w:val="en-GB"/>
           </w:rPr>
-          <w:t xml:space="preserve">study performed by </w:t>
-        </w:r>
-      </w:ins>
-      <w:ins w:id="60" w:author="Microsoft Office User" w:date="2019-05-28T09:41:00Z">
+          <w:t xml:space="preserve">authors </w:t>
+        </w:r>
         <w:r>
           <w:rPr>
             <w:sz w:val="22"/>
             <w:szCs w:val="22"/>
             <w:lang w:val="en-GB"/>
           </w:rPr>
-          <w:t xml:space="preserve">authors </w:t>
+          <w:t>Mayes &amp; de Freitas</w:t>
         </w:r>
         <w:r>
           <w:rPr>
@@ -3327,38 +3362,30 @@
             <w:szCs w:val="22"/>
             <w:lang w:val="en-GB"/>
           </w:rPr>
-          <w:t>Mayes &amp; de Freitas</w:t>
-        </w:r>
+          <w:t xml:space="preserve"> (2014), when mapping pedagogical models to perspectives,</w:t>
+        </w:r>
+      </w:ins>
+      <w:ins w:id="68" w:author="Microsoft Office User" w:date="2019-05-28T09:42:00Z">
         <w:r>
           <w:rPr>
             <w:sz w:val="22"/>
             <w:szCs w:val="22"/>
             <w:lang w:val="en-GB"/>
           </w:rPr>
-          <w:t xml:space="preserve"> (2014), when mapping pedagogical models to perspectives,</w:t>
+          <w:t xml:space="preserve"> the authors only used one question per model.</w:t>
         </w:r>
       </w:ins>
-      <w:ins w:id="61" w:author="Microsoft Office User" w:date="2019-05-28T09:42:00Z">
-        <w:r>
-          <w:rPr>
-            <w:sz w:val="22"/>
-            <w:szCs w:val="22"/>
-            <w:lang w:val="en-GB"/>
-          </w:rPr>
-          <w:t xml:space="preserve"> the authors only used one question per model.</w:t>
-        </w:r>
-      </w:ins>
-    </w:p>
-    <w:p>
-      <w:pPr>
-        <w:rPr>
-          <w:ins w:id="62" w:author="Microsoft Office User" w:date="2019-05-28T09:43:00Z"/>
+    </w:p>
+    <w:p>
+      <w:pPr>
+        <w:rPr>
+          <w:ins w:id="69" w:author="Microsoft Office User" w:date="2019-05-28T09:43:00Z"/>
           <w:sz w:val="22"/>
           <w:szCs w:val="22"/>
           <w:lang w:val="en-US"/>
         </w:rPr>
       </w:pPr>
-      <w:ins w:id="63" w:author="Microsoft Office User" w:date="2019-05-28T09:43:00Z">
+      <w:ins w:id="70" w:author="Microsoft Office User" w:date="2019-05-28T09:43:00Z">
         <w:r>
           <w:rPr>
             <w:sz w:val="22"/>
@@ -3373,22 +3400,34 @@
             <w:szCs w:val="22"/>
             <w:lang w:val="en-US"/>
           </w:rPr>
-          <w:t>lly, we have increased the number of questions per model on average 6 fold per model in comparison to the study mentioned above.</w:t>
-        </w:r>
+          <w:t xml:space="preserve">lly, we have increased the number of questions per model on average 6 fold per model in comparison to the study mentioned above. This fact is outlined in the discussion </w:t>
+        </w:r>
+      </w:ins>
+      <w:ins w:id="71" w:author="Microsoft Office User" w:date="2019-05-28T09:49:00Z">
         <w:r>
           <w:rPr>
             <w:sz w:val="22"/>
             <w:szCs w:val="22"/>
             <w:lang w:val="en-US"/>
           </w:rPr>
-          <w:t xml:space="preserve"> This fact is outlined in the discussion as stated in the text below:</w:t>
+          <w:t>and shown</w:t>
         </w:r>
       </w:ins>
-    </w:p>
-    <w:p>
-      <w:pPr>
-        <w:rPr>
-          <w:ins w:id="64" w:author="Microsoft Office User" w:date="2019-05-28T09:35:00Z"/>
+      <w:ins w:id="72" w:author="Microsoft Office User" w:date="2019-05-28T09:43:00Z">
+        <w:r>
+          <w:rPr>
+            <w:sz w:val="22"/>
+            <w:szCs w:val="22"/>
+            <w:lang w:val="en-US"/>
+          </w:rPr>
+          <w:t xml:space="preserve"> in the text below:</w:t>
+        </w:r>
+      </w:ins>
+    </w:p>
+    <w:p>
+      <w:pPr>
+        <w:rPr>
+          <w:ins w:id="73" w:author="Microsoft Office User" w:date="2019-05-28T09:35:00Z"/>
           <w:sz w:val="22"/>
           <w:szCs w:val="22"/>
           <w:lang w:val="en-US"/>
@@ -3398,12 +3437,12 @@
     <w:p>
       <w:pPr>
         <w:rPr>
-          <w:ins w:id="65" w:author="Microsoft Office User" w:date="2019-05-28T09:27:00Z"/>
-          <w:sz w:val="22"/>
-          <w:szCs w:val="22"/>
-          <w:rPrChange w:id="66" w:author="Microsoft Office User" w:date="2019-05-28T09:36:00Z">
+          <w:ins w:id="74" w:author="Microsoft Office User" w:date="2019-05-28T09:27:00Z"/>
+          <w:sz w:val="22"/>
+          <w:szCs w:val="22"/>
+          <w:rPrChange w:id="75" w:author="Microsoft Office User" w:date="2019-05-28T09:36:00Z">
             <w:rPr>
-              <w:ins w:id="67" w:author="Microsoft Office User" w:date="2019-05-28T09:27:00Z"/>
+              <w:ins w:id="76" w:author="Microsoft Office User" w:date="2019-05-28T09:27:00Z"/>
               <w:sz w:val="22"/>
               <w:szCs w:val="22"/>
               <w:lang w:val="en-US"/>
@@ -3411,8 +3450,8 @@
           </w:rPrChange>
         </w:rPr>
       </w:pPr>
-      <w:moveToRangeStart w:id="68" w:author="Microsoft Office User" w:date="2019-05-28T09:36:00Z" w:name="move9928583"/>
-      <w:moveTo w:id="69" w:author="Microsoft Office User" w:date="2019-05-28T09:36:00Z">
+      <w:moveToRangeStart w:id="77" w:author="Microsoft Office User" w:date="2019-05-28T09:36:00Z" w:name="move9928583"/>
+      <w:moveTo w:id="78" w:author="Microsoft Office User" w:date="2019-05-28T09:36:00Z">
         <w:r>
           <w:rPr>
             <w:sz w:val="18"/>
@@ -3427,7 +3466,6 @@
           </w:rPr>
           <w:t>Denna strategi speglar strategin från tidigare studier som syftat till att kartlägga individuella pedagogiska modeller enligt de olika pedagogiska perspektiven (</w:t>
         </w:r>
-        <w:proofErr w:type="spellStart"/>
         <w:r>
           <w:rPr>
             <w:sz w:val="18"/>
@@ -3454,599 +3492,649 @@
             <w:sz w:val="18"/>
             <w:szCs w:val="18"/>
           </w:rPr>
-          <w:t>Mayes</w:t>
-        </w:r>
-        <w:proofErr w:type="spellEnd"/>
+          <w:t>Mayes &amp; de Freitas, 2004)</w:t>
+        </w:r>
         <w:r>
           <w:rPr>
             <w:sz w:val="18"/>
             <w:szCs w:val="18"/>
           </w:rPr>
-          <w:t xml:space="preserve"> &amp; de </w:t>
-        </w:r>
-        <w:proofErr w:type="spellStart"/>
+          <w:fldChar w:fldCharType="end"/>
+        </w:r>
         <w:r>
           <w:rPr>
             <w:sz w:val="18"/>
             <w:szCs w:val="18"/>
           </w:rPr>
-          <w:t>Freitas</w:t>
-        </w:r>
-        <w:proofErr w:type="spellEnd"/>
+          <w:t xml:space="preserve">. I </w:t>
+        </w:r>
+        <w:proofErr w:type="spellStart"/>
         <w:r>
           <w:rPr>
             <w:sz w:val="18"/>
             <w:szCs w:val="18"/>
           </w:rPr>
-          <w:t>, 2004)</w:t>
-        </w:r>
+          <w:t>Mayes</w:t>
+        </w:r>
+        <w:proofErr w:type="spellEnd"/>
         <w:r>
           <w:rPr>
             <w:sz w:val="18"/>
             <w:szCs w:val="18"/>
           </w:rPr>
-          <w:fldChar w:fldCharType="end"/>
-        </w:r>
+          <w:t xml:space="preserve"> &amp; de </w:t>
+        </w:r>
+        <w:proofErr w:type="spellStart"/>
         <w:r>
           <w:rPr>
             <w:sz w:val="18"/>
             <w:szCs w:val="18"/>
           </w:rPr>
-          <w:t xml:space="preserve">. I </w:t>
-        </w:r>
-        <w:proofErr w:type="spellStart"/>
+          <w:t>Freitas</w:t>
+        </w:r>
+        <w:proofErr w:type="spellEnd"/>
         <w:r>
           <w:rPr>
             <w:sz w:val="18"/>
             <w:szCs w:val="18"/>
           </w:rPr>
-          <w:t>Mayes</w:t>
-        </w:r>
-        <w:proofErr w:type="spellEnd"/>
+          <w:t xml:space="preserve"> (2004) studie är varje perspektiv representerat av en fråga. Genom att analysera vilken fråga som bäst karaktäriserar en specifik modell kunde de förstå vilket perspektiv modellen korresponderar bäst med. Denna studie använder också representativa frågor i kartläggningsprocessen, men nyttjar sig av ett flertal frågor per perspektiv, vilket ger ett mer nyanserat resultat.</w:t>
+        </w:r>
+      </w:moveTo>
+      <w:moveToRangeEnd w:id="77"/>
+      <w:ins w:id="79" w:author="Microsoft Office User" w:date="2019-05-28T09:36:00Z">
         <w:r>
           <w:rPr>
             <w:sz w:val="18"/>
             <w:szCs w:val="18"/>
           </w:rPr>
-          <w:t xml:space="preserve"> &amp; de </w:t>
-        </w:r>
-        <w:proofErr w:type="spellStart"/>
+          <w:t>”</w:t>
+        </w:r>
+      </w:ins>
+    </w:p>
+    <w:p>
+      <w:pPr>
+        <w:rPr>
+          <w:sz w:val="22"/>
+          <w:szCs w:val="22"/>
+        </w:rPr>
+      </w:pPr>
+      <w:bookmarkStart w:id="80" w:name="_GoBack"/>
+      <w:bookmarkEnd w:id="80"/>
+    </w:p>
+    <w:p>
+      <w:pPr>
+        <w:rPr>
+          <w:sz w:val="22"/>
+          <w:szCs w:val="22"/>
+          <w:lang w:val="en-GB"/>
+        </w:rPr>
+      </w:pPr>
+      <w:ins w:id="81" w:author="Microsoft Office User" w:date="2019-05-28T09:37:00Z">
+        <w:r>
+          <w:rPr>
+            <w:sz w:val="22"/>
+            <w:szCs w:val="22"/>
+            <w:lang w:val="en-GB"/>
+          </w:rPr>
+          <w:t xml:space="preserve">In addition, when </w:t>
+        </w:r>
+      </w:ins>
+      <w:del w:id="82" w:author="Microsoft Office User" w:date="2019-05-28T09:37:00Z">
+        <w:r>
+          <w:rPr>
+            <w:sz w:val="22"/>
+            <w:szCs w:val="22"/>
+            <w:lang w:val="en-GB"/>
+          </w:rPr>
+          <w:delText xml:space="preserve">When </w:delText>
+        </w:r>
+      </w:del>
+      <w:r>
+        <w:rPr>
+          <w:sz w:val="22"/>
+          <w:szCs w:val="22"/>
+          <w:lang w:val="en-GB"/>
+        </w:rPr>
+        <w:t xml:space="preserve">comparing this work with </w:t>
+      </w:r>
+      <w:r>
+        <w:rPr>
+          <w:sz w:val="22"/>
+          <w:szCs w:val="22"/>
+          <w:lang w:val="en-GB"/>
+        </w:rPr>
+        <w:t>another</w:t>
+      </w:r>
+      <w:r>
+        <w:rPr>
+          <w:sz w:val="22"/>
+          <w:szCs w:val="22"/>
+          <w:lang w:val="en-GB"/>
+        </w:rPr>
+        <w:t xml:space="preserve"> with</w:t>
+      </w:r>
+      <w:ins w:id="83" w:author="Microsoft Office User" w:date="2019-05-28T09:44:00Z">
+        <w:r>
+          <w:rPr>
+            <w:sz w:val="22"/>
+            <w:szCs w:val="22"/>
+            <w:lang w:val="en-GB"/>
+          </w:rPr>
+          <w:t xml:space="preserve"> the </w:t>
+        </w:r>
+      </w:ins>
+      <w:del w:id="84" w:author="Microsoft Office User" w:date="2019-05-28T09:44:00Z">
+        <w:r>
+          <w:rPr>
+            <w:sz w:val="22"/>
+            <w:szCs w:val="22"/>
+            <w:lang w:val="en-GB"/>
+          </w:rPr>
+          <w:delText>in the field</w:delText>
+        </w:r>
+        <w:r>
+          <w:rPr>
+            <w:sz w:val="22"/>
+            <w:szCs w:val="22"/>
+            <w:lang w:val="en-GB"/>
+          </w:rPr>
+          <w:delText xml:space="preserve"> with similar goals</w:delText>
+        </w:r>
+        <w:r>
+          <w:rPr>
+            <w:sz w:val="22"/>
+            <w:szCs w:val="22"/>
+            <w:lang w:val="en-GB"/>
+          </w:rPr>
+          <w:delText xml:space="preserve">, we can see that </w:delText>
+        </w:r>
+        <w:r>
+          <w:rPr>
+            <w:sz w:val="22"/>
+            <w:szCs w:val="22"/>
+            <w:lang w:val="en-GB"/>
+          </w:rPr>
+          <w:delText xml:space="preserve">in the seminal work on the topic of e-learning pedagogy by authors </w:delText>
+        </w:r>
+      </w:del>
+      <w:r>
+        <w:rPr>
+          <w:sz w:val="22"/>
+          <w:szCs w:val="22"/>
+          <w:lang w:val="en-GB"/>
+        </w:rPr>
+        <w:t>Mayes &amp; de Freitas</w:t>
+      </w:r>
+      <w:r>
+        <w:rPr>
+          <w:sz w:val="22"/>
+          <w:szCs w:val="22"/>
+          <w:lang w:val="en-GB"/>
+        </w:rPr>
+        <w:t xml:space="preserve"> </w:t>
+      </w:r>
+      <w:ins w:id="85" w:author="Microsoft Office User" w:date="2019-05-28T09:44:00Z">
+        <w:r>
+          <w:rPr>
+            <w:sz w:val="22"/>
+            <w:szCs w:val="22"/>
+            <w:lang w:val="en-GB"/>
+          </w:rPr>
+          <w:t>study</w:t>
+        </w:r>
+      </w:ins>
+      <w:del w:id="86" w:author="Microsoft Office User" w:date="2019-05-28T09:44:00Z">
+        <w:r>
+          <w:rPr>
+            <w:sz w:val="22"/>
+            <w:szCs w:val="22"/>
+            <w:lang w:val="en-GB"/>
+          </w:rPr>
+          <w:delText>(2014)</w:delText>
+        </w:r>
+      </w:del>
+      <w:r>
+        <w:rPr>
+          <w:sz w:val="22"/>
+          <w:szCs w:val="22"/>
+          <w:lang w:val="en-GB"/>
+        </w:rPr>
+        <w:t>,</w:t>
+      </w:r>
+      <w:del w:id="87" w:author="Microsoft Office User" w:date="2019-05-28T09:49:00Z">
+        <w:r>
+          <w:rPr>
+            <w:sz w:val="22"/>
+            <w:szCs w:val="22"/>
+            <w:lang w:val="en-GB"/>
+          </w:rPr>
+          <w:delText xml:space="preserve"> </w:delText>
+        </w:r>
+      </w:del>
+      <w:ins w:id="88" w:author="Microsoft Office User" w:date="2019-05-28T09:49:00Z">
+        <w:r>
+          <w:rPr>
+            <w:sz w:val="22"/>
+            <w:szCs w:val="22"/>
+            <w:lang w:val="en-GB"/>
+          </w:rPr>
+          <w:t xml:space="preserve"> </w:t>
+        </w:r>
+      </w:ins>
+      <w:del w:id="89" w:author="Microsoft Office User" w:date="2019-05-28T09:49:00Z">
+        <w:r>
+          <w:rPr>
+            <w:sz w:val="22"/>
+            <w:szCs w:val="22"/>
+            <w:lang w:val="en-GB"/>
+          </w:rPr>
+          <w:delText xml:space="preserve">when mapping pedagogical models to perspectives, </w:delText>
+        </w:r>
+      </w:del>
+      <w:r>
+        <w:rPr>
+          <w:sz w:val="22"/>
+          <w:szCs w:val="22"/>
+          <w:lang w:val="en-GB"/>
+        </w:rPr>
+        <w:t xml:space="preserve">no outside information was obtained and the mapping was done completely by the authors of the study. The following text has been added to the discussion indicating that, in comparison to this benchmark study by </w:t>
+      </w:r>
+      <w:r>
+        <w:rPr>
+          <w:sz w:val="22"/>
+          <w:szCs w:val="22"/>
+          <w:lang w:val="en-GB"/>
+        </w:rPr>
+        <w:t>Mayes &amp; de Freitas</w:t>
+      </w:r>
+      <w:r>
+        <w:rPr>
+          <w:sz w:val="22"/>
+          <w:szCs w:val="22"/>
+          <w:lang w:val="en-GB"/>
+        </w:rPr>
+        <w:t>, the bar is raised further in our study by including a</w:t>
+      </w:r>
+      <w:ins w:id="90" w:author="Microsoft Office User" w:date="2019-05-28T09:44:00Z">
+        <w:r>
+          <w:rPr>
+            <w:sz w:val="22"/>
+            <w:szCs w:val="22"/>
+            <w:lang w:val="en-GB"/>
+          </w:rPr>
+          <w:t xml:space="preserve"> structured</w:t>
+        </w:r>
+      </w:ins>
+      <w:del w:id="91" w:author="Microsoft Office User" w:date="2019-05-28T09:44:00Z">
+        <w:r>
+          <w:rPr>
+            <w:sz w:val="22"/>
+            <w:szCs w:val="22"/>
+            <w:lang w:val="en-GB"/>
+          </w:rPr>
+          <w:delText>n</w:delText>
+        </w:r>
+      </w:del>
+      <w:r>
+        <w:rPr>
+          <w:sz w:val="22"/>
+          <w:szCs w:val="22"/>
+          <w:lang w:val="en-GB"/>
+        </w:rPr>
+        <w:t xml:space="preserve"> interview to gain outside and professional insight</w:t>
+      </w:r>
+      <w:r>
+        <w:rPr>
+          <w:sz w:val="22"/>
+          <w:szCs w:val="22"/>
+          <w:lang w:val="en-GB"/>
+        </w:rPr>
+        <w:t xml:space="preserve"> and eliminating potential bias from the authors of the study</w:t>
+      </w:r>
+      <w:r>
+        <w:rPr>
+          <w:sz w:val="22"/>
+          <w:szCs w:val="22"/>
+          <w:lang w:val="en-GB"/>
+        </w:rPr>
+        <w:t xml:space="preserve"> when mapping pedagogical guidelines to perspectives</w:t>
+      </w:r>
+      <w:r>
+        <w:rPr>
+          <w:sz w:val="22"/>
+          <w:szCs w:val="22"/>
+          <w:lang w:val="en-GB"/>
+        </w:rPr>
+        <w:t>.</w:t>
+      </w:r>
+    </w:p>
+    <w:p>
+      <w:pPr>
+        <w:rPr>
+          <w:sz w:val="22"/>
+          <w:szCs w:val="22"/>
+          <w:lang w:val="en-GB"/>
+        </w:rPr>
+      </w:pPr>
+    </w:p>
+    <w:p>
+      <w:pPr>
+        <w:rPr>
+          <w:sz w:val="18"/>
+          <w:szCs w:val="18"/>
+        </w:rPr>
+      </w:pPr>
+      <w:moveFromRangeStart w:id="92" w:author="Microsoft Office User" w:date="2019-05-28T09:36:00Z" w:name="move9928583"/>
+      <w:moveFrom w:id="93" w:author="Microsoft Office User" w:date="2019-05-28T09:36:00Z">
         <w:r>
           <w:rPr>
             <w:sz w:val="18"/>
             <w:szCs w:val="18"/>
           </w:rPr>
-          <w:t>Freitas</w:t>
-        </w:r>
-        <w:proofErr w:type="spellEnd"/>
+          <w:t>”</w:t>
+        </w:r>
         <w:r>
           <w:rPr>
             <w:sz w:val="18"/>
             <w:szCs w:val="18"/>
           </w:rPr>
-          <w:t xml:space="preserve"> (2004) studie är varje perspektiv representerat av en fråga. Genom att analysera vilken fråga som bäst karaktäriserar en specifik modell kunde de förstå vilket perspektiv modellen korresponderar bäst med. Denna studie använder också representativa frågor i kartläggningsprocessen, men nyttjar sig av ett flertal frågor per perspektiv, vilket ger ett mer nyanserat resultat.</w:t>
-        </w:r>
-      </w:moveTo>
-      <w:moveToRangeEnd w:id="68"/>
-      <w:ins w:id="70" w:author="Microsoft Office User" w:date="2019-05-28T09:36:00Z">
+          <w:t>Denna strategi speglar strategin från tidigare studier som syftat till att kartlägga individuella pedagogiska modeller enligt de olika pedagogiska perspektiven (</w:t>
+        </w:r>
         <w:r>
           <w:rPr>
             <w:sz w:val="18"/>
             <w:szCs w:val="18"/>
           </w:rPr>
+          <w:fldChar w:fldCharType="begin"/>
+        </w:r>
+        <w:r>
+          <w:rPr>
+            <w:sz w:val="18"/>
+            <w:szCs w:val="18"/>
+          </w:rPr>
+          <w:instrText xml:space="preserve"> ADDIN ZOTERO_ITEM CSL_CITATION {"citationID":"NGmTcghj","properties":{"formattedCitation":"\\uldash{(Mayes &amp; de Freitas, 2004)}","plainCitation":"(Mayes &amp; de Freitas, 2004)","dontUpdate":true,"noteIndex":0},"citationItems":[{"id":34,"uris":["http://zotero.org/users/local/QsygNxKM/items/FADQLDDZ"],"uri":["http://zotero.org/users/local/QsygNxKM/items/FADQLDDZ"],"itemData":{"id":34,"type":"article-journal","title":"Review of e-learning theories, frameworks and models","container-title":"JISC e-Learning Models Desk Study","issue":"1","source":"Zotero","language":"English","author":[{"family":"Mayes","given":"Terry"},{"family":"Freitas","given":"Sara","non-dropping-particle":"de"}],"issued":{"date-parts":[["2004"]]}}}],"schema":"https://github.com/citation-style-language/schema/raw/master/csl-citation.json"} </w:instrText>
+        </w:r>
+        <w:r>
+          <w:rPr>
+            <w:sz w:val="18"/>
+            <w:szCs w:val="18"/>
+          </w:rPr>
+          <w:fldChar w:fldCharType="separate"/>
+        </w:r>
+        <w:r>
+          <w:rPr>
+            <w:sz w:val="18"/>
+            <w:szCs w:val="18"/>
+          </w:rPr>
+          <w:t>Mayes &amp; de Freitas, 2004)</w:t>
+        </w:r>
+        <w:r>
+          <w:rPr>
+            <w:sz w:val="18"/>
+            <w:szCs w:val="18"/>
+          </w:rPr>
+          <w:fldChar w:fldCharType="end"/>
+        </w:r>
+        <w:r>
+          <w:rPr>
+            <w:sz w:val="18"/>
+            <w:szCs w:val="18"/>
+          </w:rPr>
+          <w:t xml:space="preserve">. I Mayes &amp; de Freitas (2004) studie är varje perspektiv representerat av en fråga. Genom att analysera vilken fråga som bäst karaktäriserar en specifik modell kunde de förstå vilket perspektiv modellen korresponderar bäst med. Denna studie använder också representativa frågor i kartläggningsprocessen, men nyttjar sig av ett flertal frågor per perspektiv, vilket ger ett mer nyanserat resultat. </w:t>
+        </w:r>
+      </w:moveFrom>
+      <w:moveFromRangeEnd w:id="92"/>
+      <w:ins w:id="94" w:author="Microsoft Office User" w:date="2019-05-28T09:37:00Z">
+        <w:r>
+          <w:rPr>
+            <w:sz w:val="18"/>
+            <w:szCs w:val="18"/>
+          </w:rPr>
           <w:t>”</w:t>
         </w:r>
       </w:ins>
-    </w:p>
-    <w:p>
-      <w:pPr>
-        <w:rPr>
-          <w:ins w:id="71" w:author="Microsoft Office User" w:date="2019-05-28T09:36:00Z"/>
-          <w:sz w:val="22"/>
-          <w:szCs w:val="22"/>
-        </w:rPr>
-      </w:pPr>
-    </w:p>
-    <w:p>
-      <w:pPr>
-        <w:rPr>
-          <w:sz w:val="22"/>
-          <w:szCs w:val="22"/>
-          <w:lang w:val="en-US"/>
-          <w:rPrChange w:id="72" w:author="Microsoft Office User" w:date="2019-05-28T09:36:00Z">
+      <w:del w:id="95" w:author="Microsoft Office User" w:date="2019-05-28T09:37:00Z">
+        <w:r>
+          <w:rPr>
+            <w:sz w:val="18"/>
+            <w:szCs w:val="18"/>
+          </w:rPr>
+          <w:delText xml:space="preserve">I och med att denna studie representerar varje pedagogiskt perspektiv med en modell från perspektivet, har studien också tillfälle att direkt identifiera en möjlig modell som skulle kunna implementeras i företaget. </w:delText>
+        </w:r>
+      </w:del>
+      <w:r>
+        <w:rPr>
+          <w:sz w:val="18"/>
+          <w:szCs w:val="18"/>
+        </w:rPr>
+        <w:t xml:space="preserve">Till skillnad från </w:t>
+      </w:r>
+      <w:proofErr w:type="spellStart"/>
+      <w:r>
+        <w:rPr>
+          <w:sz w:val="18"/>
+          <w:szCs w:val="18"/>
+        </w:rPr>
+        <w:t>Mayes</w:t>
+      </w:r>
+      <w:proofErr w:type="spellEnd"/>
+      <w:r>
+        <w:rPr>
+          <w:sz w:val="18"/>
+          <w:szCs w:val="18"/>
+        </w:rPr>
+        <w:t xml:space="preserve"> &amp; de </w:t>
+      </w:r>
+      <w:proofErr w:type="spellStart"/>
+      <w:r>
+        <w:rPr>
+          <w:sz w:val="18"/>
+          <w:szCs w:val="18"/>
+        </w:rPr>
+        <w:t>Freitas</w:t>
+      </w:r>
+      <w:proofErr w:type="spellEnd"/>
+      <w:r>
+        <w:rPr>
+          <w:sz w:val="18"/>
+          <w:szCs w:val="18"/>
+        </w:rPr>
+        <w:t xml:space="preserve"> (2004), </w:t>
+      </w:r>
+      <w:ins w:id="96" w:author="Microsoft Office User" w:date="2019-05-28T09:38:00Z">
+        <w:r>
+          <w:rPr>
+            <w:sz w:val="18"/>
+            <w:szCs w:val="18"/>
+          </w:rPr>
+          <w:t>där forskarna ansvarar för kartläggningen,</w:t>
+        </w:r>
+        <w:r>
+          <w:rPr>
+            <w:sz w:val="18"/>
+            <w:szCs w:val="18"/>
+          </w:rPr>
+          <w:t xml:space="preserve"> </w:t>
+        </w:r>
+      </w:ins>
+      <w:r>
+        <w:rPr>
+          <w:sz w:val="18"/>
+          <w:szCs w:val="18"/>
+        </w:rPr>
+        <w:t>hade strategin som användes i denna studie fördelen att nyttja en strukturerad intervju. Det bidrog till att erfarna personer inom området kunde bidra med extern information för att förbättra kartläggningsprocessen</w:t>
+      </w:r>
+      <w:del w:id="97" w:author="Microsoft Office User" w:date="2019-05-28T09:38:00Z">
+        <w:r>
+          <w:rPr>
+            <w:sz w:val="18"/>
+            <w:szCs w:val="18"/>
+          </w:rPr>
+          <w:delText xml:space="preserve"> jämfört med Mayes &amp; de Freitas studie</w:delText>
+        </w:r>
+      </w:del>
+      <w:r>
+        <w:rPr>
+          <w:sz w:val="18"/>
+          <w:szCs w:val="18"/>
+        </w:rPr>
+        <w:t>. Detta har till följd att forskarens förutfattade meningar begränsas och att trovärdigheten av resultatet ökas</w:t>
+      </w:r>
+      <w:r>
+        <w:rPr>
+          <w:sz w:val="18"/>
+          <w:szCs w:val="18"/>
+        </w:rPr>
+        <w:t>.”</w:t>
+      </w:r>
+    </w:p>
+    <w:p>
+      <w:pPr>
+        <w:rPr>
+          <w:del w:id="98" w:author="Microsoft Office User" w:date="2019-05-28T09:44:00Z"/>
+          <w:sz w:val="22"/>
+          <w:szCs w:val="22"/>
+        </w:rPr>
+      </w:pPr>
+    </w:p>
+    <w:p>
+      <w:pPr>
+        <w:rPr>
+          <w:del w:id="99" w:author="Microsoft Office User" w:date="2019-05-28T09:44:00Z"/>
+          <w:sz w:val="22"/>
+          <w:szCs w:val="22"/>
+          <w:rPrChange w:id="100" w:author="Microsoft Office User" w:date="2019-05-28T09:49:00Z">
+            <w:rPr>
+              <w:del w:id="101" w:author="Microsoft Office User" w:date="2019-05-28T09:44:00Z"/>
+              <w:sz w:val="22"/>
+              <w:szCs w:val="22"/>
+              <w:lang w:val="en-GB"/>
+            </w:rPr>
+          </w:rPrChange>
+        </w:rPr>
+      </w:pPr>
+      <w:del w:id="102" w:author="Microsoft Office User" w:date="2019-05-28T09:44:00Z">
+        <w:r>
+          <w:rPr>
+            <w:sz w:val="22"/>
+            <w:szCs w:val="22"/>
+            <w:rPrChange w:id="103" w:author="Microsoft Office User" w:date="2019-05-28T09:49:00Z">
+              <w:rPr>
+                <w:sz w:val="22"/>
+                <w:szCs w:val="22"/>
+                <w:lang w:val="en-GB"/>
+              </w:rPr>
+            </w:rPrChange>
+          </w:rPr>
+          <w:delText>In addition, it should be noted that the studies goals, which are specific to a single company, together with the research design strategy, limit the scope of the results and the level of generalizability that can be obtained. This is a known and expected phenomena in exploratory studies as</w:delText>
+        </w:r>
+        <w:r>
+          <w:rPr>
+            <w:sz w:val="22"/>
+            <w:szCs w:val="22"/>
+            <w:rPrChange w:id="104" w:author="Microsoft Office User" w:date="2019-05-28T09:49:00Z">
+              <w:rPr>
+                <w:sz w:val="22"/>
+                <w:szCs w:val="22"/>
+                <w:lang w:val="en-GB"/>
+              </w:rPr>
+            </w:rPrChange>
+          </w:rPr>
+          <w:delText xml:space="preserve"> outlined in the text below:</w:delText>
+        </w:r>
+      </w:del>
+    </w:p>
+    <w:p>
+      <w:pPr>
+        <w:rPr>
+          <w:del w:id="105" w:author="Microsoft Office User" w:date="2019-05-28T09:44:00Z"/>
+          <w:sz w:val="22"/>
+          <w:szCs w:val="22"/>
+          <w:rPrChange w:id="106" w:author="Microsoft Office User" w:date="2019-05-28T09:49:00Z">
+            <w:rPr>
+              <w:del w:id="107" w:author="Microsoft Office User" w:date="2019-05-28T09:44:00Z"/>
+              <w:sz w:val="22"/>
+              <w:szCs w:val="22"/>
+              <w:lang w:val="en-GB"/>
+            </w:rPr>
+          </w:rPrChange>
+        </w:rPr>
+      </w:pPr>
+    </w:p>
+    <w:p>
+      <w:pPr>
+        <w:rPr>
+          <w:del w:id="108" w:author="Microsoft Office User" w:date="2019-05-28T09:44:00Z"/>
+          <w:sz w:val="22"/>
+          <w:szCs w:val="22"/>
+          <w:rPrChange w:id="109" w:author="Microsoft Office User" w:date="2019-05-28T09:49:00Z">
+            <w:rPr>
+              <w:del w:id="110" w:author="Microsoft Office User" w:date="2019-05-28T09:44:00Z"/>
+              <w:sz w:val="22"/>
+              <w:szCs w:val="22"/>
+              <w:lang w:val="en-GB"/>
+            </w:rPr>
+          </w:rPrChange>
+        </w:rPr>
+      </w:pPr>
+      <w:del w:id="111" w:author="Microsoft Office User" w:date="2019-05-28T09:44:00Z">
+        <w:r>
+          <w:rPr>
+            <w:sz w:val="22"/>
+            <w:szCs w:val="22"/>
+            <w:rPrChange w:id="112" w:author="Microsoft Office User" w:date="2019-05-28T09:49:00Z">
+              <w:rPr>
+                <w:sz w:val="22"/>
+                <w:szCs w:val="22"/>
+                <w:lang w:val="en-GB"/>
+              </w:rPr>
+            </w:rPrChange>
+          </w:rPr>
+          <w:delText>“</w:delText>
+        </w:r>
+        <w:r>
+          <w:rPr>
+            <w:sz w:val="18"/>
+            <w:szCs w:val="18"/>
+            <w:rPrChange w:id="113" w:author="Microsoft Office User" w:date="2019-05-28T09:49:00Z">
+              <w:rPr>
+                <w:sz w:val="18"/>
+                <w:szCs w:val="18"/>
+                <w:lang w:val="en-GB"/>
+              </w:rPr>
+            </w:rPrChange>
+          </w:rPr>
+          <w:delText>The reason exploratory studies are seldom definitive in themselves has to do with representativeness; that is, the people you study in your exploratory research may not be typical of the larger population that interests you. – The Practice of Social Research, Earl Babbie, p. 93</w:delText>
+        </w:r>
+        <w:r>
+          <w:rPr>
+            <w:sz w:val="22"/>
+            <w:szCs w:val="22"/>
+            <w:rPrChange w:id="114" w:author="Microsoft Office User" w:date="2019-05-28T09:49:00Z">
+              <w:rPr>
+                <w:sz w:val="22"/>
+                <w:szCs w:val="22"/>
+                <w:lang w:val="en-GB"/>
+              </w:rPr>
+            </w:rPrChange>
+          </w:rPr>
+          <w:delText>”</w:delText>
+        </w:r>
+      </w:del>
+    </w:p>
+    <w:p>
+      <w:pPr>
+        <w:rPr>
+          <w:sz w:val="22"/>
+          <w:szCs w:val="22"/>
+          <w:rPrChange w:id="115" w:author="Microsoft Office User" w:date="2019-05-28T09:49:00Z">
             <w:rPr>
               <w:sz w:val="22"/>
               <w:szCs w:val="22"/>
+              <w:lang w:val="en-GB"/>
             </w:rPr>
           </w:rPrChange>
-        </w:rPr>
-      </w:pPr>
-    </w:p>
-    <w:p>
-      <w:pPr>
-        <w:rPr>
-          <w:sz w:val="22"/>
-          <w:szCs w:val="22"/>
-          <w:lang w:val="en-GB"/>
-        </w:rPr>
-      </w:pPr>
-      <w:ins w:id="73" w:author="Microsoft Office User" w:date="2019-05-28T09:37:00Z">
-        <w:r>
-          <w:rPr>
-            <w:sz w:val="22"/>
-            <w:szCs w:val="22"/>
-            <w:lang w:val="en-GB"/>
-          </w:rPr>
-          <w:t xml:space="preserve">In addition, when </w:t>
-        </w:r>
-      </w:ins>
-      <w:del w:id="74" w:author="Microsoft Office User" w:date="2019-05-28T09:37:00Z">
-        <w:r>
-          <w:rPr>
-            <w:sz w:val="22"/>
-            <w:szCs w:val="22"/>
-            <w:lang w:val="en-GB"/>
-          </w:rPr>
-          <w:delText xml:space="preserve">When </w:delText>
-        </w:r>
-      </w:del>
-      <w:r>
-        <w:rPr>
-          <w:sz w:val="22"/>
-          <w:szCs w:val="22"/>
-          <w:lang w:val="en-GB"/>
-        </w:rPr>
-        <w:t xml:space="preserve">comparing this work with </w:t>
-      </w:r>
-      <w:r>
-        <w:rPr>
-          <w:sz w:val="22"/>
-          <w:szCs w:val="22"/>
-          <w:lang w:val="en-GB"/>
-        </w:rPr>
-        <w:t>another</w:t>
-      </w:r>
-      <w:r>
-        <w:rPr>
-          <w:sz w:val="22"/>
-          <w:szCs w:val="22"/>
-          <w:lang w:val="en-GB"/>
-        </w:rPr>
-        <w:t xml:space="preserve"> with</w:t>
-      </w:r>
-      <w:ins w:id="75" w:author="Microsoft Office User" w:date="2019-05-28T09:44:00Z">
-        <w:r>
-          <w:rPr>
-            <w:sz w:val="22"/>
-            <w:szCs w:val="22"/>
-            <w:lang w:val="en-GB"/>
-          </w:rPr>
-          <w:t xml:space="preserve"> the </w:t>
-        </w:r>
-      </w:ins>
-      <w:del w:id="76" w:author="Microsoft Office User" w:date="2019-05-28T09:44:00Z">
-        <w:r>
-          <w:rPr>
-            <w:sz w:val="22"/>
-            <w:szCs w:val="22"/>
-            <w:lang w:val="en-GB"/>
-          </w:rPr>
-          <w:delText>in the field</w:delText>
-        </w:r>
-        <w:r>
-          <w:rPr>
-            <w:sz w:val="22"/>
-            <w:szCs w:val="22"/>
-            <w:lang w:val="en-GB"/>
-          </w:rPr>
-          <w:delText xml:space="preserve"> with similar goals</w:delText>
-        </w:r>
-        <w:r>
-          <w:rPr>
-            <w:sz w:val="22"/>
-            <w:szCs w:val="22"/>
-            <w:lang w:val="en-GB"/>
-          </w:rPr>
-          <w:delText xml:space="preserve">, we can see that </w:delText>
-        </w:r>
-        <w:r>
-          <w:rPr>
-            <w:sz w:val="22"/>
-            <w:szCs w:val="22"/>
-            <w:lang w:val="en-GB"/>
-          </w:rPr>
-          <w:delText xml:space="preserve">in the seminal work on the topic of e-learning pedagogy by authors </w:delText>
-        </w:r>
-      </w:del>
-      <w:r>
-        <w:rPr>
-          <w:sz w:val="22"/>
-          <w:szCs w:val="22"/>
-          <w:lang w:val="en-GB"/>
-        </w:rPr>
-        <w:t>Mayes &amp; de Freitas</w:t>
-      </w:r>
-      <w:r>
-        <w:rPr>
-          <w:sz w:val="22"/>
-          <w:szCs w:val="22"/>
-          <w:lang w:val="en-GB"/>
-        </w:rPr>
-        <w:t xml:space="preserve"> </w:t>
-      </w:r>
-      <w:ins w:id="77" w:author="Microsoft Office User" w:date="2019-05-28T09:44:00Z">
-        <w:r>
-          <w:rPr>
-            <w:sz w:val="22"/>
-            <w:szCs w:val="22"/>
-            <w:lang w:val="en-GB"/>
-          </w:rPr>
-          <w:t>study</w:t>
-        </w:r>
-      </w:ins>
-      <w:del w:id="78" w:author="Microsoft Office User" w:date="2019-05-28T09:44:00Z">
-        <w:r>
-          <w:rPr>
-            <w:sz w:val="22"/>
-            <w:szCs w:val="22"/>
-            <w:lang w:val="en-GB"/>
-          </w:rPr>
-          <w:delText>(2014)</w:delText>
-        </w:r>
-      </w:del>
-      <w:r>
-        <w:rPr>
-          <w:sz w:val="22"/>
-          <w:szCs w:val="22"/>
-          <w:lang w:val="en-GB"/>
-        </w:rPr>
-        <w:t xml:space="preserve">, </w:t>
-      </w:r>
-      <w:r>
-        <w:rPr>
-          <w:sz w:val="22"/>
-          <w:szCs w:val="22"/>
-          <w:lang w:val="en-GB"/>
-        </w:rPr>
-        <w:t xml:space="preserve">when mapping pedagogical models to perspectives, no outside information was obtained and the mapping was done completely by the authors of the study. The following text has been added to the discussion indicating that, in comparison to this benchmark study by </w:t>
-      </w:r>
-      <w:r>
-        <w:rPr>
-          <w:sz w:val="22"/>
-          <w:szCs w:val="22"/>
-          <w:lang w:val="en-GB"/>
-        </w:rPr>
-        <w:t>Mayes &amp; de Freitas</w:t>
-      </w:r>
-      <w:r>
-        <w:rPr>
-          <w:sz w:val="22"/>
-          <w:szCs w:val="22"/>
-          <w:lang w:val="en-GB"/>
-        </w:rPr>
-        <w:t>, the bar is raised further in our study by including a</w:t>
-      </w:r>
-      <w:ins w:id="79" w:author="Microsoft Office User" w:date="2019-05-28T09:44:00Z">
-        <w:r>
-          <w:rPr>
-            <w:sz w:val="22"/>
-            <w:szCs w:val="22"/>
-            <w:lang w:val="en-GB"/>
-          </w:rPr>
-          <w:t xml:space="preserve"> structured</w:t>
-        </w:r>
-      </w:ins>
-      <w:del w:id="80" w:author="Microsoft Office User" w:date="2019-05-28T09:44:00Z">
-        <w:r>
-          <w:rPr>
-            <w:sz w:val="22"/>
-            <w:szCs w:val="22"/>
-            <w:lang w:val="en-GB"/>
-          </w:rPr>
-          <w:delText>n</w:delText>
-        </w:r>
-      </w:del>
-      <w:r>
-        <w:rPr>
-          <w:sz w:val="22"/>
-          <w:szCs w:val="22"/>
-          <w:lang w:val="en-GB"/>
-        </w:rPr>
-        <w:t xml:space="preserve"> interview to gain outside and professional insight</w:t>
-      </w:r>
-      <w:r>
-        <w:rPr>
-          <w:sz w:val="22"/>
-          <w:szCs w:val="22"/>
-          <w:lang w:val="en-GB"/>
-        </w:rPr>
-        <w:t xml:space="preserve"> and eliminating potential bias from the authors of the study</w:t>
-      </w:r>
-      <w:r>
-        <w:rPr>
-          <w:sz w:val="22"/>
-          <w:szCs w:val="22"/>
-          <w:lang w:val="en-GB"/>
-        </w:rPr>
-        <w:t xml:space="preserve"> when mapping pedagogical guidelines to perspectives</w:t>
-      </w:r>
-      <w:r>
-        <w:rPr>
-          <w:sz w:val="22"/>
-          <w:szCs w:val="22"/>
-          <w:lang w:val="en-GB"/>
-        </w:rPr>
-        <w:t>.</w:t>
-      </w:r>
-    </w:p>
-    <w:p>
-      <w:pPr>
-        <w:rPr>
-          <w:sz w:val="22"/>
-          <w:szCs w:val="22"/>
-          <w:lang w:val="en-GB"/>
-        </w:rPr>
-      </w:pPr>
-    </w:p>
-    <w:p>
-      <w:pPr>
-        <w:rPr>
-          <w:sz w:val="18"/>
-          <w:szCs w:val="18"/>
-        </w:rPr>
-      </w:pPr>
-      <w:moveFromRangeStart w:id="81" w:author="Microsoft Office User" w:date="2019-05-28T09:36:00Z" w:name="move9928583"/>
-      <w:moveFrom w:id="82" w:author="Microsoft Office User" w:date="2019-05-28T09:36:00Z">
-        <w:r>
-          <w:rPr>
-            <w:sz w:val="18"/>
-            <w:szCs w:val="18"/>
-          </w:rPr>
-          <w:t>”</w:t>
-        </w:r>
-        <w:r>
-          <w:rPr>
-            <w:sz w:val="18"/>
-            <w:szCs w:val="18"/>
-          </w:rPr>
-          <w:t>Denna strategi speglar strategin från tidigare studier som syftat till att kartlägga individuella pedagogiska modeller enligt de olika pedagogiska perspektiven (</w:t>
-        </w:r>
-        <w:r>
-          <w:rPr>
-            <w:sz w:val="18"/>
-            <w:szCs w:val="18"/>
-          </w:rPr>
-          <w:fldChar w:fldCharType="begin"/>
-        </w:r>
-        <w:r>
-          <w:rPr>
-            <w:sz w:val="18"/>
-            <w:szCs w:val="18"/>
-          </w:rPr>
-          <w:instrText xml:space="preserve"> ADDIN ZOTERO_ITEM CSL_CITATION {"citationID":"NGmTcghj","properties":{"formattedCitation":"\\uldash{(Mayes &amp; de Freitas, 2004)}","plainCitation":"(Mayes &amp; de Freitas, 2004)","dontUpdate":true,"noteIndex":0},"citationItems":[{"id":34,"uris":["http://zotero.org/users/local/QsygNxKM/items/FADQLDDZ"],"uri":["http://zotero.org/users/local/QsygNxKM/items/FADQLDDZ"],"itemData":{"id":34,"type":"article-journal","title":"Review of e-learning theories, frameworks and models","container-title":"JISC e-Learning Models Desk Study","issue":"1","source":"Zotero","language":"English","author":[{"family":"Mayes","given":"Terry"},{"family":"Freitas","given":"Sara","non-dropping-particle":"de"}],"issued":{"date-parts":[["2004"]]}}}],"schema":"https://github.com/citation-style-language/schema/raw/master/csl-citation.json"} </w:instrText>
-        </w:r>
-        <w:r>
-          <w:rPr>
-            <w:sz w:val="18"/>
-            <w:szCs w:val="18"/>
-          </w:rPr>
-          <w:fldChar w:fldCharType="separate"/>
-        </w:r>
-        <w:r>
-          <w:rPr>
-            <w:sz w:val="18"/>
-            <w:szCs w:val="18"/>
-          </w:rPr>
-          <w:t>Mayes &amp; de Freitas, 2004)</w:t>
-        </w:r>
-        <w:r>
-          <w:rPr>
-            <w:sz w:val="18"/>
-            <w:szCs w:val="18"/>
-          </w:rPr>
-          <w:fldChar w:fldCharType="end"/>
-        </w:r>
-        <w:r>
-          <w:rPr>
-            <w:sz w:val="18"/>
-            <w:szCs w:val="18"/>
-          </w:rPr>
-          <w:t xml:space="preserve">. I Mayes &amp; de Freitas (2004) studie är varje perspektiv representerat av en fråga. Genom att analysera vilken fråga som bäst karaktäriserar en specifik modell kunde de förstå vilket perspektiv modellen korresponderar bäst med. Denna studie använder också representativa frågor i kartläggningsprocessen, men nyttjar sig av ett flertal frågor per perspektiv, vilket ger ett mer nyanserat resultat. </w:t>
-        </w:r>
-      </w:moveFrom>
-      <w:moveFromRangeEnd w:id="81"/>
-      <w:ins w:id="83" w:author="Microsoft Office User" w:date="2019-05-28T09:37:00Z">
-        <w:r>
-          <w:rPr>
-            <w:sz w:val="18"/>
-            <w:szCs w:val="18"/>
-          </w:rPr>
-          <w:t>”</w:t>
-        </w:r>
-      </w:ins>
-      <w:del w:id="84" w:author="Microsoft Office User" w:date="2019-05-28T09:37:00Z">
-        <w:r>
-          <w:rPr>
-            <w:sz w:val="18"/>
-            <w:szCs w:val="18"/>
-          </w:rPr>
-          <w:delText xml:space="preserve">I och med att denna studie representerar varje pedagogiskt perspektiv med en modell från perspektivet, har studien också tillfälle att direkt identifiera en möjlig modell som skulle kunna implementeras i företaget. </w:delText>
-        </w:r>
-      </w:del>
-      <w:r>
-        <w:rPr>
-          <w:sz w:val="18"/>
-          <w:szCs w:val="18"/>
-        </w:rPr>
-        <w:t xml:space="preserve">Till skillnad från </w:t>
-      </w:r>
-      <w:proofErr w:type="spellStart"/>
-      <w:r>
-        <w:rPr>
-          <w:sz w:val="18"/>
-          <w:szCs w:val="18"/>
-        </w:rPr>
-        <w:t>Mayes</w:t>
-      </w:r>
-      <w:proofErr w:type="spellEnd"/>
-      <w:r>
-        <w:rPr>
-          <w:sz w:val="18"/>
-          <w:szCs w:val="18"/>
-        </w:rPr>
-        <w:t xml:space="preserve"> &amp; de Freitas (2004), </w:t>
-      </w:r>
-      <w:ins w:id="85" w:author="Microsoft Office User" w:date="2019-05-28T09:38:00Z">
-        <w:r>
-          <w:rPr>
-            <w:sz w:val="18"/>
-            <w:szCs w:val="18"/>
-          </w:rPr>
-          <w:t>där forskarna ansvarar för kartläggningen</w:t>
-        </w:r>
-        <w:r>
-          <w:rPr>
-            <w:sz w:val="18"/>
-            <w:szCs w:val="18"/>
-          </w:rPr>
-          <w:t>,</w:t>
-        </w:r>
-        <w:r>
-          <w:rPr>
-            <w:sz w:val="18"/>
-            <w:szCs w:val="18"/>
-          </w:rPr>
-          <w:t xml:space="preserve"> </w:t>
-        </w:r>
-      </w:ins>
-      <w:r>
-        <w:rPr>
-          <w:sz w:val="18"/>
-          <w:szCs w:val="18"/>
-        </w:rPr>
-        <w:t>hade strategin som användes i denna studie fördelen att nyttja en strukturerad intervju. Det bidrog till att erfarna personer inom området kunde bidra med extern information för att förbättra kartläggningsprocessen</w:t>
-      </w:r>
-      <w:del w:id="86" w:author="Microsoft Office User" w:date="2019-05-28T09:38:00Z">
-        <w:r>
-          <w:rPr>
-            <w:sz w:val="18"/>
-            <w:szCs w:val="18"/>
-          </w:rPr>
-          <w:delText xml:space="preserve"> jämfört med Mayes &amp; de Freitas studie</w:delText>
-        </w:r>
-      </w:del>
-      <w:r>
-        <w:rPr>
-          <w:sz w:val="18"/>
-          <w:szCs w:val="18"/>
-        </w:rPr>
-        <w:t>. Detta har till följd att forskarens förutfattade meningar begränsas och att trovärdigheten av resultatet ökas</w:t>
-      </w:r>
-      <w:r>
-        <w:rPr>
-          <w:sz w:val="18"/>
-          <w:szCs w:val="18"/>
-        </w:rPr>
-        <w:t>.”</w:t>
-      </w:r>
-    </w:p>
-    <w:p>
-      <w:pPr>
-        <w:rPr>
-          <w:del w:id="87" w:author="Microsoft Office User" w:date="2019-05-28T09:44:00Z"/>
-          <w:sz w:val="22"/>
-          <w:szCs w:val="22"/>
-        </w:rPr>
-      </w:pPr>
-    </w:p>
-    <w:p>
-      <w:pPr>
-        <w:rPr>
-          <w:del w:id="88" w:author="Microsoft Office User" w:date="2019-05-28T09:44:00Z"/>
-          <w:sz w:val="22"/>
-          <w:szCs w:val="22"/>
-          <w:lang w:val="en-GB"/>
-        </w:rPr>
-      </w:pPr>
-      <w:del w:id="89" w:author="Microsoft Office User" w:date="2019-05-28T09:44:00Z">
-        <w:r>
-          <w:rPr>
-            <w:sz w:val="22"/>
-            <w:szCs w:val="22"/>
-            <w:lang w:val="en-GB"/>
-          </w:rPr>
-          <w:delText>In addition, it should be noted that the studies goals, which are specific to a single company, together with the research design strategy, limit the scope of the results and the level of generalizability that can be obtained. This is a known and expected phenomena in exploratory studies as</w:delText>
-        </w:r>
-        <w:r>
-          <w:rPr>
-            <w:sz w:val="22"/>
-            <w:szCs w:val="22"/>
-            <w:lang w:val="en-GB"/>
-          </w:rPr>
-          <w:delText xml:space="preserve"> outlined in the text below:</w:delText>
-        </w:r>
-      </w:del>
-    </w:p>
-    <w:p>
-      <w:pPr>
-        <w:rPr>
-          <w:del w:id="90" w:author="Microsoft Office User" w:date="2019-05-28T09:44:00Z"/>
-          <w:sz w:val="22"/>
-          <w:szCs w:val="22"/>
-          <w:lang w:val="en-GB"/>
-        </w:rPr>
-      </w:pPr>
-    </w:p>
-    <w:p>
-      <w:pPr>
-        <w:rPr>
-          <w:del w:id="91" w:author="Microsoft Office User" w:date="2019-05-28T09:44:00Z"/>
-          <w:sz w:val="22"/>
-          <w:szCs w:val="22"/>
-          <w:lang w:val="en-GB"/>
-        </w:rPr>
-      </w:pPr>
-      <w:del w:id="92" w:author="Microsoft Office User" w:date="2019-05-28T09:44:00Z">
-        <w:r>
-          <w:rPr>
-            <w:sz w:val="22"/>
-            <w:szCs w:val="22"/>
-            <w:lang w:val="en-GB"/>
-          </w:rPr>
-          <w:delText>“</w:delText>
-        </w:r>
-        <w:r>
-          <w:rPr>
-            <w:sz w:val="18"/>
-            <w:szCs w:val="18"/>
-            <w:lang w:val="en-GB"/>
-          </w:rPr>
-          <w:delText>The reason exploratory studies are seldom definitive in themselves has to do with representativeness; that is, the people you study in your exploratory research may not be typical of the larger population that interests you.</w:delText>
-        </w:r>
-        <w:r>
-          <w:rPr>
-            <w:sz w:val="18"/>
-            <w:szCs w:val="18"/>
-            <w:lang w:val="en-GB"/>
-          </w:rPr>
-          <w:delText xml:space="preserve"> – The Practice of Social Research, Earl Babbie, p. 93</w:delText>
-        </w:r>
-        <w:r>
-          <w:rPr>
-            <w:sz w:val="22"/>
-            <w:szCs w:val="22"/>
-            <w:lang w:val="en-GB"/>
-          </w:rPr>
-          <w:delText>”</w:delText>
-        </w:r>
-      </w:del>
-    </w:p>
-    <w:p>
-      <w:pPr>
-        <w:rPr>
-          <w:sz w:val="22"/>
-          <w:szCs w:val="22"/>
-          <w:lang w:val="en-GB"/>
         </w:rPr>
       </w:pPr>
     </w:p>
@@ -5524,11 +5612,6 @@
     <w:lsdException w:name="Book Title" w:uiPriority="33" w:qFormat="1"/>
     <w:lsdException w:name="Bibliography" w:semiHidden="1" w:uiPriority="37" w:unhideWhenUsed="1"/>
     <w:lsdException w:name="TOC Heading" w:semiHidden="1" w:uiPriority="39" w:unhideWhenUsed="1" w:qFormat="1"/>
-    <w:lsdException w:name="Plain Table 5" w:semiHidden="1" w:unhideWhenUsed="1"/>
-    <w:lsdException w:name="Grid Table Light" w:semiHidden="1" w:unhideWhenUsed="1"/>
-    <w:lsdException w:name="Grid Table 1 Light" w:semiHidden="1" w:unhideWhenUsed="1"/>
-    <w:lsdException w:name="Grid Table 2" w:semiHidden="1" w:unhideWhenUsed="1"/>
-    <w:lsdException w:name="Grid Table 3" w:semiHidden="1" w:unhideWhenUsed="1"/>
     <w:lsdException w:name="Grid Table 4" w:uiPriority="49"/>
     <w:lsdException w:name="Grid Table 5 Dark" w:uiPriority="50"/>
     <w:lsdException w:name="Grid Table 6 Colorful" w:uiPriority="51"/>

</xml_diff>

<commit_message>
ready for sending and grading, final touches
</commit_message>
<xml_diff>
--- a/Thesis/Response_to_examiner_comments.docx
+++ b/Thesis/Response_to_examiner_comments.docx
@@ -1,6 +1,6 @@
 
 <file path=word/document.xml><?xml version="1.0" encoding="utf-8"?>
-<w:document xmlns:wpc="http://schemas.microsoft.com/office/word/2010/wordprocessingCanvas" xmlns:cx="http://schemas.microsoft.com/office/drawing/2014/chartex" xmlns:cx1="http://schemas.microsoft.com/office/drawing/2015/9/8/chartex" xmlns:cx2="http://schemas.microsoft.com/office/drawing/2015/10/21/chartex" xmlns:cx3="http://schemas.microsoft.com/office/drawing/2016/5/9/chartex" xmlns:cx4="http://schemas.microsoft.com/office/drawing/2016/5/10/chartex" xmlns:cx5="http://schemas.microsoft.com/office/drawing/2016/5/11/chartex" xmlns:cx6="http://schemas.microsoft.com/office/drawing/2016/5/12/chartex" xmlns:cx7="http://schemas.microsoft.com/office/drawing/2016/5/13/chartex" xmlns:cx8="http://schemas.microsoft.com/office/drawing/2016/5/14/chartex" xmlns:mc="http://schemas.openxmlformats.org/markup-compatibility/2006" xmlns:aink="http://schemas.microsoft.com/office/drawing/2016/ink" xmlns:am3d="http://schemas.microsoft.com/office/drawing/2017/model3d" xmlns:o="urn:schemas-microsoft-com:office:office" xmlns:r="http://schemas.openxmlformats.org/officeDocument/2006/relationships" xmlns:m="http://schemas.openxmlformats.org/officeDocument/2006/math" xmlns:v="urn:schemas-microsoft-com:vml" xmlns:wp14="http://schemas.microsoft.com/office/word/2010/wordprocessingDrawing" xmlns:wp="http://schemas.openxmlformats.org/drawingml/2006/wordprocessingDrawing" xmlns:w10="urn:schemas-microsoft-com:office:word" xmlns:w="http://schemas.openxmlformats.org/wordprocessingml/2006/main" xmlns:w14="http://schemas.microsoft.com/office/word/2010/wordml" xmlns:w15="http://schemas.microsoft.com/office/word/2012/wordml" xmlns:w16cid="http://schemas.microsoft.com/office/word/2016/wordml/cid" xmlns:w16se="http://schemas.microsoft.com/office/word/2015/wordml/symex" xmlns:wpg="http://schemas.microsoft.com/office/word/2010/wordprocessingGroup" xmlns:wpi="http://schemas.microsoft.com/office/word/2010/wordprocessingInk" xmlns:wne="http://schemas.microsoft.com/office/word/2006/wordml" xmlns:wps="http://schemas.microsoft.com/office/word/2010/wordprocessingShape" mc:Ignorable="w14 w15 w16se w16cid wp14">
+<w:document xmlns:wpc="http://schemas.microsoft.com/office/word/2010/wordprocessingCanvas" xmlns:mo="http://schemas.microsoft.com/office/mac/office/2008/main" xmlns:mc="http://schemas.openxmlformats.org/markup-compatibility/2006" xmlns:mv="urn:schemas-microsoft-com:mac:vml" xmlns:o="urn:schemas-microsoft-com:office:office" xmlns:r="http://schemas.openxmlformats.org/officeDocument/2006/relationships" xmlns:m="http://schemas.openxmlformats.org/officeDocument/2006/math" xmlns:v="urn:schemas-microsoft-com:vml" xmlns:wp14="http://schemas.microsoft.com/office/word/2010/wordprocessingDrawing" xmlns:wp="http://schemas.openxmlformats.org/drawingml/2006/wordprocessingDrawing" xmlns:w10="urn:schemas-microsoft-com:office:word" xmlns:w="http://schemas.openxmlformats.org/wordprocessingml/2006/main" xmlns:w14="http://schemas.microsoft.com/office/word/2010/wordml" xmlns:wpg="http://schemas.microsoft.com/office/word/2010/wordprocessingGroup" xmlns:wpi="http://schemas.microsoft.com/office/word/2010/wordprocessingInk" xmlns:wne="http://schemas.microsoft.com/office/word/2006/wordml" xmlns:wps="http://schemas.microsoft.com/office/word/2010/wordprocessingShape" mc:Ignorable="w14 wp14">
   <w:body>
     <w:p>
       <w:pPr>
@@ -97,736 +97,365 @@
     <w:p>
       <w:pPr>
         <w:rPr>
-          <w:ins w:id="0" w:author="Microsoft Office User" w:date="2019-05-28T09:04:00Z"/>
-          <w:sz w:val="22"/>
-          <w:szCs w:val="22"/>
-          <w:lang w:val="en-GB"/>
-        </w:rPr>
-      </w:pPr>
-      <w:r>
-        <w:rPr>
-          <w:sz w:val="22"/>
-          <w:szCs w:val="22"/>
-          <w:lang w:val="en-GB"/>
-        </w:rPr>
-        <w:t xml:space="preserve">Response to comment 1.  </w:t>
-      </w:r>
-    </w:p>
-    <w:p>
-      <w:pPr>
-        <w:rPr>
-          <w:ins w:id="1" w:author="Microsoft Office User" w:date="2019-05-28T09:04:00Z"/>
+          <w:sz w:val="22"/>
+          <w:szCs w:val="22"/>
+          <w:lang w:val="en-GB"/>
+        </w:rPr>
+      </w:pPr>
+      <w:proofErr w:type="gramStart"/>
+      <w:r>
+        <w:rPr>
+          <w:sz w:val="22"/>
+          <w:szCs w:val="22"/>
+          <w:lang w:val="en-GB"/>
+        </w:rPr>
+        <w:t>Response to comment 1.</w:t>
+      </w:r>
+      <w:proofErr w:type="gramEnd"/>
+      <w:r>
+        <w:rPr>
+          <w:sz w:val="22"/>
+          <w:szCs w:val="22"/>
+          <w:lang w:val="en-GB"/>
+        </w:rPr>
+        <w:t xml:space="preserve">  </w:t>
+      </w:r>
+    </w:p>
+    <w:p>
+      <w:pPr>
+        <w:rPr>
           <w:rFonts w:ascii="Times New Roman" w:hAnsi="Times New Roman"/>
           <w:lang w:val="en-US"/>
         </w:rPr>
       </w:pPr>
-      <w:ins w:id="2" w:author="Microsoft Office User" w:date="2019-05-28T09:04:00Z">
-        <w:r>
-          <w:rPr>
-            <w:sz w:val="22"/>
-            <w:szCs w:val="22"/>
-            <w:lang w:val="en-US"/>
-          </w:rPr>
-          <w:t xml:space="preserve">The thesis </w:t>
-        </w:r>
-        <w:r>
-          <w:rPr>
-            <w:sz w:val="22"/>
-            <w:szCs w:val="22"/>
-            <w:lang w:val="en-US"/>
-          </w:rPr>
-          <w:t>uses the “</w:t>
-        </w:r>
-        <w:r>
-          <w:rPr>
-            <w:sz w:val="22"/>
-            <w:szCs w:val="22"/>
-            <w:lang w:val="en-US"/>
-          </w:rPr>
-          <w:t>Introduction, Methods, Results, and Discussion</w:t>
-        </w:r>
-        <w:r>
-          <w:rPr>
-            <w:sz w:val="22"/>
-            <w:szCs w:val="22"/>
-            <w:lang w:val="en-US"/>
-          </w:rPr>
-          <w:t>”</w:t>
-        </w:r>
-      </w:ins>
-    </w:p>
-    <w:p>
-      <w:pPr>
-        <w:rPr>
-          <w:ins w:id="3" w:author="Microsoft Office User" w:date="2019-05-28T09:04:00Z"/>
+      <w:r>
+        <w:rPr>
           <w:sz w:val="22"/>
           <w:szCs w:val="22"/>
           <w:lang w:val="en-US"/>
         </w:rPr>
-      </w:pPr>
-      <w:ins w:id="4" w:author="Microsoft Office User" w:date="2019-05-28T09:04:00Z">
-        <w:r>
-          <w:rPr>
-            <w:sz w:val="22"/>
-            <w:szCs w:val="22"/>
-            <w:lang w:val="en-US"/>
-          </w:rPr>
-          <w:t xml:space="preserve"> (</w:t>
-        </w:r>
-        <w:proofErr w:type="spellStart"/>
-        <w:r>
-          <w:rPr>
-            <w:sz w:val="22"/>
-            <w:szCs w:val="22"/>
-            <w:lang w:val="en-US"/>
-          </w:rPr>
-          <w:t>IMR</w:t>
-        </w:r>
-      </w:ins>
-      <w:ins w:id="5" w:author="Microsoft Office User" w:date="2019-05-28T09:07:00Z">
-        <w:r>
-          <w:rPr>
-            <w:sz w:val="22"/>
-            <w:szCs w:val="22"/>
-            <w:lang w:val="en-US"/>
-          </w:rPr>
-          <w:t>a</w:t>
-        </w:r>
-      </w:ins>
-      <w:ins w:id="6" w:author="Microsoft Office User" w:date="2019-05-28T09:04:00Z">
-        <w:r>
-          <w:rPr>
-            <w:sz w:val="22"/>
-            <w:szCs w:val="22"/>
-            <w:lang w:val="en-US"/>
-          </w:rPr>
-          <w:t>D</w:t>
-        </w:r>
-        <w:proofErr w:type="spellEnd"/>
-        <w:r>
-          <w:rPr>
-            <w:sz w:val="22"/>
-            <w:szCs w:val="22"/>
-            <w:lang w:val="en-US"/>
-          </w:rPr>
-          <w:t>)</w:t>
-        </w:r>
-        <w:r>
-          <w:rPr>
-            <w:sz w:val="22"/>
-            <w:szCs w:val="22"/>
-            <w:lang w:val="en-US"/>
-          </w:rPr>
-          <w:t xml:space="preserve"> </w:t>
-        </w:r>
-        <w:r>
-          <w:rPr>
-            <w:sz w:val="22"/>
-            <w:szCs w:val="22"/>
-            <w:lang w:val="en-US"/>
-          </w:rPr>
-          <w:t>organizational structure which is recommended in the thesis criteria as stated below:</w:t>
-        </w:r>
-      </w:ins>
-    </w:p>
-    <w:p>
-      <w:pPr>
-        <w:pStyle w:val="NormalWeb"/>
-        <w:rPr>
-          <w:sz w:val="18"/>
-          <w:szCs w:val="18"/>
-          <w:rPrChange w:id="7" w:author="Microsoft Office User" w:date="2019-05-28T09:04:00Z">
-            <w:rPr>
-              <w:sz w:val="22"/>
-              <w:szCs w:val="22"/>
-              <w:lang w:val="en-GB"/>
-            </w:rPr>
-          </w:rPrChange>
-        </w:rPr>
-        <w:pPrChange w:id="8" w:author="Microsoft Office User" w:date="2019-05-28T09:04:00Z">
-          <w:pPr/>
-        </w:pPrChange>
-      </w:pPr>
-      <w:ins w:id="9" w:author="Microsoft Office User" w:date="2019-05-28T09:04:00Z">
-        <w:r>
-          <w:rPr>
-            <w:rFonts w:asciiTheme="majorHAnsi" w:eastAsiaTheme="minorEastAsia" w:hAnsiTheme="majorHAnsi" w:cstheme="minorBidi"/>
-            <w:sz w:val="18"/>
-            <w:szCs w:val="18"/>
-            <w:lang w:eastAsia="sv-SE"/>
-          </w:rPr>
-          <w:t xml:space="preserve">“Den </w:t>
-        </w:r>
-        <w:proofErr w:type="spellStart"/>
-        <w:r>
-          <w:rPr>
-            <w:rFonts w:asciiTheme="majorHAnsi" w:eastAsiaTheme="minorEastAsia" w:hAnsiTheme="majorHAnsi" w:cstheme="minorBidi"/>
-            <w:sz w:val="18"/>
-            <w:szCs w:val="18"/>
-            <w:lang w:eastAsia="sv-SE"/>
-          </w:rPr>
-          <w:t>ovanstående</w:t>
-        </w:r>
-        <w:proofErr w:type="spellEnd"/>
-        <w:r>
-          <w:rPr>
-            <w:rFonts w:asciiTheme="majorHAnsi" w:eastAsiaTheme="minorEastAsia" w:hAnsiTheme="majorHAnsi" w:cstheme="minorBidi"/>
-            <w:sz w:val="18"/>
-            <w:szCs w:val="18"/>
-            <w:lang w:eastAsia="sv-SE"/>
-          </w:rPr>
-          <w:t xml:space="preserve"> strukturen (vanligen </w:t>
-        </w:r>
-        <w:proofErr w:type="spellStart"/>
-        <w:r>
-          <w:rPr>
-            <w:rFonts w:asciiTheme="majorHAnsi" w:eastAsiaTheme="minorEastAsia" w:hAnsiTheme="majorHAnsi" w:cstheme="minorBidi"/>
-            <w:sz w:val="18"/>
-            <w:szCs w:val="18"/>
-            <w:lang w:eastAsia="sv-SE"/>
-          </w:rPr>
-          <w:t>benämnd</w:t>
-        </w:r>
-        <w:proofErr w:type="spellEnd"/>
-        <w:r>
-          <w:rPr>
-            <w:rFonts w:asciiTheme="majorHAnsi" w:eastAsiaTheme="minorEastAsia" w:hAnsiTheme="majorHAnsi" w:cstheme="minorBidi"/>
-            <w:sz w:val="18"/>
-            <w:szCs w:val="18"/>
-            <w:lang w:eastAsia="sv-SE"/>
-          </w:rPr>
-          <w:t xml:space="preserve"> IMRAD) brukar fungera </w:t>
-        </w:r>
-        <w:proofErr w:type="spellStart"/>
-        <w:r>
-          <w:rPr>
-            <w:rFonts w:asciiTheme="majorHAnsi" w:eastAsiaTheme="minorEastAsia" w:hAnsiTheme="majorHAnsi" w:cstheme="minorBidi"/>
-            <w:sz w:val="18"/>
-            <w:szCs w:val="18"/>
-            <w:lang w:eastAsia="sv-SE"/>
-          </w:rPr>
-          <w:t>väl</w:t>
-        </w:r>
-        <w:proofErr w:type="spellEnd"/>
-        <w:r>
-          <w:rPr>
-            <w:rFonts w:asciiTheme="majorHAnsi" w:eastAsiaTheme="minorEastAsia" w:hAnsiTheme="majorHAnsi" w:cstheme="minorBidi"/>
-            <w:sz w:val="18"/>
-            <w:szCs w:val="18"/>
-            <w:lang w:eastAsia="sv-SE"/>
-          </w:rPr>
-          <w:t xml:space="preserve"> </w:t>
-        </w:r>
-        <w:proofErr w:type="spellStart"/>
-        <w:r>
-          <w:rPr>
-            <w:rFonts w:asciiTheme="majorHAnsi" w:eastAsiaTheme="minorEastAsia" w:hAnsiTheme="majorHAnsi" w:cstheme="minorBidi"/>
-            <w:sz w:val="18"/>
-            <w:szCs w:val="18"/>
-            <w:lang w:eastAsia="sv-SE"/>
-          </w:rPr>
-          <w:t>för</w:t>
-        </w:r>
-        <w:proofErr w:type="spellEnd"/>
-        <w:r>
-          <w:rPr>
-            <w:rFonts w:asciiTheme="majorHAnsi" w:eastAsiaTheme="minorEastAsia" w:hAnsiTheme="majorHAnsi" w:cstheme="minorBidi"/>
-            <w:sz w:val="18"/>
-            <w:szCs w:val="18"/>
-            <w:lang w:eastAsia="sv-SE"/>
-          </w:rPr>
-          <w:t xml:space="preserve"> empiriska studier.”</w:t>
-        </w:r>
-      </w:ins>
-    </w:p>
-    <w:p>
-      <w:pPr>
-        <w:pStyle w:val="Heading1"/>
+        <w:t xml:space="preserve">The thesis </w:t>
+      </w:r>
+      <w:r>
+        <w:rPr>
+          <w:sz w:val="22"/>
+          <w:szCs w:val="22"/>
+          <w:lang w:val="en-US"/>
+        </w:rPr>
+        <w:t>uses the “</w:t>
+      </w:r>
+      <w:r>
+        <w:rPr>
+          <w:sz w:val="22"/>
+          <w:szCs w:val="22"/>
+          <w:lang w:val="en-US"/>
+        </w:rPr>
+        <w:t>Introduction, Methods, Results, and Discussion</w:t>
+      </w:r>
+      <w:r>
+        <w:rPr>
+          <w:sz w:val="22"/>
+          <w:szCs w:val="22"/>
+          <w:lang w:val="en-US"/>
+        </w:rPr>
+        <w:t>”</w:t>
+      </w:r>
+    </w:p>
+    <w:p>
+      <w:pPr>
+        <w:rPr>
+          <w:sz w:val="22"/>
+          <w:szCs w:val="22"/>
+          <w:lang w:val="en-US"/>
+        </w:rPr>
+      </w:pPr>
+      <w:r>
+        <w:rPr>
+          <w:sz w:val="22"/>
+          <w:szCs w:val="22"/>
+          <w:lang w:val="en-US"/>
+        </w:rPr>
+        <w:t xml:space="preserve"> (</w:t>
+      </w:r>
+      <w:proofErr w:type="spellStart"/>
+      <w:r>
+        <w:rPr>
+          <w:sz w:val="22"/>
+          <w:szCs w:val="22"/>
+          <w:lang w:val="en-US"/>
+        </w:rPr>
+        <w:t>IMR</w:t>
+      </w:r>
+      <w:r>
+        <w:rPr>
+          <w:sz w:val="22"/>
+          <w:szCs w:val="22"/>
+          <w:lang w:val="en-US"/>
+        </w:rPr>
+        <w:t>a</w:t>
+      </w:r>
+      <w:r>
+        <w:rPr>
+          <w:sz w:val="22"/>
+          <w:szCs w:val="22"/>
+          <w:lang w:val="en-US"/>
+        </w:rPr>
+        <w:t>D</w:t>
+      </w:r>
+      <w:proofErr w:type="spellEnd"/>
+      <w:r>
+        <w:rPr>
+          <w:sz w:val="22"/>
+          <w:szCs w:val="22"/>
+          <w:lang w:val="en-US"/>
+        </w:rPr>
+        <w:t>)</w:t>
+      </w:r>
+      <w:r>
+        <w:rPr>
+          <w:sz w:val="22"/>
+          <w:szCs w:val="22"/>
+          <w:lang w:val="en-US"/>
+        </w:rPr>
+        <w:t xml:space="preserve"> </w:t>
+      </w:r>
+      <w:r>
+        <w:rPr>
+          <w:sz w:val="22"/>
+          <w:szCs w:val="22"/>
+          <w:lang w:val="en-US"/>
+        </w:rPr>
+        <w:t xml:space="preserve">organizational </w:t>
+      </w:r>
+      <w:proofErr w:type="gramStart"/>
+      <w:r>
+        <w:rPr>
+          <w:sz w:val="22"/>
+          <w:szCs w:val="22"/>
+          <w:lang w:val="en-US"/>
+        </w:rPr>
+        <w:t>structure which is recommended in the thesis criteria as</w:t>
+      </w:r>
+      <w:proofErr w:type="gramEnd"/>
+      <w:r>
+        <w:rPr>
+          <w:sz w:val="22"/>
+          <w:szCs w:val="22"/>
+          <w:lang w:val="en-US"/>
+        </w:rPr>
+        <w:t xml:space="preserve"> stated below:</w:t>
+      </w:r>
+    </w:p>
+    <w:p>
+      <w:pPr>
+        <w:pStyle w:val="Normalwebb"/>
+        <w:rPr>
+          <w:sz w:val="18"/>
+          <w:szCs w:val="18"/>
+        </w:rPr>
+      </w:pPr>
+      <w:r>
+        <w:rPr>
+          <w:rFonts w:asciiTheme="majorHAnsi" w:eastAsiaTheme="minorEastAsia" w:hAnsiTheme="majorHAnsi" w:cstheme="minorBidi"/>
+          <w:sz w:val="18"/>
+          <w:szCs w:val="18"/>
+          <w:lang w:eastAsia="sv-SE"/>
+        </w:rPr>
+        <w:t xml:space="preserve">“Den </w:t>
+      </w:r>
+      <w:proofErr w:type="spellStart"/>
+      <w:r>
+        <w:rPr>
+          <w:rFonts w:asciiTheme="majorHAnsi" w:eastAsiaTheme="minorEastAsia" w:hAnsiTheme="majorHAnsi" w:cstheme="minorBidi"/>
+          <w:sz w:val="18"/>
+          <w:szCs w:val="18"/>
+          <w:lang w:eastAsia="sv-SE"/>
+        </w:rPr>
+        <w:t>ovanstående</w:t>
+      </w:r>
+      <w:proofErr w:type="spellEnd"/>
+      <w:r>
+        <w:rPr>
+          <w:rFonts w:asciiTheme="majorHAnsi" w:eastAsiaTheme="minorEastAsia" w:hAnsiTheme="majorHAnsi" w:cstheme="minorBidi"/>
+          <w:sz w:val="18"/>
+          <w:szCs w:val="18"/>
+          <w:lang w:eastAsia="sv-SE"/>
+        </w:rPr>
+        <w:t xml:space="preserve"> strukturen (vanligen </w:t>
+      </w:r>
+      <w:proofErr w:type="spellStart"/>
+      <w:r>
+        <w:rPr>
+          <w:rFonts w:asciiTheme="majorHAnsi" w:eastAsiaTheme="minorEastAsia" w:hAnsiTheme="majorHAnsi" w:cstheme="minorBidi"/>
+          <w:sz w:val="18"/>
+          <w:szCs w:val="18"/>
+          <w:lang w:eastAsia="sv-SE"/>
+        </w:rPr>
+        <w:t>benämnd</w:t>
+      </w:r>
+      <w:proofErr w:type="spellEnd"/>
+      <w:r>
+        <w:rPr>
+          <w:rFonts w:asciiTheme="majorHAnsi" w:eastAsiaTheme="minorEastAsia" w:hAnsiTheme="majorHAnsi" w:cstheme="minorBidi"/>
+          <w:sz w:val="18"/>
+          <w:szCs w:val="18"/>
+          <w:lang w:eastAsia="sv-SE"/>
+        </w:rPr>
+        <w:t xml:space="preserve"> IMRAD) brukar fungera </w:t>
+      </w:r>
+      <w:proofErr w:type="spellStart"/>
+      <w:r>
+        <w:rPr>
+          <w:rFonts w:asciiTheme="majorHAnsi" w:eastAsiaTheme="minorEastAsia" w:hAnsiTheme="majorHAnsi" w:cstheme="minorBidi"/>
+          <w:sz w:val="18"/>
+          <w:szCs w:val="18"/>
+          <w:lang w:eastAsia="sv-SE"/>
+        </w:rPr>
+        <w:t>väl</w:t>
+      </w:r>
+      <w:proofErr w:type="spellEnd"/>
+      <w:r>
+        <w:rPr>
+          <w:rFonts w:asciiTheme="majorHAnsi" w:eastAsiaTheme="minorEastAsia" w:hAnsiTheme="majorHAnsi" w:cstheme="minorBidi"/>
+          <w:sz w:val="18"/>
+          <w:szCs w:val="18"/>
+          <w:lang w:eastAsia="sv-SE"/>
+        </w:rPr>
+        <w:t xml:space="preserve"> </w:t>
+      </w:r>
+      <w:proofErr w:type="spellStart"/>
+      <w:r>
+        <w:rPr>
+          <w:rFonts w:asciiTheme="majorHAnsi" w:eastAsiaTheme="minorEastAsia" w:hAnsiTheme="majorHAnsi" w:cstheme="minorBidi"/>
+          <w:sz w:val="18"/>
+          <w:szCs w:val="18"/>
+          <w:lang w:eastAsia="sv-SE"/>
+        </w:rPr>
+        <w:t>för</w:t>
+      </w:r>
+      <w:proofErr w:type="spellEnd"/>
+      <w:r>
+        <w:rPr>
+          <w:rFonts w:asciiTheme="majorHAnsi" w:eastAsiaTheme="minorEastAsia" w:hAnsiTheme="majorHAnsi" w:cstheme="minorBidi"/>
+          <w:sz w:val="18"/>
+          <w:szCs w:val="18"/>
+          <w:lang w:eastAsia="sv-SE"/>
+        </w:rPr>
+        <w:t xml:space="preserve"> empiriska studier.”</w:t>
+      </w:r>
+    </w:p>
+    <w:p>
+      <w:pPr>
+        <w:pStyle w:val="Rubrik1"/>
         <w:pBdr>
           <w:bottom w:val="single" w:sz="6" w:space="0" w:color="A2A9B1"/>
         </w:pBdr>
         <w:shd w:val="clear" w:color="auto" w:fill="FFFFFF"/>
         <w:spacing w:before="0" w:beforeAutospacing="0" w:after="60" w:afterAutospacing="0"/>
         <w:rPr>
-          <w:del w:id="10" w:author="Microsoft Office User" w:date="2019-05-28T09:09:00Z"/>
-          <w:b w:val="0"/>
+          <w:rFonts w:ascii="Georgia" w:hAnsi="Georgia"/>
+          <w:color w:val="000000"/>
+          <w:sz w:val="43"/>
+          <w:szCs w:val="43"/>
+          <w:lang w:val="en"/>
+        </w:rPr>
+      </w:pPr>
+      <w:r>
+        <w:rPr>
+          <w:sz w:val="22"/>
+          <w:szCs w:val="22"/>
+          <w:lang w:val="en-GB"/>
+        </w:rPr>
+        <w:t>The location of each of these sections is clearly outlined in the</w:t>
+      </w:r>
+      <w:r>
+        <w:rPr>
+          <w:sz w:val="22"/>
+          <w:szCs w:val="22"/>
+          <w:lang w:val="en-GB"/>
+        </w:rPr>
+        <w:t xml:space="preserve"> t</w:t>
+      </w:r>
+      <w:r>
+        <w:rPr>
           <w:bCs w:val="0"/>
           <w:sz w:val="22"/>
           <w:szCs w:val="22"/>
           <w:lang w:val="en-GB"/>
         </w:rPr>
-      </w:pPr>
-      <w:ins w:id="11" w:author="Microsoft Office User" w:date="2019-05-28T09:07:00Z">
-        <w:r>
-          <w:rPr>
-            <w:b w:val="0"/>
-            <w:bCs w:val="0"/>
-            <w:sz w:val="22"/>
-            <w:szCs w:val="22"/>
-            <w:lang w:val="en-GB"/>
-            <w:rPrChange w:id="12" w:author="Microsoft Office User" w:date="2019-05-28T09:07:00Z">
-              <w:rPr>
-                <w:b w:val="0"/>
-                <w:bCs w:val="0"/>
-                <w:sz w:val="22"/>
-                <w:szCs w:val="22"/>
-                <w:lang w:val="en-GB"/>
-              </w:rPr>
-            </w:rPrChange>
-          </w:rPr>
-          <w:t>The location of each of these sections is clearly outlined in the t</w:t>
-        </w:r>
-        <w:r>
-          <w:rPr>
-            <w:sz w:val="22"/>
-            <w:szCs w:val="22"/>
-            <w:lang w:val="en-GB"/>
-            <w:rPrChange w:id="13" w:author="Microsoft Office User" w:date="2019-05-28T09:07:00Z">
-              <w:rPr>
-                <w:rFonts w:ascii="Georgia" w:hAnsi="Georgia"/>
-                <w:color w:val="000000"/>
-                <w:sz w:val="43"/>
-                <w:szCs w:val="43"/>
-                <w:lang w:val="en"/>
-              </w:rPr>
-            </w:rPrChange>
-          </w:rPr>
-          <w:t>able of contents.</w:t>
-        </w:r>
-        <w:r>
-          <w:rPr>
-            <w:rFonts w:ascii="Georgia" w:hAnsi="Georgia"/>
-            <w:color w:val="000000"/>
-            <w:sz w:val="43"/>
-            <w:szCs w:val="43"/>
-            <w:lang w:val="en"/>
-          </w:rPr>
-          <w:t xml:space="preserve"> </w:t>
-        </w:r>
-      </w:ins>
-      <w:ins w:id="14" w:author="Microsoft Office User" w:date="2019-05-28T09:04:00Z">
-        <w:r>
-          <w:rPr>
-            <w:b w:val="0"/>
-            <w:bCs w:val="0"/>
-            <w:sz w:val="22"/>
-            <w:szCs w:val="22"/>
-            <w:lang w:val="en-GB"/>
-            <w:rPrChange w:id="15" w:author="Microsoft Office User" w:date="2019-05-28T09:07:00Z">
-              <w:rPr>
-                <w:b w:val="0"/>
-                <w:bCs w:val="0"/>
-                <w:sz w:val="22"/>
-                <w:szCs w:val="22"/>
-                <w:lang w:val="en-GB"/>
-              </w:rPr>
-            </w:rPrChange>
-          </w:rPr>
-          <w:t>Furthermore,</w:t>
-        </w:r>
-      </w:ins>
-      <w:del w:id="16" w:author="Microsoft Office User" w:date="2019-05-28T09:04:00Z">
-        <w:r>
-          <w:rPr>
-            <w:b w:val="0"/>
-            <w:bCs w:val="0"/>
-            <w:sz w:val="22"/>
-            <w:szCs w:val="22"/>
-            <w:lang w:val="en-GB"/>
-            <w:rPrChange w:id="17" w:author="Microsoft Office User" w:date="2019-05-28T09:07:00Z">
-              <w:rPr>
-                <w:b w:val="0"/>
-                <w:bCs w:val="0"/>
-                <w:sz w:val="22"/>
-                <w:szCs w:val="22"/>
-                <w:lang w:val="en-GB"/>
-              </w:rPr>
-            </w:rPrChange>
-          </w:rPr>
-          <w:delText>This</w:delText>
-        </w:r>
-      </w:del>
-      <w:r>
-        <w:rPr>
-          <w:b w:val="0"/>
-          <w:bCs w:val="0"/>
-          <w:sz w:val="22"/>
-          <w:szCs w:val="22"/>
-          <w:lang w:val="en-GB"/>
-          <w:rPrChange w:id="18" w:author="Microsoft Office User" w:date="2019-05-28T09:07:00Z">
-            <w:rPr>
-              <w:b w:val="0"/>
-              <w:bCs w:val="0"/>
-              <w:sz w:val="22"/>
-              <w:szCs w:val="22"/>
-              <w:lang w:val="en-GB"/>
-            </w:rPr>
-          </w:rPrChange>
+        <w:t>able of contents.</w:t>
+      </w:r>
+      <w:r>
+        <w:rPr>
+          <w:rFonts w:ascii="Georgia" w:hAnsi="Georgia"/>
+          <w:color w:val="000000"/>
+          <w:sz w:val="43"/>
+          <w:szCs w:val="43"/>
+          <w:lang w:val="en"/>
         </w:rPr>
         <w:t xml:space="preserve"> </w:t>
       </w:r>
-      <w:del w:id="19" w:author="Microsoft Office User" w:date="2019-05-28T09:04:00Z">
-        <w:r>
-          <w:rPr>
-            <w:b w:val="0"/>
-            <w:bCs w:val="0"/>
-            <w:sz w:val="22"/>
-            <w:szCs w:val="22"/>
-            <w:lang w:val="en-GB"/>
-            <w:rPrChange w:id="20" w:author="Microsoft Office User" w:date="2019-05-28T09:07:00Z">
-              <w:rPr>
-                <w:b w:val="0"/>
-                <w:bCs w:val="0"/>
-                <w:sz w:val="22"/>
-                <w:szCs w:val="22"/>
-                <w:lang w:val="en-GB"/>
-              </w:rPr>
-            </w:rPrChange>
-          </w:rPr>
-          <w:delText xml:space="preserve">is not a </w:delText>
-        </w:r>
-      </w:del>
-      <w:r>
-        <w:rPr>
-          <w:b w:val="0"/>
-          <w:bCs w:val="0"/>
-          <w:sz w:val="22"/>
-          <w:szCs w:val="22"/>
-          <w:lang w:val="en-GB"/>
-          <w:rPrChange w:id="21" w:author="Microsoft Office User" w:date="2019-05-28T09:07:00Z">
-            <w:rPr>
-              <w:b w:val="0"/>
-              <w:bCs w:val="0"/>
-              <w:sz w:val="22"/>
-              <w:szCs w:val="22"/>
-              <w:lang w:val="en-GB"/>
-            </w:rPr>
-          </w:rPrChange>
-        </w:rPr>
-        <w:t>formal requirement</w:t>
-      </w:r>
-      <w:ins w:id="22" w:author="Microsoft Office User" w:date="2019-05-28T09:04:00Z">
-        <w:r>
-          <w:rPr>
-            <w:b w:val="0"/>
-            <w:bCs w:val="0"/>
-            <w:sz w:val="22"/>
-            <w:szCs w:val="22"/>
-            <w:lang w:val="en-GB"/>
-            <w:rPrChange w:id="23" w:author="Microsoft Office User" w:date="2019-05-28T09:07:00Z">
-              <w:rPr>
-                <w:b w:val="0"/>
-                <w:bCs w:val="0"/>
-                <w:sz w:val="22"/>
-                <w:szCs w:val="22"/>
-                <w:lang w:val="en-GB"/>
-              </w:rPr>
-            </w:rPrChange>
-          </w:rPr>
-          <w:t xml:space="preserve">s </w:t>
-        </w:r>
-      </w:ins>
-      <w:ins w:id="24" w:author="Microsoft Office User" w:date="2019-05-28T09:05:00Z">
-        <w:r>
-          <w:rPr>
-            <w:b w:val="0"/>
-            <w:bCs w:val="0"/>
-            <w:sz w:val="22"/>
-            <w:szCs w:val="22"/>
-            <w:lang w:val="en-GB"/>
-            <w:rPrChange w:id="25" w:author="Microsoft Office User" w:date="2019-05-28T09:07:00Z">
-              <w:rPr>
-                <w:b w:val="0"/>
-                <w:bCs w:val="0"/>
-                <w:sz w:val="22"/>
-                <w:szCs w:val="22"/>
-                <w:lang w:val="en-GB"/>
-              </w:rPr>
-            </w:rPrChange>
-          </w:rPr>
-          <w:t xml:space="preserve">from the thesis guidelines </w:t>
-        </w:r>
-      </w:ins>
-      <w:ins w:id="26" w:author="Microsoft Office User" w:date="2019-05-28T09:04:00Z">
-        <w:r>
-          <w:rPr>
-            <w:b w:val="0"/>
-            <w:bCs w:val="0"/>
-            <w:sz w:val="22"/>
-            <w:szCs w:val="22"/>
-            <w:lang w:val="en-GB"/>
-            <w:rPrChange w:id="27" w:author="Microsoft Office User" w:date="2019-05-28T09:07:00Z">
-              <w:rPr>
-                <w:b w:val="0"/>
-                <w:bCs w:val="0"/>
-                <w:sz w:val="22"/>
-                <w:szCs w:val="22"/>
-                <w:lang w:val="en-GB"/>
-              </w:rPr>
-            </w:rPrChange>
-          </w:rPr>
-          <w:t xml:space="preserve">regarding </w:t>
-        </w:r>
-      </w:ins>
-      <w:ins w:id="28" w:author="Microsoft Office User" w:date="2019-05-28T09:05:00Z">
-        <w:r>
-          <w:rPr>
-            <w:b w:val="0"/>
-            <w:bCs w:val="0"/>
-            <w:sz w:val="22"/>
-            <w:szCs w:val="22"/>
-            <w:lang w:val="en-GB"/>
-            <w:rPrChange w:id="29" w:author="Microsoft Office User" w:date="2019-05-28T09:07:00Z">
-              <w:rPr>
-                <w:b w:val="0"/>
-                <w:bCs w:val="0"/>
-                <w:sz w:val="22"/>
-                <w:szCs w:val="22"/>
-                <w:lang w:val="en-GB"/>
-              </w:rPr>
-            </w:rPrChange>
-          </w:rPr>
-          <w:t>use of a template are not forthcoming</w:t>
-        </w:r>
-      </w:ins>
-      <w:r>
-        <w:rPr>
-          <w:b w:val="0"/>
-          <w:bCs w:val="0"/>
-          <w:sz w:val="22"/>
-          <w:szCs w:val="22"/>
-          <w:lang w:val="en-GB"/>
-          <w:rPrChange w:id="30" w:author="Microsoft Office User" w:date="2019-05-28T09:07:00Z">
-            <w:rPr>
-              <w:b w:val="0"/>
-              <w:bCs w:val="0"/>
-              <w:sz w:val="22"/>
-              <w:szCs w:val="22"/>
-              <w:lang w:val="en-GB"/>
-            </w:rPr>
-          </w:rPrChange>
+      <w:r>
+        <w:rPr>
+          <w:sz w:val="22"/>
+          <w:szCs w:val="22"/>
+          <w:lang w:val="en-GB"/>
+        </w:rPr>
+        <w:t>Furthermore,</w:t>
+      </w:r>
+      <w:r>
+        <w:rPr>
+          <w:sz w:val="22"/>
+          <w:szCs w:val="22"/>
+          <w:lang w:val="en-GB"/>
+        </w:rPr>
+        <w:t xml:space="preserve"> formal requirement</w:t>
+      </w:r>
+      <w:r>
+        <w:rPr>
+          <w:sz w:val="22"/>
+          <w:szCs w:val="22"/>
+          <w:lang w:val="en-GB"/>
+        </w:rPr>
+        <w:t>s from the thesis guidelines regarding use of a template are not forthcoming</w:t>
+      </w:r>
+      <w:r>
+        <w:rPr>
+          <w:sz w:val="22"/>
+          <w:szCs w:val="22"/>
+          <w:lang w:val="en-GB"/>
         </w:rPr>
         <w:t xml:space="preserve"> and, therefore, it is inappropriate that the examiner requires this.</w:t>
       </w:r>
-      <w:del w:id="31" w:author="Microsoft Office User" w:date="2019-05-28T09:09:00Z">
-        <w:r>
-          <w:rPr>
-            <w:b w:val="0"/>
-            <w:bCs w:val="0"/>
-            <w:sz w:val="22"/>
-            <w:szCs w:val="22"/>
-            <w:lang w:val="en-GB"/>
-            <w:rPrChange w:id="32" w:author="Microsoft Office User" w:date="2019-05-28T09:07:00Z">
-              <w:rPr>
-                <w:b w:val="0"/>
-                <w:bCs w:val="0"/>
-                <w:sz w:val="22"/>
-                <w:szCs w:val="22"/>
-                <w:lang w:val="en-GB"/>
-              </w:rPr>
-            </w:rPrChange>
-          </w:rPr>
-          <w:delText xml:space="preserve"> </w:delText>
-        </w:r>
-        <w:r>
-          <w:rPr>
-            <w:b w:val="0"/>
-            <w:bCs w:val="0"/>
-            <w:sz w:val="22"/>
-            <w:szCs w:val="22"/>
-            <w:lang w:val="en-US"/>
-            <w:rPrChange w:id="33" w:author="Microsoft Office User" w:date="2019-05-28T09:49:00Z">
-              <w:rPr>
-                <w:b w:val="0"/>
-                <w:bCs w:val="0"/>
-                <w:sz w:val="22"/>
-                <w:szCs w:val="22"/>
-              </w:rPr>
-            </w:rPrChange>
-          </w:rPr>
-          <w:delText>The guidelines specifically state:</w:delText>
-        </w:r>
-      </w:del>
-    </w:p>
-    <w:p>
-      <w:pPr>
-        <w:pStyle w:val="Heading1"/>
+    </w:p>
+    <w:p>
+      <w:pPr>
+        <w:pStyle w:val="Rubrik1"/>
         <w:pBdr>
           <w:bottom w:val="single" w:sz="6" w:space="0" w:color="A2A9B1"/>
         </w:pBdr>
         <w:shd w:val="clear" w:color="auto" w:fill="FFFFFF"/>
         <w:spacing w:before="0" w:beforeAutospacing="0" w:after="60" w:afterAutospacing="0"/>
         <w:rPr>
-          <w:ins w:id="34" w:author="Microsoft Office User" w:date="2019-05-28T09:09:00Z"/>
-          <w:rFonts w:ascii="Georgia" w:hAnsi="Georgia"/>
-          <w:color w:val="000000"/>
-          <w:sz w:val="43"/>
-          <w:szCs w:val="43"/>
-          <w:lang w:val="en"/>
-          <w:rPrChange w:id="35" w:author="Microsoft Office User" w:date="2019-05-28T09:07:00Z">
-            <w:rPr>
-              <w:ins w:id="36" w:author="Microsoft Office User" w:date="2019-05-28T09:09:00Z"/>
-              <w:sz w:val="22"/>
-              <w:szCs w:val="22"/>
-            </w:rPr>
-          </w:rPrChange>
-        </w:rPr>
-        <w:pPrChange w:id="37" w:author="Microsoft Office User" w:date="2019-05-28T09:09:00Z">
-          <w:pPr/>
-        </w:pPrChange>
-      </w:pPr>
-    </w:p>
-    <w:p>
-      <w:pPr>
-        <w:pStyle w:val="Heading1"/>
+          <w:sz w:val="22"/>
+          <w:szCs w:val="22"/>
+          <w:lang w:val="en-US"/>
+        </w:rPr>
+      </w:pPr>
+    </w:p>
+    <w:p>
+      <w:pPr>
+        <w:pStyle w:val="Rubrik1"/>
         <w:pBdr>
           <w:bottom w:val="single" w:sz="6" w:space="0" w:color="A2A9B1"/>
         </w:pBdr>
         <w:shd w:val="clear" w:color="auto" w:fill="FFFFFF"/>
         <w:spacing w:before="0" w:beforeAutospacing="0" w:after="60" w:afterAutospacing="0"/>
         <w:rPr>
-          <w:del w:id="38" w:author="Microsoft Office User" w:date="2019-05-28T09:09:00Z"/>
           <w:sz w:val="22"/>
           <w:szCs w:val="22"/>
           <w:lang w:val="en-US"/>
-          <w:rPrChange w:id="39" w:author="Microsoft Office User" w:date="2019-05-28T09:49:00Z">
-            <w:rPr>
-              <w:del w:id="40" w:author="Microsoft Office User" w:date="2019-05-28T09:09:00Z"/>
-              <w:sz w:val="22"/>
-              <w:szCs w:val="22"/>
-            </w:rPr>
-          </w:rPrChange>
-        </w:rPr>
-      </w:pPr>
-    </w:p>
-    <w:p>
-      <w:pPr>
-        <w:pStyle w:val="Heading1"/>
-        <w:pBdr>
-          <w:bottom w:val="single" w:sz="6" w:space="0" w:color="A2A9B1"/>
-        </w:pBdr>
-        <w:shd w:val="clear" w:color="auto" w:fill="FFFFFF"/>
-        <w:spacing w:before="0" w:beforeAutospacing="0" w:after="60" w:afterAutospacing="0"/>
-        <w:rPr>
-          <w:ins w:id="41" w:author="Microsoft Office User" w:date="2019-05-28T09:45:00Z"/>
-          <w:sz w:val="22"/>
-          <w:szCs w:val="22"/>
-          <w:lang w:val="en-US"/>
-          <w:rPrChange w:id="42" w:author="Microsoft Office User" w:date="2019-05-28T09:49:00Z">
-            <w:rPr>
-              <w:ins w:id="43" w:author="Microsoft Office User" w:date="2019-05-28T09:45:00Z"/>
-              <w:sz w:val="22"/>
-              <w:szCs w:val="22"/>
-            </w:rPr>
-          </w:rPrChange>
-        </w:rPr>
-        <w:pPrChange w:id="44" w:author="Microsoft Office User" w:date="2019-05-28T09:09:00Z">
-          <w:pPr/>
-        </w:pPrChange>
-      </w:pPr>
-    </w:p>
-    <w:p>
-      <w:pPr>
-        <w:pStyle w:val="Heading1"/>
-        <w:pBdr>
-          <w:bottom w:val="single" w:sz="6" w:space="0" w:color="A2A9B1"/>
-        </w:pBdr>
-        <w:shd w:val="clear" w:color="auto" w:fill="FFFFFF"/>
-        <w:spacing w:before="0" w:beforeAutospacing="0" w:after="60" w:afterAutospacing="0"/>
-        <w:rPr>
-          <w:del w:id="45" w:author="Microsoft Office User" w:date="2019-05-28T09:04:00Z"/>
-          <w:sz w:val="18"/>
-          <w:szCs w:val="18"/>
-          <w:lang w:val="en-US"/>
-          <w:rPrChange w:id="46" w:author="Microsoft Office User" w:date="2019-05-28T09:49:00Z">
-            <w:rPr>
-              <w:del w:id="47" w:author="Microsoft Office User" w:date="2019-05-28T09:04:00Z"/>
-              <w:sz w:val="18"/>
-              <w:szCs w:val="18"/>
-            </w:rPr>
-          </w:rPrChange>
-        </w:rPr>
-        <w:pPrChange w:id="48" w:author="Microsoft Office User" w:date="2019-05-28T09:09:00Z">
-          <w:pPr>
-            <w:widowControl w:val="0"/>
-            <w:autoSpaceDE w:val="0"/>
-            <w:autoSpaceDN w:val="0"/>
-            <w:adjustRightInd w:val="0"/>
-            <w:spacing w:after="240" w:line="340" w:lineRule="atLeast"/>
-          </w:pPr>
-        </w:pPrChange>
-      </w:pPr>
-      <w:del w:id="49" w:author="Microsoft Office User" w:date="2019-05-28T09:09:00Z">
-        <w:r>
-          <w:rPr>
-            <w:sz w:val="18"/>
-            <w:szCs w:val="18"/>
-            <w:lang w:val="en-US"/>
-            <w:rPrChange w:id="50" w:author="Microsoft Office User" w:date="2019-05-28T09:49:00Z">
-              <w:rPr>
-                <w:sz w:val="18"/>
-                <w:szCs w:val="18"/>
-              </w:rPr>
-            </w:rPrChange>
-          </w:rPr>
-          <w:delText>“</w:delText>
-        </w:r>
-      </w:del>
-      <w:del w:id="51" w:author="Microsoft Office User" w:date="2019-05-28T09:06:00Z">
-        <w:r>
-          <w:rPr>
-            <w:sz w:val="18"/>
-            <w:szCs w:val="18"/>
-            <w:lang w:val="en-US"/>
-            <w:rPrChange w:id="52" w:author="Microsoft Office User" w:date="2019-05-28T09:49:00Z">
-              <w:rPr>
-                <w:sz w:val="18"/>
-                <w:szCs w:val="18"/>
-              </w:rPr>
-            </w:rPrChange>
-          </w:rPr>
-          <w:delText xml:space="preserve">Uppsatsstruktur: </w:delText>
-        </w:r>
-      </w:del>
-      <w:del w:id="53" w:author="Microsoft Office User" w:date="2019-05-28T09:09:00Z">
-        <w:r>
-          <w:rPr>
-            <w:sz w:val="18"/>
-            <w:szCs w:val="18"/>
-            <w:lang w:val="en-US"/>
-            <w:rPrChange w:id="54" w:author="Microsoft Office User" w:date="2019-05-28T09:49:00Z">
-              <w:rPr>
-                <w:sz w:val="18"/>
-                <w:szCs w:val="18"/>
-              </w:rPr>
-            </w:rPrChange>
-          </w:rPr>
-          <w:delText>Det är möjligt att strukturera en uppsats efter betygskriterierna.“</w:delText>
-        </w:r>
-      </w:del>
-    </w:p>
-    <w:p>
-      <w:pPr>
-        <w:pStyle w:val="Heading1"/>
-        <w:pBdr>
-          <w:bottom w:val="single" w:sz="6" w:space="0" w:color="A2A9B1"/>
-        </w:pBdr>
-        <w:shd w:val="clear" w:color="auto" w:fill="FFFFFF"/>
-        <w:spacing w:before="0" w:beforeAutospacing="0" w:after="60" w:afterAutospacing="0"/>
-        <w:rPr>
-          <w:sz w:val="22"/>
-          <w:szCs w:val="22"/>
-          <w:lang w:val="en-US"/>
-          <w:rPrChange w:id="55" w:author="Microsoft Office User" w:date="2019-05-28T09:49:00Z">
-            <w:rPr>
-              <w:sz w:val="22"/>
-              <w:szCs w:val="22"/>
-            </w:rPr>
-          </w:rPrChange>
-        </w:rPr>
-        <w:pPrChange w:id="56" w:author="Microsoft Office User" w:date="2019-05-28T09:09:00Z">
-          <w:pPr/>
-        </w:pPrChange>
+        </w:rPr>
       </w:pPr>
     </w:p>
     <w:p>
@@ -880,6 +509,7 @@
           <w:lang w:val="en-GB"/>
         </w:rPr>
       </w:pPr>
+      <w:proofErr w:type="gramStart"/>
       <w:r>
         <w:rPr>
           <w:sz w:val="22"/>
@@ -888,6 +518,7 @@
         </w:rPr>
         <w:t>Response to comment 2.</w:t>
       </w:r>
+      <w:proofErr w:type="gramEnd"/>
     </w:p>
     <w:p>
       <w:pPr>
@@ -911,7 +542,15 @@
           <w:szCs w:val="22"/>
           <w:lang w:val="en-GB"/>
         </w:rPr>
-        <w:t>8.</w:t>
+        <w:t>3</w:t>
+      </w:r>
+      <w:r>
+        <w:rPr>
+          <w:sz w:val="22"/>
+          <w:szCs w:val="22"/>
+          <w:lang w:val="en-GB"/>
+        </w:rPr>
+        <w:t>.</w:t>
       </w:r>
     </w:p>
     <w:p>
@@ -963,26 +602,45 @@
           <w:szCs w:val="22"/>
           <w:lang w:val="en-GB"/>
         </w:rPr>
-        <w:t>U2 introduction and U5 scientific base should be discussed and presented separately. The same text can not be used for evaluation two criteria. U2 introduction can be simple and short that give sufficient background for the reader to understand the research area, the formulation of research problem and research question. U5 scientific base should be more concrete and intensive for presenting the knowledge that the thesis is built upon.</w:t>
-      </w:r>
-    </w:p>
-    <w:p>
-      <w:pPr>
-        <w:rPr>
-          <w:sz w:val="22"/>
-          <w:szCs w:val="22"/>
-          <w:lang w:val="en-GB"/>
-        </w:rPr>
-      </w:pPr>
-    </w:p>
-    <w:p>
-      <w:pPr>
-        <w:rPr>
-          <w:sz w:val="22"/>
-          <w:szCs w:val="22"/>
-          <w:lang w:val="en-GB"/>
-        </w:rPr>
-      </w:pPr>
+        <w:t xml:space="preserve">U2 introduction and U5 scientific base should be discussed and presented separately. The same text </w:t>
+      </w:r>
+      <w:proofErr w:type="gramStart"/>
+      <w:r>
+        <w:rPr>
+          <w:sz w:val="22"/>
+          <w:szCs w:val="22"/>
+          <w:lang w:val="en-GB"/>
+        </w:rPr>
+        <w:t>can not</w:t>
+      </w:r>
+      <w:proofErr w:type="gramEnd"/>
+      <w:r>
+        <w:rPr>
+          <w:sz w:val="22"/>
+          <w:szCs w:val="22"/>
+          <w:lang w:val="en-GB"/>
+        </w:rPr>
+        <w:t xml:space="preserve"> be used for evaluation two criteria. U2 introduction can be simple and short that give sufficient background for the reader to understand the research area, the formulation of research problem and research question. U5 scientific base should be more concrete and intensive for presenting the knowledge that the thesis is built upon.</w:t>
+      </w:r>
+    </w:p>
+    <w:p>
+      <w:pPr>
+        <w:rPr>
+          <w:sz w:val="22"/>
+          <w:szCs w:val="22"/>
+          <w:lang w:val="en-GB"/>
+        </w:rPr>
+      </w:pPr>
+    </w:p>
+    <w:p>
+      <w:pPr>
+        <w:rPr>
+          <w:sz w:val="22"/>
+          <w:szCs w:val="22"/>
+          <w:lang w:val="en-GB"/>
+        </w:rPr>
+      </w:pPr>
+      <w:proofErr w:type="gramStart"/>
       <w:r>
         <w:rPr>
           <w:sz w:val="22"/>
@@ -991,6 +649,7 @@
         </w:rPr>
         <w:t>Response to comment 3.</w:t>
       </w:r>
+      <w:proofErr w:type="gramEnd"/>
     </w:p>
     <w:p>
       <w:pPr>
@@ -1951,23 +1610,7 @@
           <w:sz w:val="18"/>
           <w:szCs w:val="18"/>
         </w:rPr>
-        <w:t>. Studenten lär sig bl.a. genom omvandling av erfarenhet till kunskap och kompetens, ofta genom självstyrda aktiviteter och lösning av specifika problem (</w:t>
-      </w:r>
-      <w:proofErr w:type="spellStart"/>
-      <w:r>
-        <w:rPr>
-          <w:sz w:val="18"/>
-          <w:szCs w:val="18"/>
-        </w:rPr>
-        <w:t>Conole</w:t>
-      </w:r>
-      <w:proofErr w:type="spellEnd"/>
-      <w:r>
-        <w:rPr>
-          <w:sz w:val="18"/>
-          <w:szCs w:val="18"/>
-        </w:rPr>
-        <w:t xml:space="preserve">, 2010; </w:t>
+        <w:t xml:space="preserve">. Studenten lär sig bl.a. genom omvandling av erfarenhet till kunskap och kompetens, ofta genom självstyrda aktiviteter och lösning av specifika problem (Conole, 2010; </w:t>
       </w:r>
       <w:proofErr w:type="spellStart"/>
       <w:r>
@@ -2338,6 +1981,7 @@
           <w:lang w:val="en-GB"/>
         </w:rPr>
       </w:pPr>
+      <w:proofErr w:type="gramStart"/>
       <w:r>
         <w:rPr>
           <w:sz w:val="22"/>
@@ -2346,6 +1990,7 @@
         </w:rPr>
         <w:t>Response to comment 4.</w:t>
       </w:r>
+      <w:proofErr w:type="gramEnd"/>
     </w:p>
     <w:p>
       <w:pPr>
@@ -2504,7 +2149,7 @@
     </w:p>
     <w:p>
       <w:pPr>
-        <w:pStyle w:val="ListParagraph"/>
+        <w:pStyle w:val="Liststycke"/>
         <w:numPr>
           <w:ilvl w:val="0"/>
           <w:numId w:val="6"/>
@@ -2534,7 +2179,7 @@
     </w:p>
     <w:p>
       <w:pPr>
-        <w:pStyle w:val="ListParagraph"/>
+        <w:pStyle w:val="Liststycke"/>
         <w:rPr>
           <w:sz w:val="22"/>
           <w:szCs w:val="22"/>
@@ -2578,7 +2223,7 @@
     </w:p>
     <w:p>
       <w:pPr>
-        <w:pStyle w:val="ListParagraph"/>
+        <w:pStyle w:val="Liststycke"/>
         <w:numPr>
           <w:ilvl w:val="0"/>
           <w:numId w:val="6"/>
@@ -2608,7 +2253,7 @@
     </w:p>
     <w:p>
       <w:pPr>
-        <w:pStyle w:val="ListParagraph"/>
+        <w:pStyle w:val="Liststycke"/>
         <w:rPr>
           <w:sz w:val="22"/>
           <w:szCs w:val="22"/>
@@ -2660,7 +2305,7 @@
     </w:p>
     <w:p>
       <w:pPr>
-        <w:pStyle w:val="ListParagraph"/>
+        <w:pStyle w:val="Liststycke"/>
         <w:numPr>
           <w:ilvl w:val="0"/>
           <w:numId w:val="6"/>
@@ -2690,7 +2335,7 @@
     </w:p>
     <w:p>
       <w:pPr>
-        <w:pStyle w:val="ListParagraph"/>
+        <w:pStyle w:val="Liststycke"/>
         <w:rPr>
           <w:sz w:val="22"/>
           <w:szCs w:val="22"/>
@@ -2740,7 +2385,7 @@
     </w:p>
     <w:p>
       <w:pPr>
-        <w:pStyle w:val="ListParagraph"/>
+        <w:pStyle w:val="Liststycke"/>
         <w:numPr>
           <w:ilvl w:val="0"/>
           <w:numId w:val="6"/>
@@ -2770,7 +2415,7 @@
     </w:p>
     <w:p>
       <w:pPr>
-        <w:pStyle w:val="ListParagraph"/>
+        <w:pStyle w:val="Liststycke"/>
         <w:rPr>
           <w:sz w:val="22"/>
           <w:szCs w:val="22"/>
@@ -2871,6 +2516,7 @@
           <w:lang w:val="en-GB"/>
         </w:rPr>
       </w:pPr>
+      <w:proofErr w:type="gramStart"/>
       <w:r>
         <w:rPr>
           <w:sz w:val="22"/>
@@ -2879,6 +2525,7 @@
         </w:rPr>
         <w:t>Response to comment 5.</w:t>
       </w:r>
+      <w:proofErr w:type="gramEnd"/>
     </w:p>
     <w:p>
       <w:pPr>
@@ -2971,6 +2618,7 @@
         </w:rPr>
         <w:t>“…</w:t>
       </w:r>
+      <w:proofErr w:type="gramStart"/>
       <w:r>
         <w:rPr>
           <w:sz w:val="18"/>
@@ -2985,7 +2633,16 @@
           <w:szCs w:val="18"/>
           <w:lang w:val="en-GB"/>
         </w:rPr>
-        <w:t>xploratory investigation which involves original field interviews on a limited scale with interested parties and individuals with a view to secure grea</w:t>
+        <w:t>xploratory</w:t>
+      </w:r>
+      <w:proofErr w:type="gramEnd"/>
+      <w:r>
+        <w:rPr>
+          <w:sz w:val="18"/>
+          <w:szCs w:val="18"/>
+          <w:lang w:val="en-GB"/>
+        </w:rPr>
+        <w:t xml:space="preserve"> investigation which involves original field interviews on a limited scale with interested parties and individuals with a view to secure grea</w:t>
       </w:r>
       <w:r>
         <w:rPr>
@@ -3240,356 +2897,221 @@
     <w:p>
       <w:pPr>
         <w:rPr>
-          <w:ins w:id="57" w:author="Microsoft Office User" w:date="2019-05-28T09:26:00Z"/>
-          <w:sz w:val="22"/>
-          <w:szCs w:val="22"/>
-        </w:rPr>
-      </w:pPr>
-    </w:p>
-    <w:p>
-      <w:pPr>
-        <w:rPr>
-          <w:ins w:id="58" w:author="Microsoft Office User" w:date="2019-05-28T09:41:00Z"/>
+          <w:sz w:val="22"/>
+          <w:szCs w:val="22"/>
+        </w:rPr>
+      </w:pPr>
+    </w:p>
+    <w:p>
+      <w:pPr>
+        <w:rPr>
           <w:sz w:val="22"/>
           <w:szCs w:val="22"/>
           <w:lang w:val="en-US"/>
         </w:rPr>
       </w:pPr>
-      <w:ins w:id="59" w:author="Microsoft Office User" w:date="2019-05-28T09:26:00Z">
-        <w:r>
-          <w:rPr>
-            <w:sz w:val="22"/>
-            <w:szCs w:val="22"/>
-            <w:lang w:val="en-US"/>
-            <w:rPrChange w:id="60" w:author="Microsoft Office User" w:date="2019-05-28T09:26:00Z">
-              <w:rPr>
-                <w:sz w:val="22"/>
-                <w:szCs w:val="22"/>
-              </w:rPr>
-            </w:rPrChange>
-          </w:rPr>
-          <w:t>Due to the fact that the sample si</w:t>
-        </w:r>
-        <w:r>
-          <w:rPr>
-            <w:sz w:val="22"/>
-            <w:szCs w:val="22"/>
-            <w:lang w:val="en-US"/>
-          </w:rPr>
-          <w:t>ze was already known to be small when designing the study, the authors attempted to cou</w:t>
-        </w:r>
-      </w:ins>
-      <w:ins w:id="61" w:author="Microsoft Office User" w:date="2019-05-28T09:27:00Z">
-        <w:r>
-          <w:rPr>
-            <w:sz w:val="22"/>
-            <w:szCs w:val="22"/>
-            <w:lang w:val="en-US"/>
-          </w:rPr>
-          <w:t xml:space="preserve">nter effects on the studies reliability and validity by increasing the number of questions </w:t>
-        </w:r>
-      </w:ins>
-      <w:ins w:id="62" w:author="Microsoft Office User" w:date="2019-05-28T09:39:00Z">
-        <w:r>
-          <w:rPr>
-            <w:sz w:val="22"/>
-            <w:szCs w:val="22"/>
-            <w:lang w:val="en-US"/>
-          </w:rPr>
-          <w:t xml:space="preserve">per model </w:t>
-        </w:r>
-      </w:ins>
-      <w:ins w:id="63" w:author="Microsoft Office User" w:date="2019-05-28T09:27:00Z">
-        <w:r>
-          <w:rPr>
-            <w:sz w:val="22"/>
-            <w:szCs w:val="22"/>
-            <w:lang w:val="en-US"/>
-          </w:rPr>
-          <w:t>in the interview</w:t>
-        </w:r>
-      </w:ins>
-      <w:ins w:id="64" w:author="Microsoft Office User" w:date="2019-05-28T09:31:00Z">
-        <w:r>
-          <w:rPr>
-            <w:sz w:val="22"/>
-            <w:szCs w:val="22"/>
-            <w:lang w:val="en-US"/>
-          </w:rPr>
-          <w:t xml:space="preserve">. </w:t>
-        </w:r>
-      </w:ins>
-      <w:ins w:id="65" w:author="Microsoft Office User" w:date="2019-05-28T09:41:00Z">
-        <w:r>
-          <w:rPr>
-            <w:sz w:val="22"/>
-            <w:szCs w:val="22"/>
-            <w:lang w:val="en-GB"/>
-          </w:rPr>
-          <w:t xml:space="preserve">When comparing this work with another within the field with similar goals, we can see that in the </w:t>
-        </w:r>
-      </w:ins>
-      <w:ins w:id="66" w:author="Microsoft Office User" w:date="2019-05-28T09:42:00Z">
-        <w:r>
-          <w:rPr>
-            <w:sz w:val="22"/>
-            <w:szCs w:val="22"/>
-            <w:lang w:val="en-GB"/>
-          </w:rPr>
-          <w:t xml:space="preserve">study performed by </w:t>
-        </w:r>
-      </w:ins>
-      <w:ins w:id="67" w:author="Microsoft Office User" w:date="2019-05-28T09:41:00Z">
-        <w:r>
-          <w:rPr>
-            <w:sz w:val="22"/>
-            <w:szCs w:val="22"/>
-            <w:lang w:val="en-GB"/>
-          </w:rPr>
-          <w:t xml:space="preserve">authors </w:t>
-        </w:r>
-        <w:r>
-          <w:rPr>
-            <w:sz w:val="22"/>
-            <w:szCs w:val="22"/>
-            <w:lang w:val="en-GB"/>
-          </w:rPr>
-          <w:t>Mayes &amp; de Freitas</w:t>
-        </w:r>
-        <w:r>
-          <w:rPr>
-            <w:sz w:val="22"/>
-            <w:szCs w:val="22"/>
-            <w:lang w:val="en-GB"/>
-          </w:rPr>
-          <w:t xml:space="preserve"> (2014), when mapping pedagogical models to perspectives,</w:t>
-        </w:r>
-      </w:ins>
-      <w:ins w:id="68" w:author="Microsoft Office User" w:date="2019-05-28T09:42:00Z">
-        <w:r>
-          <w:rPr>
-            <w:sz w:val="22"/>
-            <w:szCs w:val="22"/>
-            <w:lang w:val="en-GB"/>
-          </w:rPr>
-          <w:t xml:space="preserve"> the authors only used one question per model.</w:t>
-        </w:r>
-      </w:ins>
-    </w:p>
-    <w:p>
-      <w:pPr>
-        <w:rPr>
-          <w:ins w:id="69" w:author="Microsoft Office User" w:date="2019-05-28T09:43:00Z"/>
+      <w:r>
+        <w:rPr>
           <w:sz w:val="22"/>
           <w:szCs w:val="22"/>
           <w:lang w:val="en-US"/>
         </w:rPr>
-      </w:pPr>
-      <w:ins w:id="70" w:author="Microsoft Office User" w:date="2019-05-28T09:43:00Z">
-        <w:r>
-          <w:rPr>
-            <w:sz w:val="22"/>
-            <w:szCs w:val="22"/>
-            <w:lang w:val="en-US"/>
-          </w:rPr>
-          <w:t>Specifica</w:t>
-        </w:r>
-        <w:r>
-          <w:rPr>
-            <w:sz w:val="22"/>
-            <w:szCs w:val="22"/>
-            <w:lang w:val="en-US"/>
-          </w:rPr>
-          <w:t xml:space="preserve">lly, we have increased the number of questions per model on average 6 fold per model in comparison to the study mentioned above. This fact is outlined in the discussion </w:t>
-        </w:r>
-      </w:ins>
-      <w:ins w:id="71" w:author="Microsoft Office User" w:date="2019-05-28T09:49:00Z">
-        <w:r>
-          <w:rPr>
-            <w:sz w:val="22"/>
-            <w:szCs w:val="22"/>
-            <w:lang w:val="en-US"/>
-          </w:rPr>
-          <w:t>and shown</w:t>
-        </w:r>
-      </w:ins>
-      <w:ins w:id="72" w:author="Microsoft Office User" w:date="2019-05-28T09:43:00Z">
-        <w:r>
-          <w:rPr>
-            <w:sz w:val="22"/>
-            <w:szCs w:val="22"/>
-            <w:lang w:val="en-US"/>
-          </w:rPr>
-          <w:t xml:space="preserve"> in the text below:</w:t>
-        </w:r>
-      </w:ins>
-    </w:p>
-    <w:p>
-      <w:pPr>
-        <w:rPr>
-          <w:ins w:id="73" w:author="Microsoft Office User" w:date="2019-05-28T09:35:00Z"/>
+        <w:t>Due to the fact that the sample si</w:t>
+      </w:r>
+      <w:r>
+        <w:rPr>
           <w:sz w:val="22"/>
           <w:szCs w:val="22"/>
           <w:lang w:val="en-US"/>
         </w:rPr>
-      </w:pPr>
-    </w:p>
-    <w:p>
-      <w:pPr>
-        <w:rPr>
-          <w:ins w:id="74" w:author="Microsoft Office User" w:date="2019-05-28T09:27:00Z"/>
-          <w:sz w:val="22"/>
-          <w:szCs w:val="22"/>
-          <w:rPrChange w:id="75" w:author="Microsoft Office User" w:date="2019-05-28T09:36:00Z">
-            <w:rPr>
-              <w:ins w:id="76" w:author="Microsoft Office User" w:date="2019-05-28T09:27:00Z"/>
-              <w:sz w:val="22"/>
-              <w:szCs w:val="22"/>
-              <w:lang w:val="en-US"/>
-            </w:rPr>
-          </w:rPrChange>
-        </w:rPr>
-      </w:pPr>
-      <w:moveToRangeStart w:id="77" w:author="Microsoft Office User" w:date="2019-05-28T09:36:00Z" w:name="move9928583"/>
-      <w:moveTo w:id="78" w:author="Microsoft Office User" w:date="2019-05-28T09:36:00Z">
-        <w:r>
-          <w:rPr>
-            <w:sz w:val="18"/>
-            <w:szCs w:val="18"/>
-          </w:rPr>
-          <w:t>”</w:t>
-        </w:r>
-        <w:r>
-          <w:rPr>
-            <w:sz w:val="18"/>
-            <w:szCs w:val="18"/>
-          </w:rPr>
-          <w:t>Denna strategi speglar strategin från tidigare studier som syftat till att kartlägga individuella pedagogiska modeller enligt de olika pedagogiska perspektiven (</w:t>
-        </w:r>
-        <w:r>
-          <w:rPr>
-            <w:sz w:val="18"/>
-            <w:szCs w:val="18"/>
-          </w:rPr>
-          <w:fldChar w:fldCharType="begin"/>
-        </w:r>
-        <w:r>
-          <w:rPr>
-            <w:sz w:val="18"/>
-            <w:szCs w:val="18"/>
-          </w:rPr>
-          <w:instrText xml:space="preserve"> ADDIN ZOTERO_ITEM CSL_CITATION {"citationID":"NGmTcghj","properties":{"formattedCitation":"\\uldash{(Mayes &amp; de Freitas, 2004)}","plainCitation":"(Mayes &amp; de Freitas, 2004)","dontUpdate":true,"noteIndex":0},"citationItems":[{"id":34,"uris":["http://zotero.org/users/local/QsygNxKM/items/FADQLDDZ"],"uri":["http://zotero.org/users/local/QsygNxKM/items/FADQLDDZ"],"itemData":{"id":34,"type":"article-journal","title":"Review of e-learning theories, frameworks and models","container-title":"JISC e-Learning Models Desk Study","issue":"1","source":"Zotero","language":"English","author":[{"family":"Mayes","given":"Terry"},{"family":"Freitas","given":"Sara","non-dropping-particle":"de"}],"issued":{"date-parts":[["2004"]]}}}],"schema":"https://github.com/citation-style-language/schema/raw/master/csl-citation.json"} </w:instrText>
-        </w:r>
-        <w:r>
-          <w:rPr>
-            <w:sz w:val="18"/>
-            <w:szCs w:val="18"/>
-          </w:rPr>
-          <w:fldChar w:fldCharType="separate"/>
-        </w:r>
-        <w:r>
-          <w:rPr>
-            <w:sz w:val="18"/>
-            <w:szCs w:val="18"/>
-          </w:rPr>
-          <w:t>Mayes &amp; de Freitas, 2004)</w:t>
-        </w:r>
-        <w:r>
-          <w:rPr>
-            <w:sz w:val="18"/>
-            <w:szCs w:val="18"/>
-          </w:rPr>
-          <w:fldChar w:fldCharType="end"/>
-        </w:r>
-        <w:r>
-          <w:rPr>
-            <w:sz w:val="18"/>
-            <w:szCs w:val="18"/>
-          </w:rPr>
-          <w:t xml:space="preserve">. I </w:t>
-        </w:r>
-        <w:proofErr w:type="spellStart"/>
-        <w:r>
-          <w:rPr>
-            <w:sz w:val="18"/>
-            <w:szCs w:val="18"/>
-          </w:rPr>
-          <w:t>Mayes</w:t>
-        </w:r>
-        <w:proofErr w:type="spellEnd"/>
-        <w:r>
-          <w:rPr>
-            <w:sz w:val="18"/>
-            <w:szCs w:val="18"/>
-          </w:rPr>
-          <w:t xml:space="preserve"> &amp; de </w:t>
-        </w:r>
-        <w:proofErr w:type="spellStart"/>
-        <w:r>
-          <w:rPr>
-            <w:sz w:val="18"/>
-            <w:szCs w:val="18"/>
-          </w:rPr>
-          <w:t>Freitas</w:t>
-        </w:r>
-        <w:proofErr w:type="spellEnd"/>
-        <w:r>
-          <w:rPr>
-            <w:sz w:val="18"/>
-            <w:szCs w:val="18"/>
-          </w:rPr>
-          <w:t xml:space="preserve"> (2004) studie är varje perspektiv representerat av en fråga. Genom att analysera vilken fråga som bäst karaktäriserar en specifik modell kunde de förstå vilket perspektiv modellen korresponderar bäst med. Denna studie använder också representativa frågor i kartläggningsprocessen, men nyttjar sig av ett flertal frågor per perspektiv, vilket ger ett mer nyanserat resultat.</w:t>
-        </w:r>
-      </w:moveTo>
-      <w:moveToRangeEnd w:id="77"/>
-      <w:ins w:id="79" w:author="Microsoft Office User" w:date="2019-05-28T09:36:00Z">
-        <w:r>
-          <w:rPr>
-            <w:sz w:val="18"/>
-            <w:szCs w:val="18"/>
-          </w:rPr>
-          <w:t>”</w:t>
-        </w:r>
-      </w:ins>
-    </w:p>
-    <w:p>
-      <w:pPr>
-        <w:rPr>
-          <w:sz w:val="22"/>
-          <w:szCs w:val="22"/>
-        </w:rPr>
-      </w:pPr>
-      <w:bookmarkStart w:id="80" w:name="_GoBack"/>
-      <w:bookmarkEnd w:id="80"/>
-    </w:p>
-    <w:p>
-      <w:pPr>
-        <w:rPr>
-          <w:sz w:val="22"/>
-          <w:szCs w:val="22"/>
-          <w:lang w:val="en-GB"/>
-        </w:rPr>
-      </w:pPr>
-      <w:ins w:id="81" w:author="Microsoft Office User" w:date="2019-05-28T09:37:00Z">
-        <w:r>
-          <w:rPr>
-            <w:sz w:val="22"/>
-            <w:szCs w:val="22"/>
-            <w:lang w:val="en-GB"/>
-          </w:rPr>
-          <w:t xml:space="preserve">In addition, when </w:t>
-        </w:r>
-      </w:ins>
-      <w:del w:id="82" w:author="Microsoft Office User" w:date="2019-05-28T09:37:00Z">
-        <w:r>
-          <w:rPr>
-            <w:sz w:val="22"/>
-            <w:szCs w:val="22"/>
-            <w:lang w:val="en-GB"/>
-          </w:rPr>
-          <w:delText xml:space="preserve">When </w:delText>
-        </w:r>
-      </w:del>
+        <w:t xml:space="preserve">ze was already known to be small when designing the study, the authors attempted to counter effects on the studies reliability and validity by increasing the number of questions </w:t>
+      </w:r>
+      <w:r>
+        <w:rPr>
+          <w:sz w:val="22"/>
+          <w:szCs w:val="22"/>
+          <w:lang w:val="en-US"/>
+        </w:rPr>
+        <w:t xml:space="preserve">per model </w:t>
+      </w:r>
+      <w:r>
+        <w:rPr>
+          <w:sz w:val="22"/>
+          <w:szCs w:val="22"/>
+          <w:lang w:val="en-US"/>
+        </w:rPr>
+        <w:t xml:space="preserve">in the interview. </w:t>
+      </w:r>
+      <w:r>
+        <w:rPr>
+          <w:sz w:val="22"/>
+          <w:szCs w:val="22"/>
+          <w:lang w:val="en-GB"/>
+        </w:rPr>
+        <w:t xml:space="preserve">When comparing this work with another within the field with similar goals, we can see that in the study performed by authors </w:t>
+      </w:r>
+      <w:r>
+        <w:rPr>
+          <w:sz w:val="22"/>
+          <w:szCs w:val="22"/>
+          <w:lang w:val="en-GB"/>
+        </w:rPr>
+        <w:t>Mayes &amp; de Freitas</w:t>
+      </w:r>
+      <w:r>
+        <w:rPr>
+          <w:sz w:val="22"/>
+          <w:szCs w:val="22"/>
+          <w:lang w:val="en-GB"/>
+        </w:rPr>
+        <w:t xml:space="preserve"> (2014), when mapping pedagogical models to perspectives, the authors only used one question per model.</w:t>
+      </w:r>
+    </w:p>
+    <w:p>
+      <w:pPr>
+        <w:rPr>
+          <w:sz w:val="22"/>
+          <w:szCs w:val="22"/>
+          <w:lang w:val="en-US"/>
+        </w:rPr>
+      </w:pPr>
+      <w:r>
+        <w:rPr>
+          <w:sz w:val="22"/>
+          <w:szCs w:val="22"/>
+          <w:lang w:val="en-US"/>
+        </w:rPr>
+        <w:t>Specifica</w:t>
+      </w:r>
+      <w:r>
+        <w:rPr>
+          <w:sz w:val="22"/>
+          <w:szCs w:val="22"/>
+          <w:lang w:val="en-US"/>
+        </w:rPr>
+        <w:t xml:space="preserve">lly, we have increased the number of questions per model on average 6 fold per model in comparison to the study mentioned above. This fact is outlined in the discussion </w:t>
+      </w:r>
+      <w:r>
+        <w:rPr>
+          <w:sz w:val="22"/>
+          <w:szCs w:val="22"/>
+          <w:lang w:val="en-US"/>
+        </w:rPr>
+        <w:t>and shown</w:t>
+      </w:r>
+      <w:r>
+        <w:rPr>
+          <w:sz w:val="22"/>
+          <w:szCs w:val="22"/>
+          <w:lang w:val="en-US"/>
+        </w:rPr>
+        <w:t xml:space="preserve"> in the text below:</w:t>
+      </w:r>
+    </w:p>
+    <w:p>
+      <w:pPr>
+        <w:rPr>
+          <w:sz w:val="22"/>
+          <w:szCs w:val="22"/>
+          <w:lang w:val="en-US"/>
+        </w:rPr>
+      </w:pPr>
+    </w:p>
+    <w:p>
+      <w:pPr>
+        <w:rPr>
+          <w:sz w:val="22"/>
+          <w:szCs w:val="22"/>
+        </w:rPr>
+      </w:pPr>
+      <w:r>
+        <w:rPr>
+          <w:sz w:val="18"/>
+          <w:szCs w:val="18"/>
+        </w:rPr>
+        <w:t>”</w:t>
+      </w:r>
+      <w:r>
+        <w:rPr>
+          <w:sz w:val="18"/>
+          <w:szCs w:val="18"/>
+        </w:rPr>
+        <w:t>Denna strategi speglar strategin från tidigare studier som syftat till att kartlägga individuella pedagogiska modeller enligt de olika pedagogiska perspektiven (</w:t>
+      </w:r>
+      <w:r>
+        <w:rPr>
+          <w:sz w:val="18"/>
+          <w:szCs w:val="18"/>
+        </w:rPr>
+        <w:fldChar w:fldCharType="begin"/>
+      </w:r>
+      <w:r>
+        <w:rPr>
+          <w:sz w:val="18"/>
+          <w:szCs w:val="18"/>
+        </w:rPr>
+        <w:instrText xml:space="preserve"> ADDIN ZOTERO_ITEM CSL_CITATION {"citationID":"NGmTcghj","properties":{"formattedCitation":"\\uldash{(Mayes &amp; de Freitas, 2004)}","plainCitation":"(Mayes &amp; de Freitas, 2004)","dontUpdate":true,"noteIndex":0},"citationItems":[{"id":34,"uris":["http://zotero.org/users/local/QsygNxKM/items/FADQLDDZ"],"uri":["http://zotero.org/users/local/QsygNxKM/items/FADQLDDZ"],"itemData":{"id":34,"type":"article-journal","title":"Review of e-learning theories, frameworks and models","container-title":"JISC e-Learning Models Desk Study","issue":"1","source":"Zotero","language":"English","author":[{"family":"Mayes","given":"Terry"},{"family":"Freitas","given":"Sara","non-dropping-particle":"de"}],"issued":{"date-parts":[["2004"]]}}}],"schema":"https://github.com/citation-style-language/schema/raw/master/csl-citation.json"} </w:instrText>
+      </w:r>
+      <w:r>
+        <w:rPr>
+          <w:sz w:val="18"/>
+          <w:szCs w:val="18"/>
+        </w:rPr>
+        <w:fldChar w:fldCharType="separate"/>
+      </w:r>
+      <w:r>
+        <w:rPr>
+          <w:sz w:val="18"/>
+          <w:szCs w:val="18"/>
+        </w:rPr>
+        <w:t>Mayes &amp; de Freitas, 2004)</w:t>
+      </w:r>
+      <w:r>
+        <w:rPr>
+          <w:sz w:val="18"/>
+          <w:szCs w:val="18"/>
+        </w:rPr>
+        <w:fldChar w:fldCharType="end"/>
+      </w:r>
+      <w:r>
+        <w:rPr>
+          <w:sz w:val="18"/>
+          <w:szCs w:val="18"/>
+        </w:rPr>
+        <w:t>. I Mayes &amp; de Freitas (2004) studie är varje perspektiv representerat av en fråga. Genom att analysera vilken fråga som bäst karaktäriserar en specifik modell kunde de förstå vilket perspektiv modellen korresponderar bäst med. Denna studie använder också representativa frågor i kartläggningsprocessen, men nyttjar sig av ett flertal frågor per perspektiv, vilket ger ett mer nyanserat resultat.</w:t>
+      </w:r>
+      <w:r>
+        <w:rPr>
+          <w:sz w:val="18"/>
+          <w:szCs w:val="18"/>
+        </w:rPr>
+        <w:t>”</w:t>
+      </w:r>
+    </w:p>
+    <w:p>
+      <w:pPr>
+        <w:rPr>
+          <w:sz w:val="22"/>
+          <w:szCs w:val="22"/>
+        </w:rPr>
+      </w:pPr>
+    </w:p>
+    <w:p>
+      <w:pPr>
+        <w:rPr>
+          <w:sz w:val="22"/>
+          <w:szCs w:val="22"/>
+          <w:lang w:val="en-GB"/>
+        </w:rPr>
+      </w:pPr>
+      <w:r>
+        <w:rPr>
+          <w:sz w:val="22"/>
+          <w:szCs w:val="22"/>
+          <w:lang w:val="en-GB"/>
+        </w:rPr>
+        <w:t xml:space="preserve">In addition, when </w:t>
+      </w:r>
       <w:r>
         <w:rPr>
           <w:sz w:val="22"/>
@@ -3614,50 +3136,14 @@
         </w:rPr>
         <w:t xml:space="preserve"> with</w:t>
       </w:r>
-      <w:ins w:id="83" w:author="Microsoft Office User" w:date="2019-05-28T09:44:00Z">
-        <w:r>
-          <w:rPr>
-            <w:sz w:val="22"/>
-            <w:szCs w:val="22"/>
-            <w:lang w:val="en-GB"/>
-          </w:rPr>
-          <w:t xml:space="preserve"> the </w:t>
-        </w:r>
-      </w:ins>
-      <w:del w:id="84" w:author="Microsoft Office User" w:date="2019-05-28T09:44:00Z">
-        <w:r>
-          <w:rPr>
-            <w:sz w:val="22"/>
-            <w:szCs w:val="22"/>
-            <w:lang w:val="en-GB"/>
-          </w:rPr>
-          <w:delText>in the field</w:delText>
-        </w:r>
-        <w:r>
-          <w:rPr>
-            <w:sz w:val="22"/>
-            <w:szCs w:val="22"/>
-            <w:lang w:val="en-GB"/>
-          </w:rPr>
-          <w:delText xml:space="preserve"> with similar goals</w:delText>
-        </w:r>
-        <w:r>
-          <w:rPr>
-            <w:sz w:val="22"/>
-            <w:szCs w:val="22"/>
-            <w:lang w:val="en-GB"/>
-          </w:rPr>
-          <w:delText xml:space="preserve">, we can see that </w:delText>
-        </w:r>
-        <w:r>
-          <w:rPr>
-            <w:sz w:val="22"/>
-            <w:szCs w:val="22"/>
-            <w:lang w:val="en-GB"/>
-          </w:rPr>
-          <w:delText xml:space="preserve">in the seminal work on the topic of e-learning pedagogy by authors </w:delText>
-        </w:r>
-      </w:del>
+      <w:r>
+        <w:rPr>
+          <w:sz w:val="22"/>
+          <w:szCs w:val="22"/>
+          <w:lang w:val="en-GB"/>
+        </w:rPr>
+        <w:t xml:space="preserve"> the </w:t>
+      </w:r>
       <w:r>
         <w:rPr>
           <w:sz w:val="22"/>
@@ -3674,26 +3160,14 @@
         </w:rPr>
         <w:t xml:space="preserve"> </w:t>
       </w:r>
-      <w:ins w:id="85" w:author="Microsoft Office User" w:date="2019-05-28T09:44:00Z">
-        <w:r>
-          <w:rPr>
-            <w:sz w:val="22"/>
-            <w:szCs w:val="22"/>
-            <w:lang w:val="en-GB"/>
-          </w:rPr>
-          <w:t>study</w:t>
-        </w:r>
-      </w:ins>
-      <w:del w:id="86" w:author="Microsoft Office User" w:date="2019-05-28T09:44:00Z">
-        <w:r>
-          <w:rPr>
-            <w:sz w:val="22"/>
-            <w:szCs w:val="22"/>
-            <w:lang w:val="en-GB"/>
-          </w:rPr>
-          <w:delText>(2014)</w:delText>
-        </w:r>
-      </w:del>
+      <w:r>
+        <w:rPr>
+          <w:sz w:val="22"/>
+          <w:szCs w:val="22"/>
+          <w:lang w:val="en-GB"/>
+        </w:rPr>
+        <w:t>study</w:t>
+      </w:r>
       <w:r>
         <w:rPr>
           <w:sz w:val="22"/>
@@ -3702,36 +3176,14 @@
         </w:rPr>
         <w:t>,</w:t>
       </w:r>
-      <w:del w:id="87" w:author="Microsoft Office User" w:date="2019-05-28T09:49:00Z">
-        <w:r>
-          <w:rPr>
-            <w:sz w:val="22"/>
-            <w:szCs w:val="22"/>
-            <w:lang w:val="en-GB"/>
-          </w:rPr>
-          <w:delText xml:space="preserve"> </w:delText>
-        </w:r>
-      </w:del>
-      <w:ins w:id="88" w:author="Microsoft Office User" w:date="2019-05-28T09:49:00Z">
-        <w:r>
-          <w:rPr>
-            <w:sz w:val="22"/>
-            <w:szCs w:val="22"/>
-            <w:lang w:val="en-GB"/>
-          </w:rPr>
-          <w:t xml:space="preserve"> </w:t>
-        </w:r>
-      </w:ins>
-      <w:del w:id="89" w:author="Microsoft Office User" w:date="2019-05-28T09:49:00Z">
-        <w:r>
-          <w:rPr>
-            <w:sz w:val="22"/>
-            <w:szCs w:val="22"/>
-            <w:lang w:val="en-GB"/>
-          </w:rPr>
-          <w:delText xml:space="preserve">when mapping pedagogical models to perspectives, </w:delText>
-        </w:r>
-      </w:del>
+      <w:r>
+        <w:rPr>
+          <w:sz w:val="22"/>
+          <w:szCs w:val="22"/>
+          <w:lang w:val="en-GB"/>
+        </w:rPr>
+        <w:t xml:space="preserve"> </w:t>
+      </w:r>
       <w:r>
         <w:rPr>
           <w:sz w:val="22"/>
@@ -3756,26 +3208,14 @@
         </w:rPr>
         <w:t>, the bar is raised further in our study by including a</w:t>
       </w:r>
-      <w:ins w:id="90" w:author="Microsoft Office User" w:date="2019-05-28T09:44:00Z">
-        <w:r>
-          <w:rPr>
-            <w:sz w:val="22"/>
-            <w:szCs w:val="22"/>
-            <w:lang w:val="en-GB"/>
-          </w:rPr>
-          <w:t xml:space="preserve"> structured</w:t>
-        </w:r>
-      </w:ins>
-      <w:del w:id="91" w:author="Microsoft Office User" w:date="2019-05-28T09:44:00Z">
-        <w:r>
-          <w:rPr>
-            <w:sz w:val="22"/>
-            <w:szCs w:val="22"/>
-            <w:lang w:val="en-GB"/>
-          </w:rPr>
-          <w:delText>n</w:delText>
-        </w:r>
-      </w:del>
+      <w:r>
+        <w:rPr>
+          <w:sz w:val="22"/>
+          <w:szCs w:val="22"/>
+          <w:lang w:val="en-GB"/>
+        </w:rPr>
+        <w:t xml:space="preserve"> structured</w:t>
+      </w:r>
       <w:r>
         <w:rPr>
           <w:sz w:val="22"/>
@@ -3825,161 +3265,49 @@
           <w:szCs w:val="18"/>
         </w:rPr>
       </w:pPr>
-      <w:moveFromRangeStart w:id="92" w:author="Microsoft Office User" w:date="2019-05-28T09:36:00Z" w:name="move9928583"/>
-      <w:moveFrom w:id="93" w:author="Microsoft Office User" w:date="2019-05-28T09:36:00Z">
-        <w:r>
-          <w:rPr>
-            <w:sz w:val="18"/>
-            <w:szCs w:val="18"/>
-          </w:rPr>
-          <w:t>”</w:t>
-        </w:r>
-        <w:r>
-          <w:rPr>
-            <w:sz w:val="18"/>
-            <w:szCs w:val="18"/>
-          </w:rPr>
-          <w:t>Denna strategi speglar strategin från tidigare studier som syftat till att kartlägga individuella pedagogiska modeller enligt de olika pedagogiska perspektiven (</w:t>
-        </w:r>
-        <w:r>
-          <w:rPr>
-            <w:sz w:val="18"/>
-            <w:szCs w:val="18"/>
-          </w:rPr>
-          <w:fldChar w:fldCharType="begin"/>
-        </w:r>
-        <w:r>
-          <w:rPr>
-            <w:sz w:val="18"/>
-            <w:szCs w:val="18"/>
-          </w:rPr>
-          <w:instrText xml:space="preserve"> ADDIN ZOTERO_ITEM CSL_CITATION {"citationID":"NGmTcghj","properties":{"formattedCitation":"\\uldash{(Mayes &amp; de Freitas, 2004)}","plainCitation":"(Mayes &amp; de Freitas, 2004)","dontUpdate":true,"noteIndex":0},"citationItems":[{"id":34,"uris":["http://zotero.org/users/local/QsygNxKM/items/FADQLDDZ"],"uri":["http://zotero.org/users/local/QsygNxKM/items/FADQLDDZ"],"itemData":{"id":34,"type":"article-journal","title":"Review of e-learning theories, frameworks and models","container-title":"JISC e-Learning Models Desk Study","issue":"1","source":"Zotero","language":"English","author":[{"family":"Mayes","given":"Terry"},{"family":"Freitas","given":"Sara","non-dropping-particle":"de"}],"issued":{"date-parts":[["2004"]]}}}],"schema":"https://github.com/citation-style-language/schema/raw/master/csl-citation.json"} </w:instrText>
-        </w:r>
-        <w:r>
-          <w:rPr>
-            <w:sz w:val="18"/>
-            <w:szCs w:val="18"/>
-          </w:rPr>
-          <w:fldChar w:fldCharType="separate"/>
-        </w:r>
-        <w:r>
-          <w:rPr>
-            <w:sz w:val="18"/>
-            <w:szCs w:val="18"/>
-          </w:rPr>
-          <w:t>Mayes &amp; de Freitas, 2004)</w:t>
-        </w:r>
-        <w:r>
-          <w:rPr>
-            <w:sz w:val="18"/>
-            <w:szCs w:val="18"/>
-          </w:rPr>
-          <w:fldChar w:fldCharType="end"/>
-        </w:r>
-        <w:r>
-          <w:rPr>
-            <w:sz w:val="18"/>
-            <w:szCs w:val="18"/>
-          </w:rPr>
-          <w:t xml:space="preserve">. I Mayes &amp; de Freitas (2004) studie är varje perspektiv representerat av en fråga. Genom att analysera vilken fråga som bäst karaktäriserar en specifik modell kunde de förstå vilket perspektiv modellen korresponderar bäst med. Denna studie använder också representativa frågor i kartläggningsprocessen, men nyttjar sig av ett flertal frågor per perspektiv, vilket ger ett mer nyanserat resultat. </w:t>
-        </w:r>
-      </w:moveFrom>
-      <w:moveFromRangeEnd w:id="92"/>
-      <w:ins w:id="94" w:author="Microsoft Office User" w:date="2019-05-28T09:37:00Z">
-        <w:r>
-          <w:rPr>
-            <w:sz w:val="18"/>
-            <w:szCs w:val="18"/>
-          </w:rPr>
-          <w:t>”</w:t>
-        </w:r>
-      </w:ins>
-      <w:del w:id="95" w:author="Microsoft Office User" w:date="2019-05-28T09:37:00Z">
-        <w:r>
-          <w:rPr>
-            <w:sz w:val="18"/>
-            <w:szCs w:val="18"/>
-          </w:rPr>
-          <w:delText xml:space="preserve">I och med att denna studie representerar varje pedagogiskt perspektiv med en modell från perspektivet, har studien också tillfälle att direkt identifiera en möjlig modell som skulle kunna implementeras i företaget. </w:delText>
-        </w:r>
-      </w:del>
-      <w:r>
-        <w:rPr>
-          <w:sz w:val="18"/>
-          <w:szCs w:val="18"/>
-        </w:rPr>
-        <w:t xml:space="preserve">Till skillnad från </w:t>
-      </w:r>
-      <w:proofErr w:type="spellStart"/>
-      <w:r>
-        <w:rPr>
-          <w:sz w:val="18"/>
-          <w:szCs w:val="18"/>
-        </w:rPr>
-        <w:t>Mayes</w:t>
-      </w:r>
-      <w:proofErr w:type="spellEnd"/>
-      <w:r>
-        <w:rPr>
-          <w:sz w:val="18"/>
-          <w:szCs w:val="18"/>
-        </w:rPr>
-        <w:t xml:space="preserve"> &amp; de </w:t>
-      </w:r>
-      <w:proofErr w:type="spellStart"/>
-      <w:r>
-        <w:rPr>
-          <w:sz w:val="18"/>
-          <w:szCs w:val="18"/>
-        </w:rPr>
-        <w:t>Freitas</w:t>
-      </w:r>
-      <w:proofErr w:type="spellEnd"/>
-      <w:r>
-        <w:rPr>
-          <w:sz w:val="18"/>
-          <w:szCs w:val="18"/>
-        </w:rPr>
-        <w:t xml:space="preserve"> (2004), </w:t>
-      </w:r>
-      <w:ins w:id="96" w:author="Microsoft Office User" w:date="2019-05-28T09:38:00Z">
-        <w:r>
-          <w:rPr>
-            <w:sz w:val="18"/>
-            <w:szCs w:val="18"/>
-          </w:rPr>
-          <w:t>där forskarna ansvarar för kartläggningen,</w:t>
-        </w:r>
-        <w:r>
-          <w:rPr>
-            <w:sz w:val="18"/>
-            <w:szCs w:val="18"/>
-          </w:rPr>
-          <w:t xml:space="preserve"> </w:t>
-        </w:r>
-      </w:ins>
-      <w:r>
-        <w:rPr>
-          <w:sz w:val="18"/>
-          <w:szCs w:val="18"/>
-        </w:rPr>
-        <w:t>hade strategin som användes i denna studie fördelen att nyttja en strukturerad intervju. Det bidrog till att erfarna personer inom området kunde bidra med extern information för att förbättra kartläggningsprocessen</w:t>
-      </w:r>
-      <w:del w:id="97" w:author="Microsoft Office User" w:date="2019-05-28T09:38:00Z">
-        <w:r>
-          <w:rPr>
-            <w:sz w:val="18"/>
-            <w:szCs w:val="18"/>
-          </w:rPr>
-          <w:delText xml:space="preserve"> jämfört med Mayes &amp; de Freitas studie</w:delText>
-        </w:r>
-      </w:del>
-      <w:r>
-        <w:rPr>
-          <w:sz w:val="18"/>
-          <w:szCs w:val="18"/>
-        </w:rPr>
-        <w:t>. Detta har till följd att forskarens förutfattade meningar begränsas och att trovärdigheten av resultatet ökas</w:t>
+      <w:r>
+        <w:rPr>
+          <w:sz w:val="18"/>
+          <w:szCs w:val="18"/>
+        </w:rPr>
+        <w:t>”</w:t>
+      </w:r>
+      <w:r>
+        <w:rPr>
+          <w:sz w:val="18"/>
+          <w:szCs w:val="18"/>
+        </w:rPr>
+        <w:t xml:space="preserve">Till skillnad från Mayes &amp; de Freitas (2004), </w:t>
+      </w:r>
+      <w:r>
+        <w:rPr>
+          <w:sz w:val="18"/>
+          <w:szCs w:val="18"/>
+        </w:rPr>
+        <w:t>där forskarna ansvarar för kartläggningen,</w:t>
+      </w:r>
+      <w:r>
+        <w:rPr>
+          <w:sz w:val="18"/>
+          <w:szCs w:val="18"/>
+        </w:rPr>
+        <w:t xml:space="preserve"> </w:t>
+      </w:r>
+      <w:r>
+        <w:rPr>
+          <w:sz w:val="18"/>
+          <w:szCs w:val="18"/>
+        </w:rPr>
+        <w:t>hade strategin som användes i denna studie fördelen att nytt</w:t>
+      </w:r>
+      <w:bookmarkStart w:id="0" w:name="_GoBack"/>
+      <w:bookmarkEnd w:id="0"/>
+      <w:r>
+        <w:rPr>
+          <w:sz w:val="18"/>
+          <w:szCs w:val="18"/>
+        </w:rPr>
+        <w:t>ja en strukturerad intervju. Det bidrog till att erfarna personer inom området kunde bidra med extern information för att förbättra kartläggningsprocessen. Detta har till följd att forskarens förutfattade meningar begränsas och att trovärdigheten av resultatet ökas</w:t>
       </w:r>
       <w:r>
         <w:rPr>
@@ -3992,149 +3320,8 @@
     <w:p>
       <w:pPr>
         <w:rPr>
-          <w:del w:id="98" w:author="Microsoft Office User" w:date="2019-05-28T09:44:00Z"/>
-          <w:sz w:val="22"/>
-          <w:szCs w:val="22"/>
-        </w:rPr>
-      </w:pPr>
-    </w:p>
-    <w:p>
-      <w:pPr>
-        <w:rPr>
-          <w:del w:id="99" w:author="Microsoft Office User" w:date="2019-05-28T09:44:00Z"/>
-          <w:sz w:val="22"/>
-          <w:szCs w:val="22"/>
-          <w:rPrChange w:id="100" w:author="Microsoft Office User" w:date="2019-05-28T09:49:00Z">
-            <w:rPr>
-              <w:del w:id="101" w:author="Microsoft Office User" w:date="2019-05-28T09:44:00Z"/>
-              <w:sz w:val="22"/>
-              <w:szCs w:val="22"/>
-              <w:lang w:val="en-GB"/>
-            </w:rPr>
-          </w:rPrChange>
-        </w:rPr>
-      </w:pPr>
-      <w:del w:id="102" w:author="Microsoft Office User" w:date="2019-05-28T09:44:00Z">
-        <w:r>
-          <w:rPr>
-            <w:sz w:val="22"/>
-            <w:szCs w:val="22"/>
-            <w:rPrChange w:id="103" w:author="Microsoft Office User" w:date="2019-05-28T09:49:00Z">
-              <w:rPr>
-                <w:sz w:val="22"/>
-                <w:szCs w:val="22"/>
-                <w:lang w:val="en-GB"/>
-              </w:rPr>
-            </w:rPrChange>
-          </w:rPr>
-          <w:delText>In addition, it should be noted that the studies goals, which are specific to a single company, together with the research design strategy, limit the scope of the results and the level of generalizability that can be obtained. This is a known and expected phenomena in exploratory studies as</w:delText>
-        </w:r>
-        <w:r>
-          <w:rPr>
-            <w:sz w:val="22"/>
-            <w:szCs w:val="22"/>
-            <w:rPrChange w:id="104" w:author="Microsoft Office User" w:date="2019-05-28T09:49:00Z">
-              <w:rPr>
-                <w:sz w:val="22"/>
-                <w:szCs w:val="22"/>
-                <w:lang w:val="en-GB"/>
-              </w:rPr>
-            </w:rPrChange>
-          </w:rPr>
-          <w:delText xml:space="preserve"> outlined in the text below:</w:delText>
-        </w:r>
-      </w:del>
-    </w:p>
-    <w:p>
-      <w:pPr>
-        <w:rPr>
-          <w:del w:id="105" w:author="Microsoft Office User" w:date="2019-05-28T09:44:00Z"/>
-          <w:sz w:val="22"/>
-          <w:szCs w:val="22"/>
-          <w:rPrChange w:id="106" w:author="Microsoft Office User" w:date="2019-05-28T09:49:00Z">
-            <w:rPr>
-              <w:del w:id="107" w:author="Microsoft Office User" w:date="2019-05-28T09:44:00Z"/>
-              <w:sz w:val="22"/>
-              <w:szCs w:val="22"/>
-              <w:lang w:val="en-GB"/>
-            </w:rPr>
-          </w:rPrChange>
-        </w:rPr>
-      </w:pPr>
-    </w:p>
-    <w:p>
-      <w:pPr>
-        <w:rPr>
-          <w:del w:id="108" w:author="Microsoft Office User" w:date="2019-05-28T09:44:00Z"/>
-          <w:sz w:val="22"/>
-          <w:szCs w:val="22"/>
-          <w:rPrChange w:id="109" w:author="Microsoft Office User" w:date="2019-05-28T09:49:00Z">
-            <w:rPr>
-              <w:del w:id="110" w:author="Microsoft Office User" w:date="2019-05-28T09:44:00Z"/>
-              <w:sz w:val="22"/>
-              <w:szCs w:val="22"/>
-              <w:lang w:val="en-GB"/>
-            </w:rPr>
-          </w:rPrChange>
-        </w:rPr>
-      </w:pPr>
-      <w:del w:id="111" w:author="Microsoft Office User" w:date="2019-05-28T09:44:00Z">
-        <w:r>
-          <w:rPr>
-            <w:sz w:val="22"/>
-            <w:szCs w:val="22"/>
-            <w:rPrChange w:id="112" w:author="Microsoft Office User" w:date="2019-05-28T09:49:00Z">
-              <w:rPr>
-                <w:sz w:val="22"/>
-                <w:szCs w:val="22"/>
-                <w:lang w:val="en-GB"/>
-              </w:rPr>
-            </w:rPrChange>
-          </w:rPr>
-          <w:delText>“</w:delText>
-        </w:r>
-        <w:r>
-          <w:rPr>
-            <w:sz w:val="18"/>
-            <w:szCs w:val="18"/>
-            <w:rPrChange w:id="113" w:author="Microsoft Office User" w:date="2019-05-28T09:49:00Z">
-              <w:rPr>
-                <w:sz w:val="18"/>
-                <w:szCs w:val="18"/>
-                <w:lang w:val="en-GB"/>
-              </w:rPr>
-            </w:rPrChange>
-          </w:rPr>
-          <w:delText>The reason exploratory studies are seldom definitive in themselves has to do with representativeness; that is, the people you study in your exploratory research may not be typical of the larger population that interests you. – The Practice of Social Research, Earl Babbie, p. 93</w:delText>
-        </w:r>
-        <w:r>
-          <w:rPr>
-            <w:sz w:val="22"/>
-            <w:szCs w:val="22"/>
-            <w:rPrChange w:id="114" w:author="Microsoft Office User" w:date="2019-05-28T09:49:00Z">
-              <w:rPr>
-                <w:sz w:val="22"/>
-                <w:szCs w:val="22"/>
-                <w:lang w:val="en-GB"/>
-              </w:rPr>
-            </w:rPrChange>
-          </w:rPr>
-          <w:delText>”</w:delText>
-        </w:r>
-      </w:del>
-    </w:p>
-    <w:p>
-      <w:pPr>
-        <w:rPr>
-          <w:sz w:val="22"/>
-          <w:szCs w:val="22"/>
-          <w:rPrChange w:id="115" w:author="Microsoft Office User" w:date="2019-05-28T09:49:00Z">
-            <w:rPr>
-              <w:sz w:val="22"/>
-              <w:szCs w:val="22"/>
-              <w:lang w:val="en-GB"/>
-            </w:rPr>
-          </w:rPrChange>
+          <w:sz w:val="22"/>
+          <w:szCs w:val="22"/>
         </w:rPr>
       </w:pPr>
     </w:p>
@@ -4405,7 +3592,25 @@
           <w:szCs w:val="22"/>
           <w:lang w:val="en-GB"/>
         </w:rPr>
-        <w:t>U9 is not fully fulfilled. "...ethical and societal  consequences of the conclusions in  the thesis are discussed. " please add this discussion. </w:t>
+        <w:t>U9 is not fully fulfilled. "...</w:t>
+      </w:r>
+      <w:proofErr w:type="gramStart"/>
+      <w:r>
+        <w:rPr>
+          <w:sz w:val="22"/>
+          <w:szCs w:val="22"/>
+          <w:lang w:val="en-GB"/>
+        </w:rPr>
+        <w:t>ethical</w:t>
+      </w:r>
+      <w:proofErr w:type="gramEnd"/>
+      <w:r>
+        <w:rPr>
+          <w:sz w:val="22"/>
+          <w:szCs w:val="22"/>
+          <w:lang w:val="en-GB"/>
+        </w:rPr>
+        <w:t xml:space="preserve"> and societal  consequences of the conclusions in  the thesis are discussed. " please add this discussion. </w:t>
       </w:r>
     </w:p>
     <w:p>
@@ -4426,6 +3631,7 @@
           <w:lang w:val="en-GB"/>
         </w:rPr>
       </w:pPr>
+      <w:proofErr w:type="gramStart"/>
       <w:r>
         <w:rPr>
           <w:sz w:val="22"/>
@@ -4434,6 +3640,7 @@
         </w:rPr>
         <w:t>Response to comment 6.</w:t>
       </w:r>
+      <w:proofErr w:type="gramEnd"/>
       <w:r>
         <w:rPr>
           <w:rFonts w:ascii="Helvetica" w:eastAsia="Times New Roman" w:hAnsi="Helvetica" w:cs="Times New Roman"/>
@@ -4663,8 +3870,8 @@
 </file>
 
 <file path=word/numbering.xml><?xml version="1.0" encoding="utf-8"?>
-<w:numbering xmlns:wpc="http://schemas.microsoft.com/office/word/2010/wordprocessingCanvas" xmlns:cx="http://schemas.microsoft.com/office/drawing/2014/chartex" xmlns:cx1="http://schemas.microsoft.com/office/drawing/2015/9/8/chartex" xmlns:cx2="http://schemas.microsoft.com/office/drawing/2015/10/21/chartex" xmlns:cx3="http://schemas.microsoft.com/office/drawing/2016/5/9/chartex" xmlns:cx4="http://schemas.microsoft.com/office/drawing/2016/5/10/chartex" xmlns:cx5="http://schemas.microsoft.com/office/drawing/2016/5/11/chartex" xmlns:cx6="http://schemas.microsoft.com/office/drawing/2016/5/12/chartex" xmlns:cx7="http://schemas.microsoft.com/office/drawing/2016/5/13/chartex" xmlns:cx8="http://schemas.microsoft.com/office/drawing/2016/5/14/chartex" xmlns:mc="http://schemas.openxmlformats.org/markup-compatibility/2006" xmlns:aink="http://schemas.microsoft.com/office/drawing/2016/ink" xmlns:am3d="http://schemas.microsoft.com/office/drawing/2017/model3d" xmlns:o="urn:schemas-microsoft-com:office:office" xmlns:r="http://schemas.openxmlformats.org/officeDocument/2006/relationships" xmlns:m="http://schemas.openxmlformats.org/officeDocument/2006/math" xmlns:v="urn:schemas-microsoft-com:vml" xmlns:wp14="http://schemas.microsoft.com/office/word/2010/wordprocessingDrawing" xmlns:wp="http://schemas.openxmlformats.org/drawingml/2006/wordprocessingDrawing" xmlns:w10="urn:schemas-microsoft-com:office:word" xmlns:w="http://schemas.openxmlformats.org/wordprocessingml/2006/main" xmlns:w14="http://schemas.microsoft.com/office/word/2010/wordml" xmlns:w15="http://schemas.microsoft.com/office/word/2012/wordml" xmlns:w16cid="http://schemas.microsoft.com/office/word/2016/wordml/cid" xmlns:w16se="http://schemas.microsoft.com/office/word/2015/wordml/symex" xmlns:wpg="http://schemas.microsoft.com/office/word/2010/wordprocessingGroup" xmlns:wpi="http://schemas.microsoft.com/office/word/2010/wordprocessingInk" xmlns:wne="http://schemas.microsoft.com/office/word/2006/wordml" xmlns:wps="http://schemas.microsoft.com/office/word/2010/wordprocessingShape" mc:Ignorable="w14 w15 w16se w16cid wp14">
-  <w:abstractNum w:abstractNumId="0" w15:restartNumberingAfterBreak="0">
+<w:numbering xmlns:wpc="http://schemas.microsoft.com/office/word/2010/wordprocessingCanvas" xmlns:mo="http://schemas.microsoft.com/office/mac/office/2008/main" xmlns:mc="http://schemas.openxmlformats.org/markup-compatibility/2006" xmlns:mv="urn:schemas-microsoft-com:mac:vml" xmlns:o="urn:schemas-microsoft-com:office:office" xmlns:r="http://schemas.openxmlformats.org/officeDocument/2006/relationships" xmlns:m="http://schemas.openxmlformats.org/officeDocument/2006/math" xmlns:v="urn:schemas-microsoft-com:vml" xmlns:wp14="http://schemas.microsoft.com/office/word/2010/wordprocessingDrawing" xmlns:wp="http://schemas.openxmlformats.org/drawingml/2006/wordprocessingDrawing" xmlns:w10="urn:schemas-microsoft-com:office:word" xmlns:w="http://schemas.openxmlformats.org/wordprocessingml/2006/main" xmlns:w14="http://schemas.microsoft.com/office/word/2010/wordml" xmlns:wpg="http://schemas.microsoft.com/office/word/2010/wordprocessingGroup" xmlns:wpi="http://schemas.microsoft.com/office/word/2010/wordprocessingInk" xmlns:wne="http://schemas.microsoft.com/office/word/2006/wordml" xmlns:wps="http://schemas.microsoft.com/office/word/2010/wordprocessingShape" mc:Ignorable="w14 wp14">
+  <w:abstractNum w:abstractNumId="0">
     <w:nsid w:val="00000001"/>
     <w:multiLevelType w:val="hybridMultilevel"/>
     <w:tmpl w:val="00000001"/>
@@ -4717,7 +3924,7 @@
       <w:lvlJc w:val="left"/>
     </w:lvl>
   </w:abstractNum>
-  <w:abstractNum w:abstractNumId="1" w15:restartNumberingAfterBreak="0">
+  <w:abstractNum w:abstractNumId="1">
     <w:nsid w:val="02CD2036"/>
     <w:multiLevelType w:val="multilevel"/>
     <w:tmpl w:val="C66C9328"/>
@@ -4830,7 +4037,7 @@
       </w:pPr>
     </w:lvl>
   </w:abstractNum>
-  <w:abstractNum w:abstractNumId="2" w15:restartNumberingAfterBreak="0">
+  <w:abstractNum w:abstractNumId="2">
     <w:nsid w:val="0F5A12AD"/>
     <w:multiLevelType w:val="hybridMultilevel"/>
     <w:tmpl w:val="DF4AC104"/>
@@ -4919,7 +4126,7 @@
       </w:pPr>
     </w:lvl>
   </w:abstractNum>
-  <w:abstractNum w:abstractNumId="3" w15:restartNumberingAfterBreak="0">
+  <w:abstractNum w:abstractNumId="3">
     <w:nsid w:val="1AD06387"/>
     <w:multiLevelType w:val="hybridMultilevel"/>
     <w:tmpl w:val="3758945A"/>
@@ -5008,7 +4215,7 @@
       </w:pPr>
     </w:lvl>
   </w:abstractNum>
-  <w:abstractNum w:abstractNumId="4" w15:restartNumberingAfterBreak="0">
+  <w:abstractNum w:abstractNumId="4">
     <w:nsid w:val="2C5A3216"/>
     <w:multiLevelType w:val="hybridMultilevel"/>
     <w:tmpl w:val="9208E368"/>
@@ -5097,7 +4304,7 @@
       </w:pPr>
     </w:lvl>
   </w:abstractNum>
-  <w:abstractNum w:abstractNumId="5" w15:restartNumberingAfterBreak="0">
+  <w:abstractNum w:abstractNumId="5">
     <w:nsid w:val="38A67FFC"/>
     <w:multiLevelType w:val="hybridMultilevel"/>
     <w:tmpl w:val="47DE6620"/>
@@ -5186,7 +4393,7 @@
       </w:pPr>
     </w:lvl>
   </w:abstractNum>
-  <w:abstractNum w:abstractNumId="6" w15:restartNumberingAfterBreak="0">
+  <w:abstractNum w:abstractNumId="6">
     <w:nsid w:val="6538611A"/>
     <w:multiLevelType w:val="hybridMultilevel"/>
     <w:tmpl w:val="FA0A0D1E"/>
@@ -5332,7 +4539,7 @@
 </file>
 
 <file path=word/styles.xml><?xml version="1.0" encoding="utf-8"?>
-<w:styles xmlns:mc="http://schemas.openxmlformats.org/markup-compatibility/2006" xmlns:r="http://schemas.openxmlformats.org/officeDocument/2006/relationships" xmlns:w="http://schemas.openxmlformats.org/wordprocessingml/2006/main" xmlns:w14="http://schemas.microsoft.com/office/word/2010/wordml" xmlns:w15="http://schemas.microsoft.com/office/word/2012/wordml" xmlns:w16cid="http://schemas.microsoft.com/office/word/2016/wordml/cid" xmlns:w16se="http://schemas.microsoft.com/office/word/2015/wordml/symex" mc:Ignorable="w14 w15 w16se w16cid">
+<w:styles xmlns:mc="http://schemas.openxmlformats.org/markup-compatibility/2006" xmlns:r="http://schemas.openxmlformats.org/officeDocument/2006/relationships" xmlns:w="http://schemas.openxmlformats.org/wordprocessingml/2006/main" xmlns:w14="http://schemas.microsoft.com/office/word/2010/wordml" mc:Ignorable="w14">
   <w:docDefaults>
     <w:rPrDefault>
       <w:rPr>
@@ -5344,374 +4551,155 @@
     </w:rPrDefault>
     <w:pPrDefault/>
   </w:docDefaults>
-  <w:latentStyles w:defLockedState="0" w:defUIPriority="99" w:defSemiHidden="0" w:defUnhideWhenUsed="0" w:defQFormat="0" w:count="376">
-    <w:lsdException w:name="Normal" w:uiPriority="0" w:qFormat="1"/>
-    <w:lsdException w:name="heading 1" w:uiPriority="9" w:qFormat="1"/>
-    <w:lsdException w:name="heading 2" w:semiHidden="1" w:uiPriority="9" w:unhideWhenUsed="1" w:qFormat="1"/>
-    <w:lsdException w:name="heading 3" w:semiHidden="1" w:uiPriority="9" w:unhideWhenUsed="1" w:qFormat="1"/>
-    <w:lsdException w:name="heading 4" w:semiHidden="1" w:uiPriority="9" w:unhideWhenUsed="1" w:qFormat="1"/>
-    <w:lsdException w:name="heading 5" w:semiHidden="1" w:uiPriority="9" w:unhideWhenUsed="1" w:qFormat="1"/>
-    <w:lsdException w:name="heading 6" w:semiHidden="1" w:uiPriority="9" w:unhideWhenUsed="1" w:qFormat="1"/>
-    <w:lsdException w:name="heading 7" w:semiHidden="1" w:uiPriority="9" w:unhideWhenUsed="1" w:qFormat="1"/>
-    <w:lsdException w:name="heading 8" w:semiHidden="1" w:uiPriority="9" w:unhideWhenUsed="1" w:qFormat="1"/>
-    <w:lsdException w:name="heading 9" w:semiHidden="1" w:uiPriority="9" w:unhideWhenUsed="1" w:qFormat="1"/>
-    <w:lsdException w:name="index 1" w:semiHidden="1" w:unhideWhenUsed="1"/>
-    <w:lsdException w:name="index 2" w:semiHidden="1" w:unhideWhenUsed="1"/>
-    <w:lsdException w:name="index 3" w:semiHidden="1" w:unhideWhenUsed="1"/>
-    <w:lsdException w:name="index 4" w:semiHidden="1" w:unhideWhenUsed="1"/>
-    <w:lsdException w:name="index 5" w:semiHidden="1" w:unhideWhenUsed="1"/>
-    <w:lsdException w:name="index 6" w:semiHidden="1" w:unhideWhenUsed="1"/>
-    <w:lsdException w:name="index 7" w:semiHidden="1" w:unhideWhenUsed="1"/>
-    <w:lsdException w:name="index 8" w:semiHidden="1" w:unhideWhenUsed="1"/>
-    <w:lsdException w:name="index 9" w:semiHidden="1" w:unhideWhenUsed="1"/>
-    <w:lsdException w:name="toc 1" w:semiHidden="1" w:uiPriority="39" w:unhideWhenUsed="1"/>
-    <w:lsdException w:name="toc 2" w:semiHidden="1" w:uiPriority="39" w:unhideWhenUsed="1"/>
-    <w:lsdException w:name="toc 3" w:semiHidden="1" w:uiPriority="39" w:unhideWhenUsed="1"/>
-    <w:lsdException w:name="toc 4" w:semiHidden="1" w:uiPriority="39" w:unhideWhenUsed="1"/>
-    <w:lsdException w:name="toc 5" w:semiHidden="1" w:uiPriority="39" w:unhideWhenUsed="1"/>
-    <w:lsdException w:name="toc 6" w:semiHidden="1" w:uiPriority="39" w:unhideWhenUsed="1"/>
-    <w:lsdException w:name="toc 7" w:semiHidden="1" w:uiPriority="39" w:unhideWhenUsed="1"/>
-    <w:lsdException w:name="toc 8" w:semiHidden="1" w:uiPriority="39" w:unhideWhenUsed="1"/>
-    <w:lsdException w:name="toc 9" w:semiHidden="1" w:uiPriority="39" w:unhideWhenUsed="1"/>
-    <w:lsdException w:name="Normal Indent" w:semiHidden="1" w:unhideWhenUsed="1"/>
-    <w:lsdException w:name="footnote text" w:semiHidden="1" w:unhideWhenUsed="1"/>
-    <w:lsdException w:name="annotation text" w:semiHidden="1" w:unhideWhenUsed="1" w:qFormat="1"/>
-    <w:lsdException w:name="header" w:semiHidden="1" w:unhideWhenUsed="1"/>
-    <w:lsdException w:name="footer" w:semiHidden="1" w:unhideWhenUsed="1"/>
-    <w:lsdException w:name="index heading" w:semiHidden="1" w:unhideWhenUsed="1"/>
-    <w:lsdException w:name="caption" w:semiHidden="1" w:uiPriority="35" w:unhideWhenUsed="1" w:qFormat="1"/>
-    <w:lsdException w:name="table of figures" w:semiHidden="1" w:unhideWhenUsed="1"/>
-    <w:lsdException w:name="envelope address" w:semiHidden="1" w:unhideWhenUsed="1"/>
-    <w:lsdException w:name="envelope return" w:semiHidden="1" w:unhideWhenUsed="1"/>
-    <w:lsdException w:name="footnote reference" w:semiHidden="1" w:unhideWhenUsed="1"/>
-    <w:lsdException w:name="annotation reference" w:semiHidden="1" w:unhideWhenUsed="1" w:qFormat="1"/>
-    <w:lsdException w:name="line number" w:semiHidden="1" w:unhideWhenUsed="1"/>
-    <w:lsdException w:name="page number" w:semiHidden="1" w:unhideWhenUsed="1"/>
-    <w:lsdException w:name="endnote reference" w:semiHidden="1" w:unhideWhenUsed="1"/>
-    <w:lsdException w:name="endnote text" w:semiHidden="1" w:unhideWhenUsed="1"/>
-    <w:lsdException w:name="table of authorities" w:semiHidden="1" w:unhideWhenUsed="1"/>
-    <w:lsdException w:name="macro" w:semiHidden="1" w:unhideWhenUsed="1"/>
-    <w:lsdException w:name="toa heading" w:semiHidden="1" w:unhideWhenUsed="1"/>
-    <w:lsdException w:name="List" w:semiHidden="1" w:unhideWhenUsed="1"/>
-    <w:lsdException w:name="List Bullet" w:semiHidden="1" w:unhideWhenUsed="1"/>
-    <w:lsdException w:name="List Number" w:semiHidden="1" w:unhideWhenUsed="1"/>
-    <w:lsdException w:name="List 2" w:semiHidden="1" w:unhideWhenUsed="1"/>
-    <w:lsdException w:name="List 3" w:semiHidden="1" w:unhideWhenUsed="1"/>
-    <w:lsdException w:name="List 4" w:semiHidden="1" w:unhideWhenUsed="1"/>
-    <w:lsdException w:name="List 5" w:semiHidden="1" w:unhideWhenUsed="1"/>
-    <w:lsdException w:name="List Bullet 2" w:semiHidden="1" w:unhideWhenUsed="1"/>
-    <w:lsdException w:name="List Bullet 3" w:semiHidden="1" w:unhideWhenUsed="1"/>
-    <w:lsdException w:name="List Bullet 4" w:semiHidden="1" w:unhideWhenUsed="1"/>
-    <w:lsdException w:name="List Bullet 5" w:semiHidden="1" w:unhideWhenUsed="1"/>
-    <w:lsdException w:name="List Number 2" w:semiHidden="1" w:unhideWhenUsed="1"/>
-    <w:lsdException w:name="List Number 3" w:semiHidden="1" w:unhideWhenUsed="1"/>
-    <w:lsdException w:name="List Number 4" w:semiHidden="1" w:unhideWhenUsed="1"/>
-    <w:lsdException w:name="List Number 5" w:semiHidden="1" w:unhideWhenUsed="1"/>
-    <w:lsdException w:name="Title" w:uiPriority="10" w:qFormat="1"/>
-    <w:lsdException w:name="Closing" w:semiHidden="1" w:unhideWhenUsed="1"/>
-    <w:lsdException w:name="Signature" w:semiHidden="1" w:unhideWhenUsed="1"/>
-    <w:lsdException w:name="Default Paragraph Font" w:semiHidden="1" w:uiPriority="1" w:unhideWhenUsed="1"/>
-    <w:lsdException w:name="Body Text" w:semiHidden="1" w:unhideWhenUsed="1"/>
-    <w:lsdException w:name="Body Text Indent" w:semiHidden="1" w:unhideWhenUsed="1"/>
-    <w:lsdException w:name="List Continue" w:semiHidden="1" w:unhideWhenUsed="1"/>
-    <w:lsdException w:name="List Continue 2" w:semiHidden="1" w:unhideWhenUsed="1"/>
-    <w:lsdException w:name="List Continue 3" w:semiHidden="1" w:unhideWhenUsed="1"/>
-    <w:lsdException w:name="List Continue 4" w:semiHidden="1" w:unhideWhenUsed="1"/>
-    <w:lsdException w:name="List Continue 5" w:semiHidden="1" w:unhideWhenUsed="1"/>
-    <w:lsdException w:name="Message Header" w:semiHidden="1" w:unhideWhenUsed="1"/>
-    <w:lsdException w:name="Subtitle" w:uiPriority="11" w:qFormat="1"/>
-    <w:lsdException w:name="Salutation" w:semiHidden="1" w:unhideWhenUsed="1"/>
-    <w:lsdException w:name="Date" w:semiHidden="1" w:unhideWhenUsed="1"/>
-    <w:lsdException w:name="Body Text First Indent" w:semiHidden="1" w:unhideWhenUsed="1"/>
-    <w:lsdException w:name="Body Text First Indent 2" w:semiHidden="1" w:unhideWhenUsed="1"/>
-    <w:lsdException w:name="Note Heading" w:semiHidden="1" w:unhideWhenUsed="1"/>
-    <w:lsdException w:name="Body Text 2" w:semiHidden="1" w:unhideWhenUsed="1"/>
-    <w:lsdException w:name="Body Text 3" w:semiHidden="1" w:unhideWhenUsed="1"/>
-    <w:lsdException w:name="Body Text Indent 2" w:semiHidden="1" w:unhideWhenUsed="1"/>
-    <w:lsdException w:name="Body Text Indent 3" w:semiHidden="1" w:unhideWhenUsed="1"/>
-    <w:lsdException w:name="Block Text" w:semiHidden="1" w:unhideWhenUsed="1"/>
-    <w:lsdException w:name="Hyperlink" w:semiHidden="1" w:unhideWhenUsed="1"/>
-    <w:lsdException w:name="FollowedHyperlink" w:semiHidden="1" w:unhideWhenUsed="1"/>
-    <w:lsdException w:name="Strong" w:uiPriority="22" w:qFormat="1"/>
-    <w:lsdException w:name="Emphasis" w:uiPriority="20" w:qFormat="1"/>
-    <w:lsdException w:name="Document Map" w:semiHidden="1" w:unhideWhenUsed="1"/>
-    <w:lsdException w:name="Plain Text" w:semiHidden="1" w:unhideWhenUsed="1"/>
-    <w:lsdException w:name="E-mail Signature" w:semiHidden="1" w:unhideWhenUsed="1"/>
-    <w:lsdException w:name="HTML Top of Form" w:semiHidden="1" w:unhideWhenUsed="1"/>
-    <w:lsdException w:name="HTML Bottom of Form" w:semiHidden="1" w:unhideWhenUsed="1"/>
-    <w:lsdException w:name="Normal (Web)" w:semiHidden="1" w:unhideWhenUsed="1"/>
-    <w:lsdException w:name="HTML Acronym" w:semiHidden="1" w:unhideWhenUsed="1"/>
-    <w:lsdException w:name="HTML Address" w:semiHidden="1" w:unhideWhenUsed="1"/>
-    <w:lsdException w:name="HTML Cite" w:semiHidden="1" w:unhideWhenUsed="1"/>
-    <w:lsdException w:name="HTML Code" w:semiHidden="1" w:unhideWhenUsed="1"/>
-    <w:lsdException w:name="HTML Definition" w:semiHidden="1" w:unhideWhenUsed="1"/>
-    <w:lsdException w:name="HTML Keyboard" w:semiHidden="1" w:unhideWhenUsed="1"/>
-    <w:lsdException w:name="HTML Preformatted" w:semiHidden="1" w:unhideWhenUsed="1"/>
-    <w:lsdException w:name="HTML Sample" w:semiHidden="1" w:unhideWhenUsed="1"/>
-    <w:lsdException w:name="HTML Typewriter" w:semiHidden="1" w:unhideWhenUsed="1"/>
-    <w:lsdException w:name="HTML Variable" w:semiHidden="1" w:unhideWhenUsed="1"/>
-    <w:lsdException w:name="Normal Table" w:semiHidden="1" w:unhideWhenUsed="1"/>
-    <w:lsdException w:name="annotation subject" w:semiHidden="1" w:unhideWhenUsed="1"/>
-    <w:lsdException w:name="No List" w:semiHidden="1" w:unhideWhenUsed="1"/>
-    <w:lsdException w:name="Outline List 1" w:semiHidden="1" w:unhideWhenUsed="1"/>
-    <w:lsdException w:name="Outline List 2" w:semiHidden="1" w:unhideWhenUsed="1"/>
-    <w:lsdException w:name="Outline List 3" w:semiHidden="1" w:unhideWhenUsed="1"/>
-    <w:lsdException w:name="Table Simple 1" w:semiHidden="1" w:unhideWhenUsed="1"/>
-    <w:lsdException w:name="Table Simple 2" w:semiHidden="1" w:unhideWhenUsed="1"/>
-    <w:lsdException w:name="Table Simple 3" w:semiHidden="1" w:unhideWhenUsed="1"/>
-    <w:lsdException w:name="Table Classic 1" w:semiHidden="1" w:unhideWhenUsed="1"/>
-    <w:lsdException w:name="Table Classic 2" w:semiHidden="1" w:unhideWhenUsed="1"/>
-    <w:lsdException w:name="Table Classic 3" w:semiHidden="1" w:unhideWhenUsed="1"/>
-    <w:lsdException w:name="Table Classic 4" w:semiHidden="1" w:unhideWhenUsed="1"/>
-    <w:lsdException w:name="Table Colorful 1" w:semiHidden="1" w:unhideWhenUsed="1"/>
-    <w:lsdException w:name="Table Colorful 2" w:semiHidden="1" w:unhideWhenUsed="1"/>
-    <w:lsdException w:name="Table Colorful 3" w:semiHidden="1" w:unhideWhenUsed="1"/>
-    <w:lsdException w:name="Table Columns 1" w:semiHidden="1" w:unhideWhenUsed="1"/>
-    <w:lsdException w:name="Table Columns 2" w:semiHidden="1" w:unhideWhenUsed="1"/>
-    <w:lsdException w:name="Table Columns 3" w:semiHidden="1" w:unhideWhenUsed="1"/>
-    <w:lsdException w:name="Table Columns 4" w:semiHidden="1" w:unhideWhenUsed="1"/>
-    <w:lsdException w:name="Table Columns 5" w:semiHidden="1" w:unhideWhenUsed="1"/>
-    <w:lsdException w:name="Table Grid 1" w:semiHidden="1" w:unhideWhenUsed="1"/>
-    <w:lsdException w:name="Table Grid 2" w:semiHidden="1" w:unhideWhenUsed="1"/>
-    <w:lsdException w:name="Table Grid 3" w:semiHidden="1" w:unhideWhenUsed="1"/>
-    <w:lsdException w:name="Table Grid 4" w:semiHidden="1" w:unhideWhenUsed="1"/>
-    <w:lsdException w:name="Table Grid 5" w:semiHidden="1" w:unhideWhenUsed="1"/>
-    <w:lsdException w:name="Table Grid 6" w:semiHidden="1" w:unhideWhenUsed="1"/>
-    <w:lsdException w:name="Table Grid 7" w:semiHidden="1" w:unhideWhenUsed="1"/>
-    <w:lsdException w:name="Table Grid 8" w:semiHidden="1" w:unhideWhenUsed="1"/>
-    <w:lsdException w:name="Table List 1" w:semiHidden="1" w:unhideWhenUsed="1"/>
-    <w:lsdException w:name="Table List 2" w:semiHidden="1" w:unhideWhenUsed="1"/>
-    <w:lsdException w:name="Table List 3" w:semiHidden="1" w:unhideWhenUsed="1"/>
-    <w:lsdException w:name="Table List 4" w:semiHidden="1" w:unhideWhenUsed="1"/>
-    <w:lsdException w:name="Table List 5" w:semiHidden="1" w:unhideWhenUsed="1"/>
-    <w:lsdException w:name="Table List 6" w:semiHidden="1" w:unhideWhenUsed="1"/>
-    <w:lsdException w:name="Table List 7" w:semiHidden="1" w:unhideWhenUsed="1"/>
-    <w:lsdException w:name="Table List 8" w:semiHidden="1" w:unhideWhenUsed="1"/>
-    <w:lsdException w:name="Table 3D effects 1" w:semiHidden="1" w:unhideWhenUsed="1"/>
-    <w:lsdException w:name="Table 3D effects 2" w:semiHidden="1" w:unhideWhenUsed="1"/>
-    <w:lsdException w:name="Table 3D effects 3" w:semiHidden="1" w:unhideWhenUsed="1"/>
-    <w:lsdException w:name="Table Contemporary" w:semiHidden="1" w:unhideWhenUsed="1"/>
-    <w:lsdException w:name="Table Elegant" w:semiHidden="1" w:unhideWhenUsed="1"/>
-    <w:lsdException w:name="Table Professional" w:semiHidden="1" w:unhideWhenUsed="1"/>
-    <w:lsdException w:name="Table Subtle 1" w:semiHidden="1" w:unhideWhenUsed="1"/>
-    <w:lsdException w:name="Table Subtle 2" w:semiHidden="1" w:unhideWhenUsed="1"/>
-    <w:lsdException w:name="Table Web 1" w:semiHidden="1" w:unhideWhenUsed="1"/>
-    <w:lsdException w:name="Table Web 2" w:semiHidden="1" w:unhideWhenUsed="1"/>
-    <w:lsdException w:name="Table Web 3" w:semiHidden="1" w:unhideWhenUsed="1"/>
-    <w:lsdException w:name="Balloon Text" w:semiHidden="1" w:unhideWhenUsed="1"/>
-    <w:lsdException w:name="Table Grid" w:uiPriority="59"/>
-    <w:lsdException w:name="Table Theme" w:semiHidden="1" w:unhideWhenUsed="1"/>
-    <w:lsdException w:name="Placeholder Text" w:semiHidden="1"/>
-    <w:lsdException w:name="No Spacing" w:uiPriority="1" w:qFormat="1"/>
-    <w:lsdException w:name="Light Shading" w:uiPriority="60"/>
-    <w:lsdException w:name="Light List" w:uiPriority="61"/>
-    <w:lsdException w:name="Light Grid" w:uiPriority="62"/>
-    <w:lsdException w:name="Medium Shading 1" w:uiPriority="63"/>
-    <w:lsdException w:name="Medium Shading 2" w:uiPriority="64"/>
-    <w:lsdException w:name="Medium List 1" w:uiPriority="65"/>
-    <w:lsdException w:name="Medium List 2" w:uiPriority="66"/>
-    <w:lsdException w:name="Medium Grid 1" w:uiPriority="67"/>
-    <w:lsdException w:name="Medium Grid 2" w:uiPriority="68"/>
-    <w:lsdException w:name="Medium Grid 3" w:uiPriority="69"/>
-    <w:lsdException w:name="Dark List" w:uiPriority="70"/>
-    <w:lsdException w:name="Colorful Shading" w:uiPriority="71"/>
-    <w:lsdException w:name="Colorful List" w:uiPriority="72"/>
-    <w:lsdException w:name="Colorful Grid" w:uiPriority="73"/>
-    <w:lsdException w:name="Light Shading Accent 1" w:uiPriority="60"/>
-    <w:lsdException w:name="Light List Accent 1" w:uiPriority="61"/>
-    <w:lsdException w:name="Light Grid Accent 1" w:uiPriority="62"/>
-    <w:lsdException w:name="Medium Shading 1 Accent 1" w:uiPriority="63"/>
-    <w:lsdException w:name="Medium Shading 2 Accent 1" w:uiPriority="64"/>
-    <w:lsdException w:name="Medium List 1 Accent 1" w:uiPriority="65"/>
-    <w:lsdException w:name="Revision" w:semiHidden="1"/>
-    <w:lsdException w:name="List Paragraph" w:uiPriority="34" w:qFormat="1"/>
-    <w:lsdException w:name="Quote" w:uiPriority="29" w:qFormat="1"/>
-    <w:lsdException w:name="Intense Quote" w:uiPriority="30" w:qFormat="1"/>
-    <w:lsdException w:name="Medium List 2 Accent 1" w:uiPriority="66"/>
-    <w:lsdException w:name="Medium Grid 1 Accent 1" w:uiPriority="67"/>
-    <w:lsdException w:name="Medium Grid 2 Accent 1" w:uiPriority="68"/>
-    <w:lsdException w:name="Medium Grid 3 Accent 1" w:uiPriority="69"/>
-    <w:lsdException w:name="Dark List Accent 1" w:uiPriority="70"/>
-    <w:lsdException w:name="Colorful Shading Accent 1" w:uiPriority="71"/>
-    <w:lsdException w:name="Colorful List Accent 1" w:uiPriority="72"/>
-    <w:lsdException w:name="Colorful Grid Accent 1" w:uiPriority="73"/>
-    <w:lsdException w:name="Light Shading Accent 2" w:uiPriority="60"/>
-    <w:lsdException w:name="Light List Accent 2" w:uiPriority="61"/>
-    <w:lsdException w:name="Light Grid Accent 2" w:uiPriority="62"/>
-    <w:lsdException w:name="Medium Shading 1 Accent 2" w:uiPriority="63"/>
-    <w:lsdException w:name="Medium Shading 2 Accent 2" w:uiPriority="64"/>
-    <w:lsdException w:name="Medium List 1 Accent 2" w:uiPriority="65"/>
-    <w:lsdException w:name="Medium List 2 Accent 2" w:uiPriority="66"/>
-    <w:lsdException w:name="Medium Grid 1 Accent 2" w:uiPriority="67"/>
-    <w:lsdException w:name="Medium Grid 2 Accent 2" w:uiPriority="68"/>
-    <w:lsdException w:name="Medium Grid 3 Accent 2" w:uiPriority="69"/>
-    <w:lsdException w:name="Dark List Accent 2" w:uiPriority="70"/>
-    <w:lsdException w:name="Colorful Shading Accent 2" w:uiPriority="71"/>
-    <w:lsdException w:name="Colorful List Accent 2" w:uiPriority="72"/>
-    <w:lsdException w:name="Colorful Grid Accent 2" w:uiPriority="73"/>
-    <w:lsdException w:name="Light Shading Accent 3" w:uiPriority="60"/>
-    <w:lsdException w:name="Light List Accent 3" w:uiPriority="61"/>
-    <w:lsdException w:name="Light Grid Accent 3" w:uiPriority="62"/>
-    <w:lsdException w:name="Medium Shading 1 Accent 3" w:uiPriority="63"/>
-    <w:lsdException w:name="Medium Shading 2 Accent 3" w:uiPriority="64"/>
-    <w:lsdException w:name="Medium List 1 Accent 3" w:uiPriority="65"/>
-    <w:lsdException w:name="Medium List 2 Accent 3" w:uiPriority="66"/>
-    <w:lsdException w:name="Medium Grid 1 Accent 3" w:uiPriority="67"/>
-    <w:lsdException w:name="Medium Grid 2 Accent 3" w:uiPriority="68"/>
-    <w:lsdException w:name="Medium Grid 3 Accent 3" w:uiPriority="69"/>
-    <w:lsdException w:name="Dark List Accent 3" w:uiPriority="70"/>
-    <w:lsdException w:name="Colorful Shading Accent 3" w:uiPriority="71"/>
-    <w:lsdException w:name="Colorful List Accent 3" w:uiPriority="72"/>
-    <w:lsdException w:name="Colorful Grid Accent 3" w:uiPriority="73"/>
-    <w:lsdException w:name="Light Shading Accent 4" w:uiPriority="60"/>
-    <w:lsdException w:name="Light List Accent 4" w:uiPriority="61"/>
-    <w:lsdException w:name="Light Grid Accent 4" w:uiPriority="62"/>
-    <w:lsdException w:name="Medium Shading 1 Accent 4" w:uiPriority="63"/>
-    <w:lsdException w:name="Medium Shading 2 Accent 4" w:uiPriority="64"/>
-    <w:lsdException w:name="Medium List 1 Accent 4" w:uiPriority="65"/>
-    <w:lsdException w:name="Medium List 2 Accent 4" w:uiPriority="66"/>
-    <w:lsdException w:name="Medium Grid 1 Accent 4" w:uiPriority="67"/>
-    <w:lsdException w:name="Medium Grid 2 Accent 4" w:uiPriority="68"/>
-    <w:lsdException w:name="Medium Grid 3 Accent 4" w:uiPriority="69"/>
-    <w:lsdException w:name="Dark List Accent 4" w:uiPriority="70"/>
-    <w:lsdException w:name="Colorful Shading Accent 4" w:uiPriority="71"/>
-    <w:lsdException w:name="Colorful List Accent 4" w:uiPriority="72"/>
-    <w:lsdException w:name="Colorful Grid Accent 4" w:uiPriority="73"/>
-    <w:lsdException w:name="Light Shading Accent 5" w:uiPriority="60"/>
-    <w:lsdException w:name="Light List Accent 5" w:uiPriority="61"/>
-    <w:lsdException w:name="Light Grid Accent 5" w:uiPriority="62"/>
-    <w:lsdException w:name="Medium Shading 1 Accent 5" w:uiPriority="63"/>
-    <w:lsdException w:name="Medium Shading 2 Accent 5" w:uiPriority="64"/>
-    <w:lsdException w:name="Medium List 1 Accent 5" w:uiPriority="65"/>
-    <w:lsdException w:name="Medium List 2 Accent 5" w:uiPriority="66"/>
-    <w:lsdException w:name="Medium Grid 1 Accent 5" w:uiPriority="67"/>
-    <w:lsdException w:name="Medium Grid 2 Accent 5" w:uiPriority="68"/>
-    <w:lsdException w:name="Medium Grid 3 Accent 5" w:uiPriority="69"/>
-    <w:lsdException w:name="Dark List Accent 5" w:uiPriority="70"/>
-    <w:lsdException w:name="Colorful Shading Accent 5" w:uiPriority="71"/>
-    <w:lsdException w:name="Colorful List Accent 5" w:uiPriority="72"/>
-    <w:lsdException w:name="Colorful Grid Accent 5" w:uiPriority="73"/>
-    <w:lsdException w:name="Light Shading Accent 6" w:uiPriority="60"/>
-    <w:lsdException w:name="Light List Accent 6" w:uiPriority="61"/>
-    <w:lsdException w:name="Light Grid Accent 6" w:uiPriority="62"/>
-    <w:lsdException w:name="Medium Shading 1 Accent 6" w:uiPriority="63"/>
-    <w:lsdException w:name="Medium Shading 2 Accent 6" w:uiPriority="64"/>
-    <w:lsdException w:name="Medium List 1 Accent 6" w:uiPriority="65"/>
-    <w:lsdException w:name="Medium List 2 Accent 6" w:uiPriority="66"/>
-    <w:lsdException w:name="Medium Grid 1 Accent 6" w:uiPriority="67"/>
-    <w:lsdException w:name="Medium Grid 2 Accent 6" w:uiPriority="68"/>
-    <w:lsdException w:name="Medium Grid 3 Accent 6" w:uiPriority="69"/>
-    <w:lsdException w:name="Dark List Accent 6" w:uiPriority="70"/>
-    <w:lsdException w:name="Colorful Shading Accent 6" w:uiPriority="71"/>
-    <w:lsdException w:name="Colorful List Accent 6" w:uiPriority="72"/>
-    <w:lsdException w:name="Colorful Grid Accent 6" w:uiPriority="73"/>
-    <w:lsdException w:name="Subtle Emphasis" w:uiPriority="19" w:qFormat="1"/>
-    <w:lsdException w:name="Intense Emphasis" w:uiPriority="21" w:qFormat="1"/>
-    <w:lsdException w:name="Subtle Reference" w:uiPriority="31" w:qFormat="1"/>
-    <w:lsdException w:name="Intense Reference" w:uiPriority="32" w:qFormat="1"/>
-    <w:lsdException w:name="Book Title" w:uiPriority="33" w:qFormat="1"/>
-    <w:lsdException w:name="Bibliography" w:semiHidden="1" w:uiPriority="37" w:unhideWhenUsed="1"/>
-    <w:lsdException w:name="TOC Heading" w:semiHidden="1" w:uiPriority="39" w:unhideWhenUsed="1" w:qFormat="1"/>
-    <w:lsdException w:name="Grid Table 4" w:uiPriority="49"/>
-    <w:lsdException w:name="Grid Table 5 Dark" w:uiPriority="50"/>
-    <w:lsdException w:name="Grid Table 6 Colorful" w:uiPriority="51"/>
-    <w:lsdException w:name="Grid Table 7 Colorful" w:uiPriority="52"/>
-    <w:lsdException w:name="Grid Table 1 Light Accent 1" w:uiPriority="46"/>
-    <w:lsdException w:name="Grid Table 2 Accent 1" w:uiPriority="47"/>
-    <w:lsdException w:name="Grid Table 3 Accent 1" w:uiPriority="48"/>
-    <w:lsdException w:name="Grid Table 4 Accent 1" w:uiPriority="49"/>
-    <w:lsdException w:name="Grid Table 5 Dark Accent 1" w:uiPriority="50"/>
-    <w:lsdException w:name="Grid Table 6 Colorful Accent 1" w:uiPriority="51"/>
-    <w:lsdException w:name="Grid Table 7 Colorful Accent 1" w:uiPriority="52"/>
-    <w:lsdException w:name="Grid Table 1 Light Accent 2" w:uiPriority="46"/>
-    <w:lsdException w:name="Grid Table 2 Accent 2" w:uiPriority="47"/>
-    <w:lsdException w:name="Grid Table 3 Accent 2" w:uiPriority="48"/>
-    <w:lsdException w:name="Grid Table 4 Accent 2" w:uiPriority="49"/>
-    <w:lsdException w:name="Grid Table 5 Dark Accent 2" w:uiPriority="50"/>
-    <w:lsdException w:name="Grid Table 6 Colorful Accent 2" w:uiPriority="51"/>
-    <w:lsdException w:name="Grid Table 7 Colorful Accent 2" w:uiPriority="52"/>
-    <w:lsdException w:name="Grid Table 1 Light Accent 3" w:uiPriority="46"/>
-    <w:lsdException w:name="Grid Table 2 Accent 3" w:uiPriority="47"/>
-    <w:lsdException w:name="Grid Table 3 Accent 3" w:uiPriority="48"/>
-    <w:lsdException w:name="Grid Table 4 Accent 3" w:uiPriority="49"/>
-    <w:lsdException w:name="Grid Table 5 Dark Accent 3" w:uiPriority="50"/>
-    <w:lsdException w:name="Grid Table 6 Colorful Accent 3" w:uiPriority="51"/>
-    <w:lsdException w:name="Grid Table 7 Colorful Accent 3" w:uiPriority="52"/>
-    <w:lsdException w:name="Grid Table 1 Light Accent 4" w:uiPriority="46"/>
-    <w:lsdException w:name="Grid Table 2 Accent 4" w:uiPriority="47"/>
-    <w:lsdException w:name="Grid Table 3 Accent 4" w:uiPriority="48"/>
-    <w:lsdException w:name="Grid Table 4 Accent 4" w:uiPriority="49"/>
-    <w:lsdException w:name="Grid Table 5 Dark Accent 4" w:uiPriority="50"/>
-    <w:lsdException w:name="Grid Table 6 Colorful Accent 4" w:uiPriority="51"/>
-    <w:lsdException w:name="Grid Table 7 Colorful Accent 4" w:uiPriority="52"/>
-    <w:lsdException w:name="Grid Table 1 Light Accent 5" w:uiPriority="46"/>
-    <w:lsdException w:name="Grid Table 2 Accent 5" w:uiPriority="47"/>
-    <w:lsdException w:name="Grid Table 3 Accent 5" w:uiPriority="48"/>
-    <w:lsdException w:name="Grid Table 4 Accent 5" w:uiPriority="49"/>
-    <w:lsdException w:name="Grid Table 5 Dark Accent 5" w:uiPriority="50"/>
-    <w:lsdException w:name="Grid Table 6 Colorful Accent 5" w:uiPriority="51"/>
-    <w:lsdException w:name="Grid Table 7 Colorful Accent 5" w:uiPriority="52"/>
-    <w:lsdException w:name="Grid Table 1 Light Accent 6" w:uiPriority="46"/>
-    <w:lsdException w:name="Grid Table 2 Accent 6" w:uiPriority="47"/>
-    <w:lsdException w:name="Grid Table 3 Accent 6" w:uiPriority="48"/>
-    <w:lsdException w:name="Grid Table 4 Accent 6" w:uiPriority="49"/>
-    <w:lsdException w:name="Grid Table 5 Dark Accent 6" w:uiPriority="50"/>
-    <w:lsdException w:name="Grid Table 6 Colorful Accent 6" w:uiPriority="51"/>
-    <w:lsdException w:name="Grid Table 7 Colorful Accent 6" w:uiPriority="52"/>
-    <w:lsdException w:name="List Table 1 Light" w:uiPriority="46"/>
-    <w:lsdException w:name="List Table 2" w:uiPriority="47"/>
-    <w:lsdException w:name="List Table 3" w:uiPriority="48"/>
-    <w:lsdException w:name="List Table 4" w:uiPriority="49"/>
-    <w:lsdException w:name="List Table 5 Dark" w:uiPriority="50"/>
-    <w:lsdException w:name="List Table 6 Colorful" w:uiPriority="51"/>
-    <w:lsdException w:name="List Table 7 Colorful" w:uiPriority="52"/>
-    <w:lsdException w:name="List Table 1 Light Accent 1" w:uiPriority="46"/>
-    <w:lsdException w:name="List Table 2 Accent 1" w:uiPriority="47"/>
-    <w:lsdException w:name="List Table 3 Accent 1" w:uiPriority="48"/>
-    <w:lsdException w:name="List Table 4 Accent 1" w:uiPriority="49"/>
-    <w:lsdException w:name="List Table 5 Dark Accent 1" w:uiPriority="50"/>
-    <w:lsdException w:name="List Table 6 Colorful Accent 1" w:uiPriority="51"/>
-    <w:lsdException w:name="List Table 7 Colorful Accent 1" w:uiPriority="52"/>
-    <w:lsdException w:name="List Table 1 Light Accent 2" w:uiPriority="46"/>
-    <w:lsdException w:name="List Table 2 Accent 2" w:uiPriority="47"/>
-    <w:lsdException w:name="List Table 3 Accent 2" w:uiPriority="48"/>
-    <w:lsdException w:name="List Table 4 Accent 2" w:uiPriority="49"/>
-    <w:lsdException w:name="List Table 5 Dark Accent 2" w:uiPriority="50"/>
-    <w:lsdException w:name="List Table 6 Colorful Accent 2" w:uiPriority="51"/>
-    <w:lsdException w:name="List Table 7 Colorful Accent 2" w:uiPriority="52"/>
-    <w:lsdException w:name="List Table 1 Light Accent 3" w:uiPriority="46"/>
-    <w:lsdException w:name="List Table 2 Accent 3" w:uiPriority="47"/>
-    <w:lsdException w:name="List Table 3 Accent 3" w:uiPriority="48"/>
-    <w:lsdException w:name="List Table 4 Accent 3" w:uiPriority="49"/>
-    <w:lsdException w:name="List Table 5 Dark Accent 3" w:uiPriority="50"/>
-    <w:lsdException w:name="List Table 6 Colorful Accent 3" w:uiPriority="51"/>
-    <w:lsdException w:name="List Table 7 Colorful Accent 3" w:uiPriority="52"/>
-    <w:lsdException w:name="List Table 1 Light Accent 4" w:uiPriority="46"/>
-    <w:lsdException w:name="List Table 2 Accent 4" w:uiPriority="47"/>
-    <w:lsdException w:name="List Table 3 Accent 4" w:uiPriority="48"/>
-    <w:lsdException w:name="List Table 4 Accent 4" w:uiPriority="49"/>
-    <w:lsdException w:name="List Table 5 Dark Accent 4" w:uiPriority="50"/>
-    <w:lsdException w:name="List Table 6 Colorful Accent 4" w:uiPriority="51"/>
-    <w:lsdException w:name="List Table 7 Colorful Accent 4" w:uiPriority="52"/>
-    <w:lsdException w:name="List Table 1 Light Accent 5" w:uiPriority="46"/>
-    <w:lsdException w:name="List Table 2 Accent 5" w:uiPriority="47"/>
-    <w:lsdException w:name="List Table 3 Accent 5" w:uiPriority="48"/>
-    <w:lsdException w:name="List Table 4 Accent 5" w:uiPriority="49"/>
-    <w:lsdException w:name="List Table 5 Dark Accent 5" w:uiPriority="50"/>
-    <w:lsdException w:name="List Table 6 Colorful Accent 5" w:uiPriority="51"/>
-    <w:lsdException w:name="List Table 7 Colorful Accent 5" w:uiPriority="52"/>
-    <w:lsdException w:name="List Table 1 Light Accent 6" w:uiPriority="46"/>
-    <w:lsdException w:name="List Table 2 Accent 6" w:uiPriority="47"/>
-    <w:lsdException w:name="List Table 3 Accent 6" w:uiPriority="48"/>
-    <w:lsdException w:name="List Table 4 Accent 6" w:uiPriority="49"/>
-    <w:lsdException w:name="List Table 5 Dark Accent 6" w:uiPriority="50"/>
-    <w:lsdException w:name="List Table 6 Colorful Accent 6" w:uiPriority="51"/>
-    <w:lsdException w:name="List Table 7 Colorful Accent 6" w:uiPriority="52"/>
-    <w:lsdException w:name="Mention" w:semiHidden="1" w:unhideWhenUsed="1"/>
-    <w:lsdException w:name="Smart Hyperlink" w:semiHidden="1" w:unhideWhenUsed="1"/>
-    <w:lsdException w:name="Hashtag" w:semiHidden="1" w:unhideWhenUsed="1"/>
-    <w:lsdException w:name="Unresolved Mention" w:semiHidden="1" w:unhideWhenUsed="1"/>
-    <w:lsdException w:name="Smart Link" w:semiHidden="1" w:unhideWhenUsed="1"/>
+  <w:latentStyles w:defLockedState="0" w:defUIPriority="99" w:defSemiHidden="1" w:defUnhideWhenUsed="1" w:defQFormat="0" w:count="276">
+    <w:lsdException w:name="Normal" w:semiHidden="0" w:uiPriority="0" w:unhideWhenUsed="0" w:qFormat="1"/>
+    <w:lsdException w:name="heading 1" w:semiHidden="0" w:uiPriority="9" w:unhideWhenUsed="0" w:qFormat="1"/>
+    <w:lsdException w:name="heading 2" w:uiPriority="9" w:qFormat="1"/>
+    <w:lsdException w:name="heading 3" w:uiPriority="9" w:qFormat="1"/>
+    <w:lsdException w:name="heading 4" w:uiPriority="9" w:qFormat="1"/>
+    <w:lsdException w:name="heading 5" w:uiPriority="9" w:qFormat="1"/>
+    <w:lsdException w:name="heading 6" w:uiPriority="9" w:qFormat="1"/>
+    <w:lsdException w:name="heading 7" w:uiPriority="9" w:qFormat="1"/>
+    <w:lsdException w:name="heading 8" w:uiPriority="9" w:qFormat="1"/>
+    <w:lsdException w:name="heading 9" w:uiPriority="9" w:qFormat="1"/>
+    <w:lsdException w:name="toc 1" w:uiPriority="39"/>
+    <w:lsdException w:name="toc 2" w:uiPriority="39"/>
+    <w:lsdException w:name="toc 3" w:uiPriority="39"/>
+    <w:lsdException w:name="toc 4" w:uiPriority="39"/>
+    <w:lsdException w:name="toc 5" w:uiPriority="39"/>
+    <w:lsdException w:name="toc 6" w:uiPriority="39"/>
+    <w:lsdException w:name="toc 7" w:uiPriority="39"/>
+    <w:lsdException w:name="toc 8" w:uiPriority="39"/>
+    <w:lsdException w:name="toc 9" w:uiPriority="39"/>
+    <w:lsdException w:name="annotation text" w:qFormat="1"/>
+    <w:lsdException w:name="caption" w:uiPriority="35" w:qFormat="1"/>
+    <w:lsdException w:name="annotation reference" w:qFormat="1"/>
+    <w:lsdException w:name="Title" w:semiHidden="0" w:uiPriority="10" w:unhideWhenUsed="0" w:qFormat="1"/>
+    <w:lsdException w:name="Default Paragraph Font" w:uiPriority="1"/>
+    <w:lsdException w:name="Subtitle" w:semiHidden="0" w:uiPriority="11" w:unhideWhenUsed="0" w:qFormat="1"/>
+    <w:lsdException w:name="Strong" w:semiHidden="0" w:uiPriority="22" w:unhideWhenUsed="0" w:qFormat="1"/>
+    <w:lsdException w:name="Emphasis" w:semiHidden="0" w:uiPriority="20" w:unhideWhenUsed="0" w:qFormat="1"/>
+    <w:lsdException w:name="Table Grid" w:semiHidden="0" w:uiPriority="59" w:unhideWhenUsed="0"/>
+    <w:lsdException w:name="Note Level 1" w:semiHidden="0" w:unhideWhenUsed="0"/>
+    <w:lsdException w:name="Note Level 2" w:semiHidden="0" w:unhideWhenUsed="0"/>
+    <w:lsdException w:name="Note Level 3" w:semiHidden="0" w:unhideWhenUsed="0"/>
+    <w:lsdException w:name="Note Level 4" w:semiHidden="0" w:unhideWhenUsed="0"/>
+    <w:lsdException w:name="Note Level 5" w:semiHidden="0" w:unhideWhenUsed="0"/>
+    <w:lsdException w:name="Note Level 6" w:semiHidden="0" w:unhideWhenUsed="0"/>
+    <w:lsdException w:name="Note Level 7" w:semiHidden="0" w:unhideWhenUsed="0"/>
+    <w:lsdException w:name="Note Level 8" w:semiHidden="0" w:unhideWhenUsed="0"/>
+    <w:lsdException w:name="Note Level 9" w:semiHidden="0" w:unhideWhenUsed="0"/>
+    <w:lsdException w:name="Placeholder Text" w:unhideWhenUsed="0"/>
+    <w:lsdException w:name="No Spacing" w:semiHidden="0" w:uiPriority="1" w:unhideWhenUsed="0" w:qFormat="1"/>
+    <w:lsdException w:name="Light Shading" w:semiHidden="0" w:uiPriority="60" w:unhideWhenUsed="0"/>
+    <w:lsdException w:name="Light List" w:semiHidden="0" w:uiPriority="61" w:unhideWhenUsed="0"/>
+    <w:lsdException w:name="Light Grid" w:semiHidden="0" w:uiPriority="62" w:unhideWhenUsed="0"/>
+    <w:lsdException w:name="Medium Shading 1" w:semiHidden="0" w:uiPriority="63" w:unhideWhenUsed="0"/>
+    <w:lsdException w:name="Medium Shading 2" w:semiHidden="0" w:uiPriority="64" w:unhideWhenUsed="0"/>
+    <w:lsdException w:name="Medium List 1" w:semiHidden="0" w:uiPriority="65" w:unhideWhenUsed="0"/>
+    <w:lsdException w:name="Medium List 2" w:semiHidden="0" w:uiPriority="66" w:unhideWhenUsed="0"/>
+    <w:lsdException w:name="Medium Grid 1" w:semiHidden="0" w:uiPriority="67" w:unhideWhenUsed="0"/>
+    <w:lsdException w:name="Medium Grid 2" w:semiHidden="0" w:uiPriority="68" w:unhideWhenUsed="0"/>
+    <w:lsdException w:name="Medium Grid 3" w:semiHidden="0" w:uiPriority="69" w:unhideWhenUsed="0"/>
+    <w:lsdException w:name="Dark List" w:semiHidden="0" w:uiPriority="70" w:unhideWhenUsed="0"/>
+    <w:lsdException w:name="Colorful Shading" w:semiHidden="0" w:uiPriority="71" w:unhideWhenUsed="0"/>
+    <w:lsdException w:name="Colorful List" w:semiHidden="0" w:uiPriority="72" w:unhideWhenUsed="0"/>
+    <w:lsdException w:name="Colorful Grid" w:semiHidden="0" w:uiPriority="73" w:unhideWhenUsed="0"/>
+    <w:lsdException w:name="Light Shading Accent 1" w:semiHidden="0" w:uiPriority="60" w:unhideWhenUsed="0"/>
+    <w:lsdException w:name="Light List Accent 1" w:semiHidden="0" w:uiPriority="61" w:unhideWhenUsed="0"/>
+    <w:lsdException w:name="Light Grid Accent 1" w:semiHidden="0" w:uiPriority="62" w:unhideWhenUsed="0"/>
+    <w:lsdException w:name="Medium Shading 1 Accent 1" w:semiHidden="0" w:uiPriority="63" w:unhideWhenUsed="0"/>
+    <w:lsdException w:name="Medium Shading 2 Accent 1" w:semiHidden="0" w:uiPriority="64" w:unhideWhenUsed="0"/>
+    <w:lsdException w:name="Medium List 1 Accent 1" w:semiHidden="0" w:uiPriority="65" w:unhideWhenUsed="0"/>
+    <w:lsdException w:name="Revision" w:unhideWhenUsed="0"/>
+    <w:lsdException w:name="List Paragraph" w:semiHidden="0" w:uiPriority="34" w:unhideWhenUsed="0" w:qFormat="1"/>
+    <w:lsdException w:name="Quote" w:semiHidden="0" w:uiPriority="29" w:unhideWhenUsed="0" w:qFormat="1"/>
+    <w:lsdException w:name="Intense Quote" w:semiHidden="0" w:uiPriority="30" w:unhideWhenUsed="0" w:qFormat="1"/>
+    <w:lsdException w:name="Medium List 2 Accent 1" w:semiHidden="0" w:uiPriority="66" w:unhideWhenUsed="0"/>
+    <w:lsdException w:name="Medium Grid 1 Accent 1" w:semiHidden="0" w:uiPriority="67" w:unhideWhenUsed="0"/>
+    <w:lsdException w:name="Medium Grid 2 Accent 1" w:semiHidden="0" w:uiPriority="68" w:unhideWhenUsed="0"/>
+    <w:lsdException w:name="Medium Grid 3 Accent 1" w:semiHidden="0" w:uiPriority="69" w:unhideWhenUsed="0"/>
+    <w:lsdException w:name="Dark List Accent 1" w:semiHidden="0" w:uiPriority="70" w:unhideWhenUsed="0"/>
+    <w:lsdException w:name="Colorful Shading Accent 1" w:semiHidden="0" w:uiPriority="71" w:unhideWhenUsed="0"/>
+    <w:lsdException w:name="Colorful List Accent 1" w:semiHidden="0" w:uiPriority="72" w:unhideWhenUsed="0"/>
+    <w:lsdException w:name="Colorful Grid Accent 1" w:semiHidden="0" w:uiPriority="73" w:unhideWhenUsed="0"/>
+    <w:lsdException w:name="Light Shading Accent 2" w:semiHidden="0" w:uiPriority="60" w:unhideWhenUsed="0"/>
+    <w:lsdException w:name="Light List Accent 2" w:semiHidden="0" w:uiPriority="61" w:unhideWhenUsed="0"/>
+    <w:lsdException w:name="Light Grid Accent 2" w:semiHidden="0" w:uiPriority="62" w:unhideWhenUsed="0"/>
+    <w:lsdException w:name="Medium Shading 1 Accent 2" w:semiHidden="0" w:uiPriority="63" w:unhideWhenUsed="0"/>
+    <w:lsdException w:name="Medium Shading 2 Accent 2" w:semiHidden="0" w:uiPriority="64" w:unhideWhenUsed="0"/>
+    <w:lsdException w:name="Medium List 1 Accent 2" w:semiHidden="0" w:uiPriority="65" w:unhideWhenUsed="0"/>
+    <w:lsdException w:name="Medium List 2 Accent 2" w:semiHidden="0" w:uiPriority="66" w:unhideWhenUsed="0"/>
+    <w:lsdException w:name="Medium Grid 1 Accent 2" w:semiHidden="0" w:uiPriority="67" w:unhideWhenUsed="0"/>
+    <w:lsdException w:name="Medium Grid 2 Accent 2" w:semiHidden="0" w:uiPriority="68" w:unhideWhenUsed="0"/>
+    <w:lsdException w:name="Medium Grid 3 Accent 2" w:semiHidden="0" w:uiPriority="69" w:unhideWhenUsed="0"/>
+    <w:lsdException w:name="Dark List Accent 2" w:semiHidden="0" w:uiPriority="70" w:unhideWhenUsed="0"/>
+    <w:lsdException w:name="Colorful Shading Accent 2" w:semiHidden="0" w:uiPriority="71" w:unhideWhenUsed="0"/>
+    <w:lsdException w:name="Colorful List Accent 2" w:semiHidden="0" w:uiPriority="72" w:unhideWhenUsed="0"/>
+    <w:lsdException w:name="Colorful Grid Accent 2" w:semiHidden="0" w:uiPriority="73" w:unhideWhenUsed="0"/>
+    <w:lsdException w:name="Light Shading Accent 3" w:semiHidden="0" w:uiPriority="60" w:unhideWhenUsed="0"/>
+    <w:lsdException w:name="Light List Accent 3" w:semiHidden="0" w:uiPriority="61" w:unhideWhenUsed="0"/>
+    <w:lsdException w:name="Light Grid Accent 3" w:semiHidden="0" w:uiPriority="62" w:unhideWhenUsed="0"/>
+    <w:lsdException w:name="Medium Shading 1 Accent 3" w:semiHidden="0" w:uiPriority="63" w:unhideWhenUsed="0"/>
+    <w:lsdException w:name="Medium Shading 2 Accent 3" w:semiHidden="0" w:uiPriority="64" w:unhideWhenUsed="0"/>
+    <w:lsdException w:name="Medium List 1 Accent 3" w:semiHidden="0" w:uiPriority="65" w:unhideWhenUsed="0"/>
+    <w:lsdException w:name="Medium List 2 Accent 3" w:semiHidden="0" w:uiPriority="66" w:unhideWhenUsed="0"/>
+    <w:lsdException w:name="Medium Grid 1 Accent 3" w:semiHidden="0" w:uiPriority="67" w:unhideWhenUsed="0"/>
+    <w:lsdException w:name="Medium Grid 2 Accent 3" w:semiHidden="0" w:uiPriority="68" w:unhideWhenUsed="0"/>
+    <w:lsdException w:name="Medium Grid 3 Accent 3" w:semiHidden="0" w:uiPriority="69" w:unhideWhenUsed="0"/>
+    <w:lsdException w:name="Dark List Accent 3" w:semiHidden="0" w:uiPriority="70" w:unhideWhenUsed="0"/>
+    <w:lsdException w:name="Colorful Shading Accent 3" w:semiHidden="0" w:uiPriority="71" w:unhideWhenUsed="0"/>
+    <w:lsdException w:name="Colorful List Accent 3" w:semiHidden="0" w:uiPriority="72" w:unhideWhenUsed="0"/>
+    <w:lsdException w:name="Colorful Grid Accent 3" w:semiHidden="0" w:uiPriority="73" w:unhideWhenUsed="0"/>
+    <w:lsdException w:name="Light Shading Accent 4" w:semiHidden="0" w:uiPriority="60" w:unhideWhenUsed="0"/>
+    <w:lsdException w:name="Light List Accent 4" w:semiHidden="0" w:uiPriority="61" w:unhideWhenUsed="0"/>
+    <w:lsdException w:name="Light Grid Accent 4" w:semiHidden="0" w:uiPriority="62" w:unhideWhenUsed="0"/>
+    <w:lsdException w:name="Medium Shading 1 Accent 4" w:semiHidden="0" w:uiPriority="63" w:unhideWhenUsed="0"/>
+    <w:lsdException w:name="Medium Shading 2 Accent 4" w:semiHidden="0" w:uiPriority="64" w:unhideWhenUsed="0"/>
+    <w:lsdException w:name="Medium List 1 Accent 4" w:semiHidden="0" w:uiPriority="65" w:unhideWhenUsed="0"/>
+    <w:lsdException w:name="Medium List 2 Accent 4" w:semiHidden="0" w:uiPriority="66" w:unhideWhenUsed="0"/>
+    <w:lsdException w:name="Medium Grid 1 Accent 4" w:semiHidden="0" w:uiPriority="67" w:unhideWhenUsed="0"/>
+    <w:lsdException w:name="Medium Grid 2 Accent 4" w:semiHidden="0" w:uiPriority="68" w:unhideWhenUsed="0"/>
+    <w:lsdException w:name="Medium Grid 3 Accent 4" w:semiHidden="0" w:uiPriority="69" w:unhideWhenUsed="0"/>
+    <w:lsdException w:name="Dark List Accent 4" w:semiHidden="0" w:uiPriority="70" w:unhideWhenUsed="0"/>
+    <w:lsdException w:name="Colorful Shading Accent 4" w:semiHidden="0" w:uiPriority="71" w:unhideWhenUsed="0"/>
+    <w:lsdException w:name="Colorful List Accent 4" w:semiHidden="0" w:uiPriority="72" w:unhideWhenUsed="0"/>
+    <w:lsdException w:name="Colorful Grid Accent 4" w:semiHidden="0" w:uiPriority="73" w:unhideWhenUsed="0"/>
+    <w:lsdException w:name="Light Shading Accent 5" w:semiHidden="0" w:uiPriority="60" w:unhideWhenUsed="0"/>
+    <w:lsdException w:name="Light List Accent 5" w:semiHidden="0" w:uiPriority="61" w:unhideWhenUsed="0"/>
+    <w:lsdException w:name="Light Grid Accent 5" w:semiHidden="0" w:uiPriority="62" w:unhideWhenUsed="0"/>
+    <w:lsdException w:name="Medium Shading 1 Accent 5" w:semiHidden="0" w:uiPriority="63" w:unhideWhenUsed="0"/>
+    <w:lsdException w:name="Medium Shading 2 Accent 5" w:semiHidden="0" w:uiPriority="64" w:unhideWhenUsed="0"/>
+    <w:lsdException w:name="Medium List 1 Accent 5" w:semiHidden="0" w:uiPriority="65" w:unhideWhenUsed="0"/>
+    <w:lsdException w:name="Medium List 2 Accent 5" w:semiHidden="0" w:uiPriority="66" w:unhideWhenUsed="0"/>
+    <w:lsdException w:name="Medium Grid 1 Accent 5" w:semiHidden="0" w:uiPriority="67" w:unhideWhenUsed="0"/>
+    <w:lsdException w:name="Medium Grid 2 Accent 5" w:semiHidden="0" w:uiPriority="68" w:unhideWhenUsed="0"/>
+    <w:lsdException w:name="Medium Grid 3 Accent 5" w:semiHidden="0" w:uiPriority="69" w:unhideWhenUsed="0"/>
+    <w:lsdException w:name="Dark List Accent 5" w:semiHidden="0" w:uiPriority="70" w:unhideWhenUsed="0"/>
+    <w:lsdException w:name="Colorful Shading Accent 5" w:semiHidden="0" w:uiPriority="71" w:unhideWhenUsed="0"/>
+    <w:lsdException w:name="Colorful List Accent 5" w:semiHidden="0" w:uiPriority="72" w:unhideWhenUsed="0"/>
+    <w:lsdException w:name="Colorful Grid Accent 5" w:semiHidden="0" w:uiPriority="73" w:unhideWhenUsed="0"/>
+    <w:lsdException w:name="Light Shading Accent 6" w:semiHidden="0" w:uiPriority="60" w:unhideWhenUsed="0"/>
+    <w:lsdException w:name="Light List Accent 6" w:semiHidden="0" w:uiPriority="61" w:unhideWhenUsed="0"/>
+    <w:lsdException w:name="Light Grid Accent 6" w:semiHidden="0" w:uiPriority="62" w:unhideWhenUsed="0"/>
+    <w:lsdException w:name="Medium Shading 1 Accent 6" w:semiHidden="0" w:uiPriority="63" w:unhideWhenUsed="0"/>
+    <w:lsdException w:name="Medium Shading 2 Accent 6" w:semiHidden="0" w:uiPriority="64" w:unhideWhenUsed="0"/>
+    <w:lsdException w:name="Medium List 1 Accent 6" w:semiHidden="0" w:uiPriority="65" w:unhideWhenUsed="0"/>
+    <w:lsdException w:name="Medium List 2 Accent 6" w:semiHidden="0" w:uiPriority="66" w:unhideWhenUsed="0"/>
+    <w:lsdException w:name="Medium Grid 1 Accent 6" w:semiHidden="0" w:uiPriority="67" w:unhideWhenUsed="0"/>
+    <w:lsdException w:name="Medium Grid 2 Accent 6" w:semiHidden="0" w:uiPriority="68" w:unhideWhenUsed="0"/>
+    <w:lsdException w:name="Medium Grid 3 Accent 6" w:semiHidden="0" w:uiPriority="69" w:unhideWhenUsed="0"/>
+    <w:lsdException w:name="Dark List Accent 6" w:semiHidden="0" w:uiPriority="70" w:unhideWhenUsed="0"/>
+    <w:lsdException w:name="Colorful Shading Accent 6" w:semiHidden="0" w:uiPriority="71" w:unhideWhenUsed="0"/>
+    <w:lsdException w:name="Colorful List Accent 6" w:semiHidden="0" w:uiPriority="72" w:unhideWhenUsed="0"/>
+    <w:lsdException w:name="Colorful Grid Accent 6" w:semiHidden="0" w:uiPriority="73" w:unhideWhenUsed="0"/>
+    <w:lsdException w:name="Subtle Emphasis" w:semiHidden="0" w:uiPriority="19" w:unhideWhenUsed="0" w:qFormat="1"/>
+    <w:lsdException w:name="Intense Emphasis" w:semiHidden="0" w:uiPriority="21" w:unhideWhenUsed="0" w:qFormat="1"/>
+    <w:lsdException w:name="Subtle Reference" w:semiHidden="0" w:uiPriority="31" w:unhideWhenUsed="0" w:qFormat="1"/>
+    <w:lsdException w:name="Intense Reference" w:semiHidden="0" w:uiPriority="32" w:unhideWhenUsed="0" w:qFormat="1"/>
+    <w:lsdException w:name="Book Title" w:semiHidden="0" w:uiPriority="33" w:unhideWhenUsed="0" w:qFormat="1"/>
+    <w:lsdException w:name="Bibliography" w:uiPriority="37"/>
+    <w:lsdException w:name="TOC Heading" w:uiPriority="39" w:qFormat="1"/>
   </w:latentStyles>
   <w:style w:type="paragraph" w:default="1" w:styleId="Normal">
     <w:name w:val="Normal"/>
@@ -5721,10 +4709,10 @@
       <w:rFonts w:asciiTheme="majorHAnsi" w:hAnsiTheme="majorHAnsi"/>
     </w:rPr>
   </w:style>
-  <w:style w:type="paragraph" w:styleId="Heading1">
+  <w:style w:type="paragraph" w:styleId="Rubrik1">
     <w:name w:val="heading 1"/>
     <w:basedOn w:val="Normal"/>
-    <w:link w:val="Heading1Char"/>
+    <w:link w:val="Rubrik1Char"/>
     <w:uiPriority w:val="9"/>
     <w:qFormat/>
     <w:rsid w:val="002226D3"/>
@@ -5742,13 +4730,13 @@
       <w:lang w:eastAsia="en-US"/>
     </w:rPr>
   </w:style>
-  <w:style w:type="character" w:default="1" w:styleId="DefaultParagraphFont">
+  <w:style w:type="character" w:default="1" w:styleId="Standardstycketypsnitt">
     <w:name w:val="Default Paragraph Font"/>
     <w:uiPriority w:val="1"/>
     <w:semiHidden/>
     <w:unhideWhenUsed/>
   </w:style>
-  <w:style w:type="table" w:default="1" w:styleId="TableNormal">
+  <w:style w:type="table" w:default="1" w:styleId="Normaltabell">
     <w:name w:val="Normal Table"/>
     <w:uiPriority w:val="99"/>
     <w:semiHidden/>
@@ -5763,7 +4751,7 @@
       </w:tblCellMar>
     </w:tblPr>
   </w:style>
-  <w:style w:type="numbering" w:default="1" w:styleId="NoList">
+  <w:style w:type="numbering" w:default="1" w:styleId="Ingenlista">
     <w:name w:val="No List"/>
     <w:uiPriority w:val="99"/>
     <w:semiHidden/>
@@ -5771,10 +4759,10 @@
   </w:style>
   <w:style w:type="character" w:customStyle="1" w:styleId="apple-converted-space">
     <w:name w:val="apple-converted-space"/>
-    <w:basedOn w:val="DefaultParagraphFont"/>
+    <w:basedOn w:val="Standardstycketypsnitt"/>
     <w:rsid w:val="0081648F"/>
   </w:style>
-  <w:style w:type="paragraph" w:styleId="ListParagraph">
+  <w:style w:type="paragraph" w:styleId="Liststycke">
     <w:name w:val="List Paragraph"/>
     <w:basedOn w:val="Normal"/>
     <w:uiPriority w:val="34"/>
@@ -5785,9 +4773,9 @@
       <w:contextualSpacing/>
     </w:pPr>
   </w:style>
-  <w:style w:type="character" w:styleId="Hyperlink">
+  <w:style w:type="character" w:styleId="Hyperlnk">
     <w:name w:val="Hyperlink"/>
-    <w:basedOn w:val="DefaultParagraphFont"/>
+    <w:basedOn w:val="Standardstycketypsnitt"/>
     <w:uiPriority w:val="99"/>
     <w:unhideWhenUsed/>
     <w:rsid w:val="00647D4C"/>
@@ -5796,9 +4784,9 @@
       <w:u w:val="single"/>
     </w:rPr>
   </w:style>
-  <w:style w:type="character" w:styleId="CommentReference">
+  <w:style w:type="character" w:styleId="Kommentarsreferens">
     <w:name w:val="annotation reference"/>
-    <w:basedOn w:val="DefaultParagraphFont"/>
+    <w:basedOn w:val="Standardstycketypsnitt"/>
     <w:uiPriority w:val="99"/>
     <w:semiHidden/>
     <w:unhideWhenUsed/>
@@ -5809,19 +4797,19 @@
       <w:szCs w:val="18"/>
     </w:rPr>
   </w:style>
-  <w:style w:type="paragraph" w:styleId="CommentText">
+  <w:style w:type="paragraph" w:styleId="Kommentarer">
     <w:name w:val="annotation text"/>
     <w:basedOn w:val="Normal"/>
-    <w:link w:val="CommentTextChar"/>
+    <w:link w:val="KommentarerChar"/>
     <w:uiPriority w:val="99"/>
     <w:unhideWhenUsed/>
     <w:qFormat/>
     <w:rsid w:val="00D22AB7"/>
   </w:style>
-  <w:style w:type="character" w:customStyle="1" w:styleId="CommentTextChar">
-    <w:name w:val="Comment Text Char"/>
-    <w:basedOn w:val="DefaultParagraphFont"/>
-    <w:link w:val="CommentText"/>
+  <w:style w:type="character" w:customStyle="1" w:styleId="KommentarerChar">
+    <w:name w:val="Kommentarer Char"/>
+    <w:basedOn w:val="Standardstycketypsnitt"/>
+    <w:link w:val="Kommentarer"/>
     <w:uiPriority w:val="99"/>
     <w:qFormat/>
     <w:rsid w:val="00D22AB7"/>
@@ -5829,11 +4817,11 @@
       <w:rFonts w:asciiTheme="majorHAnsi" w:hAnsiTheme="majorHAnsi"/>
     </w:rPr>
   </w:style>
-  <w:style w:type="paragraph" w:styleId="CommentSubject">
+  <w:style w:type="paragraph" w:styleId="Kommentarsmne">
     <w:name w:val="annotation subject"/>
-    <w:basedOn w:val="CommentText"/>
-    <w:next w:val="CommentText"/>
-    <w:link w:val="CommentSubjectChar"/>
+    <w:basedOn w:val="Kommentarer"/>
+    <w:next w:val="Kommentarer"/>
+    <w:link w:val="KommentarsmneChar"/>
     <w:uiPriority w:val="99"/>
     <w:semiHidden/>
     <w:unhideWhenUsed/>
@@ -5845,10 +4833,10 @@
       <w:szCs w:val="20"/>
     </w:rPr>
   </w:style>
-  <w:style w:type="character" w:customStyle="1" w:styleId="CommentSubjectChar">
-    <w:name w:val="Comment Subject Char"/>
-    <w:basedOn w:val="CommentTextChar"/>
-    <w:link w:val="CommentSubject"/>
+  <w:style w:type="character" w:customStyle="1" w:styleId="KommentarsmneChar">
+    <w:name w:val="Kommentarsämne Char"/>
+    <w:basedOn w:val="KommentarerChar"/>
+    <w:link w:val="Kommentarsmne"/>
     <w:uiPriority w:val="99"/>
     <w:semiHidden/>
     <w:rsid w:val="00D22AB7"/>
@@ -5860,10 +4848,10 @@
       <w:szCs w:val="20"/>
     </w:rPr>
   </w:style>
-  <w:style w:type="paragraph" w:styleId="BalloonText">
+  <w:style w:type="paragraph" w:styleId="Bubbeltext">
     <w:name w:val="Balloon Text"/>
     <w:basedOn w:val="Normal"/>
-    <w:link w:val="BalloonTextChar"/>
+    <w:link w:val="BubbeltextChar"/>
     <w:uiPriority w:val="99"/>
     <w:semiHidden/>
     <w:unhideWhenUsed/>
@@ -5874,10 +4862,10 @@
       <w:szCs w:val="18"/>
     </w:rPr>
   </w:style>
-  <w:style w:type="character" w:customStyle="1" w:styleId="BalloonTextChar">
-    <w:name w:val="Balloon Text Char"/>
-    <w:basedOn w:val="DefaultParagraphFont"/>
-    <w:link w:val="BalloonText"/>
+  <w:style w:type="character" w:customStyle="1" w:styleId="BubbeltextChar">
+    <w:name w:val="Bubbeltext Char"/>
+    <w:basedOn w:val="Standardstycketypsnitt"/>
+    <w:link w:val="Bubbeltext"/>
     <w:uiPriority w:val="99"/>
     <w:semiHidden/>
     <w:rsid w:val="00D22AB7"/>
@@ -5887,7 +4875,7 @@
       <w:szCs w:val="18"/>
     </w:rPr>
   </w:style>
-  <w:style w:type="paragraph" w:styleId="NormalWeb">
+  <w:style w:type="paragraph" w:styleId="Normalwebb">
     <w:name w:val="Normal (Web)"/>
     <w:basedOn w:val="Normal"/>
     <w:uiPriority w:val="99"/>
@@ -5901,10 +4889,380 @@
       <w:lang w:eastAsia="en-US"/>
     </w:rPr>
   </w:style>
-  <w:style w:type="character" w:customStyle="1" w:styleId="Heading1Char">
-    <w:name w:val="Heading 1 Char"/>
-    <w:basedOn w:val="DefaultParagraphFont"/>
-    <w:link w:val="Heading1"/>
+  <w:style w:type="character" w:customStyle="1" w:styleId="Rubrik1Char">
+    <w:name w:val="Rubrik 1 Char"/>
+    <w:basedOn w:val="Standardstycketypsnitt"/>
+    <w:link w:val="Rubrik1"/>
+    <w:uiPriority w:val="9"/>
+    <w:rsid w:val="002226D3"/>
+    <w:rPr>
+      <w:rFonts w:ascii="Times New Roman" w:eastAsia="Times New Roman" w:hAnsi="Times New Roman" w:cs="Times New Roman"/>
+      <w:b/>
+      <w:bCs/>
+      <w:kern w:val="36"/>
+      <w:sz w:val="48"/>
+      <w:szCs w:val="48"/>
+      <w:lang w:eastAsia="en-US"/>
+    </w:rPr>
+  </w:style>
+</w:styles>
+</file>
+
+<file path=word/stylesWithEffects.xml><?xml version="1.0" encoding="utf-8"?>
+<w:styles xmlns:wpc="http://schemas.microsoft.com/office/word/2010/wordprocessingCanvas" xmlns:mo="http://schemas.microsoft.com/office/mac/office/2008/main" xmlns:mc="http://schemas.openxmlformats.org/markup-compatibility/2006" xmlns:mv="urn:schemas-microsoft-com:mac:vml" xmlns:o="urn:schemas-microsoft-com:office:office" xmlns:r="http://schemas.openxmlformats.org/officeDocument/2006/relationships" xmlns:m="http://schemas.openxmlformats.org/officeDocument/2006/math" xmlns:v="urn:schemas-microsoft-com:vml" xmlns:wp14="http://schemas.microsoft.com/office/word/2010/wordprocessingDrawing" xmlns:wp="http://schemas.openxmlformats.org/drawingml/2006/wordprocessingDrawing" xmlns:w10="urn:schemas-microsoft-com:office:word" xmlns:w="http://schemas.openxmlformats.org/wordprocessingml/2006/main" xmlns:w14="http://schemas.microsoft.com/office/word/2010/wordml" xmlns:wpg="http://schemas.microsoft.com/office/word/2010/wordprocessingGroup" xmlns:wpi="http://schemas.microsoft.com/office/word/2010/wordprocessingInk" xmlns:wne="http://schemas.microsoft.com/office/word/2006/wordml" xmlns:wps="http://schemas.microsoft.com/office/word/2010/wordprocessingShape" mc:Ignorable="w14 wp14">
+  <w:docDefaults>
+    <w:rPrDefault>
+      <w:rPr>
+        <w:rFonts w:asciiTheme="minorHAnsi" w:eastAsiaTheme="minorEastAsia" w:hAnsiTheme="minorHAnsi" w:cstheme="minorBidi"/>
+        <w:sz w:val="24"/>
+        <w:szCs w:val="24"/>
+        <w:lang w:val="sv-SE" w:eastAsia="sv-SE" w:bidi="ar-SA"/>
+      </w:rPr>
+    </w:rPrDefault>
+    <w:pPrDefault/>
+  </w:docDefaults>
+  <w:latentStyles w:defLockedState="0" w:defUIPriority="99" w:defSemiHidden="1" w:defUnhideWhenUsed="1" w:defQFormat="0" w:count="276">
+    <w:lsdException w:name="Normal" w:semiHidden="0" w:uiPriority="0" w:unhideWhenUsed="0" w:qFormat="1"/>
+    <w:lsdException w:name="heading 1" w:semiHidden="0" w:uiPriority="9" w:unhideWhenUsed="0" w:qFormat="1"/>
+    <w:lsdException w:name="heading 2" w:uiPriority="9" w:qFormat="1"/>
+    <w:lsdException w:name="heading 3" w:uiPriority="9" w:qFormat="1"/>
+    <w:lsdException w:name="heading 4" w:uiPriority="9" w:qFormat="1"/>
+    <w:lsdException w:name="heading 5" w:uiPriority="9" w:qFormat="1"/>
+    <w:lsdException w:name="heading 6" w:uiPriority="9" w:qFormat="1"/>
+    <w:lsdException w:name="heading 7" w:uiPriority="9" w:qFormat="1"/>
+    <w:lsdException w:name="heading 8" w:uiPriority="9" w:qFormat="1"/>
+    <w:lsdException w:name="heading 9" w:uiPriority="9" w:qFormat="1"/>
+    <w:lsdException w:name="toc 1" w:uiPriority="39"/>
+    <w:lsdException w:name="toc 2" w:uiPriority="39"/>
+    <w:lsdException w:name="toc 3" w:uiPriority="39"/>
+    <w:lsdException w:name="toc 4" w:uiPriority="39"/>
+    <w:lsdException w:name="toc 5" w:uiPriority="39"/>
+    <w:lsdException w:name="toc 6" w:uiPriority="39"/>
+    <w:lsdException w:name="toc 7" w:uiPriority="39"/>
+    <w:lsdException w:name="toc 8" w:uiPriority="39"/>
+    <w:lsdException w:name="toc 9" w:uiPriority="39"/>
+    <w:lsdException w:name="annotation text" w:qFormat="1"/>
+    <w:lsdException w:name="caption" w:uiPriority="35" w:qFormat="1"/>
+    <w:lsdException w:name="annotation reference" w:qFormat="1"/>
+    <w:lsdException w:name="Title" w:semiHidden="0" w:uiPriority="10" w:unhideWhenUsed="0" w:qFormat="1"/>
+    <w:lsdException w:name="Default Paragraph Font" w:uiPriority="1"/>
+    <w:lsdException w:name="Subtitle" w:semiHidden="0" w:uiPriority="11" w:unhideWhenUsed="0" w:qFormat="1"/>
+    <w:lsdException w:name="Strong" w:semiHidden="0" w:uiPriority="22" w:unhideWhenUsed="0" w:qFormat="1"/>
+    <w:lsdException w:name="Emphasis" w:semiHidden="0" w:uiPriority="20" w:unhideWhenUsed="0" w:qFormat="1"/>
+    <w:lsdException w:name="Table Grid" w:semiHidden="0" w:uiPriority="59" w:unhideWhenUsed="0"/>
+    <w:lsdException w:name="Note Level 1" w:semiHidden="0" w:unhideWhenUsed="0"/>
+    <w:lsdException w:name="Note Level 2" w:semiHidden="0" w:unhideWhenUsed="0"/>
+    <w:lsdException w:name="Note Level 3" w:semiHidden="0" w:unhideWhenUsed="0"/>
+    <w:lsdException w:name="Note Level 4" w:semiHidden="0" w:unhideWhenUsed="0"/>
+    <w:lsdException w:name="Note Level 5" w:semiHidden="0" w:unhideWhenUsed="0"/>
+    <w:lsdException w:name="Note Level 6" w:semiHidden="0" w:unhideWhenUsed="0"/>
+    <w:lsdException w:name="Note Level 7" w:semiHidden="0" w:unhideWhenUsed="0"/>
+    <w:lsdException w:name="Note Level 8" w:semiHidden="0" w:unhideWhenUsed="0"/>
+    <w:lsdException w:name="Note Level 9" w:semiHidden="0" w:unhideWhenUsed="0"/>
+    <w:lsdException w:name="Placeholder Text" w:unhideWhenUsed="0"/>
+    <w:lsdException w:name="No Spacing" w:semiHidden="0" w:uiPriority="1" w:unhideWhenUsed="0" w:qFormat="1"/>
+    <w:lsdException w:name="Light Shading" w:semiHidden="0" w:uiPriority="60" w:unhideWhenUsed="0"/>
+    <w:lsdException w:name="Light List" w:semiHidden="0" w:uiPriority="61" w:unhideWhenUsed="0"/>
+    <w:lsdException w:name="Light Grid" w:semiHidden="0" w:uiPriority="62" w:unhideWhenUsed="0"/>
+    <w:lsdException w:name="Medium Shading 1" w:semiHidden="0" w:uiPriority="63" w:unhideWhenUsed="0"/>
+    <w:lsdException w:name="Medium Shading 2" w:semiHidden="0" w:uiPriority="64" w:unhideWhenUsed="0"/>
+    <w:lsdException w:name="Medium List 1" w:semiHidden="0" w:uiPriority="65" w:unhideWhenUsed="0"/>
+    <w:lsdException w:name="Medium List 2" w:semiHidden="0" w:uiPriority="66" w:unhideWhenUsed="0"/>
+    <w:lsdException w:name="Medium Grid 1" w:semiHidden="0" w:uiPriority="67" w:unhideWhenUsed="0"/>
+    <w:lsdException w:name="Medium Grid 2" w:semiHidden="0" w:uiPriority="68" w:unhideWhenUsed="0"/>
+    <w:lsdException w:name="Medium Grid 3" w:semiHidden="0" w:uiPriority="69" w:unhideWhenUsed="0"/>
+    <w:lsdException w:name="Dark List" w:semiHidden="0" w:uiPriority="70" w:unhideWhenUsed="0"/>
+    <w:lsdException w:name="Colorful Shading" w:semiHidden="0" w:uiPriority="71" w:unhideWhenUsed="0"/>
+    <w:lsdException w:name="Colorful List" w:semiHidden="0" w:uiPriority="72" w:unhideWhenUsed="0"/>
+    <w:lsdException w:name="Colorful Grid" w:semiHidden="0" w:uiPriority="73" w:unhideWhenUsed="0"/>
+    <w:lsdException w:name="Light Shading Accent 1" w:semiHidden="0" w:uiPriority="60" w:unhideWhenUsed="0"/>
+    <w:lsdException w:name="Light List Accent 1" w:semiHidden="0" w:uiPriority="61" w:unhideWhenUsed="0"/>
+    <w:lsdException w:name="Light Grid Accent 1" w:semiHidden="0" w:uiPriority="62" w:unhideWhenUsed="0"/>
+    <w:lsdException w:name="Medium Shading 1 Accent 1" w:semiHidden="0" w:uiPriority="63" w:unhideWhenUsed="0"/>
+    <w:lsdException w:name="Medium Shading 2 Accent 1" w:semiHidden="0" w:uiPriority="64" w:unhideWhenUsed="0"/>
+    <w:lsdException w:name="Medium List 1 Accent 1" w:semiHidden="0" w:uiPriority="65" w:unhideWhenUsed="0"/>
+    <w:lsdException w:name="Revision" w:unhideWhenUsed="0"/>
+    <w:lsdException w:name="List Paragraph" w:semiHidden="0" w:uiPriority="34" w:unhideWhenUsed="0" w:qFormat="1"/>
+    <w:lsdException w:name="Quote" w:semiHidden="0" w:uiPriority="29" w:unhideWhenUsed="0" w:qFormat="1"/>
+    <w:lsdException w:name="Intense Quote" w:semiHidden="0" w:uiPriority="30" w:unhideWhenUsed="0" w:qFormat="1"/>
+    <w:lsdException w:name="Medium List 2 Accent 1" w:semiHidden="0" w:uiPriority="66" w:unhideWhenUsed="0"/>
+    <w:lsdException w:name="Medium Grid 1 Accent 1" w:semiHidden="0" w:uiPriority="67" w:unhideWhenUsed="0"/>
+    <w:lsdException w:name="Medium Grid 2 Accent 1" w:semiHidden="0" w:uiPriority="68" w:unhideWhenUsed="0"/>
+    <w:lsdException w:name="Medium Grid 3 Accent 1" w:semiHidden="0" w:uiPriority="69" w:unhideWhenUsed="0"/>
+    <w:lsdException w:name="Dark List Accent 1" w:semiHidden="0" w:uiPriority="70" w:unhideWhenUsed="0"/>
+    <w:lsdException w:name="Colorful Shading Accent 1" w:semiHidden="0" w:uiPriority="71" w:unhideWhenUsed="0"/>
+    <w:lsdException w:name="Colorful List Accent 1" w:semiHidden="0" w:uiPriority="72" w:unhideWhenUsed="0"/>
+    <w:lsdException w:name="Colorful Grid Accent 1" w:semiHidden="0" w:uiPriority="73" w:unhideWhenUsed="0"/>
+    <w:lsdException w:name="Light Shading Accent 2" w:semiHidden="0" w:uiPriority="60" w:unhideWhenUsed="0"/>
+    <w:lsdException w:name="Light List Accent 2" w:semiHidden="0" w:uiPriority="61" w:unhideWhenUsed="0"/>
+    <w:lsdException w:name="Light Grid Accent 2" w:semiHidden="0" w:uiPriority="62" w:unhideWhenUsed="0"/>
+    <w:lsdException w:name="Medium Shading 1 Accent 2" w:semiHidden="0" w:uiPriority="63" w:unhideWhenUsed="0"/>
+    <w:lsdException w:name="Medium Shading 2 Accent 2" w:semiHidden="0" w:uiPriority="64" w:unhideWhenUsed="0"/>
+    <w:lsdException w:name="Medium List 1 Accent 2" w:semiHidden="0" w:uiPriority="65" w:unhideWhenUsed="0"/>
+    <w:lsdException w:name="Medium List 2 Accent 2" w:semiHidden="0" w:uiPriority="66" w:unhideWhenUsed="0"/>
+    <w:lsdException w:name="Medium Grid 1 Accent 2" w:semiHidden="0" w:uiPriority="67" w:unhideWhenUsed="0"/>
+    <w:lsdException w:name="Medium Grid 2 Accent 2" w:semiHidden="0" w:uiPriority="68" w:unhideWhenUsed="0"/>
+    <w:lsdException w:name="Medium Grid 3 Accent 2" w:semiHidden="0" w:uiPriority="69" w:unhideWhenUsed="0"/>
+    <w:lsdException w:name="Dark List Accent 2" w:semiHidden="0" w:uiPriority="70" w:unhideWhenUsed="0"/>
+    <w:lsdException w:name="Colorful Shading Accent 2" w:semiHidden="0" w:uiPriority="71" w:unhideWhenUsed="0"/>
+    <w:lsdException w:name="Colorful List Accent 2" w:semiHidden="0" w:uiPriority="72" w:unhideWhenUsed="0"/>
+    <w:lsdException w:name="Colorful Grid Accent 2" w:semiHidden="0" w:uiPriority="73" w:unhideWhenUsed="0"/>
+    <w:lsdException w:name="Light Shading Accent 3" w:semiHidden="0" w:uiPriority="60" w:unhideWhenUsed="0"/>
+    <w:lsdException w:name="Light List Accent 3" w:semiHidden="0" w:uiPriority="61" w:unhideWhenUsed="0"/>
+    <w:lsdException w:name="Light Grid Accent 3" w:semiHidden="0" w:uiPriority="62" w:unhideWhenUsed="0"/>
+    <w:lsdException w:name="Medium Shading 1 Accent 3" w:semiHidden="0" w:uiPriority="63" w:unhideWhenUsed="0"/>
+    <w:lsdException w:name="Medium Shading 2 Accent 3" w:semiHidden="0" w:uiPriority="64" w:unhideWhenUsed="0"/>
+    <w:lsdException w:name="Medium List 1 Accent 3" w:semiHidden="0" w:uiPriority="65" w:unhideWhenUsed="0"/>
+    <w:lsdException w:name="Medium List 2 Accent 3" w:semiHidden="0" w:uiPriority="66" w:unhideWhenUsed="0"/>
+    <w:lsdException w:name="Medium Grid 1 Accent 3" w:semiHidden="0" w:uiPriority="67" w:unhideWhenUsed="0"/>
+    <w:lsdException w:name="Medium Grid 2 Accent 3" w:semiHidden="0" w:uiPriority="68" w:unhideWhenUsed="0"/>
+    <w:lsdException w:name="Medium Grid 3 Accent 3" w:semiHidden="0" w:uiPriority="69" w:unhideWhenUsed="0"/>
+    <w:lsdException w:name="Dark List Accent 3" w:semiHidden="0" w:uiPriority="70" w:unhideWhenUsed="0"/>
+    <w:lsdException w:name="Colorful Shading Accent 3" w:semiHidden="0" w:uiPriority="71" w:unhideWhenUsed="0"/>
+    <w:lsdException w:name="Colorful List Accent 3" w:semiHidden="0" w:uiPriority="72" w:unhideWhenUsed="0"/>
+    <w:lsdException w:name="Colorful Grid Accent 3" w:semiHidden="0" w:uiPriority="73" w:unhideWhenUsed="0"/>
+    <w:lsdException w:name="Light Shading Accent 4" w:semiHidden="0" w:uiPriority="60" w:unhideWhenUsed="0"/>
+    <w:lsdException w:name="Light List Accent 4" w:semiHidden="0" w:uiPriority="61" w:unhideWhenUsed="0"/>
+    <w:lsdException w:name="Light Grid Accent 4" w:semiHidden="0" w:uiPriority="62" w:unhideWhenUsed="0"/>
+    <w:lsdException w:name="Medium Shading 1 Accent 4" w:semiHidden="0" w:uiPriority="63" w:unhideWhenUsed="0"/>
+    <w:lsdException w:name="Medium Shading 2 Accent 4" w:semiHidden="0" w:uiPriority="64" w:unhideWhenUsed="0"/>
+    <w:lsdException w:name="Medium List 1 Accent 4" w:semiHidden="0" w:uiPriority="65" w:unhideWhenUsed="0"/>
+    <w:lsdException w:name="Medium List 2 Accent 4" w:semiHidden="0" w:uiPriority="66" w:unhideWhenUsed="0"/>
+    <w:lsdException w:name="Medium Grid 1 Accent 4" w:semiHidden="0" w:uiPriority="67" w:unhideWhenUsed="0"/>
+    <w:lsdException w:name="Medium Grid 2 Accent 4" w:semiHidden="0" w:uiPriority="68" w:unhideWhenUsed="0"/>
+    <w:lsdException w:name="Medium Grid 3 Accent 4" w:semiHidden="0" w:uiPriority="69" w:unhideWhenUsed="0"/>
+    <w:lsdException w:name="Dark List Accent 4" w:semiHidden="0" w:uiPriority="70" w:unhideWhenUsed="0"/>
+    <w:lsdException w:name="Colorful Shading Accent 4" w:semiHidden="0" w:uiPriority="71" w:unhideWhenUsed="0"/>
+    <w:lsdException w:name="Colorful List Accent 4" w:semiHidden="0" w:uiPriority="72" w:unhideWhenUsed="0"/>
+    <w:lsdException w:name="Colorful Grid Accent 4" w:semiHidden="0" w:uiPriority="73" w:unhideWhenUsed="0"/>
+    <w:lsdException w:name="Light Shading Accent 5" w:semiHidden="0" w:uiPriority="60" w:unhideWhenUsed="0"/>
+    <w:lsdException w:name="Light List Accent 5" w:semiHidden="0" w:uiPriority="61" w:unhideWhenUsed="0"/>
+    <w:lsdException w:name="Light Grid Accent 5" w:semiHidden="0" w:uiPriority="62" w:unhideWhenUsed="0"/>
+    <w:lsdException w:name="Medium Shading 1 Accent 5" w:semiHidden="0" w:uiPriority="63" w:unhideWhenUsed="0"/>
+    <w:lsdException w:name="Medium Shading 2 Accent 5" w:semiHidden="0" w:uiPriority="64" w:unhideWhenUsed="0"/>
+    <w:lsdException w:name="Medium List 1 Accent 5" w:semiHidden="0" w:uiPriority="65" w:unhideWhenUsed="0"/>
+    <w:lsdException w:name="Medium List 2 Accent 5" w:semiHidden="0" w:uiPriority="66" w:unhideWhenUsed="0"/>
+    <w:lsdException w:name="Medium Grid 1 Accent 5" w:semiHidden="0" w:uiPriority="67" w:unhideWhenUsed="0"/>
+    <w:lsdException w:name="Medium Grid 2 Accent 5" w:semiHidden="0" w:uiPriority="68" w:unhideWhenUsed="0"/>
+    <w:lsdException w:name="Medium Grid 3 Accent 5" w:semiHidden="0" w:uiPriority="69" w:unhideWhenUsed="0"/>
+    <w:lsdException w:name="Dark List Accent 5" w:semiHidden="0" w:uiPriority="70" w:unhideWhenUsed="0"/>
+    <w:lsdException w:name="Colorful Shading Accent 5" w:semiHidden="0" w:uiPriority="71" w:unhideWhenUsed="0"/>
+    <w:lsdException w:name="Colorful List Accent 5" w:semiHidden="0" w:uiPriority="72" w:unhideWhenUsed="0"/>
+    <w:lsdException w:name="Colorful Grid Accent 5" w:semiHidden="0" w:uiPriority="73" w:unhideWhenUsed="0"/>
+    <w:lsdException w:name="Light Shading Accent 6" w:semiHidden="0" w:uiPriority="60" w:unhideWhenUsed="0"/>
+    <w:lsdException w:name="Light List Accent 6" w:semiHidden="0" w:uiPriority="61" w:unhideWhenUsed="0"/>
+    <w:lsdException w:name="Light Grid Accent 6" w:semiHidden="0" w:uiPriority="62" w:unhideWhenUsed="0"/>
+    <w:lsdException w:name="Medium Shading 1 Accent 6" w:semiHidden="0" w:uiPriority="63" w:unhideWhenUsed="0"/>
+    <w:lsdException w:name="Medium Shading 2 Accent 6" w:semiHidden="0" w:uiPriority="64" w:unhideWhenUsed="0"/>
+    <w:lsdException w:name="Medium List 1 Accent 6" w:semiHidden="0" w:uiPriority="65" w:unhideWhenUsed="0"/>
+    <w:lsdException w:name="Medium List 2 Accent 6" w:semiHidden="0" w:uiPriority="66" w:unhideWhenUsed="0"/>
+    <w:lsdException w:name="Medium Grid 1 Accent 6" w:semiHidden="0" w:uiPriority="67" w:unhideWhenUsed="0"/>
+    <w:lsdException w:name="Medium Grid 2 Accent 6" w:semiHidden="0" w:uiPriority="68" w:unhideWhenUsed="0"/>
+    <w:lsdException w:name="Medium Grid 3 Accent 6" w:semiHidden="0" w:uiPriority="69" w:unhideWhenUsed="0"/>
+    <w:lsdException w:name="Dark List Accent 6" w:semiHidden="0" w:uiPriority="70" w:unhideWhenUsed="0"/>
+    <w:lsdException w:name="Colorful Shading Accent 6" w:semiHidden="0" w:uiPriority="71" w:unhideWhenUsed="0"/>
+    <w:lsdException w:name="Colorful List Accent 6" w:semiHidden="0" w:uiPriority="72" w:unhideWhenUsed="0"/>
+    <w:lsdException w:name="Colorful Grid Accent 6" w:semiHidden="0" w:uiPriority="73" w:unhideWhenUsed="0"/>
+    <w:lsdException w:name="Subtle Emphasis" w:semiHidden="0" w:uiPriority="19" w:unhideWhenUsed="0" w:qFormat="1"/>
+    <w:lsdException w:name="Intense Emphasis" w:semiHidden="0" w:uiPriority="21" w:unhideWhenUsed="0" w:qFormat="1"/>
+    <w:lsdException w:name="Subtle Reference" w:semiHidden="0" w:uiPriority="31" w:unhideWhenUsed="0" w:qFormat="1"/>
+    <w:lsdException w:name="Intense Reference" w:semiHidden="0" w:uiPriority="32" w:unhideWhenUsed="0" w:qFormat="1"/>
+    <w:lsdException w:name="Book Title" w:semiHidden="0" w:uiPriority="33" w:unhideWhenUsed="0" w:qFormat="1"/>
+    <w:lsdException w:name="Bibliography" w:uiPriority="37"/>
+    <w:lsdException w:name="TOC Heading" w:uiPriority="39" w:qFormat="1"/>
+  </w:latentStyles>
+  <w:style w:type="paragraph" w:default="1" w:styleId="Normal">
+    <w:name w:val="Normal"/>
+    <w:qFormat/>
+    <w:rsid w:val="00975781"/>
+    <w:rPr>
+      <w:rFonts w:asciiTheme="majorHAnsi" w:hAnsiTheme="majorHAnsi"/>
+    </w:rPr>
+  </w:style>
+  <w:style w:type="paragraph" w:styleId="Rubrik1">
+    <w:name w:val="heading 1"/>
+    <w:basedOn w:val="Normal"/>
+    <w:link w:val="Rubrik1Char"/>
+    <w:uiPriority w:val="9"/>
+    <w:qFormat/>
+    <w:rsid w:val="002226D3"/>
+    <w:pPr>
+      <w:spacing w:before="100" w:beforeAutospacing="1" w:after="100" w:afterAutospacing="1"/>
+      <w:outlineLvl w:val="0"/>
+    </w:pPr>
+    <w:rPr>
+      <w:rFonts w:ascii="Times New Roman" w:eastAsia="Times New Roman" w:hAnsi="Times New Roman" w:cs="Times New Roman"/>
+      <w:b/>
+      <w:bCs/>
+      <w:kern w:val="36"/>
+      <w:sz w:val="48"/>
+      <w:szCs w:val="48"/>
+      <w:lang w:eastAsia="en-US"/>
+    </w:rPr>
+  </w:style>
+  <w:style w:type="character" w:default="1" w:styleId="Standardstycketypsnitt">
+    <w:name w:val="Default Paragraph Font"/>
+    <w:uiPriority w:val="1"/>
+    <w:semiHidden/>
+    <w:unhideWhenUsed/>
+  </w:style>
+  <w:style w:type="table" w:default="1" w:styleId="Normaltabell">
+    <w:name w:val="Normal Table"/>
+    <w:uiPriority w:val="99"/>
+    <w:semiHidden/>
+    <w:unhideWhenUsed/>
+    <w:tblPr>
+      <w:tblInd w:w="0" w:type="dxa"/>
+      <w:tblCellMar>
+        <w:top w:w="0" w:type="dxa"/>
+        <w:left w:w="108" w:type="dxa"/>
+        <w:bottom w:w="0" w:type="dxa"/>
+        <w:right w:w="108" w:type="dxa"/>
+      </w:tblCellMar>
+    </w:tblPr>
+  </w:style>
+  <w:style w:type="numbering" w:default="1" w:styleId="Ingenlista">
+    <w:name w:val="No List"/>
+    <w:uiPriority w:val="99"/>
+    <w:semiHidden/>
+    <w:unhideWhenUsed/>
+  </w:style>
+  <w:style w:type="character" w:customStyle="1" w:styleId="apple-converted-space">
+    <w:name w:val="apple-converted-space"/>
+    <w:basedOn w:val="Standardstycketypsnitt"/>
+    <w:rsid w:val="0081648F"/>
+  </w:style>
+  <w:style w:type="paragraph" w:styleId="Liststycke">
+    <w:name w:val="List Paragraph"/>
+    <w:basedOn w:val="Normal"/>
+    <w:uiPriority w:val="34"/>
+    <w:qFormat/>
+    <w:rsid w:val="0081648F"/>
+    <w:pPr>
+      <w:ind w:left="720"/>
+      <w:contextualSpacing/>
+    </w:pPr>
+  </w:style>
+  <w:style w:type="character" w:styleId="Hyperlnk">
+    <w:name w:val="Hyperlink"/>
+    <w:basedOn w:val="Standardstycketypsnitt"/>
+    <w:uiPriority w:val="99"/>
+    <w:unhideWhenUsed/>
+    <w:rsid w:val="00647D4C"/>
+    <w:rPr>
+      <w:color w:val="0000FF" w:themeColor="hyperlink"/>
+      <w:u w:val="single"/>
+    </w:rPr>
+  </w:style>
+  <w:style w:type="character" w:styleId="Kommentarsreferens">
+    <w:name w:val="annotation reference"/>
+    <w:basedOn w:val="Standardstycketypsnitt"/>
+    <w:uiPriority w:val="99"/>
+    <w:semiHidden/>
+    <w:unhideWhenUsed/>
+    <w:qFormat/>
+    <w:rsid w:val="00D22AB7"/>
+    <w:rPr>
+      <w:sz w:val="18"/>
+      <w:szCs w:val="18"/>
+    </w:rPr>
+  </w:style>
+  <w:style w:type="paragraph" w:styleId="Kommentarer">
+    <w:name w:val="annotation text"/>
+    <w:basedOn w:val="Normal"/>
+    <w:link w:val="KommentarerChar"/>
+    <w:uiPriority w:val="99"/>
+    <w:unhideWhenUsed/>
+    <w:qFormat/>
+    <w:rsid w:val="00D22AB7"/>
+  </w:style>
+  <w:style w:type="character" w:customStyle="1" w:styleId="KommentarerChar">
+    <w:name w:val="Kommentarer Char"/>
+    <w:basedOn w:val="Standardstycketypsnitt"/>
+    <w:link w:val="Kommentarer"/>
+    <w:uiPriority w:val="99"/>
+    <w:qFormat/>
+    <w:rsid w:val="00D22AB7"/>
+    <w:rPr>
+      <w:rFonts w:asciiTheme="majorHAnsi" w:hAnsiTheme="majorHAnsi"/>
+    </w:rPr>
+  </w:style>
+  <w:style w:type="paragraph" w:styleId="Kommentarsmne">
+    <w:name w:val="annotation subject"/>
+    <w:basedOn w:val="Kommentarer"/>
+    <w:next w:val="Kommentarer"/>
+    <w:link w:val="KommentarsmneChar"/>
+    <w:uiPriority w:val="99"/>
+    <w:semiHidden/>
+    <w:unhideWhenUsed/>
+    <w:rsid w:val="00D22AB7"/>
+    <w:rPr>
+      <w:b/>
+      <w:bCs/>
+      <w:sz w:val="20"/>
+      <w:szCs w:val="20"/>
+    </w:rPr>
+  </w:style>
+  <w:style w:type="character" w:customStyle="1" w:styleId="KommentarsmneChar">
+    <w:name w:val="Kommentarsämne Char"/>
+    <w:basedOn w:val="KommentarerChar"/>
+    <w:link w:val="Kommentarsmne"/>
+    <w:uiPriority w:val="99"/>
+    <w:semiHidden/>
+    <w:rsid w:val="00D22AB7"/>
+    <w:rPr>
+      <w:rFonts w:asciiTheme="majorHAnsi" w:hAnsiTheme="majorHAnsi"/>
+      <w:b/>
+      <w:bCs/>
+      <w:sz w:val="20"/>
+      <w:szCs w:val="20"/>
+    </w:rPr>
+  </w:style>
+  <w:style w:type="paragraph" w:styleId="Bubbeltext">
+    <w:name w:val="Balloon Text"/>
+    <w:basedOn w:val="Normal"/>
+    <w:link w:val="BubbeltextChar"/>
+    <w:uiPriority w:val="99"/>
+    <w:semiHidden/>
+    <w:unhideWhenUsed/>
+    <w:rsid w:val="00D22AB7"/>
+    <w:rPr>
+      <w:rFonts w:ascii="Lucida Grande" w:hAnsi="Lucida Grande" w:cs="Lucida Grande"/>
+      <w:sz w:val="18"/>
+      <w:szCs w:val="18"/>
+    </w:rPr>
+  </w:style>
+  <w:style w:type="character" w:customStyle="1" w:styleId="BubbeltextChar">
+    <w:name w:val="Bubbeltext Char"/>
+    <w:basedOn w:val="Standardstycketypsnitt"/>
+    <w:link w:val="Bubbeltext"/>
+    <w:uiPriority w:val="99"/>
+    <w:semiHidden/>
+    <w:rsid w:val="00D22AB7"/>
+    <w:rPr>
+      <w:rFonts w:ascii="Lucida Grande" w:hAnsi="Lucida Grande" w:cs="Lucida Grande"/>
+      <w:sz w:val="18"/>
+      <w:szCs w:val="18"/>
+    </w:rPr>
+  </w:style>
+  <w:style w:type="paragraph" w:styleId="Normalwebb">
+    <w:name w:val="Normal (Web)"/>
+    <w:basedOn w:val="Normal"/>
+    <w:uiPriority w:val="99"/>
+    <w:unhideWhenUsed/>
+    <w:rsid w:val="00BD4209"/>
+    <w:pPr>
+      <w:spacing w:before="100" w:beforeAutospacing="1" w:after="100" w:afterAutospacing="1"/>
+    </w:pPr>
+    <w:rPr>
+      <w:rFonts w:ascii="Times New Roman" w:eastAsia="Times New Roman" w:hAnsi="Times New Roman" w:cs="Times New Roman"/>
+      <w:lang w:eastAsia="en-US"/>
+    </w:rPr>
+  </w:style>
+  <w:style w:type="character" w:customStyle="1" w:styleId="Rubrik1Char">
+    <w:name w:val="Rubrik 1 Char"/>
+    <w:basedOn w:val="Standardstycketypsnitt"/>
+    <w:link w:val="Rubrik1"/>
     <w:uiPriority w:val="9"/>
     <w:rsid w:val="002226D3"/>
     <w:rPr>

</xml_diff>